<commit_message>
Iniciando o primeiro curso
De python orientação a objeto introdução
</commit_message>
<xml_diff>
--- a/Python/Orientação a objetos/Anotações/Python 3 - Orientação a Objetos.docx
+++ b/Python/Orientação a objetos/Anotações/Python 3 - Orientação a Objetos.docx
@@ -22,6 +22,38 @@
           <w:u w:val="single"/>
         </w:rPr>
         <w:t>Python 3 – Orientações a Objetos</w:t>
+      </w:r>
+    </w:p>
+    <w:p>
+      <w:pPr>
+        <w:spacing w:line="360" w:lineRule="auto"/>
+        <w:jc w:val="right"/>
+        <w:rPr>
+          <w:rFonts w:ascii="Times New Roman" w:hAnsi="Times New Roman" w:cs="Times New Roman"/>
+          <w:sz w:val="24"/>
+          <w:szCs w:val="24"/>
+        </w:rPr>
+      </w:pPr>
+      <w:r>
+        <w:rPr>
+          <w:rFonts w:ascii="Times New Roman" w:hAnsi="Times New Roman" w:cs="Times New Roman"/>
+          <w:b/>
+          <w:bCs/>
+          <w:sz w:val="24"/>
+          <w:szCs w:val="24"/>
+          <w:u w:val="single"/>
+        </w:rPr>
+        <w:t>Curso 1 – Introdução a Orientação a Objetos</w:t>
+      </w:r>
+      <w:r>
+        <w:rPr>
+          <w:rFonts w:ascii="Times New Roman" w:hAnsi="Times New Roman" w:cs="Times New Roman"/>
+          <w:b/>
+          <w:bCs/>
+          <w:sz w:val="24"/>
+          <w:szCs w:val="24"/>
+        </w:rPr>
+        <w:t>:</w:t>
       </w:r>
     </w:p>
     <w:sectPr>

</xml_diff>

<commit_message>
Construtores com valores padrão
Aprendemos que atributos podem ter valores padrão nas classes.
</commit_message>
<xml_diff>
--- a/Python/Orientação a objetos/Anotações/Python 3 - Orientação a Objetos.docx
+++ b/Python/Orientação a objetos/Anotações/Python 3 - Orientação a Objetos.docx
@@ -902,6 +902,108 @@
         </w:rPr>
         <w:t>.</w:t>
       </w:r>
+    </w:p>
+    <w:p>
+      <w:pPr>
+        <w:pStyle w:val="PargrafodaLista"/>
+        <w:numPr>
+          <w:ilvl w:val="1"/>
+          <w:numId w:val="1"/>
+        </w:numPr>
+        <w:spacing w:line="360" w:lineRule="auto"/>
+        <w:jc w:val="both"/>
+        <w:rPr>
+          <w:rFonts w:ascii="Times New Roman" w:hAnsi="Times New Roman" w:cs="Times New Roman"/>
+          <w:sz w:val="24"/>
+          <w:szCs w:val="24"/>
+        </w:rPr>
+      </w:pPr>
+      <w:r>
+        <w:rPr>
+          <w:rFonts w:ascii="Times New Roman" w:hAnsi="Times New Roman" w:cs="Times New Roman"/>
+          <w:sz w:val="24"/>
+          <w:szCs w:val="24"/>
+        </w:rPr>
+        <w:t xml:space="preserve"> Podemos criar atributos pré definidos. Caso queiramos que o limite de todas as contas seja o mesmo, menos para contas especiais, basta colocar, junto com os atributos, limite = 1000.0, por exemplo. Nesse caso, durante a criação das contas só colocamos o atributo limite naquelas que terão limites especiais, caso contrário, só precisamos atribuir até o saldo, pois o limite será adicionado automaticamente.</w:t>
+      </w:r>
+      <w:r>
+        <w:rPr>
+          <w:rFonts w:ascii="Times New Roman" w:hAnsi="Times New Roman" w:cs="Times New Roman"/>
+          <w:sz w:val="24"/>
+          <w:szCs w:val="24"/>
+        </w:rPr>
+        <w:t xml:space="preserve"> Ex.:</w:t>
+      </w:r>
+    </w:p>
+    <w:p>
+      <w:pPr>
+        <w:spacing w:line="360" w:lineRule="auto"/>
+        <w:ind w:left="720"/>
+        <w:jc w:val="center"/>
+        <w:rPr>
+          <w:rFonts w:ascii="Times New Roman" w:hAnsi="Times New Roman" w:cs="Times New Roman"/>
+          <w:sz w:val="24"/>
+          <w:szCs w:val="24"/>
+        </w:rPr>
+      </w:pPr>
+      <w:r>
+        <w:rPr>
+          <w:rFonts w:ascii="Times New Roman" w:hAnsi="Times New Roman" w:cs="Times New Roman"/>
+          <w:sz w:val="24"/>
+          <w:szCs w:val="24"/>
+        </w:rPr>
+        <w:drawing>
+          <wp:inline distT="0" distB="0" distL="0" distR="0" wp14:anchorId="4814021D" wp14:editId="42A1E508">
+            <wp:extent cx="4677428" cy="1105054"/>
+            <wp:effectExtent l="0" t="0" r="8890" b="0"/>
+            <wp:docPr id="2" name="Imagem 2"/>
+            <wp:cNvGraphicFramePr>
+              <a:graphicFrameLocks xmlns:a="http://schemas.openxmlformats.org/drawingml/2006/main" noChangeAspect="1"/>
+            </wp:cNvGraphicFramePr>
+            <a:graphic xmlns:a="http://schemas.openxmlformats.org/drawingml/2006/main">
+              <a:graphicData uri="http://schemas.openxmlformats.org/drawingml/2006/picture">
+                <pic:pic xmlns:pic="http://schemas.openxmlformats.org/drawingml/2006/picture">
+                  <pic:nvPicPr>
+                    <pic:cNvPr id="1" name=""/>
+                    <pic:cNvPicPr/>
+                  </pic:nvPicPr>
+                  <pic:blipFill>
+                    <a:blip r:embed="rId6"/>
+                    <a:stretch>
+                      <a:fillRect/>
+                    </a:stretch>
+                  </pic:blipFill>
+                  <pic:spPr>
+                    <a:xfrm>
+                      <a:off x="0" y="0"/>
+                      <a:ext cx="4677428" cy="1105054"/>
+                    </a:xfrm>
+                    <a:prstGeom prst="rect">
+                      <a:avLst/>
+                    </a:prstGeom>
+                  </pic:spPr>
+                </pic:pic>
+              </a:graphicData>
+            </a:graphic>
+          </wp:inline>
+        </w:drawing>
+      </w:r>
+    </w:p>
+    <w:p>
+      <w:pPr>
+        <w:pStyle w:val="PargrafodaLista"/>
+        <w:numPr>
+          <w:ilvl w:val="1"/>
+          <w:numId w:val="1"/>
+        </w:numPr>
+        <w:spacing w:line="360" w:lineRule="auto"/>
+        <w:jc w:val="both"/>
+        <w:rPr>
+          <w:rFonts w:ascii="Times New Roman" w:hAnsi="Times New Roman" w:cs="Times New Roman"/>
+          <w:sz w:val="24"/>
+          <w:szCs w:val="24"/>
+        </w:rPr>
+      </w:pPr>
     </w:p>
     <w:sectPr>
       <w:pgSz w:w="11906" w:h="16838"/>

</xml_diff>

<commit_message>
Finalização da aula 2
</commit_message>
<xml_diff>
--- a/Python/Orientação a objetos/Anotações/Python 3 - Orientação a Objetos.docx
+++ b/Python/Orientação a objetos/Anotações/Python 3 - Orientação a Objetos.docx
@@ -146,7 +146,25 @@
           <w:sz w:val="24"/>
           <w:szCs w:val="24"/>
         </w:rPr>
-        <w:t>Dentro da função, criamos uma variável conta que recebe um dicionário: conta = {“titular”: titular, “numero”: numero, por exemplo, e retorna a conta no final.</w:t>
+        <w:t xml:space="preserve">Dentro da função, criamos uma variável conta que recebe um dicionário: conta = {“titular”: titular, “numero”: </w:t>
+      </w:r>
+      <w:proofErr w:type="spellStart"/>
+      <w:r>
+        <w:rPr>
+          <w:rFonts w:ascii="Times New Roman" w:hAnsi="Times New Roman" w:cs="Times New Roman"/>
+          <w:sz w:val="24"/>
+          <w:szCs w:val="24"/>
+        </w:rPr>
+        <w:t>numero</w:t>
+      </w:r>
+      <w:proofErr w:type="spellEnd"/>
+      <w:r>
+        <w:rPr>
+          <w:rFonts w:ascii="Times New Roman" w:hAnsi="Times New Roman" w:cs="Times New Roman"/>
+          <w:sz w:val="24"/>
+          <w:szCs w:val="24"/>
+        </w:rPr>
+        <w:t>, por exemplo, e retorna a conta no final.</w:t>
       </w:r>
     </w:p>
     <w:p>
@@ -170,7 +188,43 @@
           <w:sz w:val="24"/>
           <w:szCs w:val="24"/>
         </w:rPr>
-        <w:t xml:space="preserve"> Para criar uma nova conta, criamos uma variável “conta” que recebe a função “cria_conta(titular, numero, saldo...)”, com os parâmetros já definidos, desse modo, quando chamarmos essa “conta[“titular”]”, por exemplo, receberemos o nome que foi dado como parâmetro “titular” logo aqui acima.</w:t>
+        <w:t xml:space="preserve"> Para criar uma nova conta, criamos uma variável “conta” que recebe a função “</w:t>
+      </w:r>
+      <w:proofErr w:type="spellStart"/>
+      <w:r>
+        <w:rPr>
+          <w:rFonts w:ascii="Times New Roman" w:hAnsi="Times New Roman" w:cs="Times New Roman"/>
+          <w:sz w:val="24"/>
+          <w:szCs w:val="24"/>
+        </w:rPr>
+        <w:t>cria_conta</w:t>
+      </w:r>
+      <w:proofErr w:type="spellEnd"/>
+      <w:r>
+        <w:rPr>
+          <w:rFonts w:ascii="Times New Roman" w:hAnsi="Times New Roman" w:cs="Times New Roman"/>
+          <w:sz w:val="24"/>
+          <w:szCs w:val="24"/>
+        </w:rPr>
+        <w:t xml:space="preserve">(titular, </w:t>
+      </w:r>
+      <w:proofErr w:type="spellStart"/>
+      <w:r>
+        <w:rPr>
+          <w:rFonts w:ascii="Times New Roman" w:hAnsi="Times New Roman" w:cs="Times New Roman"/>
+          <w:sz w:val="24"/>
+          <w:szCs w:val="24"/>
+        </w:rPr>
+        <w:t>numero</w:t>
+      </w:r>
+      <w:proofErr w:type="spellEnd"/>
+      <w:r>
+        <w:rPr>
+          <w:rFonts w:ascii="Times New Roman" w:hAnsi="Times New Roman" w:cs="Times New Roman"/>
+          <w:sz w:val="24"/>
+          <w:szCs w:val="24"/>
+        </w:rPr>
+        <w:t>, saldo...)”, com os parâmetros já definidos, desse modo, quando chamarmos essa “conta[“titular”]”, por exemplo, receberemos o nome que foi dado como parâmetro “titular” logo aqui acima.</w:t>
       </w:r>
     </w:p>
     <w:p>
@@ -448,7 +502,25 @@
           <w:sz w:val="24"/>
           <w:szCs w:val="24"/>
         </w:rPr>
-        <w:t xml:space="preserve"> Class: Determina uma classe.</w:t>
+        <w:t xml:space="preserve"> </w:t>
+      </w:r>
+      <w:proofErr w:type="spellStart"/>
+      <w:r>
+        <w:rPr>
+          <w:rFonts w:ascii="Times New Roman" w:hAnsi="Times New Roman" w:cs="Times New Roman"/>
+          <w:sz w:val="24"/>
+          <w:szCs w:val="24"/>
+        </w:rPr>
+        <w:t>Class</w:t>
+      </w:r>
+      <w:proofErr w:type="spellEnd"/>
+      <w:r>
+        <w:rPr>
+          <w:rFonts w:ascii="Times New Roman" w:hAnsi="Times New Roman" w:cs="Times New Roman"/>
+          <w:sz w:val="24"/>
+          <w:szCs w:val="24"/>
+        </w:rPr>
+        <w:t>: Determina uma classe.</w:t>
       </w:r>
     </w:p>
     <w:p>
@@ -480,7 +552,25 @@
           <w:sz w:val="24"/>
           <w:szCs w:val="24"/>
         </w:rPr>
-        <w:t>Nomenclatura em classes: NomeDeUmaClasseSeEscreveAssim.</w:t>
+        <w:t xml:space="preserve">Nomenclatura em classes: </w:t>
+      </w:r>
+      <w:proofErr w:type="spellStart"/>
+      <w:r>
+        <w:rPr>
+          <w:rFonts w:ascii="Times New Roman" w:hAnsi="Times New Roman" w:cs="Times New Roman"/>
+          <w:sz w:val="24"/>
+          <w:szCs w:val="24"/>
+        </w:rPr>
+        <w:t>NomeDeUmaClasseSeEscreveAssim</w:t>
+      </w:r>
+      <w:proofErr w:type="spellEnd"/>
+      <w:r>
+        <w:rPr>
+          <w:rFonts w:ascii="Times New Roman" w:hAnsi="Times New Roman" w:cs="Times New Roman"/>
+          <w:sz w:val="24"/>
+          <w:szCs w:val="24"/>
+        </w:rPr>
+        <w:t>.</w:t>
       </w:r>
     </w:p>
     <w:p>
@@ -657,13 +747,41 @@
         <w:lastRenderedPageBreak/>
         <w:t xml:space="preserve"> </w:t>
       </w:r>
-      <w:r>
-        <w:rPr>
-          <w:rFonts w:ascii="Times New Roman" w:hAnsi="Times New Roman" w:cs="Times New Roman"/>
-          <w:sz w:val="24"/>
-          <w:szCs w:val="24"/>
-        </w:rPr>
-        <w:t>Def __init__(self):: É uma função construtora</w:t>
+      <w:proofErr w:type="spellStart"/>
+      <w:r>
+        <w:rPr>
+          <w:rFonts w:ascii="Times New Roman" w:hAnsi="Times New Roman" w:cs="Times New Roman"/>
+          <w:sz w:val="24"/>
+          <w:szCs w:val="24"/>
+        </w:rPr>
+        <w:t>Def</w:t>
+      </w:r>
+      <w:proofErr w:type="spellEnd"/>
+      <w:r>
+        <w:rPr>
+          <w:rFonts w:ascii="Times New Roman" w:hAnsi="Times New Roman" w:cs="Times New Roman"/>
+          <w:sz w:val="24"/>
+          <w:szCs w:val="24"/>
+        </w:rPr>
+        <w:t xml:space="preserve"> __</w:t>
+      </w:r>
+      <w:proofErr w:type="spellStart"/>
+      <w:r>
+        <w:rPr>
+          <w:rFonts w:ascii="Times New Roman" w:hAnsi="Times New Roman" w:cs="Times New Roman"/>
+          <w:sz w:val="24"/>
+          <w:szCs w:val="24"/>
+        </w:rPr>
+        <w:t>init</w:t>
+      </w:r>
+      <w:proofErr w:type="spellEnd"/>
+      <w:r>
+        <w:rPr>
+          <w:rFonts w:ascii="Times New Roman" w:hAnsi="Times New Roman" w:cs="Times New Roman"/>
+          <w:sz w:val="24"/>
+          <w:szCs w:val="24"/>
+        </w:rPr>
+        <w:t>__(self):: É uma função construtora</w:t>
       </w:r>
       <w:r>
         <w:rPr>
@@ -705,6 +823,7 @@
         </w:rPr>
         <w:t xml:space="preserve">Funciona basicamente como a função </w:t>
       </w:r>
+      <w:proofErr w:type="spellStart"/>
       <w:r>
         <w:rPr>
           <w:rFonts w:ascii="Times New Roman" w:hAnsi="Times New Roman" w:cs="Times New Roman"/>
@@ -715,6 +834,7 @@
         </w:rPr>
         <w:t>cria_conta</w:t>
       </w:r>
+      <w:proofErr w:type="spellEnd"/>
       <w:r>
         <w:rPr>
           <w:rFonts w:ascii="Times New Roman" w:hAnsi="Times New Roman" w:cs="Times New Roman"/>
@@ -763,7 +883,25 @@
           <w:sz w:val="24"/>
           <w:szCs w:val="24"/>
         </w:rPr>
-        <w:t xml:space="preserve"> colocamos outros parâmetros, como: numero, titular, saldo, dentre outros.</w:t>
+        <w:t xml:space="preserve"> colocamos outros parâmetros, como: </w:t>
+      </w:r>
+      <w:proofErr w:type="spellStart"/>
+      <w:r>
+        <w:rPr>
+          <w:rFonts w:ascii="Times New Roman" w:hAnsi="Times New Roman" w:cs="Times New Roman"/>
+          <w:sz w:val="24"/>
+          <w:szCs w:val="24"/>
+        </w:rPr>
+        <w:t>numero</w:t>
+      </w:r>
+      <w:proofErr w:type="spellEnd"/>
+      <w:r>
+        <w:rPr>
+          <w:rFonts w:ascii="Times New Roman" w:hAnsi="Times New Roman" w:cs="Times New Roman"/>
+          <w:sz w:val="24"/>
+          <w:szCs w:val="24"/>
+        </w:rPr>
+        <w:t>, titular, saldo, dentre outros.</w:t>
       </w:r>
     </w:p>
     <w:p>
@@ -1162,6 +1300,222 @@
         <w:pStyle w:val="PargrafodaLista"/>
         <w:numPr>
           <w:ilvl w:val="1"/>
+          <w:numId w:val="1"/>
+        </w:numPr>
+        <w:spacing w:line="360" w:lineRule="auto"/>
+        <w:jc w:val="both"/>
+        <w:rPr>
+          <w:rFonts w:ascii="Times New Roman" w:hAnsi="Times New Roman" w:cs="Times New Roman"/>
+          <w:sz w:val="24"/>
+          <w:szCs w:val="24"/>
+        </w:rPr>
+      </w:pPr>
+      <w:r>
+        <w:rPr>
+          <w:rFonts w:ascii="Times New Roman" w:hAnsi="Times New Roman" w:cs="Times New Roman"/>
+          <w:sz w:val="24"/>
+          <w:szCs w:val="24"/>
+        </w:rPr>
+        <w:t>O que aprendemos:</w:t>
+      </w:r>
+    </w:p>
+    <w:p>
+      <w:pPr>
+        <w:pStyle w:val="PargrafodaLista"/>
+        <w:numPr>
+          <w:ilvl w:val="2"/>
+          <w:numId w:val="1"/>
+        </w:numPr>
+        <w:spacing w:line="360" w:lineRule="auto"/>
+        <w:jc w:val="both"/>
+        <w:rPr>
+          <w:rFonts w:ascii="Times New Roman" w:hAnsi="Times New Roman" w:cs="Times New Roman"/>
+          <w:sz w:val="24"/>
+          <w:szCs w:val="24"/>
+        </w:rPr>
+      </w:pPr>
+      <w:r>
+        <w:rPr>
+          <w:rFonts w:ascii="Times New Roman" w:hAnsi="Times New Roman" w:cs="Times New Roman"/>
+          <w:sz w:val="24"/>
+          <w:szCs w:val="24"/>
+        </w:rPr>
+        <w:t>Classes</w:t>
+      </w:r>
+      <w:r>
+        <w:rPr>
+          <w:rFonts w:ascii="Times New Roman" w:hAnsi="Times New Roman" w:cs="Times New Roman"/>
+          <w:sz w:val="24"/>
+          <w:szCs w:val="24"/>
+        </w:rPr>
+        <w:t>;</w:t>
+      </w:r>
+    </w:p>
+    <w:p>
+      <w:pPr>
+        <w:pStyle w:val="PargrafodaLista"/>
+        <w:numPr>
+          <w:ilvl w:val="2"/>
+          <w:numId w:val="1"/>
+        </w:numPr>
+        <w:spacing w:line="360" w:lineRule="auto"/>
+        <w:jc w:val="both"/>
+        <w:rPr>
+          <w:rFonts w:ascii="Times New Roman" w:hAnsi="Times New Roman" w:cs="Times New Roman"/>
+          <w:sz w:val="24"/>
+          <w:szCs w:val="24"/>
+        </w:rPr>
+      </w:pPr>
+      <w:r>
+        <w:rPr>
+          <w:rFonts w:ascii="Times New Roman" w:hAnsi="Times New Roman" w:cs="Times New Roman"/>
+          <w:sz w:val="24"/>
+          <w:szCs w:val="24"/>
+        </w:rPr>
+        <w:t>Objetos</w:t>
+      </w:r>
+      <w:r>
+        <w:rPr>
+          <w:rFonts w:ascii="Times New Roman" w:hAnsi="Times New Roman" w:cs="Times New Roman"/>
+          <w:sz w:val="24"/>
+          <w:szCs w:val="24"/>
+        </w:rPr>
+        <w:t>;</w:t>
+      </w:r>
+    </w:p>
+    <w:p>
+      <w:pPr>
+        <w:pStyle w:val="PargrafodaLista"/>
+        <w:numPr>
+          <w:ilvl w:val="2"/>
+          <w:numId w:val="1"/>
+        </w:numPr>
+        <w:spacing w:line="360" w:lineRule="auto"/>
+        <w:jc w:val="both"/>
+        <w:rPr>
+          <w:rFonts w:ascii="Times New Roman" w:hAnsi="Times New Roman" w:cs="Times New Roman"/>
+          <w:sz w:val="24"/>
+          <w:szCs w:val="24"/>
+        </w:rPr>
+      </w:pPr>
+      <w:r>
+        <w:rPr>
+          <w:rFonts w:ascii="Times New Roman" w:hAnsi="Times New Roman" w:cs="Times New Roman"/>
+          <w:sz w:val="24"/>
+          <w:szCs w:val="24"/>
+        </w:rPr>
+        <w:t>Função construtora</w:t>
+      </w:r>
+      <w:r>
+        <w:rPr>
+          <w:rFonts w:ascii="Times New Roman" w:hAnsi="Times New Roman" w:cs="Times New Roman"/>
+          <w:sz w:val="24"/>
+          <w:szCs w:val="24"/>
+        </w:rPr>
+        <w:t>;</w:t>
+      </w:r>
+    </w:p>
+    <w:p>
+      <w:pPr>
+        <w:pStyle w:val="PargrafodaLista"/>
+        <w:numPr>
+          <w:ilvl w:val="2"/>
+          <w:numId w:val="1"/>
+        </w:numPr>
+        <w:spacing w:line="360" w:lineRule="auto"/>
+        <w:jc w:val="both"/>
+        <w:rPr>
+          <w:rFonts w:ascii="Times New Roman" w:hAnsi="Times New Roman" w:cs="Times New Roman"/>
+          <w:sz w:val="24"/>
+          <w:szCs w:val="24"/>
+        </w:rPr>
+      </w:pPr>
+      <w:r>
+        <w:rPr>
+          <w:rFonts w:ascii="Times New Roman" w:hAnsi="Times New Roman" w:cs="Times New Roman"/>
+          <w:sz w:val="24"/>
+          <w:szCs w:val="24"/>
+        </w:rPr>
+        <w:t>Endereço e referência de objetos</w:t>
+      </w:r>
+      <w:r>
+        <w:rPr>
+          <w:rFonts w:ascii="Times New Roman" w:hAnsi="Times New Roman" w:cs="Times New Roman"/>
+          <w:sz w:val="24"/>
+          <w:szCs w:val="24"/>
+        </w:rPr>
+        <w:t>;</w:t>
+      </w:r>
+    </w:p>
+    <w:p>
+      <w:pPr>
+        <w:pStyle w:val="PargrafodaLista"/>
+        <w:numPr>
+          <w:ilvl w:val="2"/>
+          <w:numId w:val="1"/>
+        </w:numPr>
+        <w:spacing w:line="360" w:lineRule="auto"/>
+        <w:jc w:val="both"/>
+        <w:rPr>
+          <w:rFonts w:ascii="Times New Roman" w:hAnsi="Times New Roman" w:cs="Times New Roman"/>
+          <w:sz w:val="24"/>
+          <w:szCs w:val="24"/>
+        </w:rPr>
+      </w:pPr>
+      <w:r>
+        <w:rPr>
+          <w:rFonts w:ascii="Times New Roman" w:hAnsi="Times New Roman" w:cs="Times New Roman"/>
+          <w:sz w:val="24"/>
+          <w:szCs w:val="24"/>
+        </w:rPr>
+        <w:t>Atributos de classe</w:t>
+      </w:r>
+      <w:r>
+        <w:rPr>
+          <w:rFonts w:ascii="Times New Roman" w:hAnsi="Times New Roman" w:cs="Times New Roman"/>
+          <w:sz w:val="24"/>
+          <w:szCs w:val="24"/>
+        </w:rPr>
+        <w:t>;</w:t>
+      </w:r>
+    </w:p>
+    <w:p>
+      <w:pPr>
+        <w:pStyle w:val="PargrafodaLista"/>
+        <w:numPr>
+          <w:ilvl w:val="2"/>
+          <w:numId w:val="1"/>
+        </w:numPr>
+        <w:spacing w:line="360" w:lineRule="auto"/>
+        <w:jc w:val="both"/>
+        <w:rPr>
+          <w:rFonts w:ascii="Times New Roman" w:hAnsi="Times New Roman" w:cs="Times New Roman"/>
+          <w:sz w:val="24"/>
+          <w:szCs w:val="24"/>
+        </w:rPr>
+      </w:pPr>
+      <w:r>
+        <w:rPr>
+          <w:rFonts w:ascii="Times New Roman" w:hAnsi="Times New Roman" w:cs="Times New Roman"/>
+          <w:sz w:val="24"/>
+          <w:szCs w:val="24"/>
+        </w:rPr>
+        <w:t>Acesso aos atributos através do objeto</w:t>
+      </w:r>
+      <w:r>
+        <w:rPr>
+          <w:rFonts w:ascii="Times New Roman" w:hAnsi="Times New Roman" w:cs="Times New Roman"/>
+          <w:sz w:val="24"/>
+          <w:szCs w:val="24"/>
+        </w:rPr>
+        <w:t>.</w:t>
+      </w:r>
+    </w:p>
+    <w:p>
+      <w:pPr>
+        <w:pStyle w:val="PargrafodaLista"/>
+        <w:numPr>
+          <w:ilvl w:val="2"/>
           <w:numId w:val="1"/>
         </w:numPr>
         <w:spacing w:line="360" w:lineRule="auto"/>

</xml_diff>

<commit_message>
None e coletor de lixo
Aprendemos o que são os coletores de lixo e none, e para quê servem
</commit_message>
<xml_diff>
--- a/Python/Orientação a objetos/Anotações/Python 3 - Orientação a Objetos.docx
+++ b/Python/Orientação a objetos/Anotações/Python 3 - Orientação a Objetos.docx
@@ -1925,6 +1925,121 @@
           <w:szCs w:val="24"/>
         </w:rPr>
         <w:t>Por enquanto estamos fazendo métodos de apenas algumas linhas, mas esses métodos podem conter mais 100 linhas de código, o que para o usuário não importa, pois está chamando o método que quer usar e pronto.</w:t>
+      </w:r>
+    </w:p>
+    <w:p>
+      <w:pPr>
+        <w:pStyle w:val="PargrafodaLista"/>
+        <w:numPr>
+          <w:ilvl w:val="1"/>
+          <w:numId w:val="1"/>
+        </w:numPr>
+        <w:spacing w:line="360" w:lineRule="auto"/>
+        <w:jc w:val="both"/>
+        <w:rPr>
+          <w:rFonts w:ascii="Times New Roman" w:hAnsi="Times New Roman" w:cs="Times New Roman"/>
+          <w:sz w:val="24"/>
+          <w:szCs w:val="24"/>
+        </w:rPr>
+      </w:pPr>
+      <w:r>
+        <w:rPr>
+          <w:rFonts w:ascii="Times New Roman" w:hAnsi="Times New Roman" w:cs="Times New Roman"/>
+          <w:sz w:val="24"/>
+          <w:szCs w:val="24"/>
+        </w:rPr>
+        <w:t xml:space="preserve"> Quando você cria um objeto conta dentro de uma variável conta, você está dizendo que sempre que mencionar a variável conta, está se referindo ao objeto conta, agora, se você criar um outro objeto conta dentro da mesma variável conta que já tinha um objeto conta, a nossa variável conta irá começar a se referir e ir somente para esse novo objeto conta criado, o antigo objeto conta será totalmente desvinculado apesar de ainda existir, ou seja, ele ainda ocupa memória, mas se torna inalcançável.</w:t>
+      </w:r>
+    </w:p>
+    <w:p>
+      <w:pPr>
+        <w:pStyle w:val="PargrafodaLista"/>
+        <w:numPr>
+          <w:ilvl w:val="1"/>
+          <w:numId w:val="1"/>
+        </w:numPr>
+        <w:spacing w:line="360" w:lineRule="auto"/>
+        <w:jc w:val="both"/>
+        <w:rPr>
+          <w:rFonts w:ascii="Times New Roman" w:hAnsi="Times New Roman" w:cs="Times New Roman"/>
+          <w:sz w:val="24"/>
+          <w:szCs w:val="24"/>
+        </w:rPr>
+      </w:pPr>
+      <w:r>
+        <w:rPr>
+          <w:rFonts w:ascii="Times New Roman" w:hAnsi="Times New Roman" w:cs="Times New Roman"/>
+          <w:sz w:val="24"/>
+          <w:szCs w:val="24"/>
+        </w:rPr>
+        <w:t xml:space="preserve">No python existe um processo que recicla esses objetos perdidos/inutilizados, </w:t>
+      </w:r>
+      <w:r>
+        <w:rPr>
+          <w:rFonts w:ascii="Times New Roman" w:hAnsi="Times New Roman" w:cs="Times New Roman"/>
+          <w:sz w:val="24"/>
+          <w:szCs w:val="24"/>
+        </w:rPr>
+        <w:t>eliminando-os</w:t>
+      </w:r>
+      <w:r>
+        <w:rPr>
+          <w:rFonts w:ascii="Times New Roman" w:hAnsi="Times New Roman" w:cs="Times New Roman"/>
+          <w:sz w:val="24"/>
+          <w:szCs w:val="24"/>
+        </w:rPr>
+        <w:t xml:space="preserve"> e dando espaço para novos objetos ocuparem.</w:t>
+      </w:r>
+    </w:p>
+    <w:p>
+      <w:pPr>
+        <w:pStyle w:val="PargrafodaLista"/>
+        <w:numPr>
+          <w:ilvl w:val="1"/>
+          <w:numId w:val="1"/>
+        </w:numPr>
+        <w:spacing w:line="360" w:lineRule="auto"/>
+        <w:jc w:val="both"/>
+        <w:rPr>
+          <w:rFonts w:ascii="Times New Roman" w:hAnsi="Times New Roman" w:cs="Times New Roman"/>
+          <w:sz w:val="24"/>
+          <w:szCs w:val="24"/>
+        </w:rPr>
+      </w:pPr>
+      <w:r>
+        <w:rPr>
+          <w:rFonts w:ascii="Times New Roman" w:hAnsi="Times New Roman" w:cs="Times New Roman"/>
+          <w:sz w:val="24"/>
+          <w:szCs w:val="24"/>
+        </w:rPr>
+        <w:t xml:space="preserve">None: faz com que uma referência que antes apontava para algo, deixar de apontar, ou seja, se eu criar uma variável chamada outraRef que recebe a variável conta (outraRef = conta) agora temos 2 variáveis referências que nos </w:t>
+      </w:r>
+      <w:r>
+        <w:rPr>
+          <w:rFonts w:ascii="Times New Roman" w:hAnsi="Times New Roman" w:cs="Times New Roman"/>
+          <w:sz w:val="24"/>
+          <w:szCs w:val="24"/>
+        </w:rPr>
+        <w:lastRenderedPageBreak/>
+        <w:t xml:space="preserve">levam para o mesmo endereço, o objeto conta. Caso eu queira que a variável/referência outraRef deixe de apontar para esse objeto conta, preciso fazer com que ela receba </w:t>
+      </w:r>
+      <w:r>
+        <w:rPr>
+          <w:rFonts w:ascii="Times New Roman" w:hAnsi="Times New Roman" w:cs="Times New Roman"/>
+          <w:i/>
+          <w:iCs/>
+          <w:sz w:val="24"/>
+          <w:szCs w:val="24"/>
+        </w:rPr>
+        <w:t>none</w:t>
+      </w:r>
+      <w:r>
+        <w:rPr>
+          <w:rFonts w:ascii="Times New Roman" w:hAnsi="Times New Roman" w:cs="Times New Roman"/>
+          <w:sz w:val="24"/>
+          <w:szCs w:val="24"/>
+        </w:rPr>
+        <w:t xml:space="preserve"> (outraRef = none).</w:t>
       </w:r>
     </w:p>
     <w:sectPr>

</xml_diff>

<commit_message>
Iniciando aula 4 e atividades do dia
Aula 4 – Encapsulamento
Ambiente  ok
</commit_message>
<xml_diff>
--- a/Python/Orientação a objetos/Anotações/Python 3 - Orientação a Objetos.docx
+++ b/Python/Orientação a objetos/Anotações/Python 3 - Orientação a Objetos.docx
@@ -964,6 +964,9 @@
         </w:rPr>
       </w:pPr>
       <w:r>
+        <w:rPr>
+          <w:noProof/>
+        </w:rPr>
         <w:drawing>
           <wp:inline distT="0" distB="0" distL="0" distR="0" wp14:anchorId="06C681DF" wp14:editId="0871017C">
             <wp:extent cx="4086795" cy="1228896"/>
@@ -1087,6 +1090,7 @@
       <w:r>
         <w:rPr>
           <w:rFonts w:ascii="Times New Roman" w:hAnsi="Times New Roman" w:cs="Times New Roman"/>
+          <w:noProof/>
           <w:sz w:val="24"/>
           <w:szCs w:val="24"/>
         </w:rPr>
@@ -1166,6 +1170,7 @@
       <w:r>
         <w:rPr>
           <w:rFonts w:ascii="Times New Roman" w:hAnsi="Times New Roman" w:cs="Times New Roman"/>
+          <w:noProof/>
           <w:sz w:val="24"/>
           <w:szCs w:val="24"/>
         </w:rPr>
@@ -1688,6 +1693,7 @@
       <w:r>
         <w:rPr>
           <w:rFonts w:ascii="Times New Roman" w:hAnsi="Times New Roman" w:cs="Times New Roman"/>
+          <w:noProof/>
           <w:sz w:val="24"/>
           <w:szCs w:val="24"/>
         </w:rPr>
@@ -1765,6 +1771,7 @@
       <w:r>
         <w:rPr>
           <w:rFonts w:ascii="Times New Roman" w:hAnsi="Times New Roman" w:cs="Times New Roman"/>
+          <w:noProof/>
           <w:sz w:val="24"/>
           <w:szCs w:val="24"/>
         </w:rPr>
@@ -1884,6 +1891,7 @@
       <w:r>
         <w:rPr>
           <w:rFonts w:ascii="Times New Roman" w:hAnsi="Times New Roman" w:cs="Times New Roman"/>
+          <w:noProof/>
           <w:sz w:val="24"/>
           <w:szCs w:val="24"/>
         </w:rPr>
@@ -1969,6 +1977,7 @@
       <w:r>
         <w:rPr>
           <w:rFonts w:ascii="Times New Roman" w:hAnsi="Times New Roman" w:cs="Times New Roman"/>
+          <w:noProof/>
           <w:sz w:val="24"/>
           <w:szCs w:val="24"/>
         </w:rPr>
@@ -2526,6 +2535,67 @@
           <w:szCs w:val="24"/>
         </w:rPr>
         <w:t>.</w:t>
+      </w:r>
+    </w:p>
+    <w:p>
+      <w:pPr>
+        <w:pStyle w:val="PargrafodaLista"/>
+        <w:numPr>
+          <w:ilvl w:val="0"/>
+          <w:numId w:val="1"/>
+        </w:numPr>
+        <w:spacing w:line="360" w:lineRule="auto"/>
+        <w:jc w:val="both"/>
+        <w:rPr>
+          <w:rFonts w:ascii="Times New Roman" w:hAnsi="Times New Roman" w:cs="Times New Roman"/>
+          <w:sz w:val="24"/>
+          <w:szCs w:val="24"/>
+        </w:rPr>
+      </w:pPr>
+      <w:r>
+        <w:rPr>
+          <w:rFonts w:ascii="Times New Roman" w:hAnsi="Times New Roman" w:cs="Times New Roman"/>
+          <w:b/>
+          <w:bCs/>
+          <w:sz w:val="24"/>
+          <w:szCs w:val="24"/>
+          <w:u w:val="single"/>
+        </w:rPr>
+        <w:t>Aula 4 – Encapsulamento</w:t>
+      </w:r>
+      <w:r>
+        <w:rPr>
+          <w:rFonts w:ascii="Times New Roman" w:hAnsi="Times New Roman" w:cs="Times New Roman"/>
+          <w:b/>
+          <w:bCs/>
+          <w:sz w:val="24"/>
+          <w:szCs w:val="24"/>
+        </w:rPr>
+        <w:t>:</w:t>
+      </w:r>
+    </w:p>
+    <w:p>
+      <w:pPr>
+        <w:pStyle w:val="PargrafodaLista"/>
+        <w:numPr>
+          <w:ilvl w:val="1"/>
+          <w:numId w:val="1"/>
+        </w:numPr>
+        <w:spacing w:line="360" w:lineRule="auto"/>
+        <w:jc w:val="both"/>
+        <w:rPr>
+          <w:rFonts w:ascii="Times New Roman" w:hAnsi="Times New Roman" w:cs="Times New Roman"/>
+          <w:sz w:val="24"/>
+          <w:szCs w:val="24"/>
+        </w:rPr>
+      </w:pPr>
+      <w:r>
+        <w:rPr>
+          <w:rFonts w:ascii="Times New Roman" w:hAnsi="Times New Roman" w:cs="Times New Roman"/>
+          <w:sz w:val="24"/>
+          <w:szCs w:val="24"/>
+        </w:rPr>
+        <w:t xml:space="preserve"> </w:t>
       </w:r>
     </w:p>
     <w:sectPr>

</xml_diff>

<commit_message>
O que aprendemos e finalizei a aula
</commit_message>
<xml_diff>
--- a/Python/Orientação a objetos/Anotações/Python 3 - Orientação a Objetos.docx
+++ b/Python/Orientação a objetos/Anotações/Python 3 - Orientação a Objetos.docx
@@ -3843,6 +3843,142 @@
           <w:szCs w:val="24"/>
         </w:rPr>
         <w:t xml:space="preserve"> </w:t>
+      </w:r>
+      <w:r>
+        <w:rPr>
+          <w:rFonts w:ascii="Times New Roman" w:hAnsi="Times New Roman" w:cs="Times New Roman"/>
+          <w:sz w:val="24"/>
+          <w:szCs w:val="24"/>
+        </w:rPr>
+        <w:t>O que aprendemos:</w:t>
+      </w:r>
+    </w:p>
+    <w:p>
+      <w:pPr>
+        <w:pStyle w:val="PargrafodaLista"/>
+        <w:numPr>
+          <w:ilvl w:val="2"/>
+          <w:numId w:val="1"/>
+        </w:numPr>
+        <w:spacing w:line="360" w:lineRule="auto"/>
+        <w:jc w:val="both"/>
+        <w:rPr>
+          <w:rFonts w:ascii="Times New Roman" w:hAnsi="Times New Roman" w:cs="Times New Roman"/>
+          <w:sz w:val="24"/>
+          <w:szCs w:val="24"/>
+        </w:rPr>
+      </w:pPr>
+      <w:r>
+        <w:rPr>
+          <w:rFonts w:ascii="Times New Roman" w:hAnsi="Times New Roman" w:cs="Times New Roman"/>
+          <w:sz w:val="24"/>
+          <w:szCs w:val="24"/>
+        </w:rPr>
+        <w:t>Atributos privados</w:t>
+      </w:r>
+      <w:r>
+        <w:rPr>
+          <w:rFonts w:ascii="Times New Roman" w:hAnsi="Times New Roman" w:cs="Times New Roman"/>
+          <w:sz w:val="24"/>
+          <w:szCs w:val="24"/>
+        </w:rPr>
+        <w:t>;</w:t>
+      </w:r>
+    </w:p>
+    <w:p>
+      <w:pPr>
+        <w:pStyle w:val="PargrafodaLista"/>
+        <w:numPr>
+          <w:ilvl w:val="2"/>
+          <w:numId w:val="1"/>
+        </w:numPr>
+        <w:spacing w:line="360" w:lineRule="auto"/>
+        <w:jc w:val="both"/>
+        <w:rPr>
+          <w:rFonts w:ascii="Times New Roman" w:hAnsi="Times New Roman" w:cs="Times New Roman"/>
+          <w:sz w:val="24"/>
+          <w:szCs w:val="24"/>
+        </w:rPr>
+      </w:pPr>
+      <w:r>
+        <w:rPr>
+          <w:rFonts w:ascii="Times New Roman" w:hAnsi="Times New Roman" w:cs="Times New Roman"/>
+          <w:sz w:val="24"/>
+          <w:szCs w:val="24"/>
+        </w:rPr>
+        <w:t>Encapsulamento de código</w:t>
+      </w:r>
+      <w:r>
+        <w:rPr>
+          <w:rFonts w:ascii="Times New Roman" w:hAnsi="Times New Roman" w:cs="Times New Roman"/>
+          <w:sz w:val="24"/>
+          <w:szCs w:val="24"/>
+        </w:rPr>
+        <w:t>;</w:t>
+      </w:r>
+    </w:p>
+    <w:p>
+      <w:pPr>
+        <w:pStyle w:val="PargrafodaLista"/>
+        <w:numPr>
+          <w:ilvl w:val="2"/>
+          <w:numId w:val="1"/>
+        </w:numPr>
+        <w:spacing w:line="360" w:lineRule="auto"/>
+        <w:jc w:val="both"/>
+        <w:rPr>
+          <w:rFonts w:ascii="Times New Roman" w:hAnsi="Times New Roman" w:cs="Times New Roman"/>
+          <w:sz w:val="24"/>
+          <w:szCs w:val="24"/>
+        </w:rPr>
+      </w:pPr>
+      <w:r>
+        <w:rPr>
+          <w:rFonts w:ascii="Times New Roman" w:hAnsi="Times New Roman" w:cs="Times New Roman"/>
+          <w:sz w:val="24"/>
+          <w:szCs w:val="24"/>
+        </w:rPr>
+        <w:t>Encapsulamento da manipulação dos atributos nos métodos</w:t>
+      </w:r>
+      <w:r>
+        <w:rPr>
+          <w:rFonts w:ascii="Times New Roman" w:hAnsi="Times New Roman" w:cs="Times New Roman"/>
+          <w:sz w:val="24"/>
+          <w:szCs w:val="24"/>
+        </w:rPr>
+        <w:t>;</w:t>
+      </w:r>
+    </w:p>
+    <w:p>
+      <w:pPr>
+        <w:pStyle w:val="PargrafodaLista"/>
+        <w:numPr>
+          <w:ilvl w:val="2"/>
+          <w:numId w:val="1"/>
+        </w:numPr>
+        <w:spacing w:line="360" w:lineRule="auto"/>
+        <w:jc w:val="both"/>
+        <w:rPr>
+          <w:rFonts w:ascii="Times New Roman" w:hAnsi="Times New Roman" w:cs="Times New Roman"/>
+          <w:sz w:val="24"/>
+          <w:szCs w:val="24"/>
+        </w:rPr>
+      </w:pPr>
+      <w:r>
+        <w:rPr>
+          <w:rFonts w:ascii="Times New Roman" w:hAnsi="Times New Roman" w:cs="Times New Roman"/>
+          <w:sz w:val="24"/>
+          <w:szCs w:val="24"/>
+        </w:rPr>
+        <w:t>Coesão do código</w:t>
+      </w:r>
+      <w:r>
+        <w:rPr>
+          <w:rFonts w:ascii="Times New Roman" w:hAnsi="Times New Roman" w:cs="Times New Roman"/>
+          <w:sz w:val="24"/>
+          <w:szCs w:val="24"/>
+        </w:rPr>
+        <w:t>.</w:t>
       </w:r>
     </w:p>
     <w:sectPr>

</xml_diff>

<commit_message>
O que aprendemos e finalização da aula 5
</commit_message>
<xml_diff>
--- a/Python/Orientação a objetos/Anotações/Python 3 - Orientação a Objetos.docx
+++ b/Python/Orientação a objetos/Anotações/Python 3 - Orientação a Objetos.docx
@@ -146,7 +146,25 @@
           <w:sz w:val="24"/>
           <w:szCs w:val="24"/>
         </w:rPr>
-        <w:t>Dentro da função, criamos uma variável conta que recebe um dicionário: conta = {“titular”: titular, “numero”: numero, por exemplo, e retorna a conta no final.</w:t>
+        <w:t xml:space="preserve">Dentro da função, criamos uma variável conta que recebe um dicionário: conta = {“titular”: titular, “numero”: </w:t>
+      </w:r>
+      <w:proofErr w:type="spellStart"/>
+      <w:r>
+        <w:rPr>
+          <w:rFonts w:ascii="Times New Roman" w:hAnsi="Times New Roman" w:cs="Times New Roman"/>
+          <w:sz w:val="24"/>
+          <w:szCs w:val="24"/>
+        </w:rPr>
+        <w:t>numero</w:t>
+      </w:r>
+      <w:proofErr w:type="spellEnd"/>
+      <w:r>
+        <w:rPr>
+          <w:rFonts w:ascii="Times New Roman" w:hAnsi="Times New Roman" w:cs="Times New Roman"/>
+          <w:sz w:val="24"/>
+          <w:szCs w:val="24"/>
+        </w:rPr>
+        <w:t>, por exemplo, e retorna a conta no final.</w:t>
       </w:r>
     </w:p>
     <w:p>
@@ -170,7 +188,43 @@
           <w:sz w:val="24"/>
           <w:szCs w:val="24"/>
         </w:rPr>
-        <w:t xml:space="preserve"> Para criar uma nova conta, criamos uma variável “conta” que recebe a função “cria_conta(titular, numero, saldo...)”, com os parâmetros já definidos, desse modo, quando chamarmos essa “conta[“titular”]”, por exemplo, receberemos o nome que foi dado como parâmetro “titular” logo aqui acima.</w:t>
+        <w:t xml:space="preserve"> Para criar uma nova conta, criamos uma variável “conta” que recebe a função “</w:t>
+      </w:r>
+      <w:proofErr w:type="spellStart"/>
+      <w:r>
+        <w:rPr>
+          <w:rFonts w:ascii="Times New Roman" w:hAnsi="Times New Roman" w:cs="Times New Roman"/>
+          <w:sz w:val="24"/>
+          <w:szCs w:val="24"/>
+        </w:rPr>
+        <w:t>cria_conta</w:t>
+      </w:r>
+      <w:proofErr w:type="spellEnd"/>
+      <w:r>
+        <w:rPr>
+          <w:rFonts w:ascii="Times New Roman" w:hAnsi="Times New Roman" w:cs="Times New Roman"/>
+          <w:sz w:val="24"/>
+          <w:szCs w:val="24"/>
+        </w:rPr>
+        <w:t xml:space="preserve">(titular, </w:t>
+      </w:r>
+      <w:proofErr w:type="spellStart"/>
+      <w:r>
+        <w:rPr>
+          <w:rFonts w:ascii="Times New Roman" w:hAnsi="Times New Roman" w:cs="Times New Roman"/>
+          <w:sz w:val="24"/>
+          <w:szCs w:val="24"/>
+        </w:rPr>
+        <w:t>numero</w:t>
+      </w:r>
+      <w:proofErr w:type="spellEnd"/>
+      <w:r>
+        <w:rPr>
+          <w:rFonts w:ascii="Times New Roman" w:hAnsi="Times New Roman" w:cs="Times New Roman"/>
+          <w:sz w:val="24"/>
+          <w:szCs w:val="24"/>
+        </w:rPr>
+        <w:t>, saldo...)”, com os parâmetros já definidos, desse modo, quando chamarmos essa “conta[“titular”]”, por exemplo, receberemos o nome que foi dado como parâmetro “titular” logo aqui acima.</w:t>
       </w:r>
     </w:p>
     <w:p>
@@ -448,7 +502,25 @@
           <w:sz w:val="24"/>
           <w:szCs w:val="24"/>
         </w:rPr>
-        <w:t xml:space="preserve"> Class: Determina uma classe.</w:t>
+        <w:t xml:space="preserve"> </w:t>
+      </w:r>
+      <w:proofErr w:type="spellStart"/>
+      <w:r>
+        <w:rPr>
+          <w:rFonts w:ascii="Times New Roman" w:hAnsi="Times New Roman" w:cs="Times New Roman"/>
+          <w:sz w:val="24"/>
+          <w:szCs w:val="24"/>
+        </w:rPr>
+        <w:t>Class</w:t>
+      </w:r>
+      <w:proofErr w:type="spellEnd"/>
+      <w:r>
+        <w:rPr>
+          <w:rFonts w:ascii="Times New Roman" w:hAnsi="Times New Roman" w:cs="Times New Roman"/>
+          <w:sz w:val="24"/>
+          <w:szCs w:val="24"/>
+        </w:rPr>
+        <w:t>: Determina uma classe.</w:t>
       </w:r>
     </w:p>
     <w:p>
@@ -480,7 +552,25 @@
           <w:sz w:val="24"/>
           <w:szCs w:val="24"/>
         </w:rPr>
-        <w:t>Nomenclatura em classes: NomeDeUmaClasseSeEscreveAssim.</w:t>
+        <w:t xml:space="preserve">Nomenclatura em classes: </w:t>
+      </w:r>
+      <w:proofErr w:type="spellStart"/>
+      <w:r>
+        <w:rPr>
+          <w:rFonts w:ascii="Times New Roman" w:hAnsi="Times New Roman" w:cs="Times New Roman"/>
+          <w:sz w:val="24"/>
+          <w:szCs w:val="24"/>
+        </w:rPr>
+        <w:t>NomeDeUmaClasseSeEscreveAssim</w:t>
+      </w:r>
+      <w:proofErr w:type="spellEnd"/>
+      <w:r>
+        <w:rPr>
+          <w:rFonts w:ascii="Times New Roman" w:hAnsi="Times New Roman" w:cs="Times New Roman"/>
+          <w:sz w:val="24"/>
+          <w:szCs w:val="24"/>
+        </w:rPr>
+        <w:t>.</w:t>
       </w:r>
     </w:p>
     <w:p>
@@ -657,13 +747,41 @@
         <w:lastRenderedPageBreak/>
         <w:t xml:space="preserve"> </w:t>
       </w:r>
-      <w:r>
-        <w:rPr>
-          <w:rFonts w:ascii="Times New Roman" w:hAnsi="Times New Roman" w:cs="Times New Roman"/>
-          <w:sz w:val="24"/>
-          <w:szCs w:val="24"/>
-        </w:rPr>
-        <w:t>Def __init__(self):: É uma função construtora</w:t>
+      <w:proofErr w:type="spellStart"/>
+      <w:r>
+        <w:rPr>
+          <w:rFonts w:ascii="Times New Roman" w:hAnsi="Times New Roman" w:cs="Times New Roman"/>
+          <w:sz w:val="24"/>
+          <w:szCs w:val="24"/>
+        </w:rPr>
+        <w:t>Def</w:t>
+      </w:r>
+      <w:proofErr w:type="spellEnd"/>
+      <w:r>
+        <w:rPr>
+          <w:rFonts w:ascii="Times New Roman" w:hAnsi="Times New Roman" w:cs="Times New Roman"/>
+          <w:sz w:val="24"/>
+          <w:szCs w:val="24"/>
+        </w:rPr>
+        <w:t xml:space="preserve"> __</w:t>
+      </w:r>
+      <w:proofErr w:type="spellStart"/>
+      <w:r>
+        <w:rPr>
+          <w:rFonts w:ascii="Times New Roman" w:hAnsi="Times New Roman" w:cs="Times New Roman"/>
+          <w:sz w:val="24"/>
+          <w:szCs w:val="24"/>
+        </w:rPr>
+        <w:t>init</w:t>
+      </w:r>
+      <w:proofErr w:type="spellEnd"/>
+      <w:r>
+        <w:rPr>
+          <w:rFonts w:ascii="Times New Roman" w:hAnsi="Times New Roman" w:cs="Times New Roman"/>
+          <w:sz w:val="24"/>
+          <w:szCs w:val="24"/>
+        </w:rPr>
+        <w:t>__(self):: É uma função construtora</w:t>
       </w:r>
       <w:r>
         <w:rPr>
@@ -705,6 +823,7 @@
         </w:rPr>
         <w:t xml:space="preserve">Funciona basicamente como a função </w:t>
       </w:r>
+      <w:proofErr w:type="spellStart"/>
       <w:r>
         <w:rPr>
           <w:rFonts w:ascii="Times New Roman" w:hAnsi="Times New Roman" w:cs="Times New Roman"/>
@@ -715,6 +834,7 @@
         </w:rPr>
         <w:t>cria_conta</w:t>
       </w:r>
+      <w:proofErr w:type="spellEnd"/>
       <w:r>
         <w:rPr>
           <w:rFonts w:ascii="Times New Roman" w:hAnsi="Times New Roman" w:cs="Times New Roman"/>
@@ -763,7 +883,25 @@
           <w:sz w:val="24"/>
           <w:szCs w:val="24"/>
         </w:rPr>
-        <w:t xml:space="preserve"> colocamos outros parâmetros, como: numero, titular, saldo, dentre outros.</w:t>
+        <w:t xml:space="preserve"> colocamos outros parâmetros, como: </w:t>
+      </w:r>
+      <w:proofErr w:type="spellStart"/>
+      <w:r>
+        <w:rPr>
+          <w:rFonts w:ascii="Times New Roman" w:hAnsi="Times New Roman" w:cs="Times New Roman"/>
+          <w:sz w:val="24"/>
+          <w:szCs w:val="24"/>
+        </w:rPr>
+        <w:t>numero</w:t>
+      </w:r>
+      <w:proofErr w:type="spellEnd"/>
+      <w:r>
+        <w:rPr>
+          <w:rFonts w:ascii="Times New Roman" w:hAnsi="Times New Roman" w:cs="Times New Roman"/>
+          <w:sz w:val="24"/>
+          <w:szCs w:val="24"/>
+        </w:rPr>
+        <w:t>, titular, saldo, dentre outros.</w:t>
       </w:r>
     </w:p>
     <w:p>
@@ -2015,13 +2153,59 @@
           <w:szCs w:val="24"/>
         </w:rPr>
       </w:pPr>
-      <w:r>
-        <w:rPr>
-          <w:rFonts w:ascii="Times New Roman" w:hAnsi="Times New Roman" w:cs="Times New Roman"/>
-          <w:sz w:val="24"/>
-          <w:szCs w:val="24"/>
-        </w:rPr>
-        <w:t xml:space="preserve">None: faz com que uma referência que antes apontava para algo, deixar de apontar, ou seja, se eu criar uma variável chamada outraRef que recebe a variável conta (outraRef = conta) agora temos 2 variáveis referências que nos </w:t>
+      <w:proofErr w:type="spellStart"/>
+      <w:r>
+        <w:rPr>
+          <w:rFonts w:ascii="Times New Roman" w:hAnsi="Times New Roman" w:cs="Times New Roman"/>
+          <w:sz w:val="24"/>
+          <w:szCs w:val="24"/>
+        </w:rPr>
+        <w:t>None</w:t>
+      </w:r>
+      <w:proofErr w:type="spellEnd"/>
+      <w:r>
+        <w:rPr>
+          <w:rFonts w:ascii="Times New Roman" w:hAnsi="Times New Roman" w:cs="Times New Roman"/>
+          <w:sz w:val="24"/>
+          <w:szCs w:val="24"/>
+        </w:rPr>
+        <w:t xml:space="preserve">: faz com que uma referência que antes apontava para algo, deixar de apontar, ou seja, se eu criar uma variável chamada </w:t>
+      </w:r>
+      <w:proofErr w:type="spellStart"/>
+      <w:r>
+        <w:rPr>
+          <w:rFonts w:ascii="Times New Roman" w:hAnsi="Times New Roman" w:cs="Times New Roman"/>
+          <w:sz w:val="24"/>
+          <w:szCs w:val="24"/>
+        </w:rPr>
+        <w:t>outraRef</w:t>
+      </w:r>
+      <w:proofErr w:type="spellEnd"/>
+      <w:r>
+        <w:rPr>
+          <w:rFonts w:ascii="Times New Roman" w:hAnsi="Times New Roman" w:cs="Times New Roman"/>
+          <w:sz w:val="24"/>
+          <w:szCs w:val="24"/>
+        </w:rPr>
+        <w:t xml:space="preserve"> que recebe a variável conta (</w:t>
+      </w:r>
+      <w:proofErr w:type="spellStart"/>
+      <w:r>
+        <w:rPr>
+          <w:rFonts w:ascii="Times New Roman" w:hAnsi="Times New Roman" w:cs="Times New Roman"/>
+          <w:sz w:val="24"/>
+          <w:szCs w:val="24"/>
+        </w:rPr>
+        <w:t>outraRef</w:t>
+      </w:r>
+      <w:proofErr w:type="spellEnd"/>
+      <w:r>
+        <w:rPr>
+          <w:rFonts w:ascii="Times New Roman" w:hAnsi="Times New Roman" w:cs="Times New Roman"/>
+          <w:sz w:val="24"/>
+          <w:szCs w:val="24"/>
+        </w:rPr>
+        <w:t xml:space="preserve"> = conta) agora temos 2 variáveis referências que nos </w:t>
       </w:r>
       <w:r>
         <w:rPr>
@@ -2030,8 +2214,27 @@
           <w:szCs w:val="24"/>
         </w:rPr>
         <w:lastRenderedPageBreak/>
-        <w:t xml:space="preserve">levam para o mesmo endereço, o objeto conta. Caso eu queira que a variável/referência outraRef deixe de apontar para esse objeto conta, preciso fazer com que ela receba </w:t>
-      </w:r>
+        <w:t xml:space="preserve">levam para o mesmo endereço, o objeto conta. Caso eu queira que a variável/referência </w:t>
+      </w:r>
+      <w:proofErr w:type="spellStart"/>
+      <w:r>
+        <w:rPr>
+          <w:rFonts w:ascii="Times New Roman" w:hAnsi="Times New Roman" w:cs="Times New Roman"/>
+          <w:sz w:val="24"/>
+          <w:szCs w:val="24"/>
+        </w:rPr>
+        <w:t>outraRef</w:t>
+      </w:r>
+      <w:proofErr w:type="spellEnd"/>
+      <w:r>
+        <w:rPr>
+          <w:rFonts w:ascii="Times New Roman" w:hAnsi="Times New Roman" w:cs="Times New Roman"/>
+          <w:sz w:val="24"/>
+          <w:szCs w:val="24"/>
+        </w:rPr>
+        <w:t xml:space="preserve"> deixe de apontar para esse objeto conta, preciso fazer com que ela receba </w:t>
+      </w:r>
+      <w:proofErr w:type="spellStart"/>
       <w:r>
         <w:rPr>
           <w:rFonts w:ascii="Times New Roman" w:hAnsi="Times New Roman" w:cs="Times New Roman"/>
@@ -2042,13 +2245,50 @@
         </w:rPr>
         <w:t>none</w:t>
       </w:r>
-      <w:r>
-        <w:rPr>
-          <w:rFonts w:ascii="Times New Roman" w:hAnsi="Times New Roman" w:cs="Times New Roman"/>
-          <w:sz w:val="24"/>
-          <w:szCs w:val="24"/>
-        </w:rPr>
-        <w:t xml:space="preserve"> (outraRef = none).</w:t>
+      <w:proofErr w:type="spellEnd"/>
+      <w:r>
+        <w:rPr>
+          <w:rFonts w:ascii="Times New Roman" w:hAnsi="Times New Roman" w:cs="Times New Roman"/>
+          <w:sz w:val="24"/>
+          <w:szCs w:val="24"/>
+        </w:rPr>
+        <w:t xml:space="preserve"> (</w:t>
+      </w:r>
+      <w:proofErr w:type="spellStart"/>
+      <w:r>
+        <w:rPr>
+          <w:rFonts w:ascii="Times New Roman" w:hAnsi="Times New Roman" w:cs="Times New Roman"/>
+          <w:sz w:val="24"/>
+          <w:szCs w:val="24"/>
+        </w:rPr>
+        <w:t>outraRef</w:t>
+      </w:r>
+      <w:proofErr w:type="spellEnd"/>
+      <w:r>
+        <w:rPr>
+          <w:rFonts w:ascii="Times New Roman" w:hAnsi="Times New Roman" w:cs="Times New Roman"/>
+          <w:sz w:val="24"/>
+          <w:szCs w:val="24"/>
+        </w:rPr>
+        <w:t xml:space="preserve"> = </w:t>
+      </w:r>
+      <w:proofErr w:type="spellStart"/>
+      <w:r>
+        <w:rPr>
+          <w:rFonts w:ascii="Times New Roman" w:hAnsi="Times New Roman" w:cs="Times New Roman"/>
+          <w:sz w:val="24"/>
+          <w:szCs w:val="24"/>
+        </w:rPr>
+        <w:t>none</w:t>
+      </w:r>
+      <w:proofErr w:type="spellEnd"/>
+      <w:r>
+        <w:rPr>
+          <w:rFonts w:ascii="Times New Roman" w:hAnsi="Times New Roman" w:cs="Times New Roman"/>
+          <w:sz w:val="24"/>
+          <w:szCs w:val="24"/>
+        </w:rPr>
+        <w:t>).</w:t>
       </w:r>
     </w:p>
     <w:p>
@@ -2218,14 +2458,34 @@
           <w:szCs w:val="24"/>
         </w:rPr>
       </w:pPr>
-      <w:r>
-        <w:rPr>
-          <w:rFonts w:ascii="Times New Roman" w:hAnsi="Times New Roman" w:cs="Times New Roman"/>
-          <w:sz w:val="24"/>
-          <w:szCs w:val="24"/>
-        </w:rPr>
-        <w:t>Garbage Collector</w:t>
-      </w:r>
+      <w:proofErr w:type="spellStart"/>
+      <w:r>
+        <w:rPr>
+          <w:rFonts w:ascii="Times New Roman" w:hAnsi="Times New Roman" w:cs="Times New Roman"/>
+          <w:sz w:val="24"/>
+          <w:szCs w:val="24"/>
+        </w:rPr>
+        <w:t>Garbage</w:t>
+      </w:r>
+      <w:proofErr w:type="spellEnd"/>
+      <w:r>
+        <w:rPr>
+          <w:rFonts w:ascii="Times New Roman" w:hAnsi="Times New Roman" w:cs="Times New Roman"/>
+          <w:sz w:val="24"/>
+          <w:szCs w:val="24"/>
+        </w:rPr>
+        <w:t xml:space="preserve"> </w:t>
+      </w:r>
+      <w:proofErr w:type="spellStart"/>
+      <w:r>
+        <w:rPr>
+          <w:rFonts w:ascii="Times New Roman" w:hAnsi="Times New Roman" w:cs="Times New Roman"/>
+          <w:sz w:val="24"/>
+          <w:szCs w:val="24"/>
+        </w:rPr>
+        <w:t>Collector</w:t>
+      </w:r>
+      <w:proofErr w:type="spellEnd"/>
       <w:r>
         <w:rPr>
           <w:rFonts w:ascii="Times New Roman" w:hAnsi="Times New Roman" w:cs="Times New Roman"/>
@@ -2256,8 +2516,18 @@
           <w:sz w:val="24"/>
           <w:szCs w:val="24"/>
         </w:rPr>
-        <w:t>O tipo None</w:t>
-      </w:r>
+        <w:t xml:space="preserve">O tipo </w:t>
+      </w:r>
+      <w:proofErr w:type="spellStart"/>
+      <w:r>
+        <w:rPr>
+          <w:rFonts w:ascii="Times New Roman" w:hAnsi="Times New Roman" w:cs="Times New Roman"/>
+          <w:sz w:val="24"/>
+          <w:szCs w:val="24"/>
+        </w:rPr>
+        <w:t>None</w:t>
+      </w:r>
+      <w:proofErr w:type="spellEnd"/>
       <w:r>
         <w:rPr>
           <w:rFonts w:ascii="Times New Roman" w:hAnsi="Times New Roman" w:cs="Times New Roman"/>
@@ -2346,7 +2616,25 @@
           <w:sz w:val="24"/>
           <w:szCs w:val="24"/>
         </w:rPr>
-        <w:t>Para deixar um atributo privado, basta colocar dois “__” antes de cada atributo (em python. Outras linguagens usam palavras como “private”).</w:t>
+        <w:t>Para deixar um atributo privado, basta colocar dois “__” antes de cada atributo (em python. Outras linguagens usam palavras como “</w:t>
+      </w:r>
+      <w:proofErr w:type="spellStart"/>
+      <w:r>
+        <w:rPr>
+          <w:rFonts w:ascii="Times New Roman" w:hAnsi="Times New Roman" w:cs="Times New Roman"/>
+          <w:sz w:val="24"/>
+          <w:szCs w:val="24"/>
+        </w:rPr>
+        <w:t>private</w:t>
+      </w:r>
+      <w:proofErr w:type="spellEnd"/>
+      <w:r>
+        <w:rPr>
+          <w:rFonts w:ascii="Times New Roman" w:hAnsi="Times New Roman" w:cs="Times New Roman"/>
+          <w:sz w:val="24"/>
+          <w:szCs w:val="24"/>
+        </w:rPr>
+        <w:t>”).</w:t>
       </w:r>
       <w:r>
         <w:rPr>
@@ -2620,16 +2908,9 @@
           <w:sz w:val="24"/>
           <w:szCs w:val="24"/>
         </w:rPr>
-        <w:t>“_Conta__saldo”</w:t>
-      </w:r>
-      <w:r>
-        <w:rPr>
-          <w:rFonts w:ascii="Times New Roman" w:hAnsi="Times New Roman" w:cs="Times New Roman"/>
-          <w:sz w:val="24"/>
-          <w:szCs w:val="24"/>
-        </w:rPr>
-        <w:t xml:space="preserve">, </w:t>
-      </w:r>
+        <w:t>“_</w:t>
+      </w:r>
+      <w:proofErr w:type="spellStart"/>
       <w:r>
         <w:rPr>
           <w:rFonts w:ascii="Times New Roman" w:hAnsi="Times New Roman" w:cs="Times New Roman"/>
@@ -2638,8 +2919,9 @@
           <w:sz w:val="24"/>
           <w:szCs w:val="24"/>
         </w:rPr>
-        <w:t>“_Conta__</w:t>
-      </w:r>
+        <w:t>Conta__saldo</w:t>
+      </w:r>
+      <w:proofErr w:type="spellEnd"/>
       <w:r>
         <w:rPr>
           <w:rFonts w:ascii="Times New Roman" w:hAnsi="Times New Roman" w:cs="Times New Roman"/>
@@ -2648,7 +2930,7 @@
           <w:sz w:val="24"/>
           <w:szCs w:val="24"/>
         </w:rPr>
-        <w:t>limite”</w:t>
+        <w:t>”</w:t>
       </w:r>
       <w:r>
         <w:rPr>
@@ -2666,8 +2948,9 @@
           <w:sz w:val="24"/>
           <w:szCs w:val="24"/>
         </w:rPr>
-        <w:t>“_Conta__</w:t>
-      </w:r>
+        <w:t>“_</w:t>
+      </w:r>
+      <w:proofErr w:type="spellStart"/>
       <w:r>
         <w:rPr>
           <w:rFonts w:ascii="Times New Roman" w:hAnsi="Times New Roman" w:cs="Times New Roman"/>
@@ -2676,7 +2959,78 @@
           <w:sz w:val="24"/>
           <w:szCs w:val="24"/>
         </w:rPr>
-        <w:t>numero”</w:t>
+        <w:t>Conta__</w:t>
+      </w:r>
+      <w:r>
+        <w:rPr>
+          <w:rFonts w:ascii="Times New Roman" w:hAnsi="Times New Roman" w:cs="Times New Roman"/>
+          <w:i/>
+          <w:iCs/>
+          <w:sz w:val="24"/>
+          <w:szCs w:val="24"/>
+        </w:rPr>
+        <w:t>limite</w:t>
+      </w:r>
+      <w:proofErr w:type="spellEnd"/>
+      <w:r>
+        <w:rPr>
+          <w:rFonts w:ascii="Times New Roman" w:hAnsi="Times New Roman" w:cs="Times New Roman"/>
+          <w:i/>
+          <w:iCs/>
+          <w:sz w:val="24"/>
+          <w:szCs w:val="24"/>
+        </w:rPr>
+        <w:t>”</w:t>
+      </w:r>
+      <w:r>
+        <w:rPr>
+          <w:rFonts w:ascii="Times New Roman" w:hAnsi="Times New Roman" w:cs="Times New Roman"/>
+          <w:sz w:val="24"/>
+          <w:szCs w:val="24"/>
+        </w:rPr>
+        <w:t xml:space="preserve">, </w:t>
+      </w:r>
+      <w:r>
+        <w:rPr>
+          <w:rFonts w:ascii="Times New Roman" w:hAnsi="Times New Roman" w:cs="Times New Roman"/>
+          <w:i/>
+          <w:iCs/>
+          <w:sz w:val="24"/>
+          <w:szCs w:val="24"/>
+        </w:rPr>
+        <w:t>“_</w:t>
+      </w:r>
+      <w:proofErr w:type="spellStart"/>
+      <w:r>
+        <w:rPr>
+          <w:rFonts w:ascii="Times New Roman" w:hAnsi="Times New Roman" w:cs="Times New Roman"/>
+          <w:i/>
+          <w:iCs/>
+          <w:sz w:val="24"/>
+          <w:szCs w:val="24"/>
+        </w:rPr>
+        <w:t>Conta__</w:t>
+      </w:r>
+      <w:r>
+        <w:rPr>
+          <w:rFonts w:ascii="Times New Roman" w:hAnsi="Times New Roman" w:cs="Times New Roman"/>
+          <w:i/>
+          <w:iCs/>
+          <w:sz w:val="24"/>
+          <w:szCs w:val="24"/>
+        </w:rPr>
+        <w:t>numero</w:t>
+      </w:r>
+      <w:proofErr w:type="spellEnd"/>
+      <w:r>
+        <w:rPr>
+          <w:rFonts w:ascii="Times New Roman" w:hAnsi="Times New Roman" w:cs="Times New Roman"/>
+          <w:i/>
+          <w:iCs/>
+          <w:sz w:val="24"/>
+          <w:szCs w:val="24"/>
+        </w:rPr>
+        <w:t>”</w:t>
       </w:r>
       <w:r>
         <w:rPr>
@@ -3134,8 +3488,36 @@
           <w:sz w:val="24"/>
           <w:szCs w:val="24"/>
         </w:rPr>
-        <w:t xml:space="preserve"> - Single responsibility principle</w:t>
-      </w:r>
+        <w:t xml:space="preserve"> - Single </w:t>
+      </w:r>
+      <w:proofErr w:type="spellStart"/>
+      <w:r>
+        <w:rPr>
+          <w:rFonts w:ascii="Times New Roman" w:hAnsi="Times New Roman" w:cs="Times New Roman"/>
+          <w:sz w:val="24"/>
+          <w:szCs w:val="24"/>
+        </w:rPr>
+        <w:t>responsibility</w:t>
+      </w:r>
+      <w:proofErr w:type="spellEnd"/>
+      <w:r>
+        <w:rPr>
+          <w:rFonts w:ascii="Times New Roman" w:hAnsi="Times New Roman" w:cs="Times New Roman"/>
+          <w:sz w:val="24"/>
+          <w:szCs w:val="24"/>
+        </w:rPr>
+        <w:t xml:space="preserve"> </w:t>
+      </w:r>
+      <w:proofErr w:type="spellStart"/>
+      <w:r>
+        <w:rPr>
+          <w:rFonts w:ascii="Times New Roman" w:hAnsi="Times New Roman" w:cs="Times New Roman"/>
+          <w:sz w:val="24"/>
+          <w:szCs w:val="24"/>
+        </w:rPr>
+        <w:t>principle</w:t>
+      </w:r>
+      <w:proofErr w:type="spellEnd"/>
       <w:r>
         <w:rPr>
           <w:rFonts w:ascii="Times New Roman" w:hAnsi="Times New Roman" w:cs="Times New Roman"/>
@@ -3176,8 +3558,36 @@
           <w:sz w:val="24"/>
           <w:szCs w:val="24"/>
         </w:rPr>
-        <w:t xml:space="preserve"> - Open/closed principle</w:t>
-      </w:r>
+        <w:t xml:space="preserve"> - Open/</w:t>
+      </w:r>
+      <w:proofErr w:type="spellStart"/>
+      <w:r>
+        <w:rPr>
+          <w:rFonts w:ascii="Times New Roman" w:hAnsi="Times New Roman" w:cs="Times New Roman"/>
+          <w:sz w:val="24"/>
+          <w:szCs w:val="24"/>
+        </w:rPr>
+        <w:t>closed</w:t>
+      </w:r>
+      <w:proofErr w:type="spellEnd"/>
+      <w:r>
+        <w:rPr>
+          <w:rFonts w:ascii="Times New Roman" w:hAnsi="Times New Roman" w:cs="Times New Roman"/>
+          <w:sz w:val="24"/>
+          <w:szCs w:val="24"/>
+        </w:rPr>
+        <w:t xml:space="preserve"> </w:t>
+      </w:r>
+      <w:proofErr w:type="spellStart"/>
+      <w:r>
+        <w:rPr>
+          <w:rFonts w:ascii="Times New Roman" w:hAnsi="Times New Roman" w:cs="Times New Roman"/>
+          <w:sz w:val="24"/>
+          <w:szCs w:val="24"/>
+        </w:rPr>
+        <w:t>principle</w:t>
+      </w:r>
+      <w:proofErr w:type="spellEnd"/>
       <w:r>
         <w:rPr>
           <w:rFonts w:ascii="Times New Roman" w:hAnsi="Times New Roman" w:cs="Times New Roman"/>
@@ -3218,8 +3628,54 @@
           <w:sz w:val="24"/>
           <w:szCs w:val="24"/>
         </w:rPr>
-        <w:t xml:space="preserve"> - Liskov substitution principle</w:t>
-      </w:r>
+        <w:t xml:space="preserve"> - </w:t>
+      </w:r>
+      <w:proofErr w:type="spellStart"/>
+      <w:r>
+        <w:rPr>
+          <w:rFonts w:ascii="Times New Roman" w:hAnsi="Times New Roman" w:cs="Times New Roman"/>
+          <w:sz w:val="24"/>
+          <w:szCs w:val="24"/>
+        </w:rPr>
+        <w:t>Liskov</w:t>
+      </w:r>
+      <w:proofErr w:type="spellEnd"/>
+      <w:r>
+        <w:rPr>
+          <w:rFonts w:ascii="Times New Roman" w:hAnsi="Times New Roman" w:cs="Times New Roman"/>
+          <w:sz w:val="24"/>
+          <w:szCs w:val="24"/>
+        </w:rPr>
+        <w:t xml:space="preserve"> </w:t>
+      </w:r>
+      <w:proofErr w:type="spellStart"/>
+      <w:r>
+        <w:rPr>
+          <w:rFonts w:ascii="Times New Roman" w:hAnsi="Times New Roman" w:cs="Times New Roman"/>
+          <w:sz w:val="24"/>
+          <w:szCs w:val="24"/>
+        </w:rPr>
+        <w:t>substitution</w:t>
+      </w:r>
+      <w:proofErr w:type="spellEnd"/>
+      <w:r>
+        <w:rPr>
+          <w:rFonts w:ascii="Times New Roman" w:hAnsi="Times New Roman" w:cs="Times New Roman"/>
+          <w:sz w:val="24"/>
+          <w:szCs w:val="24"/>
+        </w:rPr>
+        <w:t xml:space="preserve"> </w:t>
+      </w:r>
+      <w:proofErr w:type="spellStart"/>
+      <w:r>
+        <w:rPr>
+          <w:rFonts w:ascii="Times New Roman" w:hAnsi="Times New Roman" w:cs="Times New Roman"/>
+          <w:sz w:val="24"/>
+          <w:szCs w:val="24"/>
+        </w:rPr>
+        <w:t>principle</w:t>
+      </w:r>
+      <w:proofErr w:type="spellEnd"/>
       <w:r>
         <w:rPr>
           <w:rFonts w:ascii="Times New Roman" w:hAnsi="Times New Roman" w:cs="Times New Roman"/>
@@ -3260,8 +3716,36 @@
           <w:sz w:val="24"/>
           <w:szCs w:val="24"/>
         </w:rPr>
-        <w:t xml:space="preserve"> - Interface segregation principle</w:t>
-      </w:r>
+        <w:t xml:space="preserve"> - Interface </w:t>
+      </w:r>
+      <w:proofErr w:type="spellStart"/>
+      <w:r>
+        <w:rPr>
+          <w:rFonts w:ascii="Times New Roman" w:hAnsi="Times New Roman" w:cs="Times New Roman"/>
+          <w:sz w:val="24"/>
+          <w:szCs w:val="24"/>
+        </w:rPr>
+        <w:t>segregation</w:t>
+      </w:r>
+      <w:proofErr w:type="spellEnd"/>
+      <w:r>
+        <w:rPr>
+          <w:rFonts w:ascii="Times New Roman" w:hAnsi="Times New Roman" w:cs="Times New Roman"/>
+          <w:sz w:val="24"/>
+          <w:szCs w:val="24"/>
+        </w:rPr>
+        <w:t xml:space="preserve"> </w:t>
+      </w:r>
+      <w:proofErr w:type="spellStart"/>
+      <w:r>
+        <w:rPr>
+          <w:rFonts w:ascii="Times New Roman" w:hAnsi="Times New Roman" w:cs="Times New Roman"/>
+          <w:sz w:val="24"/>
+          <w:szCs w:val="24"/>
+        </w:rPr>
+        <w:t>principle</w:t>
+      </w:r>
+      <w:proofErr w:type="spellEnd"/>
       <w:r>
         <w:rPr>
           <w:rFonts w:ascii="Times New Roman" w:hAnsi="Times New Roman" w:cs="Times New Roman"/>
@@ -3302,8 +3786,54 @@
           <w:sz w:val="24"/>
           <w:szCs w:val="24"/>
         </w:rPr>
-        <w:t xml:space="preserve"> - Dependency inversion principle</w:t>
-      </w:r>
+        <w:t xml:space="preserve"> - </w:t>
+      </w:r>
+      <w:proofErr w:type="spellStart"/>
+      <w:r>
+        <w:rPr>
+          <w:rFonts w:ascii="Times New Roman" w:hAnsi="Times New Roman" w:cs="Times New Roman"/>
+          <w:sz w:val="24"/>
+          <w:szCs w:val="24"/>
+        </w:rPr>
+        <w:t>Dependency</w:t>
+      </w:r>
+      <w:proofErr w:type="spellEnd"/>
+      <w:r>
+        <w:rPr>
+          <w:rFonts w:ascii="Times New Roman" w:hAnsi="Times New Roman" w:cs="Times New Roman"/>
+          <w:sz w:val="24"/>
+          <w:szCs w:val="24"/>
+        </w:rPr>
+        <w:t xml:space="preserve"> </w:t>
+      </w:r>
+      <w:proofErr w:type="spellStart"/>
+      <w:r>
+        <w:rPr>
+          <w:rFonts w:ascii="Times New Roman" w:hAnsi="Times New Roman" w:cs="Times New Roman"/>
+          <w:sz w:val="24"/>
+          <w:szCs w:val="24"/>
+        </w:rPr>
+        <w:t>inversion</w:t>
+      </w:r>
+      <w:proofErr w:type="spellEnd"/>
+      <w:r>
+        <w:rPr>
+          <w:rFonts w:ascii="Times New Roman" w:hAnsi="Times New Roman" w:cs="Times New Roman"/>
+          <w:sz w:val="24"/>
+          <w:szCs w:val="24"/>
+        </w:rPr>
+        <w:t xml:space="preserve"> </w:t>
+      </w:r>
+      <w:proofErr w:type="spellStart"/>
+      <w:r>
+        <w:rPr>
+          <w:rFonts w:ascii="Times New Roman" w:hAnsi="Times New Roman" w:cs="Times New Roman"/>
+          <w:sz w:val="24"/>
+          <w:szCs w:val="24"/>
+        </w:rPr>
+        <w:t>principle</w:t>
+      </w:r>
+      <w:proofErr w:type="spellEnd"/>
       <w:r>
         <w:rPr>
           <w:rFonts w:ascii="Times New Roman" w:hAnsi="Times New Roman" w:cs="Times New Roman"/>
@@ -3546,21 +4076,67 @@
         </w:rPr>
         <w:t xml:space="preserve"> </w:t>
       </w:r>
-      <w:r>
-        <w:rPr>
-          <w:rFonts w:ascii="Times New Roman" w:hAnsi="Times New Roman" w:cs="Times New Roman"/>
-          <w:sz w:val="24"/>
-          <w:szCs w:val="24"/>
-        </w:rPr>
-        <w:t>Getter: basicamente uma nomenclatura para métodos que só devolvem informações, como somente o número do saldo (sem o extrato), somente o titular, limite etc.</w:t>
-      </w:r>
-      <w:r>
-        <w:rPr>
-          <w:rFonts w:ascii="Times New Roman" w:hAnsi="Times New Roman" w:cs="Times New Roman"/>
-          <w:sz w:val="24"/>
-          <w:szCs w:val="24"/>
-        </w:rPr>
-        <w:t xml:space="preserve"> Quando quiser um método que faça essas coisas, basta nomear ele como get_saldo(), get_titular().</w:t>
+      <w:proofErr w:type="spellStart"/>
+      <w:r>
+        <w:rPr>
+          <w:rFonts w:ascii="Times New Roman" w:hAnsi="Times New Roman" w:cs="Times New Roman"/>
+          <w:sz w:val="24"/>
+          <w:szCs w:val="24"/>
+        </w:rPr>
+        <w:t>Getter</w:t>
+      </w:r>
+      <w:proofErr w:type="spellEnd"/>
+      <w:r>
+        <w:rPr>
+          <w:rFonts w:ascii="Times New Roman" w:hAnsi="Times New Roman" w:cs="Times New Roman"/>
+          <w:sz w:val="24"/>
+          <w:szCs w:val="24"/>
+        </w:rPr>
+        <w:t>: basicamente uma nomenclatura para métodos que só devolvem informações, como somente o número do saldo (sem o extrato), somente o titular, limite etc.</w:t>
+      </w:r>
+      <w:r>
+        <w:rPr>
+          <w:rFonts w:ascii="Times New Roman" w:hAnsi="Times New Roman" w:cs="Times New Roman"/>
+          <w:sz w:val="24"/>
+          <w:szCs w:val="24"/>
+        </w:rPr>
+        <w:t xml:space="preserve"> Quando quiser um método que faça essas coisas, basta nomear ele como </w:t>
+      </w:r>
+      <w:proofErr w:type="spellStart"/>
+      <w:r>
+        <w:rPr>
+          <w:rFonts w:ascii="Times New Roman" w:hAnsi="Times New Roman" w:cs="Times New Roman"/>
+          <w:sz w:val="24"/>
+          <w:szCs w:val="24"/>
+        </w:rPr>
+        <w:t>get_saldo</w:t>
+      </w:r>
+      <w:proofErr w:type="spellEnd"/>
+      <w:r>
+        <w:rPr>
+          <w:rFonts w:ascii="Times New Roman" w:hAnsi="Times New Roman" w:cs="Times New Roman"/>
+          <w:sz w:val="24"/>
+          <w:szCs w:val="24"/>
+        </w:rPr>
+        <w:t xml:space="preserve">(), </w:t>
+      </w:r>
+      <w:proofErr w:type="spellStart"/>
+      <w:r>
+        <w:rPr>
+          <w:rFonts w:ascii="Times New Roman" w:hAnsi="Times New Roman" w:cs="Times New Roman"/>
+          <w:sz w:val="24"/>
+          <w:szCs w:val="24"/>
+        </w:rPr>
+        <w:t>get_titular</w:t>
+      </w:r>
+      <w:proofErr w:type="spellEnd"/>
+      <w:r>
+        <w:rPr>
+          <w:rFonts w:ascii="Times New Roman" w:hAnsi="Times New Roman" w:cs="Times New Roman"/>
+          <w:sz w:val="24"/>
+          <w:szCs w:val="24"/>
+        </w:rPr>
+        <w:t>().</w:t>
       </w:r>
       <w:r>
         <w:rPr>
@@ -3645,7 +4221,61 @@
           <w:sz w:val="24"/>
           <w:szCs w:val="24"/>
         </w:rPr>
-        <w:t xml:space="preserve"> Setters: basicamente nomenclatura dada para métodos que definem coisas, como por exemplo, um novo limite. Setters nunca retornam nada, apenas settam coisas novas. Ex.:</w:t>
+        <w:t xml:space="preserve"> </w:t>
+      </w:r>
+      <w:proofErr w:type="spellStart"/>
+      <w:r>
+        <w:rPr>
+          <w:rFonts w:ascii="Times New Roman" w:hAnsi="Times New Roman" w:cs="Times New Roman"/>
+          <w:sz w:val="24"/>
+          <w:szCs w:val="24"/>
+        </w:rPr>
+        <w:t>Setters</w:t>
+      </w:r>
+      <w:proofErr w:type="spellEnd"/>
+      <w:r>
+        <w:rPr>
+          <w:rFonts w:ascii="Times New Roman" w:hAnsi="Times New Roman" w:cs="Times New Roman"/>
+          <w:sz w:val="24"/>
+          <w:szCs w:val="24"/>
+        </w:rPr>
+        <w:t xml:space="preserve">: basicamente nomenclatura dada para métodos que definem coisas, como por exemplo, um novo limite. </w:t>
+      </w:r>
+      <w:proofErr w:type="spellStart"/>
+      <w:r>
+        <w:rPr>
+          <w:rFonts w:ascii="Times New Roman" w:hAnsi="Times New Roman" w:cs="Times New Roman"/>
+          <w:sz w:val="24"/>
+          <w:szCs w:val="24"/>
+        </w:rPr>
+        <w:t>Setters</w:t>
+      </w:r>
+      <w:proofErr w:type="spellEnd"/>
+      <w:r>
+        <w:rPr>
+          <w:rFonts w:ascii="Times New Roman" w:hAnsi="Times New Roman" w:cs="Times New Roman"/>
+          <w:sz w:val="24"/>
+          <w:szCs w:val="24"/>
+        </w:rPr>
+        <w:t xml:space="preserve"> nunca retornam nada, apenas </w:t>
+      </w:r>
+      <w:proofErr w:type="spellStart"/>
+      <w:r>
+        <w:rPr>
+          <w:rFonts w:ascii="Times New Roman" w:hAnsi="Times New Roman" w:cs="Times New Roman"/>
+          <w:sz w:val="24"/>
+          <w:szCs w:val="24"/>
+        </w:rPr>
+        <w:t>settam</w:t>
+      </w:r>
+      <w:proofErr w:type="spellEnd"/>
+      <w:r>
+        <w:rPr>
+          <w:rFonts w:ascii="Times New Roman" w:hAnsi="Times New Roman" w:cs="Times New Roman"/>
+          <w:sz w:val="24"/>
+          <w:szCs w:val="24"/>
+        </w:rPr>
+        <w:t xml:space="preserve"> coisas novas. Ex.:</w:t>
       </w:r>
     </w:p>
     <w:p>
@@ -3784,7 +4414,43 @@
           <w:sz w:val="24"/>
           <w:szCs w:val="24"/>
         </w:rPr>
-        <w:t>Sempre usar getters e setters só q</w:t>
+        <w:t xml:space="preserve">Sempre usar </w:t>
+      </w:r>
+      <w:proofErr w:type="spellStart"/>
+      <w:r>
+        <w:rPr>
+          <w:rFonts w:ascii="Times New Roman" w:hAnsi="Times New Roman" w:cs="Times New Roman"/>
+          <w:sz w:val="24"/>
+          <w:szCs w:val="24"/>
+        </w:rPr>
+        <w:t>getters</w:t>
+      </w:r>
+      <w:proofErr w:type="spellEnd"/>
+      <w:r>
+        <w:rPr>
+          <w:rFonts w:ascii="Times New Roman" w:hAnsi="Times New Roman" w:cs="Times New Roman"/>
+          <w:sz w:val="24"/>
+          <w:szCs w:val="24"/>
+        </w:rPr>
+        <w:t xml:space="preserve"> e </w:t>
+      </w:r>
+      <w:proofErr w:type="spellStart"/>
+      <w:r>
+        <w:rPr>
+          <w:rFonts w:ascii="Times New Roman" w:hAnsi="Times New Roman" w:cs="Times New Roman"/>
+          <w:sz w:val="24"/>
+          <w:szCs w:val="24"/>
+        </w:rPr>
+        <w:t>setters</w:t>
+      </w:r>
+      <w:proofErr w:type="spellEnd"/>
+      <w:r>
+        <w:rPr>
+          <w:rFonts w:ascii="Times New Roman" w:hAnsi="Times New Roman" w:cs="Times New Roman"/>
+          <w:sz w:val="24"/>
+          <w:szCs w:val="24"/>
+        </w:rPr>
+        <w:t xml:space="preserve"> só q</w:t>
       </w:r>
       <w:r>
         <w:rPr>
@@ -3864,7 +4530,25 @@
           <w:sz w:val="24"/>
           <w:szCs w:val="24"/>
         </w:rPr>
-        <w:t xml:space="preserve"> @property: Quando colocado antes de um método, mascara ele e faz com que se pareça com um atributo na hr de chamar no console. Ex.:</w:t>
+        <w:t xml:space="preserve"> @property: Quando colocado antes de um método, mascara ele e faz com que se pareça com um atributo na </w:t>
+      </w:r>
+      <w:proofErr w:type="spellStart"/>
+      <w:r>
+        <w:rPr>
+          <w:rFonts w:ascii="Times New Roman" w:hAnsi="Times New Roman" w:cs="Times New Roman"/>
+          <w:sz w:val="24"/>
+          <w:szCs w:val="24"/>
+        </w:rPr>
+        <w:t>hr</w:t>
+      </w:r>
+      <w:proofErr w:type="spellEnd"/>
+      <w:r>
+        <w:rPr>
+          <w:rFonts w:ascii="Times New Roman" w:hAnsi="Times New Roman" w:cs="Times New Roman"/>
+          <w:sz w:val="24"/>
+          <w:szCs w:val="24"/>
+        </w:rPr>
+        <w:t xml:space="preserve"> de chamar no console. Ex.:</w:t>
       </w:r>
     </w:p>
     <w:p>
@@ -3957,8 +4641,36 @@
           <w:sz w:val="24"/>
           <w:szCs w:val="24"/>
         </w:rPr>
-        <w:t xml:space="preserve"> getter, mas sem o nome get_nome</w:t>
-      </w:r>
+        <w:t xml:space="preserve"> </w:t>
+      </w:r>
+      <w:proofErr w:type="spellStart"/>
+      <w:r>
+        <w:rPr>
+          <w:rFonts w:ascii="Times New Roman" w:hAnsi="Times New Roman" w:cs="Times New Roman"/>
+          <w:sz w:val="24"/>
+          <w:szCs w:val="24"/>
+        </w:rPr>
+        <w:t>getter</w:t>
+      </w:r>
+      <w:proofErr w:type="spellEnd"/>
+      <w:r>
+        <w:rPr>
+          <w:rFonts w:ascii="Times New Roman" w:hAnsi="Times New Roman" w:cs="Times New Roman"/>
+          <w:sz w:val="24"/>
+          <w:szCs w:val="24"/>
+        </w:rPr>
+        <w:t xml:space="preserve">, mas sem o nome </w:t>
+      </w:r>
+      <w:proofErr w:type="spellStart"/>
+      <w:r>
+        <w:rPr>
+          <w:rFonts w:ascii="Times New Roman" w:hAnsi="Times New Roman" w:cs="Times New Roman"/>
+          <w:sz w:val="24"/>
+          <w:szCs w:val="24"/>
+        </w:rPr>
+        <w:t>get_nome</w:t>
+      </w:r>
+      <w:proofErr w:type="spellEnd"/>
       <w:r>
         <w:rPr>
           <w:rFonts w:ascii="Times New Roman" w:hAnsi="Times New Roman" w:cs="Times New Roman"/>
@@ -4152,7 +4864,25 @@
           <w:sz w:val="24"/>
           <w:szCs w:val="24"/>
         </w:rPr>
-        <w:t>Na imagem acima podemos ver a propriedade “nome” aparecendo em primeiro e o atributo real logo abaixo como “_Cliente__nome”, como sugestão do próprio python.</w:t>
+        <w:t>Na imagem acima podemos ver a propriedade “nome” aparecendo em primeiro e o atributo real logo abaixo como “_</w:t>
+      </w:r>
+      <w:proofErr w:type="spellStart"/>
+      <w:r>
+        <w:rPr>
+          <w:rFonts w:ascii="Times New Roman" w:hAnsi="Times New Roman" w:cs="Times New Roman"/>
+          <w:sz w:val="24"/>
+          <w:szCs w:val="24"/>
+        </w:rPr>
+        <w:t>Cliente__nome</w:t>
+      </w:r>
+      <w:proofErr w:type="spellEnd"/>
+      <w:r>
+        <w:rPr>
+          <w:rFonts w:ascii="Times New Roman" w:hAnsi="Times New Roman" w:cs="Times New Roman"/>
+          <w:sz w:val="24"/>
+          <w:szCs w:val="24"/>
+        </w:rPr>
+        <w:t>”, como sugestão do próprio python.</w:t>
       </w:r>
     </w:p>
     <w:p>
@@ -4176,15 +4906,43 @@
           <w:sz w:val="24"/>
           <w:szCs w:val="24"/>
         </w:rPr>
-        <w:t xml:space="preserve"> Podemos fazer a mesma coisa com os setters</w:t>
-      </w:r>
-      <w:r>
-        <w:rPr>
-          <w:rFonts w:ascii="Times New Roman" w:hAnsi="Times New Roman" w:cs="Times New Roman"/>
-          <w:sz w:val="24"/>
-          <w:szCs w:val="24"/>
-        </w:rPr>
-        <w:t>, mas utilizando uma sintax um pouco diferente:</w:t>
+        <w:t xml:space="preserve"> Podemos fazer a mesma coisa com os </w:t>
+      </w:r>
+      <w:proofErr w:type="spellStart"/>
+      <w:r>
+        <w:rPr>
+          <w:rFonts w:ascii="Times New Roman" w:hAnsi="Times New Roman" w:cs="Times New Roman"/>
+          <w:sz w:val="24"/>
+          <w:szCs w:val="24"/>
+        </w:rPr>
+        <w:t>setters</w:t>
+      </w:r>
+      <w:proofErr w:type="spellEnd"/>
+      <w:r>
+        <w:rPr>
+          <w:rFonts w:ascii="Times New Roman" w:hAnsi="Times New Roman" w:cs="Times New Roman"/>
+          <w:sz w:val="24"/>
+          <w:szCs w:val="24"/>
+        </w:rPr>
+        <w:t xml:space="preserve">, mas utilizando uma </w:t>
+      </w:r>
+      <w:proofErr w:type="spellStart"/>
+      <w:r>
+        <w:rPr>
+          <w:rFonts w:ascii="Times New Roman" w:hAnsi="Times New Roman" w:cs="Times New Roman"/>
+          <w:sz w:val="24"/>
+          <w:szCs w:val="24"/>
+        </w:rPr>
+        <w:t>sintax</w:t>
+      </w:r>
+      <w:proofErr w:type="spellEnd"/>
+      <w:r>
+        <w:rPr>
+          <w:rFonts w:ascii="Times New Roman" w:hAnsi="Times New Roman" w:cs="Times New Roman"/>
+          <w:sz w:val="24"/>
+          <w:szCs w:val="24"/>
+        </w:rPr>
+        <w:t xml:space="preserve"> um pouco diferente:</w:t>
       </w:r>
     </w:p>
     <w:p>
@@ -4261,7 +5019,25 @@
           <w:sz w:val="24"/>
           <w:szCs w:val="24"/>
         </w:rPr>
-        <w:t>Como podemos ver, ao invés de usar o @property, colocamos o nome que queremos dar para o método seguido de um “.” E a função que ele executará, sendo, nesse caso, um setter.</w:t>
+        <w:t xml:space="preserve">Como podemos ver, ao invés de usar o @property, colocamos o nome que queremos dar para o método seguido de um “.” E a função que ele executará, sendo, nesse caso, um </w:t>
+      </w:r>
+      <w:proofErr w:type="spellStart"/>
+      <w:r>
+        <w:rPr>
+          <w:rFonts w:ascii="Times New Roman" w:hAnsi="Times New Roman" w:cs="Times New Roman"/>
+          <w:sz w:val="24"/>
+          <w:szCs w:val="24"/>
+        </w:rPr>
+        <w:t>setter</w:t>
+      </w:r>
+      <w:proofErr w:type="spellEnd"/>
+      <w:r>
+        <w:rPr>
+          <w:rFonts w:ascii="Times New Roman" w:hAnsi="Times New Roman" w:cs="Times New Roman"/>
+          <w:sz w:val="24"/>
+          <w:szCs w:val="24"/>
+        </w:rPr>
+        <w:t>.</w:t>
       </w:r>
     </w:p>
     <w:p>
@@ -4403,7 +5179,43 @@
           <w:szCs w:val="24"/>
         </w:rPr>
         <w:lastRenderedPageBreak/>
-        <w:t>Se quiser chamar o getter, basta dar enter ao colocar .propriedade, se quiser chamar o setter, faça uma nova atribuição de valor, como se estivesse fazendo acesso direto ao atributo.</w:t>
+        <w:t xml:space="preserve">Se quiser chamar o </w:t>
+      </w:r>
+      <w:proofErr w:type="spellStart"/>
+      <w:r>
+        <w:rPr>
+          <w:rFonts w:ascii="Times New Roman" w:hAnsi="Times New Roman" w:cs="Times New Roman"/>
+          <w:sz w:val="24"/>
+          <w:szCs w:val="24"/>
+        </w:rPr>
+        <w:t>getter</w:t>
+      </w:r>
+      <w:proofErr w:type="spellEnd"/>
+      <w:r>
+        <w:rPr>
+          <w:rFonts w:ascii="Times New Roman" w:hAnsi="Times New Roman" w:cs="Times New Roman"/>
+          <w:sz w:val="24"/>
+          <w:szCs w:val="24"/>
+        </w:rPr>
+        <w:t xml:space="preserve">, basta dar enter ao colocar .propriedade, se quiser chamar o </w:t>
+      </w:r>
+      <w:proofErr w:type="spellStart"/>
+      <w:r>
+        <w:rPr>
+          <w:rFonts w:ascii="Times New Roman" w:hAnsi="Times New Roman" w:cs="Times New Roman"/>
+          <w:sz w:val="24"/>
+          <w:szCs w:val="24"/>
+        </w:rPr>
+        <w:t>setter</w:t>
+      </w:r>
+      <w:proofErr w:type="spellEnd"/>
+      <w:r>
+        <w:rPr>
+          <w:rFonts w:ascii="Times New Roman" w:hAnsi="Times New Roman" w:cs="Times New Roman"/>
+          <w:sz w:val="24"/>
+          <w:szCs w:val="24"/>
+        </w:rPr>
+        <w:t>, faça uma nova atribuição de valor, como se estivesse fazendo acesso direto ao atributo.</w:t>
       </w:r>
     </w:p>
     <w:p>
@@ -4428,6 +5240,148 @@
           <w:szCs w:val="24"/>
         </w:rPr>
         <w:t xml:space="preserve"> </w:t>
+      </w:r>
+      <w:r>
+        <w:rPr>
+          <w:rFonts w:ascii="Times New Roman" w:hAnsi="Times New Roman" w:cs="Times New Roman"/>
+          <w:sz w:val="24"/>
+          <w:szCs w:val="24"/>
+        </w:rPr>
+        <w:t>O que aprendemos:</w:t>
+      </w:r>
+    </w:p>
+    <w:p>
+      <w:pPr>
+        <w:pStyle w:val="PargrafodaLista"/>
+        <w:numPr>
+          <w:ilvl w:val="2"/>
+          <w:numId w:val="1"/>
+        </w:numPr>
+        <w:spacing w:line="360" w:lineRule="auto"/>
+        <w:jc w:val="both"/>
+        <w:rPr>
+          <w:rFonts w:ascii="Times New Roman" w:hAnsi="Times New Roman" w:cs="Times New Roman"/>
+          <w:sz w:val="24"/>
+          <w:szCs w:val="24"/>
+        </w:rPr>
+      </w:pPr>
+      <w:r>
+        <w:rPr>
+          <w:rFonts w:ascii="Times New Roman" w:hAnsi="Times New Roman" w:cs="Times New Roman"/>
+          <w:sz w:val="24"/>
+          <w:szCs w:val="24"/>
+        </w:rPr>
+        <w:t xml:space="preserve">Métodos de leitura dos atributos, os </w:t>
+      </w:r>
+      <w:proofErr w:type="spellStart"/>
+      <w:r>
+        <w:rPr>
+          <w:rFonts w:ascii="Times New Roman" w:hAnsi="Times New Roman" w:cs="Times New Roman"/>
+          <w:sz w:val="24"/>
+          <w:szCs w:val="24"/>
+        </w:rPr>
+        <w:t>getters</w:t>
+      </w:r>
+      <w:proofErr w:type="spellEnd"/>
+      <w:r>
+        <w:rPr>
+          <w:rFonts w:ascii="Times New Roman" w:hAnsi="Times New Roman" w:cs="Times New Roman"/>
+          <w:sz w:val="24"/>
+          <w:szCs w:val="24"/>
+        </w:rPr>
+        <w:t>;</w:t>
+      </w:r>
+    </w:p>
+    <w:p>
+      <w:pPr>
+        <w:pStyle w:val="PargrafodaLista"/>
+        <w:numPr>
+          <w:ilvl w:val="2"/>
+          <w:numId w:val="1"/>
+        </w:numPr>
+        <w:spacing w:line="360" w:lineRule="auto"/>
+        <w:jc w:val="both"/>
+        <w:rPr>
+          <w:rFonts w:ascii="Times New Roman" w:hAnsi="Times New Roman" w:cs="Times New Roman"/>
+          <w:sz w:val="24"/>
+          <w:szCs w:val="24"/>
+        </w:rPr>
+      </w:pPr>
+      <w:r>
+        <w:rPr>
+          <w:rFonts w:ascii="Times New Roman" w:hAnsi="Times New Roman" w:cs="Times New Roman"/>
+          <w:sz w:val="24"/>
+          <w:szCs w:val="24"/>
+        </w:rPr>
+        <w:t xml:space="preserve">Métodos de </w:t>
+      </w:r>
+      <w:proofErr w:type="spellStart"/>
+      <w:r>
+        <w:rPr>
+          <w:rFonts w:ascii="Times New Roman" w:hAnsi="Times New Roman" w:cs="Times New Roman"/>
+          <w:sz w:val="24"/>
+          <w:szCs w:val="24"/>
+        </w:rPr>
+        <w:t>modifição</w:t>
+      </w:r>
+      <w:proofErr w:type="spellEnd"/>
+      <w:r>
+        <w:rPr>
+          <w:rFonts w:ascii="Times New Roman" w:hAnsi="Times New Roman" w:cs="Times New Roman"/>
+          <w:sz w:val="24"/>
+          <w:szCs w:val="24"/>
+        </w:rPr>
+        <w:t xml:space="preserve"> dos atributos, os </w:t>
+      </w:r>
+      <w:proofErr w:type="spellStart"/>
+      <w:r>
+        <w:rPr>
+          <w:rFonts w:ascii="Times New Roman" w:hAnsi="Times New Roman" w:cs="Times New Roman"/>
+          <w:sz w:val="24"/>
+          <w:szCs w:val="24"/>
+        </w:rPr>
+        <w:t>setters</w:t>
+      </w:r>
+      <w:proofErr w:type="spellEnd"/>
+      <w:r>
+        <w:rPr>
+          <w:rFonts w:ascii="Times New Roman" w:hAnsi="Times New Roman" w:cs="Times New Roman"/>
+          <w:sz w:val="24"/>
+          <w:szCs w:val="24"/>
+        </w:rPr>
+        <w:t>;</w:t>
+      </w:r>
+    </w:p>
+    <w:p>
+      <w:pPr>
+        <w:pStyle w:val="PargrafodaLista"/>
+        <w:numPr>
+          <w:ilvl w:val="2"/>
+          <w:numId w:val="1"/>
+        </w:numPr>
+        <w:spacing w:line="360" w:lineRule="auto"/>
+        <w:jc w:val="both"/>
+        <w:rPr>
+          <w:rFonts w:ascii="Times New Roman" w:hAnsi="Times New Roman" w:cs="Times New Roman"/>
+          <w:sz w:val="24"/>
+          <w:szCs w:val="24"/>
+        </w:rPr>
+      </w:pPr>
+      <w:r>
+        <w:rPr>
+          <w:rFonts w:ascii="Times New Roman" w:hAnsi="Times New Roman" w:cs="Times New Roman"/>
+          <w:sz w:val="24"/>
+          <w:szCs w:val="24"/>
+        </w:rPr>
+        <w:t>Propriedades</w:t>
+      </w:r>
+      <w:r>
+        <w:rPr>
+          <w:rFonts w:ascii="Times New Roman" w:hAnsi="Times New Roman" w:cs="Times New Roman"/>
+          <w:sz w:val="24"/>
+          <w:szCs w:val="24"/>
+        </w:rPr>
+        <w:t>.</w:t>
       </w:r>
     </w:p>
     <w:sectPr>

</xml_diff>

<commit_message>
Explicação extra de métodos da classe
</commit_message>
<xml_diff>
--- a/Python/Orientação a objetos/Anotações/Python 3 - Orientação a Objetos.docx
+++ b/Python/Orientação a objetos/Anotações/Python 3 - Orientação a Objetos.docx
@@ -5013,6 +5013,14 @@
           <w:szCs w:val="24"/>
         </w:rPr>
       </w:pPr>
+      <w:r>
+        <w:rPr>
+          <w:rFonts w:ascii="Times New Roman" w:hAnsi="Times New Roman" w:cs="Times New Roman"/>
+          <w:sz w:val="24"/>
+          <w:szCs w:val="24"/>
+        </w:rPr>
+        <w:t xml:space="preserve"> Métodos estáticos também são chamados de métodos da classe, já que precisamos usar a classe como referência na hora de utilizar o método.</w:t>
+      </w:r>
     </w:p>
     <w:sectPr>
       <w:pgSz w:w="11906" w:h="16838"/>

</xml_diff>

<commit_message>
Mais sobre métodos estáticos
</commit_message>
<xml_diff>
--- a/Python/Orientação a objetos/Anotações/Python 3 - Orientação a Objetos.docx
+++ b/Python/Orientação a objetos/Anotações/Python 3 - Orientação a Objetos.docx
@@ -146,7 +146,25 @@
           <w:sz w:val="24"/>
           <w:szCs w:val="24"/>
         </w:rPr>
-        <w:t>Dentro da função, criamos uma variável conta que recebe um dicionário: conta = {“titular”: titular, “numero”: numero, por exemplo, e retorna a conta no final.</w:t>
+        <w:t xml:space="preserve">Dentro da função, criamos uma variável conta que recebe um dicionário: conta = {“titular”: titular, “numero”: </w:t>
+      </w:r>
+      <w:proofErr w:type="spellStart"/>
+      <w:r>
+        <w:rPr>
+          <w:rFonts w:ascii="Times New Roman" w:hAnsi="Times New Roman" w:cs="Times New Roman"/>
+          <w:sz w:val="24"/>
+          <w:szCs w:val="24"/>
+        </w:rPr>
+        <w:t>numero</w:t>
+      </w:r>
+      <w:proofErr w:type="spellEnd"/>
+      <w:r>
+        <w:rPr>
+          <w:rFonts w:ascii="Times New Roman" w:hAnsi="Times New Roman" w:cs="Times New Roman"/>
+          <w:sz w:val="24"/>
+          <w:szCs w:val="24"/>
+        </w:rPr>
+        <w:t>, por exemplo, e retorna a conta no final.</w:t>
       </w:r>
     </w:p>
     <w:p>
@@ -170,7 +188,43 @@
           <w:sz w:val="24"/>
           <w:szCs w:val="24"/>
         </w:rPr>
-        <w:t xml:space="preserve"> Para criar uma nova conta, criamos uma variável “conta” que recebe a função “cria_conta(titular, numero, saldo...)”, com os parâmetros já definidos, desse modo, quando chamarmos essa “conta[“titular”]”, por exemplo, receberemos o nome que foi dado como parâmetro “titular” logo aqui acima.</w:t>
+        <w:t xml:space="preserve"> Para criar uma nova conta, criamos uma variável “conta” que recebe a função “</w:t>
+      </w:r>
+      <w:proofErr w:type="spellStart"/>
+      <w:r>
+        <w:rPr>
+          <w:rFonts w:ascii="Times New Roman" w:hAnsi="Times New Roman" w:cs="Times New Roman"/>
+          <w:sz w:val="24"/>
+          <w:szCs w:val="24"/>
+        </w:rPr>
+        <w:t>cria_conta</w:t>
+      </w:r>
+      <w:proofErr w:type="spellEnd"/>
+      <w:r>
+        <w:rPr>
+          <w:rFonts w:ascii="Times New Roman" w:hAnsi="Times New Roman" w:cs="Times New Roman"/>
+          <w:sz w:val="24"/>
+          <w:szCs w:val="24"/>
+        </w:rPr>
+        <w:t xml:space="preserve">(titular, </w:t>
+      </w:r>
+      <w:proofErr w:type="spellStart"/>
+      <w:r>
+        <w:rPr>
+          <w:rFonts w:ascii="Times New Roman" w:hAnsi="Times New Roman" w:cs="Times New Roman"/>
+          <w:sz w:val="24"/>
+          <w:szCs w:val="24"/>
+        </w:rPr>
+        <w:t>numero</w:t>
+      </w:r>
+      <w:proofErr w:type="spellEnd"/>
+      <w:r>
+        <w:rPr>
+          <w:rFonts w:ascii="Times New Roman" w:hAnsi="Times New Roman" w:cs="Times New Roman"/>
+          <w:sz w:val="24"/>
+          <w:szCs w:val="24"/>
+        </w:rPr>
+        <w:t>, saldo...)”, com os parâmetros já definidos, desse modo, quando chamarmos essa “conta[“titular”]”, por exemplo, receberemos o nome que foi dado como parâmetro “titular” logo aqui acima.</w:t>
       </w:r>
     </w:p>
     <w:p>
@@ -448,7 +502,25 @@
           <w:sz w:val="24"/>
           <w:szCs w:val="24"/>
         </w:rPr>
-        <w:t xml:space="preserve"> Class: Determina uma classe.</w:t>
+        <w:t xml:space="preserve"> </w:t>
+      </w:r>
+      <w:proofErr w:type="spellStart"/>
+      <w:r>
+        <w:rPr>
+          <w:rFonts w:ascii="Times New Roman" w:hAnsi="Times New Roman" w:cs="Times New Roman"/>
+          <w:sz w:val="24"/>
+          <w:szCs w:val="24"/>
+        </w:rPr>
+        <w:t>Class</w:t>
+      </w:r>
+      <w:proofErr w:type="spellEnd"/>
+      <w:r>
+        <w:rPr>
+          <w:rFonts w:ascii="Times New Roman" w:hAnsi="Times New Roman" w:cs="Times New Roman"/>
+          <w:sz w:val="24"/>
+          <w:szCs w:val="24"/>
+        </w:rPr>
+        <w:t>: Determina uma classe.</w:t>
       </w:r>
     </w:p>
     <w:p>
@@ -480,7 +552,25 @@
           <w:sz w:val="24"/>
           <w:szCs w:val="24"/>
         </w:rPr>
-        <w:t>Nomenclatura em classes: NomeDeUmaClasseSeEscreveAssim.</w:t>
+        <w:t xml:space="preserve">Nomenclatura em classes: </w:t>
+      </w:r>
+      <w:proofErr w:type="spellStart"/>
+      <w:r>
+        <w:rPr>
+          <w:rFonts w:ascii="Times New Roman" w:hAnsi="Times New Roman" w:cs="Times New Roman"/>
+          <w:sz w:val="24"/>
+          <w:szCs w:val="24"/>
+        </w:rPr>
+        <w:t>NomeDeUmaClasseSeEscreveAssim</w:t>
+      </w:r>
+      <w:proofErr w:type="spellEnd"/>
+      <w:r>
+        <w:rPr>
+          <w:rFonts w:ascii="Times New Roman" w:hAnsi="Times New Roman" w:cs="Times New Roman"/>
+          <w:sz w:val="24"/>
+          <w:szCs w:val="24"/>
+        </w:rPr>
+        <w:t>.</w:t>
       </w:r>
     </w:p>
     <w:p>
@@ -657,13 +747,41 @@
         <w:lastRenderedPageBreak/>
         <w:t xml:space="preserve"> </w:t>
       </w:r>
-      <w:r>
-        <w:rPr>
-          <w:rFonts w:ascii="Times New Roman" w:hAnsi="Times New Roman" w:cs="Times New Roman"/>
-          <w:sz w:val="24"/>
-          <w:szCs w:val="24"/>
-        </w:rPr>
-        <w:t>Def __init__(self):: É uma função construtora</w:t>
+      <w:proofErr w:type="spellStart"/>
+      <w:r>
+        <w:rPr>
+          <w:rFonts w:ascii="Times New Roman" w:hAnsi="Times New Roman" w:cs="Times New Roman"/>
+          <w:sz w:val="24"/>
+          <w:szCs w:val="24"/>
+        </w:rPr>
+        <w:t>Def</w:t>
+      </w:r>
+      <w:proofErr w:type="spellEnd"/>
+      <w:r>
+        <w:rPr>
+          <w:rFonts w:ascii="Times New Roman" w:hAnsi="Times New Roman" w:cs="Times New Roman"/>
+          <w:sz w:val="24"/>
+          <w:szCs w:val="24"/>
+        </w:rPr>
+        <w:t xml:space="preserve"> __</w:t>
+      </w:r>
+      <w:proofErr w:type="spellStart"/>
+      <w:r>
+        <w:rPr>
+          <w:rFonts w:ascii="Times New Roman" w:hAnsi="Times New Roman" w:cs="Times New Roman"/>
+          <w:sz w:val="24"/>
+          <w:szCs w:val="24"/>
+        </w:rPr>
+        <w:t>init</w:t>
+      </w:r>
+      <w:proofErr w:type="spellEnd"/>
+      <w:r>
+        <w:rPr>
+          <w:rFonts w:ascii="Times New Roman" w:hAnsi="Times New Roman" w:cs="Times New Roman"/>
+          <w:sz w:val="24"/>
+          <w:szCs w:val="24"/>
+        </w:rPr>
+        <w:t>__(self):: É uma função construtora</w:t>
       </w:r>
       <w:r>
         <w:rPr>
@@ -705,6 +823,7 @@
         </w:rPr>
         <w:t xml:space="preserve">Funciona basicamente como a função </w:t>
       </w:r>
+      <w:proofErr w:type="spellStart"/>
       <w:r>
         <w:rPr>
           <w:rFonts w:ascii="Times New Roman" w:hAnsi="Times New Roman" w:cs="Times New Roman"/>
@@ -715,6 +834,7 @@
         </w:rPr>
         <w:t>cria_conta</w:t>
       </w:r>
+      <w:proofErr w:type="spellEnd"/>
       <w:r>
         <w:rPr>
           <w:rFonts w:ascii="Times New Roman" w:hAnsi="Times New Roman" w:cs="Times New Roman"/>
@@ -763,7 +883,25 @@
           <w:sz w:val="24"/>
           <w:szCs w:val="24"/>
         </w:rPr>
-        <w:t xml:space="preserve"> colocamos outros parâmetros, como: numero, titular, saldo, dentre outros.</w:t>
+        <w:t xml:space="preserve"> colocamos outros parâmetros, como: </w:t>
+      </w:r>
+      <w:proofErr w:type="spellStart"/>
+      <w:r>
+        <w:rPr>
+          <w:rFonts w:ascii="Times New Roman" w:hAnsi="Times New Roman" w:cs="Times New Roman"/>
+          <w:sz w:val="24"/>
+          <w:szCs w:val="24"/>
+        </w:rPr>
+        <w:t>numero</w:t>
+      </w:r>
+      <w:proofErr w:type="spellEnd"/>
+      <w:r>
+        <w:rPr>
+          <w:rFonts w:ascii="Times New Roman" w:hAnsi="Times New Roman" w:cs="Times New Roman"/>
+          <w:sz w:val="24"/>
+          <w:szCs w:val="24"/>
+        </w:rPr>
+        <w:t>, titular, saldo, dentre outros.</w:t>
       </w:r>
     </w:p>
     <w:p>
@@ -2015,13 +2153,59 @@
           <w:szCs w:val="24"/>
         </w:rPr>
       </w:pPr>
-      <w:r>
-        <w:rPr>
-          <w:rFonts w:ascii="Times New Roman" w:hAnsi="Times New Roman" w:cs="Times New Roman"/>
-          <w:sz w:val="24"/>
-          <w:szCs w:val="24"/>
-        </w:rPr>
-        <w:t xml:space="preserve">None: faz com que uma referência que antes apontava para algo, deixar de apontar, ou seja, se eu criar uma variável chamada outraRef que recebe a variável conta (outraRef = conta) agora temos 2 variáveis referências que nos </w:t>
+      <w:proofErr w:type="spellStart"/>
+      <w:r>
+        <w:rPr>
+          <w:rFonts w:ascii="Times New Roman" w:hAnsi="Times New Roman" w:cs="Times New Roman"/>
+          <w:sz w:val="24"/>
+          <w:szCs w:val="24"/>
+        </w:rPr>
+        <w:t>None</w:t>
+      </w:r>
+      <w:proofErr w:type="spellEnd"/>
+      <w:r>
+        <w:rPr>
+          <w:rFonts w:ascii="Times New Roman" w:hAnsi="Times New Roman" w:cs="Times New Roman"/>
+          <w:sz w:val="24"/>
+          <w:szCs w:val="24"/>
+        </w:rPr>
+        <w:t xml:space="preserve">: faz com que uma referência que antes apontava para algo, deixar de apontar, ou seja, se eu criar uma variável chamada </w:t>
+      </w:r>
+      <w:proofErr w:type="spellStart"/>
+      <w:r>
+        <w:rPr>
+          <w:rFonts w:ascii="Times New Roman" w:hAnsi="Times New Roman" w:cs="Times New Roman"/>
+          <w:sz w:val="24"/>
+          <w:szCs w:val="24"/>
+        </w:rPr>
+        <w:t>outraRef</w:t>
+      </w:r>
+      <w:proofErr w:type="spellEnd"/>
+      <w:r>
+        <w:rPr>
+          <w:rFonts w:ascii="Times New Roman" w:hAnsi="Times New Roman" w:cs="Times New Roman"/>
+          <w:sz w:val="24"/>
+          <w:szCs w:val="24"/>
+        </w:rPr>
+        <w:t xml:space="preserve"> que recebe a variável conta (</w:t>
+      </w:r>
+      <w:proofErr w:type="spellStart"/>
+      <w:r>
+        <w:rPr>
+          <w:rFonts w:ascii="Times New Roman" w:hAnsi="Times New Roman" w:cs="Times New Roman"/>
+          <w:sz w:val="24"/>
+          <w:szCs w:val="24"/>
+        </w:rPr>
+        <w:t>outraRef</w:t>
+      </w:r>
+      <w:proofErr w:type="spellEnd"/>
+      <w:r>
+        <w:rPr>
+          <w:rFonts w:ascii="Times New Roman" w:hAnsi="Times New Roman" w:cs="Times New Roman"/>
+          <w:sz w:val="24"/>
+          <w:szCs w:val="24"/>
+        </w:rPr>
+        <w:t xml:space="preserve"> = conta) agora temos 2 variáveis referências que nos </w:t>
       </w:r>
       <w:r>
         <w:rPr>
@@ -2030,8 +2214,27 @@
           <w:szCs w:val="24"/>
         </w:rPr>
         <w:lastRenderedPageBreak/>
-        <w:t xml:space="preserve">levam para o mesmo endereço, o objeto conta. Caso eu queira que a variável/referência outraRef deixe de apontar para esse objeto conta, preciso fazer com que ela receba </w:t>
-      </w:r>
+        <w:t xml:space="preserve">levam para o mesmo endereço, o objeto conta. Caso eu queira que a variável/referência </w:t>
+      </w:r>
+      <w:proofErr w:type="spellStart"/>
+      <w:r>
+        <w:rPr>
+          <w:rFonts w:ascii="Times New Roman" w:hAnsi="Times New Roman" w:cs="Times New Roman"/>
+          <w:sz w:val="24"/>
+          <w:szCs w:val="24"/>
+        </w:rPr>
+        <w:t>outraRef</w:t>
+      </w:r>
+      <w:proofErr w:type="spellEnd"/>
+      <w:r>
+        <w:rPr>
+          <w:rFonts w:ascii="Times New Roman" w:hAnsi="Times New Roman" w:cs="Times New Roman"/>
+          <w:sz w:val="24"/>
+          <w:szCs w:val="24"/>
+        </w:rPr>
+        <w:t xml:space="preserve"> deixe de apontar para esse objeto conta, preciso fazer com que ela receba </w:t>
+      </w:r>
+      <w:proofErr w:type="spellStart"/>
       <w:r>
         <w:rPr>
           <w:rFonts w:ascii="Times New Roman" w:hAnsi="Times New Roman" w:cs="Times New Roman"/>
@@ -2042,13 +2245,50 @@
         </w:rPr>
         <w:t>none</w:t>
       </w:r>
-      <w:r>
-        <w:rPr>
-          <w:rFonts w:ascii="Times New Roman" w:hAnsi="Times New Roman" w:cs="Times New Roman"/>
-          <w:sz w:val="24"/>
-          <w:szCs w:val="24"/>
-        </w:rPr>
-        <w:t xml:space="preserve"> (outraRef = none).</w:t>
+      <w:proofErr w:type="spellEnd"/>
+      <w:r>
+        <w:rPr>
+          <w:rFonts w:ascii="Times New Roman" w:hAnsi="Times New Roman" w:cs="Times New Roman"/>
+          <w:sz w:val="24"/>
+          <w:szCs w:val="24"/>
+        </w:rPr>
+        <w:t xml:space="preserve"> (</w:t>
+      </w:r>
+      <w:proofErr w:type="spellStart"/>
+      <w:r>
+        <w:rPr>
+          <w:rFonts w:ascii="Times New Roman" w:hAnsi="Times New Roman" w:cs="Times New Roman"/>
+          <w:sz w:val="24"/>
+          <w:szCs w:val="24"/>
+        </w:rPr>
+        <w:t>outraRef</w:t>
+      </w:r>
+      <w:proofErr w:type="spellEnd"/>
+      <w:r>
+        <w:rPr>
+          <w:rFonts w:ascii="Times New Roman" w:hAnsi="Times New Roman" w:cs="Times New Roman"/>
+          <w:sz w:val="24"/>
+          <w:szCs w:val="24"/>
+        </w:rPr>
+        <w:t xml:space="preserve"> = </w:t>
+      </w:r>
+      <w:proofErr w:type="spellStart"/>
+      <w:r>
+        <w:rPr>
+          <w:rFonts w:ascii="Times New Roman" w:hAnsi="Times New Roman" w:cs="Times New Roman"/>
+          <w:sz w:val="24"/>
+          <w:szCs w:val="24"/>
+        </w:rPr>
+        <w:t>none</w:t>
+      </w:r>
+      <w:proofErr w:type="spellEnd"/>
+      <w:r>
+        <w:rPr>
+          <w:rFonts w:ascii="Times New Roman" w:hAnsi="Times New Roman" w:cs="Times New Roman"/>
+          <w:sz w:val="24"/>
+          <w:szCs w:val="24"/>
+        </w:rPr>
+        <w:t>).</w:t>
       </w:r>
     </w:p>
     <w:p>
@@ -2218,14 +2458,34 @@
           <w:szCs w:val="24"/>
         </w:rPr>
       </w:pPr>
-      <w:r>
-        <w:rPr>
-          <w:rFonts w:ascii="Times New Roman" w:hAnsi="Times New Roman" w:cs="Times New Roman"/>
-          <w:sz w:val="24"/>
-          <w:szCs w:val="24"/>
-        </w:rPr>
-        <w:t>Garbage Collector</w:t>
-      </w:r>
+      <w:proofErr w:type="spellStart"/>
+      <w:r>
+        <w:rPr>
+          <w:rFonts w:ascii="Times New Roman" w:hAnsi="Times New Roman" w:cs="Times New Roman"/>
+          <w:sz w:val="24"/>
+          <w:szCs w:val="24"/>
+        </w:rPr>
+        <w:t>Garbage</w:t>
+      </w:r>
+      <w:proofErr w:type="spellEnd"/>
+      <w:r>
+        <w:rPr>
+          <w:rFonts w:ascii="Times New Roman" w:hAnsi="Times New Roman" w:cs="Times New Roman"/>
+          <w:sz w:val="24"/>
+          <w:szCs w:val="24"/>
+        </w:rPr>
+        <w:t xml:space="preserve"> </w:t>
+      </w:r>
+      <w:proofErr w:type="spellStart"/>
+      <w:r>
+        <w:rPr>
+          <w:rFonts w:ascii="Times New Roman" w:hAnsi="Times New Roman" w:cs="Times New Roman"/>
+          <w:sz w:val="24"/>
+          <w:szCs w:val="24"/>
+        </w:rPr>
+        <w:t>Collector</w:t>
+      </w:r>
+      <w:proofErr w:type="spellEnd"/>
       <w:r>
         <w:rPr>
           <w:rFonts w:ascii="Times New Roman" w:hAnsi="Times New Roman" w:cs="Times New Roman"/>
@@ -2256,8 +2516,18 @@
           <w:sz w:val="24"/>
           <w:szCs w:val="24"/>
         </w:rPr>
-        <w:t>O tipo None</w:t>
-      </w:r>
+        <w:t xml:space="preserve">O tipo </w:t>
+      </w:r>
+      <w:proofErr w:type="spellStart"/>
+      <w:r>
+        <w:rPr>
+          <w:rFonts w:ascii="Times New Roman" w:hAnsi="Times New Roman" w:cs="Times New Roman"/>
+          <w:sz w:val="24"/>
+          <w:szCs w:val="24"/>
+        </w:rPr>
+        <w:t>None</w:t>
+      </w:r>
+      <w:proofErr w:type="spellEnd"/>
       <w:r>
         <w:rPr>
           <w:rFonts w:ascii="Times New Roman" w:hAnsi="Times New Roman" w:cs="Times New Roman"/>
@@ -2346,7 +2616,25 @@
           <w:sz w:val="24"/>
           <w:szCs w:val="24"/>
         </w:rPr>
-        <w:t>Para deixar um atributo privado, basta colocar dois “__” antes de cada atributo (em python. Outras linguagens usam palavras como “private”).</w:t>
+        <w:t>Para deixar um atributo privado, basta colocar dois “__” antes de cada atributo (em python. Outras linguagens usam palavras como “</w:t>
+      </w:r>
+      <w:proofErr w:type="spellStart"/>
+      <w:r>
+        <w:rPr>
+          <w:rFonts w:ascii="Times New Roman" w:hAnsi="Times New Roman" w:cs="Times New Roman"/>
+          <w:sz w:val="24"/>
+          <w:szCs w:val="24"/>
+        </w:rPr>
+        <w:t>private</w:t>
+      </w:r>
+      <w:proofErr w:type="spellEnd"/>
+      <w:r>
+        <w:rPr>
+          <w:rFonts w:ascii="Times New Roman" w:hAnsi="Times New Roman" w:cs="Times New Roman"/>
+          <w:sz w:val="24"/>
+          <w:szCs w:val="24"/>
+        </w:rPr>
+        <w:t>”).</w:t>
       </w:r>
       <w:r>
         <w:rPr>
@@ -2620,16 +2908,9 @@
           <w:sz w:val="24"/>
           <w:szCs w:val="24"/>
         </w:rPr>
-        <w:t>“_Conta__saldo”</w:t>
-      </w:r>
-      <w:r>
-        <w:rPr>
-          <w:rFonts w:ascii="Times New Roman" w:hAnsi="Times New Roman" w:cs="Times New Roman"/>
-          <w:sz w:val="24"/>
-          <w:szCs w:val="24"/>
-        </w:rPr>
-        <w:t xml:space="preserve">, </w:t>
-      </w:r>
+        <w:t>“_</w:t>
+      </w:r>
+      <w:proofErr w:type="spellStart"/>
       <w:r>
         <w:rPr>
           <w:rFonts w:ascii="Times New Roman" w:hAnsi="Times New Roman" w:cs="Times New Roman"/>
@@ -2638,8 +2919,9 @@
           <w:sz w:val="24"/>
           <w:szCs w:val="24"/>
         </w:rPr>
-        <w:t>“_Conta__</w:t>
-      </w:r>
+        <w:t>Conta__saldo</w:t>
+      </w:r>
+      <w:proofErr w:type="spellEnd"/>
       <w:r>
         <w:rPr>
           <w:rFonts w:ascii="Times New Roman" w:hAnsi="Times New Roman" w:cs="Times New Roman"/>
@@ -2648,7 +2930,7 @@
           <w:sz w:val="24"/>
           <w:szCs w:val="24"/>
         </w:rPr>
-        <w:t>limite”</w:t>
+        <w:t>”</w:t>
       </w:r>
       <w:r>
         <w:rPr>
@@ -2666,8 +2948,9 @@
           <w:sz w:val="24"/>
           <w:szCs w:val="24"/>
         </w:rPr>
-        <w:t>“_Conta__</w:t>
-      </w:r>
+        <w:t>“_</w:t>
+      </w:r>
+      <w:proofErr w:type="spellStart"/>
       <w:r>
         <w:rPr>
           <w:rFonts w:ascii="Times New Roman" w:hAnsi="Times New Roman" w:cs="Times New Roman"/>
@@ -2676,7 +2959,78 @@
           <w:sz w:val="24"/>
           <w:szCs w:val="24"/>
         </w:rPr>
-        <w:t>numero”</w:t>
+        <w:t>Conta__</w:t>
+      </w:r>
+      <w:r>
+        <w:rPr>
+          <w:rFonts w:ascii="Times New Roman" w:hAnsi="Times New Roman" w:cs="Times New Roman"/>
+          <w:i/>
+          <w:iCs/>
+          <w:sz w:val="24"/>
+          <w:szCs w:val="24"/>
+        </w:rPr>
+        <w:t>limite</w:t>
+      </w:r>
+      <w:proofErr w:type="spellEnd"/>
+      <w:r>
+        <w:rPr>
+          <w:rFonts w:ascii="Times New Roman" w:hAnsi="Times New Roman" w:cs="Times New Roman"/>
+          <w:i/>
+          <w:iCs/>
+          <w:sz w:val="24"/>
+          <w:szCs w:val="24"/>
+        </w:rPr>
+        <w:t>”</w:t>
+      </w:r>
+      <w:r>
+        <w:rPr>
+          <w:rFonts w:ascii="Times New Roman" w:hAnsi="Times New Roman" w:cs="Times New Roman"/>
+          <w:sz w:val="24"/>
+          <w:szCs w:val="24"/>
+        </w:rPr>
+        <w:t xml:space="preserve">, </w:t>
+      </w:r>
+      <w:r>
+        <w:rPr>
+          <w:rFonts w:ascii="Times New Roman" w:hAnsi="Times New Roman" w:cs="Times New Roman"/>
+          <w:i/>
+          <w:iCs/>
+          <w:sz w:val="24"/>
+          <w:szCs w:val="24"/>
+        </w:rPr>
+        <w:t>“_</w:t>
+      </w:r>
+      <w:proofErr w:type="spellStart"/>
+      <w:r>
+        <w:rPr>
+          <w:rFonts w:ascii="Times New Roman" w:hAnsi="Times New Roman" w:cs="Times New Roman"/>
+          <w:i/>
+          <w:iCs/>
+          <w:sz w:val="24"/>
+          <w:szCs w:val="24"/>
+        </w:rPr>
+        <w:t>Conta__</w:t>
+      </w:r>
+      <w:r>
+        <w:rPr>
+          <w:rFonts w:ascii="Times New Roman" w:hAnsi="Times New Roman" w:cs="Times New Roman"/>
+          <w:i/>
+          <w:iCs/>
+          <w:sz w:val="24"/>
+          <w:szCs w:val="24"/>
+        </w:rPr>
+        <w:t>numero</w:t>
+      </w:r>
+      <w:proofErr w:type="spellEnd"/>
+      <w:r>
+        <w:rPr>
+          <w:rFonts w:ascii="Times New Roman" w:hAnsi="Times New Roman" w:cs="Times New Roman"/>
+          <w:i/>
+          <w:iCs/>
+          <w:sz w:val="24"/>
+          <w:szCs w:val="24"/>
+        </w:rPr>
+        <w:t>”</w:t>
       </w:r>
       <w:r>
         <w:rPr>
@@ -3134,8 +3488,36 @@
           <w:sz w:val="24"/>
           <w:szCs w:val="24"/>
         </w:rPr>
-        <w:t xml:space="preserve"> - Single responsibility principle</w:t>
-      </w:r>
+        <w:t xml:space="preserve"> - Single </w:t>
+      </w:r>
+      <w:proofErr w:type="spellStart"/>
+      <w:r>
+        <w:rPr>
+          <w:rFonts w:ascii="Times New Roman" w:hAnsi="Times New Roman" w:cs="Times New Roman"/>
+          <w:sz w:val="24"/>
+          <w:szCs w:val="24"/>
+        </w:rPr>
+        <w:t>responsibility</w:t>
+      </w:r>
+      <w:proofErr w:type="spellEnd"/>
+      <w:r>
+        <w:rPr>
+          <w:rFonts w:ascii="Times New Roman" w:hAnsi="Times New Roman" w:cs="Times New Roman"/>
+          <w:sz w:val="24"/>
+          <w:szCs w:val="24"/>
+        </w:rPr>
+        <w:t xml:space="preserve"> </w:t>
+      </w:r>
+      <w:proofErr w:type="spellStart"/>
+      <w:r>
+        <w:rPr>
+          <w:rFonts w:ascii="Times New Roman" w:hAnsi="Times New Roman" w:cs="Times New Roman"/>
+          <w:sz w:val="24"/>
+          <w:szCs w:val="24"/>
+        </w:rPr>
+        <w:t>principle</w:t>
+      </w:r>
+      <w:proofErr w:type="spellEnd"/>
       <w:r>
         <w:rPr>
           <w:rFonts w:ascii="Times New Roman" w:hAnsi="Times New Roman" w:cs="Times New Roman"/>
@@ -3176,8 +3558,36 @@
           <w:sz w:val="24"/>
           <w:szCs w:val="24"/>
         </w:rPr>
-        <w:t xml:space="preserve"> - Open/closed principle</w:t>
-      </w:r>
+        <w:t xml:space="preserve"> - Open/</w:t>
+      </w:r>
+      <w:proofErr w:type="spellStart"/>
+      <w:r>
+        <w:rPr>
+          <w:rFonts w:ascii="Times New Roman" w:hAnsi="Times New Roman" w:cs="Times New Roman"/>
+          <w:sz w:val="24"/>
+          <w:szCs w:val="24"/>
+        </w:rPr>
+        <w:t>closed</w:t>
+      </w:r>
+      <w:proofErr w:type="spellEnd"/>
+      <w:r>
+        <w:rPr>
+          <w:rFonts w:ascii="Times New Roman" w:hAnsi="Times New Roman" w:cs="Times New Roman"/>
+          <w:sz w:val="24"/>
+          <w:szCs w:val="24"/>
+        </w:rPr>
+        <w:t xml:space="preserve"> </w:t>
+      </w:r>
+      <w:proofErr w:type="spellStart"/>
+      <w:r>
+        <w:rPr>
+          <w:rFonts w:ascii="Times New Roman" w:hAnsi="Times New Roman" w:cs="Times New Roman"/>
+          <w:sz w:val="24"/>
+          <w:szCs w:val="24"/>
+        </w:rPr>
+        <w:t>principle</w:t>
+      </w:r>
+      <w:proofErr w:type="spellEnd"/>
       <w:r>
         <w:rPr>
           <w:rFonts w:ascii="Times New Roman" w:hAnsi="Times New Roman" w:cs="Times New Roman"/>
@@ -3218,8 +3628,54 @@
           <w:sz w:val="24"/>
           <w:szCs w:val="24"/>
         </w:rPr>
-        <w:t xml:space="preserve"> - Liskov substitution principle</w:t>
-      </w:r>
+        <w:t xml:space="preserve"> - </w:t>
+      </w:r>
+      <w:proofErr w:type="spellStart"/>
+      <w:r>
+        <w:rPr>
+          <w:rFonts w:ascii="Times New Roman" w:hAnsi="Times New Roman" w:cs="Times New Roman"/>
+          <w:sz w:val="24"/>
+          <w:szCs w:val="24"/>
+        </w:rPr>
+        <w:t>Liskov</w:t>
+      </w:r>
+      <w:proofErr w:type="spellEnd"/>
+      <w:r>
+        <w:rPr>
+          <w:rFonts w:ascii="Times New Roman" w:hAnsi="Times New Roman" w:cs="Times New Roman"/>
+          <w:sz w:val="24"/>
+          <w:szCs w:val="24"/>
+        </w:rPr>
+        <w:t xml:space="preserve"> </w:t>
+      </w:r>
+      <w:proofErr w:type="spellStart"/>
+      <w:r>
+        <w:rPr>
+          <w:rFonts w:ascii="Times New Roman" w:hAnsi="Times New Roman" w:cs="Times New Roman"/>
+          <w:sz w:val="24"/>
+          <w:szCs w:val="24"/>
+        </w:rPr>
+        <w:t>substitution</w:t>
+      </w:r>
+      <w:proofErr w:type="spellEnd"/>
+      <w:r>
+        <w:rPr>
+          <w:rFonts w:ascii="Times New Roman" w:hAnsi="Times New Roman" w:cs="Times New Roman"/>
+          <w:sz w:val="24"/>
+          <w:szCs w:val="24"/>
+        </w:rPr>
+        <w:t xml:space="preserve"> </w:t>
+      </w:r>
+      <w:proofErr w:type="spellStart"/>
+      <w:r>
+        <w:rPr>
+          <w:rFonts w:ascii="Times New Roman" w:hAnsi="Times New Roman" w:cs="Times New Roman"/>
+          <w:sz w:val="24"/>
+          <w:szCs w:val="24"/>
+        </w:rPr>
+        <w:t>principle</w:t>
+      </w:r>
+      <w:proofErr w:type="spellEnd"/>
       <w:r>
         <w:rPr>
           <w:rFonts w:ascii="Times New Roman" w:hAnsi="Times New Roman" w:cs="Times New Roman"/>
@@ -3260,8 +3716,36 @@
           <w:sz w:val="24"/>
           <w:szCs w:val="24"/>
         </w:rPr>
-        <w:t xml:space="preserve"> - Interface segregation principle</w:t>
-      </w:r>
+        <w:t xml:space="preserve"> - Interface </w:t>
+      </w:r>
+      <w:proofErr w:type="spellStart"/>
+      <w:r>
+        <w:rPr>
+          <w:rFonts w:ascii="Times New Roman" w:hAnsi="Times New Roman" w:cs="Times New Roman"/>
+          <w:sz w:val="24"/>
+          <w:szCs w:val="24"/>
+        </w:rPr>
+        <w:t>segregation</w:t>
+      </w:r>
+      <w:proofErr w:type="spellEnd"/>
+      <w:r>
+        <w:rPr>
+          <w:rFonts w:ascii="Times New Roman" w:hAnsi="Times New Roman" w:cs="Times New Roman"/>
+          <w:sz w:val="24"/>
+          <w:szCs w:val="24"/>
+        </w:rPr>
+        <w:t xml:space="preserve"> </w:t>
+      </w:r>
+      <w:proofErr w:type="spellStart"/>
+      <w:r>
+        <w:rPr>
+          <w:rFonts w:ascii="Times New Roman" w:hAnsi="Times New Roman" w:cs="Times New Roman"/>
+          <w:sz w:val="24"/>
+          <w:szCs w:val="24"/>
+        </w:rPr>
+        <w:t>principle</w:t>
+      </w:r>
+      <w:proofErr w:type="spellEnd"/>
       <w:r>
         <w:rPr>
           <w:rFonts w:ascii="Times New Roman" w:hAnsi="Times New Roman" w:cs="Times New Roman"/>
@@ -3302,8 +3786,54 @@
           <w:sz w:val="24"/>
           <w:szCs w:val="24"/>
         </w:rPr>
-        <w:t xml:space="preserve"> - Dependency inversion principle</w:t>
-      </w:r>
+        <w:t xml:space="preserve"> - </w:t>
+      </w:r>
+      <w:proofErr w:type="spellStart"/>
+      <w:r>
+        <w:rPr>
+          <w:rFonts w:ascii="Times New Roman" w:hAnsi="Times New Roman" w:cs="Times New Roman"/>
+          <w:sz w:val="24"/>
+          <w:szCs w:val="24"/>
+        </w:rPr>
+        <w:t>Dependency</w:t>
+      </w:r>
+      <w:proofErr w:type="spellEnd"/>
+      <w:r>
+        <w:rPr>
+          <w:rFonts w:ascii="Times New Roman" w:hAnsi="Times New Roman" w:cs="Times New Roman"/>
+          <w:sz w:val="24"/>
+          <w:szCs w:val="24"/>
+        </w:rPr>
+        <w:t xml:space="preserve"> </w:t>
+      </w:r>
+      <w:proofErr w:type="spellStart"/>
+      <w:r>
+        <w:rPr>
+          <w:rFonts w:ascii="Times New Roman" w:hAnsi="Times New Roman" w:cs="Times New Roman"/>
+          <w:sz w:val="24"/>
+          <w:szCs w:val="24"/>
+        </w:rPr>
+        <w:t>inversion</w:t>
+      </w:r>
+      <w:proofErr w:type="spellEnd"/>
+      <w:r>
+        <w:rPr>
+          <w:rFonts w:ascii="Times New Roman" w:hAnsi="Times New Roman" w:cs="Times New Roman"/>
+          <w:sz w:val="24"/>
+          <w:szCs w:val="24"/>
+        </w:rPr>
+        <w:t xml:space="preserve"> </w:t>
+      </w:r>
+      <w:proofErr w:type="spellStart"/>
+      <w:r>
+        <w:rPr>
+          <w:rFonts w:ascii="Times New Roman" w:hAnsi="Times New Roman" w:cs="Times New Roman"/>
+          <w:sz w:val="24"/>
+          <w:szCs w:val="24"/>
+        </w:rPr>
+        <w:t>principle</w:t>
+      </w:r>
+      <w:proofErr w:type="spellEnd"/>
       <w:r>
         <w:rPr>
           <w:rFonts w:ascii="Times New Roman" w:hAnsi="Times New Roman" w:cs="Times New Roman"/>
@@ -3546,21 +4076,67 @@
         </w:rPr>
         <w:t xml:space="preserve"> </w:t>
       </w:r>
-      <w:r>
-        <w:rPr>
-          <w:rFonts w:ascii="Times New Roman" w:hAnsi="Times New Roman" w:cs="Times New Roman"/>
-          <w:sz w:val="24"/>
-          <w:szCs w:val="24"/>
-        </w:rPr>
-        <w:t>Getter: basicamente uma nomenclatura para métodos que só devolvem informações, como somente o número do saldo (sem o extrato), somente o titular, limite etc.</w:t>
-      </w:r>
-      <w:r>
-        <w:rPr>
-          <w:rFonts w:ascii="Times New Roman" w:hAnsi="Times New Roman" w:cs="Times New Roman"/>
-          <w:sz w:val="24"/>
-          <w:szCs w:val="24"/>
-        </w:rPr>
-        <w:t xml:space="preserve"> Quando quiser um método que faça essas coisas, basta nomear ele como get_saldo(), get_titular().</w:t>
+      <w:proofErr w:type="spellStart"/>
+      <w:r>
+        <w:rPr>
+          <w:rFonts w:ascii="Times New Roman" w:hAnsi="Times New Roman" w:cs="Times New Roman"/>
+          <w:sz w:val="24"/>
+          <w:szCs w:val="24"/>
+        </w:rPr>
+        <w:t>Getter</w:t>
+      </w:r>
+      <w:proofErr w:type="spellEnd"/>
+      <w:r>
+        <w:rPr>
+          <w:rFonts w:ascii="Times New Roman" w:hAnsi="Times New Roman" w:cs="Times New Roman"/>
+          <w:sz w:val="24"/>
+          <w:szCs w:val="24"/>
+        </w:rPr>
+        <w:t>: basicamente uma nomenclatura para métodos que só devolvem informações, como somente o número do saldo (sem o extrato), somente o titular, limite etc.</w:t>
+      </w:r>
+      <w:r>
+        <w:rPr>
+          <w:rFonts w:ascii="Times New Roman" w:hAnsi="Times New Roman" w:cs="Times New Roman"/>
+          <w:sz w:val="24"/>
+          <w:szCs w:val="24"/>
+        </w:rPr>
+        <w:t xml:space="preserve"> Quando quiser um método que faça essas coisas, basta nomear ele como </w:t>
+      </w:r>
+      <w:proofErr w:type="spellStart"/>
+      <w:r>
+        <w:rPr>
+          <w:rFonts w:ascii="Times New Roman" w:hAnsi="Times New Roman" w:cs="Times New Roman"/>
+          <w:sz w:val="24"/>
+          <w:szCs w:val="24"/>
+        </w:rPr>
+        <w:t>get_saldo</w:t>
+      </w:r>
+      <w:proofErr w:type="spellEnd"/>
+      <w:r>
+        <w:rPr>
+          <w:rFonts w:ascii="Times New Roman" w:hAnsi="Times New Roman" w:cs="Times New Roman"/>
+          <w:sz w:val="24"/>
+          <w:szCs w:val="24"/>
+        </w:rPr>
+        <w:t xml:space="preserve">(), </w:t>
+      </w:r>
+      <w:proofErr w:type="spellStart"/>
+      <w:r>
+        <w:rPr>
+          <w:rFonts w:ascii="Times New Roman" w:hAnsi="Times New Roman" w:cs="Times New Roman"/>
+          <w:sz w:val="24"/>
+          <w:szCs w:val="24"/>
+        </w:rPr>
+        <w:t>get_titular</w:t>
+      </w:r>
+      <w:proofErr w:type="spellEnd"/>
+      <w:r>
+        <w:rPr>
+          <w:rFonts w:ascii="Times New Roman" w:hAnsi="Times New Roman" w:cs="Times New Roman"/>
+          <w:sz w:val="24"/>
+          <w:szCs w:val="24"/>
+        </w:rPr>
+        <w:t>().</w:t>
       </w:r>
       <w:r>
         <w:rPr>
@@ -3645,7 +4221,61 @@
           <w:sz w:val="24"/>
           <w:szCs w:val="24"/>
         </w:rPr>
-        <w:t xml:space="preserve"> Setters: basicamente nomenclatura dada para métodos que definem coisas, como por exemplo, um novo limite. Setters nunca retornam nada, apenas settam coisas novas. Ex.:</w:t>
+        <w:t xml:space="preserve"> </w:t>
+      </w:r>
+      <w:proofErr w:type="spellStart"/>
+      <w:r>
+        <w:rPr>
+          <w:rFonts w:ascii="Times New Roman" w:hAnsi="Times New Roman" w:cs="Times New Roman"/>
+          <w:sz w:val="24"/>
+          <w:szCs w:val="24"/>
+        </w:rPr>
+        <w:t>Setters</w:t>
+      </w:r>
+      <w:proofErr w:type="spellEnd"/>
+      <w:r>
+        <w:rPr>
+          <w:rFonts w:ascii="Times New Roman" w:hAnsi="Times New Roman" w:cs="Times New Roman"/>
+          <w:sz w:val="24"/>
+          <w:szCs w:val="24"/>
+        </w:rPr>
+        <w:t xml:space="preserve">: basicamente nomenclatura dada para métodos que definem coisas, como por exemplo, um novo limite. </w:t>
+      </w:r>
+      <w:proofErr w:type="spellStart"/>
+      <w:r>
+        <w:rPr>
+          <w:rFonts w:ascii="Times New Roman" w:hAnsi="Times New Roman" w:cs="Times New Roman"/>
+          <w:sz w:val="24"/>
+          <w:szCs w:val="24"/>
+        </w:rPr>
+        <w:t>Setters</w:t>
+      </w:r>
+      <w:proofErr w:type="spellEnd"/>
+      <w:r>
+        <w:rPr>
+          <w:rFonts w:ascii="Times New Roman" w:hAnsi="Times New Roman" w:cs="Times New Roman"/>
+          <w:sz w:val="24"/>
+          <w:szCs w:val="24"/>
+        </w:rPr>
+        <w:t xml:space="preserve"> nunca retornam nada, apenas </w:t>
+      </w:r>
+      <w:proofErr w:type="spellStart"/>
+      <w:r>
+        <w:rPr>
+          <w:rFonts w:ascii="Times New Roman" w:hAnsi="Times New Roman" w:cs="Times New Roman"/>
+          <w:sz w:val="24"/>
+          <w:szCs w:val="24"/>
+        </w:rPr>
+        <w:t>settam</w:t>
+      </w:r>
+      <w:proofErr w:type="spellEnd"/>
+      <w:r>
+        <w:rPr>
+          <w:rFonts w:ascii="Times New Roman" w:hAnsi="Times New Roman" w:cs="Times New Roman"/>
+          <w:sz w:val="24"/>
+          <w:szCs w:val="24"/>
+        </w:rPr>
+        <w:t xml:space="preserve"> coisas novas. Ex.:</w:t>
       </w:r>
     </w:p>
     <w:p>
@@ -3784,7 +4414,43 @@
           <w:sz w:val="24"/>
           <w:szCs w:val="24"/>
         </w:rPr>
-        <w:t>Sempre usar getters e setters só q</w:t>
+        <w:t xml:space="preserve">Sempre usar </w:t>
+      </w:r>
+      <w:proofErr w:type="spellStart"/>
+      <w:r>
+        <w:rPr>
+          <w:rFonts w:ascii="Times New Roman" w:hAnsi="Times New Roman" w:cs="Times New Roman"/>
+          <w:sz w:val="24"/>
+          <w:szCs w:val="24"/>
+        </w:rPr>
+        <w:t>getters</w:t>
+      </w:r>
+      <w:proofErr w:type="spellEnd"/>
+      <w:r>
+        <w:rPr>
+          <w:rFonts w:ascii="Times New Roman" w:hAnsi="Times New Roman" w:cs="Times New Roman"/>
+          <w:sz w:val="24"/>
+          <w:szCs w:val="24"/>
+        </w:rPr>
+        <w:t xml:space="preserve"> e </w:t>
+      </w:r>
+      <w:proofErr w:type="spellStart"/>
+      <w:r>
+        <w:rPr>
+          <w:rFonts w:ascii="Times New Roman" w:hAnsi="Times New Roman" w:cs="Times New Roman"/>
+          <w:sz w:val="24"/>
+          <w:szCs w:val="24"/>
+        </w:rPr>
+        <w:t>setters</w:t>
+      </w:r>
+      <w:proofErr w:type="spellEnd"/>
+      <w:r>
+        <w:rPr>
+          <w:rFonts w:ascii="Times New Roman" w:hAnsi="Times New Roman" w:cs="Times New Roman"/>
+          <w:sz w:val="24"/>
+          <w:szCs w:val="24"/>
+        </w:rPr>
+        <w:t xml:space="preserve"> só q</w:t>
       </w:r>
       <w:r>
         <w:rPr>
@@ -3864,7 +4530,25 @@
           <w:sz w:val="24"/>
           <w:szCs w:val="24"/>
         </w:rPr>
-        <w:t xml:space="preserve"> @property: Quando colocado antes de um método, mascara ele e faz com que se pareça com um atributo na hr de chamar no console. Ex.:</w:t>
+        <w:t xml:space="preserve"> @property: Quando colocado antes de um método, mascara ele e faz com que se pareça com um atributo na </w:t>
+      </w:r>
+      <w:proofErr w:type="spellStart"/>
+      <w:r>
+        <w:rPr>
+          <w:rFonts w:ascii="Times New Roman" w:hAnsi="Times New Roman" w:cs="Times New Roman"/>
+          <w:sz w:val="24"/>
+          <w:szCs w:val="24"/>
+        </w:rPr>
+        <w:t>hr</w:t>
+      </w:r>
+      <w:proofErr w:type="spellEnd"/>
+      <w:r>
+        <w:rPr>
+          <w:rFonts w:ascii="Times New Roman" w:hAnsi="Times New Roman" w:cs="Times New Roman"/>
+          <w:sz w:val="24"/>
+          <w:szCs w:val="24"/>
+        </w:rPr>
+        <w:t xml:space="preserve"> de chamar no console. Ex.:</w:t>
       </w:r>
     </w:p>
     <w:p>
@@ -3957,8 +4641,36 @@
           <w:sz w:val="24"/>
           <w:szCs w:val="24"/>
         </w:rPr>
-        <w:t xml:space="preserve"> getter, mas sem o nome get_nome</w:t>
-      </w:r>
+        <w:t xml:space="preserve"> </w:t>
+      </w:r>
+      <w:proofErr w:type="spellStart"/>
+      <w:r>
+        <w:rPr>
+          <w:rFonts w:ascii="Times New Roman" w:hAnsi="Times New Roman" w:cs="Times New Roman"/>
+          <w:sz w:val="24"/>
+          <w:szCs w:val="24"/>
+        </w:rPr>
+        <w:t>getter</w:t>
+      </w:r>
+      <w:proofErr w:type="spellEnd"/>
+      <w:r>
+        <w:rPr>
+          <w:rFonts w:ascii="Times New Roman" w:hAnsi="Times New Roman" w:cs="Times New Roman"/>
+          <w:sz w:val="24"/>
+          <w:szCs w:val="24"/>
+        </w:rPr>
+        <w:t xml:space="preserve">, mas sem o nome </w:t>
+      </w:r>
+      <w:proofErr w:type="spellStart"/>
+      <w:r>
+        <w:rPr>
+          <w:rFonts w:ascii="Times New Roman" w:hAnsi="Times New Roman" w:cs="Times New Roman"/>
+          <w:sz w:val="24"/>
+          <w:szCs w:val="24"/>
+        </w:rPr>
+        <w:t>get_nome</w:t>
+      </w:r>
+      <w:proofErr w:type="spellEnd"/>
       <w:r>
         <w:rPr>
           <w:rFonts w:ascii="Times New Roman" w:hAnsi="Times New Roman" w:cs="Times New Roman"/>
@@ -4152,7 +4864,25 @@
           <w:sz w:val="24"/>
           <w:szCs w:val="24"/>
         </w:rPr>
-        <w:t>Na imagem acima podemos ver a propriedade “nome” aparecendo em primeiro e o atributo real logo abaixo como “_Cliente__nome”, como sugestão do próprio python.</w:t>
+        <w:t>Na imagem acima podemos ver a propriedade “nome” aparecendo em primeiro e o atributo real logo abaixo como “_</w:t>
+      </w:r>
+      <w:proofErr w:type="spellStart"/>
+      <w:r>
+        <w:rPr>
+          <w:rFonts w:ascii="Times New Roman" w:hAnsi="Times New Roman" w:cs="Times New Roman"/>
+          <w:sz w:val="24"/>
+          <w:szCs w:val="24"/>
+        </w:rPr>
+        <w:t>Cliente__nome</w:t>
+      </w:r>
+      <w:proofErr w:type="spellEnd"/>
+      <w:r>
+        <w:rPr>
+          <w:rFonts w:ascii="Times New Roman" w:hAnsi="Times New Roman" w:cs="Times New Roman"/>
+          <w:sz w:val="24"/>
+          <w:szCs w:val="24"/>
+        </w:rPr>
+        <w:t>”, como sugestão do próprio python.</w:t>
       </w:r>
     </w:p>
     <w:p>
@@ -4176,15 +4906,43 @@
           <w:sz w:val="24"/>
           <w:szCs w:val="24"/>
         </w:rPr>
-        <w:t xml:space="preserve"> Podemos fazer a mesma coisa com os setters</w:t>
-      </w:r>
-      <w:r>
-        <w:rPr>
-          <w:rFonts w:ascii="Times New Roman" w:hAnsi="Times New Roman" w:cs="Times New Roman"/>
-          <w:sz w:val="24"/>
-          <w:szCs w:val="24"/>
-        </w:rPr>
-        <w:t>, mas utilizando uma sintax um pouco diferente:</w:t>
+        <w:t xml:space="preserve"> Podemos fazer a mesma coisa com os </w:t>
+      </w:r>
+      <w:proofErr w:type="spellStart"/>
+      <w:r>
+        <w:rPr>
+          <w:rFonts w:ascii="Times New Roman" w:hAnsi="Times New Roman" w:cs="Times New Roman"/>
+          <w:sz w:val="24"/>
+          <w:szCs w:val="24"/>
+        </w:rPr>
+        <w:t>setters</w:t>
+      </w:r>
+      <w:proofErr w:type="spellEnd"/>
+      <w:r>
+        <w:rPr>
+          <w:rFonts w:ascii="Times New Roman" w:hAnsi="Times New Roman" w:cs="Times New Roman"/>
+          <w:sz w:val="24"/>
+          <w:szCs w:val="24"/>
+        </w:rPr>
+        <w:t xml:space="preserve">, mas utilizando uma </w:t>
+      </w:r>
+      <w:proofErr w:type="spellStart"/>
+      <w:r>
+        <w:rPr>
+          <w:rFonts w:ascii="Times New Roman" w:hAnsi="Times New Roman" w:cs="Times New Roman"/>
+          <w:sz w:val="24"/>
+          <w:szCs w:val="24"/>
+        </w:rPr>
+        <w:t>sintax</w:t>
+      </w:r>
+      <w:proofErr w:type="spellEnd"/>
+      <w:r>
+        <w:rPr>
+          <w:rFonts w:ascii="Times New Roman" w:hAnsi="Times New Roman" w:cs="Times New Roman"/>
+          <w:sz w:val="24"/>
+          <w:szCs w:val="24"/>
+        </w:rPr>
+        <w:t xml:space="preserve"> um pouco diferente:</w:t>
       </w:r>
     </w:p>
     <w:p>
@@ -4261,7 +5019,25 @@
           <w:sz w:val="24"/>
           <w:szCs w:val="24"/>
         </w:rPr>
-        <w:t>Como podemos ver, ao invés de usar o @property, colocamos o nome que queremos dar para o método seguido de um “.” E a função que ele executará, sendo, nesse caso, um setter.</w:t>
+        <w:t xml:space="preserve">Como podemos ver, ao invés de usar o @property, colocamos o nome que queremos dar para o método seguido de um “.” E a função que ele executará, sendo, nesse caso, um </w:t>
+      </w:r>
+      <w:proofErr w:type="spellStart"/>
+      <w:r>
+        <w:rPr>
+          <w:rFonts w:ascii="Times New Roman" w:hAnsi="Times New Roman" w:cs="Times New Roman"/>
+          <w:sz w:val="24"/>
+          <w:szCs w:val="24"/>
+        </w:rPr>
+        <w:t>setter</w:t>
+      </w:r>
+      <w:proofErr w:type="spellEnd"/>
+      <w:r>
+        <w:rPr>
+          <w:rFonts w:ascii="Times New Roman" w:hAnsi="Times New Roman" w:cs="Times New Roman"/>
+          <w:sz w:val="24"/>
+          <w:szCs w:val="24"/>
+        </w:rPr>
+        <w:t>.</w:t>
       </w:r>
     </w:p>
     <w:p>
@@ -4403,7 +5179,43 @@
           <w:szCs w:val="24"/>
         </w:rPr>
         <w:lastRenderedPageBreak/>
-        <w:t>Se quiser chamar o getter, basta dar enter ao colocar .propriedade, se quiser chamar o setter, faça uma nova atribuição de valor, como se estivesse fazendo acesso direto ao atributo.</w:t>
+        <w:t xml:space="preserve">Se quiser chamar o </w:t>
+      </w:r>
+      <w:proofErr w:type="spellStart"/>
+      <w:r>
+        <w:rPr>
+          <w:rFonts w:ascii="Times New Roman" w:hAnsi="Times New Roman" w:cs="Times New Roman"/>
+          <w:sz w:val="24"/>
+          <w:szCs w:val="24"/>
+        </w:rPr>
+        <w:t>getter</w:t>
+      </w:r>
+      <w:proofErr w:type="spellEnd"/>
+      <w:r>
+        <w:rPr>
+          <w:rFonts w:ascii="Times New Roman" w:hAnsi="Times New Roman" w:cs="Times New Roman"/>
+          <w:sz w:val="24"/>
+          <w:szCs w:val="24"/>
+        </w:rPr>
+        <w:t xml:space="preserve">, basta dar enter ao colocar .propriedade, se quiser chamar o </w:t>
+      </w:r>
+      <w:proofErr w:type="spellStart"/>
+      <w:r>
+        <w:rPr>
+          <w:rFonts w:ascii="Times New Roman" w:hAnsi="Times New Roman" w:cs="Times New Roman"/>
+          <w:sz w:val="24"/>
+          <w:szCs w:val="24"/>
+        </w:rPr>
+        <w:t>setter</w:t>
+      </w:r>
+      <w:proofErr w:type="spellEnd"/>
+      <w:r>
+        <w:rPr>
+          <w:rFonts w:ascii="Times New Roman" w:hAnsi="Times New Roman" w:cs="Times New Roman"/>
+          <w:sz w:val="24"/>
+          <w:szCs w:val="24"/>
+        </w:rPr>
+        <w:t>, faça uma nova atribuição de valor, como se estivesse fazendo acesso direto ao atributo.</w:t>
       </w:r>
     </w:p>
     <w:p>
@@ -4459,8 +5271,18 @@
           <w:sz w:val="24"/>
           <w:szCs w:val="24"/>
         </w:rPr>
-        <w:t>Métodos de leitura dos atributos, os getters</w:t>
-      </w:r>
+        <w:t xml:space="preserve">Métodos de leitura dos atributos, os </w:t>
+      </w:r>
+      <w:proofErr w:type="spellStart"/>
+      <w:r>
+        <w:rPr>
+          <w:rFonts w:ascii="Times New Roman" w:hAnsi="Times New Roman" w:cs="Times New Roman"/>
+          <w:sz w:val="24"/>
+          <w:szCs w:val="24"/>
+        </w:rPr>
+        <w:t>getters</w:t>
+      </w:r>
+      <w:proofErr w:type="spellEnd"/>
       <w:r>
         <w:rPr>
           <w:rFonts w:ascii="Times New Roman" w:hAnsi="Times New Roman" w:cs="Times New Roman"/>
@@ -4491,8 +5313,36 @@
           <w:sz w:val="24"/>
           <w:szCs w:val="24"/>
         </w:rPr>
-        <w:t>Métodos de modifição dos atributos, os setters</w:t>
-      </w:r>
+        <w:t xml:space="preserve">Métodos de </w:t>
+      </w:r>
+      <w:proofErr w:type="spellStart"/>
+      <w:r>
+        <w:rPr>
+          <w:rFonts w:ascii="Times New Roman" w:hAnsi="Times New Roman" w:cs="Times New Roman"/>
+          <w:sz w:val="24"/>
+          <w:szCs w:val="24"/>
+        </w:rPr>
+        <w:t>modifição</w:t>
+      </w:r>
+      <w:proofErr w:type="spellEnd"/>
+      <w:r>
+        <w:rPr>
+          <w:rFonts w:ascii="Times New Roman" w:hAnsi="Times New Roman" w:cs="Times New Roman"/>
+          <w:sz w:val="24"/>
+          <w:szCs w:val="24"/>
+        </w:rPr>
+        <w:t xml:space="preserve"> dos atributos, os </w:t>
+      </w:r>
+      <w:proofErr w:type="spellStart"/>
+      <w:r>
+        <w:rPr>
+          <w:rFonts w:ascii="Times New Roman" w:hAnsi="Times New Roman" w:cs="Times New Roman"/>
+          <w:sz w:val="24"/>
+          <w:szCs w:val="24"/>
+        </w:rPr>
+        <w:t>setters</w:t>
+      </w:r>
+      <w:proofErr w:type="spellEnd"/>
       <w:r>
         <w:rPr>
           <w:rFonts w:ascii="Times New Roman" w:hAnsi="Times New Roman" w:cs="Times New Roman"/>
@@ -5020,6 +5870,156 @@
           <w:szCs w:val="24"/>
         </w:rPr>
         <w:t xml:space="preserve"> Métodos estáticos também são chamados de métodos da classe, já que precisamos usar a classe como referência na hora de utilizar o método.</w:t>
+      </w:r>
+    </w:p>
+    <w:p>
+      <w:pPr>
+        <w:pStyle w:val="PargrafodaLista"/>
+        <w:numPr>
+          <w:ilvl w:val="1"/>
+          <w:numId w:val="1"/>
+        </w:numPr>
+        <w:spacing w:line="360" w:lineRule="auto"/>
+        <w:jc w:val="both"/>
+        <w:rPr>
+          <w:rFonts w:ascii="Times New Roman" w:hAnsi="Times New Roman" w:cs="Times New Roman"/>
+          <w:sz w:val="24"/>
+          <w:szCs w:val="24"/>
+        </w:rPr>
+      </w:pPr>
+      <w:r>
+        <w:rPr>
+          <w:rFonts w:ascii="Times New Roman" w:hAnsi="Times New Roman" w:cs="Times New Roman"/>
+          <w:sz w:val="24"/>
+          <w:szCs w:val="24"/>
+        </w:rPr>
+        <w:t xml:space="preserve"> Quando métodos estáticos muito simples serão criados, como no caso de retornar um valor único, não precisamos criar nem sequer um método para ele, basta colocar um atributo dentro da classe e fazer ele receber o valor, desse modo, se tornando um método estático direto. Ex.:</w:t>
+      </w:r>
+    </w:p>
+    <w:p>
+      <w:pPr>
+        <w:spacing w:line="360" w:lineRule="auto"/>
+        <w:jc w:val="center"/>
+        <w:rPr>
+          <w:rFonts w:ascii="Times New Roman" w:hAnsi="Times New Roman" w:cs="Times New Roman"/>
+          <w:sz w:val="24"/>
+          <w:szCs w:val="24"/>
+        </w:rPr>
+      </w:pPr>
+      <w:r>
+        <w:rPr>
+          <w:noProof/>
+        </w:rPr>
+        <w:drawing>
+          <wp:inline distT="0" distB="0" distL="0" distR="0" wp14:anchorId="1283C530" wp14:editId="64306AE6">
+            <wp:extent cx="1495238" cy="771429"/>
+            <wp:effectExtent l="0" t="0" r="0" b="0"/>
+            <wp:docPr id="30" name="Imagem 30"/>
+            <wp:cNvGraphicFramePr>
+              <a:graphicFrameLocks xmlns:a="http://schemas.openxmlformats.org/drawingml/2006/main" noChangeAspect="1"/>
+            </wp:cNvGraphicFramePr>
+            <a:graphic xmlns:a="http://schemas.openxmlformats.org/drawingml/2006/main">
+              <a:graphicData uri="http://schemas.openxmlformats.org/drawingml/2006/picture">
+                <pic:pic xmlns:pic="http://schemas.openxmlformats.org/drawingml/2006/picture">
+                  <pic:nvPicPr>
+                    <pic:cNvPr id="1" name=""/>
+                    <pic:cNvPicPr/>
+                  </pic:nvPicPr>
+                  <pic:blipFill>
+                    <a:blip r:embed="rId28"/>
+                    <a:stretch>
+                      <a:fillRect/>
+                    </a:stretch>
+                  </pic:blipFill>
+                  <pic:spPr>
+                    <a:xfrm>
+                      <a:off x="0" y="0"/>
+                      <a:ext cx="1495238" cy="771429"/>
+                    </a:xfrm>
+                    <a:prstGeom prst="rect">
+                      <a:avLst/>
+                    </a:prstGeom>
+                  </pic:spPr>
+                </pic:pic>
+              </a:graphicData>
+            </a:graphic>
+          </wp:inline>
+        </w:drawing>
+      </w:r>
+    </w:p>
+    <w:p>
+      <w:pPr>
+        <w:pStyle w:val="PargrafodaLista"/>
+        <w:numPr>
+          <w:ilvl w:val="1"/>
+          <w:numId w:val="1"/>
+        </w:numPr>
+        <w:spacing w:line="360" w:lineRule="auto"/>
+        <w:jc w:val="both"/>
+        <w:rPr>
+          <w:rFonts w:ascii="Times New Roman" w:hAnsi="Times New Roman" w:cs="Times New Roman"/>
+          <w:sz w:val="24"/>
+          <w:szCs w:val="24"/>
+        </w:rPr>
+      </w:pPr>
+      <w:r>
+        <w:rPr>
+          <w:rFonts w:ascii="Times New Roman" w:hAnsi="Times New Roman" w:cs="Times New Roman"/>
+          <w:sz w:val="24"/>
+          <w:szCs w:val="24"/>
+        </w:rPr>
+        <w:t xml:space="preserve"> No console:</w:t>
+      </w:r>
+    </w:p>
+    <w:p>
+      <w:pPr>
+        <w:spacing w:line="360" w:lineRule="auto"/>
+        <w:jc w:val="center"/>
+        <w:rPr>
+          <w:rFonts w:ascii="Times New Roman" w:hAnsi="Times New Roman" w:cs="Times New Roman"/>
+          <w:sz w:val="24"/>
+          <w:szCs w:val="24"/>
+        </w:rPr>
+      </w:pPr>
+      <w:r>
+        <w:rPr>
+          <w:noProof/>
+        </w:rPr>
+        <w:drawing>
+          <wp:inline distT="0" distB="0" distL="0" distR="0" wp14:anchorId="134943A4" wp14:editId="7CB4A611">
+            <wp:extent cx="1180952" cy="600000"/>
+            <wp:effectExtent l="0" t="0" r="635" b="0"/>
+            <wp:docPr id="31" name="Imagem 31"/>
+            <wp:cNvGraphicFramePr>
+              <a:graphicFrameLocks xmlns:a="http://schemas.openxmlformats.org/drawingml/2006/main" noChangeAspect="1"/>
+            </wp:cNvGraphicFramePr>
+            <a:graphic xmlns:a="http://schemas.openxmlformats.org/drawingml/2006/main">
+              <a:graphicData uri="http://schemas.openxmlformats.org/drawingml/2006/picture">
+                <pic:pic xmlns:pic="http://schemas.openxmlformats.org/drawingml/2006/picture">
+                  <pic:nvPicPr>
+                    <pic:cNvPr id="1" name=""/>
+                    <pic:cNvPicPr/>
+                  </pic:nvPicPr>
+                  <pic:blipFill>
+                    <a:blip r:embed="rId29"/>
+                    <a:stretch>
+                      <a:fillRect/>
+                    </a:stretch>
+                  </pic:blipFill>
+                  <pic:spPr>
+                    <a:xfrm>
+                      <a:off x="0" y="0"/>
+                      <a:ext cx="1180952" cy="600000"/>
+                    </a:xfrm>
+                    <a:prstGeom prst="rect">
+                      <a:avLst/>
+                    </a:prstGeom>
+                  </pic:spPr>
+                </pic:pic>
+              </a:graphicData>
+            </a:graphic>
+          </wp:inline>
+        </w:drawing>
       </w:r>
     </w:p>
     <w:sectPr>

</xml_diff>

<commit_message>
O que aprendemos e finalização da aula 6 e do Curso
</commit_message>
<xml_diff>
--- a/Python/Orientação a objetos/Anotações/Python 3 - Orientação a Objetos.docx
+++ b/Python/Orientação a objetos/Anotações/Python 3 - Orientação a Objetos.docx
@@ -6020,6 +6020,78 @@
             </a:graphic>
           </wp:inline>
         </w:drawing>
+      </w:r>
+    </w:p>
+    <w:p>
+      <w:pPr>
+        <w:pStyle w:val="PargrafodaLista"/>
+        <w:numPr>
+          <w:ilvl w:val="1"/>
+          <w:numId w:val="1"/>
+        </w:numPr>
+        <w:spacing w:line="360" w:lineRule="auto"/>
+        <w:jc w:val="both"/>
+        <w:rPr>
+          <w:rFonts w:ascii="Times New Roman" w:hAnsi="Times New Roman" w:cs="Times New Roman"/>
+          <w:sz w:val="24"/>
+          <w:szCs w:val="24"/>
+        </w:rPr>
+      </w:pPr>
+      <w:r>
+        <w:rPr>
+          <w:rFonts w:ascii="Times New Roman" w:hAnsi="Times New Roman" w:cs="Times New Roman"/>
+          <w:sz w:val="24"/>
+          <w:szCs w:val="24"/>
+        </w:rPr>
+        <w:t xml:space="preserve"> O que aprendemos:</w:t>
+      </w:r>
+    </w:p>
+    <w:p>
+      <w:pPr>
+        <w:pStyle w:val="PargrafodaLista"/>
+        <w:numPr>
+          <w:ilvl w:val="2"/>
+          <w:numId w:val="1"/>
+        </w:numPr>
+        <w:spacing w:line="360" w:lineRule="auto"/>
+        <w:jc w:val="both"/>
+        <w:rPr>
+          <w:rFonts w:ascii="Times New Roman" w:hAnsi="Times New Roman" w:cs="Times New Roman"/>
+          <w:sz w:val="24"/>
+          <w:szCs w:val="24"/>
+        </w:rPr>
+      </w:pPr>
+      <w:r>
+        <w:rPr>
+          <w:rFonts w:ascii="Times New Roman" w:hAnsi="Times New Roman" w:cs="Times New Roman"/>
+          <w:sz w:val="24"/>
+          <w:szCs w:val="24"/>
+        </w:rPr>
+        <w:t>Métodos privados</w:t>
+      </w:r>
+    </w:p>
+    <w:p>
+      <w:pPr>
+        <w:pStyle w:val="PargrafodaLista"/>
+        <w:numPr>
+          <w:ilvl w:val="2"/>
+          <w:numId w:val="1"/>
+        </w:numPr>
+        <w:spacing w:line="360" w:lineRule="auto"/>
+        <w:jc w:val="both"/>
+        <w:rPr>
+          <w:rFonts w:ascii="Times New Roman" w:hAnsi="Times New Roman" w:cs="Times New Roman"/>
+          <w:sz w:val="24"/>
+          <w:szCs w:val="24"/>
+        </w:rPr>
+      </w:pPr>
+      <w:r>
+        <w:rPr>
+          <w:rFonts w:ascii="Times New Roman" w:hAnsi="Times New Roman" w:cs="Times New Roman"/>
+          <w:sz w:val="24"/>
+          <w:szCs w:val="24"/>
+        </w:rPr>
+        <w:t>Métodos da classe, os métodos estáticos</w:t>
       </w:r>
     </w:p>
     <w:sectPr>

</xml_diff>

<commit_message>
Iniciando as atividades e um novo curso
Iniciando o curso de "Avançando na orientação a objetos"
</commit_message>
<xml_diff>
--- a/Python/Orientação a objetos/Anotações/Python 3 - Orientação a Objetos.docx
+++ b/Python/Orientação a objetos/Anotações/Python 3 - Orientação a Objetos.docx
@@ -146,25 +146,7 @@
           <w:sz w:val="24"/>
           <w:szCs w:val="24"/>
         </w:rPr>
-        <w:t xml:space="preserve">Dentro da função, criamos uma variável conta que recebe um dicionário: conta = {“titular”: titular, “numero”: </w:t>
-      </w:r>
-      <w:proofErr w:type="spellStart"/>
-      <w:r>
-        <w:rPr>
-          <w:rFonts w:ascii="Times New Roman" w:hAnsi="Times New Roman" w:cs="Times New Roman"/>
-          <w:sz w:val="24"/>
-          <w:szCs w:val="24"/>
-        </w:rPr>
-        <w:t>numero</w:t>
-      </w:r>
-      <w:proofErr w:type="spellEnd"/>
-      <w:r>
-        <w:rPr>
-          <w:rFonts w:ascii="Times New Roman" w:hAnsi="Times New Roman" w:cs="Times New Roman"/>
-          <w:sz w:val="24"/>
-          <w:szCs w:val="24"/>
-        </w:rPr>
-        <w:t>, por exemplo, e retorna a conta no final.</w:t>
+        <w:t>Dentro da função, criamos uma variável conta que recebe um dicionário: conta = {“titular”: titular, “numero”: numero, por exemplo, e retorna a conta no final.</w:t>
       </w:r>
     </w:p>
     <w:p>
@@ -700,6 +682,7 @@
           <w:sz w:val="24"/>
           <w:szCs w:val="24"/>
         </w:rPr>
+        <w:lastRenderedPageBreak/>
         <w:t xml:space="preserve"> O parâmetro </w:t>
       </w:r>
       <w:r>
@@ -744,7 +727,6 @@
           <w:sz w:val="24"/>
           <w:szCs w:val="24"/>
         </w:rPr>
-        <w:lastRenderedPageBreak/>
         <w:t xml:space="preserve"> </w:t>
       </w:r>
       <w:proofErr w:type="spellStart"/>
@@ -1833,6 +1815,7 @@
           <w:sz w:val="24"/>
           <w:szCs w:val="24"/>
         </w:rPr>
+        <w:lastRenderedPageBreak/>
         <w:t xml:space="preserve"> </w:t>
       </w:r>
       <w:r>
@@ -1841,16 +1824,7 @@
           <w:sz w:val="24"/>
           <w:szCs w:val="24"/>
         </w:rPr>
-        <w:t xml:space="preserve">Caso queiramos depositar ou sacar, a lógica é a mesma para as funções criadas lá no começo, com a diferença de que, ao invés de passar o parâmetro “conta” </w:t>
-      </w:r>
-      <w:r>
-        <w:rPr>
-          <w:rFonts w:ascii="Times New Roman" w:hAnsi="Times New Roman" w:cs="Times New Roman"/>
-          <w:sz w:val="24"/>
-          <w:szCs w:val="24"/>
-        </w:rPr>
-        <w:lastRenderedPageBreak/>
-        <w:t>na hora de criar o método, passamos o parâmetro “self”, para que a modificação seja feita na conta em que estamos mexendo</w:t>
+        <w:t>Caso queiramos depositar ou sacar, a lógica é a mesma para as funções criadas lá no começo, com a diferença de que, ao invés de passar o parâmetro “conta” na hora de criar o método, passamos o parâmetro “self”, para que a modificação seja feita na conta em que estamos mexendo</w:t>
       </w:r>
       <w:r>
         <w:rPr>
@@ -2160,6 +2134,7 @@
           <w:sz w:val="24"/>
           <w:szCs w:val="24"/>
         </w:rPr>
+        <w:lastRenderedPageBreak/>
         <w:t>None</w:t>
       </w:r>
       <w:proofErr w:type="spellEnd"/>
@@ -2205,16 +2180,7 @@
           <w:sz w:val="24"/>
           <w:szCs w:val="24"/>
         </w:rPr>
-        <w:t xml:space="preserve"> = conta) agora temos 2 variáveis referências que nos </w:t>
-      </w:r>
-      <w:r>
-        <w:rPr>
-          <w:rFonts w:ascii="Times New Roman" w:hAnsi="Times New Roman" w:cs="Times New Roman"/>
-          <w:sz w:val="24"/>
-          <w:szCs w:val="24"/>
-        </w:rPr>
-        <w:lastRenderedPageBreak/>
-        <w:t xml:space="preserve">levam para o mesmo endereço, o objeto conta. Caso eu queira que a variável/referência </w:t>
+        <w:t xml:space="preserve"> = conta) agora temos 2 variáveis referências que nos levam para o mesmo endereço, o objeto conta. Caso eu queira que a variável/referência </w:t>
       </w:r>
       <w:proofErr w:type="spellStart"/>
       <w:r>
@@ -2658,6 +2624,7 @@
       <w:r>
         <w:rPr>
           <w:rFonts w:ascii="Times New Roman" w:hAnsi="Times New Roman" w:cs="Times New Roman"/>
+          <w:noProof/>
           <w:sz w:val="24"/>
           <w:szCs w:val="24"/>
         </w:rPr>
@@ -2759,6 +2726,7 @@
       <w:r>
         <w:rPr>
           <w:rFonts w:ascii="Times New Roman" w:hAnsi="Times New Roman" w:cs="Times New Roman"/>
+          <w:noProof/>
           <w:sz w:val="24"/>
           <w:szCs w:val="24"/>
         </w:rPr>
@@ -2837,6 +2805,7 @@
       <w:r>
         <w:rPr>
           <w:rFonts w:ascii="Times New Roman" w:hAnsi="Times New Roman" w:cs="Times New Roman"/>
+          <w:noProof/>
           <w:sz w:val="24"/>
           <w:szCs w:val="24"/>
         </w:rPr>
@@ -2959,8 +2928,9 @@
           <w:sz w:val="24"/>
           <w:szCs w:val="24"/>
         </w:rPr>
-        <w:t>Conta__</w:t>
-      </w:r>
+        <w:t>Conta__limite</w:t>
+      </w:r>
+      <w:proofErr w:type="spellEnd"/>
       <w:r>
         <w:rPr>
           <w:rFonts w:ascii="Times New Roman" w:hAnsi="Times New Roman" w:cs="Times New Roman"/>
@@ -2969,9 +2939,16 @@
           <w:sz w:val="24"/>
           <w:szCs w:val="24"/>
         </w:rPr>
-        <w:t>limite</w:t>
-      </w:r>
-      <w:proofErr w:type="spellEnd"/>
+        <w:t>”</w:t>
+      </w:r>
+      <w:r>
+        <w:rPr>
+          <w:rFonts w:ascii="Times New Roman" w:hAnsi="Times New Roman" w:cs="Times New Roman"/>
+          <w:sz w:val="24"/>
+          <w:szCs w:val="24"/>
+        </w:rPr>
+        <w:t xml:space="preserve">, </w:t>
+      </w:r>
       <w:r>
         <w:rPr>
           <w:rFonts w:ascii="Times New Roman" w:hAnsi="Times New Roman" w:cs="Times New Roman"/>
@@ -2980,16 +2957,9 @@
           <w:sz w:val="24"/>
           <w:szCs w:val="24"/>
         </w:rPr>
-        <w:t>”</w:t>
-      </w:r>
-      <w:r>
-        <w:rPr>
-          <w:rFonts w:ascii="Times New Roman" w:hAnsi="Times New Roman" w:cs="Times New Roman"/>
-          <w:sz w:val="24"/>
-          <w:szCs w:val="24"/>
-        </w:rPr>
-        <w:t xml:space="preserve">, </w:t>
-      </w:r>
+        <w:t>“_</w:t>
+      </w:r>
+      <w:proofErr w:type="spellStart"/>
       <w:r>
         <w:rPr>
           <w:rFonts w:ascii="Times New Roman" w:hAnsi="Times New Roman" w:cs="Times New Roman"/>
@@ -2998,9 +2968,9 @@
           <w:sz w:val="24"/>
           <w:szCs w:val="24"/>
         </w:rPr>
-        <w:t>“_</w:t>
-      </w:r>
-      <w:proofErr w:type="spellStart"/>
+        <w:t>Conta__numero</w:t>
+      </w:r>
+      <w:proofErr w:type="spellEnd"/>
       <w:r>
         <w:rPr>
           <w:rFonts w:ascii="Times New Roman" w:hAnsi="Times New Roman" w:cs="Times New Roman"/>
@@ -3009,27 +2979,6 @@
           <w:sz w:val="24"/>
           <w:szCs w:val="24"/>
         </w:rPr>
-        <w:t>Conta__</w:t>
-      </w:r>
-      <w:r>
-        <w:rPr>
-          <w:rFonts w:ascii="Times New Roman" w:hAnsi="Times New Roman" w:cs="Times New Roman"/>
-          <w:i/>
-          <w:iCs/>
-          <w:sz w:val="24"/>
-          <w:szCs w:val="24"/>
-        </w:rPr>
-        <w:t>numero</w:t>
-      </w:r>
-      <w:proofErr w:type="spellEnd"/>
-      <w:r>
-        <w:rPr>
-          <w:rFonts w:ascii="Times New Roman" w:hAnsi="Times New Roman" w:cs="Times New Roman"/>
-          <w:i/>
-          <w:iCs/>
-          <w:sz w:val="24"/>
-          <w:szCs w:val="24"/>
-        </w:rPr>
         <w:t>”</w:t>
       </w:r>
       <w:r>
@@ -3062,7 +3011,7 @@
           <w:sz w:val="24"/>
           <w:szCs w:val="24"/>
         </w:rPr>
-        <w:t xml:space="preserve">Apesar de o nome ter mudado, ainda temos acesso direto aos atributos se selecionarmos eles, porém, como um desenvolvedor experiente você sabe que isso não é uma boa prática e se trata de um aviso do </w:t>
+        <w:t xml:space="preserve">Apesar de o nome ter mudado, ainda temos acesso direto aos atributos se selecionarmos eles, porém, como um desenvolvedor experiente você sabe que isso não é uma boa prática e se trata de um </w:t>
       </w:r>
       <w:r>
         <w:rPr>
@@ -3071,7 +3020,7 @@
           <w:szCs w:val="24"/>
         </w:rPr>
         <w:lastRenderedPageBreak/>
-        <w:t>python, dizendo que apesar de poder, você não deve utilizar o acesso direto, sempre pelos métodos.</w:t>
+        <w:t>aviso do python, dizendo que apesar de poder, você não deve utilizar o acesso direto, sempre pelos métodos.</w:t>
       </w:r>
     </w:p>
     <w:p>
@@ -3127,6 +3076,7 @@
       <w:r>
         <w:rPr>
           <w:rFonts w:ascii="Times New Roman" w:hAnsi="Times New Roman" w:cs="Times New Roman"/>
+          <w:noProof/>
           <w:sz w:val="24"/>
           <w:szCs w:val="24"/>
         </w:rPr>
@@ -3204,6 +3154,7 @@
       <w:r>
         <w:rPr>
           <w:rFonts w:ascii="Times New Roman" w:hAnsi="Times New Roman" w:cs="Times New Roman"/>
+          <w:noProof/>
           <w:sz w:val="24"/>
           <w:szCs w:val="24"/>
         </w:rPr>
@@ -4160,6 +4111,7 @@
       <w:r>
         <w:rPr>
           <w:rFonts w:ascii="Times New Roman" w:hAnsi="Times New Roman" w:cs="Times New Roman"/>
+          <w:noProof/>
           <w:sz w:val="24"/>
           <w:szCs w:val="24"/>
         </w:rPr>
@@ -4291,6 +4243,7 @@
       <w:r>
         <w:rPr>
           <w:rFonts w:ascii="Times New Roman" w:hAnsi="Times New Roman" w:cs="Times New Roman"/>
+          <w:noProof/>
           <w:sz w:val="24"/>
           <w:szCs w:val="24"/>
         </w:rPr>
@@ -4344,6 +4297,7 @@
       <w:r>
         <w:rPr>
           <w:rFonts w:ascii="Times New Roman" w:hAnsi="Times New Roman" w:cs="Times New Roman"/>
+          <w:noProof/>
           <w:sz w:val="24"/>
           <w:szCs w:val="24"/>
         </w:rPr>
@@ -4564,6 +4518,7 @@
       <w:r>
         <w:rPr>
           <w:rFonts w:ascii="Times New Roman" w:hAnsi="Times New Roman" w:cs="Times New Roman"/>
+          <w:noProof/>
           <w:sz w:val="24"/>
           <w:szCs w:val="24"/>
         </w:rPr>
@@ -4709,6 +4664,7 @@
       <w:r>
         <w:rPr>
           <w:rFonts w:ascii="Times New Roman" w:hAnsi="Times New Roman" w:cs="Times New Roman"/>
+          <w:noProof/>
           <w:sz w:val="24"/>
           <w:szCs w:val="24"/>
         </w:rPr>
@@ -4958,6 +4914,7 @@
       <w:r>
         <w:rPr>
           <w:rFonts w:ascii="Times New Roman" w:hAnsi="Times New Roman" w:cs="Times New Roman"/>
+          <w:noProof/>
           <w:sz w:val="24"/>
           <w:szCs w:val="24"/>
         </w:rPr>
@@ -5117,6 +5074,7 @@
       <w:r>
         <w:rPr>
           <w:rFonts w:ascii="Times New Roman" w:hAnsi="Times New Roman" w:cs="Times New Roman"/>
+          <w:noProof/>
           <w:sz w:val="24"/>
           <w:szCs w:val="24"/>
         </w:rPr>
@@ -5613,6 +5571,7 @@
       <w:r>
         <w:rPr>
           <w:rFonts w:ascii="Times New Roman" w:hAnsi="Times New Roman" w:cs="Times New Roman"/>
+          <w:noProof/>
           <w:sz w:val="24"/>
           <w:szCs w:val="24"/>
         </w:rPr>
@@ -5698,6 +5657,7 @@
       <w:r>
         <w:rPr>
           <w:rFonts w:ascii="Times New Roman" w:hAnsi="Times New Roman" w:cs="Times New Roman"/>
+          <w:noProof/>
           <w:sz w:val="24"/>
           <w:szCs w:val="24"/>
         </w:rPr>
@@ -5808,6 +5768,7 @@
       <w:r>
         <w:rPr>
           <w:rFonts w:ascii="Times New Roman" w:hAnsi="Times New Roman" w:cs="Times New Roman"/>
+          <w:noProof/>
           <w:sz w:val="24"/>
           <w:szCs w:val="24"/>
         </w:rPr>
@@ -6069,6 +6030,14 @@
         </w:rPr>
         <w:t>Métodos privados</w:t>
       </w:r>
+      <w:r>
+        <w:rPr>
+          <w:rFonts w:ascii="Times New Roman" w:hAnsi="Times New Roman" w:cs="Times New Roman"/>
+          <w:sz w:val="24"/>
+          <w:szCs w:val="24"/>
+        </w:rPr>
+        <w:t>;</w:t>
+      </w:r>
     </w:p>
     <w:p>
       <w:pPr>
@@ -6093,6 +6062,72 @@
         </w:rPr>
         <w:t>Métodos da classe, os métodos estáticos</w:t>
       </w:r>
+      <w:r>
+        <w:rPr>
+          <w:rFonts w:ascii="Times New Roman" w:hAnsi="Times New Roman" w:cs="Times New Roman"/>
+          <w:sz w:val="24"/>
+          <w:szCs w:val="24"/>
+        </w:rPr>
+        <w:t>.</w:t>
+      </w:r>
+    </w:p>
+    <w:p>
+      <w:pPr>
+        <w:spacing w:line="360" w:lineRule="auto"/>
+        <w:jc w:val="both"/>
+        <w:rPr>
+          <w:rFonts w:ascii="Times New Roman" w:hAnsi="Times New Roman" w:cs="Times New Roman"/>
+          <w:sz w:val="24"/>
+          <w:szCs w:val="24"/>
+        </w:rPr>
+      </w:pPr>
+    </w:p>
+    <w:p>
+      <w:pPr>
+        <w:spacing w:line="360" w:lineRule="auto"/>
+        <w:jc w:val="right"/>
+        <w:rPr>
+          <w:rFonts w:ascii="Times New Roman" w:hAnsi="Times New Roman" w:cs="Times New Roman"/>
+          <w:b/>
+          <w:bCs/>
+          <w:sz w:val="24"/>
+          <w:szCs w:val="24"/>
+        </w:rPr>
+      </w:pPr>
+      <w:r>
+        <w:rPr>
+          <w:rFonts w:ascii="Times New Roman" w:hAnsi="Times New Roman" w:cs="Times New Roman"/>
+          <w:b/>
+          <w:bCs/>
+          <w:sz w:val="24"/>
+          <w:szCs w:val="24"/>
+          <w:u w:val="single"/>
+        </w:rPr>
+        <w:t>Curso 2 – Avançando na Orientação a Objetos</w:t>
+      </w:r>
+      <w:r>
+        <w:rPr>
+          <w:rFonts w:ascii="Times New Roman" w:hAnsi="Times New Roman" w:cs="Times New Roman"/>
+          <w:b/>
+          <w:bCs/>
+          <w:sz w:val="24"/>
+          <w:szCs w:val="24"/>
+        </w:rPr>
+        <w:t>:</w:t>
+      </w:r>
+    </w:p>
+    <w:p>
+      <w:pPr>
+        <w:spacing w:line="360" w:lineRule="auto"/>
+        <w:jc w:val="both"/>
+        <w:rPr>
+          <w:rFonts w:ascii="Times New Roman" w:hAnsi="Times New Roman" w:cs="Times New Roman"/>
+          <w:b/>
+          <w:bCs/>
+          <w:sz w:val="24"/>
+          <w:szCs w:val="24"/>
+        </w:rPr>
+      </w:pPr>
     </w:p>
     <w:sectPr>
       <w:pgSz w:w="11906" w:h="16838"/>

</xml_diff>

<commit_message>
Métodos estáticos e de classe
Aprendendo mais sobre os tipos de classes, vantagens, desvantagens e cuidados
</commit_message>
<xml_diff>
--- a/Python/Orientação a objetos/Anotações/Python 3 - Orientação a Objetos.docx
+++ b/Python/Orientação a objetos/Anotações/Python 3 - Orientação a Objetos.docx
@@ -172,7 +172,43 @@
           <w:sz w:val="24"/>
           <w:szCs w:val="24"/>
         </w:rPr>
-        <w:t xml:space="preserve"> Para criar uma nova conta, criamos uma variável “conta” que recebe a função “cria_conta(titular, numero, saldo...)”, com os parâmetros já definidos, desse modo, quando chamarmos essa “conta[“titular”]”, por exemplo, receberemos o nome que foi dado como parâmetro “titular” logo aqui acima.</w:t>
+        <w:t xml:space="preserve"> Para criar uma nova conta, criamos uma variável “conta” que recebe a função “</w:t>
+      </w:r>
+      <w:proofErr w:type="spellStart"/>
+      <w:r>
+        <w:rPr>
+          <w:rFonts w:ascii="Times New Roman" w:hAnsi="Times New Roman" w:cs="Times New Roman"/>
+          <w:sz w:val="24"/>
+          <w:szCs w:val="24"/>
+        </w:rPr>
+        <w:t>cria_conta</w:t>
+      </w:r>
+      <w:proofErr w:type="spellEnd"/>
+      <w:r>
+        <w:rPr>
+          <w:rFonts w:ascii="Times New Roman" w:hAnsi="Times New Roman" w:cs="Times New Roman"/>
+          <w:sz w:val="24"/>
+          <w:szCs w:val="24"/>
+        </w:rPr>
+        <w:t xml:space="preserve">(titular, </w:t>
+      </w:r>
+      <w:proofErr w:type="spellStart"/>
+      <w:r>
+        <w:rPr>
+          <w:rFonts w:ascii="Times New Roman" w:hAnsi="Times New Roman" w:cs="Times New Roman"/>
+          <w:sz w:val="24"/>
+          <w:szCs w:val="24"/>
+        </w:rPr>
+        <w:t>numero</w:t>
+      </w:r>
+      <w:proofErr w:type="spellEnd"/>
+      <w:r>
+        <w:rPr>
+          <w:rFonts w:ascii="Times New Roman" w:hAnsi="Times New Roman" w:cs="Times New Roman"/>
+          <w:sz w:val="24"/>
+          <w:szCs w:val="24"/>
+        </w:rPr>
+        <w:t>, saldo...)”, com os parâmetros já definidos, desse modo, quando chamarmos essa “conta[“titular”]”, por exemplo, receberemos o nome que foi dado como parâmetro “titular” logo aqui acima.</w:t>
       </w:r>
     </w:p>
     <w:p>
@@ -464,7 +500,25 @@
           <w:sz w:val="24"/>
           <w:szCs w:val="24"/>
         </w:rPr>
-        <w:t xml:space="preserve"> Class: Determina uma classe.</w:t>
+        <w:t xml:space="preserve"> </w:t>
+      </w:r>
+      <w:proofErr w:type="spellStart"/>
+      <w:r>
+        <w:rPr>
+          <w:rFonts w:ascii="Times New Roman" w:hAnsi="Times New Roman" w:cs="Times New Roman"/>
+          <w:sz w:val="24"/>
+          <w:szCs w:val="24"/>
+        </w:rPr>
+        <w:t>Class</w:t>
+      </w:r>
+      <w:proofErr w:type="spellEnd"/>
+      <w:r>
+        <w:rPr>
+          <w:rFonts w:ascii="Times New Roman" w:hAnsi="Times New Roman" w:cs="Times New Roman"/>
+          <w:sz w:val="24"/>
+          <w:szCs w:val="24"/>
+        </w:rPr>
+        <w:t>: Determina uma classe.</w:t>
       </w:r>
     </w:p>
     <w:p>
@@ -496,7 +550,25 @@
           <w:sz w:val="24"/>
           <w:szCs w:val="24"/>
         </w:rPr>
-        <w:t>Nomenclatura em classes: NomeDeUmaClasseSeEscreveAssim.</w:t>
+        <w:t xml:space="preserve">Nomenclatura em classes: </w:t>
+      </w:r>
+      <w:proofErr w:type="spellStart"/>
+      <w:r>
+        <w:rPr>
+          <w:rFonts w:ascii="Times New Roman" w:hAnsi="Times New Roman" w:cs="Times New Roman"/>
+          <w:sz w:val="24"/>
+          <w:szCs w:val="24"/>
+        </w:rPr>
+        <w:t>NomeDeUmaClasseSeEscreveAssim</w:t>
+      </w:r>
+      <w:proofErr w:type="spellEnd"/>
+      <w:r>
+        <w:rPr>
+          <w:rFonts w:ascii="Times New Roman" w:hAnsi="Times New Roman" w:cs="Times New Roman"/>
+          <w:sz w:val="24"/>
+          <w:szCs w:val="24"/>
+        </w:rPr>
+        <w:t>.</w:t>
       </w:r>
     </w:p>
     <w:p>
@@ -673,13 +745,41 @@
         </w:rPr>
         <w:t xml:space="preserve"> </w:t>
       </w:r>
-      <w:r>
-        <w:rPr>
-          <w:rFonts w:ascii="Times New Roman" w:hAnsi="Times New Roman" w:cs="Times New Roman"/>
-          <w:sz w:val="24"/>
-          <w:szCs w:val="24"/>
-        </w:rPr>
-        <w:t>Def __init__(self):: É uma função construtora</w:t>
+      <w:proofErr w:type="spellStart"/>
+      <w:r>
+        <w:rPr>
+          <w:rFonts w:ascii="Times New Roman" w:hAnsi="Times New Roman" w:cs="Times New Roman"/>
+          <w:sz w:val="24"/>
+          <w:szCs w:val="24"/>
+        </w:rPr>
+        <w:t>Def</w:t>
+      </w:r>
+      <w:proofErr w:type="spellEnd"/>
+      <w:r>
+        <w:rPr>
+          <w:rFonts w:ascii="Times New Roman" w:hAnsi="Times New Roman" w:cs="Times New Roman"/>
+          <w:sz w:val="24"/>
+          <w:szCs w:val="24"/>
+        </w:rPr>
+        <w:t xml:space="preserve"> __</w:t>
+      </w:r>
+      <w:proofErr w:type="spellStart"/>
+      <w:r>
+        <w:rPr>
+          <w:rFonts w:ascii="Times New Roman" w:hAnsi="Times New Roman" w:cs="Times New Roman"/>
+          <w:sz w:val="24"/>
+          <w:szCs w:val="24"/>
+        </w:rPr>
+        <w:t>init</w:t>
+      </w:r>
+      <w:proofErr w:type="spellEnd"/>
+      <w:r>
+        <w:rPr>
+          <w:rFonts w:ascii="Times New Roman" w:hAnsi="Times New Roman" w:cs="Times New Roman"/>
+          <w:sz w:val="24"/>
+          <w:szCs w:val="24"/>
+        </w:rPr>
+        <w:t>__(self):: É uma função construtora</w:t>
       </w:r>
       <w:r>
         <w:rPr>
@@ -721,6 +821,7 @@
         </w:rPr>
         <w:t xml:space="preserve">Funciona basicamente como a função </w:t>
       </w:r>
+      <w:proofErr w:type="spellStart"/>
       <w:r>
         <w:rPr>
           <w:rFonts w:ascii="Times New Roman" w:hAnsi="Times New Roman" w:cs="Times New Roman"/>
@@ -731,6 +832,7 @@
         </w:rPr>
         <w:t>cria_conta</w:t>
       </w:r>
+      <w:proofErr w:type="spellEnd"/>
       <w:r>
         <w:rPr>
           <w:rFonts w:ascii="Times New Roman" w:hAnsi="Times New Roman" w:cs="Times New Roman"/>
@@ -779,7 +881,25 @@
           <w:sz w:val="24"/>
           <w:szCs w:val="24"/>
         </w:rPr>
-        <w:t xml:space="preserve"> colocamos outros parâmetros, como: numero, titular, saldo, dentre outros.</w:t>
+        <w:t xml:space="preserve"> colocamos outros parâmetros, como: </w:t>
+      </w:r>
+      <w:proofErr w:type="spellStart"/>
+      <w:r>
+        <w:rPr>
+          <w:rFonts w:ascii="Times New Roman" w:hAnsi="Times New Roman" w:cs="Times New Roman"/>
+          <w:sz w:val="24"/>
+          <w:szCs w:val="24"/>
+        </w:rPr>
+        <w:t>numero</w:t>
+      </w:r>
+      <w:proofErr w:type="spellEnd"/>
+      <w:r>
+        <w:rPr>
+          <w:rFonts w:ascii="Times New Roman" w:hAnsi="Times New Roman" w:cs="Times New Roman"/>
+          <w:sz w:val="24"/>
+          <w:szCs w:val="24"/>
+        </w:rPr>
+        <w:t>, titular, saldo, dentre outros.</w:t>
       </w:r>
     </w:p>
     <w:p>
@@ -2025,14 +2145,79 @@
           <w:szCs w:val="24"/>
         </w:rPr>
       </w:pPr>
-      <w:r>
-        <w:rPr>
-          <w:rFonts w:ascii="Times New Roman" w:hAnsi="Times New Roman" w:cs="Times New Roman"/>
-          <w:sz w:val="24"/>
-          <w:szCs w:val="24"/>
-        </w:rPr>
-        <w:t xml:space="preserve">None: faz com que uma referência que antes apontava para algo, deixar de apontar, ou seja, se eu criar uma variável chamada outraRef que recebe a variável conta (outraRef = conta) agora temos 2 variáveis referências que nos levam para o mesmo endereço, o objeto conta. Caso eu queira que a variável/referência outraRef deixe de apontar para esse objeto conta, preciso fazer com que ela receba </w:t>
-      </w:r>
+      <w:proofErr w:type="spellStart"/>
+      <w:r>
+        <w:rPr>
+          <w:rFonts w:ascii="Times New Roman" w:hAnsi="Times New Roman" w:cs="Times New Roman"/>
+          <w:sz w:val="24"/>
+          <w:szCs w:val="24"/>
+        </w:rPr>
+        <w:t>None</w:t>
+      </w:r>
+      <w:proofErr w:type="spellEnd"/>
+      <w:r>
+        <w:rPr>
+          <w:rFonts w:ascii="Times New Roman" w:hAnsi="Times New Roman" w:cs="Times New Roman"/>
+          <w:sz w:val="24"/>
+          <w:szCs w:val="24"/>
+        </w:rPr>
+        <w:t xml:space="preserve">: faz com que uma referência que antes apontava para algo, deixar de apontar, ou seja, se eu criar uma variável chamada </w:t>
+      </w:r>
+      <w:proofErr w:type="spellStart"/>
+      <w:r>
+        <w:rPr>
+          <w:rFonts w:ascii="Times New Roman" w:hAnsi="Times New Roman" w:cs="Times New Roman"/>
+          <w:sz w:val="24"/>
+          <w:szCs w:val="24"/>
+        </w:rPr>
+        <w:t>outraRef</w:t>
+      </w:r>
+      <w:proofErr w:type="spellEnd"/>
+      <w:r>
+        <w:rPr>
+          <w:rFonts w:ascii="Times New Roman" w:hAnsi="Times New Roman" w:cs="Times New Roman"/>
+          <w:sz w:val="24"/>
+          <w:szCs w:val="24"/>
+        </w:rPr>
+        <w:t xml:space="preserve"> que recebe a variável conta (</w:t>
+      </w:r>
+      <w:proofErr w:type="spellStart"/>
+      <w:r>
+        <w:rPr>
+          <w:rFonts w:ascii="Times New Roman" w:hAnsi="Times New Roman" w:cs="Times New Roman"/>
+          <w:sz w:val="24"/>
+          <w:szCs w:val="24"/>
+        </w:rPr>
+        <w:t>outraRef</w:t>
+      </w:r>
+      <w:proofErr w:type="spellEnd"/>
+      <w:r>
+        <w:rPr>
+          <w:rFonts w:ascii="Times New Roman" w:hAnsi="Times New Roman" w:cs="Times New Roman"/>
+          <w:sz w:val="24"/>
+          <w:szCs w:val="24"/>
+        </w:rPr>
+        <w:t xml:space="preserve"> = conta) agora temos 2 variáveis referências que nos levam para o mesmo endereço, o objeto conta. Caso eu queira que a variável/referência </w:t>
+      </w:r>
+      <w:proofErr w:type="spellStart"/>
+      <w:r>
+        <w:rPr>
+          <w:rFonts w:ascii="Times New Roman" w:hAnsi="Times New Roman" w:cs="Times New Roman"/>
+          <w:sz w:val="24"/>
+          <w:szCs w:val="24"/>
+        </w:rPr>
+        <w:t>outraRef</w:t>
+      </w:r>
+      <w:proofErr w:type="spellEnd"/>
+      <w:r>
+        <w:rPr>
+          <w:rFonts w:ascii="Times New Roman" w:hAnsi="Times New Roman" w:cs="Times New Roman"/>
+          <w:sz w:val="24"/>
+          <w:szCs w:val="24"/>
+        </w:rPr>
+        <w:t xml:space="preserve"> deixe de apontar para esse objeto conta, preciso fazer com que ela receba </w:t>
+      </w:r>
+      <w:proofErr w:type="spellStart"/>
       <w:r>
         <w:rPr>
           <w:rFonts w:ascii="Times New Roman" w:hAnsi="Times New Roman" w:cs="Times New Roman"/>
@@ -2043,13 +2228,50 @@
         </w:rPr>
         <w:t>none</w:t>
       </w:r>
-      <w:r>
-        <w:rPr>
-          <w:rFonts w:ascii="Times New Roman" w:hAnsi="Times New Roman" w:cs="Times New Roman"/>
-          <w:sz w:val="24"/>
-          <w:szCs w:val="24"/>
-        </w:rPr>
-        <w:t xml:space="preserve"> (outraRef = none).</w:t>
+      <w:proofErr w:type="spellEnd"/>
+      <w:r>
+        <w:rPr>
+          <w:rFonts w:ascii="Times New Roman" w:hAnsi="Times New Roman" w:cs="Times New Roman"/>
+          <w:sz w:val="24"/>
+          <w:szCs w:val="24"/>
+        </w:rPr>
+        <w:t xml:space="preserve"> (</w:t>
+      </w:r>
+      <w:proofErr w:type="spellStart"/>
+      <w:r>
+        <w:rPr>
+          <w:rFonts w:ascii="Times New Roman" w:hAnsi="Times New Roman" w:cs="Times New Roman"/>
+          <w:sz w:val="24"/>
+          <w:szCs w:val="24"/>
+        </w:rPr>
+        <w:t>outraRef</w:t>
+      </w:r>
+      <w:proofErr w:type="spellEnd"/>
+      <w:r>
+        <w:rPr>
+          <w:rFonts w:ascii="Times New Roman" w:hAnsi="Times New Roman" w:cs="Times New Roman"/>
+          <w:sz w:val="24"/>
+          <w:szCs w:val="24"/>
+        </w:rPr>
+        <w:t xml:space="preserve"> = </w:t>
+      </w:r>
+      <w:proofErr w:type="spellStart"/>
+      <w:r>
+        <w:rPr>
+          <w:rFonts w:ascii="Times New Roman" w:hAnsi="Times New Roman" w:cs="Times New Roman"/>
+          <w:sz w:val="24"/>
+          <w:szCs w:val="24"/>
+        </w:rPr>
+        <w:t>none</w:t>
+      </w:r>
+      <w:proofErr w:type="spellEnd"/>
+      <w:r>
+        <w:rPr>
+          <w:rFonts w:ascii="Times New Roman" w:hAnsi="Times New Roman" w:cs="Times New Roman"/>
+          <w:sz w:val="24"/>
+          <w:szCs w:val="24"/>
+        </w:rPr>
+        <w:t>).</w:t>
       </w:r>
     </w:p>
     <w:p>
@@ -2219,14 +2441,34 @@
           <w:szCs w:val="24"/>
         </w:rPr>
       </w:pPr>
-      <w:r>
-        <w:rPr>
-          <w:rFonts w:ascii="Times New Roman" w:hAnsi="Times New Roman" w:cs="Times New Roman"/>
-          <w:sz w:val="24"/>
-          <w:szCs w:val="24"/>
-        </w:rPr>
-        <w:t>Garbage Collector</w:t>
-      </w:r>
+      <w:proofErr w:type="spellStart"/>
+      <w:r>
+        <w:rPr>
+          <w:rFonts w:ascii="Times New Roman" w:hAnsi="Times New Roman" w:cs="Times New Roman"/>
+          <w:sz w:val="24"/>
+          <w:szCs w:val="24"/>
+        </w:rPr>
+        <w:t>Garbage</w:t>
+      </w:r>
+      <w:proofErr w:type="spellEnd"/>
+      <w:r>
+        <w:rPr>
+          <w:rFonts w:ascii="Times New Roman" w:hAnsi="Times New Roman" w:cs="Times New Roman"/>
+          <w:sz w:val="24"/>
+          <w:szCs w:val="24"/>
+        </w:rPr>
+        <w:t xml:space="preserve"> </w:t>
+      </w:r>
+      <w:proofErr w:type="spellStart"/>
+      <w:r>
+        <w:rPr>
+          <w:rFonts w:ascii="Times New Roman" w:hAnsi="Times New Roman" w:cs="Times New Roman"/>
+          <w:sz w:val="24"/>
+          <w:szCs w:val="24"/>
+        </w:rPr>
+        <w:t>Collector</w:t>
+      </w:r>
+      <w:proofErr w:type="spellEnd"/>
       <w:r>
         <w:rPr>
           <w:rFonts w:ascii="Times New Roman" w:hAnsi="Times New Roman" w:cs="Times New Roman"/>
@@ -2257,8 +2499,18 @@
           <w:sz w:val="24"/>
           <w:szCs w:val="24"/>
         </w:rPr>
-        <w:t>O tipo None</w:t>
-      </w:r>
+        <w:t xml:space="preserve">O tipo </w:t>
+      </w:r>
+      <w:proofErr w:type="spellStart"/>
+      <w:r>
+        <w:rPr>
+          <w:rFonts w:ascii="Times New Roman" w:hAnsi="Times New Roman" w:cs="Times New Roman"/>
+          <w:sz w:val="24"/>
+          <w:szCs w:val="24"/>
+        </w:rPr>
+        <w:t>None</w:t>
+      </w:r>
+      <w:proofErr w:type="spellEnd"/>
       <w:r>
         <w:rPr>
           <w:rFonts w:ascii="Times New Roman" w:hAnsi="Times New Roman" w:cs="Times New Roman"/>
@@ -2348,7 +2600,25 @@
           <w:sz w:val="24"/>
           <w:szCs w:val="24"/>
         </w:rPr>
-        <w:t>Para deixar um atributo privado, basta colocar dois “__” antes de cada atributo (em python. Outras linguagens usam palavras como “private”).</w:t>
+        <w:t>Para deixar um atributo privado, basta colocar dois “__” antes de cada atributo (em python. Outras linguagens usam palavras como “</w:t>
+      </w:r>
+      <w:proofErr w:type="spellStart"/>
+      <w:r>
+        <w:rPr>
+          <w:rFonts w:ascii="Times New Roman" w:hAnsi="Times New Roman" w:cs="Times New Roman"/>
+          <w:sz w:val="24"/>
+          <w:szCs w:val="24"/>
+        </w:rPr>
+        <w:t>private</w:t>
+      </w:r>
+      <w:proofErr w:type="spellEnd"/>
+      <w:r>
+        <w:rPr>
+          <w:rFonts w:ascii="Times New Roman" w:hAnsi="Times New Roman" w:cs="Times New Roman"/>
+          <w:sz w:val="24"/>
+          <w:szCs w:val="24"/>
+        </w:rPr>
+        <w:t>”).</w:t>
       </w:r>
       <w:r>
         <w:rPr>
@@ -2625,16 +2895,9 @@
           <w:sz w:val="24"/>
           <w:szCs w:val="24"/>
         </w:rPr>
-        <w:t>“_Conta__saldo”</w:t>
-      </w:r>
-      <w:r>
-        <w:rPr>
-          <w:rFonts w:ascii="Times New Roman" w:hAnsi="Times New Roman" w:cs="Times New Roman"/>
-          <w:sz w:val="24"/>
-          <w:szCs w:val="24"/>
-        </w:rPr>
-        <w:t xml:space="preserve">, </w:t>
-      </w:r>
+        <w:t>“_</w:t>
+      </w:r>
+      <w:proofErr w:type="spellStart"/>
       <w:r>
         <w:rPr>
           <w:rFonts w:ascii="Times New Roman" w:hAnsi="Times New Roman" w:cs="Times New Roman"/>
@@ -2643,16 +2906,9 @@
           <w:sz w:val="24"/>
           <w:szCs w:val="24"/>
         </w:rPr>
-        <w:t>“_Conta__limite”</w:t>
-      </w:r>
-      <w:r>
-        <w:rPr>
-          <w:rFonts w:ascii="Times New Roman" w:hAnsi="Times New Roman" w:cs="Times New Roman"/>
-          <w:sz w:val="24"/>
-          <w:szCs w:val="24"/>
-        </w:rPr>
-        <w:t xml:space="preserve">, </w:t>
-      </w:r>
+        <w:t>Conta__saldo</w:t>
+      </w:r>
+      <w:proofErr w:type="spellEnd"/>
       <w:r>
         <w:rPr>
           <w:rFonts w:ascii="Times New Roman" w:hAnsi="Times New Roman" w:cs="Times New Roman"/>
@@ -2661,7 +2917,87 @@
           <w:sz w:val="24"/>
           <w:szCs w:val="24"/>
         </w:rPr>
-        <w:t>“_Conta__numero”</w:t>
+        <w:t>”</w:t>
+      </w:r>
+      <w:r>
+        <w:rPr>
+          <w:rFonts w:ascii="Times New Roman" w:hAnsi="Times New Roman" w:cs="Times New Roman"/>
+          <w:sz w:val="24"/>
+          <w:szCs w:val="24"/>
+        </w:rPr>
+        <w:t xml:space="preserve">, </w:t>
+      </w:r>
+      <w:r>
+        <w:rPr>
+          <w:rFonts w:ascii="Times New Roman" w:hAnsi="Times New Roman" w:cs="Times New Roman"/>
+          <w:i/>
+          <w:iCs/>
+          <w:sz w:val="24"/>
+          <w:szCs w:val="24"/>
+        </w:rPr>
+        <w:t>“_</w:t>
+      </w:r>
+      <w:proofErr w:type="spellStart"/>
+      <w:r>
+        <w:rPr>
+          <w:rFonts w:ascii="Times New Roman" w:hAnsi="Times New Roman" w:cs="Times New Roman"/>
+          <w:i/>
+          <w:iCs/>
+          <w:sz w:val="24"/>
+          <w:szCs w:val="24"/>
+        </w:rPr>
+        <w:t>Conta__limite</w:t>
+      </w:r>
+      <w:proofErr w:type="spellEnd"/>
+      <w:r>
+        <w:rPr>
+          <w:rFonts w:ascii="Times New Roman" w:hAnsi="Times New Roman" w:cs="Times New Roman"/>
+          <w:i/>
+          <w:iCs/>
+          <w:sz w:val="24"/>
+          <w:szCs w:val="24"/>
+        </w:rPr>
+        <w:t>”</w:t>
+      </w:r>
+      <w:r>
+        <w:rPr>
+          <w:rFonts w:ascii="Times New Roman" w:hAnsi="Times New Roman" w:cs="Times New Roman"/>
+          <w:sz w:val="24"/>
+          <w:szCs w:val="24"/>
+        </w:rPr>
+        <w:t xml:space="preserve">, </w:t>
+      </w:r>
+      <w:r>
+        <w:rPr>
+          <w:rFonts w:ascii="Times New Roman" w:hAnsi="Times New Roman" w:cs="Times New Roman"/>
+          <w:i/>
+          <w:iCs/>
+          <w:sz w:val="24"/>
+          <w:szCs w:val="24"/>
+        </w:rPr>
+        <w:t>“_</w:t>
+      </w:r>
+      <w:proofErr w:type="spellStart"/>
+      <w:r>
+        <w:rPr>
+          <w:rFonts w:ascii="Times New Roman" w:hAnsi="Times New Roman" w:cs="Times New Roman"/>
+          <w:i/>
+          <w:iCs/>
+          <w:sz w:val="24"/>
+          <w:szCs w:val="24"/>
+        </w:rPr>
+        <w:t>Conta__numero</w:t>
+      </w:r>
+      <w:proofErr w:type="spellEnd"/>
+      <w:r>
+        <w:rPr>
+          <w:rFonts w:ascii="Times New Roman" w:hAnsi="Times New Roman" w:cs="Times New Roman"/>
+          <w:i/>
+          <w:iCs/>
+          <w:sz w:val="24"/>
+          <w:szCs w:val="24"/>
+        </w:rPr>
+        <w:t>”</w:t>
       </w:r>
       <w:r>
         <w:rPr>
@@ -3121,8 +3457,36 @@
           <w:sz w:val="24"/>
           <w:szCs w:val="24"/>
         </w:rPr>
-        <w:t xml:space="preserve"> - Single responsibility principle</w:t>
-      </w:r>
+        <w:t xml:space="preserve"> - Single </w:t>
+      </w:r>
+      <w:proofErr w:type="spellStart"/>
+      <w:r>
+        <w:rPr>
+          <w:rFonts w:ascii="Times New Roman" w:hAnsi="Times New Roman" w:cs="Times New Roman"/>
+          <w:sz w:val="24"/>
+          <w:szCs w:val="24"/>
+        </w:rPr>
+        <w:t>responsibility</w:t>
+      </w:r>
+      <w:proofErr w:type="spellEnd"/>
+      <w:r>
+        <w:rPr>
+          <w:rFonts w:ascii="Times New Roman" w:hAnsi="Times New Roman" w:cs="Times New Roman"/>
+          <w:sz w:val="24"/>
+          <w:szCs w:val="24"/>
+        </w:rPr>
+        <w:t xml:space="preserve"> </w:t>
+      </w:r>
+      <w:proofErr w:type="spellStart"/>
+      <w:r>
+        <w:rPr>
+          <w:rFonts w:ascii="Times New Roman" w:hAnsi="Times New Roman" w:cs="Times New Roman"/>
+          <w:sz w:val="24"/>
+          <w:szCs w:val="24"/>
+        </w:rPr>
+        <w:t>principle</w:t>
+      </w:r>
+      <w:proofErr w:type="spellEnd"/>
       <w:r>
         <w:rPr>
           <w:rFonts w:ascii="Times New Roman" w:hAnsi="Times New Roman" w:cs="Times New Roman"/>
@@ -3163,8 +3527,36 @@
           <w:sz w:val="24"/>
           <w:szCs w:val="24"/>
         </w:rPr>
-        <w:t xml:space="preserve"> - Open/closed principle</w:t>
-      </w:r>
+        <w:t xml:space="preserve"> - Open/</w:t>
+      </w:r>
+      <w:proofErr w:type="spellStart"/>
+      <w:r>
+        <w:rPr>
+          <w:rFonts w:ascii="Times New Roman" w:hAnsi="Times New Roman" w:cs="Times New Roman"/>
+          <w:sz w:val="24"/>
+          <w:szCs w:val="24"/>
+        </w:rPr>
+        <w:t>closed</w:t>
+      </w:r>
+      <w:proofErr w:type="spellEnd"/>
+      <w:r>
+        <w:rPr>
+          <w:rFonts w:ascii="Times New Roman" w:hAnsi="Times New Roman" w:cs="Times New Roman"/>
+          <w:sz w:val="24"/>
+          <w:szCs w:val="24"/>
+        </w:rPr>
+        <w:t xml:space="preserve"> </w:t>
+      </w:r>
+      <w:proofErr w:type="spellStart"/>
+      <w:r>
+        <w:rPr>
+          <w:rFonts w:ascii="Times New Roman" w:hAnsi="Times New Roman" w:cs="Times New Roman"/>
+          <w:sz w:val="24"/>
+          <w:szCs w:val="24"/>
+        </w:rPr>
+        <w:t>principle</w:t>
+      </w:r>
+      <w:proofErr w:type="spellEnd"/>
       <w:r>
         <w:rPr>
           <w:rFonts w:ascii="Times New Roman" w:hAnsi="Times New Roman" w:cs="Times New Roman"/>
@@ -3205,8 +3597,54 @@
           <w:sz w:val="24"/>
           <w:szCs w:val="24"/>
         </w:rPr>
-        <w:t xml:space="preserve"> - Liskov substitution principle</w:t>
-      </w:r>
+        <w:t xml:space="preserve"> - </w:t>
+      </w:r>
+      <w:proofErr w:type="spellStart"/>
+      <w:r>
+        <w:rPr>
+          <w:rFonts w:ascii="Times New Roman" w:hAnsi="Times New Roman" w:cs="Times New Roman"/>
+          <w:sz w:val="24"/>
+          <w:szCs w:val="24"/>
+        </w:rPr>
+        <w:t>Liskov</w:t>
+      </w:r>
+      <w:proofErr w:type="spellEnd"/>
+      <w:r>
+        <w:rPr>
+          <w:rFonts w:ascii="Times New Roman" w:hAnsi="Times New Roman" w:cs="Times New Roman"/>
+          <w:sz w:val="24"/>
+          <w:szCs w:val="24"/>
+        </w:rPr>
+        <w:t xml:space="preserve"> </w:t>
+      </w:r>
+      <w:proofErr w:type="spellStart"/>
+      <w:r>
+        <w:rPr>
+          <w:rFonts w:ascii="Times New Roman" w:hAnsi="Times New Roman" w:cs="Times New Roman"/>
+          <w:sz w:val="24"/>
+          <w:szCs w:val="24"/>
+        </w:rPr>
+        <w:t>substitution</w:t>
+      </w:r>
+      <w:proofErr w:type="spellEnd"/>
+      <w:r>
+        <w:rPr>
+          <w:rFonts w:ascii="Times New Roman" w:hAnsi="Times New Roman" w:cs="Times New Roman"/>
+          <w:sz w:val="24"/>
+          <w:szCs w:val="24"/>
+        </w:rPr>
+        <w:t xml:space="preserve"> </w:t>
+      </w:r>
+      <w:proofErr w:type="spellStart"/>
+      <w:r>
+        <w:rPr>
+          <w:rFonts w:ascii="Times New Roman" w:hAnsi="Times New Roman" w:cs="Times New Roman"/>
+          <w:sz w:val="24"/>
+          <w:szCs w:val="24"/>
+        </w:rPr>
+        <w:t>principle</w:t>
+      </w:r>
+      <w:proofErr w:type="spellEnd"/>
       <w:r>
         <w:rPr>
           <w:rFonts w:ascii="Times New Roman" w:hAnsi="Times New Roman" w:cs="Times New Roman"/>
@@ -3247,8 +3685,36 @@
           <w:sz w:val="24"/>
           <w:szCs w:val="24"/>
         </w:rPr>
-        <w:t xml:space="preserve"> - Interface segregation principle</w:t>
-      </w:r>
+        <w:t xml:space="preserve"> - Interface </w:t>
+      </w:r>
+      <w:proofErr w:type="spellStart"/>
+      <w:r>
+        <w:rPr>
+          <w:rFonts w:ascii="Times New Roman" w:hAnsi="Times New Roman" w:cs="Times New Roman"/>
+          <w:sz w:val="24"/>
+          <w:szCs w:val="24"/>
+        </w:rPr>
+        <w:t>segregation</w:t>
+      </w:r>
+      <w:proofErr w:type="spellEnd"/>
+      <w:r>
+        <w:rPr>
+          <w:rFonts w:ascii="Times New Roman" w:hAnsi="Times New Roman" w:cs="Times New Roman"/>
+          <w:sz w:val="24"/>
+          <w:szCs w:val="24"/>
+        </w:rPr>
+        <w:t xml:space="preserve"> </w:t>
+      </w:r>
+      <w:proofErr w:type="spellStart"/>
+      <w:r>
+        <w:rPr>
+          <w:rFonts w:ascii="Times New Roman" w:hAnsi="Times New Roman" w:cs="Times New Roman"/>
+          <w:sz w:val="24"/>
+          <w:szCs w:val="24"/>
+        </w:rPr>
+        <w:t>principle</w:t>
+      </w:r>
+      <w:proofErr w:type="spellEnd"/>
       <w:r>
         <w:rPr>
           <w:rFonts w:ascii="Times New Roman" w:hAnsi="Times New Roman" w:cs="Times New Roman"/>
@@ -3289,8 +3755,54 @@
           <w:sz w:val="24"/>
           <w:szCs w:val="24"/>
         </w:rPr>
-        <w:t xml:space="preserve"> - Dependency inversion principle</w:t>
-      </w:r>
+        <w:t xml:space="preserve"> - </w:t>
+      </w:r>
+      <w:proofErr w:type="spellStart"/>
+      <w:r>
+        <w:rPr>
+          <w:rFonts w:ascii="Times New Roman" w:hAnsi="Times New Roman" w:cs="Times New Roman"/>
+          <w:sz w:val="24"/>
+          <w:szCs w:val="24"/>
+        </w:rPr>
+        <w:t>Dependency</w:t>
+      </w:r>
+      <w:proofErr w:type="spellEnd"/>
+      <w:r>
+        <w:rPr>
+          <w:rFonts w:ascii="Times New Roman" w:hAnsi="Times New Roman" w:cs="Times New Roman"/>
+          <w:sz w:val="24"/>
+          <w:szCs w:val="24"/>
+        </w:rPr>
+        <w:t xml:space="preserve"> </w:t>
+      </w:r>
+      <w:proofErr w:type="spellStart"/>
+      <w:r>
+        <w:rPr>
+          <w:rFonts w:ascii="Times New Roman" w:hAnsi="Times New Roman" w:cs="Times New Roman"/>
+          <w:sz w:val="24"/>
+          <w:szCs w:val="24"/>
+        </w:rPr>
+        <w:t>inversion</w:t>
+      </w:r>
+      <w:proofErr w:type="spellEnd"/>
+      <w:r>
+        <w:rPr>
+          <w:rFonts w:ascii="Times New Roman" w:hAnsi="Times New Roman" w:cs="Times New Roman"/>
+          <w:sz w:val="24"/>
+          <w:szCs w:val="24"/>
+        </w:rPr>
+        <w:t xml:space="preserve"> </w:t>
+      </w:r>
+      <w:proofErr w:type="spellStart"/>
+      <w:r>
+        <w:rPr>
+          <w:rFonts w:ascii="Times New Roman" w:hAnsi="Times New Roman" w:cs="Times New Roman"/>
+          <w:sz w:val="24"/>
+          <w:szCs w:val="24"/>
+        </w:rPr>
+        <w:t>principle</w:t>
+      </w:r>
+      <w:proofErr w:type="spellEnd"/>
       <w:r>
         <w:rPr>
           <w:rFonts w:ascii="Times New Roman" w:hAnsi="Times New Roman" w:cs="Times New Roman"/>
@@ -3534,21 +4046,67 @@
         </w:rPr>
         <w:t xml:space="preserve"> </w:t>
       </w:r>
-      <w:r>
-        <w:rPr>
-          <w:rFonts w:ascii="Times New Roman" w:hAnsi="Times New Roman" w:cs="Times New Roman"/>
-          <w:sz w:val="24"/>
-          <w:szCs w:val="24"/>
-        </w:rPr>
-        <w:t>Getter: basicamente uma nomenclatura para métodos que só devolvem informações, como somente o número do saldo (sem o extrato), somente o titular, limite etc.</w:t>
-      </w:r>
-      <w:r>
-        <w:rPr>
-          <w:rFonts w:ascii="Times New Roman" w:hAnsi="Times New Roman" w:cs="Times New Roman"/>
-          <w:sz w:val="24"/>
-          <w:szCs w:val="24"/>
-        </w:rPr>
-        <w:t xml:space="preserve"> Quando quiser um método que faça essas coisas, basta nomear ele como get_saldo(), get_titular().</w:t>
+      <w:proofErr w:type="spellStart"/>
+      <w:r>
+        <w:rPr>
+          <w:rFonts w:ascii="Times New Roman" w:hAnsi="Times New Roman" w:cs="Times New Roman"/>
+          <w:sz w:val="24"/>
+          <w:szCs w:val="24"/>
+        </w:rPr>
+        <w:t>Getter</w:t>
+      </w:r>
+      <w:proofErr w:type="spellEnd"/>
+      <w:r>
+        <w:rPr>
+          <w:rFonts w:ascii="Times New Roman" w:hAnsi="Times New Roman" w:cs="Times New Roman"/>
+          <w:sz w:val="24"/>
+          <w:szCs w:val="24"/>
+        </w:rPr>
+        <w:t>: basicamente uma nomenclatura para métodos que só devolvem informações, como somente o número do saldo (sem o extrato), somente o titular, limite etc.</w:t>
+      </w:r>
+      <w:r>
+        <w:rPr>
+          <w:rFonts w:ascii="Times New Roman" w:hAnsi="Times New Roman" w:cs="Times New Roman"/>
+          <w:sz w:val="24"/>
+          <w:szCs w:val="24"/>
+        </w:rPr>
+        <w:t xml:space="preserve"> Quando quiser um método que faça essas coisas, basta nomear ele como </w:t>
+      </w:r>
+      <w:proofErr w:type="spellStart"/>
+      <w:r>
+        <w:rPr>
+          <w:rFonts w:ascii="Times New Roman" w:hAnsi="Times New Roman" w:cs="Times New Roman"/>
+          <w:sz w:val="24"/>
+          <w:szCs w:val="24"/>
+        </w:rPr>
+        <w:t>get_saldo</w:t>
+      </w:r>
+      <w:proofErr w:type="spellEnd"/>
+      <w:r>
+        <w:rPr>
+          <w:rFonts w:ascii="Times New Roman" w:hAnsi="Times New Roman" w:cs="Times New Roman"/>
+          <w:sz w:val="24"/>
+          <w:szCs w:val="24"/>
+        </w:rPr>
+        <w:t xml:space="preserve">(), </w:t>
+      </w:r>
+      <w:proofErr w:type="spellStart"/>
+      <w:r>
+        <w:rPr>
+          <w:rFonts w:ascii="Times New Roman" w:hAnsi="Times New Roman" w:cs="Times New Roman"/>
+          <w:sz w:val="24"/>
+          <w:szCs w:val="24"/>
+        </w:rPr>
+        <w:t>get_titular</w:t>
+      </w:r>
+      <w:proofErr w:type="spellEnd"/>
+      <w:r>
+        <w:rPr>
+          <w:rFonts w:ascii="Times New Roman" w:hAnsi="Times New Roman" w:cs="Times New Roman"/>
+          <w:sz w:val="24"/>
+          <w:szCs w:val="24"/>
+        </w:rPr>
+        <w:t>().</w:t>
       </w:r>
       <w:r>
         <w:rPr>
@@ -3634,7 +4192,61 @@
           <w:sz w:val="24"/>
           <w:szCs w:val="24"/>
         </w:rPr>
-        <w:t xml:space="preserve"> Setters: basicamente nomenclatura dada para métodos que definem coisas, como por exemplo, um novo limite. Setters nunca retornam nada, apenas settam coisas novas. Ex.:</w:t>
+        <w:t xml:space="preserve"> </w:t>
+      </w:r>
+      <w:proofErr w:type="spellStart"/>
+      <w:r>
+        <w:rPr>
+          <w:rFonts w:ascii="Times New Roman" w:hAnsi="Times New Roman" w:cs="Times New Roman"/>
+          <w:sz w:val="24"/>
+          <w:szCs w:val="24"/>
+        </w:rPr>
+        <w:t>Setters</w:t>
+      </w:r>
+      <w:proofErr w:type="spellEnd"/>
+      <w:r>
+        <w:rPr>
+          <w:rFonts w:ascii="Times New Roman" w:hAnsi="Times New Roman" w:cs="Times New Roman"/>
+          <w:sz w:val="24"/>
+          <w:szCs w:val="24"/>
+        </w:rPr>
+        <w:t xml:space="preserve">: basicamente nomenclatura dada para métodos que definem coisas, como por exemplo, um novo limite. </w:t>
+      </w:r>
+      <w:proofErr w:type="spellStart"/>
+      <w:r>
+        <w:rPr>
+          <w:rFonts w:ascii="Times New Roman" w:hAnsi="Times New Roman" w:cs="Times New Roman"/>
+          <w:sz w:val="24"/>
+          <w:szCs w:val="24"/>
+        </w:rPr>
+        <w:t>Setters</w:t>
+      </w:r>
+      <w:proofErr w:type="spellEnd"/>
+      <w:r>
+        <w:rPr>
+          <w:rFonts w:ascii="Times New Roman" w:hAnsi="Times New Roman" w:cs="Times New Roman"/>
+          <w:sz w:val="24"/>
+          <w:szCs w:val="24"/>
+        </w:rPr>
+        <w:t xml:space="preserve"> nunca retornam nada, apenas </w:t>
+      </w:r>
+      <w:proofErr w:type="spellStart"/>
+      <w:r>
+        <w:rPr>
+          <w:rFonts w:ascii="Times New Roman" w:hAnsi="Times New Roman" w:cs="Times New Roman"/>
+          <w:sz w:val="24"/>
+          <w:szCs w:val="24"/>
+        </w:rPr>
+        <w:t>settam</w:t>
+      </w:r>
+      <w:proofErr w:type="spellEnd"/>
+      <w:r>
+        <w:rPr>
+          <w:rFonts w:ascii="Times New Roman" w:hAnsi="Times New Roman" w:cs="Times New Roman"/>
+          <w:sz w:val="24"/>
+          <w:szCs w:val="24"/>
+        </w:rPr>
+        <w:t xml:space="preserve"> coisas novas. Ex.:</w:t>
       </w:r>
     </w:p>
     <w:p>
@@ -3775,7 +4387,43 @@
           <w:sz w:val="24"/>
           <w:szCs w:val="24"/>
         </w:rPr>
-        <w:t>Sempre usar getters e setters só q</w:t>
+        <w:t xml:space="preserve">Sempre usar </w:t>
+      </w:r>
+      <w:proofErr w:type="spellStart"/>
+      <w:r>
+        <w:rPr>
+          <w:rFonts w:ascii="Times New Roman" w:hAnsi="Times New Roman" w:cs="Times New Roman"/>
+          <w:sz w:val="24"/>
+          <w:szCs w:val="24"/>
+        </w:rPr>
+        <w:t>getters</w:t>
+      </w:r>
+      <w:proofErr w:type="spellEnd"/>
+      <w:r>
+        <w:rPr>
+          <w:rFonts w:ascii="Times New Roman" w:hAnsi="Times New Roman" w:cs="Times New Roman"/>
+          <w:sz w:val="24"/>
+          <w:szCs w:val="24"/>
+        </w:rPr>
+        <w:t xml:space="preserve"> e </w:t>
+      </w:r>
+      <w:proofErr w:type="spellStart"/>
+      <w:r>
+        <w:rPr>
+          <w:rFonts w:ascii="Times New Roman" w:hAnsi="Times New Roman" w:cs="Times New Roman"/>
+          <w:sz w:val="24"/>
+          <w:szCs w:val="24"/>
+        </w:rPr>
+        <w:t>setters</w:t>
+      </w:r>
+      <w:proofErr w:type="spellEnd"/>
+      <w:r>
+        <w:rPr>
+          <w:rFonts w:ascii="Times New Roman" w:hAnsi="Times New Roman" w:cs="Times New Roman"/>
+          <w:sz w:val="24"/>
+          <w:szCs w:val="24"/>
+        </w:rPr>
+        <w:t xml:space="preserve"> só q</w:t>
       </w:r>
       <w:r>
         <w:rPr>
@@ -3855,7 +4503,25 @@
           <w:sz w:val="24"/>
           <w:szCs w:val="24"/>
         </w:rPr>
-        <w:t xml:space="preserve"> @property: Quando colocado antes de um método, mascara ele e faz com que se pareça com um atributo na hr de chamar no console. Ex.:</w:t>
+        <w:t xml:space="preserve"> @property: Quando colocado antes de um método, mascara ele e faz com que se pareça com um atributo na </w:t>
+      </w:r>
+      <w:proofErr w:type="spellStart"/>
+      <w:r>
+        <w:rPr>
+          <w:rFonts w:ascii="Times New Roman" w:hAnsi="Times New Roman" w:cs="Times New Roman"/>
+          <w:sz w:val="24"/>
+          <w:szCs w:val="24"/>
+        </w:rPr>
+        <w:t>hr</w:t>
+      </w:r>
+      <w:proofErr w:type="spellEnd"/>
+      <w:r>
+        <w:rPr>
+          <w:rFonts w:ascii="Times New Roman" w:hAnsi="Times New Roman" w:cs="Times New Roman"/>
+          <w:sz w:val="24"/>
+          <w:szCs w:val="24"/>
+        </w:rPr>
+        <w:t xml:space="preserve"> de chamar no console. Ex.:</w:t>
       </w:r>
     </w:p>
     <w:p>
@@ -3949,8 +4615,36 @@
           <w:sz w:val="24"/>
           <w:szCs w:val="24"/>
         </w:rPr>
-        <w:t xml:space="preserve"> getter, mas sem o nome get_nome</w:t>
-      </w:r>
+        <w:t xml:space="preserve"> </w:t>
+      </w:r>
+      <w:proofErr w:type="spellStart"/>
+      <w:r>
+        <w:rPr>
+          <w:rFonts w:ascii="Times New Roman" w:hAnsi="Times New Roman" w:cs="Times New Roman"/>
+          <w:sz w:val="24"/>
+          <w:szCs w:val="24"/>
+        </w:rPr>
+        <w:t>getter</w:t>
+      </w:r>
+      <w:proofErr w:type="spellEnd"/>
+      <w:r>
+        <w:rPr>
+          <w:rFonts w:ascii="Times New Roman" w:hAnsi="Times New Roman" w:cs="Times New Roman"/>
+          <w:sz w:val="24"/>
+          <w:szCs w:val="24"/>
+        </w:rPr>
+        <w:t xml:space="preserve">, mas sem o nome </w:t>
+      </w:r>
+      <w:proofErr w:type="spellStart"/>
+      <w:r>
+        <w:rPr>
+          <w:rFonts w:ascii="Times New Roman" w:hAnsi="Times New Roman" w:cs="Times New Roman"/>
+          <w:sz w:val="24"/>
+          <w:szCs w:val="24"/>
+        </w:rPr>
+        <w:t>get_nome</w:t>
+      </w:r>
+      <w:proofErr w:type="spellEnd"/>
       <w:r>
         <w:rPr>
           <w:rFonts w:ascii="Times New Roman" w:hAnsi="Times New Roman" w:cs="Times New Roman"/>
@@ -4145,7 +4839,25 @@
           <w:sz w:val="24"/>
           <w:szCs w:val="24"/>
         </w:rPr>
-        <w:t>Na imagem acima podemos ver a propriedade “nome” aparecendo em primeiro e o atributo real logo abaixo como “_Cliente__nome”, como sugestão do próprio python.</w:t>
+        <w:t>Na imagem acima podemos ver a propriedade “nome” aparecendo em primeiro e o atributo real logo abaixo como “_</w:t>
+      </w:r>
+      <w:proofErr w:type="spellStart"/>
+      <w:r>
+        <w:rPr>
+          <w:rFonts w:ascii="Times New Roman" w:hAnsi="Times New Roman" w:cs="Times New Roman"/>
+          <w:sz w:val="24"/>
+          <w:szCs w:val="24"/>
+        </w:rPr>
+        <w:t>Cliente__nome</w:t>
+      </w:r>
+      <w:proofErr w:type="spellEnd"/>
+      <w:r>
+        <w:rPr>
+          <w:rFonts w:ascii="Times New Roman" w:hAnsi="Times New Roman" w:cs="Times New Roman"/>
+          <w:sz w:val="24"/>
+          <w:szCs w:val="24"/>
+        </w:rPr>
+        <w:t>”, como sugestão do próprio python.</w:t>
       </w:r>
     </w:p>
     <w:p>
@@ -4169,15 +4881,43 @@
           <w:sz w:val="24"/>
           <w:szCs w:val="24"/>
         </w:rPr>
-        <w:t xml:space="preserve"> Podemos fazer a mesma coisa com os setters</w:t>
-      </w:r>
-      <w:r>
-        <w:rPr>
-          <w:rFonts w:ascii="Times New Roman" w:hAnsi="Times New Roman" w:cs="Times New Roman"/>
-          <w:sz w:val="24"/>
-          <w:szCs w:val="24"/>
-        </w:rPr>
-        <w:t>, mas utilizando uma sintax um pouco diferente:</w:t>
+        <w:t xml:space="preserve"> Podemos fazer a mesma coisa com os </w:t>
+      </w:r>
+      <w:proofErr w:type="spellStart"/>
+      <w:r>
+        <w:rPr>
+          <w:rFonts w:ascii="Times New Roman" w:hAnsi="Times New Roman" w:cs="Times New Roman"/>
+          <w:sz w:val="24"/>
+          <w:szCs w:val="24"/>
+        </w:rPr>
+        <w:t>setters</w:t>
+      </w:r>
+      <w:proofErr w:type="spellEnd"/>
+      <w:r>
+        <w:rPr>
+          <w:rFonts w:ascii="Times New Roman" w:hAnsi="Times New Roman" w:cs="Times New Roman"/>
+          <w:sz w:val="24"/>
+          <w:szCs w:val="24"/>
+        </w:rPr>
+        <w:t xml:space="preserve">, mas utilizando uma </w:t>
+      </w:r>
+      <w:proofErr w:type="spellStart"/>
+      <w:r>
+        <w:rPr>
+          <w:rFonts w:ascii="Times New Roman" w:hAnsi="Times New Roman" w:cs="Times New Roman"/>
+          <w:sz w:val="24"/>
+          <w:szCs w:val="24"/>
+        </w:rPr>
+        <w:t>sintax</w:t>
+      </w:r>
+      <w:proofErr w:type="spellEnd"/>
+      <w:r>
+        <w:rPr>
+          <w:rFonts w:ascii="Times New Roman" w:hAnsi="Times New Roman" w:cs="Times New Roman"/>
+          <w:sz w:val="24"/>
+          <w:szCs w:val="24"/>
+        </w:rPr>
+        <w:t xml:space="preserve"> um pouco diferente:</w:t>
       </w:r>
     </w:p>
     <w:p>
@@ -4255,7 +4995,25 @@
           <w:sz w:val="24"/>
           <w:szCs w:val="24"/>
         </w:rPr>
-        <w:t>Como podemos ver, ao invés de usar o @property, colocamos o nome que queremos dar para o método seguido de um “.” E a função que ele executará, sendo, nesse caso, um setter.</w:t>
+        <w:t xml:space="preserve">Como podemos ver, ao invés de usar o @property, colocamos o nome que queremos dar para o método seguido de um “.” E a função que ele executará, sendo, nesse caso, um </w:t>
+      </w:r>
+      <w:proofErr w:type="spellStart"/>
+      <w:r>
+        <w:rPr>
+          <w:rFonts w:ascii="Times New Roman" w:hAnsi="Times New Roman" w:cs="Times New Roman"/>
+          <w:sz w:val="24"/>
+          <w:szCs w:val="24"/>
+        </w:rPr>
+        <w:t>setter</w:t>
+      </w:r>
+      <w:proofErr w:type="spellEnd"/>
+      <w:r>
+        <w:rPr>
+          <w:rFonts w:ascii="Times New Roman" w:hAnsi="Times New Roman" w:cs="Times New Roman"/>
+          <w:sz w:val="24"/>
+          <w:szCs w:val="24"/>
+        </w:rPr>
+        <w:t>.</w:t>
       </w:r>
     </w:p>
     <w:p>
@@ -4398,7 +5156,43 @@
           <w:szCs w:val="24"/>
         </w:rPr>
         <w:lastRenderedPageBreak/>
-        <w:t>Se quiser chamar o getter, basta dar enter ao colocar .propriedade, se quiser chamar o setter, faça uma nova atribuição de valor, como se estivesse fazendo acesso direto ao atributo.</w:t>
+        <w:t xml:space="preserve">Se quiser chamar o </w:t>
+      </w:r>
+      <w:proofErr w:type="spellStart"/>
+      <w:r>
+        <w:rPr>
+          <w:rFonts w:ascii="Times New Roman" w:hAnsi="Times New Roman" w:cs="Times New Roman"/>
+          <w:sz w:val="24"/>
+          <w:szCs w:val="24"/>
+        </w:rPr>
+        <w:t>getter</w:t>
+      </w:r>
+      <w:proofErr w:type="spellEnd"/>
+      <w:r>
+        <w:rPr>
+          <w:rFonts w:ascii="Times New Roman" w:hAnsi="Times New Roman" w:cs="Times New Roman"/>
+          <w:sz w:val="24"/>
+          <w:szCs w:val="24"/>
+        </w:rPr>
+        <w:t xml:space="preserve">, basta dar enter ao colocar .propriedade, se quiser chamar o </w:t>
+      </w:r>
+      <w:proofErr w:type="spellStart"/>
+      <w:r>
+        <w:rPr>
+          <w:rFonts w:ascii="Times New Roman" w:hAnsi="Times New Roman" w:cs="Times New Roman"/>
+          <w:sz w:val="24"/>
+          <w:szCs w:val="24"/>
+        </w:rPr>
+        <w:t>setter</w:t>
+      </w:r>
+      <w:proofErr w:type="spellEnd"/>
+      <w:r>
+        <w:rPr>
+          <w:rFonts w:ascii="Times New Roman" w:hAnsi="Times New Roman" w:cs="Times New Roman"/>
+          <w:sz w:val="24"/>
+          <w:szCs w:val="24"/>
+        </w:rPr>
+        <w:t>, faça uma nova atribuição de valor, como se estivesse fazendo acesso direto ao atributo.</w:t>
       </w:r>
     </w:p>
     <w:p>
@@ -4454,8 +5248,18 @@
           <w:sz w:val="24"/>
           <w:szCs w:val="24"/>
         </w:rPr>
-        <w:t>Métodos de leitura dos atributos, os getters</w:t>
-      </w:r>
+        <w:t xml:space="preserve">Métodos de leitura dos atributos, os </w:t>
+      </w:r>
+      <w:proofErr w:type="spellStart"/>
+      <w:r>
+        <w:rPr>
+          <w:rFonts w:ascii="Times New Roman" w:hAnsi="Times New Roman" w:cs="Times New Roman"/>
+          <w:sz w:val="24"/>
+          <w:szCs w:val="24"/>
+        </w:rPr>
+        <w:t>getters</w:t>
+      </w:r>
+      <w:proofErr w:type="spellEnd"/>
       <w:r>
         <w:rPr>
           <w:rFonts w:ascii="Times New Roman" w:hAnsi="Times New Roman" w:cs="Times New Roman"/>
@@ -4486,8 +5290,36 @@
           <w:sz w:val="24"/>
           <w:szCs w:val="24"/>
         </w:rPr>
-        <w:t>Métodos de modifição dos atributos, os setters</w:t>
-      </w:r>
+        <w:t xml:space="preserve">Métodos de </w:t>
+      </w:r>
+      <w:proofErr w:type="spellStart"/>
+      <w:r>
+        <w:rPr>
+          <w:rFonts w:ascii="Times New Roman" w:hAnsi="Times New Roman" w:cs="Times New Roman"/>
+          <w:sz w:val="24"/>
+          <w:szCs w:val="24"/>
+        </w:rPr>
+        <w:t>modifição</w:t>
+      </w:r>
+      <w:proofErr w:type="spellEnd"/>
+      <w:r>
+        <w:rPr>
+          <w:rFonts w:ascii="Times New Roman" w:hAnsi="Times New Roman" w:cs="Times New Roman"/>
+          <w:sz w:val="24"/>
+          <w:szCs w:val="24"/>
+        </w:rPr>
+        <w:t xml:space="preserve"> dos atributos, os </w:t>
+      </w:r>
+      <w:proofErr w:type="spellStart"/>
+      <w:r>
+        <w:rPr>
+          <w:rFonts w:ascii="Times New Roman" w:hAnsi="Times New Roman" w:cs="Times New Roman"/>
+          <w:sz w:val="24"/>
+          <w:szCs w:val="24"/>
+        </w:rPr>
+        <w:t>setters</w:t>
+      </w:r>
+      <w:proofErr w:type="spellEnd"/>
       <w:r>
         <w:rPr>
           <w:rFonts w:ascii="Times New Roman" w:hAnsi="Times New Roman" w:cs="Times New Roman"/>
@@ -5700,6 +6532,7 @@
         </w:rPr>
         <w:t xml:space="preserve"> Para dizer que a classe Filme e Series são filhas da classe Programa, precisamos colocar </w:t>
       </w:r>
+      <w:proofErr w:type="spellStart"/>
       <w:r>
         <w:rPr>
           <w:rFonts w:ascii="Times New Roman" w:hAnsi="Times New Roman" w:cs="Times New Roman"/>
@@ -5708,7 +6541,40 @@
           <w:sz w:val="24"/>
           <w:szCs w:val="24"/>
         </w:rPr>
-        <w:t>class Classe (Nome_Da_Classe_Mae): Código</w:t>
+        <w:t>class</w:t>
+      </w:r>
+      <w:proofErr w:type="spellEnd"/>
+      <w:r>
+        <w:rPr>
+          <w:rFonts w:ascii="Times New Roman" w:hAnsi="Times New Roman" w:cs="Times New Roman"/>
+          <w:i/>
+          <w:iCs/>
+          <w:sz w:val="24"/>
+          <w:szCs w:val="24"/>
+        </w:rPr>
+        <w:t xml:space="preserve"> Classe (</w:t>
+      </w:r>
+      <w:proofErr w:type="spellStart"/>
+      <w:r>
+        <w:rPr>
+          <w:rFonts w:ascii="Times New Roman" w:hAnsi="Times New Roman" w:cs="Times New Roman"/>
+          <w:i/>
+          <w:iCs/>
+          <w:sz w:val="24"/>
+          <w:szCs w:val="24"/>
+        </w:rPr>
+        <w:t>Nome_Da_Classe_Mae</w:t>
+      </w:r>
+      <w:proofErr w:type="spellEnd"/>
+      <w:r>
+        <w:rPr>
+          <w:rFonts w:ascii="Times New Roman" w:hAnsi="Times New Roman" w:cs="Times New Roman"/>
+          <w:i/>
+          <w:iCs/>
+          <w:sz w:val="24"/>
+          <w:szCs w:val="24"/>
+        </w:rPr>
+        <w:t>): Código</w:t>
       </w:r>
       <w:r>
         <w:rPr>
@@ -5880,7 +6746,25 @@
           <w:sz w:val="24"/>
           <w:szCs w:val="24"/>
         </w:rPr>
-        <w:t>No caso do __nome, na classe Programa, ficará _Programa__nome, para a classe filha, porém, isso é totalmente contra produtivo, pois teremos que alterar todos os atributos d</w:t>
+        <w:t>No caso do __nome, na classe Programa, ficará _</w:t>
+      </w:r>
+      <w:proofErr w:type="spellStart"/>
+      <w:r>
+        <w:rPr>
+          <w:rFonts w:ascii="Times New Roman" w:hAnsi="Times New Roman" w:cs="Times New Roman"/>
+          <w:sz w:val="24"/>
+          <w:szCs w:val="24"/>
+        </w:rPr>
+        <w:t>Programa__nome</w:t>
+      </w:r>
+      <w:proofErr w:type="spellEnd"/>
+      <w:r>
+        <w:rPr>
+          <w:rFonts w:ascii="Times New Roman" w:hAnsi="Times New Roman" w:cs="Times New Roman"/>
+          <w:sz w:val="24"/>
+          <w:szCs w:val="24"/>
+        </w:rPr>
+        <w:t>, para a classe filha, porém, isso é totalmente contra produtivo, pois teremos que alterar todos os atributos d</w:t>
       </w:r>
       <w:r>
         <w:rPr>
@@ -6096,7 +6980,25 @@
           <w:sz w:val="24"/>
           <w:szCs w:val="24"/>
         </w:rPr>
-        <w:t>Podemos juntar ele com o .__init__(atributos que queremos para a classe).</w:t>
+        <w:t>Podemos juntar ele com o .__</w:t>
+      </w:r>
+      <w:proofErr w:type="spellStart"/>
+      <w:r>
+        <w:rPr>
+          <w:rFonts w:ascii="Times New Roman" w:hAnsi="Times New Roman" w:cs="Times New Roman"/>
+          <w:sz w:val="24"/>
+          <w:szCs w:val="24"/>
+        </w:rPr>
+        <w:t>init</w:t>
+      </w:r>
+      <w:proofErr w:type="spellEnd"/>
+      <w:r>
+        <w:rPr>
+          <w:rFonts w:ascii="Times New Roman" w:hAnsi="Times New Roman" w:cs="Times New Roman"/>
+          <w:sz w:val="24"/>
+          <w:szCs w:val="24"/>
+        </w:rPr>
+        <w:t>__(atributos que queremos para a classe).</w:t>
       </w:r>
       <w:r>
         <w:rPr>
@@ -6232,7 +7134,43 @@
           <w:sz w:val="24"/>
           <w:szCs w:val="24"/>
         </w:rPr>
-        <w:t>.__init__(), passando no init os parâmetros que queremos utilizar na classe filha e deixamos apenas o que difere da super classe que é a geral.</w:t>
+        <w:t>.__</w:t>
+      </w:r>
+      <w:proofErr w:type="spellStart"/>
+      <w:r>
+        <w:rPr>
+          <w:rFonts w:ascii="Times New Roman" w:hAnsi="Times New Roman" w:cs="Times New Roman"/>
+          <w:sz w:val="24"/>
+          <w:szCs w:val="24"/>
+        </w:rPr>
+        <w:t>init</w:t>
+      </w:r>
+      <w:proofErr w:type="spellEnd"/>
+      <w:r>
+        <w:rPr>
+          <w:rFonts w:ascii="Times New Roman" w:hAnsi="Times New Roman" w:cs="Times New Roman"/>
+          <w:sz w:val="24"/>
+          <w:szCs w:val="24"/>
+        </w:rPr>
+        <w:t xml:space="preserve">__(), passando no </w:t>
+      </w:r>
+      <w:proofErr w:type="spellStart"/>
+      <w:r>
+        <w:rPr>
+          <w:rFonts w:ascii="Times New Roman" w:hAnsi="Times New Roman" w:cs="Times New Roman"/>
+          <w:sz w:val="24"/>
+          <w:szCs w:val="24"/>
+        </w:rPr>
+        <w:t>init</w:t>
+      </w:r>
+      <w:proofErr w:type="spellEnd"/>
+      <w:r>
+        <w:rPr>
+          <w:rFonts w:ascii="Times New Roman" w:hAnsi="Times New Roman" w:cs="Times New Roman"/>
+          <w:sz w:val="24"/>
+          <w:szCs w:val="24"/>
+        </w:rPr>
+        <w:t xml:space="preserve"> os parâmetros que queremos utilizar na classe filha e deixamos apenas o que difere da super classe que é a geral.</w:t>
       </w:r>
     </w:p>
     <w:p>
@@ -6321,8 +7259,907 @@
           <w:sz w:val="24"/>
           <w:szCs w:val="24"/>
         </w:rPr>
-        <w:t>Colocar o super init depois do def init da classe filha, basicamente serve para sobrescrever o init da classe filha pelo da classe mãe, e tudo o que vier abaixo dele, será conteúdo novo para acrescentar nessa classe.</w:t>
-      </w:r>
+        <w:t xml:space="preserve">Colocar o super </w:t>
+      </w:r>
+      <w:proofErr w:type="spellStart"/>
+      <w:r>
+        <w:rPr>
+          <w:rFonts w:ascii="Times New Roman" w:hAnsi="Times New Roman" w:cs="Times New Roman"/>
+          <w:sz w:val="24"/>
+          <w:szCs w:val="24"/>
+        </w:rPr>
+        <w:t>init</w:t>
+      </w:r>
+      <w:proofErr w:type="spellEnd"/>
+      <w:r>
+        <w:rPr>
+          <w:rFonts w:ascii="Times New Roman" w:hAnsi="Times New Roman" w:cs="Times New Roman"/>
+          <w:sz w:val="24"/>
+          <w:szCs w:val="24"/>
+        </w:rPr>
+        <w:t xml:space="preserve"> depois do </w:t>
+      </w:r>
+      <w:proofErr w:type="spellStart"/>
+      <w:r>
+        <w:rPr>
+          <w:rFonts w:ascii="Times New Roman" w:hAnsi="Times New Roman" w:cs="Times New Roman"/>
+          <w:sz w:val="24"/>
+          <w:szCs w:val="24"/>
+        </w:rPr>
+        <w:t>def</w:t>
+      </w:r>
+      <w:proofErr w:type="spellEnd"/>
+      <w:r>
+        <w:rPr>
+          <w:rFonts w:ascii="Times New Roman" w:hAnsi="Times New Roman" w:cs="Times New Roman"/>
+          <w:sz w:val="24"/>
+          <w:szCs w:val="24"/>
+        </w:rPr>
+        <w:t xml:space="preserve"> </w:t>
+      </w:r>
+      <w:proofErr w:type="spellStart"/>
+      <w:r>
+        <w:rPr>
+          <w:rFonts w:ascii="Times New Roman" w:hAnsi="Times New Roman" w:cs="Times New Roman"/>
+          <w:sz w:val="24"/>
+          <w:szCs w:val="24"/>
+        </w:rPr>
+        <w:t>init</w:t>
+      </w:r>
+      <w:proofErr w:type="spellEnd"/>
+      <w:r>
+        <w:rPr>
+          <w:rFonts w:ascii="Times New Roman" w:hAnsi="Times New Roman" w:cs="Times New Roman"/>
+          <w:sz w:val="24"/>
+          <w:szCs w:val="24"/>
+        </w:rPr>
+        <w:t xml:space="preserve"> da classe filha, basicamente serve para sobrescrever o </w:t>
+      </w:r>
+      <w:proofErr w:type="spellStart"/>
+      <w:r>
+        <w:rPr>
+          <w:rFonts w:ascii="Times New Roman" w:hAnsi="Times New Roman" w:cs="Times New Roman"/>
+          <w:sz w:val="24"/>
+          <w:szCs w:val="24"/>
+        </w:rPr>
+        <w:t>init</w:t>
+      </w:r>
+      <w:proofErr w:type="spellEnd"/>
+      <w:r>
+        <w:rPr>
+          <w:rFonts w:ascii="Times New Roman" w:hAnsi="Times New Roman" w:cs="Times New Roman"/>
+          <w:sz w:val="24"/>
+          <w:szCs w:val="24"/>
+        </w:rPr>
+        <w:t xml:space="preserve"> da classe filha pelo da classe mãe, e tudo o que vier abaixo dele, será conteúdo novo para acrescentar nessa classe.</w:t>
+      </w:r>
+    </w:p>
+    <w:p>
+      <w:pPr>
+        <w:pStyle w:val="PargrafodaLista"/>
+        <w:numPr>
+          <w:ilvl w:val="1"/>
+          <w:numId w:val="2"/>
+        </w:numPr>
+        <w:spacing w:line="360" w:lineRule="auto"/>
+        <w:jc w:val="both"/>
+        <w:rPr>
+          <w:rFonts w:ascii="Times New Roman" w:hAnsi="Times New Roman" w:cs="Times New Roman"/>
+          <w:sz w:val="24"/>
+          <w:szCs w:val="24"/>
+        </w:rPr>
+      </w:pPr>
+      <w:r>
+        <w:rPr>
+          <w:rFonts w:ascii="Times New Roman" w:hAnsi="Times New Roman" w:cs="Times New Roman"/>
+          <w:sz w:val="24"/>
+          <w:szCs w:val="24"/>
+        </w:rPr>
+        <w:t xml:space="preserve"> </w:t>
+      </w:r>
+      <w:r>
+        <w:rPr>
+          <w:rFonts w:ascii="Times New Roman" w:hAnsi="Times New Roman" w:cs="Times New Roman"/>
+          <w:sz w:val="24"/>
+          <w:szCs w:val="24"/>
+        </w:rPr>
+        <w:t>Métodos de classe</w:t>
+      </w:r>
+      <w:r>
+        <w:rPr>
+          <w:rFonts w:ascii="Times New Roman" w:hAnsi="Times New Roman" w:cs="Times New Roman"/>
+          <w:sz w:val="24"/>
+          <w:szCs w:val="24"/>
+        </w:rPr>
+        <w:t>:</w:t>
+      </w:r>
+    </w:p>
+    <w:p>
+      <w:pPr>
+        <w:pStyle w:val="PargrafodaLista"/>
+        <w:numPr>
+          <w:ilvl w:val="2"/>
+          <w:numId w:val="2"/>
+        </w:numPr>
+        <w:rPr>
+          <w:rFonts w:ascii="Times New Roman" w:hAnsi="Times New Roman" w:cs="Times New Roman"/>
+          <w:sz w:val="24"/>
+          <w:szCs w:val="24"/>
+        </w:rPr>
+      </w:pPr>
+      <w:r>
+        <w:rPr>
+          <w:rFonts w:ascii="Times New Roman" w:hAnsi="Times New Roman" w:cs="Times New Roman"/>
+          <w:sz w:val="24"/>
+          <w:szCs w:val="24"/>
+        </w:rPr>
+        <w:t>São métodos declarados com @classmethod. Quando criamos um método de classe, temos acesso aos atributos da classe. Da mesma forma com os atributos de classe, podemos acessar estes métodos de dentro dos métodos de instância, a partir de __</w:t>
+      </w:r>
+      <w:proofErr w:type="spellStart"/>
+      <w:r>
+        <w:rPr>
+          <w:rFonts w:ascii="Times New Roman" w:hAnsi="Times New Roman" w:cs="Times New Roman"/>
+          <w:sz w:val="24"/>
+          <w:szCs w:val="24"/>
+        </w:rPr>
+        <w:t>class</w:t>
+      </w:r>
+      <w:proofErr w:type="spellEnd"/>
+      <w:r>
+        <w:rPr>
+          <w:rFonts w:ascii="Times New Roman" w:hAnsi="Times New Roman" w:cs="Times New Roman"/>
+          <w:sz w:val="24"/>
+          <w:szCs w:val="24"/>
+        </w:rPr>
+        <w:t>__, se desejarmos:</w:t>
+      </w:r>
+    </w:p>
+    <w:p>
+      <w:pPr>
+        <w:pStyle w:val="PargrafodaLista"/>
+        <w:ind w:left="2832"/>
+        <w:rPr>
+          <w:rFonts w:ascii="Times New Roman" w:hAnsi="Times New Roman" w:cs="Times New Roman"/>
+          <w:i/>
+          <w:iCs/>
+          <w:sz w:val="24"/>
+          <w:szCs w:val="24"/>
+        </w:rPr>
+      </w:pPr>
+      <w:proofErr w:type="spellStart"/>
+      <w:r>
+        <w:rPr>
+          <w:rFonts w:ascii="Times New Roman" w:hAnsi="Times New Roman" w:cs="Times New Roman"/>
+          <w:i/>
+          <w:iCs/>
+          <w:sz w:val="24"/>
+          <w:szCs w:val="24"/>
+        </w:rPr>
+        <w:t>class</w:t>
+      </w:r>
+      <w:proofErr w:type="spellEnd"/>
+      <w:r>
+        <w:rPr>
+          <w:rFonts w:ascii="Times New Roman" w:hAnsi="Times New Roman" w:cs="Times New Roman"/>
+          <w:i/>
+          <w:iCs/>
+          <w:sz w:val="24"/>
+          <w:szCs w:val="24"/>
+        </w:rPr>
+        <w:t xml:space="preserve"> </w:t>
+      </w:r>
+      <w:proofErr w:type="spellStart"/>
+      <w:r>
+        <w:rPr>
+          <w:rFonts w:ascii="Times New Roman" w:hAnsi="Times New Roman" w:cs="Times New Roman"/>
+          <w:i/>
+          <w:iCs/>
+          <w:sz w:val="24"/>
+          <w:szCs w:val="24"/>
+        </w:rPr>
+        <w:t>Funcionario</w:t>
+      </w:r>
+      <w:proofErr w:type="spellEnd"/>
+      <w:r>
+        <w:rPr>
+          <w:rFonts w:ascii="Times New Roman" w:hAnsi="Times New Roman" w:cs="Times New Roman"/>
+          <w:i/>
+          <w:iCs/>
+          <w:sz w:val="24"/>
+          <w:szCs w:val="24"/>
+        </w:rPr>
+        <w:t>:</w:t>
+      </w:r>
+    </w:p>
+    <w:p>
+      <w:pPr>
+        <w:pStyle w:val="PargrafodaLista"/>
+        <w:ind w:left="2832"/>
+        <w:rPr>
+          <w:rFonts w:ascii="Times New Roman" w:hAnsi="Times New Roman" w:cs="Times New Roman"/>
+          <w:i/>
+          <w:iCs/>
+          <w:sz w:val="24"/>
+          <w:szCs w:val="24"/>
+        </w:rPr>
+      </w:pPr>
+      <w:r>
+        <w:rPr>
+          <w:rFonts w:ascii="Times New Roman" w:hAnsi="Times New Roman" w:cs="Times New Roman"/>
+          <w:i/>
+          <w:iCs/>
+          <w:sz w:val="24"/>
+          <w:szCs w:val="24"/>
+        </w:rPr>
+        <w:t xml:space="preserve">    prefixo = 'Instrutor'</w:t>
+      </w:r>
+    </w:p>
+    <w:p>
+      <w:pPr>
+        <w:pStyle w:val="PargrafodaLista"/>
+        <w:ind w:left="2832"/>
+        <w:rPr>
+          <w:rFonts w:ascii="Times New Roman" w:hAnsi="Times New Roman" w:cs="Times New Roman"/>
+          <w:i/>
+          <w:iCs/>
+          <w:sz w:val="24"/>
+          <w:szCs w:val="24"/>
+        </w:rPr>
+      </w:pPr>
+    </w:p>
+    <w:p>
+      <w:pPr>
+        <w:pStyle w:val="PargrafodaLista"/>
+        <w:ind w:left="2832"/>
+        <w:rPr>
+          <w:rFonts w:ascii="Times New Roman" w:hAnsi="Times New Roman" w:cs="Times New Roman"/>
+          <w:i/>
+          <w:iCs/>
+          <w:sz w:val="24"/>
+          <w:szCs w:val="24"/>
+        </w:rPr>
+      </w:pPr>
+      <w:r>
+        <w:rPr>
+          <w:rFonts w:ascii="Times New Roman" w:hAnsi="Times New Roman" w:cs="Times New Roman"/>
+          <w:i/>
+          <w:iCs/>
+          <w:sz w:val="24"/>
+          <w:szCs w:val="24"/>
+        </w:rPr>
+        <w:t xml:space="preserve">    @classmethod</w:t>
+      </w:r>
+    </w:p>
+    <w:p>
+      <w:pPr>
+        <w:pStyle w:val="PargrafodaLista"/>
+        <w:ind w:left="2832"/>
+        <w:rPr>
+          <w:rFonts w:ascii="Times New Roman" w:hAnsi="Times New Roman" w:cs="Times New Roman"/>
+          <w:i/>
+          <w:iCs/>
+          <w:sz w:val="24"/>
+          <w:szCs w:val="24"/>
+        </w:rPr>
+      </w:pPr>
+      <w:r>
+        <w:rPr>
+          <w:rFonts w:ascii="Times New Roman" w:hAnsi="Times New Roman" w:cs="Times New Roman"/>
+          <w:i/>
+          <w:iCs/>
+          <w:sz w:val="24"/>
+          <w:szCs w:val="24"/>
+        </w:rPr>
+        <w:t xml:space="preserve">    </w:t>
+      </w:r>
+      <w:proofErr w:type="spellStart"/>
+      <w:r>
+        <w:rPr>
+          <w:rFonts w:ascii="Times New Roman" w:hAnsi="Times New Roman" w:cs="Times New Roman"/>
+          <w:i/>
+          <w:iCs/>
+          <w:sz w:val="24"/>
+          <w:szCs w:val="24"/>
+        </w:rPr>
+        <w:t>def</w:t>
+      </w:r>
+      <w:proofErr w:type="spellEnd"/>
+      <w:r>
+        <w:rPr>
+          <w:rFonts w:ascii="Times New Roman" w:hAnsi="Times New Roman" w:cs="Times New Roman"/>
+          <w:i/>
+          <w:iCs/>
+          <w:sz w:val="24"/>
+          <w:szCs w:val="24"/>
+        </w:rPr>
+        <w:t xml:space="preserve"> </w:t>
+      </w:r>
+      <w:proofErr w:type="spellStart"/>
+      <w:r>
+        <w:rPr>
+          <w:rFonts w:ascii="Times New Roman" w:hAnsi="Times New Roman" w:cs="Times New Roman"/>
+          <w:i/>
+          <w:iCs/>
+          <w:sz w:val="24"/>
+          <w:szCs w:val="24"/>
+        </w:rPr>
+        <w:t>info</w:t>
+      </w:r>
+      <w:proofErr w:type="spellEnd"/>
+      <w:r>
+        <w:rPr>
+          <w:rFonts w:ascii="Times New Roman" w:hAnsi="Times New Roman" w:cs="Times New Roman"/>
+          <w:i/>
+          <w:iCs/>
+          <w:sz w:val="24"/>
+          <w:szCs w:val="24"/>
+        </w:rPr>
+        <w:t>(</w:t>
+      </w:r>
+      <w:proofErr w:type="spellStart"/>
+      <w:r>
+        <w:rPr>
+          <w:rFonts w:ascii="Times New Roman" w:hAnsi="Times New Roman" w:cs="Times New Roman"/>
+          <w:i/>
+          <w:iCs/>
+          <w:sz w:val="24"/>
+          <w:szCs w:val="24"/>
+        </w:rPr>
+        <w:t>cls</w:t>
+      </w:r>
+      <w:proofErr w:type="spellEnd"/>
+      <w:r>
+        <w:rPr>
+          <w:rFonts w:ascii="Times New Roman" w:hAnsi="Times New Roman" w:cs="Times New Roman"/>
+          <w:i/>
+          <w:iCs/>
+          <w:sz w:val="24"/>
+          <w:szCs w:val="24"/>
+        </w:rPr>
+        <w:t>):</w:t>
+      </w:r>
+    </w:p>
+    <w:p>
+      <w:pPr>
+        <w:pStyle w:val="PargrafodaLista"/>
+        <w:ind w:left="2832"/>
+        <w:rPr>
+          <w:rFonts w:ascii="Times New Roman" w:hAnsi="Times New Roman" w:cs="Times New Roman"/>
+          <w:sz w:val="24"/>
+          <w:szCs w:val="24"/>
+        </w:rPr>
+      </w:pPr>
+      <w:r>
+        <w:rPr>
+          <w:rFonts w:ascii="Times New Roman" w:hAnsi="Times New Roman" w:cs="Times New Roman"/>
+          <w:i/>
+          <w:iCs/>
+          <w:sz w:val="24"/>
+          <w:szCs w:val="24"/>
+        </w:rPr>
+        <w:t xml:space="preserve">        </w:t>
+      </w:r>
+      <w:proofErr w:type="spellStart"/>
+      <w:r>
+        <w:rPr>
+          <w:rFonts w:ascii="Times New Roman" w:hAnsi="Times New Roman" w:cs="Times New Roman"/>
+          <w:i/>
+          <w:iCs/>
+          <w:sz w:val="24"/>
+          <w:szCs w:val="24"/>
+        </w:rPr>
+        <w:t>return</w:t>
+      </w:r>
+      <w:proofErr w:type="spellEnd"/>
+      <w:r>
+        <w:rPr>
+          <w:rFonts w:ascii="Times New Roman" w:hAnsi="Times New Roman" w:cs="Times New Roman"/>
+          <w:i/>
+          <w:iCs/>
+          <w:sz w:val="24"/>
+          <w:szCs w:val="24"/>
+        </w:rPr>
+        <w:t xml:space="preserve"> </w:t>
+      </w:r>
+      <w:proofErr w:type="spellStart"/>
+      <w:r>
+        <w:rPr>
+          <w:rFonts w:ascii="Times New Roman" w:hAnsi="Times New Roman" w:cs="Times New Roman"/>
+          <w:i/>
+          <w:iCs/>
+          <w:sz w:val="24"/>
+          <w:szCs w:val="24"/>
+        </w:rPr>
+        <w:t>f'Esse</w:t>
+      </w:r>
+      <w:proofErr w:type="spellEnd"/>
+      <w:r>
+        <w:rPr>
+          <w:rFonts w:ascii="Times New Roman" w:hAnsi="Times New Roman" w:cs="Times New Roman"/>
+          <w:i/>
+          <w:iCs/>
+          <w:sz w:val="24"/>
+          <w:szCs w:val="24"/>
+        </w:rPr>
+        <w:t xml:space="preserve"> é um {</w:t>
+      </w:r>
+      <w:proofErr w:type="spellStart"/>
+      <w:r>
+        <w:rPr>
+          <w:rFonts w:ascii="Times New Roman" w:hAnsi="Times New Roman" w:cs="Times New Roman"/>
+          <w:i/>
+          <w:iCs/>
+          <w:sz w:val="24"/>
+          <w:szCs w:val="24"/>
+        </w:rPr>
+        <w:t>cls.prefixo</w:t>
+      </w:r>
+      <w:proofErr w:type="spellEnd"/>
+      <w:r>
+        <w:rPr>
+          <w:rFonts w:ascii="Times New Roman" w:hAnsi="Times New Roman" w:cs="Times New Roman"/>
+          <w:i/>
+          <w:iCs/>
+          <w:sz w:val="24"/>
+          <w:szCs w:val="24"/>
+        </w:rPr>
+        <w:t>}'</w:t>
+      </w:r>
+    </w:p>
+    <w:p>
+      <w:pPr>
+        <w:pStyle w:val="PargrafodaLista"/>
+        <w:numPr>
+          <w:ilvl w:val="2"/>
+          <w:numId w:val="2"/>
+        </w:numPr>
+        <w:rPr>
+          <w:rFonts w:ascii="Times New Roman" w:hAnsi="Times New Roman" w:cs="Times New Roman"/>
+          <w:sz w:val="24"/>
+          <w:szCs w:val="24"/>
+        </w:rPr>
+      </w:pPr>
+      <w:r>
+        <w:rPr>
+          <w:rFonts w:ascii="Times New Roman" w:hAnsi="Times New Roman" w:cs="Times New Roman"/>
+          <w:sz w:val="24"/>
+          <w:szCs w:val="24"/>
+        </w:rPr>
+        <w:t xml:space="preserve">Perceba que, ao invés de self, passamos </w:t>
+      </w:r>
+      <w:proofErr w:type="spellStart"/>
+      <w:r>
+        <w:rPr>
+          <w:rFonts w:ascii="Times New Roman" w:hAnsi="Times New Roman" w:cs="Times New Roman"/>
+          <w:sz w:val="24"/>
+          <w:szCs w:val="24"/>
+        </w:rPr>
+        <w:t>cls</w:t>
+      </w:r>
+      <w:proofErr w:type="spellEnd"/>
+      <w:r>
+        <w:rPr>
+          <w:rFonts w:ascii="Times New Roman" w:hAnsi="Times New Roman" w:cs="Times New Roman"/>
+          <w:sz w:val="24"/>
+          <w:szCs w:val="24"/>
+        </w:rPr>
+        <w:t xml:space="preserve"> para o método, já que neste caso sempre recebemos uma instância da classe como primeiro argumento. O nome </w:t>
+      </w:r>
+      <w:proofErr w:type="spellStart"/>
+      <w:r>
+        <w:rPr>
+          <w:rFonts w:ascii="Times New Roman" w:hAnsi="Times New Roman" w:cs="Times New Roman"/>
+          <w:sz w:val="24"/>
+          <w:szCs w:val="24"/>
+        </w:rPr>
+        <w:t>cls</w:t>
+      </w:r>
+      <w:proofErr w:type="spellEnd"/>
+      <w:r>
+        <w:rPr>
+          <w:rFonts w:ascii="Times New Roman" w:hAnsi="Times New Roman" w:cs="Times New Roman"/>
+          <w:sz w:val="24"/>
+          <w:szCs w:val="24"/>
+        </w:rPr>
+        <w:t xml:space="preserve"> é uma convenção, assim como self.</w:t>
+      </w:r>
+    </w:p>
+    <w:p>
+      <w:pPr>
+        <w:pStyle w:val="PargrafodaLista"/>
+        <w:numPr>
+          <w:ilvl w:val="1"/>
+          <w:numId w:val="2"/>
+        </w:numPr>
+        <w:spacing w:line="360" w:lineRule="auto"/>
+        <w:jc w:val="both"/>
+        <w:rPr>
+          <w:rFonts w:ascii="Times New Roman" w:hAnsi="Times New Roman" w:cs="Times New Roman"/>
+          <w:sz w:val="24"/>
+          <w:szCs w:val="24"/>
+        </w:rPr>
+      </w:pPr>
+      <w:r>
+        <w:rPr>
+          <w:rFonts w:ascii="Times New Roman" w:hAnsi="Times New Roman" w:cs="Times New Roman"/>
+          <w:sz w:val="24"/>
+          <w:szCs w:val="24"/>
+        </w:rPr>
+        <w:t xml:space="preserve"> </w:t>
+      </w:r>
+      <w:r>
+        <w:rPr>
+          <w:rFonts w:ascii="Times New Roman" w:hAnsi="Times New Roman" w:cs="Times New Roman"/>
+          <w:sz w:val="24"/>
+          <w:szCs w:val="24"/>
+        </w:rPr>
+        <w:t>Métodos estáticos</w:t>
+      </w:r>
+      <w:r>
+        <w:rPr>
+          <w:rFonts w:ascii="Times New Roman" w:hAnsi="Times New Roman" w:cs="Times New Roman"/>
+          <w:sz w:val="24"/>
+          <w:szCs w:val="24"/>
+        </w:rPr>
+        <w:t>:</w:t>
+      </w:r>
+    </w:p>
+    <w:p>
+      <w:pPr>
+        <w:pStyle w:val="PargrafodaLista"/>
+        <w:numPr>
+          <w:ilvl w:val="2"/>
+          <w:numId w:val="2"/>
+        </w:numPr>
+        <w:rPr>
+          <w:rFonts w:ascii="Times New Roman" w:hAnsi="Times New Roman" w:cs="Times New Roman"/>
+          <w:sz w:val="24"/>
+          <w:szCs w:val="24"/>
+        </w:rPr>
+      </w:pPr>
+      <w:r>
+        <w:rPr>
+          <w:rFonts w:ascii="Times New Roman" w:hAnsi="Times New Roman" w:cs="Times New Roman"/>
+          <w:sz w:val="24"/>
+          <w:szCs w:val="24"/>
+        </w:rPr>
+        <w:t>A outra forma de criar métodos ligados à classe é com a declaração @staticmethod. Veja abaixo:</w:t>
+      </w:r>
+    </w:p>
+    <w:p>
+      <w:pPr>
+        <w:spacing w:line="360" w:lineRule="auto"/>
+        <w:ind w:left="2832"/>
+        <w:jc w:val="both"/>
+        <w:rPr>
+          <w:rFonts w:ascii="Times New Roman" w:hAnsi="Times New Roman" w:cs="Times New Roman"/>
+          <w:i/>
+          <w:iCs/>
+          <w:sz w:val="24"/>
+          <w:szCs w:val="24"/>
+        </w:rPr>
+      </w:pPr>
+      <w:proofErr w:type="spellStart"/>
+      <w:r>
+        <w:rPr>
+          <w:rFonts w:ascii="Times New Roman" w:hAnsi="Times New Roman" w:cs="Times New Roman"/>
+          <w:i/>
+          <w:iCs/>
+          <w:sz w:val="24"/>
+          <w:szCs w:val="24"/>
+        </w:rPr>
+        <w:t>class</w:t>
+      </w:r>
+      <w:proofErr w:type="spellEnd"/>
+      <w:r>
+        <w:rPr>
+          <w:rFonts w:ascii="Times New Roman" w:hAnsi="Times New Roman" w:cs="Times New Roman"/>
+          <w:i/>
+          <w:iCs/>
+          <w:sz w:val="24"/>
+          <w:szCs w:val="24"/>
+        </w:rPr>
+        <w:t xml:space="preserve"> </w:t>
+      </w:r>
+      <w:proofErr w:type="spellStart"/>
+      <w:r>
+        <w:rPr>
+          <w:rFonts w:ascii="Times New Roman" w:hAnsi="Times New Roman" w:cs="Times New Roman"/>
+          <w:i/>
+          <w:iCs/>
+          <w:sz w:val="24"/>
+          <w:szCs w:val="24"/>
+        </w:rPr>
+        <w:t>FolhaDePagamento</w:t>
+      </w:r>
+      <w:proofErr w:type="spellEnd"/>
+      <w:r>
+        <w:rPr>
+          <w:rFonts w:ascii="Times New Roman" w:hAnsi="Times New Roman" w:cs="Times New Roman"/>
+          <w:i/>
+          <w:iCs/>
+          <w:sz w:val="24"/>
+          <w:szCs w:val="24"/>
+        </w:rPr>
+        <w:t>:</w:t>
+      </w:r>
+    </w:p>
+    <w:p>
+      <w:pPr>
+        <w:spacing w:line="360" w:lineRule="auto"/>
+        <w:ind w:left="2832"/>
+        <w:jc w:val="both"/>
+        <w:rPr>
+          <w:rFonts w:ascii="Times New Roman" w:hAnsi="Times New Roman" w:cs="Times New Roman"/>
+          <w:i/>
+          <w:iCs/>
+          <w:sz w:val="24"/>
+          <w:szCs w:val="24"/>
+        </w:rPr>
+      </w:pPr>
+      <w:r>
+        <w:rPr>
+          <w:rFonts w:ascii="Times New Roman" w:hAnsi="Times New Roman" w:cs="Times New Roman"/>
+          <w:i/>
+          <w:iCs/>
+          <w:sz w:val="24"/>
+          <w:szCs w:val="24"/>
+        </w:rPr>
+        <w:t xml:space="preserve">    @staticmethod</w:t>
+      </w:r>
+    </w:p>
+    <w:p>
+      <w:pPr>
+        <w:spacing w:line="360" w:lineRule="auto"/>
+        <w:ind w:left="2832"/>
+        <w:jc w:val="both"/>
+        <w:rPr>
+          <w:rFonts w:ascii="Times New Roman" w:hAnsi="Times New Roman" w:cs="Times New Roman"/>
+          <w:i/>
+          <w:iCs/>
+          <w:sz w:val="24"/>
+          <w:szCs w:val="24"/>
+        </w:rPr>
+      </w:pPr>
+      <w:r>
+        <w:rPr>
+          <w:rFonts w:ascii="Times New Roman" w:hAnsi="Times New Roman" w:cs="Times New Roman"/>
+          <w:i/>
+          <w:iCs/>
+          <w:sz w:val="24"/>
+          <w:szCs w:val="24"/>
+        </w:rPr>
+        <w:t xml:space="preserve">    </w:t>
+      </w:r>
+      <w:proofErr w:type="spellStart"/>
+      <w:r>
+        <w:rPr>
+          <w:rFonts w:ascii="Times New Roman" w:hAnsi="Times New Roman" w:cs="Times New Roman"/>
+          <w:i/>
+          <w:iCs/>
+          <w:sz w:val="24"/>
+          <w:szCs w:val="24"/>
+        </w:rPr>
+        <w:t>def</w:t>
+      </w:r>
+      <w:proofErr w:type="spellEnd"/>
+      <w:r>
+        <w:rPr>
+          <w:rFonts w:ascii="Times New Roman" w:hAnsi="Times New Roman" w:cs="Times New Roman"/>
+          <w:i/>
+          <w:iCs/>
+          <w:sz w:val="24"/>
+          <w:szCs w:val="24"/>
+        </w:rPr>
+        <w:t xml:space="preserve"> log():</w:t>
+      </w:r>
+    </w:p>
+    <w:p>
+      <w:pPr>
+        <w:spacing w:line="360" w:lineRule="auto"/>
+        <w:ind w:left="2832"/>
+        <w:jc w:val="both"/>
+        <w:rPr>
+          <w:rFonts w:ascii="Times New Roman" w:hAnsi="Times New Roman" w:cs="Times New Roman"/>
+          <w:sz w:val="24"/>
+          <w:szCs w:val="24"/>
+        </w:rPr>
+      </w:pPr>
+      <w:r>
+        <w:rPr>
+          <w:rFonts w:ascii="Times New Roman" w:hAnsi="Times New Roman" w:cs="Times New Roman"/>
+          <w:i/>
+          <w:iCs/>
+          <w:sz w:val="24"/>
+          <w:szCs w:val="24"/>
+        </w:rPr>
+        <w:t xml:space="preserve">        </w:t>
+      </w:r>
+      <w:proofErr w:type="spellStart"/>
+      <w:r>
+        <w:rPr>
+          <w:rFonts w:ascii="Times New Roman" w:hAnsi="Times New Roman" w:cs="Times New Roman"/>
+          <w:i/>
+          <w:iCs/>
+          <w:sz w:val="24"/>
+          <w:szCs w:val="24"/>
+        </w:rPr>
+        <w:t>return</w:t>
+      </w:r>
+      <w:proofErr w:type="spellEnd"/>
+      <w:r>
+        <w:rPr>
+          <w:rFonts w:ascii="Times New Roman" w:hAnsi="Times New Roman" w:cs="Times New Roman"/>
+          <w:i/>
+          <w:iCs/>
+          <w:sz w:val="24"/>
+          <w:szCs w:val="24"/>
+        </w:rPr>
+        <w:t xml:space="preserve"> </w:t>
+      </w:r>
+      <w:proofErr w:type="spellStart"/>
+      <w:r>
+        <w:rPr>
+          <w:rFonts w:ascii="Times New Roman" w:hAnsi="Times New Roman" w:cs="Times New Roman"/>
+          <w:i/>
+          <w:iCs/>
+          <w:sz w:val="24"/>
+          <w:szCs w:val="24"/>
+        </w:rPr>
+        <w:t>f'Isso</w:t>
+      </w:r>
+      <w:proofErr w:type="spellEnd"/>
+      <w:r>
+        <w:rPr>
+          <w:rFonts w:ascii="Times New Roman" w:hAnsi="Times New Roman" w:cs="Times New Roman"/>
+          <w:i/>
+          <w:iCs/>
+          <w:sz w:val="24"/>
+          <w:szCs w:val="24"/>
+        </w:rPr>
+        <w:t xml:space="preserve"> é um log qualquer'</w:t>
+      </w:r>
+    </w:p>
+    <w:p>
+      <w:pPr>
+        <w:pStyle w:val="PargrafodaLista"/>
+        <w:numPr>
+          <w:ilvl w:val="2"/>
+          <w:numId w:val="2"/>
+        </w:numPr>
+        <w:rPr>
+          <w:rFonts w:ascii="Times New Roman" w:hAnsi="Times New Roman" w:cs="Times New Roman"/>
+          <w:sz w:val="24"/>
+          <w:szCs w:val="24"/>
+        </w:rPr>
+      </w:pPr>
+      <w:r>
+        <w:rPr>
+          <w:rFonts w:ascii="Times New Roman" w:hAnsi="Times New Roman" w:cs="Times New Roman"/>
+          <w:sz w:val="24"/>
+          <w:szCs w:val="24"/>
+        </w:rPr>
+        <w:t>Note que, no caso acima, não precisamos passar nenhum primeiro argumento fixo para o método estático. Nesse caso, não é possível acessar as informações da classe, porém o método estático é acessível a partir da classe e também da instância.</w:t>
+      </w:r>
+    </w:p>
+    <w:p>
+      <w:pPr>
+        <w:pStyle w:val="PargrafodaLista"/>
+        <w:numPr>
+          <w:ilvl w:val="1"/>
+          <w:numId w:val="2"/>
+        </w:numPr>
+        <w:spacing w:line="360" w:lineRule="auto"/>
+        <w:jc w:val="both"/>
+        <w:rPr>
+          <w:rFonts w:ascii="Times New Roman" w:hAnsi="Times New Roman" w:cs="Times New Roman"/>
+          <w:sz w:val="24"/>
+          <w:szCs w:val="24"/>
+        </w:rPr>
+      </w:pPr>
+      <w:r>
+        <w:rPr>
+          <w:rFonts w:ascii="Times New Roman" w:hAnsi="Times New Roman" w:cs="Times New Roman"/>
+          <w:sz w:val="24"/>
+          <w:szCs w:val="24"/>
+        </w:rPr>
+        <w:t xml:space="preserve"> </w:t>
+      </w:r>
+      <w:r>
+        <w:rPr>
+          <w:rFonts w:ascii="Times New Roman" w:hAnsi="Times New Roman" w:cs="Times New Roman"/>
+          <w:sz w:val="24"/>
+          <w:szCs w:val="24"/>
+        </w:rPr>
+        <w:t>Cuidados a tomar</w:t>
+      </w:r>
+      <w:r>
+        <w:rPr>
+          <w:rFonts w:ascii="Times New Roman" w:hAnsi="Times New Roman" w:cs="Times New Roman"/>
+          <w:sz w:val="24"/>
+          <w:szCs w:val="24"/>
+        </w:rPr>
+        <w:t>:</w:t>
+      </w:r>
+    </w:p>
+    <w:p>
+      <w:pPr>
+        <w:pStyle w:val="PargrafodaLista"/>
+        <w:numPr>
+          <w:ilvl w:val="2"/>
+          <w:numId w:val="2"/>
+        </w:numPr>
+        <w:rPr>
+          <w:rFonts w:ascii="Times New Roman" w:hAnsi="Times New Roman" w:cs="Times New Roman"/>
+          <w:sz w:val="24"/>
+          <w:szCs w:val="24"/>
+        </w:rPr>
+      </w:pPr>
+      <w:r>
+        <w:rPr>
+          <w:rFonts w:ascii="Times New Roman" w:hAnsi="Times New Roman" w:cs="Times New Roman"/>
+          <w:sz w:val="24"/>
+          <w:szCs w:val="24"/>
+        </w:rPr>
+        <w:t>Sempre que você usar métodos estáticos em classes que contém herança, observe se não está tentando acessar alguma informação da classe a partir do método estático, pois isso pode dar algumas dores de cabeça pra entender o motivo dos problemas.</w:t>
+      </w:r>
+    </w:p>
+    <w:p>
+      <w:pPr>
+        <w:pStyle w:val="PargrafodaLista"/>
+        <w:numPr>
+          <w:ilvl w:val="2"/>
+          <w:numId w:val="2"/>
+        </w:numPr>
+        <w:rPr>
+          <w:rFonts w:ascii="Times New Roman" w:hAnsi="Times New Roman" w:cs="Times New Roman"/>
+          <w:sz w:val="24"/>
+          <w:szCs w:val="24"/>
+        </w:rPr>
+      </w:pPr>
+      <w:r>
+        <w:rPr>
+          <w:rFonts w:ascii="Times New Roman" w:hAnsi="Times New Roman" w:cs="Times New Roman"/>
+          <w:sz w:val="24"/>
+          <w:szCs w:val="24"/>
+        </w:rPr>
+        <w:lastRenderedPageBreak/>
+        <w:t xml:space="preserve">Alguns </w:t>
+      </w:r>
+      <w:proofErr w:type="spellStart"/>
+      <w:r>
+        <w:rPr>
+          <w:rFonts w:ascii="Times New Roman" w:hAnsi="Times New Roman" w:cs="Times New Roman"/>
+          <w:sz w:val="24"/>
+          <w:szCs w:val="24"/>
+        </w:rPr>
+        <w:t>pythonistas</w:t>
+      </w:r>
+      <w:proofErr w:type="spellEnd"/>
+      <w:r>
+        <w:rPr>
+          <w:rFonts w:ascii="Times New Roman" w:hAnsi="Times New Roman" w:cs="Times New Roman"/>
+          <w:sz w:val="24"/>
+          <w:szCs w:val="24"/>
+        </w:rPr>
+        <w:t xml:space="preserve"> não aconselham o uso do @staticmethod, já que poderia ser substituído por uma simples função no corpo do módulo. Outros mais puristas entendem que os métodos estáticos fazem sentido, sim, e que devem ser vistos como responsabilidade das classes.</w:t>
+      </w:r>
+    </w:p>
+    <w:p>
+      <w:pPr>
+        <w:pStyle w:val="PargrafodaLista"/>
+        <w:numPr>
+          <w:ilvl w:val="2"/>
+          <w:numId w:val="2"/>
+        </w:numPr>
+        <w:spacing w:line="360" w:lineRule="auto"/>
+        <w:jc w:val="both"/>
+        <w:rPr>
+          <w:rFonts w:ascii="Times New Roman" w:hAnsi="Times New Roman" w:cs="Times New Roman"/>
+          <w:sz w:val="24"/>
+          <w:szCs w:val="24"/>
+        </w:rPr>
+      </w:pPr>
     </w:p>
     <w:sectPr>
       <w:pgSz w:w="11906" w:h="16838"/>

</xml_diff>

<commit_message>
Representação textual de objetos
Aprendemos como criar um método interno que possibilita representar um objeto de maneira textual apenas pedindo para que aquele objeto seja impresso, ao invés de criar métodos do tipo imprime() com polimorfismo ou vários ifs para fazer alterações e imprimir o que queremos
</commit_message>
<xml_diff>
--- a/Python/Orientação a objetos/Anotações/Python 3 - Orientação a Objetos.docx
+++ b/Python/Orientação a objetos/Anotações/Python 3 - Orientação a Objetos.docx
@@ -172,43 +172,7 @@
           <w:sz w:val="24"/>
           <w:szCs w:val="24"/>
         </w:rPr>
-        <w:t xml:space="preserve"> Para criar uma nova conta, criamos uma variável “conta” que recebe a função “</w:t>
-      </w:r>
-      <w:proofErr w:type="spellStart"/>
-      <w:r>
-        <w:rPr>
-          <w:rFonts w:ascii="Times New Roman" w:hAnsi="Times New Roman" w:cs="Times New Roman"/>
-          <w:sz w:val="24"/>
-          <w:szCs w:val="24"/>
-        </w:rPr>
-        <w:t>cria_conta</w:t>
-      </w:r>
-      <w:proofErr w:type="spellEnd"/>
-      <w:r>
-        <w:rPr>
-          <w:rFonts w:ascii="Times New Roman" w:hAnsi="Times New Roman" w:cs="Times New Roman"/>
-          <w:sz w:val="24"/>
-          <w:szCs w:val="24"/>
-        </w:rPr>
-        <w:t xml:space="preserve">(titular, </w:t>
-      </w:r>
-      <w:proofErr w:type="spellStart"/>
-      <w:r>
-        <w:rPr>
-          <w:rFonts w:ascii="Times New Roman" w:hAnsi="Times New Roman" w:cs="Times New Roman"/>
-          <w:sz w:val="24"/>
-          <w:szCs w:val="24"/>
-        </w:rPr>
-        <w:t>numero</w:t>
-      </w:r>
-      <w:proofErr w:type="spellEnd"/>
-      <w:r>
-        <w:rPr>
-          <w:rFonts w:ascii="Times New Roman" w:hAnsi="Times New Roman" w:cs="Times New Roman"/>
-          <w:sz w:val="24"/>
-          <w:szCs w:val="24"/>
-        </w:rPr>
-        <w:t>, saldo...)”, com os parâmetros já definidos, desse modo, quando chamarmos essa “conta[“titular”]”, por exemplo, receberemos o nome que foi dado como parâmetro “titular” logo aqui acima.</w:t>
+        <w:t xml:space="preserve"> Para criar uma nova conta, criamos uma variável “conta” que recebe a função “cria_conta(titular, numero, saldo...)”, com os parâmetros já definidos, desse modo, quando chamarmos essa “conta[“titular”]”, por exemplo, receberemos o nome que foi dado como parâmetro “titular” logo aqui acima.</w:t>
       </w:r>
     </w:p>
     <w:p>
@@ -500,75 +464,39 @@
           <w:sz w:val="24"/>
           <w:szCs w:val="24"/>
         </w:rPr>
+        <w:t xml:space="preserve"> Class: Determina uma classe.</w:t>
+      </w:r>
+    </w:p>
+    <w:p>
+      <w:pPr>
+        <w:pStyle w:val="PargrafodaLista"/>
+        <w:numPr>
+          <w:ilvl w:val="1"/>
+          <w:numId w:val="1"/>
+        </w:numPr>
+        <w:spacing w:line="360" w:lineRule="auto"/>
+        <w:jc w:val="both"/>
+        <w:rPr>
+          <w:rFonts w:ascii="Times New Roman" w:hAnsi="Times New Roman" w:cs="Times New Roman"/>
+          <w:sz w:val="24"/>
+          <w:szCs w:val="24"/>
+        </w:rPr>
+      </w:pPr>
+      <w:r>
+        <w:rPr>
+          <w:rFonts w:ascii="Times New Roman" w:hAnsi="Times New Roman" w:cs="Times New Roman"/>
+          <w:sz w:val="24"/>
+          <w:szCs w:val="24"/>
+        </w:rPr>
         <w:t xml:space="preserve"> </w:t>
       </w:r>
-      <w:proofErr w:type="spellStart"/>
-      <w:r>
-        <w:rPr>
-          <w:rFonts w:ascii="Times New Roman" w:hAnsi="Times New Roman" w:cs="Times New Roman"/>
-          <w:sz w:val="24"/>
-          <w:szCs w:val="24"/>
-        </w:rPr>
-        <w:t>Class</w:t>
-      </w:r>
-      <w:proofErr w:type="spellEnd"/>
-      <w:r>
-        <w:rPr>
-          <w:rFonts w:ascii="Times New Roman" w:hAnsi="Times New Roman" w:cs="Times New Roman"/>
-          <w:sz w:val="24"/>
-          <w:szCs w:val="24"/>
-        </w:rPr>
-        <w:t>: Determina uma classe.</w:t>
-      </w:r>
-    </w:p>
-    <w:p>
-      <w:pPr>
-        <w:pStyle w:val="PargrafodaLista"/>
-        <w:numPr>
-          <w:ilvl w:val="1"/>
-          <w:numId w:val="1"/>
-        </w:numPr>
-        <w:spacing w:line="360" w:lineRule="auto"/>
-        <w:jc w:val="both"/>
-        <w:rPr>
-          <w:rFonts w:ascii="Times New Roman" w:hAnsi="Times New Roman" w:cs="Times New Roman"/>
-          <w:sz w:val="24"/>
-          <w:szCs w:val="24"/>
-        </w:rPr>
-      </w:pPr>
-      <w:r>
-        <w:rPr>
-          <w:rFonts w:ascii="Times New Roman" w:hAnsi="Times New Roman" w:cs="Times New Roman"/>
-          <w:sz w:val="24"/>
-          <w:szCs w:val="24"/>
-        </w:rPr>
-        <w:t xml:space="preserve"> </w:t>
-      </w:r>
-      <w:r>
-        <w:rPr>
-          <w:rFonts w:ascii="Times New Roman" w:hAnsi="Times New Roman" w:cs="Times New Roman"/>
-          <w:sz w:val="24"/>
-          <w:szCs w:val="24"/>
-        </w:rPr>
-        <w:t xml:space="preserve">Nomenclatura em classes: </w:t>
-      </w:r>
-      <w:proofErr w:type="spellStart"/>
-      <w:r>
-        <w:rPr>
-          <w:rFonts w:ascii="Times New Roman" w:hAnsi="Times New Roman" w:cs="Times New Roman"/>
-          <w:sz w:val="24"/>
-          <w:szCs w:val="24"/>
-        </w:rPr>
-        <w:t>NomeDeUmaClasseSeEscreveAssim</w:t>
-      </w:r>
-      <w:proofErr w:type="spellEnd"/>
-      <w:r>
-        <w:rPr>
-          <w:rFonts w:ascii="Times New Roman" w:hAnsi="Times New Roman" w:cs="Times New Roman"/>
-          <w:sz w:val="24"/>
-          <w:szCs w:val="24"/>
-        </w:rPr>
-        <w:t>.</w:t>
+      <w:r>
+        <w:rPr>
+          <w:rFonts w:ascii="Times New Roman" w:hAnsi="Times New Roman" w:cs="Times New Roman"/>
+          <w:sz w:val="24"/>
+          <w:szCs w:val="24"/>
+        </w:rPr>
+        <w:t>Nomenclatura em classes: NomeDeUmaClasseSeEscreveAssim.</w:t>
       </w:r>
     </w:p>
     <w:p>
@@ -745,41 +673,13 @@
         </w:rPr>
         <w:t xml:space="preserve"> </w:t>
       </w:r>
-      <w:proofErr w:type="spellStart"/>
-      <w:r>
-        <w:rPr>
-          <w:rFonts w:ascii="Times New Roman" w:hAnsi="Times New Roman" w:cs="Times New Roman"/>
-          <w:sz w:val="24"/>
-          <w:szCs w:val="24"/>
-        </w:rPr>
-        <w:t>Def</w:t>
-      </w:r>
-      <w:proofErr w:type="spellEnd"/>
-      <w:r>
-        <w:rPr>
-          <w:rFonts w:ascii="Times New Roman" w:hAnsi="Times New Roman" w:cs="Times New Roman"/>
-          <w:sz w:val="24"/>
-          <w:szCs w:val="24"/>
-        </w:rPr>
-        <w:t xml:space="preserve"> __</w:t>
-      </w:r>
-      <w:proofErr w:type="spellStart"/>
-      <w:r>
-        <w:rPr>
-          <w:rFonts w:ascii="Times New Roman" w:hAnsi="Times New Roman" w:cs="Times New Roman"/>
-          <w:sz w:val="24"/>
-          <w:szCs w:val="24"/>
-        </w:rPr>
-        <w:t>init</w:t>
-      </w:r>
-      <w:proofErr w:type="spellEnd"/>
-      <w:r>
-        <w:rPr>
-          <w:rFonts w:ascii="Times New Roman" w:hAnsi="Times New Roman" w:cs="Times New Roman"/>
-          <w:sz w:val="24"/>
-          <w:szCs w:val="24"/>
-        </w:rPr>
-        <w:t>__(self):: É uma função construtora</w:t>
+      <w:r>
+        <w:rPr>
+          <w:rFonts w:ascii="Times New Roman" w:hAnsi="Times New Roman" w:cs="Times New Roman"/>
+          <w:sz w:val="24"/>
+          <w:szCs w:val="24"/>
+        </w:rPr>
+        <w:t>Def __init__(self):: É uma função construtora</w:t>
       </w:r>
       <w:r>
         <w:rPr>
@@ -821,7 +721,6 @@
         </w:rPr>
         <w:t xml:space="preserve">Funciona basicamente como a função </w:t>
       </w:r>
-      <w:proofErr w:type="spellStart"/>
       <w:r>
         <w:rPr>
           <w:rFonts w:ascii="Times New Roman" w:hAnsi="Times New Roman" w:cs="Times New Roman"/>
@@ -832,7 +731,6 @@
         </w:rPr>
         <w:t>cria_conta</w:t>
       </w:r>
-      <w:proofErr w:type="spellEnd"/>
       <w:r>
         <w:rPr>
           <w:rFonts w:ascii="Times New Roman" w:hAnsi="Times New Roman" w:cs="Times New Roman"/>
@@ -881,25 +779,7 @@
           <w:sz w:val="24"/>
           <w:szCs w:val="24"/>
         </w:rPr>
-        <w:t xml:space="preserve"> colocamos outros parâmetros, como: </w:t>
-      </w:r>
-      <w:proofErr w:type="spellStart"/>
-      <w:r>
-        <w:rPr>
-          <w:rFonts w:ascii="Times New Roman" w:hAnsi="Times New Roman" w:cs="Times New Roman"/>
-          <w:sz w:val="24"/>
-          <w:szCs w:val="24"/>
-        </w:rPr>
-        <w:t>numero</w:t>
-      </w:r>
-      <w:proofErr w:type="spellEnd"/>
-      <w:r>
-        <w:rPr>
-          <w:rFonts w:ascii="Times New Roman" w:hAnsi="Times New Roman" w:cs="Times New Roman"/>
-          <w:sz w:val="24"/>
-          <w:szCs w:val="24"/>
-        </w:rPr>
-        <w:t>, titular, saldo, dentre outros.</w:t>
+        <w:t xml:space="preserve"> colocamos outros parâmetros, como: numero, titular, saldo, dentre outros.</w:t>
       </w:r>
     </w:p>
     <w:p>
@@ -2145,79 +2025,14 @@
           <w:szCs w:val="24"/>
         </w:rPr>
       </w:pPr>
-      <w:proofErr w:type="spellStart"/>
-      <w:r>
-        <w:rPr>
-          <w:rFonts w:ascii="Times New Roman" w:hAnsi="Times New Roman" w:cs="Times New Roman"/>
-          <w:sz w:val="24"/>
-          <w:szCs w:val="24"/>
-        </w:rPr>
-        <w:t>None</w:t>
-      </w:r>
-      <w:proofErr w:type="spellEnd"/>
-      <w:r>
-        <w:rPr>
-          <w:rFonts w:ascii="Times New Roman" w:hAnsi="Times New Roman" w:cs="Times New Roman"/>
-          <w:sz w:val="24"/>
-          <w:szCs w:val="24"/>
-        </w:rPr>
-        <w:t xml:space="preserve">: faz com que uma referência que antes apontava para algo, deixar de apontar, ou seja, se eu criar uma variável chamada </w:t>
-      </w:r>
-      <w:proofErr w:type="spellStart"/>
-      <w:r>
-        <w:rPr>
-          <w:rFonts w:ascii="Times New Roman" w:hAnsi="Times New Roman" w:cs="Times New Roman"/>
-          <w:sz w:val="24"/>
-          <w:szCs w:val="24"/>
-        </w:rPr>
-        <w:t>outraRef</w:t>
-      </w:r>
-      <w:proofErr w:type="spellEnd"/>
-      <w:r>
-        <w:rPr>
-          <w:rFonts w:ascii="Times New Roman" w:hAnsi="Times New Roman" w:cs="Times New Roman"/>
-          <w:sz w:val="24"/>
-          <w:szCs w:val="24"/>
-        </w:rPr>
-        <w:t xml:space="preserve"> que recebe a variável conta (</w:t>
-      </w:r>
-      <w:proofErr w:type="spellStart"/>
-      <w:r>
-        <w:rPr>
-          <w:rFonts w:ascii="Times New Roman" w:hAnsi="Times New Roman" w:cs="Times New Roman"/>
-          <w:sz w:val="24"/>
-          <w:szCs w:val="24"/>
-        </w:rPr>
-        <w:t>outraRef</w:t>
-      </w:r>
-      <w:proofErr w:type="spellEnd"/>
-      <w:r>
-        <w:rPr>
-          <w:rFonts w:ascii="Times New Roman" w:hAnsi="Times New Roman" w:cs="Times New Roman"/>
-          <w:sz w:val="24"/>
-          <w:szCs w:val="24"/>
-        </w:rPr>
-        <w:t xml:space="preserve"> = conta) agora temos 2 variáveis referências que nos levam para o mesmo endereço, o objeto conta. Caso eu queira que a variável/referência </w:t>
-      </w:r>
-      <w:proofErr w:type="spellStart"/>
-      <w:r>
-        <w:rPr>
-          <w:rFonts w:ascii="Times New Roman" w:hAnsi="Times New Roman" w:cs="Times New Roman"/>
-          <w:sz w:val="24"/>
-          <w:szCs w:val="24"/>
-        </w:rPr>
-        <w:t>outraRef</w:t>
-      </w:r>
-      <w:proofErr w:type="spellEnd"/>
-      <w:r>
-        <w:rPr>
-          <w:rFonts w:ascii="Times New Roman" w:hAnsi="Times New Roman" w:cs="Times New Roman"/>
-          <w:sz w:val="24"/>
-          <w:szCs w:val="24"/>
-        </w:rPr>
-        <w:t xml:space="preserve"> deixe de apontar para esse objeto conta, preciso fazer com que ela receba </w:t>
-      </w:r>
-      <w:proofErr w:type="spellStart"/>
+      <w:r>
+        <w:rPr>
+          <w:rFonts w:ascii="Times New Roman" w:hAnsi="Times New Roman" w:cs="Times New Roman"/>
+          <w:sz w:val="24"/>
+          <w:szCs w:val="24"/>
+        </w:rPr>
+        <w:t xml:space="preserve">None: faz com que uma referência que antes apontava para algo, deixar de apontar, ou seja, se eu criar uma variável chamada outraRef que recebe a variável conta (outraRef = conta) agora temos 2 variáveis referências que nos levam para o mesmo endereço, o objeto conta. Caso eu queira que a variável/referência outraRef deixe de apontar para esse objeto conta, preciso fazer com que ela receba </w:t>
+      </w:r>
       <w:r>
         <w:rPr>
           <w:rFonts w:ascii="Times New Roman" w:hAnsi="Times New Roman" w:cs="Times New Roman"/>
@@ -2228,50 +2043,13 @@
         </w:rPr>
         <w:t>none</w:t>
       </w:r>
-      <w:proofErr w:type="spellEnd"/>
-      <w:r>
-        <w:rPr>
-          <w:rFonts w:ascii="Times New Roman" w:hAnsi="Times New Roman" w:cs="Times New Roman"/>
-          <w:sz w:val="24"/>
-          <w:szCs w:val="24"/>
-        </w:rPr>
-        <w:t xml:space="preserve"> (</w:t>
-      </w:r>
-      <w:proofErr w:type="spellStart"/>
-      <w:r>
-        <w:rPr>
-          <w:rFonts w:ascii="Times New Roman" w:hAnsi="Times New Roman" w:cs="Times New Roman"/>
-          <w:sz w:val="24"/>
-          <w:szCs w:val="24"/>
-        </w:rPr>
-        <w:t>outraRef</w:t>
-      </w:r>
-      <w:proofErr w:type="spellEnd"/>
-      <w:r>
-        <w:rPr>
-          <w:rFonts w:ascii="Times New Roman" w:hAnsi="Times New Roman" w:cs="Times New Roman"/>
-          <w:sz w:val="24"/>
-          <w:szCs w:val="24"/>
-        </w:rPr>
-        <w:t xml:space="preserve"> = </w:t>
-      </w:r>
-      <w:proofErr w:type="spellStart"/>
-      <w:r>
-        <w:rPr>
-          <w:rFonts w:ascii="Times New Roman" w:hAnsi="Times New Roman" w:cs="Times New Roman"/>
-          <w:sz w:val="24"/>
-          <w:szCs w:val="24"/>
-        </w:rPr>
-        <w:t>none</w:t>
-      </w:r>
-      <w:proofErr w:type="spellEnd"/>
-      <w:r>
-        <w:rPr>
-          <w:rFonts w:ascii="Times New Roman" w:hAnsi="Times New Roman" w:cs="Times New Roman"/>
-          <w:sz w:val="24"/>
-          <w:szCs w:val="24"/>
-        </w:rPr>
-        <w:t>).</w:t>
+      <w:r>
+        <w:rPr>
+          <w:rFonts w:ascii="Times New Roman" w:hAnsi="Times New Roman" w:cs="Times New Roman"/>
+          <w:sz w:val="24"/>
+          <w:szCs w:val="24"/>
+        </w:rPr>
+        <w:t xml:space="preserve"> (outraRef = none).</w:t>
       </w:r>
     </w:p>
     <w:p>
@@ -2441,34 +2219,14 @@
           <w:szCs w:val="24"/>
         </w:rPr>
       </w:pPr>
-      <w:proofErr w:type="spellStart"/>
-      <w:r>
-        <w:rPr>
-          <w:rFonts w:ascii="Times New Roman" w:hAnsi="Times New Roman" w:cs="Times New Roman"/>
-          <w:sz w:val="24"/>
-          <w:szCs w:val="24"/>
-        </w:rPr>
-        <w:t>Garbage</w:t>
-      </w:r>
-      <w:proofErr w:type="spellEnd"/>
-      <w:r>
-        <w:rPr>
-          <w:rFonts w:ascii="Times New Roman" w:hAnsi="Times New Roman" w:cs="Times New Roman"/>
-          <w:sz w:val="24"/>
-          <w:szCs w:val="24"/>
-        </w:rPr>
-        <w:t xml:space="preserve"> </w:t>
-      </w:r>
-      <w:proofErr w:type="spellStart"/>
-      <w:r>
-        <w:rPr>
-          <w:rFonts w:ascii="Times New Roman" w:hAnsi="Times New Roman" w:cs="Times New Roman"/>
-          <w:sz w:val="24"/>
-          <w:szCs w:val="24"/>
-        </w:rPr>
-        <w:t>Collector</w:t>
-      </w:r>
-      <w:proofErr w:type="spellEnd"/>
+      <w:r>
+        <w:rPr>
+          <w:rFonts w:ascii="Times New Roman" w:hAnsi="Times New Roman" w:cs="Times New Roman"/>
+          <w:sz w:val="24"/>
+          <w:szCs w:val="24"/>
+        </w:rPr>
+        <w:t>Garbage Collector</w:t>
+      </w:r>
       <w:r>
         <w:rPr>
           <w:rFonts w:ascii="Times New Roman" w:hAnsi="Times New Roman" w:cs="Times New Roman"/>
@@ -2499,18 +2257,8 @@
           <w:sz w:val="24"/>
           <w:szCs w:val="24"/>
         </w:rPr>
-        <w:t xml:space="preserve">O tipo </w:t>
-      </w:r>
-      <w:proofErr w:type="spellStart"/>
-      <w:r>
-        <w:rPr>
-          <w:rFonts w:ascii="Times New Roman" w:hAnsi="Times New Roman" w:cs="Times New Roman"/>
-          <w:sz w:val="24"/>
-          <w:szCs w:val="24"/>
-        </w:rPr>
-        <w:t>None</w:t>
-      </w:r>
-      <w:proofErr w:type="spellEnd"/>
+        <w:t>O tipo None</w:t>
+      </w:r>
       <w:r>
         <w:rPr>
           <w:rFonts w:ascii="Times New Roman" w:hAnsi="Times New Roman" w:cs="Times New Roman"/>
@@ -2600,25 +2348,7 @@
           <w:sz w:val="24"/>
           <w:szCs w:val="24"/>
         </w:rPr>
-        <w:t>Para deixar um atributo privado, basta colocar dois “__” antes de cada atributo (em python. Outras linguagens usam palavras como “</w:t>
-      </w:r>
-      <w:proofErr w:type="spellStart"/>
-      <w:r>
-        <w:rPr>
-          <w:rFonts w:ascii="Times New Roman" w:hAnsi="Times New Roman" w:cs="Times New Roman"/>
-          <w:sz w:val="24"/>
-          <w:szCs w:val="24"/>
-        </w:rPr>
-        <w:t>private</w:t>
-      </w:r>
-      <w:proofErr w:type="spellEnd"/>
-      <w:r>
-        <w:rPr>
-          <w:rFonts w:ascii="Times New Roman" w:hAnsi="Times New Roman" w:cs="Times New Roman"/>
-          <w:sz w:val="24"/>
-          <w:szCs w:val="24"/>
-        </w:rPr>
-        <w:t>”).</w:t>
+        <w:t>Para deixar um atributo privado, basta colocar dois “__” antes de cada atributo (em python. Outras linguagens usam palavras como “private”).</w:t>
       </w:r>
       <w:r>
         <w:rPr>
@@ -2895,9 +2625,16 @@
           <w:sz w:val="24"/>
           <w:szCs w:val="24"/>
         </w:rPr>
-        <w:t>“_</w:t>
-      </w:r>
-      <w:proofErr w:type="spellStart"/>
+        <w:t>“_Conta__saldo”</w:t>
+      </w:r>
+      <w:r>
+        <w:rPr>
+          <w:rFonts w:ascii="Times New Roman" w:hAnsi="Times New Roman" w:cs="Times New Roman"/>
+          <w:sz w:val="24"/>
+          <w:szCs w:val="24"/>
+        </w:rPr>
+        <w:t xml:space="preserve">, </w:t>
+      </w:r>
       <w:r>
         <w:rPr>
           <w:rFonts w:ascii="Times New Roman" w:hAnsi="Times New Roman" w:cs="Times New Roman"/>
@@ -2906,9 +2643,16 @@
           <w:sz w:val="24"/>
           <w:szCs w:val="24"/>
         </w:rPr>
-        <w:t>Conta__saldo</w:t>
-      </w:r>
-      <w:proofErr w:type="spellEnd"/>
+        <w:t>“_Conta__limite”</w:t>
+      </w:r>
+      <w:r>
+        <w:rPr>
+          <w:rFonts w:ascii="Times New Roman" w:hAnsi="Times New Roman" w:cs="Times New Roman"/>
+          <w:sz w:val="24"/>
+          <w:szCs w:val="24"/>
+        </w:rPr>
+        <w:t xml:space="preserve">, </w:t>
+      </w:r>
       <w:r>
         <w:rPr>
           <w:rFonts w:ascii="Times New Roman" w:hAnsi="Times New Roman" w:cs="Times New Roman"/>
@@ -2917,87 +2661,7 @@
           <w:sz w:val="24"/>
           <w:szCs w:val="24"/>
         </w:rPr>
-        <w:t>”</w:t>
-      </w:r>
-      <w:r>
-        <w:rPr>
-          <w:rFonts w:ascii="Times New Roman" w:hAnsi="Times New Roman" w:cs="Times New Roman"/>
-          <w:sz w:val="24"/>
-          <w:szCs w:val="24"/>
-        </w:rPr>
-        <w:t xml:space="preserve">, </w:t>
-      </w:r>
-      <w:r>
-        <w:rPr>
-          <w:rFonts w:ascii="Times New Roman" w:hAnsi="Times New Roman" w:cs="Times New Roman"/>
-          <w:i/>
-          <w:iCs/>
-          <w:sz w:val="24"/>
-          <w:szCs w:val="24"/>
-        </w:rPr>
-        <w:t>“_</w:t>
-      </w:r>
-      <w:proofErr w:type="spellStart"/>
-      <w:r>
-        <w:rPr>
-          <w:rFonts w:ascii="Times New Roman" w:hAnsi="Times New Roman" w:cs="Times New Roman"/>
-          <w:i/>
-          <w:iCs/>
-          <w:sz w:val="24"/>
-          <w:szCs w:val="24"/>
-        </w:rPr>
-        <w:t>Conta__limite</w:t>
-      </w:r>
-      <w:proofErr w:type="spellEnd"/>
-      <w:r>
-        <w:rPr>
-          <w:rFonts w:ascii="Times New Roman" w:hAnsi="Times New Roman" w:cs="Times New Roman"/>
-          <w:i/>
-          <w:iCs/>
-          <w:sz w:val="24"/>
-          <w:szCs w:val="24"/>
-        </w:rPr>
-        <w:t>”</w:t>
-      </w:r>
-      <w:r>
-        <w:rPr>
-          <w:rFonts w:ascii="Times New Roman" w:hAnsi="Times New Roman" w:cs="Times New Roman"/>
-          <w:sz w:val="24"/>
-          <w:szCs w:val="24"/>
-        </w:rPr>
-        <w:t xml:space="preserve">, </w:t>
-      </w:r>
-      <w:r>
-        <w:rPr>
-          <w:rFonts w:ascii="Times New Roman" w:hAnsi="Times New Roman" w:cs="Times New Roman"/>
-          <w:i/>
-          <w:iCs/>
-          <w:sz w:val="24"/>
-          <w:szCs w:val="24"/>
-        </w:rPr>
-        <w:t>“_</w:t>
-      </w:r>
-      <w:proofErr w:type="spellStart"/>
-      <w:r>
-        <w:rPr>
-          <w:rFonts w:ascii="Times New Roman" w:hAnsi="Times New Roman" w:cs="Times New Roman"/>
-          <w:i/>
-          <w:iCs/>
-          <w:sz w:val="24"/>
-          <w:szCs w:val="24"/>
-        </w:rPr>
-        <w:t>Conta__numero</w:t>
-      </w:r>
-      <w:proofErr w:type="spellEnd"/>
-      <w:r>
-        <w:rPr>
-          <w:rFonts w:ascii="Times New Roman" w:hAnsi="Times New Roman" w:cs="Times New Roman"/>
-          <w:i/>
-          <w:iCs/>
-          <w:sz w:val="24"/>
-          <w:szCs w:val="24"/>
-        </w:rPr>
-        <w:t>”</w:t>
+        <w:t>“_Conta__numero”</w:t>
       </w:r>
       <w:r>
         <w:rPr>
@@ -3457,36 +3121,8 @@
           <w:sz w:val="24"/>
           <w:szCs w:val="24"/>
         </w:rPr>
-        <w:t xml:space="preserve"> - Single </w:t>
-      </w:r>
-      <w:proofErr w:type="spellStart"/>
-      <w:r>
-        <w:rPr>
-          <w:rFonts w:ascii="Times New Roman" w:hAnsi="Times New Roman" w:cs="Times New Roman"/>
-          <w:sz w:val="24"/>
-          <w:szCs w:val="24"/>
-        </w:rPr>
-        <w:t>responsibility</w:t>
-      </w:r>
-      <w:proofErr w:type="spellEnd"/>
-      <w:r>
-        <w:rPr>
-          <w:rFonts w:ascii="Times New Roman" w:hAnsi="Times New Roman" w:cs="Times New Roman"/>
-          <w:sz w:val="24"/>
-          <w:szCs w:val="24"/>
-        </w:rPr>
-        <w:t xml:space="preserve"> </w:t>
-      </w:r>
-      <w:proofErr w:type="spellStart"/>
-      <w:r>
-        <w:rPr>
-          <w:rFonts w:ascii="Times New Roman" w:hAnsi="Times New Roman" w:cs="Times New Roman"/>
-          <w:sz w:val="24"/>
-          <w:szCs w:val="24"/>
-        </w:rPr>
-        <w:t>principle</w:t>
-      </w:r>
-      <w:proofErr w:type="spellEnd"/>
+        <w:t xml:space="preserve"> - Single responsibility principle</w:t>
+      </w:r>
       <w:r>
         <w:rPr>
           <w:rFonts w:ascii="Times New Roman" w:hAnsi="Times New Roman" w:cs="Times New Roman"/>
@@ -3527,36 +3163,8 @@
           <w:sz w:val="24"/>
           <w:szCs w:val="24"/>
         </w:rPr>
-        <w:t xml:space="preserve"> - Open/</w:t>
-      </w:r>
-      <w:proofErr w:type="spellStart"/>
-      <w:r>
-        <w:rPr>
-          <w:rFonts w:ascii="Times New Roman" w:hAnsi="Times New Roman" w:cs="Times New Roman"/>
-          <w:sz w:val="24"/>
-          <w:szCs w:val="24"/>
-        </w:rPr>
-        <w:t>closed</w:t>
-      </w:r>
-      <w:proofErr w:type="spellEnd"/>
-      <w:r>
-        <w:rPr>
-          <w:rFonts w:ascii="Times New Roman" w:hAnsi="Times New Roman" w:cs="Times New Roman"/>
-          <w:sz w:val="24"/>
-          <w:szCs w:val="24"/>
-        </w:rPr>
-        <w:t xml:space="preserve"> </w:t>
-      </w:r>
-      <w:proofErr w:type="spellStart"/>
-      <w:r>
-        <w:rPr>
-          <w:rFonts w:ascii="Times New Roman" w:hAnsi="Times New Roman" w:cs="Times New Roman"/>
-          <w:sz w:val="24"/>
-          <w:szCs w:val="24"/>
-        </w:rPr>
-        <w:t>principle</w:t>
-      </w:r>
-      <w:proofErr w:type="spellEnd"/>
+        <w:t xml:space="preserve"> - Open/closed principle</w:t>
+      </w:r>
       <w:r>
         <w:rPr>
           <w:rFonts w:ascii="Times New Roman" w:hAnsi="Times New Roman" w:cs="Times New Roman"/>
@@ -3597,54 +3205,8 @@
           <w:sz w:val="24"/>
           <w:szCs w:val="24"/>
         </w:rPr>
-        <w:t xml:space="preserve"> - </w:t>
-      </w:r>
-      <w:proofErr w:type="spellStart"/>
-      <w:r>
-        <w:rPr>
-          <w:rFonts w:ascii="Times New Roman" w:hAnsi="Times New Roman" w:cs="Times New Roman"/>
-          <w:sz w:val="24"/>
-          <w:szCs w:val="24"/>
-        </w:rPr>
-        <w:t>Liskov</w:t>
-      </w:r>
-      <w:proofErr w:type="spellEnd"/>
-      <w:r>
-        <w:rPr>
-          <w:rFonts w:ascii="Times New Roman" w:hAnsi="Times New Roman" w:cs="Times New Roman"/>
-          <w:sz w:val="24"/>
-          <w:szCs w:val="24"/>
-        </w:rPr>
-        <w:t xml:space="preserve"> </w:t>
-      </w:r>
-      <w:proofErr w:type="spellStart"/>
-      <w:r>
-        <w:rPr>
-          <w:rFonts w:ascii="Times New Roman" w:hAnsi="Times New Roman" w:cs="Times New Roman"/>
-          <w:sz w:val="24"/>
-          <w:szCs w:val="24"/>
-        </w:rPr>
-        <w:t>substitution</w:t>
-      </w:r>
-      <w:proofErr w:type="spellEnd"/>
-      <w:r>
-        <w:rPr>
-          <w:rFonts w:ascii="Times New Roman" w:hAnsi="Times New Roman" w:cs="Times New Roman"/>
-          <w:sz w:val="24"/>
-          <w:szCs w:val="24"/>
-        </w:rPr>
-        <w:t xml:space="preserve"> </w:t>
-      </w:r>
-      <w:proofErr w:type="spellStart"/>
-      <w:r>
-        <w:rPr>
-          <w:rFonts w:ascii="Times New Roman" w:hAnsi="Times New Roman" w:cs="Times New Roman"/>
-          <w:sz w:val="24"/>
-          <w:szCs w:val="24"/>
-        </w:rPr>
-        <w:t>principle</w:t>
-      </w:r>
-      <w:proofErr w:type="spellEnd"/>
+        <w:t xml:space="preserve"> - Liskov substitution principle</w:t>
+      </w:r>
       <w:r>
         <w:rPr>
           <w:rFonts w:ascii="Times New Roman" w:hAnsi="Times New Roman" w:cs="Times New Roman"/>
@@ -3685,36 +3247,8 @@
           <w:sz w:val="24"/>
           <w:szCs w:val="24"/>
         </w:rPr>
-        <w:t xml:space="preserve"> - Interface </w:t>
-      </w:r>
-      <w:proofErr w:type="spellStart"/>
-      <w:r>
-        <w:rPr>
-          <w:rFonts w:ascii="Times New Roman" w:hAnsi="Times New Roman" w:cs="Times New Roman"/>
-          <w:sz w:val="24"/>
-          <w:szCs w:val="24"/>
-        </w:rPr>
-        <w:t>segregation</w:t>
-      </w:r>
-      <w:proofErr w:type="spellEnd"/>
-      <w:r>
-        <w:rPr>
-          <w:rFonts w:ascii="Times New Roman" w:hAnsi="Times New Roman" w:cs="Times New Roman"/>
-          <w:sz w:val="24"/>
-          <w:szCs w:val="24"/>
-        </w:rPr>
-        <w:t xml:space="preserve"> </w:t>
-      </w:r>
-      <w:proofErr w:type="spellStart"/>
-      <w:r>
-        <w:rPr>
-          <w:rFonts w:ascii="Times New Roman" w:hAnsi="Times New Roman" w:cs="Times New Roman"/>
-          <w:sz w:val="24"/>
-          <w:szCs w:val="24"/>
-        </w:rPr>
-        <w:t>principle</w:t>
-      </w:r>
-      <w:proofErr w:type="spellEnd"/>
+        <w:t xml:space="preserve"> - Interface segregation principle</w:t>
+      </w:r>
       <w:r>
         <w:rPr>
           <w:rFonts w:ascii="Times New Roman" w:hAnsi="Times New Roman" w:cs="Times New Roman"/>
@@ -3755,54 +3289,8 @@
           <w:sz w:val="24"/>
           <w:szCs w:val="24"/>
         </w:rPr>
-        <w:t xml:space="preserve"> - </w:t>
-      </w:r>
-      <w:proofErr w:type="spellStart"/>
-      <w:r>
-        <w:rPr>
-          <w:rFonts w:ascii="Times New Roman" w:hAnsi="Times New Roman" w:cs="Times New Roman"/>
-          <w:sz w:val="24"/>
-          <w:szCs w:val="24"/>
-        </w:rPr>
-        <w:t>Dependency</w:t>
-      </w:r>
-      <w:proofErr w:type="spellEnd"/>
-      <w:r>
-        <w:rPr>
-          <w:rFonts w:ascii="Times New Roman" w:hAnsi="Times New Roman" w:cs="Times New Roman"/>
-          <w:sz w:val="24"/>
-          <w:szCs w:val="24"/>
-        </w:rPr>
-        <w:t xml:space="preserve"> </w:t>
-      </w:r>
-      <w:proofErr w:type="spellStart"/>
-      <w:r>
-        <w:rPr>
-          <w:rFonts w:ascii="Times New Roman" w:hAnsi="Times New Roman" w:cs="Times New Roman"/>
-          <w:sz w:val="24"/>
-          <w:szCs w:val="24"/>
-        </w:rPr>
-        <w:t>inversion</w:t>
-      </w:r>
-      <w:proofErr w:type="spellEnd"/>
-      <w:r>
-        <w:rPr>
-          <w:rFonts w:ascii="Times New Roman" w:hAnsi="Times New Roman" w:cs="Times New Roman"/>
-          <w:sz w:val="24"/>
-          <w:szCs w:val="24"/>
-        </w:rPr>
-        <w:t xml:space="preserve"> </w:t>
-      </w:r>
-      <w:proofErr w:type="spellStart"/>
-      <w:r>
-        <w:rPr>
-          <w:rFonts w:ascii="Times New Roman" w:hAnsi="Times New Roman" w:cs="Times New Roman"/>
-          <w:sz w:val="24"/>
-          <w:szCs w:val="24"/>
-        </w:rPr>
-        <w:t>principle</w:t>
-      </w:r>
-      <w:proofErr w:type="spellEnd"/>
+        <w:t xml:space="preserve"> - Dependency inversion principle</w:t>
+      </w:r>
       <w:r>
         <w:rPr>
           <w:rFonts w:ascii="Times New Roman" w:hAnsi="Times New Roman" w:cs="Times New Roman"/>
@@ -4046,67 +3534,21 @@
         </w:rPr>
         <w:t xml:space="preserve"> </w:t>
       </w:r>
-      <w:proofErr w:type="spellStart"/>
-      <w:r>
-        <w:rPr>
-          <w:rFonts w:ascii="Times New Roman" w:hAnsi="Times New Roman" w:cs="Times New Roman"/>
-          <w:sz w:val="24"/>
-          <w:szCs w:val="24"/>
-        </w:rPr>
-        <w:t>Getter</w:t>
-      </w:r>
-      <w:proofErr w:type="spellEnd"/>
-      <w:r>
-        <w:rPr>
-          <w:rFonts w:ascii="Times New Roman" w:hAnsi="Times New Roman" w:cs="Times New Roman"/>
-          <w:sz w:val="24"/>
-          <w:szCs w:val="24"/>
-        </w:rPr>
-        <w:t>: basicamente uma nomenclatura para métodos que só devolvem informações, como somente o número do saldo (sem o extrato), somente o titular, limite etc.</w:t>
-      </w:r>
-      <w:r>
-        <w:rPr>
-          <w:rFonts w:ascii="Times New Roman" w:hAnsi="Times New Roman" w:cs="Times New Roman"/>
-          <w:sz w:val="24"/>
-          <w:szCs w:val="24"/>
-        </w:rPr>
-        <w:t xml:space="preserve"> Quando quiser um método que faça essas coisas, basta nomear ele como </w:t>
-      </w:r>
-      <w:proofErr w:type="spellStart"/>
-      <w:r>
-        <w:rPr>
-          <w:rFonts w:ascii="Times New Roman" w:hAnsi="Times New Roman" w:cs="Times New Roman"/>
-          <w:sz w:val="24"/>
-          <w:szCs w:val="24"/>
-        </w:rPr>
-        <w:t>get_saldo</w:t>
-      </w:r>
-      <w:proofErr w:type="spellEnd"/>
-      <w:r>
-        <w:rPr>
-          <w:rFonts w:ascii="Times New Roman" w:hAnsi="Times New Roman" w:cs="Times New Roman"/>
-          <w:sz w:val="24"/>
-          <w:szCs w:val="24"/>
-        </w:rPr>
-        <w:t xml:space="preserve">(), </w:t>
-      </w:r>
-      <w:proofErr w:type="spellStart"/>
-      <w:r>
-        <w:rPr>
-          <w:rFonts w:ascii="Times New Roman" w:hAnsi="Times New Roman" w:cs="Times New Roman"/>
-          <w:sz w:val="24"/>
-          <w:szCs w:val="24"/>
-        </w:rPr>
-        <w:t>get_titular</w:t>
-      </w:r>
-      <w:proofErr w:type="spellEnd"/>
-      <w:r>
-        <w:rPr>
-          <w:rFonts w:ascii="Times New Roman" w:hAnsi="Times New Roman" w:cs="Times New Roman"/>
-          <w:sz w:val="24"/>
-          <w:szCs w:val="24"/>
-        </w:rPr>
-        <w:t>().</w:t>
+      <w:r>
+        <w:rPr>
+          <w:rFonts w:ascii="Times New Roman" w:hAnsi="Times New Roman" w:cs="Times New Roman"/>
+          <w:sz w:val="24"/>
+          <w:szCs w:val="24"/>
+        </w:rPr>
+        <w:t>Getter: basicamente uma nomenclatura para métodos que só devolvem informações, como somente o número do saldo (sem o extrato), somente o titular, limite etc.</w:t>
+      </w:r>
+      <w:r>
+        <w:rPr>
+          <w:rFonts w:ascii="Times New Roman" w:hAnsi="Times New Roman" w:cs="Times New Roman"/>
+          <w:sz w:val="24"/>
+          <w:szCs w:val="24"/>
+        </w:rPr>
+        <w:t xml:space="preserve"> Quando quiser um método que faça essas coisas, basta nomear ele como get_saldo(), get_titular().</w:t>
       </w:r>
       <w:r>
         <w:rPr>
@@ -4192,61 +3634,7 @@
           <w:sz w:val="24"/>
           <w:szCs w:val="24"/>
         </w:rPr>
-        <w:t xml:space="preserve"> </w:t>
-      </w:r>
-      <w:proofErr w:type="spellStart"/>
-      <w:r>
-        <w:rPr>
-          <w:rFonts w:ascii="Times New Roman" w:hAnsi="Times New Roman" w:cs="Times New Roman"/>
-          <w:sz w:val="24"/>
-          <w:szCs w:val="24"/>
-        </w:rPr>
-        <w:t>Setters</w:t>
-      </w:r>
-      <w:proofErr w:type="spellEnd"/>
-      <w:r>
-        <w:rPr>
-          <w:rFonts w:ascii="Times New Roman" w:hAnsi="Times New Roman" w:cs="Times New Roman"/>
-          <w:sz w:val="24"/>
-          <w:szCs w:val="24"/>
-        </w:rPr>
-        <w:t xml:space="preserve">: basicamente nomenclatura dada para métodos que definem coisas, como por exemplo, um novo limite. </w:t>
-      </w:r>
-      <w:proofErr w:type="spellStart"/>
-      <w:r>
-        <w:rPr>
-          <w:rFonts w:ascii="Times New Roman" w:hAnsi="Times New Roman" w:cs="Times New Roman"/>
-          <w:sz w:val="24"/>
-          <w:szCs w:val="24"/>
-        </w:rPr>
-        <w:t>Setters</w:t>
-      </w:r>
-      <w:proofErr w:type="spellEnd"/>
-      <w:r>
-        <w:rPr>
-          <w:rFonts w:ascii="Times New Roman" w:hAnsi="Times New Roman" w:cs="Times New Roman"/>
-          <w:sz w:val="24"/>
-          <w:szCs w:val="24"/>
-        </w:rPr>
-        <w:t xml:space="preserve"> nunca retornam nada, apenas </w:t>
-      </w:r>
-      <w:proofErr w:type="spellStart"/>
-      <w:r>
-        <w:rPr>
-          <w:rFonts w:ascii="Times New Roman" w:hAnsi="Times New Roman" w:cs="Times New Roman"/>
-          <w:sz w:val="24"/>
-          <w:szCs w:val="24"/>
-        </w:rPr>
-        <w:t>settam</w:t>
-      </w:r>
-      <w:proofErr w:type="spellEnd"/>
-      <w:r>
-        <w:rPr>
-          <w:rFonts w:ascii="Times New Roman" w:hAnsi="Times New Roman" w:cs="Times New Roman"/>
-          <w:sz w:val="24"/>
-          <w:szCs w:val="24"/>
-        </w:rPr>
-        <w:t xml:space="preserve"> coisas novas. Ex.:</w:t>
+        <w:t xml:space="preserve"> Setters: basicamente nomenclatura dada para métodos que definem coisas, como por exemplo, um novo limite. Setters nunca retornam nada, apenas settam coisas novas. Ex.:</w:t>
       </w:r>
     </w:p>
     <w:p>
@@ -4387,43 +3775,7 @@
           <w:sz w:val="24"/>
           <w:szCs w:val="24"/>
         </w:rPr>
-        <w:t xml:space="preserve">Sempre usar </w:t>
-      </w:r>
-      <w:proofErr w:type="spellStart"/>
-      <w:r>
-        <w:rPr>
-          <w:rFonts w:ascii="Times New Roman" w:hAnsi="Times New Roman" w:cs="Times New Roman"/>
-          <w:sz w:val="24"/>
-          <w:szCs w:val="24"/>
-        </w:rPr>
-        <w:t>getters</w:t>
-      </w:r>
-      <w:proofErr w:type="spellEnd"/>
-      <w:r>
-        <w:rPr>
-          <w:rFonts w:ascii="Times New Roman" w:hAnsi="Times New Roman" w:cs="Times New Roman"/>
-          <w:sz w:val="24"/>
-          <w:szCs w:val="24"/>
-        </w:rPr>
-        <w:t xml:space="preserve"> e </w:t>
-      </w:r>
-      <w:proofErr w:type="spellStart"/>
-      <w:r>
-        <w:rPr>
-          <w:rFonts w:ascii="Times New Roman" w:hAnsi="Times New Roman" w:cs="Times New Roman"/>
-          <w:sz w:val="24"/>
-          <w:szCs w:val="24"/>
-        </w:rPr>
-        <w:t>setters</w:t>
-      </w:r>
-      <w:proofErr w:type="spellEnd"/>
-      <w:r>
-        <w:rPr>
-          <w:rFonts w:ascii="Times New Roman" w:hAnsi="Times New Roman" w:cs="Times New Roman"/>
-          <w:sz w:val="24"/>
-          <w:szCs w:val="24"/>
-        </w:rPr>
-        <w:t xml:space="preserve"> só q</w:t>
+        <w:t>Sempre usar getters e setters só q</w:t>
       </w:r>
       <w:r>
         <w:rPr>
@@ -4503,25 +3855,7 @@
           <w:sz w:val="24"/>
           <w:szCs w:val="24"/>
         </w:rPr>
-        <w:t xml:space="preserve"> @property: Quando colocado antes de um método, mascara ele e faz com que se pareça com um atributo na </w:t>
-      </w:r>
-      <w:proofErr w:type="spellStart"/>
-      <w:r>
-        <w:rPr>
-          <w:rFonts w:ascii="Times New Roman" w:hAnsi="Times New Roman" w:cs="Times New Roman"/>
-          <w:sz w:val="24"/>
-          <w:szCs w:val="24"/>
-        </w:rPr>
-        <w:t>hr</w:t>
-      </w:r>
-      <w:proofErr w:type="spellEnd"/>
-      <w:r>
-        <w:rPr>
-          <w:rFonts w:ascii="Times New Roman" w:hAnsi="Times New Roman" w:cs="Times New Roman"/>
-          <w:sz w:val="24"/>
-          <w:szCs w:val="24"/>
-        </w:rPr>
-        <w:t xml:space="preserve"> de chamar no console. Ex.:</w:t>
+        <w:t xml:space="preserve"> @property: Quando colocado antes de um método, mascara ele e faz com que se pareça com um atributo na hr de chamar no console. Ex.:</w:t>
       </w:r>
     </w:p>
     <w:p>
@@ -4615,36 +3949,8 @@
           <w:sz w:val="24"/>
           <w:szCs w:val="24"/>
         </w:rPr>
-        <w:t xml:space="preserve"> </w:t>
-      </w:r>
-      <w:proofErr w:type="spellStart"/>
-      <w:r>
-        <w:rPr>
-          <w:rFonts w:ascii="Times New Roman" w:hAnsi="Times New Roman" w:cs="Times New Roman"/>
-          <w:sz w:val="24"/>
-          <w:szCs w:val="24"/>
-        </w:rPr>
-        <w:t>getter</w:t>
-      </w:r>
-      <w:proofErr w:type="spellEnd"/>
-      <w:r>
-        <w:rPr>
-          <w:rFonts w:ascii="Times New Roman" w:hAnsi="Times New Roman" w:cs="Times New Roman"/>
-          <w:sz w:val="24"/>
-          <w:szCs w:val="24"/>
-        </w:rPr>
-        <w:t xml:space="preserve">, mas sem o nome </w:t>
-      </w:r>
-      <w:proofErr w:type="spellStart"/>
-      <w:r>
-        <w:rPr>
-          <w:rFonts w:ascii="Times New Roman" w:hAnsi="Times New Roman" w:cs="Times New Roman"/>
-          <w:sz w:val="24"/>
-          <w:szCs w:val="24"/>
-        </w:rPr>
-        <w:t>get_nome</w:t>
-      </w:r>
-      <w:proofErr w:type="spellEnd"/>
+        <w:t xml:space="preserve"> getter, mas sem o nome get_nome</w:t>
+      </w:r>
       <w:r>
         <w:rPr>
           <w:rFonts w:ascii="Times New Roman" w:hAnsi="Times New Roman" w:cs="Times New Roman"/>
@@ -4839,25 +4145,7 @@
           <w:sz w:val="24"/>
           <w:szCs w:val="24"/>
         </w:rPr>
-        <w:t>Na imagem acima podemos ver a propriedade “nome” aparecendo em primeiro e o atributo real logo abaixo como “_</w:t>
-      </w:r>
-      <w:proofErr w:type="spellStart"/>
-      <w:r>
-        <w:rPr>
-          <w:rFonts w:ascii="Times New Roman" w:hAnsi="Times New Roman" w:cs="Times New Roman"/>
-          <w:sz w:val="24"/>
-          <w:szCs w:val="24"/>
-        </w:rPr>
-        <w:t>Cliente__nome</w:t>
-      </w:r>
-      <w:proofErr w:type="spellEnd"/>
-      <w:r>
-        <w:rPr>
-          <w:rFonts w:ascii="Times New Roman" w:hAnsi="Times New Roman" w:cs="Times New Roman"/>
-          <w:sz w:val="24"/>
-          <w:szCs w:val="24"/>
-        </w:rPr>
-        <w:t>”, como sugestão do próprio python.</w:t>
+        <w:t>Na imagem acima podemos ver a propriedade “nome” aparecendo em primeiro e o atributo real logo abaixo como “_Cliente__nome”, como sugestão do próprio python.</w:t>
       </w:r>
     </w:p>
     <w:p>
@@ -4881,43 +4169,15 @@
           <w:sz w:val="24"/>
           <w:szCs w:val="24"/>
         </w:rPr>
-        <w:t xml:space="preserve"> Podemos fazer a mesma coisa com os </w:t>
-      </w:r>
-      <w:proofErr w:type="spellStart"/>
-      <w:r>
-        <w:rPr>
-          <w:rFonts w:ascii="Times New Roman" w:hAnsi="Times New Roman" w:cs="Times New Roman"/>
-          <w:sz w:val="24"/>
-          <w:szCs w:val="24"/>
-        </w:rPr>
-        <w:t>setters</w:t>
-      </w:r>
-      <w:proofErr w:type="spellEnd"/>
-      <w:r>
-        <w:rPr>
-          <w:rFonts w:ascii="Times New Roman" w:hAnsi="Times New Roman" w:cs="Times New Roman"/>
-          <w:sz w:val="24"/>
-          <w:szCs w:val="24"/>
-        </w:rPr>
-        <w:t xml:space="preserve">, mas utilizando uma </w:t>
-      </w:r>
-      <w:proofErr w:type="spellStart"/>
-      <w:r>
-        <w:rPr>
-          <w:rFonts w:ascii="Times New Roman" w:hAnsi="Times New Roman" w:cs="Times New Roman"/>
-          <w:sz w:val="24"/>
-          <w:szCs w:val="24"/>
-        </w:rPr>
-        <w:t>sintax</w:t>
-      </w:r>
-      <w:proofErr w:type="spellEnd"/>
-      <w:r>
-        <w:rPr>
-          <w:rFonts w:ascii="Times New Roman" w:hAnsi="Times New Roman" w:cs="Times New Roman"/>
-          <w:sz w:val="24"/>
-          <w:szCs w:val="24"/>
-        </w:rPr>
-        <w:t xml:space="preserve"> um pouco diferente:</w:t>
+        <w:t xml:space="preserve"> Podemos fazer a mesma coisa com os setters</w:t>
+      </w:r>
+      <w:r>
+        <w:rPr>
+          <w:rFonts w:ascii="Times New Roman" w:hAnsi="Times New Roman" w:cs="Times New Roman"/>
+          <w:sz w:val="24"/>
+          <w:szCs w:val="24"/>
+        </w:rPr>
+        <w:t>, mas utilizando uma sintax um pouco diferente:</w:t>
       </w:r>
     </w:p>
     <w:p>
@@ -4995,25 +4255,7 @@
           <w:sz w:val="24"/>
           <w:szCs w:val="24"/>
         </w:rPr>
-        <w:t xml:space="preserve">Como podemos ver, ao invés de usar o @property, colocamos o nome que queremos dar para o método seguido de um “.” E a função que ele executará, sendo, nesse caso, um </w:t>
-      </w:r>
-      <w:proofErr w:type="spellStart"/>
-      <w:r>
-        <w:rPr>
-          <w:rFonts w:ascii="Times New Roman" w:hAnsi="Times New Roman" w:cs="Times New Roman"/>
-          <w:sz w:val="24"/>
-          <w:szCs w:val="24"/>
-        </w:rPr>
-        <w:t>setter</w:t>
-      </w:r>
-      <w:proofErr w:type="spellEnd"/>
-      <w:r>
-        <w:rPr>
-          <w:rFonts w:ascii="Times New Roman" w:hAnsi="Times New Roman" w:cs="Times New Roman"/>
-          <w:sz w:val="24"/>
-          <w:szCs w:val="24"/>
-        </w:rPr>
-        <w:t>.</w:t>
+        <w:t>Como podemos ver, ao invés de usar o @property, colocamos o nome que queremos dar para o método seguido de um “.” E a função que ele executará, sendo, nesse caso, um setter.</w:t>
       </w:r>
     </w:p>
     <w:p>
@@ -5156,43 +4398,7 @@
           <w:szCs w:val="24"/>
         </w:rPr>
         <w:lastRenderedPageBreak/>
-        <w:t xml:space="preserve">Se quiser chamar o </w:t>
-      </w:r>
-      <w:proofErr w:type="spellStart"/>
-      <w:r>
-        <w:rPr>
-          <w:rFonts w:ascii="Times New Roman" w:hAnsi="Times New Roman" w:cs="Times New Roman"/>
-          <w:sz w:val="24"/>
-          <w:szCs w:val="24"/>
-        </w:rPr>
-        <w:t>getter</w:t>
-      </w:r>
-      <w:proofErr w:type="spellEnd"/>
-      <w:r>
-        <w:rPr>
-          <w:rFonts w:ascii="Times New Roman" w:hAnsi="Times New Roman" w:cs="Times New Roman"/>
-          <w:sz w:val="24"/>
-          <w:szCs w:val="24"/>
-        </w:rPr>
-        <w:t xml:space="preserve">, basta dar enter ao colocar .propriedade, se quiser chamar o </w:t>
-      </w:r>
-      <w:proofErr w:type="spellStart"/>
-      <w:r>
-        <w:rPr>
-          <w:rFonts w:ascii="Times New Roman" w:hAnsi="Times New Roman" w:cs="Times New Roman"/>
-          <w:sz w:val="24"/>
-          <w:szCs w:val="24"/>
-        </w:rPr>
-        <w:t>setter</w:t>
-      </w:r>
-      <w:proofErr w:type="spellEnd"/>
-      <w:r>
-        <w:rPr>
-          <w:rFonts w:ascii="Times New Roman" w:hAnsi="Times New Roman" w:cs="Times New Roman"/>
-          <w:sz w:val="24"/>
-          <w:szCs w:val="24"/>
-        </w:rPr>
-        <w:t>, faça uma nova atribuição de valor, como se estivesse fazendo acesso direto ao atributo.</w:t>
+        <w:t>Se quiser chamar o getter, basta dar enter ao colocar .propriedade, se quiser chamar o setter, faça uma nova atribuição de valor, como se estivesse fazendo acesso direto ao atributo.</w:t>
       </w:r>
     </w:p>
     <w:p>
@@ -5248,18 +4454,8 @@
           <w:sz w:val="24"/>
           <w:szCs w:val="24"/>
         </w:rPr>
-        <w:t xml:space="preserve">Métodos de leitura dos atributos, os </w:t>
-      </w:r>
-      <w:proofErr w:type="spellStart"/>
-      <w:r>
-        <w:rPr>
-          <w:rFonts w:ascii="Times New Roman" w:hAnsi="Times New Roman" w:cs="Times New Roman"/>
-          <w:sz w:val="24"/>
-          <w:szCs w:val="24"/>
-        </w:rPr>
-        <w:t>getters</w:t>
-      </w:r>
-      <w:proofErr w:type="spellEnd"/>
+        <w:t>Métodos de leitura dos atributos, os getters</w:t>
+      </w:r>
       <w:r>
         <w:rPr>
           <w:rFonts w:ascii="Times New Roman" w:hAnsi="Times New Roman" w:cs="Times New Roman"/>
@@ -5290,36 +4486,8 @@
           <w:sz w:val="24"/>
           <w:szCs w:val="24"/>
         </w:rPr>
-        <w:t xml:space="preserve">Métodos de </w:t>
-      </w:r>
-      <w:proofErr w:type="spellStart"/>
-      <w:r>
-        <w:rPr>
-          <w:rFonts w:ascii="Times New Roman" w:hAnsi="Times New Roman" w:cs="Times New Roman"/>
-          <w:sz w:val="24"/>
-          <w:szCs w:val="24"/>
-        </w:rPr>
-        <w:t>modifição</w:t>
-      </w:r>
-      <w:proofErr w:type="spellEnd"/>
-      <w:r>
-        <w:rPr>
-          <w:rFonts w:ascii="Times New Roman" w:hAnsi="Times New Roman" w:cs="Times New Roman"/>
-          <w:sz w:val="24"/>
-          <w:szCs w:val="24"/>
-        </w:rPr>
-        <w:t xml:space="preserve"> dos atributos, os </w:t>
-      </w:r>
-      <w:proofErr w:type="spellStart"/>
-      <w:r>
-        <w:rPr>
-          <w:rFonts w:ascii="Times New Roman" w:hAnsi="Times New Roman" w:cs="Times New Roman"/>
-          <w:sz w:val="24"/>
-          <w:szCs w:val="24"/>
-        </w:rPr>
-        <w:t>setters</w:t>
-      </w:r>
-      <w:proofErr w:type="spellEnd"/>
+        <w:t>Métodos de modifição dos atributos, os setters</w:t>
+      </w:r>
       <w:r>
         <w:rPr>
           <w:rFonts w:ascii="Times New Roman" w:hAnsi="Times New Roman" w:cs="Times New Roman"/>
@@ -6532,7 +5700,6 @@
         </w:rPr>
         <w:t xml:space="preserve"> Para dizer que a classe Filme e Series são filhas da classe Programa, precisamos colocar </w:t>
       </w:r>
-      <w:proofErr w:type="spellStart"/>
       <w:r>
         <w:rPr>
           <w:rFonts w:ascii="Times New Roman" w:hAnsi="Times New Roman" w:cs="Times New Roman"/>
@@ -6541,40 +5708,7 @@
           <w:sz w:val="24"/>
           <w:szCs w:val="24"/>
         </w:rPr>
-        <w:t>class</w:t>
-      </w:r>
-      <w:proofErr w:type="spellEnd"/>
-      <w:r>
-        <w:rPr>
-          <w:rFonts w:ascii="Times New Roman" w:hAnsi="Times New Roman" w:cs="Times New Roman"/>
-          <w:i/>
-          <w:iCs/>
-          <w:sz w:val="24"/>
-          <w:szCs w:val="24"/>
-        </w:rPr>
-        <w:t xml:space="preserve"> Classe (</w:t>
-      </w:r>
-      <w:proofErr w:type="spellStart"/>
-      <w:r>
-        <w:rPr>
-          <w:rFonts w:ascii="Times New Roman" w:hAnsi="Times New Roman" w:cs="Times New Roman"/>
-          <w:i/>
-          <w:iCs/>
-          <w:sz w:val="24"/>
-          <w:szCs w:val="24"/>
-        </w:rPr>
-        <w:t>Nome_Da_Classe_Mae</w:t>
-      </w:r>
-      <w:proofErr w:type="spellEnd"/>
-      <w:r>
-        <w:rPr>
-          <w:rFonts w:ascii="Times New Roman" w:hAnsi="Times New Roman" w:cs="Times New Roman"/>
-          <w:i/>
-          <w:iCs/>
-          <w:sz w:val="24"/>
-          <w:szCs w:val="24"/>
-        </w:rPr>
-        <w:t>): Código</w:t>
+        <w:t>class Classe (Nome_Da_Classe_Mae): Código</w:t>
       </w:r>
       <w:r>
         <w:rPr>
@@ -6746,25 +5880,7 @@
           <w:sz w:val="24"/>
           <w:szCs w:val="24"/>
         </w:rPr>
-        <w:t>No caso do __nome, na classe Programa, ficará _</w:t>
-      </w:r>
-      <w:proofErr w:type="spellStart"/>
-      <w:r>
-        <w:rPr>
-          <w:rFonts w:ascii="Times New Roman" w:hAnsi="Times New Roman" w:cs="Times New Roman"/>
-          <w:sz w:val="24"/>
-          <w:szCs w:val="24"/>
-        </w:rPr>
-        <w:t>Programa__nome</w:t>
-      </w:r>
-      <w:proofErr w:type="spellEnd"/>
-      <w:r>
-        <w:rPr>
-          <w:rFonts w:ascii="Times New Roman" w:hAnsi="Times New Roman" w:cs="Times New Roman"/>
-          <w:sz w:val="24"/>
-          <w:szCs w:val="24"/>
-        </w:rPr>
-        <w:t>, para a classe filha, porém, isso é totalmente contra produtivo, pois teremos que alterar todos os atributos d</w:t>
+        <w:t>No caso do __nome, na classe Programa, ficará _Programa__nome, para a classe filha, porém, isso é totalmente contra produtivo, pois teremos que alterar todos os atributos d</w:t>
       </w:r>
       <w:r>
         <w:rPr>
@@ -6980,25 +6096,7 @@
           <w:sz w:val="24"/>
           <w:szCs w:val="24"/>
         </w:rPr>
-        <w:t>Podemos juntar ele com o .__</w:t>
-      </w:r>
-      <w:proofErr w:type="spellStart"/>
-      <w:r>
-        <w:rPr>
-          <w:rFonts w:ascii="Times New Roman" w:hAnsi="Times New Roman" w:cs="Times New Roman"/>
-          <w:sz w:val="24"/>
-          <w:szCs w:val="24"/>
-        </w:rPr>
-        <w:t>init</w:t>
-      </w:r>
-      <w:proofErr w:type="spellEnd"/>
-      <w:r>
-        <w:rPr>
-          <w:rFonts w:ascii="Times New Roman" w:hAnsi="Times New Roman" w:cs="Times New Roman"/>
-          <w:sz w:val="24"/>
-          <w:szCs w:val="24"/>
-        </w:rPr>
-        <w:t>__(atributos que queremos para a classe).</w:t>
+        <w:t>Podemos juntar ele com o .__init__(atributos que queremos para a classe).</w:t>
       </w:r>
       <w:r>
         <w:rPr>
@@ -7137,43 +6235,7 @@
           <w:sz w:val="24"/>
           <w:szCs w:val="24"/>
         </w:rPr>
-        <w:t>.__</w:t>
-      </w:r>
-      <w:proofErr w:type="spellStart"/>
-      <w:r>
-        <w:rPr>
-          <w:rFonts w:ascii="Times New Roman" w:hAnsi="Times New Roman" w:cs="Times New Roman"/>
-          <w:sz w:val="24"/>
-          <w:szCs w:val="24"/>
-        </w:rPr>
-        <w:t>init</w:t>
-      </w:r>
-      <w:proofErr w:type="spellEnd"/>
-      <w:r>
-        <w:rPr>
-          <w:rFonts w:ascii="Times New Roman" w:hAnsi="Times New Roman" w:cs="Times New Roman"/>
-          <w:sz w:val="24"/>
-          <w:szCs w:val="24"/>
-        </w:rPr>
-        <w:t xml:space="preserve">__(), passando no </w:t>
-      </w:r>
-      <w:proofErr w:type="spellStart"/>
-      <w:r>
-        <w:rPr>
-          <w:rFonts w:ascii="Times New Roman" w:hAnsi="Times New Roman" w:cs="Times New Roman"/>
-          <w:sz w:val="24"/>
-          <w:szCs w:val="24"/>
-        </w:rPr>
-        <w:t>init</w:t>
-      </w:r>
-      <w:proofErr w:type="spellEnd"/>
-      <w:r>
-        <w:rPr>
-          <w:rFonts w:ascii="Times New Roman" w:hAnsi="Times New Roman" w:cs="Times New Roman"/>
-          <w:sz w:val="24"/>
-          <w:szCs w:val="24"/>
-        </w:rPr>
-        <w:t xml:space="preserve"> os parâmetros que queremos utilizar na classe filha e deixamos apenas o que difere da super classe que é a geral.</w:t>
+        <w:t>.__init__(), passando no init os parâmetros que queremos utilizar na classe filha e deixamos apenas o que difere da super classe que é a geral.</w:t>
       </w:r>
     </w:p>
     <w:p>
@@ -7246,79 +6308,7 @@
           <w:sz w:val="24"/>
           <w:szCs w:val="24"/>
         </w:rPr>
-        <w:t xml:space="preserve">Colocar o super </w:t>
-      </w:r>
-      <w:proofErr w:type="spellStart"/>
-      <w:r>
-        <w:rPr>
-          <w:rFonts w:ascii="Times New Roman" w:hAnsi="Times New Roman" w:cs="Times New Roman"/>
-          <w:sz w:val="24"/>
-          <w:szCs w:val="24"/>
-        </w:rPr>
-        <w:t>init</w:t>
-      </w:r>
-      <w:proofErr w:type="spellEnd"/>
-      <w:r>
-        <w:rPr>
-          <w:rFonts w:ascii="Times New Roman" w:hAnsi="Times New Roman" w:cs="Times New Roman"/>
-          <w:sz w:val="24"/>
-          <w:szCs w:val="24"/>
-        </w:rPr>
-        <w:t xml:space="preserve"> depois do </w:t>
-      </w:r>
-      <w:proofErr w:type="spellStart"/>
-      <w:r>
-        <w:rPr>
-          <w:rFonts w:ascii="Times New Roman" w:hAnsi="Times New Roman" w:cs="Times New Roman"/>
-          <w:sz w:val="24"/>
-          <w:szCs w:val="24"/>
-        </w:rPr>
-        <w:t>def</w:t>
-      </w:r>
-      <w:proofErr w:type="spellEnd"/>
-      <w:r>
-        <w:rPr>
-          <w:rFonts w:ascii="Times New Roman" w:hAnsi="Times New Roman" w:cs="Times New Roman"/>
-          <w:sz w:val="24"/>
-          <w:szCs w:val="24"/>
-        </w:rPr>
-        <w:t xml:space="preserve"> </w:t>
-      </w:r>
-      <w:proofErr w:type="spellStart"/>
-      <w:r>
-        <w:rPr>
-          <w:rFonts w:ascii="Times New Roman" w:hAnsi="Times New Roman" w:cs="Times New Roman"/>
-          <w:sz w:val="24"/>
-          <w:szCs w:val="24"/>
-        </w:rPr>
-        <w:t>init</w:t>
-      </w:r>
-      <w:proofErr w:type="spellEnd"/>
-      <w:r>
-        <w:rPr>
-          <w:rFonts w:ascii="Times New Roman" w:hAnsi="Times New Roman" w:cs="Times New Roman"/>
-          <w:sz w:val="24"/>
-          <w:szCs w:val="24"/>
-        </w:rPr>
-        <w:t xml:space="preserve"> da classe filha, basicamente serve para sobrescrever o </w:t>
-      </w:r>
-      <w:proofErr w:type="spellStart"/>
-      <w:r>
-        <w:rPr>
-          <w:rFonts w:ascii="Times New Roman" w:hAnsi="Times New Roman" w:cs="Times New Roman"/>
-          <w:sz w:val="24"/>
-          <w:szCs w:val="24"/>
-        </w:rPr>
-        <w:t>init</w:t>
-      </w:r>
-      <w:proofErr w:type="spellEnd"/>
-      <w:r>
-        <w:rPr>
-          <w:rFonts w:ascii="Times New Roman" w:hAnsi="Times New Roman" w:cs="Times New Roman"/>
-          <w:sz w:val="24"/>
-          <w:szCs w:val="24"/>
-        </w:rPr>
-        <w:t xml:space="preserve"> da classe filha pelo da classe mãe, e tudo o que vier abaixo dele, será conteúdo novo para acrescentar nessa classe.</w:t>
+        <w:t>Colocar o super init depois do def init da classe filha, basicamente serve para sobrescrever o init da classe filha pelo da classe mãe, e tudo o que vier abaixo dele, será conteúdo novo para acrescentar nessa classe.</w:t>
       </w:r>
     </w:p>
     <w:p>
@@ -7380,25 +6370,7 @@
           <w:sz w:val="24"/>
           <w:szCs w:val="24"/>
         </w:rPr>
-        <w:t>São métodos declarados com @classmethod. Quando criamos um método de classe, temos acesso aos atributos da classe. Da mesma forma com os atributos de classe, podemos acessar estes métodos de dentro dos métodos de instância, a partir de __</w:t>
-      </w:r>
-      <w:proofErr w:type="spellStart"/>
-      <w:r>
-        <w:rPr>
-          <w:rFonts w:ascii="Times New Roman" w:hAnsi="Times New Roman" w:cs="Times New Roman"/>
-          <w:sz w:val="24"/>
-          <w:szCs w:val="24"/>
-        </w:rPr>
-        <w:t>class</w:t>
-      </w:r>
-      <w:proofErr w:type="spellEnd"/>
-      <w:r>
-        <w:rPr>
-          <w:rFonts w:ascii="Times New Roman" w:hAnsi="Times New Roman" w:cs="Times New Roman"/>
-          <w:sz w:val="24"/>
-          <w:szCs w:val="24"/>
-        </w:rPr>
-        <w:t>__, se desejarmos:</w:t>
+        <w:t>São métodos declarados com @classmethod. Quando criamos um método de classe, temos acesso aos atributos da classe. Da mesma forma com os atributos de classe, podemos acessar estes métodos de dentro dos métodos de instância, a partir de __class__, se desejarmos:</w:t>
       </w:r>
     </w:p>
     <w:p>
@@ -7413,7 +6385,6 @@
           <w:szCs w:val="24"/>
         </w:rPr>
       </w:pPr>
-      <w:proofErr w:type="spellStart"/>
       <w:r>
         <w:rPr>
           <w:rFonts w:ascii="Times New Roman" w:hAnsi="Times New Roman" w:cs="Times New Roman"/>
@@ -7422,10 +6393,13 @@
           <w:sz w:val="24"/>
           <w:szCs w:val="24"/>
         </w:rPr>
-        <w:t>class</w:t>
-      </w:r>
-      <w:proofErr w:type="spellEnd"/>
-      <w:r>
+        <w:t>class Funcionario:</w:t>
+      </w:r>
+    </w:p>
+    <w:p>
+      <w:pPr>
+        <w:pStyle w:val="PargrafodaLista"/>
+        <w:ind w:left="2832"/>
         <w:rPr>
           <w:rFonts w:ascii="Times New Roman" w:hAnsi="Times New Roman" w:cs="Times New Roman"/>
           <w:i/>
@@ -7433,9 +6407,7 @@
           <w:sz w:val="24"/>
           <w:szCs w:val="24"/>
         </w:rPr>
-        <w:t xml:space="preserve"> </w:t>
-      </w:r>
-      <w:proofErr w:type="spellStart"/>
+      </w:pPr>
       <w:r>
         <w:rPr>
           <w:rFonts w:ascii="Times New Roman" w:hAnsi="Times New Roman" w:cs="Times New Roman"/>
@@ -7444,10 +6416,13 @@
           <w:sz w:val="24"/>
           <w:szCs w:val="24"/>
         </w:rPr>
-        <w:t>Funcionario</w:t>
-      </w:r>
-      <w:proofErr w:type="spellEnd"/>
-      <w:r>
+        <w:t xml:space="preserve">    prefixo = 'Instrutor'</w:t>
+      </w:r>
+    </w:p>
+    <w:p>
+      <w:pPr>
+        <w:pStyle w:val="PargrafodaLista"/>
+        <w:ind w:left="2832"/>
         <w:rPr>
           <w:rFonts w:ascii="Times New Roman" w:hAnsi="Times New Roman" w:cs="Times New Roman"/>
           <w:i/>
@@ -7455,8 +6430,7 @@
           <w:sz w:val="24"/>
           <w:szCs w:val="24"/>
         </w:rPr>
-        <w:t>:</w:t>
-      </w:r>
+      </w:pPr>
     </w:p>
     <w:p>
       <w:pPr>
@@ -7478,7 +6452,7 @@
           <w:sz w:val="24"/>
           <w:szCs w:val="24"/>
         </w:rPr>
-        <w:t xml:space="preserve">    prefixo = 'Instrutor'</w:t>
+        <w:t xml:space="preserve">    @classmethod</w:t>
       </w:r>
     </w:p>
     <w:p>
@@ -7493,11 +6467,7 @@
           <w:szCs w:val="24"/>
         </w:rPr>
       </w:pPr>
-    </w:p>
-    <w:p>
-      <w:pPr>
-        <w:pStyle w:val="PargrafodaLista"/>
-        <w:ind w:left="2832"/>
+      <w:r>
         <w:rPr>
           <w:rFonts w:ascii="Times New Roman" w:hAnsi="Times New Roman" w:cs="Times New Roman"/>
           <w:i/>
@@ -7505,6 +6475,18 @@
           <w:sz w:val="24"/>
           <w:szCs w:val="24"/>
         </w:rPr>
+        <w:t xml:space="preserve">    def info(cls):</w:t>
+      </w:r>
+    </w:p>
+    <w:p>
+      <w:pPr>
+        <w:pStyle w:val="PargrafodaLista"/>
+        <w:ind w:left="2832"/>
+        <w:rPr>
+          <w:rFonts w:ascii="Times New Roman" w:hAnsi="Times New Roman" w:cs="Times New Roman"/>
+          <w:sz w:val="24"/>
+          <w:szCs w:val="24"/>
+        </w:rPr>
       </w:pPr>
       <w:r>
         <w:rPr>
@@ -7514,13 +6496,98 @@
           <w:sz w:val="24"/>
           <w:szCs w:val="24"/>
         </w:rPr>
-        <w:t xml:space="preserve">    @classmethod</w:t>
-      </w:r>
-    </w:p>
-    <w:p>
-      <w:pPr>
-        <w:pStyle w:val="PargrafodaLista"/>
+        <w:t xml:space="preserve">        return f'Esse é um {cls.prefixo}'</w:t>
+      </w:r>
+    </w:p>
+    <w:p>
+      <w:pPr>
+        <w:pStyle w:val="PargrafodaLista"/>
+        <w:numPr>
+          <w:ilvl w:val="2"/>
+          <w:numId w:val="2"/>
+        </w:numPr>
+        <w:rPr>
+          <w:rFonts w:ascii="Times New Roman" w:hAnsi="Times New Roman" w:cs="Times New Roman"/>
+          <w:sz w:val="24"/>
+          <w:szCs w:val="24"/>
+        </w:rPr>
+      </w:pPr>
+      <w:r>
+        <w:rPr>
+          <w:rFonts w:ascii="Times New Roman" w:hAnsi="Times New Roman" w:cs="Times New Roman"/>
+          <w:sz w:val="24"/>
+          <w:szCs w:val="24"/>
+        </w:rPr>
+        <w:t>Perceba que, ao invés de self, passamos cls para o método, já que neste caso sempre recebemos uma instância da classe como primeiro argumento. O nome cls é uma convenção, assim como self.</w:t>
+      </w:r>
+    </w:p>
+    <w:p>
+      <w:pPr>
+        <w:pStyle w:val="PargrafodaLista"/>
+        <w:numPr>
+          <w:ilvl w:val="1"/>
+          <w:numId w:val="2"/>
+        </w:numPr>
+        <w:spacing w:line="360" w:lineRule="auto"/>
+        <w:jc w:val="both"/>
+        <w:rPr>
+          <w:rFonts w:ascii="Times New Roman" w:hAnsi="Times New Roman" w:cs="Times New Roman"/>
+          <w:sz w:val="24"/>
+          <w:szCs w:val="24"/>
+        </w:rPr>
+      </w:pPr>
+      <w:r>
+        <w:rPr>
+          <w:rFonts w:ascii="Times New Roman" w:hAnsi="Times New Roman" w:cs="Times New Roman"/>
+          <w:sz w:val="24"/>
+          <w:szCs w:val="24"/>
+        </w:rPr>
+        <w:t xml:space="preserve"> </w:t>
+      </w:r>
+      <w:r>
+        <w:rPr>
+          <w:rFonts w:ascii="Times New Roman" w:hAnsi="Times New Roman" w:cs="Times New Roman"/>
+          <w:sz w:val="24"/>
+          <w:szCs w:val="24"/>
+        </w:rPr>
+        <w:t>Métodos estáticos</w:t>
+      </w:r>
+      <w:r>
+        <w:rPr>
+          <w:rFonts w:ascii="Times New Roman" w:hAnsi="Times New Roman" w:cs="Times New Roman"/>
+          <w:sz w:val="24"/>
+          <w:szCs w:val="24"/>
+        </w:rPr>
+        <w:t>:</w:t>
+      </w:r>
+    </w:p>
+    <w:p>
+      <w:pPr>
+        <w:pStyle w:val="PargrafodaLista"/>
+        <w:numPr>
+          <w:ilvl w:val="2"/>
+          <w:numId w:val="2"/>
+        </w:numPr>
+        <w:rPr>
+          <w:rFonts w:ascii="Times New Roman" w:hAnsi="Times New Roman" w:cs="Times New Roman"/>
+          <w:sz w:val="24"/>
+          <w:szCs w:val="24"/>
+        </w:rPr>
+      </w:pPr>
+      <w:r>
+        <w:rPr>
+          <w:rFonts w:ascii="Times New Roman" w:hAnsi="Times New Roman" w:cs="Times New Roman"/>
+          <w:sz w:val="24"/>
+          <w:szCs w:val="24"/>
+        </w:rPr>
+        <w:t>A outra forma de criar métodos ligados à classe é com a declaração @staticmethod. Veja abaixo:</w:t>
+      </w:r>
+    </w:p>
+    <w:p>
+      <w:pPr>
+        <w:spacing w:line="360" w:lineRule="auto"/>
         <w:ind w:left="2832"/>
+        <w:jc w:val="both"/>
         <w:rPr>
           <w:rFonts w:ascii="Times New Roman" w:hAnsi="Times New Roman" w:cs="Times New Roman"/>
           <w:i/>
@@ -7537,10 +6604,14 @@
           <w:sz w:val="24"/>
           <w:szCs w:val="24"/>
         </w:rPr>
-        <w:t xml:space="preserve">    </w:t>
-      </w:r>
-      <w:proofErr w:type="spellStart"/>
-      <w:r>
+        <w:t>class FolhaDePagamento:</w:t>
+      </w:r>
+    </w:p>
+    <w:p>
+      <w:pPr>
+        <w:spacing w:line="360" w:lineRule="auto"/>
+        <w:ind w:left="2832"/>
+        <w:jc w:val="both"/>
         <w:rPr>
           <w:rFonts w:ascii="Times New Roman" w:hAnsi="Times New Roman" w:cs="Times New Roman"/>
           <w:i/>
@@ -7548,9 +6619,7 @@
           <w:sz w:val="24"/>
           <w:szCs w:val="24"/>
         </w:rPr>
-        <w:t>def</w:t>
-      </w:r>
-      <w:proofErr w:type="spellEnd"/>
+      </w:pPr>
       <w:r>
         <w:rPr>
           <w:rFonts w:ascii="Times New Roman" w:hAnsi="Times New Roman" w:cs="Times New Roman"/>
@@ -7559,10 +6628,14 @@
           <w:sz w:val="24"/>
           <w:szCs w:val="24"/>
         </w:rPr>
-        <w:t xml:space="preserve"> </w:t>
-      </w:r>
-      <w:proofErr w:type="spellStart"/>
-      <w:r>
+        <w:t xml:space="preserve">    @staticmethod</w:t>
+      </w:r>
+    </w:p>
+    <w:p>
+      <w:pPr>
+        <w:spacing w:line="360" w:lineRule="auto"/>
+        <w:ind w:left="2832"/>
+        <w:jc w:val="both"/>
         <w:rPr>
           <w:rFonts w:ascii="Times New Roman" w:hAnsi="Times New Roman" w:cs="Times New Roman"/>
           <w:i/>
@@ -7570,9 +6643,7 @@
           <w:sz w:val="24"/>
           <w:szCs w:val="24"/>
         </w:rPr>
-        <w:t>info</w:t>
-      </w:r>
-      <w:proofErr w:type="spellEnd"/>
+      </w:pPr>
       <w:r>
         <w:rPr>
           <w:rFonts w:ascii="Times New Roman" w:hAnsi="Times New Roman" w:cs="Times New Roman"/>
@@ -7581,9 +6652,20 @@
           <w:sz w:val="24"/>
           <w:szCs w:val="24"/>
         </w:rPr>
-        <w:t>(</w:t>
-      </w:r>
-      <w:proofErr w:type="spellStart"/>
+        <w:t xml:space="preserve">    def log():</w:t>
+      </w:r>
+    </w:p>
+    <w:p>
+      <w:pPr>
+        <w:spacing w:line="360" w:lineRule="auto"/>
+        <w:ind w:left="2832"/>
+        <w:jc w:val="both"/>
+        <w:rPr>
+          <w:rFonts w:ascii="Times New Roman" w:hAnsi="Times New Roman" w:cs="Times New Roman"/>
+          <w:sz w:val="24"/>
+          <w:szCs w:val="24"/>
+        </w:rPr>
+      </w:pPr>
       <w:r>
         <w:rPr>
           <w:rFonts w:ascii="Times New Roman" w:hAnsi="Times New Roman" w:cs="Times New Roman"/>
@@ -7592,105 +6674,7 @@
           <w:sz w:val="24"/>
           <w:szCs w:val="24"/>
         </w:rPr>
-        <w:t>cls</w:t>
-      </w:r>
-      <w:proofErr w:type="spellEnd"/>
-      <w:r>
-        <w:rPr>
-          <w:rFonts w:ascii="Times New Roman" w:hAnsi="Times New Roman" w:cs="Times New Roman"/>
-          <w:i/>
-          <w:iCs/>
-          <w:sz w:val="24"/>
-          <w:szCs w:val="24"/>
-        </w:rPr>
-        <w:t>):</w:t>
-      </w:r>
-    </w:p>
-    <w:p>
-      <w:pPr>
-        <w:pStyle w:val="PargrafodaLista"/>
-        <w:ind w:left="2832"/>
-        <w:rPr>
-          <w:rFonts w:ascii="Times New Roman" w:hAnsi="Times New Roman" w:cs="Times New Roman"/>
-          <w:sz w:val="24"/>
-          <w:szCs w:val="24"/>
-        </w:rPr>
-      </w:pPr>
-      <w:r>
-        <w:rPr>
-          <w:rFonts w:ascii="Times New Roman" w:hAnsi="Times New Roman" w:cs="Times New Roman"/>
-          <w:i/>
-          <w:iCs/>
-          <w:sz w:val="24"/>
-          <w:szCs w:val="24"/>
-        </w:rPr>
-        <w:t xml:space="preserve">        </w:t>
-      </w:r>
-      <w:proofErr w:type="spellStart"/>
-      <w:r>
-        <w:rPr>
-          <w:rFonts w:ascii="Times New Roman" w:hAnsi="Times New Roman" w:cs="Times New Roman"/>
-          <w:i/>
-          <w:iCs/>
-          <w:sz w:val="24"/>
-          <w:szCs w:val="24"/>
-        </w:rPr>
-        <w:t>return</w:t>
-      </w:r>
-      <w:proofErr w:type="spellEnd"/>
-      <w:r>
-        <w:rPr>
-          <w:rFonts w:ascii="Times New Roman" w:hAnsi="Times New Roman" w:cs="Times New Roman"/>
-          <w:i/>
-          <w:iCs/>
-          <w:sz w:val="24"/>
-          <w:szCs w:val="24"/>
-        </w:rPr>
-        <w:t xml:space="preserve"> </w:t>
-      </w:r>
-      <w:proofErr w:type="spellStart"/>
-      <w:r>
-        <w:rPr>
-          <w:rFonts w:ascii="Times New Roman" w:hAnsi="Times New Roman" w:cs="Times New Roman"/>
-          <w:i/>
-          <w:iCs/>
-          <w:sz w:val="24"/>
-          <w:szCs w:val="24"/>
-        </w:rPr>
-        <w:t>f'Esse</w:t>
-      </w:r>
-      <w:proofErr w:type="spellEnd"/>
-      <w:r>
-        <w:rPr>
-          <w:rFonts w:ascii="Times New Roman" w:hAnsi="Times New Roman" w:cs="Times New Roman"/>
-          <w:i/>
-          <w:iCs/>
-          <w:sz w:val="24"/>
-          <w:szCs w:val="24"/>
-        </w:rPr>
-        <w:t xml:space="preserve"> é um {</w:t>
-      </w:r>
-      <w:proofErr w:type="spellStart"/>
-      <w:r>
-        <w:rPr>
-          <w:rFonts w:ascii="Times New Roman" w:hAnsi="Times New Roman" w:cs="Times New Roman"/>
-          <w:i/>
-          <w:iCs/>
-          <w:sz w:val="24"/>
-          <w:szCs w:val="24"/>
-        </w:rPr>
-        <w:t>cls.prefixo</w:t>
-      </w:r>
-      <w:proofErr w:type="spellEnd"/>
-      <w:r>
-        <w:rPr>
-          <w:rFonts w:ascii="Times New Roman" w:hAnsi="Times New Roman" w:cs="Times New Roman"/>
-          <w:i/>
-          <w:iCs/>
-          <w:sz w:val="24"/>
-          <w:szCs w:val="24"/>
-        </w:rPr>
-        <w:t>}'</w:t>
+        <w:t xml:space="preserve">        return f'Isso é um log qualquer'</w:t>
       </w:r>
     </w:p>
     <w:p>
@@ -7712,43 +6696,7 @@
           <w:sz w:val="24"/>
           <w:szCs w:val="24"/>
         </w:rPr>
-        <w:t xml:space="preserve">Perceba que, ao invés de self, passamos </w:t>
-      </w:r>
-      <w:proofErr w:type="spellStart"/>
-      <w:r>
-        <w:rPr>
-          <w:rFonts w:ascii="Times New Roman" w:hAnsi="Times New Roman" w:cs="Times New Roman"/>
-          <w:sz w:val="24"/>
-          <w:szCs w:val="24"/>
-        </w:rPr>
-        <w:t>cls</w:t>
-      </w:r>
-      <w:proofErr w:type="spellEnd"/>
-      <w:r>
-        <w:rPr>
-          <w:rFonts w:ascii="Times New Roman" w:hAnsi="Times New Roman" w:cs="Times New Roman"/>
-          <w:sz w:val="24"/>
-          <w:szCs w:val="24"/>
-        </w:rPr>
-        <w:t xml:space="preserve"> para o método, já que neste caso sempre recebemos uma instância da classe como primeiro argumento. O nome </w:t>
-      </w:r>
-      <w:proofErr w:type="spellStart"/>
-      <w:r>
-        <w:rPr>
-          <w:rFonts w:ascii="Times New Roman" w:hAnsi="Times New Roman" w:cs="Times New Roman"/>
-          <w:sz w:val="24"/>
-          <w:szCs w:val="24"/>
-        </w:rPr>
-        <w:t>cls</w:t>
-      </w:r>
-      <w:proofErr w:type="spellEnd"/>
-      <w:r>
-        <w:rPr>
-          <w:rFonts w:ascii="Times New Roman" w:hAnsi="Times New Roman" w:cs="Times New Roman"/>
-          <w:sz w:val="24"/>
-          <w:szCs w:val="24"/>
-        </w:rPr>
-        <w:t xml:space="preserve"> é uma convenção, assim como self.</w:t>
+        <w:t>Note que, no caso acima, não precisamos passar nenhum primeiro argumento fixo para o método estático. Nesse caso, não é possível acessar as informações da classe, porém o método estático é acessível a partir da classe e também da instância.</w:t>
       </w:r>
     </w:p>
     <w:p>
@@ -7780,7 +6728,7 @@
           <w:sz w:val="24"/>
           <w:szCs w:val="24"/>
         </w:rPr>
-        <w:t>Métodos estáticos</w:t>
+        <w:t>Cuidados a tomar</w:t>
       </w:r>
       <w:r>
         <w:rPr>
@@ -7810,201 +6758,7 @@
           <w:sz w:val="24"/>
           <w:szCs w:val="24"/>
         </w:rPr>
-        <w:t>A outra forma de criar métodos ligados à classe é com a declaração @staticmethod. Veja abaixo:</w:t>
-      </w:r>
-    </w:p>
-    <w:p>
-      <w:pPr>
-        <w:spacing w:line="360" w:lineRule="auto"/>
-        <w:ind w:left="2832"/>
-        <w:jc w:val="both"/>
-        <w:rPr>
-          <w:rFonts w:ascii="Times New Roman" w:hAnsi="Times New Roman" w:cs="Times New Roman"/>
-          <w:i/>
-          <w:iCs/>
-          <w:sz w:val="24"/>
-          <w:szCs w:val="24"/>
-        </w:rPr>
-      </w:pPr>
-      <w:proofErr w:type="spellStart"/>
-      <w:r>
-        <w:rPr>
-          <w:rFonts w:ascii="Times New Roman" w:hAnsi="Times New Roman" w:cs="Times New Roman"/>
-          <w:i/>
-          <w:iCs/>
-          <w:sz w:val="24"/>
-          <w:szCs w:val="24"/>
-        </w:rPr>
-        <w:t>class</w:t>
-      </w:r>
-      <w:proofErr w:type="spellEnd"/>
-      <w:r>
-        <w:rPr>
-          <w:rFonts w:ascii="Times New Roman" w:hAnsi="Times New Roman" w:cs="Times New Roman"/>
-          <w:i/>
-          <w:iCs/>
-          <w:sz w:val="24"/>
-          <w:szCs w:val="24"/>
-        </w:rPr>
-        <w:t xml:space="preserve"> </w:t>
-      </w:r>
-      <w:proofErr w:type="spellStart"/>
-      <w:r>
-        <w:rPr>
-          <w:rFonts w:ascii="Times New Roman" w:hAnsi="Times New Roman" w:cs="Times New Roman"/>
-          <w:i/>
-          <w:iCs/>
-          <w:sz w:val="24"/>
-          <w:szCs w:val="24"/>
-        </w:rPr>
-        <w:t>FolhaDePagamento</w:t>
-      </w:r>
-      <w:proofErr w:type="spellEnd"/>
-      <w:r>
-        <w:rPr>
-          <w:rFonts w:ascii="Times New Roman" w:hAnsi="Times New Roman" w:cs="Times New Roman"/>
-          <w:i/>
-          <w:iCs/>
-          <w:sz w:val="24"/>
-          <w:szCs w:val="24"/>
-        </w:rPr>
-        <w:t>:</w:t>
-      </w:r>
-    </w:p>
-    <w:p>
-      <w:pPr>
-        <w:spacing w:line="360" w:lineRule="auto"/>
-        <w:ind w:left="2832"/>
-        <w:jc w:val="both"/>
-        <w:rPr>
-          <w:rFonts w:ascii="Times New Roman" w:hAnsi="Times New Roman" w:cs="Times New Roman"/>
-          <w:i/>
-          <w:iCs/>
-          <w:sz w:val="24"/>
-          <w:szCs w:val="24"/>
-        </w:rPr>
-      </w:pPr>
-      <w:r>
-        <w:rPr>
-          <w:rFonts w:ascii="Times New Roman" w:hAnsi="Times New Roman" w:cs="Times New Roman"/>
-          <w:i/>
-          <w:iCs/>
-          <w:sz w:val="24"/>
-          <w:szCs w:val="24"/>
-        </w:rPr>
-        <w:t xml:space="preserve">    @staticmethod</w:t>
-      </w:r>
-    </w:p>
-    <w:p>
-      <w:pPr>
-        <w:spacing w:line="360" w:lineRule="auto"/>
-        <w:ind w:left="2832"/>
-        <w:jc w:val="both"/>
-        <w:rPr>
-          <w:rFonts w:ascii="Times New Roman" w:hAnsi="Times New Roman" w:cs="Times New Roman"/>
-          <w:i/>
-          <w:iCs/>
-          <w:sz w:val="24"/>
-          <w:szCs w:val="24"/>
-        </w:rPr>
-      </w:pPr>
-      <w:r>
-        <w:rPr>
-          <w:rFonts w:ascii="Times New Roman" w:hAnsi="Times New Roman" w:cs="Times New Roman"/>
-          <w:i/>
-          <w:iCs/>
-          <w:sz w:val="24"/>
-          <w:szCs w:val="24"/>
-        </w:rPr>
-        <w:t xml:space="preserve">    </w:t>
-      </w:r>
-      <w:proofErr w:type="spellStart"/>
-      <w:r>
-        <w:rPr>
-          <w:rFonts w:ascii="Times New Roman" w:hAnsi="Times New Roman" w:cs="Times New Roman"/>
-          <w:i/>
-          <w:iCs/>
-          <w:sz w:val="24"/>
-          <w:szCs w:val="24"/>
-        </w:rPr>
-        <w:t>def</w:t>
-      </w:r>
-      <w:proofErr w:type="spellEnd"/>
-      <w:r>
-        <w:rPr>
-          <w:rFonts w:ascii="Times New Roman" w:hAnsi="Times New Roman" w:cs="Times New Roman"/>
-          <w:i/>
-          <w:iCs/>
-          <w:sz w:val="24"/>
-          <w:szCs w:val="24"/>
-        </w:rPr>
-        <w:t xml:space="preserve"> log():</w:t>
-      </w:r>
-    </w:p>
-    <w:p>
-      <w:pPr>
-        <w:spacing w:line="360" w:lineRule="auto"/>
-        <w:ind w:left="2832"/>
-        <w:jc w:val="both"/>
-        <w:rPr>
-          <w:rFonts w:ascii="Times New Roman" w:hAnsi="Times New Roman" w:cs="Times New Roman"/>
-          <w:sz w:val="24"/>
-          <w:szCs w:val="24"/>
-        </w:rPr>
-      </w:pPr>
-      <w:r>
-        <w:rPr>
-          <w:rFonts w:ascii="Times New Roman" w:hAnsi="Times New Roman" w:cs="Times New Roman"/>
-          <w:i/>
-          <w:iCs/>
-          <w:sz w:val="24"/>
-          <w:szCs w:val="24"/>
-        </w:rPr>
-        <w:t xml:space="preserve">        </w:t>
-      </w:r>
-      <w:proofErr w:type="spellStart"/>
-      <w:r>
-        <w:rPr>
-          <w:rFonts w:ascii="Times New Roman" w:hAnsi="Times New Roman" w:cs="Times New Roman"/>
-          <w:i/>
-          <w:iCs/>
-          <w:sz w:val="24"/>
-          <w:szCs w:val="24"/>
-        </w:rPr>
-        <w:t>return</w:t>
-      </w:r>
-      <w:proofErr w:type="spellEnd"/>
-      <w:r>
-        <w:rPr>
-          <w:rFonts w:ascii="Times New Roman" w:hAnsi="Times New Roman" w:cs="Times New Roman"/>
-          <w:i/>
-          <w:iCs/>
-          <w:sz w:val="24"/>
-          <w:szCs w:val="24"/>
-        </w:rPr>
-        <w:t xml:space="preserve"> </w:t>
-      </w:r>
-      <w:proofErr w:type="spellStart"/>
-      <w:r>
-        <w:rPr>
-          <w:rFonts w:ascii="Times New Roman" w:hAnsi="Times New Roman" w:cs="Times New Roman"/>
-          <w:i/>
-          <w:iCs/>
-          <w:sz w:val="24"/>
-          <w:szCs w:val="24"/>
-        </w:rPr>
-        <w:t>f'Isso</w:t>
-      </w:r>
-      <w:proofErr w:type="spellEnd"/>
-      <w:r>
-        <w:rPr>
-          <w:rFonts w:ascii="Times New Roman" w:hAnsi="Times New Roman" w:cs="Times New Roman"/>
-          <w:i/>
-          <w:iCs/>
-          <w:sz w:val="24"/>
-          <w:szCs w:val="24"/>
-        </w:rPr>
-        <w:t xml:space="preserve"> é um log qualquer'</w:t>
+        <w:t>Sempre que você usar métodos estáticos em classes que contém herança, observe se não está tentando acessar alguma informação da classe a partir do método estático, pois isso pode dar algumas dores de cabeça pra entender o motivo dos problemas.</w:t>
       </w:r>
     </w:p>
     <w:p>
@@ -8026,7 +6780,8 @@
           <w:sz w:val="24"/>
           <w:szCs w:val="24"/>
         </w:rPr>
-        <w:t>Note que, no caso acima, não precisamos passar nenhum primeiro argumento fixo para o método estático. Nesse caso, não é possível acessar as informações da classe, porém o método estático é acessível a partir da classe e também da instância.</w:t>
+        <w:lastRenderedPageBreak/>
+        <w:t>Alguns pythonistas não aconselham o uso do @staticmethod, já que poderia ser substituído por uma simples função no corpo do módulo. Outros mais puristas entendem que os métodos estáticos fazem sentido, sim, e que devem ser vistos como responsabilidade das classes.</w:t>
       </w:r>
     </w:p>
     <w:p>
@@ -8050,109 +6805,6 @@
           <w:sz w:val="24"/>
           <w:szCs w:val="24"/>
         </w:rPr>
-        <w:t xml:space="preserve"> </w:t>
-      </w:r>
-      <w:r>
-        <w:rPr>
-          <w:rFonts w:ascii="Times New Roman" w:hAnsi="Times New Roman" w:cs="Times New Roman"/>
-          <w:sz w:val="24"/>
-          <w:szCs w:val="24"/>
-        </w:rPr>
-        <w:t>Cuidados a tomar</w:t>
-      </w:r>
-      <w:r>
-        <w:rPr>
-          <w:rFonts w:ascii="Times New Roman" w:hAnsi="Times New Roman" w:cs="Times New Roman"/>
-          <w:sz w:val="24"/>
-          <w:szCs w:val="24"/>
-        </w:rPr>
-        <w:t>:</w:t>
-      </w:r>
-    </w:p>
-    <w:p>
-      <w:pPr>
-        <w:pStyle w:val="PargrafodaLista"/>
-        <w:numPr>
-          <w:ilvl w:val="2"/>
-          <w:numId w:val="2"/>
-        </w:numPr>
-        <w:rPr>
-          <w:rFonts w:ascii="Times New Roman" w:hAnsi="Times New Roman" w:cs="Times New Roman"/>
-          <w:sz w:val="24"/>
-          <w:szCs w:val="24"/>
-        </w:rPr>
-      </w:pPr>
-      <w:r>
-        <w:rPr>
-          <w:rFonts w:ascii="Times New Roman" w:hAnsi="Times New Roman" w:cs="Times New Roman"/>
-          <w:sz w:val="24"/>
-          <w:szCs w:val="24"/>
-        </w:rPr>
-        <w:t>Sempre que você usar métodos estáticos em classes que contém herança, observe se não está tentando acessar alguma informação da classe a partir do método estático, pois isso pode dar algumas dores de cabeça pra entender o motivo dos problemas.</w:t>
-      </w:r>
-    </w:p>
-    <w:p>
-      <w:pPr>
-        <w:pStyle w:val="PargrafodaLista"/>
-        <w:numPr>
-          <w:ilvl w:val="2"/>
-          <w:numId w:val="2"/>
-        </w:numPr>
-        <w:rPr>
-          <w:rFonts w:ascii="Times New Roman" w:hAnsi="Times New Roman" w:cs="Times New Roman"/>
-          <w:sz w:val="24"/>
-          <w:szCs w:val="24"/>
-        </w:rPr>
-      </w:pPr>
-      <w:r>
-        <w:rPr>
-          <w:rFonts w:ascii="Times New Roman" w:hAnsi="Times New Roman" w:cs="Times New Roman"/>
-          <w:sz w:val="24"/>
-          <w:szCs w:val="24"/>
-        </w:rPr>
-        <w:lastRenderedPageBreak/>
-        <w:t xml:space="preserve">Alguns </w:t>
-      </w:r>
-      <w:proofErr w:type="spellStart"/>
-      <w:r>
-        <w:rPr>
-          <w:rFonts w:ascii="Times New Roman" w:hAnsi="Times New Roman" w:cs="Times New Roman"/>
-          <w:sz w:val="24"/>
-          <w:szCs w:val="24"/>
-        </w:rPr>
-        <w:t>pythonistas</w:t>
-      </w:r>
-      <w:proofErr w:type="spellEnd"/>
-      <w:r>
-        <w:rPr>
-          <w:rFonts w:ascii="Times New Roman" w:hAnsi="Times New Roman" w:cs="Times New Roman"/>
-          <w:sz w:val="24"/>
-          <w:szCs w:val="24"/>
-        </w:rPr>
-        <w:t xml:space="preserve"> não aconselham o uso do @staticmethod, já que poderia ser substituído por uma simples função no corpo do módulo. Outros mais puristas entendem que os métodos estáticos fazem sentido, sim, e que devem ser vistos como responsabilidade das classes.</w:t>
-      </w:r>
-    </w:p>
-    <w:p>
-      <w:pPr>
-        <w:pStyle w:val="PargrafodaLista"/>
-        <w:numPr>
-          <w:ilvl w:val="1"/>
-          <w:numId w:val="2"/>
-        </w:numPr>
-        <w:spacing w:line="360" w:lineRule="auto"/>
-        <w:jc w:val="both"/>
-        <w:rPr>
-          <w:rFonts w:ascii="Times New Roman" w:hAnsi="Times New Roman" w:cs="Times New Roman"/>
-          <w:sz w:val="24"/>
-          <w:szCs w:val="24"/>
-        </w:rPr>
-      </w:pPr>
-      <w:r>
-        <w:rPr>
-          <w:rFonts w:ascii="Times New Roman" w:hAnsi="Times New Roman" w:cs="Times New Roman"/>
-          <w:sz w:val="24"/>
-          <w:szCs w:val="24"/>
-        </w:rPr>
         <w:t xml:space="preserve"> O que aprendemos:</w:t>
       </w:r>
     </w:p>
@@ -8289,31 +6941,7 @@
           <w:szCs w:val="24"/>
           <w:u w:val="single"/>
         </w:rPr>
-        <w:t xml:space="preserve">Aula 3 – Reduzindo </w:t>
-      </w:r>
-      <w:proofErr w:type="spellStart"/>
-      <w:r>
-        <w:rPr>
-          <w:rFonts w:ascii="Times New Roman" w:hAnsi="Times New Roman" w:cs="Times New Roman"/>
-          <w:b/>
-          <w:bCs/>
-          <w:sz w:val="24"/>
-          <w:szCs w:val="24"/>
-          <w:u w:val="single"/>
-        </w:rPr>
-        <w:t>ifs</w:t>
-      </w:r>
-      <w:proofErr w:type="spellEnd"/>
-      <w:r>
-        <w:rPr>
-          <w:rFonts w:ascii="Times New Roman" w:hAnsi="Times New Roman" w:cs="Times New Roman"/>
-          <w:b/>
-          <w:bCs/>
-          <w:sz w:val="24"/>
-          <w:szCs w:val="24"/>
-          <w:u w:val="single"/>
-        </w:rPr>
-        <w:t xml:space="preserve"> Com Polimorfismo:</w:t>
+        <w:t>Aula 3 – Reduzindo ifs Com Polimorfismo:</w:t>
       </w:r>
     </w:p>
     <w:p>
@@ -8513,25 +7141,7 @@
           <w:sz w:val="24"/>
           <w:szCs w:val="24"/>
         </w:rPr>
-        <w:t xml:space="preserve">Criamos uma variável chamada detalhe e utilizamos um if atribuído </w:t>
-      </w:r>
-      <w:proofErr w:type="gramStart"/>
-      <w:r>
-        <w:rPr>
-          <w:rFonts w:ascii="Times New Roman" w:hAnsi="Times New Roman" w:cs="Times New Roman"/>
-          <w:sz w:val="24"/>
-          <w:szCs w:val="24"/>
-        </w:rPr>
-        <w:t>à</w:t>
-      </w:r>
-      <w:proofErr w:type="gramEnd"/>
-      <w:r>
-        <w:rPr>
-          <w:rFonts w:ascii="Times New Roman" w:hAnsi="Times New Roman" w:cs="Times New Roman"/>
-          <w:sz w:val="24"/>
-          <w:szCs w:val="24"/>
-        </w:rPr>
-        <w:t xml:space="preserve"> ela para definir o que será exibido, duração ou temporadas.</w:t>
+        <w:t>Criamos uma variável chamada detalhe e utilizamos um if atribuído à ela para definir o que será exibido, duração ou temporadas.</w:t>
       </w:r>
     </w:p>
     <w:p>
@@ -8573,9 +7183,40 @@
           <w:sz w:val="24"/>
           <w:szCs w:val="24"/>
         </w:rPr>
-        <w:t>(</w:t>
-      </w:r>
-      <w:proofErr w:type="spellStart"/>
+        <w:t>(hasattr(has atribute))</w:t>
+      </w:r>
+      <w:r>
+        <w:rPr>
+          <w:rFonts w:ascii="Times New Roman" w:hAnsi="Times New Roman" w:cs="Times New Roman"/>
+          <w:sz w:val="24"/>
+          <w:szCs w:val="24"/>
+        </w:rPr>
+        <w:t xml:space="preserve"> ‘duracao’, se não, exibe a temporada.</w:t>
+      </w:r>
+    </w:p>
+    <w:p>
+      <w:pPr>
+        <w:pStyle w:val="PargrafodaLista"/>
+        <w:numPr>
+          <w:ilvl w:val="2"/>
+          <w:numId w:val="2"/>
+        </w:numPr>
+        <w:spacing w:line="360" w:lineRule="auto"/>
+        <w:jc w:val="both"/>
+        <w:rPr>
+          <w:rFonts w:ascii="Times New Roman" w:hAnsi="Times New Roman" w:cs="Times New Roman"/>
+          <w:sz w:val="24"/>
+          <w:szCs w:val="24"/>
+        </w:rPr>
+      </w:pPr>
+      <w:r>
+        <w:rPr>
+          <w:rFonts w:ascii="Times New Roman" w:hAnsi="Times New Roman" w:cs="Times New Roman"/>
+          <w:sz w:val="24"/>
+          <w:szCs w:val="24"/>
+        </w:rPr>
+        <w:t xml:space="preserve">Note que o </w:t>
+      </w:r>
       <w:r>
         <w:rPr>
           <w:rFonts w:ascii="Times New Roman" w:hAnsi="Times New Roman" w:cs="Times New Roman"/>
@@ -8584,9 +7225,40 @@
           <w:sz w:val="24"/>
           <w:szCs w:val="24"/>
         </w:rPr>
-        <w:t>hasattr</w:t>
-      </w:r>
-      <w:proofErr w:type="spellEnd"/>
+        <w:t>programa</w:t>
+      </w:r>
+      <w:r>
+        <w:rPr>
+          <w:rFonts w:ascii="Times New Roman" w:hAnsi="Times New Roman" w:cs="Times New Roman"/>
+          <w:sz w:val="24"/>
+          <w:szCs w:val="24"/>
+        </w:rPr>
+        <w:t xml:space="preserve"> está em minúsculo, ou seja, se referindo a uma variável criada especificamente para esse for, e não à Classe Programa().</w:t>
+      </w:r>
+    </w:p>
+    <w:p>
+      <w:pPr>
+        <w:pStyle w:val="PargrafodaLista"/>
+        <w:numPr>
+          <w:ilvl w:val="2"/>
+          <w:numId w:val="2"/>
+        </w:numPr>
+        <w:spacing w:line="360" w:lineRule="auto"/>
+        <w:jc w:val="both"/>
+        <w:rPr>
+          <w:rFonts w:ascii="Times New Roman" w:hAnsi="Times New Roman" w:cs="Times New Roman"/>
+          <w:sz w:val="24"/>
+          <w:szCs w:val="24"/>
+        </w:rPr>
+      </w:pPr>
+      <w:r>
+        <w:rPr>
+          <w:rFonts w:ascii="Times New Roman" w:hAnsi="Times New Roman" w:cs="Times New Roman"/>
+          <w:sz w:val="24"/>
+          <w:szCs w:val="24"/>
+        </w:rPr>
+        <w:t xml:space="preserve">O for está dizendo que para cada programa, ou seja, item, dentro da variável </w:t>
+      </w:r>
       <w:r>
         <w:rPr>
           <w:rFonts w:ascii="Times New Roman" w:hAnsi="Times New Roman" w:cs="Times New Roman"/>
@@ -8595,134 +7267,8 @@
           <w:sz w:val="24"/>
           <w:szCs w:val="24"/>
         </w:rPr>
-        <w:t>(</w:t>
-      </w:r>
-      <w:proofErr w:type="spellStart"/>
-      <w:r>
-        <w:rPr>
-          <w:rFonts w:ascii="Times New Roman" w:hAnsi="Times New Roman" w:cs="Times New Roman"/>
-          <w:i/>
-          <w:iCs/>
-          <w:sz w:val="24"/>
-          <w:szCs w:val="24"/>
-        </w:rPr>
-        <w:t>has</w:t>
-      </w:r>
-      <w:proofErr w:type="spellEnd"/>
-      <w:r>
-        <w:rPr>
-          <w:rFonts w:ascii="Times New Roman" w:hAnsi="Times New Roman" w:cs="Times New Roman"/>
-          <w:i/>
-          <w:iCs/>
-          <w:sz w:val="24"/>
-          <w:szCs w:val="24"/>
-        </w:rPr>
-        <w:t xml:space="preserve"> atribute))</w:t>
-      </w:r>
-      <w:r>
-        <w:rPr>
-          <w:rFonts w:ascii="Times New Roman" w:hAnsi="Times New Roman" w:cs="Times New Roman"/>
-          <w:sz w:val="24"/>
-          <w:szCs w:val="24"/>
-        </w:rPr>
-        <w:t xml:space="preserve"> ‘</w:t>
-      </w:r>
-      <w:proofErr w:type="spellStart"/>
-      <w:r>
-        <w:rPr>
-          <w:rFonts w:ascii="Times New Roman" w:hAnsi="Times New Roman" w:cs="Times New Roman"/>
-          <w:sz w:val="24"/>
-          <w:szCs w:val="24"/>
-        </w:rPr>
-        <w:t>duracao</w:t>
-      </w:r>
-      <w:proofErr w:type="spellEnd"/>
-      <w:r>
-        <w:rPr>
-          <w:rFonts w:ascii="Times New Roman" w:hAnsi="Times New Roman" w:cs="Times New Roman"/>
-          <w:sz w:val="24"/>
-          <w:szCs w:val="24"/>
-        </w:rPr>
-        <w:t>’, se não, exibe a temporada.</w:t>
-      </w:r>
-    </w:p>
-    <w:p>
-      <w:pPr>
-        <w:pStyle w:val="PargrafodaLista"/>
-        <w:numPr>
-          <w:ilvl w:val="2"/>
-          <w:numId w:val="2"/>
-        </w:numPr>
-        <w:spacing w:line="360" w:lineRule="auto"/>
-        <w:jc w:val="both"/>
-        <w:rPr>
-          <w:rFonts w:ascii="Times New Roman" w:hAnsi="Times New Roman" w:cs="Times New Roman"/>
-          <w:sz w:val="24"/>
-          <w:szCs w:val="24"/>
-        </w:rPr>
-      </w:pPr>
-      <w:r>
-        <w:rPr>
-          <w:rFonts w:ascii="Times New Roman" w:hAnsi="Times New Roman" w:cs="Times New Roman"/>
-          <w:sz w:val="24"/>
-          <w:szCs w:val="24"/>
-        </w:rPr>
-        <w:t xml:space="preserve">Note que o </w:t>
-      </w:r>
-      <w:r>
-        <w:rPr>
-          <w:rFonts w:ascii="Times New Roman" w:hAnsi="Times New Roman" w:cs="Times New Roman"/>
-          <w:i/>
-          <w:iCs/>
-          <w:sz w:val="24"/>
-          <w:szCs w:val="24"/>
-        </w:rPr>
-        <w:t>programa</w:t>
-      </w:r>
-      <w:r>
-        <w:rPr>
-          <w:rFonts w:ascii="Times New Roman" w:hAnsi="Times New Roman" w:cs="Times New Roman"/>
-          <w:sz w:val="24"/>
-          <w:szCs w:val="24"/>
-        </w:rPr>
-        <w:t xml:space="preserve"> está em minúsculo, ou seja, se referindo a uma variável criada especificamente para esse for, e não à Classe Programa().</w:t>
-      </w:r>
-    </w:p>
-    <w:p>
-      <w:pPr>
-        <w:pStyle w:val="PargrafodaLista"/>
-        <w:numPr>
-          <w:ilvl w:val="2"/>
-          <w:numId w:val="2"/>
-        </w:numPr>
-        <w:spacing w:line="360" w:lineRule="auto"/>
-        <w:jc w:val="both"/>
-        <w:rPr>
-          <w:rFonts w:ascii="Times New Roman" w:hAnsi="Times New Roman" w:cs="Times New Roman"/>
-          <w:sz w:val="24"/>
-          <w:szCs w:val="24"/>
-        </w:rPr>
-      </w:pPr>
-      <w:r>
-        <w:rPr>
-          <w:rFonts w:ascii="Times New Roman" w:hAnsi="Times New Roman" w:cs="Times New Roman"/>
-          <w:sz w:val="24"/>
-          <w:szCs w:val="24"/>
-        </w:rPr>
-        <w:t xml:space="preserve">O for está dizendo que para cada programa, ou seja, item, dentro da variável </w:t>
-      </w:r>
-      <w:proofErr w:type="spellStart"/>
-      <w:r>
-        <w:rPr>
-          <w:rFonts w:ascii="Times New Roman" w:hAnsi="Times New Roman" w:cs="Times New Roman"/>
-          <w:i/>
-          <w:iCs/>
-          <w:sz w:val="24"/>
-          <w:szCs w:val="24"/>
-        </w:rPr>
         <w:t>filmes_e_series</w:t>
       </w:r>
-      <w:proofErr w:type="spellEnd"/>
       <w:r>
         <w:rPr>
           <w:rFonts w:ascii="Times New Roman" w:hAnsi="Times New Roman" w:cs="Times New Roman"/>
@@ -8935,25 +7481,7 @@
           <w:sz w:val="24"/>
           <w:szCs w:val="24"/>
         </w:rPr>
-        <w:t xml:space="preserve">Para economizar </w:t>
-      </w:r>
-      <w:proofErr w:type="spellStart"/>
-      <w:r>
-        <w:rPr>
-          <w:rFonts w:ascii="Times New Roman" w:hAnsi="Times New Roman" w:cs="Times New Roman"/>
-          <w:sz w:val="24"/>
-          <w:szCs w:val="24"/>
-        </w:rPr>
-        <w:t>ifs</w:t>
-      </w:r>
-      <w:proofErr w:type="spellEnd"/>
-      <w:r>
-        <w:rPr>
-          <w:rFonts w:ascii="Times New Roman" w:hAnsi="Times New Roman" w:cs="Times New Roman"/>
-          <w:sz w:val="24"/>
-          <w:szCs w:val="24"/>
-        </w:rPr>
-        <w:t xml:space="preserve">, podemos evitar fazer tudo o que foi dito ali em cima (para imprimir uma coisa diferente para cada objeto) e simplesmente criar um novo método chamado imprime para a super classe, </w:t>
+        <w:t xml:space="preserve">Para economizar ifs, podemos evitar fazer tudo o que foi dito ali em cima (para imprimir uma coisa diferente para cada objeto) e simplesmente criar um novo método chamado imprime para a super classe, </w:t>
       </w:r>
       <w:r>
         <w:rPr>
@@ -9017,25 +7545,7 @@
           <w:sz w:val="24"/>
           <w:szCs w:val="24"/>
         </w:rPr>
-        <w:t xml:space="preserve">Os objetos devem saber se imprimir, assim como uma string sabe se imprimir quando você </w:t>
-      </w:r>
-      <w:proofErr w:type="gramStart"/>
-      <w:r>
-        <w:rPr>
-          <w:rFonts w:ascii="Times New Roman" w:hAnsi="Times New Roman" w:cs="Times New Roman"/>
-          <w:sz w:val="24"/>
-          <w:szCs w:val="24"/>
-        </w:rPr>
-        <w:t>manda ela</w:t>
-      </w:r>
-      <w:proofErr w:type="gramEnd"/>
-      <w:r>
-        <w:rPr>
-          <w:rFonts w:ascii="Times New Roman" w:hAnsi="Times New Roman" w:cs="Times New Roman"/>
-          <w:sz w:val="24"/>
-          <w:szCs w:val="24"/>
-        </w:rPr>
-        <w:t xml:space="preserve"> imprimir.</w:t>
+        <w:t>Os objetos devem saber se imprimir, assim como uma string sabe se imprimir quando você manda ela imprimir.</w:t>
       </w:r>
     </w:p>
     <w:p>
@@ -9363,7 +7873,6 @@
         </w:rPr>
         <w:t xml:space="preserve">, falando para ele que, a cada programa em </w:t>
       </w:r>
-      <w:proofErr w:type="spellStart"/>
       <w:r>
         <w:rPr>
           <w:rFonts w:ascii="Times New Roman" w:hAnsi="Times New Roman" w:cs="Times New Roman"/>
@@ -9374,7 +7883,6 @@
         </w:rPr>
         <w:t>filmes_e_series</w:t>
       </w:r>
-      <w:proofErr w:type="spellEnd"/>
       <w:r>
         <w:rPr>
           <w:rFonts w:ascii="Times New Roman" w:hAnsi="Times New Roman" w:cs="Times New Roman"/>
@@ -9560,7 +8068,6 @@
         </w:rPr>
         <w:t xml:space="preserve">, quando for a vez do filme ser impresso, e o método específico da </w:t>
       </w:r>
-      <w:proofErr w:type="spellStart"/>
       <w:r>
         <w:rPr>
           <w:rFonts w:ascii="Times New Roman" w:hAnsi="Times New Roman" w:cs="Times New Roman"/>
@@ -9581,7 +8088,6 @@
         </w:rPr>
         <w:t>erie</w:t>
       </w:r>
-      <w:proofErr w:type="spellEnd"/>
       <w:r>
         <w:rPr>
           <w:rFonts w:ascii="Times New Roman" w:hAnsi="Times New Roman" w:cs="Times New Roman"/>
@@ -9707,7 +8213,6 @@
         </w:rPr>
         <w:t xml:space="preserve"> reduzindo os </w:t>
       </w:r>
-      <w:proofErr w:type="spellStart"/>
       <w:r>
         <w:rPr>
           <w:rFonts w:ascii="Times New Roman" w:hAnsi="Times New Roman" w:cs="Times New Roman"/>
@@ -9718,7 +8223,6 @@
         </w:rPr>
         <w:t>if’s</w:t>
       </w:r>
-      <w:proofErr w:type="spellEnd"/>
       <w:r>
         <w:rPr>
           <w:rFonts w:ascii="Times New Roman" w:hAnsi="Times New Roman" w:cs="Times New Roman"/>
@@ -9760,6 +8264,727 @@
           <w:szCs w:val="24"/>
         </w:rPr>
         <w:t>.</w:t>
+      </w:r>
+    </w:p>
+    <w:p>
+      <w:pPr>
+        <w:pStyle w:val="PargrafodaLista"/>
+        <w:numPr>
+          <w:ilvl w:val="1"/>
+          <w:numId w:val="2"/>
+        </w:numPr>
+        <w:spacing w:line="360" w:lineRule="auto"/>
+        <w:jc w:val="both"/>
+        <w:rPr>
+          <w:rFonts w:ascii="Times New Roman" w:hAnsi="Times New Roman" w:cs="Times New Roman"/>
+          <w:sz w:val="24"/>
+          <w:szCs w:val="24"/>
+        </w:rPr>
+      </w:pPr>
+      <w:r>
+        <w:rPr>
+          <w:rFonts w:ascii="Times New Roman" w:hAnsi="Times New Roman" w:cs="Times New Roman"/>
+          <w:sz w:val="24"/>
+          <w:szCs w:val="24"/>
+        </w:rPr>
+        <w:t xml:space="preserve"> </w:t>
+      </w:r>
+      <w:r>
+        <w:rPr>
+          <w:rFonts w:ascii="Times New Roman" w:hAnsi="Times New Roman" w:cs="Times New Roman"/>
+          <w:sz w:val="24"/>
+          <w:szCs w:val="24"/>
+        </w:rPr>
+        <w:t>Existem métodos especiais que o python utiliza, geralmente sendo aqueles que possuem”__” antes e depois de seus nomes.</w:t>
+      </w:r>
+    </w:p>
+    <w:p>
+      <w:pPr>
+        <w:pStyle w:val="PargrafodaLista"/>
+        <w:numPr>
+          <w:ilvl w:val="2"/>
+          <w:numId w:val="2"/>
+        </w:numPr>
+        <w:spacing w:line="360" w:lineRule="auto"/>
+        <w:jc w:val="both"/>
+        <w:rPr>
+          <w:rFonts w:ascii="Times New Roman" w:hAnsi="Times New Roman" w:cs="Times New Roman"/>
+          <w:sz w:val="24"/>
+          <w:szCs w:val="24"/>
+        </w:rPr>
+      </w:pPr>
+      <w:r>
+        <w:rPr>
+          <w:rFonts w:ascii="Times New Roman" w:hAnsi="Times New Roman" w:cs="Times New Roman"/>
+          <w:sz w:val="24"/>
+          <w:szCs w:val="24"/>
+        </w:rPr>
+        <w:t>Um exemplo é o __init__, onde o python, por convenção, já identifica que é o inicializador da classe.</w:t>
+      </w:r>
+    </w:p>
+    <w:p>
+      <w:pPr>
+        <w:pStyle w:val="PargrafodaLista"/>
+        <w:numPr>
+          <w:ilvl w:val="2"/>
+          <w:numId w:val="2"/>
+        </w:numPr>
+        <w:spacing w:line="360" w:lineRule="auto"/>
+        <w:jc w:val="both"/>
+        <w:rPr>
+          <w:rFonts w:ascii="Times New Roman" w:hAnsi="Times New Roman" w:cs="Times New Roman"/>
+          <w:sz w:val="24"/>
+          <w:szCs w:val="24"/>
+        </w:rPr>
+      </w:pPr>
+      <w:r>
+        <w:rPr>
+          <w:rFonts w:ascii="Times New Roman" w:hAnsi="Times New Roman" w:cs="Times New Roman"/>
+          <w:sz w:val="24"/>
+          <w:szCs w:val="24"/>
+        </w:rPr>
+        <w:t>Além desse método, também é importante termos em uma classe um método que represente ela textualmente. Não é obrigatório, mas muito recomendável para aquelas em que se aplica.</w:t>
+      </w:r>
+    </w:p>
+    <w:p>
+      <w:pPr>
+        <w:pStyle w:val="PargrafodaLista"/>
+        <w:numPr>
+          <w:ilvl w:val="2"/>
+          <w:numId w:val="2"/>
+        </w:numPr>
+        <w:spacing w:line="360" w:lineRule="auto"/>
+        <w:jc w:val="both"/>
+        <w:rPr>
+          <w:rFonts w:ascii="Times New Roman" w:hAnsi="Times New Roman" w:cs="Times New Roman"/>
+          <w:sz w:val="24"/>
+          <w:szCs w:val="24"/>
+        </w:rPr>
+      </w:pPr>
+      <w:r>
+        <w:rPr>
+          <w:rFonts w:ascii="Times New Roman" w:hAnsi="Times New Roman" w:cs="Times New Roman"/>
+          <w:sz w:val="24"/>
+          <w:szCs w:val="24"/>
+        </w:rPr>
+        <w:t xml:space="preserve">Já existe um método que nos ajuda com isso, chamado de </w:t>
+      </w:r>
+      <w:r>
+        <w:rPr>
+          <w:rFonts w:ascii="Times New Roman" w:hAnsi="Times New Roman" w:cs="Times New Roman"/>
+          <w:i/>
+          <w:iCs/>
+          <w:sz w:val="24"/>
+          <w:szCs w:val="24"/>
+        </w:rPr>
+        <w:t>def __str__(self):</w:t>
+      </w:r>
+      <w:r>
+        <w:rPr>
+          <w:rFonts w:ascii="Times New Roman" w:hAnsi="Times New Roman" w:cs="Times New Roman"/>
+          <w:sz w:val="24"/>
+          <w:szCs w:val="24"/>
+        </w:rPr>
+        <w:t>.</w:t>
+      </w:r>
+    </w:p>
+    <w:p>
+      <w:pPr>
+        <w:pStyle w:val="PargrafodaLista"/>
+        <w:numPr>
+          <w:ilvl w:val="2"/>
+          <w:numId w:val="2"/>
+        </w:numPr>
+        <w:spacing w:line="360" w:lineRule="auto"/>
+        <w:jc w:val="both"/>
+        <w:rPr>
+          <w:rFonts w:ascii="Times New Roman" w:hAnsi="Times New Roman" w:cs="Times New Roman"/>
+          <w:sz w:val="24"/>
+          <w:szCs w:val="24"/>
+        </w:rPr>
+      </w:pPr>
+      <w:r>
+        <w:rPr>
+          <w:rFonts w:ascii="Times New Roman" w:hAnsi="Times New Roman" w:cs="Times New Roman"/>
+          <w:sz w:val="24"/>
+          <w:szCs w:val="24"/>
+        </w:rPr>
+        <w:t xml:space="preserve">Quando esse método é implementado, você não pode simplesmente implementar um </w:t>
+      </w:r>
+      <w:r>
+        <w:rPr>
+          <w:rFonts w:ascii="Times New Roman" w:hAnsi="Times New Roman" w:cs="Times New Roman"/>
+          <w:i/>
+          <w:iCs/>
+          <w:sz w:val="24"/>
+          <w:szCs w:val="24"/>
+        </w:rPr>
+        <w:t>print()</w:t>
+      </w:r>
+      <w:r>
+        <w:rPr>
+          <w:rFonts w:ascii="Times New Roman" w:hAnsi="Times New Roman" w:cs="Times New Roman"/>
+          <w:sz w:val="24"/>
+          <w:szCs w:val="24"/>
+        </w:rPr>
+        <w:t xml:space="preserve"> nele, o que se espera é que você retorne um valor/string daquele objeto que você quer representar.</w:t>
+      </w:r>
+    </w:p>
+    <w:p>
+      <w:pPr>
+        <w:pStyle w:val="PargrafodaLista"/>
+        <w:numPr>
+          <w:ilvl w:val="2"/>
+          <w:numId w:val="2"/>
+        </w:numPr>
+        <w:spacing w:line="360" w:lineRule="auto"/>
+        <w:jc w:val="both"/>
+        <w:rPr>
+          <w:rFonts w:ascii="Times New Roman" w:hAnsi="Times New Roman" w:cs="Times New Roman"/>
+          <w:sz w:val="24"/>
+          <w:szCs w:val="24"/>
+        </w:rPr>
+      </w:pPr>
+      <w:r>
+        <w:rPr>
+          <w:rFonts w:ascii="Times New Roman" w:hAnsi="Times New Roman" w:cs="Times New Roman"/>
+          <w:sz w:val="24"/>
+          <w:szCs w:val="24"/>
+        </w:rPr>
+        <w:t xml:space="preserve">O nosso método, anteriormente sendo o </w:t>
+      </w:r>
+      <w:r>
+        <w:rPr>
+          <w:rFonts w:ascii="Times New Roman" w:hAnsi="Times New Roman" w:cs="Times New Roman"/>
+          <w:i/>
+          <w:iCs/>
+          <w:sz w:val="24"/>
+          <w:szCs w:val="24"/>
+        </w:rPr>
+        <w:t>imprime()</w:t>
+      </w:r>
+      <w:r>
+        <w:rPr>
+          <w:rFonts w:ascii="Times New Roman" w:hAnsi="Times New Roman" w:cs="Times New Roman"/>
+          <w:sz w:val="24"/>
+          <w:szCs w:val="24"/>
+        </w:rPr>
+        <w:t>, agora está assim:</w:t>
+      </w:r>
+    </w:p>
+    <w:p>
+      <w:pPr>
+        <w:spacing w:line="360" w:lineRule="auto"/>
+        <w:jc w:val="center"/>
+        <w:rPr>
+          <w:rFonts w:ascii="Times New Roman" w:hAnsi="Times New Roman" w:cs="Times New Roman"/>
+          <w:sz w:val="24"/>
+          <w:szCs w:val="24"/>
+        </w:rPr>
+      </w:pPr>
+      <w:r>
+        <w:rPr>
+          <w:rFonts w:ascii="Times New Roman" w:hAnsi="Times New Roman" w:cs="Times New Roman"/>
+          <w:sz w:val="24"/>
+          <w:szCs w:val="24"/>
+        </w:rPr>
+        <w:lastRenderedPageBreak/>
+        <w:drawing>
+          <wp:inline distT="0" distB="0" distL="0" distR="0" wp14:anchorId="4CD39710" wp14:editId="6133121F">
+            <wp:extent cx="5400040" cy="494665"/>
+            <wp:effectExtent l="0" t="0" r="0" b="0"/>
+            <wp:docPr id="36" name="Imagem 36"/>
+            <wp:cNvGraphicFramePr>
+              <a:graphicFrameLocks xmlns:a="http://schemas.openxmlformats.org/drawingml/2006/main" noChangeAspect="1"/>
+            </wp:cNvGraphicFramePr>
+            <a:graphic xmlns:a="http://schemas.openxmlformats.org/drawingml/2006/main">
+              <a:graphicData uri="http://schemas.openxmlformats.org/drawingml/2006/picture">
+                <pic:pic xmlns:pic="http://schemas.openxmlformats.org/drawingml/2006/picture">
+                  <pic:nvPicPr>
+                    <pic:cNvPr id="1" name=""/>
+                    <pic:cNvPicPr/>
+                  </pic:nvPicPr>
+                  <pic:blipFill>
+                    <a:blip r:embed="rId40"/>
+                    <a:stretch>
+                      <a:fillRect/>
+                    </a:stretch>
+                  </pic:blipFill>
+                  <pic:spPr>
+                    <a:xfrm>
+                      <a:off x="0" y="0"/>
+                      <a:ext cx="5400040" cy="494665"/>
+                    </a:xfrm>
+                    <a:prstGeom prst="rect">
+                      <a:avLst/>
+                    </a:prstGeom>
+                  </pic:spPr>
+                </pic:pic>
+              </a:graphicData>
+            </a:graphic>
+          </wp:inline>
+        </w:drawing>
+      </w:r>
+    </w:p>
+    <w:p>
+      <w:pPr>
+        <w:pStyle w:val="PargrafodaLista"/>
+        <w:numPr>
+          <w:ilvl w:val="2"/>
+          <w:numId w:val="2"/>
+        </w:numPr>
+        <w:spacing w:line="360" w:lineRule="auto"/>
+        <w:jc w:val="both"/>
+        <w:rPr>
+          <w:rFonts w:ascii="Times New Roman" w:hAnsi="Times New Roman" w:cs="Times New Roman"/>
+          <w:sz w:val="24"/>
+          <w:szCs w:val="24"/>
+        </w:rPr>
+      </w:pPr>
+      <w:r>
+        <w:rPr>
+          <w:rFonts w:ascii="Times New Roman" w:hAnsi="Times New Roman" w:cs="Times New Roman"/>
+          <w:sz w:val="24"/>
+          <w:szCs w:val="24"/>
+        </w:rPr>
+        <w:t xml:space="preserve">Isso é extremamente bom e importante, pois agora, ao invés de no nosso for pedirmos para que execute o método </w:t>
+      </w:r>
+      <w:r>
+        <w:rPr>
+          <w:rFonts w:ascii="Times New Roman" w:hAnsi="Times New Roman" w:cs="Times New Roman"/>
+          <w:i/>
+          <w:iCs/>
+          <w:sz w:val="24"/>
+          <w:szCs w:val="24"/>
+        </w:rPr>
+        <w:t>imprime()</w:t>
+      </w:r>
+      <w:r>
+        <w:rPr>
+          <w:rFonts w:ascii="Times New Roman" w:hAnsi="Times New Roman" w:cs="Times New Roman"/>
+          <w:sz w:val="24"/>
+          <w:szCs w:val="24"/>
+        </w:rPr>
+        <w:t xml:space="preserve"> de cada </w:t>
+      </w:r>
+      <w:r>
+        <w:rPr>
+          <w:rFonts w:ascii="Times New Roman" w:hAnsi="Times New Roman" w:cs="Times New Roman"/>
+          <w:i/>
+          <w:iCs/>
+          <w:sz w:val="24"/>
+          <w:szCs w:val="24"/>
+        </w:rPr>
+        <w:t>programa</w:t>
+      </w:r>
+      <w:r>
+        <w:rPr>
+          <w:rFonts w:ascii="Times New Roman" w:hAnsi="Times New Roman" w:cs="Times New Roman"/>
+          <w:sz w:val="24"/>
+          <w:szCs w:val="24"/>
+        </w:rPr>
+        <w:t xml:space="preserve"> (variável) que está na lista </w:t>
+      </w:r>
+      <w:r>
+        <w:rPr>
+          <w:rFonts w:ascii="Times New Roman" w:hAnsi="Times New Roman" w:cs="Times New Roman"/>
+          <w:i/>
+          <w:iCs/>
+          <w:sz w:val="24"/>
+          <w:szCs w:val="24"/>
+        </w:rPr>
+        <w:t>filmes_e_series</w:t>
+      </w:r>
+      <w:r>
+        <w:rPr>
+          <w:rFonts w:ascii="Times New Roman" w:hAnsi="Times New Roman" w:cs="Times New Roman"/>
+          <w:sz w:val="24"/>
+          <w:szCs w:val="24"/>
+        </w:rPr>
+        <w:t>, podemos simplesmente pedir para que ele imprima o programa. Desse modo:</w:t>
+      </w:r>
+    </w:p>
+    <w:p>
+      <w:pPr>
+        <w:spacing w:line="360" w:lineRule="auto"/>
+        <w:jc w:val="center"/>
+        <w:rPr>
+          <w:rFonts w:ascii="Times New Roman" w:hAnsi="Times New Roman" w:cs="Times New Roman"/>
+          <w:sz w:val="24"/>
+          <w:szCs w:val="24"/>
+        </w:rPr>
+      </w:pPr>
+      <w:r>
+        <w:rPr>
+          <w:noProof/>
+        </w:rPr>
+        <w:drawing>
+          <wp:inline distT="0" distB="0" distL="0" distR="0" wp14:anchorId="26594980" wp14:editId="4A6577FC">
+            <wp:extent cx="4819048" cy="485714"/>
+            <wp:effectExtent l="0" t="0" r="635" b="0"/>
+            <wp:docPr id="39" name="Imagem 39"/>
+            <wp:cNvGraphicFramePr>
+              <a:graphicFrameLocks xmlns:a="http://schemas.openxmlformats.org/drawingml/2006/main" noChangeAspect="1"/>
+            </wp:cNvGraphicFramePr>
+            <a:graphic xmlns:a="http://schemas.openxmlformats.org/drawingml/2006/main">
+              <a:graphicData uri="http://schemas.openxmlformats.org/drawingml/2006/picture">
+                <pic:pic xmlns:pic="http://schemas.openxmlformats.org/drawingml/2006/picture">
+                  <pic:nvPicPr>
+                    <pic:cNvPr id="1" name=""/>
+                    <pic:cNvPicPr/>
+                  </pic:nvPicPr>
+                  <pic:blipFill>
+                    <a:blip r:embed="rId41"/>
+                    <a:stretch>
+                      <a:fillRect/>
+                    </a:stretch>
+                  </pic:blipFill>
+                  <pic:spPr>
+                    <a:xfrm>
+                      <a:off x="0" y="0"/>
+                      <a:ext cx="4819048" cy="485714"/>
+                    </a:xfrm>
+                    <a:prstGeom prst="rect">
+                      <a:avLst/>
+                    </a:prstGeom>
+                  </pic:spPr>
+                </pic:pic>
+              </a:graphicData>
+            </a:graphic>
+          </wp:inline>
+        </w:drawing>
+      </w:r>
+    </w:p>
+    <w:p>
+      <w:pPr>
+        <w:spacing w:line="360" w:lineRule="auto"/>
+        <w:jc w:val="center"/>
+        <w:rPr>
+          <w:rFonts w:ascii="Times New Roman" w:hAnsi="Times New Roman" w:cs="Times New Roman"/>
+          <w:sz w:val="24"/>
+          <w:szCs w:val="24"/>
+        </w:rPr>
+      </w:pPr>
+      <w:r>
+        <w:rPr>
+          <w:noProof/>
+        </w:rPr>
+        <w:drawing>
+          <wp:inline distT="0" distB="0" distL="0" distR="0" wp14:anchorId="4799A285" wp14:editId="6BFCB4CF">
+            <wp:extent cx="3047619" cy="342857"/>
+            <wp:effectExtent l="0" t="0" r="635" b="635"/>
+            <wp:docPr id="38" name="Imagem 38"/>
+            <wp:cNvGraphicFramePr>
+              <a:graphicFrameLocks xmlns:a="http://schemas.openxmlformats.org/drawingml/2006/main" noChangeAspect="1"/>
+            </wp:cNvGraphicFramePr>
+            <a:graphic xmlns:a="http://schemas.openxmlformats.org/drawingml/2006/main">
+              <a:graphicData uri="http://schemas.openxmlformats.org/drawingml/2006/picture">
+                <pic:pic xmlns:pic="http://schemas.openxmlformats.org/drawingml/2006/picture">
+                  <pic:nvPicPr>
+                    <pic:cNvPr id="1" name=""/>
+                    <pic:cNvPicPr/>
+                  </pic:nvPicPr>
+                  <pic:blipFill>
+                    <a:blip r:embed="rId42"/>
+                    <a:stretch>
+                      <a:fillRect/>
+                    </a:stretch>
+                  </pic:blipFill>
+                  <pic:spPr>
+                    <a:xfrm>
+                      <a:off x="0" y="0"/>
+                      <a:ext cx="3047619" cy="342857"/>
+                    </a:xfrm>
+                    <a:prstGeom prst="rect">
+                      <a:avLst/>
+                    </a:prstGeom>
+                  </pic:spPr>
+                </pic:pic>
+              </a:graphicData>
+            </a:graphic>
+          </wp:inline>
+        </w:drawing>
+      </w:r>
+    </w:p>
+    <w:p>
+      <w:pPr>
+        <w:spacing w:line="360" w:lineRule="auto"/>
+        <w:jc w:val="center"/>
+        <w:rPr>
+          <w:rFonts w:ascii="Times New Roman" w:hAnsi="Times New Roman" w:cs="Times New Roman"/>
+          <w:sz w:val="24"/>
+          <w:szCs w:val="24"/>
+        </w:rPr>
+      </w:pPr>
+      <w:r>
+        <w:rPr>
+          <w:rFonts w:ascii="Times New Roman" w:hAnsi="Times New Roman" w:cs="Times New Roman"/>
+          <w:sz w:val="24"/>
+          <w:szCs w:val="24"/>
+        </w:rPr>
+        <w:drawing>
+          <wp:inline distT="0" distB="0" distL="0" distR="0" wp14:anchorId="6CE0AE21" wp14:editId="028509EC">
+            <wp:extent cx="2581635" cy="457264"/>
+            <wp:effectExtent l="0" t="0" r="0" b="0"/>
+            <wp:docPr id="37" name="Imagem 37"/>
+            <wp:cNvGraphicFramePr>
+              <a:graphicFrameLocks xmlns:a="http://schemas.openxmlformats.org/drawingml/2006/main" noChangeAspect="1"/>
+            </wp:cNvGraphicFramePr>
+            <a:graphic xmlns:a="http://schemas.openxmlformats.org/drawingml/2006/main">
+              <a:graphicData uri="http://schemas.openxmlformats.org/drawingml/2006/picture">
+                <pic:pic xmlns:pic="http://schemas.openxmlformats.org/drawingml/2006/picture">
+                  <pic:nvPicPr>
+                    <pic:cNvPr id="1" name=""/>
+                    <pic:cNvPicPr/>
+                  </pic:nvPicPr>
+                  <pic:blipFill>
+                    <a:blip r:embed="rId43"/>
+                    <a:stretch>
+                      <a:fillRect/>
+                    </a:stretch>
+                  </pic:blipFill>
+                  <pic:spPr>
+                    <a:xfrm>
+                      <a:off x="0" y="0"/>
+                      <a:ext cx="2581635" cy="457264"/>
+                    </a:xfrm>
+                    <a:prstGeom prst="rect">
+                      <a:avLst/>
+                    </a:prstGeom>
+                  </pic:spPr>
+                </pic:pic>
+              </a:graphicData>
+            </a:graphic>
+          </wp:inline>
+        </w:drawing>
+      </w:r>
+    </w:p>
+    <w:p>
+      <w:pPr>
+        <w:pStyle w:val="PargrafodaLista"/>
+        <w:numPr>
+          <w:ilvl w:val="2"/>
+          <w:numId w:val="2"/>
+        </w:numPr>
+        <w:spacing w:line="360" w:lineRule="auto"/>
+        <w:jc w:val="both"/>
+        <w:rPr>
+          <w:rFonts w:ascii="Times New Roman" w:hAnsi="Times New Roman" w:cs="Times New Roman"/>
+          <w:sz w:val="24"/>
+          <w:szCs w:val="24"/>
+        </w:rPr>
+      </w:pPr>
+      <w:r>
+        <w:rPr>
+          <w:rFonts w:ascii="Times New Roman" w:hAnsi="Times New Roman" w:cs="Times New Roman"/>
+          <w:sz w:val="24"/>
+          <w:szCs w:val="24"/>
+        </w:rPr>
+        <w:t>O que acontece por debaixo dos panos é que quando pedimos para que ele imprima o programa</w:t>
+      </w:r>
+      <w:r>
+        <w:rPr>
+          <w:rFonts w:ascii="Times New Roman" w:hAnsi="Times New Roman" w:cs="Times New Roman"/>
+          <w:sz w:val="24"/>
+          <w:szCs w:val="24"/>
+        </w:rPr>
+        <w:t>, o python irá rodar o método interno de cada objeto responsável por exibir o conteúdo dele em forma textual.</w:t>
+      </w:r>
+    </w:p>
+    <w:p>
+      <w:pPr>
+        <w:pStyle w:val="PargrafodaLista"/>
+        <w:numPr>
+          <w:ilvl w:val="2"/>
+          <w:numId w:val="2"/>
+        </w:numPr>
+        <w:spacing w:line="360" w:lineRule="auto"/>
+        <w:jc w:val="both"/>
+        <w:rPr>
+          <w:rFonts w:ascii="Times New Roman" w:hAnsi="Times New Roman" w:cs="Times New Roman"/>
+          <w:sz w:val="24"/>
+          <w:szCs w:val="24"/>
+        </w:rPr>
+      </w:pPr>
+      <w:r>
+        <w:rPr>
+          <w:rFonts w:ascii="Times New Roman" w:hAnsi="Times New Roman" w:cs="Times New Roman"/>
+          <w:sz w:val="24"/>
+          <w:szCs w:val="24"/>
+        </w:rPr>
+        <w:t>O método interno, como já mostrado anteriormente:</w:t>
+      </w:r>
+    </w:p>
+    <w:p>
+      <w:pPr>
+        <w:spacing w:line="360" w:lineRule="auto"/>
+        <w:jc w:val="center"/>
+        <w:rPr>
+          <w:rFonts w:ascii="Times New Roman" w:hAnsi="Times New Roman" w:cs="Times New Roman"/>
+          <w:sz w:val="24"/>
+          <w:szCs w:val="24"/>
+        </w:rPr>
+      </w:pPr>
+      <w:r>
+        <w:rPr>
+          <w:rFonts w:ascii="Times New Roman" w:hAnsi="Times New Roman" w:cs="Times New Roman"/>
+          <w:sz w:val="24"/>
+          <w:szCs w:val="24"/>
+        </w:rPr>
+        <w:drawing>
+          <wp:inline distT="0" distB="0" distL="0" distR="0" wp14:anchorId="7E820B6D" wp14:editId="0D7685B8">
+            <wp:extent cx="5400040" cy="494665"/>
+            <wp:effectExtent l="0" t="0" r="0" b="0"/>
+            <wp:docPr id="40" name="Imagem 40"/>
+            <wp:cNvGraphicFramePr>
+              <a:graphicFrameLocks xmlns:a="http://schemas.openxmlformats.org/drawingml/2006/main" noChangeAspect="1"/>
+            </wp:cNvGraphicFramePr>
+            <a:graphic xmlns:a="http://schemas.openxmlformats.org/drawingml/2006/main">
+              <a:graphicData uri="http://schemas.openxmlformats.org/drawingml/2006/picture">
+                <pic:pic xmlns:pic="http://schemas.openxmlformats.org/drawingml/2006/picture">
+                  <pic:nvPicPr>
+                    <pic:cNvPr id="1" name=""/>
+                    <pic:cNvPicPr/>
+                  </pic:nvPicPr>
+                  <pic:blipFill>
+                    <a:blip r:embed="rId40"/>
+                    <a:stretch>
+                      <a:fillRect/>
+                    </a:stretch>
+                  </pic:blipFill>
+                  <pic:spPr>
+                    <a:xfrm>
+                      <a:off x="0" y="0"/>
+                      <a:ext cx="5400040" cy="494665"/>
+                    </a:xfrm>
+                    <a:prstGeom prst="rect">
+                      <a:avLst/>
+                    </a:prstGeom>
+                  </pic:spPr>
+                </pic:pic>
+              </a:graphicData>
+            </a:graphic>
+          </wp:inline>
+        </w:drawing>
+      </w:r>
+    </w:p>
+    <w:p>
+      <w:pPr>
+        <w:pStyle w:val="PargrafodaLista"/>
+        <w:numPr>
+          <w:ilvl w:val="2"/>
+          <w:numId w:val="2"/>
+        </w:numPr>
+        <w:spacing w:line="360" w:lineRule="auto"/>
+        <w:jc w:val="both"/>
+        <w:rPr>
+          <w:rFonts w:ascii="Times New Roman" w:hAnsi="Times New Roman" w:cs="Times New Roman"/>
+          <w:sz w:val="24"/>
+          <w:szCs w:val="24"/>
+        </w:rPr>
+      </w:pPr>
+      <w:r>
+        <w:rPr>
+          <w:rFonts w:ascii="Times New Roman" w:hAnsi="Times New Roman" w:cs="Times New Roman"/>
+          <w:sz w:val="24"/>
+          <w:szCs w:val="24"/>
+        </w:rPr>
+        <w:t>Exibindo isso no console:</w:t>
+      </w:r>
+    </w:p>
+    <w:p>
+      <w:pPr>
+        <w:spacing w:line="360" w:lineRule="auto"/>
+        <w:jc w:val="center"/>
+        <w:rPr>
+          <w:rFonts w:ascii="Times New Roman" w:hAnsi="Times New Roman" w:cs="Times New Roman"/>
+          <w:sz w:val="24"/>
+          <w:szCs w:val="24"/>
+        </w:rPr>
+      </w:pPr>
+      <w:r>
+        <w:rPr>
+          <w:rFonts w:ascii="Times New Roman" w:hAnsi="Times New Roman" w:cs="Times New Roman"/>
+          <w:sz w:val="24"/>
+          <w:szCs w:val="24"/>
+        </w:rPr>
+        <w:drawing>
+          <wp:inline distT="0" distB="0" distL="0" distR="0" wp14:anchorId="3377369B" wp14:editId="7F76ABDA">
+            <wp:extent cx="3848637" cy="438211"/>
+            <wp:effectExtent l="0" t="0" r="0" b="0"/>
+            <wp:docPr id="41" name="Imagem 41"/>
+            <wp:cNvGraphicFramePr>
+              <a:graphicFrameLocks xmlns:a="http://schemas.openxmlformats.org/drawingml/2006/main" noChangeAspect="1"/>
+            </wp:cNvGraphicFramePr>
+            <a:graphic xmlns:a="http://schemas.openxmlformats.org/drawingml/2006/main">
+              <a:graphicData uri="http://schemas.openxmlformats.org/drawingml/2006/picture">
+                <pic:pic xmlns:pic="http://schemas.openxmlformats.org/drawingml/2006/picture">
+                  <pic:nvPicPr>
+                    <pic:cNvPr id="1" name=""/>
+                    <pic:cNvPicPr/>
+                  </pic:nvPicPr>
+                  <pic:blipFill>
+                    <a:blip r:embed="rId44"/>
+                    <a:stretch>
+                      <a:fillRect/>
+                    </a:stretch>
+                  </pic:blipFill>
+                  <pic:spPr>
+                    <a:xfrm>
+                      <a:off x="0" y="0"/>
+                      <a:ext cx="3848637" cy="438211"/>
+                    </a:xfrm>
+                    <a:prstGeom prst="rect">
+                      <a:avLst/>
+                    </a:prstGeom>
+                  </pic:spPr>
+                </pic:pic>
+              </a:graphicData>
+            </a:graphic>
+          </wp:inline>
+        </w:drawing>
+      </w:r>
+    </w:p>
+    <w:p>
+      <w:pPr>
+        <w:pStyle w:val="PargrafodaLista"/>
+        <w:numPr>
+          <w:ilvl w:val="2"/>
+          <w:numId w:val="2"/>
+        </w:numPr>
+        <w:spacing w:line="360" w:lineRule="auto"/>
+        <w:jc w:val="both"/>
+        <w:rPr>
+          <w:rFonts w:ascii="Times New Roman" w:hAnsi="Times New Roman" w:cs="Times New Roman"/>
+          <w:sz w:val="24"/>
+          <w:szCs w:val="24"/>
+        </w:rPr>
+      </w:pPr>
+      <w:r>
+        <w:rPr>
+          <w:rFonts w:ascii="Times New Roman" w:hAnsi="Times New Roman" w:cs="Times New Roman"/>
+          <w:sz w:val="24"/>
+          <w:szCs w:val="24"/>
+        </w:rPr>
+        <w:t xml:space="preserve">Apesar de o conteúdo exibido e o comportamento ser teoricamente o mesmo, na prática o nosso código ficou muito melhor e mais </w:t>
+      </w:r>
+      <w:r>
+        <w:rPr>
+          <w:rFonts w:ascii="Times New Roman" w:hAnsi="Times New Roman" w:cs="Times New Roman"/>
+          <w:i/>
+          <w:iCs/>
+          <w:sz w:val="24"/>
+          <w:szCs w:val="24"/>
+        </w:rPr>
+        <w:t>pythonico</w:t>
+      </w:r>
+      <w:r>
+        <w:rPr>
+          <w:rFonts w:ascii="Times New Roman" w:hAnsi="Times New Roman" w:cs="Times New Roman"/>
+          <w:sz w:val="24"/>
+          <w:szCs w:val="24"/>
+        </w:rPr>
+        <w:t>, utilizando as funções, métodos, atributos e tudo mais de maneira correta, mais organizada e coesa do que antes, ficando cada vez mais profissional.</w:t>
       </w:r>
     </w:p>
     <w:sectPr>

</xml_diff>

<commit_message>
Outra forma de representação
Para saber mais. Vimos como funciona o __repr__
</commit_message>
<xml_diff>
--- a/Python/Orientação a objetos/Anotações/Python 3 - Orientação a Objetos.docx
+++ b/Python/Orientação a objetos/Anotações/Python 3 - Orientação a Objetos.docx
@@ -172,7 +172,43 @@
           <w:sz w:val="24"/>
           <w:szCs w:val="24"/>
         </w:rPr>
-        <w:t xml:space="preserve"> Para criar uma nova conta, criamos uma variável “conta” que recebe a função “cria_conta(titular, numero, saldo...)”, com os parâmetros já definidos, desse modo, quando chamarmos essa “conta[“titular”]”, por exemplo, receberemos o nome que foi dado como parâmetro “titular” logo aqui acima.</w:t>
+        <w:t xml:space="preserve"> Para criar uma nova conta, criamos uma variável “conta” que recebe a função “</w:t>
+      </w:r>
+      <w:proofErr w:type="spellStart"/>
+      <w:r>
+        <w:rPr>
+          <w:rFonts w:ascii="Times New Roman" w:hAnsi="Times New Roman" w:cs="Times New Roman"/>
+          <w:sz w:val="24"/>
+          <w:szCs w:val="24"/>
+        </w:rPr>
+        <w:t>cria_conta</w:t>
+      </w:r>
+      <w:proofErr w:type="spellEnd"/>
+      <w:r>
+        <w:rPr>
+          <w:rFonts w:ascii="Times New Roman" w:hAnsi="Times New Roman" w:cs="Times New Roman"/>
+          <w:sz w:val="24"/>
+          <w:szCs w:val="24"/>
+        </w:rPr>
+        <w:t xml:space="preserve">(titular, </w:t>
+      </w:r>
+      <w:proofErr w:type="spellStart"/>
+      <w:r>
+        <w:rPr>
+          <w:rFonts w:ascii="Times New Roman" w:hAnsi="Times New Roman" w:cs="Times New Roman"/>
+          <w:sz w:val="24"/>
+          <w:szCs w:val="24"/>
+        </w:rPr>
+        <w:t>numero</w:t>
+      </w:r>
+      <w:proofErr w:type="spellEnd"/>
+      <w:r>
+        <w:rPr>
+          <w:rFonts w:ascii="Times New Roman" w:hAnsi="Times New Roman" w:cs="Times New Roman"/>
+          <w:sz w:val="24"/>
+          <w:szCs w:val="24"/>
+        </w:rPr>
+        <w:t>, saldo...)”, com os parâmetros já definidos, desse modo, quando chamarmos essa “conta[“titular”]”, por exemplo, receberemos o nome que foi dado como parâmetro “titular” logo aqui acima.</w:t>
       </w:r>
     </w:p>
     <w:p>
@@ -464,7 +500,25 @@
           <w:sz w:val="24"/>
           <w:szCs w:val="24"/>
         </w:rPr>
-        <w:t xml:space="preserve"> Class: Determina uma classe.</w:t>
+        <w:t xml:space="preserve"> </w:t>
+      </w:r>
+      <w:proofErr w:type="spellStart"/>
+      <w:r>
+        <w:rPr>
+          <w:rFonts w:ascii="Times New Roman" w:hAnsi="Times New Roman" w:cs="Times New Roman"/>
+          <w:sz w:val="24"/>
+          <w:szCs w:val="24"/>
+        </w:rPr>
+        <w:t>Class</w:t>
+      </w:r>
+      <w:proofErr w:type="spellEnd"/>
+      <w:r>
+        <w:rPr>
+          <w:rFonts w:ascii="Times New Roman" w:hAnsi="Times New Roman" w:cs="Times New Roman"/>
+          <w:sz w:val="24"/>
+          <w:szCs w:val="24"/>
+        </w:rPr>
+        <w:t>: Determina uma classe.</w:t>
       </w:r>
     </w:p>
     <w:p>
@@ -496,7 +550,25 @@
           <w:sz w:val="24"/>
           <w:szCs w:val="24"/>
         </w:rPr>
-        <w:t>Nomenclatura em classes: NomeDeUmaClasseSeEscreveAssim.</w:t>
+        <w:t xml:space="preserve">Nomenclatura em classes: </w:t>
+      </w:r>
+      <w:proofErr w:type="spellStart"/>
+      <w:r>
+        <w:rPr>
+          <w:rFonts w:ascii="Times New Roman" w:hAnsi="Times New Roman" w:cs="Times New Roman"/>
+          <w:sz w:val="24"/>
+          <w:szCs w:val="24"/>
+        </w:rPr>
+        <w:t>NomeDeUmaClasseSeEscreveAssim</w:t>
+      </w:r>
+      <w:proofErr w:type="spellEnd"/>
+      <w:r>
+        <w:rPr>
+          <w:rFonts w:ascii="Times New Roman" w:hAnsi="Times New Roman" w:cs="Times New Roman"/>
+          <w:sz w:val="24"/>
+          <w:szCs w:val="24"/>
+        </w:rPr>
+        <w:t>.</w:t>
       </w:r>
     </w:p>
     <w:p>
@@ -673,13 +745,41 @@
         </w:rPr>
         <w:t xml:space="preserve"> </w:t>
       </w:r>
-      <w:r>
-        <w:rPr>
-          <w:rFonts w:ascii="Times New Roman" w:hAnsi="Times New Roman" w:cs="Times New Roman"/>
-          <w:sz w:val="24"/>
-          <w:szCs w:val="24"/>
-        </w:rPr>
-        <w:t>Def __init__(self):: É uma função construtora</w:t>
+      <w:proofErr w:type="spellStart"/>
+      <w:r>
+        <w:rPr>
+          <w:rFonts w:ascii="Times New Roman" w:hAnsi="Times New Roman" w:cs="Times New Roman"/>
+          <w:sz w:val="24"/>
+          <w:szCs w:val="24"/>
+        </w:rPr>
+        <w:t>Def</w:t>
+      </w:r>
+      <w:proofErr w:type="spellEnd"/>
+      <w:r>
+        <w:rPr>
+          <w:rFonts w:ascii="Times New Roman" w:hAnsi="Times New Roman" w:cs="Times New Roman"/>
+          <w:sz w:val="24"/>
+          <w:szCs w:val="24"/>
+        </w:rPr>
+        <w:t xml:space="preserve"> __</w:t>
+      </w:r>
+      <w:proofErr w:type="spellStart"/>
+      <w:r>
+        <w:rPr>
+          <w:rFonts w:ascii="Times New Roman" w:hAnsi="Times New Roman" w:cs="Times New Roman"/>
+          <w:sz w:val="24"/>
+          <w:szCs w:val="24"/>
+        </w:rPr>
+        <w:t>init</w:t>
+      </w:r>
+      <w:proofErr w:type="spellEnd"/>
+      <w:r>
+        <w:rPr>
+          <w:rFonts w:ascii="Times New Roman" w:hAnsi="Times New Roman" w:cs="Times New Roman"/>
+          <w:sz w:val="24"/>
+          <w:szCs w:val="24"/>
+        </w:rPr>
+        <w:t>__(self):: É uma função construtora</w:t>
       </w:r>
       <w:r>
         <w:rPr>
@@ -721,6 +821,7 @@
         </w:rPr>
         <w:t xml:space="preserve">Funciona basicamente como a função </w:t>
       </w:r>
+      <w:proofErr w:type="spellStart"/>
       <w:r>
         <w:rPr>
           <w:rFonts w:ascii="Times New Roman" w:hAnsi="Times New Roman" w:cs="Times New Roman"/>
@@ -731,6 +832,7 @@
         </w:rPr>
         <w:t>cria_conta</w:t>
       </w:r>
+      <w:proofErr w:type="spellEnd"/>
       <w:r>
         <w:rPr>
           <w:rFonts w:ascii="Times New Roman" w:hAnsi="Times New Roman" w:cs="Times New Roman"/>
@@ -779,7 +881,25 @@
           <w:sz w:val="24"/>
           <w:szCs w:val="24"/>
         </w:rPr>
-        <w:t xml:space="preserve"> colocamos outros parâmetros, como: numero, titular, saldo, dentre outros.</w:t>
+        <w:t xml:space="preserve"> colocamos outros parâmetros, como: </w:t>
+      </w:r>
+      <w:proofErr w:type="spellStart"/>
+      <w:r>
+        <w:rPr>
+          <w:rFonts w:ascii="Times New Roman" w:hAnsi="Times New Roman" w:cs="Times New Roman"/>
+          <w:sz w:val="24"/>
+          <w:szCs w:val="24"/>
+        </w:rPr>
+        <w:t>numero</w:t>
+      </w:r>
+      <w:proofErr w:type="spellEnd"/>
+      <w:r>
+        <w:rPr>
+          <w:rFonts w:ascii="Times New Roman" w:hAnsi="Times New Roman" w:cs="Times New Roman"/>
+          <w:sz w:val="24"/>
+          <w:szCs w:val="24"/>
+        </w:rPr>
+        <w:t>, titular, saldo, dentre outros.</w:t>
       </w:r>
     </w:p>
     <w:p>
@@ -2025,14 +2145,79 @@
           <w:szCs w:val="24"/>
         </w:rPr>
       </w:pPr>
-      <w:r>
-        <w:rPr>
-          <w:rFonts w:ascii="Times New Roman" w:hAnsi="Times New Roman" w:cs="Times New Roman"/>
-          <w:sz w:val="24"/>
-          <w:szCs w:val="24"/>
-        </w:rPr>
-        <w:t xml:space="preserve">None: faz com que uma referência que antes apontava para algo, deixar de apontar, ou seja, se eu criar uma variável chamada outraRef que recebe a variável conta (outraRef = conta) agora temos 2 variáveis referências que nos levam para o mesmo endereço, o objeto conta. Caso eu queira que a variável/referência outraRef deixe de apontar para esse objeto conta, preciso fazer com que ela receba </w:t>
-      </w:r>
+      <w:proofErr w:type="spellStart"/>
+      <w:r>
+        <w:rPr>
+          <w:rFonts w:ascii="Times New Roman" w:hAnsi="Times New Roman" w:cs="Times New Roman"/>
+          <w:sz w:val="24"/>
+          <w:szCs w:val="24"/>
+        </w:rPr>
+        <w:t>None</w:t>
+      </w:r>
+      <w:proofErr w:type="spellEnd"/>
+      <w:r>
+        <w:rPr>
+          <w:rFonts w:ascii="Times New Roman" w:hAnsi="Times New Roman" w:cs="Times New Roman"/>
+          <w:sz w:val="24"/>
+          <w:szCs w:val="24"/>
+        </w:rPr>
+        <w:t xml:space="preserve">: faz com que uma referência que antes apontava para algo, deixar de apontar, ou seja, se eu criar uma variável chamada </w:t>
+      </w:r>
+      <w:proofErr w:type="spellStart"/>
+      <w:r>
+        <w:rPr>
+          <w:rFonts w:ascii="Times New Roman" w:hAnsi="Times New Roman" w:cs="Times New Roman"/>
+          <w:sz w:val="24"/>
+          <w:szCs w:val="24"/>
+        </w:rPr>
+        <w:t>outraRef</w:t>
+      </w:r>
+      <w:proofErr w:type="spellEnd"/>
+      <w:r>
+        <w:rPr>
+          <w:rFonts w:ascii="Times New Roman" w:hAnsi="Times New Roman" w:cs="Times New Roman"/>
+          <w:sz w:val="24"/>
+          <w:szCs w:val="24"/>
+        </w:rPr>
+        <w:t xml:space="preserve"> que recebe a variável conta (</w:t>
+      </w:r>
+      <w:proofErr w:type="spellStart"/>
+      <w:r>
+        <w:rPr>
+          <w:rFonts w:ascii="Times New Roman" w:hAnsi="Times New Roman" w:cs="Times New Roman"/>
+          <w:sz w:val="24"/>
+          <w:szCs w:val="24"/>
+        </w:rPr>
+        <w:t>outraRef</w:t>
+      </w:r>
+      <w:proofErr w:type="spellEnd"/>
+      <w:r>
+        <w:rPr>
+          <w:rFonts w:ascii="Times New Roman" w:hAnsi="Times New Roman" w:cs="Times New Roman"/>
+          <w:sz w:val="24"/>
+          <w:szCs w:val="24"/>
+        </w:rPr>
+        <w:t xml:space="preserve"> = conta) agora temos 2 variáveis referências que nos levam para o mesmo endereço, o objeto conta. Caso eu queira que a variável/referência </w:t>
+      </w:r>
+      <w:proofErr w:type="spellStart"/>
+      <w:r>
+        <w:rPr>
+          <w:rFonts w:ascii="Times New Roman" w:hAnsi="Times New Roman" w:cs="Times New Roman"/>
+          <w:sz w:val="24"/>
+          <w:szCs w:val="24"/>
+        </w:rPr>
+        <w:t>outraRef</w:t>
+      </w:r>
+      <w:proofErr w:type="spellEnd"/>
+      <w:r>
+        <w:rPr>
+          <w:rFonts w:ascii="Times New Roman" w:hAnsi="Times New Roman" w:cs="Times New Roman"/>
+          <w:sz w:val="24"/>
+          <w:szCs w:val="24"/>
+        </w:rPr>
+        <w:t xml:space="preserve"> deixe de apontar para esse objeto conta, preciso fazer com que ela receba </w:t>
+      </w:r>
+      <w:proofErr w:type="spellStart"/>
       <w:r>
         <w:rPr>
           <w:rFonts w:ascii="Times New Roman" w:hAnsi="Times New Roman" w:cs="Times New Roman"/>
@@ -2043,13 +2228,50 @@
         </w:rPr>
         <w:t>none</w:t>
       </w:r>
-      <w:r>
-        <w:rPr>
-          <w:rFonts w:ascii="Times New Roman" w:hAnsi="Times New Roman" w:cs="Times New Roman"/>
-          <w:sz w:val="24"/>
-          <w:szCs w:val="24"/>
-        </w:rPr>
-        <w:t xml:space="preserve"> (outraRef = none).</w:t>
+      <w:proofErr w:type="spellEnd"/>
+      <w:r>
+        <w:rPr>
+          <w:rFonts w:ascii="Times New Roman" w:hAnsi="Times New Roman" w:cs="Times New Roman"/>
+          <w:sz w:val="24"/>
+          <w:szCs w:val="24"/>
+        </w:rPr>
+        <w:t xml:space="preserve"> (</w:t>
+      </w:r>
+      <w:proofErr w:type="spellStart"/>
+      <w:r>
+        <w:rPr>
+          <w:rFonts w:ascii="Times New Roman" w:hAnsi="Times New Roman" w:cs="Times New Roman"/>
+          <w:sz w:val="24"/>
+          <w:szCs w:val="24"/>
+        </w:rPr>
+        <w:t>outraRef</w:t>
+      </w:r>
+      <w:proofErr w:type="spellEnd"/>
+      <w:r>
+        <w:rPr>
+          <w:rFonts w:ascii="Times New Roman" w:hAnsi="Times New Roman" w:cs="Times New Roman"/>
+          <w:sz w:val="24"/>
+          <w:szCs w:val="24"/>
+        </w:rPr>
+        <w:t xml:space="preserve"> = </w:t>
+      </w:r>
+      <w:proofErr w:type="spellStart"/>
+      <w:r>
+        <w:rPr>
+          <w:rFonts w:ascii="Times New Roman" w:hAnsi="Times New Roman" w:cs="Times New Roman"/>
+          <w:sz w:val="24"/>
+          <w:szCs w:val="24"/>
+        </w:rPr>
+        <w:t>none</w:t>
+      </w:r>
+      <w:proofErr w:type="spellEnd"/>
+      <w:r>
+        <w:rPr>
+          <w:rFonts w:ascii="Times New Roman" w:hAnsi="Times New Roman" w:cs="Times New Roman"/>
+          <w:sz w:val="24"/>
+          <w:szCs w:val="24"/>
+        </w:rPr>
+        <w:t>).</w:t>
       </w:r>
     </w:p>
     <w:p>
@@ -2219,14 +2441,34 @@
           <w:szCs w:val="24"/>
         </w:rPr>
       </w:pPr>
-      <w:r>
-        <w:rPr>
-          <w:rFonts w:ascii="Times New Roman" w:hAnsi="Times New Roman" w:cs="Times New Roman"/>
-          <w:sz w:val="24"/>
-          <w:szCs w:val="24"/>
-        </w:rPr>
-        <w:t>Garbage Collector</w:t>
-      </w:r>
+      <w:proofErr w:type="spellStart"/>
+      <w:r>
+        <w:rPr>
+          <w:rFonts w:ascii="Times New Roman" w:hAnsi="Times New Roman" w:cs="Times New Roman"/>
+          <w:sz w:val="24"/>
+          <w:szCs w:val="24"/>
+        </w:rPr>
+        <w:t>Garbage</w:t>
+      </w:r>
+      <w:proofErr w:type="spellEnd"/>
+      <w:r>
+        <w:rPr>
+          <w:rFonts w:ascii="Times New Roman" w:hAnsi="Times New Roman" w:cs="Times New Roman"/>
+          <w:sz w:val="24"/>
+          <w:szCs w:val="24"/>
+        </w:rPr>
+        <w:t xml:space="preserve"> </w:t>
+      </w:r>
+      <w:proofErr w:type="spellStart"/>
+      <w:r>
+        <w:rPr>
+          <w:rFonts w:ascii="Times New Roman" w:hAnsi="Times New Roman" w:cs="Times New Roman"/>
+          <w:sz w:val="24"/>
+          <w:szCs w:val="24"/>
+        </w:rPr>
+        <w:t>Collector</w:t>
+      </w:r>
+      <w:proofErr w:type="spellEnd"/>
       <w:r>
         <w:rPr>
           <w:rFonts w:ascii="Times New Roman" w:hAnsi="Times New Roman" w:cs="Times New Roman"/>
@@ -2257,8 +2499,18 @@
           <w:sz w:val="24"/>
           <w:szCs w:val="24"/>
         </w:rPr>
-        <w:t>O tipo None</w:t>
-      </w:r>
+        <w:t xml:space="preserve">O tipo </w:t>
+      </w:r>
+      <w:proofErr w:type="spellStart"/>
+      <w:r>
+        <w:rPr>
+          <w:rFonts w:ascii="Times New Roman" w:hAnsi="Times New Roman" w:cs="Times New Roman"/>
+          <w:sz w:val="24"/>
+          <w:szCs w:val="24"/>
+        </w:rPr>
+        <w:t>None</w:t>
+      </w:r>
+      <w:proofErr w:type="spellEnd"/>
       <w:r>
         <w:rPr>
           <w:rFonts w:ascii="Times New Roman" w:hAnsi="Times New Roman" w:cs="Times New Roman"/>
@@ -2348,7 +2600,25 @@
           <w:sz w:val="24"/>
           <w:szCs w:val="24"/>
         </w:rPr>
-        <w:t>Para deixar um atributo privado, basta colocar dois “__” antes de cada atributo (em python. Outras linguagens usam palavras como “private”).</w:t>
+        <w:t>Para deixar um atributo privado, basta colocar dois “__” antes de cada atributo (em python. Outras linguagens usam palavras como “</w:t>
+      </w:r>
+      <w:proofErr w:type="spellStart"/>
+      <w:r>
+        <w:rPr>
+          <w:rFonts w:ascii="Times New Roman" w:hAnsi="Times New Roman" w:cs="Times New Roman"/>
+          <w:sz w:val="24"/>
+          <w:szCs w:val="24"/>
+        </w:rPr>
+        <w:t>private</w:t>
+      </w:r>
+      <w:proofErr w:type="spellEnd"/>
+      <w:r>
+        <w:rPr>
+          <w:rFonts w:ascii="Times New Roman" w:hAnsi="Times New Roman" w:cs="Times New Roman"/>
+          <w:sz w:val="24"/>
+          <w:szCs w:val="24"/>
+        </w:rPr>
+        <w:t>”).</w:t>
       </w:r>
       <w:r>
         <w:rPr>
@@ -2625,16 +2895,9 @@
           <w:sz w:val="24"/>
           <w:szCs w:val="24"/>
         </w:rPr>
-        <w:t>“_Conta__saldo”</w:t>
-      </w:r>
-      <w:r>
-        <w:rPr>
-          <w:rFonts w:ascii="Times New Roman" w:hAnsi="Times New Roman" w:cs="Times New Roman"/>
-          <w:sz w:val="24"/>
-          <w:szCs w:val="24"/>
-        </w:rPr>
-        <w:t xml:space="preserve">, </w:t>
-      </w:r>
+        <w:t>“_</w:t>
+      </w:r>
+      <w:proofErr w:type="spellStart"/>
       <w:r>
         <w:rPr>
           <w:rFonts w:ascii="Times New Roman" w:hAnsi="Times New Roman" w:cs="Times New Roman"/>
@@ -2643,16 +2906,9 @@
           <w:sz w:val="24"/>
           <w:szCs w:val="24"/>
         </w:rPr>
-        <w:t>“_Conta__limite”</w:t>
-      </w:r>
-      <w:r>
-        <w:rPr>
-          <w:rFonts w:ascii="Times New Roman" w:hAnsi="Times New Roman" w:cs="Times New Roman"/>
-          <w:sz w:val="24"/>
-          <w:szCs w:val="24"/>
-        </w:rPr>
-        <w:t xml:space="preserve">, </w:t>
-      </w:r>
+        <w:t>Conta__saldo</w:t>
+      </w:r>
+      <w:proofErr w:type="spellEnd"/>
       <w:r>
         <w:rPr>
           <w:rFonts w:ascii="Times New Roman" w:hAnsi="Times New Roman" w:cs="Times New Roman"/>
@@ -2661,7 +2917,87 @@
           <w:sz w:val="24"/>
           <w:szCs w:val="24"/>
         </w:rPr>
-        <w:t>“_Conta__numero”</w:t>
+        <w:t>”</w:t>
+      </w:r>
+      <w:r>
+        <w:rPr>
+          <w:rFonts w:ascii="Times New Roman" w:hAnsi="Times New Roman" w:cs="Times New Roman"/>
+          <w:sz w:val="24"/>
+          <w:szCs w:val="24"/>
+        </w:rPr>
+        <w:t xml:space="preserve">, </w:t>
+      </w:r>
+      <w:r>
+        <w:rPr>
+          <w:rFonts w:ascii="Times New Roman" w:hAnsi="Times New Roman" w:cs="Times New Roman"/>
+          <w:i/>
+          <w:iCs/>
+          <w:sz w:val="24"/>
+          <w:szCs w:val="24"/>
+        </w:rPr>
+        <w:t>“_</w:t>
+      </w:r>
+      <w:proofErr w:type="spellStart"/>
+      <w:r>
+        <w:rPr>
+          <w:rFonts w:ascii="Times New Roman" w:hAnsi="Times New Roman" w:cs="Times New Roman"/>
+          <w:i/>
+          <w:iCs/>
+          <w:sz w:val="24"/>
+          <w:szCs w:val="24"/>
+        </w:rPr>
+        <w:t>Conta__limite</w:t>
+      </w:r>
+      <w:proofErr w:type="spellEnd"/>
+      <w:r>
+        <w:rPr>
+          <w:rFonts w:ascii="Times New Roman" w:hAnsi="Times New Roman" w:cs="Times New Roman"/>
+          <w:i/>
+          <w:iCs/>
+          <w:sz w:val="24"/>
+          <w:szCs w:val="24"/>
+        </w:rPr>
+        <w:t>”</w:t>
+      </w:r>
+      <w:r>
+        <w:rPr>
+          <w:rFonts w:ascii="Times New Roman" w:hAnsi="Times New Roman" w:cs="Times New Roman"/>
+          <w:sz w:val="24"/>
+          <w:szCs w:val="24"/>
+        </w:rPr>
+        <w:t xml:space="preserve">, </w:t>
+      </w:r>
+      <w:r>
+        <w:rPr>
+          <w:rFonts w:ascii="Times New Roman" w:hAnsi="Times New Roman" w:cs="Times New Roman"/>
+          <w:i/>
+          <w:iCs/>
+          <w:sz w:val="24"/>
+          <w:szCs w:val="24"/>
+        </w:rPr>
+        <w:t>“_</w:t>
+      </w:r>
+      <w:proofErr w:type="spellStart"/>
+      <w:r>
+        <w:rPr>
+          <w:rFonts w:ascii="Times New Roman" w:hAnsi="Times New Roman" w:cs="Times New Roman"/>
+          <w:i/>
+          <w:iCs/>
+          <w:sz w:val="24"/>
+          <w:szCs w:val="24"/>
+        </w:rPr>
+        <w:t>Conta__numero</w:t>
+      </w:r>
+      <w:proofErr w:type="spellEnd"/>
+      <w:r>
+        <w:rPr>
+          <w:rFonts w:ascii="Times New Roman" w:hAnsi="Times New Roman" w:cs="Times New Roman"/>
+          <w:i/>
+          <w:iCs/>
+          <w:sz w:val="24"/>
+          <w:szCs w:val="24"/>
+        </w:rPr>
+        <w:t>”</w:t>
       </w:r>
       <w:r>
         <w:rPr>
@@ -3121,8 +3457,36 @@
           <w:sz w:val="24"/>
           <w:szCs w:val="24"/>
         </w:rPr>
-        <w:t xml:space="preserve"> - Single responsibility principle</w:t>
-      </w:r>
+        <w:t xml:space="preserve"> - Single </w:t>
+      </w:r>
+      <w:proofErr w:type="spellStart"/>
+      <w:r>
+        <w:rPr>
+          <w:rFonts w:ascii="Times New Roman" w:hAnsi="Times New Roman" w:cs="Times New Roman"/>
+          <w:sz w:val="24"/>
+          <w:szCs w:val="24"/>
+        </w:rPr>
+        <w:t>responsibility</w:t>
+      </w:r>
+      <w:proofErr w:type="spellEnd"/>
+      <w:r>
+        <w:rPr>
+          <w:rFonts w:ascii="Times New Roman" w:hAnsi="Times New Roman" w:cs="Times New Roman"/>
+          <w:sz w:val="24"/>
+          <w:szCs w:val="24"/>
+        </w:rPr>
+        <w:t xml:space="preserve"> </w:t>
+      </w:r>
+      <w:proofErr w:type="spellStart"/>
+      <w:r>
+        <w:rPr>
+          <w:rFonts w:ascii="Times New Roman" w:hAnsi="Times New Roman" w:cs="Times New Roman"/>
+          <w:sz w:val="24"/>
+          <w:szCs w:val="24"/>
+        </w:rPr>
+        <w:t>principle</w:t>
+      </w:r>
+      <w:proofErr w:type="spellEnd"/>
       <w:r>
         <w:rPr>
           <w:rFonts w:ascii="Times New Roman" w:hAnsi="Times New Roman" w:cs="Times New Roman"/>
@@ -3163,8 +3527,36 @@
           <w:sz w:val="24"/>
           <w:szCs w:val="24"/>
         </w:rPr>
-        <w:t xml:space="preserve"> - Open/closed principle</w:t>
-      </w:r>
+        <w:t xml:space="preserve"> - Open/</w:t>
+      </w:r>
+      <w:proofErr w:type="spellStart"/>
+      <w:r>
+        <w:rPr>
+          <w:rFonts w:ascii="Times New Roman" w:hAnsi="Times New Roman" w:cs="Times New Roman"/>
+          <w:sz w:val="24"/>
+          <w:szCs w:val="24"/>
+        </w:rPr>
+        <w:t>closed</w:t>
+      </w:r>
+      <w:proofErr w:type="spellEnd"/>
+      <w:r>
+        <w:rPr>
+          <w:rFonts w:ascii="Times New Roman" w:hAnsi="Times New Roman" w:cs="Times New Roman"/>
+          <w:sz w:val="24"/>
+          <w:szCs w:val="24"/>
+        </w:rPr>
+        <w:t xml:space="preserve"> </w:t>
+      </w:r>
+      <w:proofErr w:type="spellStart"/>
+      <w:r>
+        <w:rPr>
+          <w:rFonts w:ascii="Times New Roman" w:hAnsi="Times New Roman" w:cs="Times New Roman"/>
+          <w:sz w:val="24"/>
+          <w:szCs w:val="24"/>
+        </w:rPr>
+        <w:t>principle</w:t>
+      </w:r>
+      <w:proofErr w:type="spellEnd"/>
       <w:r>
         <w:rPr>
           <w:rFonts w:ascii="Times New Roman" w:hAnsi="Times New Roman" w:cs="Times New Roman"/>
@@ -3205,8 +3597,54 @@
           <w:sz w:val="24"/>
           <w:szCs w:val="24"/>
         </w:rPr>
-        <w:t xml:space="preserve"> - Liskov substitution principle</w:t>
-      </w:r>
+        <w:t xml:space="preserve"> - </w:t>
+      </w:r>
+      <w:proofErr w:type="spellStart"/>
+      <w:r>
+        <w:rPr>
+          <w:rFonts w:ascii="Times New Roman" w:hAnsi="Times New Roman" w:cs="Times New Roman"/>
+          <w:sz w:val="24"/>
+          <w:szCs w:val="24"/>
+        </w:rPr>
+        <w:t>Liskov</w:t>
+      </w:r>
+      <w:proofErr w:type="spellEnd"/>
+      <w:r>
+        <w:rPr>
+          <w:rFonts w:ascii="Times New Roman" w:hAnsi="Times New Roman" w:cs="Times New Roman"/>
+          <w:sz w:val="24"/>
+          <w:szCs w:val="24"/>
+        </w:rPr>
+        <w:t xml:space="preserve"> </w:t>
+      </w:r>
+      <w:proofErr w:type="spellStart"/>
+      <w:r>
+        <w:rPr>
+          <w:rFonts w:ascii="Times New Roman" w:hAnsi="Times New Roman" w:cs="Times New Roman"/>
+          <w:sz w:val="24"/>
+          <w:szCs w:val="24"/>
+        </w:rPr>
+        <w:t>substitution</w:t>
+      </w:r>
+      <w:proofErr w:type="spellEnd"/>
+      <w:r>
+        <w:rPr>
+          <w:rFonts w:ascii="Times New Roman" w:hAnsi="Times New Roman" w:cs="Times New Roman"/>
+          <w:sz w:val="24"/>
+          <w:szCs w:val="24"/>
+        </w:rPr>
+        <w:t xml:space="preserve"> </w:t>
+      </w:r>
+      <w:proofErr w:type="spellStart"/>
+      <w:r>
+        <w:rPr>
+          <w:rFonts w:ascii="Times New Roman" w:hAnsi="Times New Roman" w:cs="Times New Roman"/>
+          <w:sz w:val="24"/>
+          <w:szCs w:val="24"/>
+        </w:rPr>
+        <w:t>principle</w:t>
+      </w:r>
+      <w:proofErr w:type="spellEnd"/>
       <w:r>
         <w:rPr>
           <w:rFonts w:ascii="Times New Roman" w:hAnsi="Times New Roman" w:cs="Times New Roman"/>
@@ -3247,8 +3685,36 @@
           <w:sz w:val="24"/>
           <w:szCs w:val="24"/>
         </w:rPr>
-        <w:t xml:space="preserve"> - Interface segregation principle</w:t>
-      </w:r>
+        <w:t xml:space="preserve"> - Interface </w:t>
+      </w:r>
+      <w:proofErr w:type="spellStart"/>
+      <w:r>
+        <w:rPr>
+          <w:rFonts w:ascii="Times New Roman" w:hAnsi="Times New Roman" w:cs="Times New Roman"/>
+          <w:sz w:val="24"/>
+          <w:szCs w:val="24"/>
+        </w:rPr>
+        <w:t>segregation</w:t>
+      </w:r>
+      <w:proofErr w:type="spellEnd"/>
+      <w:r>
+        <w:rPr>
+          <w:rFonts w:ascii="Times New Roman" w:hAnsi="Times New Roman" w:cs="Times New Roman"/>
+          <w:sz w:val="24"/>
+          <w:szCs w:val="24"/>
+        </w:rPr>
+        <w:t xml:space="preserve"> </w:t>
+      </w:r>
+      <w:proofErr w:type="spellStart"/>
+      <w:r>
+        <w:rPr>
+          <w:rFonts w:ascii="Times New Roman" w:hAnsi="Times New Roman" w:cs="Times New Roman"/>
+          <w:sz w:val="24"/>
+          <w:szCs w:val="24"/>
+        </w:rPr>
+        <w:t>principle</w:t>
+      </w:r>
+      <w:proofErr w:type="spellEnd"/>
       <w:r>
         <w:rPr>
           <w:rFonts w:ascii="Times New Roman" w:hAnsi="Times New Roman" w:cs="Times New Roman"/>
@@ -3289,8 +3755,54 @@
           <w:sz w:val="24"/>
           <w:szCs w:val="24"/>
         </w:rPr>
-        <w:t xml:space="preserve"> - Dependency inversion principle</w:t>
-      </w:r>
+        <w:t xml:space="preserve"> - </w:t>
+      </w:r>
+      <w:proofErr w:type="spellStart"/>
+      <w:r>
+        <w:rPr>
+          <w:rFonts w:ascii="Times New Roman" w:hAnsi="Times New Roman" w:cs="Times New Roman"/>
+          <w:sz w:val="24"/>
+          <w:szCs w:val="24"/>
+        </w:rPr>
+        <w:t>Dependency</w:t>
+      </w:r>
+      <w:proofErr w:type="spellEnd"/>
+      <w:r>
+        <w:rPr>
+          <w:rFonts w:ascii="Times New Roman" w:hAnsi="Times New Roman" w:cs="Times New Roman"/>
+          <w:sz w:val="24"/>
+          <w:szCs w:val="24"/>
+        </w:rPr>
+        <w:t xml:space="preserve"> </w:t>
+      </w:r>
+      <w:proofErr w:type="spellStart"/>
+      <w:r>
+        <w:rPr>
+          <w:rFonts w:ascii="Times New Roman" w:hAnsi="Times New Roman" w:cs="Times New Roman"/>
+          <w:sz w:val="24"/>
+          <w:szCs w:val="24"/>
+        </w:rPr>
+        <w:t>inversion</w:t>
+      </w:r>
+      <w:proofErr w:type="spellEnd"/>
+      <w:r>
+        <w:rPr>
+          <w:rFonts w:ascii="Times New Roman" w:hAnsi="Times New Roman" w:cs="Times New Roman"/>
+          <w:sz w:val="24"/>
+          <w:szCs w:val="24"/>
+        </w:rPr>
+        <w:t xml:space="preserve"> </w:t>
+      </w:r>
+      <w:proofErr w:type="spellStart"/>
+      <w:r>
+        <w:rPr>
+          <w:rFonts w:ascii="Times New Roman" w:hAnsi="Times New Roman" w:cs="Times New Roman"/>
+          <w:sz w:val="24"/>
+          <w:szCs w:val="24"/>
+        </w:rPr>
+        <w:t>principle</w:t>
+      </w:r>
+      <w:proofErr w:type="spellEnd"/>
       <w:r>
         <w:rPr>
           <w:rFonts w:ascii="Times New Roman" w:hAnsi="Times New Roman" w:cs="Times New Roman"/>
@@ -3534,21 +4046,67 @@
         </w:rPr>
         <w:t xml:space="preserve"> </w:t>
       </w:r>
-      <w:r>
-        <w:rPr>
-          <w:rFonts w:ascii="Times New Roman" w:hAnsi="Times New Roman" w:cs="Times New Roman"/>
-          <w:sz w:val="24"/>
-          <w:szCs w:val="24"/>
-        </w:rPr>
-        <w:t>Getter: basicamente uma nomenclatura para métodos que só devolvem informações, como somente o número do saldo (sem o extrato), somente o titular, limite etc.</w:t>
-      </w:r>
-      <w:r>
-        <w:rPr>
-          <w:rFonts w:ascii="Times New Roman" w:hAnsi="Times New Roman" w:cs="Times New Roman"/>
-          <w:sz w:val="24"/>
-          <w:szCs w:val="24"/>
-        </w:rPr>
-        <w:t xml:space="preserve"> Quando quiser um método que faça essas coisas, basta nomear ele como get_saldo(), get_titular().</w:t>
+      <w:proofErr w:type="spellStart"/>
+      <w:r>
+        <w:rPr>
+          <w:rFonts w:ascii="Times New Roman" w:hAnsi="Times New Roman" w:cs="Times New Roman"/>
+          <w:sz w:val="24"/>
+          <w:szCs w:val="24"/>
+        </w:rPr>
+        <w:t>Getter</w:t>
+      </w:r>
+      <w:proofErr w:type="spellEnd"/>
+      <w:r>
+        <w:rPr>
+          <w:rFonts w:ascii="Times New Roman" w:hAnsi="Times New Roman" w:cs="Times New Roman"/>
+          <w:sz w:val="24"/>
+          <w:szCs w:val="24"/>
+        </w:rPr>
+        <w:t>: basicamente uma nomenclatura para métodos que só devolvem informações, como somente o número do saldo (sem o extrato), somente o titular, limite etc.</w:t>
+      </w:r>
+      <w:r>
+        <w:rPr>
+          <w:rFonts w:ascii="Times New Roman" w:hAnsi="Times New Roman" w:cs="Times New Roman"/>
+          <w:sz w:val="24"/>
+          <w:szCs w:val="24"/>
+        </w:rPr>
+        <w:t xml:space="preserve"> Quando quiser um método que faça essas coisas, basta nomear ele como </w:t>
+      </w:r>
+      <w:proofErr w:type="spellStart"/>
+      <w:r>
+        <w:rPr>
+          <w:rFonts w:ascii="Times New Roman" w:hAnsi="Times New Roman" w:cs="Times New Roman"/>
+          <w:sz w:val="24"/>
+          <w:szCs w:val="24"/>
+        </w:rPr>
+        <w:t>get_saldo</w:t>
+      </w:r>
+      <w:proofErr w:type="spellEnd"/>
+      <w:r>
+        <w:rPr>
+          <w:rFonts w:ascii="Times New Roman" w:hAnsi="Times New Roman" w:cs="Times New Roman"/>
+          <w:sz w:val="24"/>
+          <w:szCs w:val="24"/>
+        </w:rPr>
+        <w:t xml:space="preserve">(), </w:t>
+      </w:r>
+      <w:proofErr w:type="spellStart"/>
+      <w:r>
+        <w:rPr>
+          <w:rFonts w:ascii="Times New Roman" w:hAnsi="Times New Roman" w:cs="Times New Roman"/>
+          <w:sz w:val="24"/>
+          <w:szCs w:val="24"/>
+        </w:rPr>
+        <w:t>get_titular</w:t>
+      </w:r>
+      <w:proofErr w:type="spellEnd"/>
+      <w:r>
+        <w:rPr>
+          <w:rFonts w:ascii="Times New Roman" w:hAnsi="Times New Roman" w:cs="Times New Roman"/>
+          <w:sz w:val="24"/>
+          <w:szCs w:val="24"/>
+        </w:rPr>
+        <w:t>().</w:t>
       </w:r>
       <w:r>
         <w:rPr>
@@ -3634,7 +4192,61 @@
           <w:sz w:val="24"/>
           <w:szCs w:val="24"/>
         </w:rPr>
-        <w:t xml:space="preserve"> Setters: basicamente nomenclatura dada para métodos que definem coisas, como por exemplo, um novo limite. Setters nunca retornam nada, apenas settam coisas novas. Ex.:</w:t>
+        <w:t xml:space="preserve"> </w:t>
+      </w:r>
+      <w:proofErr w:type="spellStart"/>
+      <w:r>
+        <w:rPr>
+          <w:rFonts w:ascii="Times New Roman" w:hAnsi="Times New Roman" w:cs="Times New Roman"/>
+          <w:sz w:val="24"/>
+          <w:szCs w:val="24"/>
+        </w:rPr>
+        <w:t>Setters</w:t>
+      </w:r>
+      <w:proofErr w:type="spellEnd"/>
+      <w:r>
+        <w:rPr>
+          <w:rFonts w:ascii="Times New Roman" w:hAnsi="Times New Roman" w:cs="Times New Roman"/>
+          <w:sz w:val="24"/>
+          <w:szCs w:val="24"/>
+        </w:rPr>
+        <w:t xml:space="preserve">: basicamente nomenclatura dada para métodos que definem coisas, como por exemplo, um novo limite. </w:t>
+      </w:r>
+      <w:proofErr w:type="spellStart"/>
+      <w:r>
+        <w:rPr>
+          <w:rFonts w:ascii="Times New Roman" w:hAnsi="Times New Roman" w:cs="Times New Roman"/>
+          <w:sz w:val="24"/>
+          <w:szCs w:val="24"/>
+        </w:rPr>
+        <w:t>Setters</w:t>
+      </w:r>
+      <w:proofErr w:type="spellEnd"/>
+      <w:r>
+        <w:rPr>
+          <w:rFonts w:ascii="Times New Roman" w:hAnsi="Times New Roman" w:cs="Times New Roman"/>
+          <w:sz w:val="24"/>
+          <w:szCs w:val="24"/>
+        </w:rPr>
+        <w:t xml:space="preserve"> nunca retornam nada, apenas </w:t>
+      </w:r>
+      <w:proofErr w:type="spellStart"/>
+      <w:r>
+        <w:rPr>
+          <w:rFonts w:ascii="Times New Roman" w:hAnsi="Times New Roman" w:cs="Times New Roman"/>
+          <w:sz w:val="24"/>
+          <w:szCs w:val="24"/>
+        </w:rPr>
+        <w:t>settam</w:t>
+      </w:r>
+      <w:proofErr w:type="spellEnd"/>
+      <w:r>
+        <w:rPr>
+          <w:rFonts w:ascii="Times New Roman" w:hAnsi="Times New Roman" w:cs="Times New Roman"/>
+          <w:sz w:val="24"/>
+          <w:szCs w:val="24"/>
+        </w:rPr>
+        <w:t xml:space="preserve"> coisas novas. Ex.:</w:t>
       </w:r>
     </w:p>
     <w:p>
@@ -3775,7 +4387,43 @@
           <w:sz w:val="24"/>
           <w:szCs w:val="24"/>
         </w:rPr>
-        <w:t>Sempre usar getters e setters só q</w:t>
+        <w:t xml:space="preserve">Sempre usar </w:t>
+      </w:r>
+      <w:proofErr w:type="spellStart"/>
+      <w:r>
+        <w:rPr>
+          <w:rFonts w:ascii="Times New Roman" w:hAnsi="Times New Roman" w:cs="Times New Roman"/>
+          <w:sz w:val="24"/>
+          <w:szCs w:val="24"/>
+        </w:rPr>
+        <w:t>getters</w:t>
+      </w:r>
+      <w:proofErr w:type="spellEnd"/>
+      <w:r>
+        <w:rPr>
+          <w:rFonts w:ascii="Times New Roman" w:hAnsi="Times New Roman" w:cs="Times New Roman"/>
+          <w:sz w:val="24"/>
+          <w:szCs w:val="24"/>
+        </w:rPr>
+        <w:t xml:space="preserve"> e </w:t>
+      </w:r>
+      <w:proofErr w:type="spellStart"/>
+      <w:r>
+        <w:rPr>
+          <w:rFonts w:ascii="Times New Roman" w:hAnsi="Times New Roman" w:cs="Times New Roman"/>
+          <w:sz w:val="24"/>
+          <w:szCs w:val="24"/>
+        </w:rPr>
+        <w:t>setters</w:t>
+      </w:r>
+      <w:proofErr w:type="spellEnd"/>
+      <w:r>
+        <w:rPr>
+          <w:rFonts w:ascii="Times New Roman" w:hAnsi="Times New Roman" w:cs="Times New Roman"/>
+          <w:sz w:val="24"/>
+          <w:szCs w:val="24"/>
+        </w:rPr>
+        <w:t xml:space="preserve"> só q</w:t>
       </w:r>
       <w:r>
         <w:rPr>
@@ -3855,7 +4503,25 @@
           <w:sz w:val="24"/>
           <w:szCs w:val="24"/>
         </w:rPr>
-        <w:t xml:space="preserve"> @property: Quando colocado antes de um método, mascara ele e faz com que se pareça com um atributo na hr de chamar no console. Ex.:</w:t>
+        <w:t xml:space="preserve"> @property: Quando colocado antes de um método, mascara ele e faz com que se pareça com um atributo na </w:t>
+      </w:r>
+      <w:proofErr w:type="spellStart"/>
+      <w:r>
+        <w:rPr>
+          <w:rFonts w:ascii="Times New Roman" w:hAnsi="Times New Roman" w:cs="Times New Roman"/>
+          <w:sz w:val="24"/>
+          <w:szCs w:val="24"/>
+        </w:rPr>
+        <w:t>hr</w:t>
+      </w:r>
+      <w:proofErr w:type="spellEnd"/>
+      <w:r>
+        <w:rPr>
+          <w:rFonts w:ascii="Times New Roman" w:hAnsi="Times New Roman" w:cs="Times New Roman"/>
+          <w:sz w:val="24"/>
+          <w:szCs w:val="24"/>
+        </w:rPr>
+        <w:t xml:space="preserve"> de chamar no console. Ex.:</w:t>
       </w:r>
     </w:p>
     <w:p>
@@ -3949,8 +4615,36 @@
           <w:sz w:val="24"/>
           <w:szCs w:val="24"/>
         </w:rPr>
-        <w:t xml:space="preserve"> getter, mas sem o nome get_nome</w:t>
-      </w:r>
+        <w:t xml:space="preserve"> </w:t>
+      </w:r>
+      <w:proofErr w:type="spellStart"/>
+      <w:r>
+        <w:rPr>
+          <w:rFonts w:ascii="Times New Roman" w:hAnsi="Times New Roman" w:cs="Times New Roman"/>
+          <w:sz w:val="24"/>
+          <w:szCs w:val="24"/>
+        </w:rPr>
+        <w:t>getter</w:t>
+      </w:r>
+      <w:proofErr w:type="spellEnd"/>
+      <w:r>
+        <w:rPr>
+          <w:rFonts w:ascii="Times New Roman" w:hAnsi="Times New Roman" w:cs="Times New Roman"/>
+          <w:sz w:val="24"/>
+          <w:szCs w:val="24"/>
+        </w:rPr>
+        <w:t xml:space="preserve">, mas sem o nome </w:t>
+      </w:r>
+      <w:proofErr w:type="spellStart"/>
+      <w:r>
+        <w:rPr>
+          <w:rFonts w:ascii="Times New Roman" w:hAnsi="Times New Roman" w:cs="Times New Roman"/>
+          <w:sz w:val="24"/>
+          <w:szCs w:val="24"/>
+        </w:rPr>
+        <w:t>get_nome</w:t>
+      </w:r>
+      <w:proofErr w:type="spellEnd"/>
       <w:r>
         <w:rPr>
           <w:rFonts w:ascii="Times New Roman" w:hAnsi="Times New Roman" w:cs="Times New Roman"/>
@@ -4145,7 +4839,25 @@
           <w:sz w:val="24"/>
           <w:szCs w:val="24"/>
         </w:rPr>
-        <w:t>Na imagem acima podemos ver a propriedade “nome” aparecendo em primeiro e o atributo real logo abaixo como “_Cliente__nome”, como sugestão do próprio python.</w:t>
+        <w:t>Na imagem acima podemos ver a propriedade “nome” aparecendo em primeiro e o atributo real logo abaixo como “_</w:t>
+      </w:r>
+      <w:proofErr w:type="spellStart"/>
+      <w:r>
+        <w:rPr>
+          <w:rFonts w:ascii="Times New Roman" w:hAnsi="Times New Roman" w:cs="Times New Roman"/>
+          <w:sz w:val="24"/>
+          <w:szCs w:val="24"/>
+        </w:rPr>
+        <w:t>Cliente__nome</w:t>
+      </w:r>
+      <w:proofErr w:type="spellEnd"/>
+      <w:r>
+        <w:rPr>
+          <w:rFonts w:ascii="Times New Roman" w:hAnsi="Times New Roman" w:cs="Times New Roman"/>
+          <w:sz w:val="24"/>
+          <w:szCs w:val="24"/>
+        </w:rPr>
+        <w:t>”, como sugestão do próprio python.</w:t>
       </w:r>
     </w:p>
     <w:p>
@@ -4169,15 +4881,43 @@
           <w:sz w:val="24"/>
           <w:szCs w:val="24"/>
         </w:rPr>
-        <w:t xml:space="preserve"> Podemos fazer a mesma coisa com os setters</w:t>
-      </w:r>
-      <w:r>
-        <w:rPr>
-          <w:rFonts w:ascii="Times New Roman" w:hAnsi="Times New Roman" w:cs="Times New Roman"/>
-          <w:sz w:val="24"/>
-          <w:szCs w:val="24"/>
-        </w:rPr>
-        <w:t>, mas utilizando uma sintax um pouco diferente:</w:t>
+        <w:t xml:space="preserve"> Podemos fazer a mesma coisa com os </w:t>
+      </w:r>
+      <w:proofErr w:type="spellStart"/>
+      <w:r>
+        <w:rPr>
+          <w:rFonts w:ascii="Times New Roman" w:hAnsi="Times New Roman" w:cs="Times New Roman"/>
+          <w:sz w:val="24"/>
+          <w:szCs w:val="24"/>
+        </w:rPr>
+        <w:t>setters</w:t>
+      </w:r>
+      <w:proofErr w:type="spellEnd"/>
+      <w:r>
+        <w:rPr>
+          <w:rFonts w:ascii="Times New Roman" w:hAnsi="Times New Roman" w:cs="Times New Roman"/>
+          <w:sz w:val="24"/>
+          <w:szCs w:val="24"/>
+        </w:rPr>
+        <w:t xml:space="preserve">, mas utilizando uma </w:t>
+      </w:r>
+      <w:proofErr w:type="spellStart"/>
+      <w:r>
+        <w:rPr>
+          <w:rFonts w:ascii="Times New Roman" w:hAnsi="Times New Roman" w:cs="Times New Roman"/>
+          <w:sz w:val="24"/>
+          <w:szCs w:val="24"/>
+        </w:rPr>
+        <w:t>sintax</w:t>
+      </w:r>
+      <w:proofErr w:type="spellEnd"/>
+      <w:r>
+        <w:rPr>
+          <w:rFonts w:ascii="Times New Roman" w:hAnsi="Times New Roman" w:cs="Times New Roman"/>
+          <w:sz w:val="24"/>
+          <w:szCs w:val="24"/>
+        </w:rPr>
+        <w:t xml:space="preserve"> um pouco diferente:</w:t>
       </w:r>
     </w:p>
     <w:p>
@@ -4255,7 +4995,25 @@
           <w:sz w:val="24"/>
           <w:szCs w:val="24"/>
         </w:rPr>
-        <w:t>Como podemos ver, ao invés de usar o @property, colocamos o nome que queremos dar para o método seguido de um “.” E a função que ele executará, sendo, nesse caso, um setter.</w:t>
+        <w:t xml:space="preserve">Como podemos ver, ao invés de usar o @property, colocamos o nome que queremos dar para o método seguido de um “.” E a função que ele executará, sendo, nesse caso, um </w:t>
+      </w:r>
+      <w:proofErr w:type="spellStart"/>
+      <w:r>
+        <w:rPr>
+          <w:rFonts w:ascii="Times New Roman" w:hAnsi="Times New Roman" w:cs="Times New Roman"/>
+          <w:sz w:val="24"/>
+          <w:szCs w:val="24"/>
+        </w:rPr>
+        <w:t>setter</w:t>
+      </w:r>
+      <w:proofErr w:type="spellEnd"/>
+      <w:r>
+        <w:rPr>
+          <w:rFonts w:ascii="Times New Roman" w:hAnsi="Times New Roman" w:cs="Times New Roman"/>
+          <w:sz w:val="24"/>
+          <w:szCs w:val="24"/>
+        </w:rPr>
+        <w:t>.</w:t>
       </w:r>
     </w:p>
     <w:p>
@@ -4398,7 +5156,43 @@
           <w:szCs w:val="24"/>
         </w:rPr>
         <w:lastRenderedPageBreak/>
-        <w:t>Se quiser chamar o getter, basta dar enter ao colocar .propriedade, se quiser chamar o setter, faça uma nova atribuição de valor, como se estivesse fazendo acesso direto ao atributo.</w:t>
+        <w:t xml:space="preserve">Se quiser chamar o </w:t>
+      </w:r>
+      <w:proofErr w:type="spellStart"/>
+      <w:r>
+        <w:rPr>
+          <w:rFonts w:ascii="Times New Roman" w:hAnsi="Times New Roman" w:cs="Times New Roman"/>
+          <w:sz w:val="24"/>
+          <w:szCs w:val="24"/>
+        </w:rPr>
+        <w:t>getter</w:t>
+      </w:r>
+      <w:proofErr w:type="spellEnd"/>
+      <w:r>
+        <w:rPr>
+          <w:rFonts w:ascii="Times New Roman" w:hAnsi="Times New Roman" w:cs="Times New Roman"/>
+          <w:sz w:val="24"/>
+          <w:szCs w:val="24"/>
+        </w:rPr>
+        <w:t xml:space="preserve">, basta dar enter ao colocar .propriedade, se quiser chamar o </w:t>
+      </w:r>
+      <w:proofErr w:type="spellStart"/>
+      <w:r>
+        <w:rPr>
+          <w:rFonts w:ascii="Times New Roman" w:hAnsi="Times New Roman" w:cs="Times New Roman"/>
+          <w:sz w:val="24"/>
+          <w:szCs w:val="24"/>
+        </w:rPr>
+        <w:t>setter</w:t>
+      </w:r>
+      <w:proofErr w:type="spellEnd"/>
+      <w:r>
+        <w:rPr>
+          <w:rFonts w:ascii="Times New Roman" w:hAnsi="Times New Roman" w:cs="Times New Roman"/>
+          <w:sz w:val="24"/>
+          <w:szCs w:val="24"/>
+        </w:rPr>
+        <w:t>, faça uma nova atribuição de valor, como se estivesse fazendo acesso direto ao atributo.</w:t>
       </w:r>
     </w:p>
     <w:p>
@@ -4454,8 +5248,18 @@
           <w:sz w:val="24"/>
           <w:szCs w:val="24"/>
         </w:rPr>
-        <w:t>Métodos de leitura dos atributos, os getters</w:t>
-      </w:r>
+        <w:t xml:space="preserve">Métodos de leitura dos atributos, os </w:t>
+      </w:r>
+      <w:proofErr w:type="spellStart"/>
+      <w:r>
+        <w:rPr>
+          <w:rFonts w:ascii="Times New Roman" w:hAnsi="Times New Roman" w:cs="Times New Roman"/>
+          <w:sz w:val="24"/>
+          <w:szCs w:val="24"/>
+        </w:rPr>
+        <w:t>getters</w:t>
+      </w:r>
+      <w:proofErr w:type="spellEnd"/>
       <w:r>
         <w:rPr>
           <w:rFonts w:ascii="Times New Roman" w:hAnsi="Times New Roman" w:cs="Times New Roman"/>
@@ -4486,8 +5290,36 @@
           <w:sz w:val="24"/>
           <w:szCs w:val="24"/>
         </w:rPr>
-        <w:t>Métodos de modifição dos atributos, os setters</w:t>
-      </w:r>
+        <w:t xml:space="preserve">Métodos de </w:t>
+      </w:r>
+      <w:proofErr w:type="spellStart"/>
+      <w:r>
+        <w:rPr>
+          <w:rFonts w:ascii="Times New Roman" w:hAnsi="Times New Roman" w:cs="Times New Roman"/>
+          <w:sz w:val="24"/>
+          <w:szCs w:val="24"/>
+        </w:rPr>
+        <w:t>modifição</w:t>
+      </w:r>
+      <w:proofErr w:type="spellEnd"/>
+      <w:r>
+        <w:rPr>
+          <w:rFonts w:ascii="Times New Roman" w:hAnsi="Times New Roman" w:cs="Times New Roman"/>
+          <w:sz w:val="24"/>
+          <w:szCs w:val="24"/>
+        </w:rPr>
+        <w:t xml:space="preserve"> dos atributos, os </w:t>
+      </w:r>
+      <w:proofErr w:type="spellStart"/>
+      <w:r>
+        <w:rPr>
+          <w:rFonts w:ascii="Times New Roman" w:hAnsi="Times New Roman" w:cs="Times New Roman"/>
+          <w:sz w:val="24"/>
+          <w:szCs w:val="24"/>
+        </w:rPr>
+        <w:t>setters</w:t>
+      </w:r>
+      <w:proofErr w:type="spellEnd"/>
       <w:r>
         <w:rPr>
           <w:rFonts w:ascii="Times New Roman" w:hAnsi="Times New Roman" w:cs="Times New Roman"/>
@@ -5700,6 +6532,7 @@
         </w:rPr>
         <w:t xml:space="preserve"> Para dizer que a classe Filme e Series são filhas da classe Programa, precisamos colocar </w:t>
       </w:r>
+      <w:proofErr w:type="spellStart"/>
       <w:r>
         <w:rPr>
           <w:rFonts w:ascii="Times New Roman" w:hAnsi="Times New Roman" w:cs="Times New Roman"/>
@@ -5708,7 +6541,40 @@
           <w:sz w:val="24"/>
           <w:szCs w:val="24"/>
         </w:rPr>
-        <w:t>class Classe (Nome_Da_Classe_Mae): Código</w:t>
+        <w:t>class</w:t>
+      </w:r>
+      <w:proofErr w:type="spellEnd"/>
+      <w:r>
+        <w:rPr>
+          <w:rFonts w:ascii="Times New Roman" w:hAnsi="Times New Roman" w:cs="Times New Roman"/>
+          <w:i/>
+          <w:iCs/>
+          <w:sz w:val="24"/>
+          <w:szCs w:val="24"/>
+        </w:rPr>
+        <w:t xml:space="preserve"> Classe (</w:t>
+      </w:r>
+      <w:proofErr w:type="spellStart"/>
+      <w:r>
+        <w:rPr>
+          <w:rFonts w:ascii="Times New Roman" w:hAnsi="Times New Roman" w:cs="Times New Roman"/>
+          <w:i/>
+          <w:iCs/>
+          <w:sz w:val="24"/>
+          <w:szCs w:val="24"/>
+        </w:rPr>
+        <w:t>Nome_Da_Classe_Mae</w:t>
+      </w:r>
+      <w:proofErr w:type="spellEnd"/>
+      <w:r>
+        <w:rPr>
+          <w:rFonts w:ascii="Times New Roman" w:hAnsi="Times New Roman" w:cs="Times New Roman"/>
+          <w:i/>
+          <w:iCs/>
+          <w:sz w:val="24"/>
+          <w:szCs w:val="24"/>
+        </w:rPr>
+        <w:t>): Código</w:t>
       </w:r>
       <w:r>
         <w:rPr>
@@ -5880,7 +6746,25 @@
           <w:sz w:val="24"/>
           <w:szCs w:val="24"/>
         </w:rPr>
-        <w:t>No caso do __nome, na classe Programa, ficará _Programa__nome, para a classe filha, porém, isso é totalmente contra produtivo, pois teremos que alterar todos os atributos d</w:t>
+        <w:t>No caso do __nome, na classe Programa, ficará _</w:t>
+      </w:r>
+      <w:proofErr w:type="spellStart"/>
+      <w:r>
+        <w:rPr>
+          <w:rFonts w:ascii="Times New Roman" w:hAnsi="Times New Roman" w:cs="Times New Roman"/>
+          <w:sz w:val="24"/>
+          <w:szCs w:val="24"/>
+        </w:rPr>
+        <w:t>Programa__nome</w:t>
+      </w:r>
+      <w:proofErr w:type="spellEnd"/>
+      <w:r>
+        <w:rPr>
+          <w:rFonts w:ascii="Times New Roman" w:hAnsi="Times New Roman" w:cs="Times New Roman"/>
+          <w:sz w:val="24"/>
+          <w:szCs w:val="24"/>
+        </w:rPr>
+        <w:t>, para a classe filha, porém, isso é totalmente contra produtivo, pois teremos que alterar todos os atributos d</w:t>
       </w:r>
       <w:r>
         <w:rPr>
@@ -6096,7 +6980,25 @@
           <w:sz w:val="24"/>
           <w:szCs w:val="24"/>
         </w:rPr>
-        <w:t>Podemos juntar ele com o .__init__(atributos que queremos para a classe).</w:t>
+        <w:t>Podemos juntar ele com o .__</w:t>
+      </w:r>
+      <w:proofErr w:type="spellStart"/>
+      <w:r>
+        <w:rPr>
+          <w:rFonts w:ascii="Times New Roman" w:hAnsi="Times New Roman" w:cs="Times New Roman"/>
+          <w:sz w:val="24"/>
+          <w:szCs w:val="24"/>
+        </w:rPr>
+        <w:t>init</w:t>
+      </w:r>
+      <w:proofErr w:type="spellEnd"/>
+      <w:r>
+        <w:rPr>
+          <w:rFonts w:ascii="Times New Roman" w:hAnsi="Times New Roman" w:cs="Times New Roman"/>
+          <w:sz w:val="24"/>
+          <w:szCs w:val="24"/>
+        </w:rPr>
+        <w:t>__(atributos que queremos para a classe).</w:t>
       </w:r>
       <w:r>
         <w:rPr>
@@ -6235,7 +7137,43 @@
           <w:sz w:val="24"/>
           <w:szCs w:val="24"/>
         </w:rPr>
-        <w:t>.__init__(), passando no init os parâmetros que queremos utilizar na classe filha e deixamos apenas o que difere da super classe que é a geral.</w:t>
+        <w:t>.__</w:t>
+      </w:r>
+      <w:proofErr w:type="spellStart"/>
+      <w:r>
+        <w:rPr>
+          <w:rFonts w:ascii="Times New Roman" w:hAnsi="Times New Roman" w:cs="Times New Roman"/>
+          <w:sz w:val="24"/>
+          <w:szCs w:val="24"/>
+        </w:rPr>
+        <w:t>init</w:t>
+      </w:r>
+      <w:proofErr w:type="spellEnd"/>
+      <w:r>
+        <w:rPr>
+          <w:rFonts w:ascii="Times New Roman" w:hAnsi="Times New Roman" w:cs="Times New Roman"/>
+          <w:sz w:val="24"/>
+          <w:szCs w:val="24"/>
+        </w:rPr>
+        <w:t xml:space="preserve">__(), passando no </w:t>
+      </w:r>
+      <w:proofErr w:type="spellStart"/>
+      <w:r>
+        <w:rPr>
+          <w:rFonts w:ascii="Times New Roman" w:hAnsi="Times New Roman" w:cs="Times New Roman"/>
+          <w:sz w:val="24"/>
+          <w:szCs w:val="24"/>
+        </w:rPr>
+        <w:t>init</w:t>
+      </w:r>
+      <w:proofErr w:type="spellEnd"/>
+      <w:r>
+        <w:rPr>
+          <w:rFonts w:ascii="Times New Roman" w:hAnsi="Times New Roman" w:cs="Times New Roman"/>
+          <w:sz w:val="24"/>
+          <w:szCs w:val="24"/>
+        </w:rPr>
+        <w:t xml:space="preserve"> os parâmetros que queremos utilizar na classe filha e deixamos apenas o que difere da super classe que é a geral.</w:t>
       </w:r>
     </w:p>
     <w:p>
@@ -6308,7 +7246,79 @@
           <w:sz w:val="24"/>
           <w:szCs w:val="24"/>
         </w:rPr>
-        <w:t>Colocar o super init depois do def init da classe filha, basicamente serve para sobrescrever o init da classe filha pelo da classe mãe, e tudo o que vier abaixo dele, será conteúdo novo para acrescentar nessa classe.</w:t>
+        <w:t xml:space="preserve">Colocar o super </w:t>
+      </w:r>
+      <w:proofErr w:type="spellStart"/>
+      <w:r>
+        <w:rPr>
+          <w:rFonts w:ascii="Times New Roman" w:hAnsi="Times New Roman" w:cs="Times New Roman"/>
+          <w:sz w:val="24"/>
+          <w:szCs w:val="24"/>
+        </w:rPr>
+        <w:t>init</w:t>
+      </w:r>
+      <w:proofErr w:type="spellEnd"/>
+      <w:r>
+        <w:rPr>
+          <w:rFonts w:ascii="Times New Roman" w:hAnsi="Times New Roman" w:cs="Times New Roman"/>
+          <w:sz w:val="24"/>
+          <w:szCs w:val="24"/>
+        </w:rPr>
+        <w:t xml:space="preserve"> depois do </w:t>
+      </w:r>
+      <w:proofErr w:type="spellStart"/>
+      <w:r>
+        <w:rPr>
+          <w:rFonts w:ascii="Times New Roman" w:hAnsi="Times New Roman" w:cs="Times New Roman"/>
+          <w:sz w:val="24"/>
+          <w:szCs w:val="24"/>
+        </w:rPr>
+        <w:t>def</w:t>
+      </w:r>
+      <w:proofErr w:type="spellEnd"/>
+      <w:r>
+        <w:rPr>
+          <w:rFonts w:ascii="Times New Roman" w:hAnsi="Times New Roman" w:cs="Times New Roman"/>
+          <w:sz w:val="24"/>
+          <w:szCs w:val="24"/>
+        </w:rPr>
+        <w:t xml:space="preserve"> </w:t>
+      </w:r>
+      <w:proofErr w:type="spellStart"/>
+      <w:r>
+        <w:rPr>
+          <w:rFonts w:ascii="Times New Roman" w:hAnsi="Times New Roman" w:cs="Times New Roman"/>
+          <w:sz w:val="24"/>
+          <w:szCs w:val="24"/>
+        </w:rPr>
+        <w:t>init</w:t>
+      </w:r>
+      <w:proofErr w:type="spellEnd"/>
+      <w:r>
+        <w:rPr>
+          <w:rFonts w:ascii="Times New Roman" w:hAnsi="Times New Roman" w:cs="Times New Roman"/>
+          <w:sz w:val="24"/>
+          <w:szCs w:val="24"/>
+        </w:rPr>
+        <w:t xml:space="preserve"> da classe filha, basicamente serve para sobrescrever o </w:t>
+      </w:r>
+      <w:proofErr w:type="spellStart"/>
+      <w:r>
+        <w:rPr>
+          <w:rFonts w:ascii="Times New Roman" w:hAnsi="Times New Roman" w:cs="Times New Roman"/>
+          <w:sz w:val="24"/>
+          <w:szCs w:val="24"/>
+        </w:rPr>
+        <w:t>init</w:t>
+      </w:r>
+      <w:proofErr w:type="spellEnd"/>
+      <w:r>
+        <w:rPr>
+          <w:rFonts w:ascii="Times New Roman" w:hAnsi="Times New Roman" w:cs="Times New Roman"/>
+          <w:sz w:val="24"/>
+          <w:szCs w:val="24"/>
+        </w:rPr>
+        <w:t xml:space="preserve"> da classe filha pelo da classe mãe, e tudo o que vier abaixo dele, será conteúdo novo para acrescentar nessa classe.</w:t>
       </w:r>
     </w:p>
     <w:p>
@@ -6370,7 +7380,25 @@
           <w:sz w:val="24"/>
           <w:szCs w:val="24"/>
         </w:rPr>
-        <w:t>São métodos declarados com @classmethod. Quando criamos um método de classe, temos acesso aos atributos da classe. Da mesma forma com os atributos de classe, podemos acessar estes métodos de dentro dos métodos de instância, a partir de __class__, se desejarmos:</w:t>
+        <w:t>São métodos declarados com @classmethod. Quando criamos um método de classe, temos acesso aos atributos da classe. Da mesma forma com os atributos de classe, podemos acessar estes métodos de dentro dos métodos de instância, a partir de __</w:t>
+      </w:r>
+      <w:proofErr w:type="spellStart"/>
+      <w:r>
+        <w:rPr>
+          <w:rFonts w:ascii="Times New Roman" w:hAnsi="Times New Roman" w:cs="Times New Roman"/>
+          <w:sz w:val="24"/>
+          <w:szCs w:val="24"/>
+        </w:rPr>
+        <w:t>class</w:t>
+      </w:r>
+      <w:proofErr w:type="spellEnd"/>
+      <w:r>
+        <w:rPr>
+          <w:rFonts w:ascii="Times New Roman" w:hAnsi="Times New Roman" w:cs="Times New Roman"/>
+          <w:sz w:val="24"/>
+          <w:szCs w:val="24"/>
+        </w:rPr>
+        <w:t>__, se desejarmos:</w:t>
       </w:r>
     </w:p>
     <w:p>
@@ -6385,6 +7413,7 @@
           <w:szCs w:val="24"/>
         </w:rPr>
       </w:pPr>
+      <w:proofErr w:type="spellStart"/>
       <w:r>
         <w:rPr>
           <w:rFonts w:ascii="Times New Roman" w:hAnsi="Times New Roman" w:cs="Times New Roman"/>
@@ -6393,13 +7422,10 @@
           <w:sz w:val="24"/>
           <w:szCs w:val="24"/>
         </w:rPr>
-        <w:t>class Funcionario:</w:t>
-      </w:r>
-    </w:p>
-    <w:p>
-      <w:pPr>
-        <w:pStyle w:val="PargrafodaLista"/>
-        <w:ind w:left="2832"/>
+        <w:t>class</w:t>
+      </w:r>
+      <w:proofErr w:type="spellEnd"/>
+      <w:r>
         <w:rPr>
           <w:rFonts w:ascii="Times New Roman" w:hAnsi="Times New Roman" w:cs="Times New Roman"/>
           <w:i/>
@@ -6407,7 +7433,9 @@
           <w:sz w:val="24"/>
           <w:szCs w:val="24"/>
         </w:rPr>
-      </w:pPr>
+        <w:t xml:space="preserve"> </w:t>
+      </w:r>
+      <w:proofErr w:type="spellStart"/>
       <w:r>
         <w:rPr>
           <w:rFonts w:ascii="Times New Roman" w:hAnsi="Times New Roman" w:cs="Times New Roman"/>
@@ -6416,13 +7444,10 @@
           <w:sz w:val="24"/>
           <w:szCs w:val="24"/>
         </w:rPr>
-        <w:t xml:space="preserve">    prefixo = 'Instrutor'</w:t>
-      </w:r>
-    </w:p>
-    <w:p>
-      <w:pPr>
-        <w:pStyle w:val="PargrafodaLista"/>
-        <w:ind w:left="2832"/>
+        <w:t>Funcionario</w:t>
+      </w:r>
+      <w:proofErr w:type="spellEnd"/>
+      <w:r>
         <w:rPr>
           <w:rFonts w:ascii="Times New Roman" w:hAnsi="Times New Roman" w:cs="Times New Roman"/>
           <w:i/>
@@ -6430,7 +7455,8 @@
           <w:sz w:val="24"/>
           <w:szCs w:val="24"/>
         </w:rPr>
-      </w:pPr>
+        <w:t>:</w:t>
+      </w:r>
     </w:p>
     <w:p>
       <w:pPr>
@@ -6452,7 +7478,7 @@
           <w:sz w:val="24"/>
           <w:szCs w:val="24"/>
         </w:rPr>
-        <w:t xml:space="preserve">    @classmethod</w:t>
+        <w:t xml:space="preserve">    prefixo = 'Instrutor'</w:t>
       </w:r>
     </w:p>
     <w:p>
@@ -6467,7 +7493,11 @@
           <w:szCs w:val="24"/>
         </w:rPr>
       </w:pPr>
-      <w:r>
+    </w:p>
+    <w:p>
+      <w:pPr>
+        <w:pStyle w:val="PargrafodaLista"/>
+        <w:ind w:left="2832"/>
         <w:rPr>
           <w:rFonts w:ascii="Times New Roman" w:hAnsi="Times New Roman" w:cs="Times New Roman"/>
           <w:i/>
@@ -6475,18 +7505,6 @@
           <w:sz w:val="24"/>
           <w:szCs w:val="24"/>
         </w:rPr>
-        <w:t xml:space="preserve">    def info(cls):</w:t>
-      </w:r>
-    </w:p>
-    <w:p>
-      <w:pPr>
-        <w:pStyle w:val="PargrafodaLista"/>
-        <w:ind w:left="2832"/>
-        <w:rPr>
-          <w:rFonts w:ascii="Times New Roman" w:hAnsi="Times New Roman" w:cs="Times New Roman"/>
-          <w:sz w:val="24"/>
-          <w:szCs w:val="24"/>
-        </w:rPr>
       </w:pPr>
       <w:r>
         <w:rPr>
@@ -6496,7 +7514,183 @@
           <w:sz w:val="24"/>
           <w:szCs w:val="24"/>
         </w:rPr>
-        <w:t xml:space="preserve">        return f'Esse é um {cls.prefixo}'</w:t>
+        <w:t xml:space="preserve">    @classmethod</w:t>
+      </w:r>
+    </w:p>
+    <w:p>
+      <w:pPr>
+        <w:pStyle w:val="PargrafodaLista"/>
+        <w:ind w:left="2832"/>
+        <w:rPr>
+          <w:rFonts w:ascii="Times New Roman" w:hAnsi="Times New Roman" w:cs="Times New Roman"/>
+          <w:i/>
+          <w:iCs/>
+          <w:sz w:val="24"/>
+          <w:szCs w:val="24"/>
+        </w:rPr>
+      </w:pPr>
+      <w:r>
+        <w:rPr>
+          <w:rFonts w:ascii="Times New Roman" w:hAnsi="Times New Roman" w:cs="Times New Roman"/>
+          <w:i/>
+          <w:iCs/>
+          <w:sz w:val="24"/>
+          <w:szCs w:val="24"/>
+        </w:rPr>
+        <w:t xml:space="preserve">    </w:t>
+      </w:r>
+      <w:proofErr w:type="spellStart"/>
+      <w:r>
+        <w:rPr>
+          <w:rFonts w:ascii="Times New Roman" w:hAnsi="Times New Roman" w:cs="Times New Roman"/>
+          <w:i/>
+          <w:iCs/>
+          <w:sz w:val="24"/>
+          <w:szCs w:val="24"/>
+        </w:rPr>
+        <w:t>def</w:t>
+      </w:r>
+      <w:proofErr w:type="spellEnd"/>
+      <w:r>
+        <w:rPr>
+          <w:rFonts w:ascii="Times New Roman" w:hAnsi="Times New Roman" w:cs="Times New Roman"/>
+          <w:i/>
+          <w:iCs/>
+          <w:sz w:val="24"/>
+          <w:szCs w:val="24"/>
+        </w:rPr>
+        <w:t xml:space="preserve"> </w:t>
+      </w:r>
+      <w:proofErr w:type="spellStart"/>
+      <w:r>
+        <w:rPr>
+          <w:rFonts w:ascii="Times New Roman" w:hAnsi="Times New Roman" w:cs="Times New Roman"/>
+          <w:i/>
+          <w:iCs/>
+          <w:sz w:val="24"/>
+          <w:szCs w:val="24"/>
+        </w:rPr>
+        <w:t>info</w:t>
+      </w:r>
+      <w:proofErr w:type="spellEnd"/>
+      <w:r>
+        <w:rPr>
+          <w:rFonts w:ascii="Times New Roman" w:hAnsi="Times New Roman" w:cs="Times New Roman"/>
+          <w:i/>
+          <w:iCs/>
+          <w:sz w:val="24"/>
+          <w:szCs w:val="24"/>
+        </w:rPr>
+        <w:t>(</w:t>
+      </w:r>
+      <w:proofErr w:type="spellStart"/>
+      <w:r>
+        <w:rPr>
+          <w:rFonts w:ascii="Times New Roman" w:hAnsi="Times New Roman" w:cs="Times New Roman"/>
+          <w:i/>
+          <w:iCs/>
+          <w:sz w:val="24"/>
+          <w:szCs w:val="24"/>
+        </w:rPr>
+        <w:t>cls</w:t>
+      </w:r>
+      <w:proofErr w:type="spellEnd"/>
+      <w:r>
+        <w:rPr>
+          <w:rFonts w:ascii="Times New Roman" w:hAnsi="Times New Roman" w:cs="Times New Roman"/>
+          <w:i/>
+          <w:iCs/>
+          <w:sz w:val="24"/>
+          <w:szCs w:val="24"/>
+        </w:rPr>
+        <w:t>):</w:t>
+      </w:r>
+    </w:p>
+    <w:p>
+      <w:pPr>
+        <w:pStyle w:val="PargrafodaLista"/>
+        <w:ind w:left="2832"/>
+        <w:rPr>
+          <w:rFonts w:ascii="Times New Roman" w:hAnsi="Times New Roman" w:cs="Times New Roman"/>
+          <w:sz w:val="24"/>
+          <w:szCs w:val="24"/>
+        </w:rPr>
+      </w:pPr>
+      <w:r>
+        <w:rPr>
+          <w:rFonts w:ascii="Times New Roman" w:hAnsi="Times New Roman" w:cs="Times New Roman"/>
+          <w:i/>
+          <w:iCs/>
+          <w:sz w:val="24"/>
+          <w:szCs w:val="24"/>
+        </w:rPr>
+        <w:t xml:space="preserve">        </w:t>
+      </w:r>
+      <w:proofErr w:type="spellStart"/>
+      <w:r>
+        <w:rPr>
+          <w:rFonts w:ascii="Times New Roman" w:hAnsi="Times New Roman" w:cs="Times New Roman"/>
+          <w:i/>
+          <w:iCs/>
+          <w:sz w:val="24"/>
+          <w:szCs w:val="24"/>
+        </w:rPr>
+        <w:t>return</w:t>
+      </w:r>
+      <w:proofErr w:type="spellEnd"/>
+      <w:r>
+        <w:rPr>
+          <w:rFonts w:ascii="Times New Roman" w:hAnsi="Times New Roman" w:cs="Times New Roman"/>
+          <w:i/>
+          <w:iCs/>
+          <w:sz w:val="24"/>
+          <w:szCs w:val="24"/>
+        </w:rPr>
+        <w:t xml:space="preserve"> </w:t>
+      </w:r>
+      <w:proofErr w:type="spellStart"/>
+      <w:r>
+        <w:rPr>
+          <w:rFonts w:ascii="Times New Roman" w:hAnsi="Times New Roman" w:cs="Times New Roman"/>
+          <w:i/>
+          <w:iCs/>
+          <w:sz w:val="24"/>
+          <w:szCs w:val="24"/>
+        </w:rPr>
+        <w:t>f'Esse</w:t>
+      </w:r>
+      <w:proofErr w:type="spellEnd"/>
+      <w:r>
+        <w:rPr>
+          <w:rFonts w:ascii="Times New Roman" w:hAnsi="Times New Roman" w:cs="Times New Roman"/>
+          <w:i/>
+          <w:iCs/>
+          <w:sz w:val="24"/>
+          <w:szCs w:val="24"/>
+        </w:rPr>
+        <w:t xml:space="preserve"> é um {</w:t>
+      </w:r>
+      <w:proofErr w:type="spellStart"/>
+      <w:r>
+        <w:rPr>
+          <w:rFonts w:ascii="Times New Roman" w:hAnsi="Times New Roman" w:cs="Times New Roman"/>
+          <w:i/>
+          <w:iCs/>
+          <w:sz w:val="24"/>
+          <w:szCs w:val="24"/>
+        </w:rPr>
+        <w:t>cls.prefixo</w:t>
+      </w:r>
+      <w:proofErr w:type="spellEnd"/>
+      <w:r>
+        <w:rPr>
+          <w:rFonts w:ascii="Times New Roman" w:hAnsi="Times New Roman" w:cs="Times New Roman"/>
+          <w:i/>
+          <w:iCs/>
+          <w:sz w:val="24"/>
+          <w:szCs w:val="24"/>
+        </w:rPr>
+        <w:t>}'</w:t>
       </w:r>
     </w:p>
     <w:p>
@@ -6518,7 +7712,43 @@
           <w:sz w:val="24"/>
           <w:szCs w:val="24"/>
         </w:rPr>
-        <w:t>Perceba que, ao invés de self, passamos cls para o método, já que neste caso sempre recebemos uma instância da classe como primeiro argumento. O nome cls é uma convenção, assim como self.</w:t>
+        <w:t xml:space="preserve">Perceba que, ao invés de self, passamos </w:t>
+      </w:r>
+      <w:proofErr w:type="spellStart"/>
+      <w:r>
+        <w:rPr>
+          <w:rFonts w:ascii="Times New Roman" w:hAnsi="Times New Roman" w:cs="Times New Roman"/>
+          <w:sz w:val="24"/>
+          <w:szCs w:val="24"/>
+        </w:rPr>
+        <w:t>cls</w:t>
+      </w:r>
+      <w:proofErr w:type="spellEnd"/>
+      <w:r>
+        <w:rPr>
+          <w:rFonts w:ascii="Times New Roman" w:hAnsi="Times New Roman" w:cs="Times New Roman"/>
+          <w:sz w:val="24"/>
+          <w:szCs w:val="24"/>
+        </w:rPr>
+        <w:t xml:space="preserve"> para o método, já que neste caso sempre recebemos uma instância da classe como primeiro argumento. O nome </w:t>
+      </w:r>
+      <w:proofErr w:type="spellStart"/>
+      <w:r>
+        <w:rPr>
+          <w:rFonts w:ascii="Times New Roman" w:hAnsi="Times New Roman" w:cs="Times New Roman"/>
+          <w:sz w:val="24"/>
+          <w:szCs w:val="24"/>
+        </w:rPr>
+        <w:t>cls</w:t>
+      </w:r>
+      <w:proofErr w:type="spellEnd"/>
+      <w:r>
+        <w:rPr>
+          <w:rFonts w:ascii="Times New Roman" w:hAnsi="Times New Roman" w:cs="Times New Roman"/>
+          <w:sz w:val="24"/>
+          <w:szCs w:val="24"/>
+        </w:rPr>
+        <w:t xml:space="preserve"> é uma convenção, assim como self.</w:t>
       </w:r>
     </w:p>
     <w:p>
@@ -6596,6 +7826,7 @@
           <w:szCs w:val="24"/>
         </w:rPr>
       </w:pPr>
+      <w:proofErr w:type="spellStart"/>
       <w:r>
         <w:rPr>
           <w:rFonts w:ascii="Times New Roman" w:hAnsi="Times New Roman" w:cs="Times New Roman"/>
@@ -6604,14 +7835,10 @@
           <w:sz w:val="24"/>
           <w:szCs w:val="24"/>
         </w:rPr>
-        <w:t>class FolhaDePagamento:</w:t>
-      </w:r>
-    </w:p>
-    <w:p>
-      <w:pPr>
-        <w:spacing w:line="360" w:lineRule="auto"/>
-        <w:ind w:left="2832"/>
-        <w:jc w:val="both"/>
+        <w:t>class</w:t>
+      </w:r>
+      <w:proofErr w:type="spellEnd"/>
+      <w:r>
         <w:rPr>
           <w:rFonts w:ascii="Times New Roman" w:hAnsi="Times New Roman" w:cs="Times New Roman"/>
           <w:i/>
@@ -6619,7 +7846,9 @@
           <w:sz w:val="24"/>
           <w:szCs w:val="24"/>
         </w:rPr>
-      </w:pPr>
+        <w:t xml:space="preserve"> </w:t>
+      </w:r>
+      <w:proofErr w:type="spellStart"/>
       <w:r>
         <w:rPr>
           <w:rFonts w:ascii="Times New Roman" w:hAnsi="Times New Roman" w:cs="Times New Roman"/>
@@ -6628,14 +7857,10 @@
           <w:sz w:val="24"/>
           <w:szCs w:val="24"/>
         </w:rPr>
-        <w:t xml:space="preserve">    @staticmethod</w:t>
-      </w:r>
-    </w:p>
-    <w:p>
-      <w:pPr>
-        <w:spacing w:line="360" w:lineRule="auto"/>
-        <w:ind w:left="2832"/>
-        <w:jc w:val="both"/>
+        <w:t>FolhaDePagamento</w:t>
+      </w:r>
+      <w:proofErr w:type="spellEnd"/>
+      <w:r>
         <w:rPr>
           <w:rFonts w:ascii="Times New Roman" w:hAnsi="Times New Roman" w:cs="Times New Roman"/>
           <w:i/>
@@ -6643,8 +7868,14 @@
           <w:sz w:val="24"/>
           <w:szCs w:val="24"/>
         </w:rPr>
-      </w:pPr>
-      <w:r>
+        <w:t>:</w:t>
+      </w:r>
+    </w:p>
+    <w:p>
+      <w:pPr>
+        <w:spacing w:line="360" w:lineRule="auto"/>
+        <w:ind w:left="2832"/>
+        <w:jc w:val="both"/>
         <w:rPr>
           <w:rFonts w:ascii="Times New Roman" w:hAnsi="Times New Roman" w:cs="Times New Roman"/>
           <w:i/>
@@ -6652,19 +7883,6 @@
           <w:sz w:val="24"/>
           <w:szCs w:val="24"/>
         </w:rPr>
-        <w:t xml:space="preserve">    def log():</w:t>
-      </w:r>
-    </w:p>
-    <w:p>
-      <w:pPr>
-        <w:spacing w:line="360" w:lineRule="auto"/>
-        <w:ind w:left="2832"/>
-        <w:jc w:val="both"/>
-        <w:rPr>
-          <w:rFonts w:ascii="Times New Roman" w:hAnsi="Times New Roman" w:cs="Times New Roman"/>
-          <w:sz w:val="24"/>
-          <w:szCs w:val="24"/>
-        </w:rPr>
       </w:pPr>
       <w:r>
         <w:rPr>
@@ -6674,7 +7892,119 @@
           <w:sz w:val="24"/>
           <w:szCs w:val="24"/>
         </w:rPr>
-        <w:t xml:space="preserve">        return f'Isso é um log qualquer'</w:t>
+        <w:t xml:space="preserve">    @staticmethod</w:t>
+      </w:r>
+    </w:p>
+    <w:p>
+      <w:pPr>
+        <w:spacing w:line="360" w:lineRule="auto"/>
+        <w:ind w:left="2832"/>
+        <w:jc w:val="both"/>
+        <w:rPr>
+          <w:rFonts w:ascii="Times New Roman" w:hAnsi="Times New Roman" w:cs="Times New Roman"/>
+          <w:i/>
+          <w:iCs/>
+          <w:sz w:val="24"/>
+          <w:szCs w:val="24"/>
+        </w:rPr>
+      </w:pPr>
+      <w:r>
+        <w:rPr>
+          <w:rFonts w:ascii="Times New Roman" w:hAnsi="Times New Roman" w:cs="Times New Roman"/>
+          <w:i/>
+          <w:iCs/>
+          <w:sz w:val="24"/>
+          <w:szCs w:val="24"/>
+        </w:rPr>
+        <w:t xml:space="preserve">    </w:t>
+      </w:r>
+      <w:proofErr w:type="spellStart"/>
+      <w:r>
+        <w:rPr>
+          <w:rFonts w:ascii="Times New Roman" w:hAnsi="Times New Roman" w:cs="Times New Roman"/>
+          <w:i/>
+          <w:iCs/>
+          <w:sz w:val="24"/>
+          <w:szCs w:val="24"/>
+        </w:rPr>
+        <w:t>def</w:t>
+      </w:r>
+      <w:proofErr w:type="spellEnd"/>
+      <w:r>
+        <w:rPr>
+          <w:rFonts w:ascii="Times New Roman" w:hAnsi="Times New Roman" w:cs="Times New Roman"/>
+          <w:i/>
+          <w:iCs/>
+          <w:sz w:val="24"/>
+          <w:szCs w:val="24"/>
+        </w:rPr>
+        <w:t xml:space="preserve"> log():</w:t>
+      </w:r>
+    </w:p>
+    <w:p>
+      <w:pPr>
+        <w:spacing w:line="360" w:lineRule="auto"/>
+        <w:ind w:left="2832"/>
+        <w:jc w:val="both"/>
+        <w:rPr>
+          <w:rFonts w:ascii="Times New Roman" w:hAnsi="Times New Roman" w:cs="Times New Roman"/>
+          <w:sz w:val="24"/>
+          <w:szCs w:val="24"/>
+        </w:rPr>
+      </w:pPr>
+      <w:r>
+        <w:rPr>
+          <w:rFonts w:ascii="Times New Roman" w:hAnsi="Times New Roman" w:cs="Times New Roman"/>
+          <w:i/>
+          <w:iCs/>
+          <w:sz w:val="24"/>
+          <w:szCs w:val="24"/>
+        </w:rPr>
+        <w:t xml:space="preserve">        </w:t>
+      </w:r>
+      <w:proofErr w:type="spellStart"/>
+      <w:r>
+        <w:rPr>
+          <w:rFonts w:ascii="Times New Roman" w:hAnsi="Times New Roman" w:cs="Times New Roman"/>
+          <w:i/>
+          <w:iCs/>
+          <w:sz w:val="24"/>
+          <w:szCs w:val="24"/>
+        </w:rPr>
+        <w:t>return</w:t>
+      </w:r>
+      <w:proofErr w:type="spellEnd"/>
+      <w:r>
+        <w:rPr>
+          <w:rFonts w:ascii="Times New Roman" w:hAnsi="Times New Roman" w:cs="Times New Roman"/>
+          <w:i/>
+          <w:iCs/>
+          <w:sz w:val="24"/>
+          <w:szCs w:val="24"/>
+        </w:rPr>
+        <w:t xml:space="preserve"> </w:t>
+      </w:r>
+      <w:proofErr w:type="spellStart"/>
+      <w:r>
+        <w:rPr>
+          <w:rFonts w:ascii="Times New Roman" w:hAnsi="Times New Roman" w:cs="Times New Roman"/>
+          <w:i/>
+          <w:iCs/>
+          <w:sz w:val="24"/>
+          <w:szCs w:val="24"/>
+        </w:rPr>
+        <w:t>f'Isso</w:t>
+      </w:r>
+      <w:proofErr w:type="spellEnd"/>
+      <w:r>
+        <w:rPr>
+          <w:rFonts w:ascii="Times New Roman" w:hAnsi="Times New Roman" w:cs="Times New Roman"/>
+          <w:i/>
+          <w:iCs/>
+          <w:sz w:val="24"/>
+          <w:szCs w:val="24"/>
+        </w:rPr>
+        <w:t xml:space="preserve"> é um log qualquer'</w:t>
       </w:r>
     </w:p>
     <w:p>
@@ -6781,7 +8111,25 @@
           <w:szCs w:val="24"/>
         </w:rPr>
         <w:lastRenderedPageBreak/>
-        <w:t>Alguns pythonistas não aconselham o uso do @staticmethod, já que poderia ser substituído por uma simples função no corpo do módulo. Outros mais puristas entendem que os métodos estáticos fazem sentido, sim, e que devem ser vistos como responsabilidade das classes.</w:t>
+        <w:t xml:space="preserve">Alguns </w:t>
+      </w:r>
+      <w:proofErr w:type="spellStart"/>
+      <w:r>
+        <w:rPr>
+          <w:rFonts w:ascii="Times New Roman" w:hAnsi="Times New Roman" w:cs="Times New Roman"/>
+          <w:sz w:val="24"/>
+          <w:szCs w:val="24"/>
+        </w:rPr>
+        <w:t>pythonistas</w:t>
+      </w:r>
+      <w:proofErr w:type="spellEnd"/>
+      <w:r>
+        <w:rPr>
+          <w:rFonts w:ascii="Times New Roman" w:hAnsi="Times New Roman" w:cs="Times New Roman"/>
+          <w:sz w:val="24"/>
+          <w:szCs w:val="24"/>
+        </w:rPr>
+        <w:t xml:space="preserve"> não aconselham o uso do @staticmethod, já que poderia ser substituído por uma simples função no corpo do módulo. Outros mais puristas entendem que os métodos estáticos fazem sentido, sim, e que devem ser vistos como responsabilidade das classes.</w:t>
       </w:r>
     </w:p>
     <w:p>
@@ -6941,7 +8289,31 @@
           <w:szCs w:val="24"/>
           <w:u w:val="single"/>
         </w:rPr>
-        <w:t>Aula 3 – Reduzindo ifs Com Polimorfismo:</w:t>
+        <w:t xml:space="preserve">Aula 3 – Reduzindo </w:t>
+      </w:r>
+      <w:proofErr w:type="spellStart"/>
+      <w:r>
+        <w:rPr>
+          <w:rFonts w:ascii="Times New Roman" w:hAnsi="Times New Roman" w:cs="Times New Roman"/>
+          <w:b/>
+          <w:bCs/>
+          <w:sz w:val="24"/>
+          <w:szCs w:val="24"/>
+          <w:u w:val="single"/>
+        </w:rPr>
+        <w:t>ifs</w:t>
+      </w:r>
+      <w:proofErr w:type="spellEnd"/>
+      <w:r>
+        <w:rPr>
+          <w:rFonts w:ascii="Times New Roman" w:hAnsi="Times New Roman" w:cs="Times New Roman"/>
+          <w:b/>
+          <w:bCs/>
+          <w:sz w:val="24"/>
+          <w:szCs w:val="24"/>
+          <w:u w:val="single"/>
+        </w:rPr>
+        <w:t xml:space="preserve"> Com Polimorfismo:</w:t>
       </w:r>
     </w:p>
     <w:p>
@@ -7141,7 +8513,25 @@
           <w:sz w:val="24"/>
           <w:szCs w:val="24"/>
         </w:rPr>
-        <w:t>Criamos uma variável chamada detalhe e utilizamos um if atribuído à ela para definir o que será exibido, duração ou temporadas.</w:t>
+        <w:t xml:space="preserve">Criamos uma variável chamada detalhe e utilizamos um if atribuído </w:t>
+      </w:r>
+      <w:proofErr w:type="gramStart"/>
+      <w:r>
+        <w:rPr>
+          <w:rFonts w:ascii="Times New Roman" w:hAnsi="Times New Roman" w:cs="Times New Roman"/>
+          <w:sz w:val="24"/>
+          <w:szCs w:val="24"/>
+        </w:rPr>
+        <w:t>à</w:t>
+      </w:r>
+      <w:proofErr w:type="gramEnd"/>
+      <w:r>
+        <w:rPr>
+          <w:rFonts w:ascii="Times New Roman" w:hAnsi="Times New Roman" w:cs="Times New Roman"/>
+          <w:sz w:val="24"/>
+          <w:szCs w:val="24"/>
+        </w:rPr>
+        <w:t xml:space="preserve"> ela para definir o que será exibido, duração ou temporadas.</w:t>
       </w:r>
     </w:p>
     <w:p>
@@ -7183,15 +8573,77 @@
           <w:sz w:val="24"/>
           <w:szCs w:val="24"/>
         </w:rPr>
-        <w:t>(hasattr(has atribute))</w:t>
-      </w:r>
-      <w:r>
-        <w:rPr>
-          <w:rFonts w:ascii="Times New Roman" w:hAnsi="Times New Roman" w:cs="Times New Roman"/>
-          <w:sz w:val="24"/>
-          <w:szCs w:val="24"/>
-        </w:rPr>
-        <w:t xml:space="preserve"> ‘duracao’, se não, exibe a temporada.</w:t>
+        <w:t>(</w:t>
+      </w:r>
+      <w:proofErr w:type="spellStart"/>
+      <w:r>
+        <w:rPr>
+          <w:rFonts w:ascii="Times New Roman" w:hAnsi="Times New Roman" w:cs="Times New Roman"/>
+          <w:i/>
+          <w:iCs/>
+          <w:sz w:val="24"/>
+          <w:szCs w:val="24"/>
+        </w:rPr>
+        <w:t>hasattr</w:t>
+      </w:r>
+      <w:proofErr w:type="spellEnd"/>
+      <w:r>
+        <w:rPr>
+          <w:rFonts w:ascii="Times New Roman" w:hAnsi="Times New Roman" w:cs="Times New Roman"/>
+          <w:i/>
+          <w:iCs/>
+          <w:sz w:val="24"/>
+          <w:szCs w:val="24"/>
+        </w:rPr>
+        <w:t>(</w:t>
+      </w:r>
+      <w:proofErr w:type="spellStart"/>
+      <w:r>
+        <w:rPr>
+          <w:rFonts w:ascii="Times New Roman" w:hAnsi="Times New Roman" w:cs="Times New Roman"/>
+          <w:i/>
+          <w:iCs/>
+          <w:sz w:val="24"/>
+          <w:szCs w:val="24"/>
+        </w:rPr>
+        <w:t>has</w:t>
+      </w:r>
+      <w:proofErr w:type="spellEnd"/>
+      <w:r>
+        <w:rPr>
+          <w:rFonts w:ascii="Times New Roman" w:hAnsi="Times New Roman" w:cs="Times New Roman"/>
+          <w:i/>
+          <w:iCs/>
+          <w:sz w:val="24"/>
+          <w:szCs w:val="24"/>
+        </w:rPr>
+        <w:t xml:space="preserve"> atribute))</w:t>
+      </w:r>
+      <w:r>
+        <w:rPr>
+          <w:rFonts w:ascii="Times New Roman" w:hAnsi="Times New Roman" w:cs="Times New Roman"/>
+          <w:sz w:val="24"/>
+          <w:szCs w:val="24"/>
+        </w:rPr>
+        <w:t xml:space="preserve"> ‘</w:t>
+      </w:r>
+      <w:proofErr w:type="spellStart"/>
+      <w:r>
+        <w:rPr>
+          <w:rFonts w:ascii="Times New Roman" w:hAnsi="Times New Roman" w:cs="Times New Roman"/>
+          <w:sz w:val="24"/>
+          <w:szCs w:val="24"/>
+        </w:rPr>
+        <w:t>duracao</w:t>
+      </w:r>
+      <w:proofErr w:type="spellEnd"/>
+      <w:r>
+        <w:rPr>
+          <w:rFonts w:ascii="Times New Roman" w:hAnsi="Times New Roman" w:cs="Times New Roman"/>
+          <w:sz w:val="24"/>
+          <w:szCs w:val="24"/>
+        </w:rPr>
+        <w:t>’, se não, exibe a temporada.</w:t>
       </w:r>
     </w:p>
     <w:p>
@@ -7259,6 +8711,7 @@
         </w:rPr>
         <w:t xml:space="preserve">O for está dizendo que para cada programa, ou seja, item, dentro da variável </w:t>
       </w:r>
+      <w:proofErr w:type="spellStart"/>
       <w:r>
         <w:rPr>
           <w:rFonts w:ascii="Times New Roman" w:hAnsi="Times New Roman" w:cs="Times New Roman"/>
@@ -7269,6 +8722,7 @@
         </w:rPr>
         <w:t>filmes_e_series</w:t>
       </w:r>
+      <w:proofErr w:type="spellEnd"/>
       <w:r>
         <w:rPr>
           <w:rFonts w:ascii="Times New Roman" w:hAnsi="Times New Roman" w:cs="Times New Roman"/>
@@ -7481,7 +8935,25 @@
           <w:sz w:val="24"/>
           <w:szCs w:val="24"/>
         </w:rPr>
-        <w:t xml:space="preserve">Para economizar ifs, podemos evitar fazer tudo o que foi dito ali em cima (para imprimir uma coisa diferente para cada objeto) e simplesmente criar um novo método chamado imprime para a super classe, </w:t>
+        <w:t xml:space="preserve">Para economizar </w:t>
+      </w:r>
+      <w:proofErr w:type="spellStart"/>
+      <w:r>
+        <w:rPr>
+          <w:rFonts w:ascii="Times New Roman" w:hAnsi="Times New Roman" w:cs="Times New Roman"/>
+          <w:sz w:val="24"/>
+          <w:szCs w:val="24"/>
+        </w:rPr>
+        <w:t>ifs</w:t>
+      </w:r>
+      <w:proofErr w:type="spellEnd"/>
+      <w:r>
+        <w:rPr>
+          <w:rFonts w:ascii="Times New Roman" w:hAnsi="Times New Roman" w:cs="Times New Roman"/>
+          <w:sz w:val="24"/>
+          <w:szCs w:val="24"/>
+        </w:rPr>
+        <w:t xml:space="preserve">, podemos evitar fazer tudo o que foi dito ali em cima (para imprimir uma coisa diferente para cada objeto) e simplesmente criar um novo método chamado imprime para a super classe, </w:t>
       </w:r>
       <w:r>
         <w:rPr>
@@ -7545,7 +9017,25 @@
           <w:sz w:val="24"/>
           <w:szCs w:val="24"/>
         </w:rPr>
-        <w:t>Os objetos devem saber se imprimir, assim como uma string sabe se imprimir quando você manda ela imprimir.</w:t>
+        <w:t xml:space="preserve">Os objetos devem saber se imprimir, assim como uma string sabe se imprimir quando você </w:t>
+      </w:r>
+      <w:proofErr w:type="gramStart"/>
+      <w:r>
+        <w:rPr>
+          <w:rFonts w:ascii="Times New Roman" w:hAnsi="Times New Roman" w:cs="Times New Roman"/>
+          <w:sz w:val="24"/>
+          <w:szCs w:val="24"/>
+        </w:rPr>
+        <w:t>manda ela</w:t>
+      </w:r>
+      <w:proofErr w:type="gramEnd"/>
+      <w:r>
+        <w:rPr>
+          <w:rFonts w:ascii="Times New Roman" w:hAnsi="Times New Roman" w:cs="Times New Roman"/>
+          <w:sz w:val="24"/>
+          <w:szCs w:val="24"/>
+        </w:rPr>
+        <w:t xml:space="preserve"> imprimir.</w:t>
       </w:r>
     </w:p>
     <w:p>
@@ -7873,6 +9363,7 @@
         </w:rPr>
         <w:t xml:space="preserve">, falando para ele que, a cada programa em </w:t>
       </w:r>
+      <w:proofErr w:type="spellStart"/>
       <w:r>
         <w:rPr>
           <w:rFonts w:ascii="Times New Roman" w:hAnsi="Times New Roman" w:cs="Times New Roman"/>
@@ -7883,6 +9374,7 @@
         </w:rPr>
         <w:t>filmes_e_series</w:t>
       </w:r>
+      <w:proofErr w:type="spellEnd"/>
       <w:r>
         <w:rPr>
           <w:rFonts w:ascii="Times New Roman" w:hAnsi="Times New Roman" w:cs="Times New Roman"/>
@@ -8068,6 +9560,7 @@
         </w:rPr>
         <w:t xml:space="preserve">, quando for a vez do filme ser impresso, e o método específico da </w:t>
       </w:r>
+      <w:proofErr w:type="spellStart"/>
       <w:r>
         <w:rPr>
           <w:rFonts w:ascii="Times New Roman" w:hAnsi="Times New Roman" w:cs="Times New Roman"/>
@@ -8088,6 +9581,7 @@
         </w:rPr>
         <w:t>erie</w:t>
       </w:r>
+      <w:proofErr w:type="spellEnd"/>
       <w:r>
         <w:rPr>
           <w:rFonts w:ascii="Times New Roman" w:hAnsi="Times New Roman" w:cs="Times New Roman"/>
@@ -8213,6 +9707,7 @@
         </w:rPr>
         <w:t xml:space="preserve"> reduzindo os </w:t>
       </w:r>
+      <w:proofErr w:type="spellStart"/>
       <w:r>
         <w:rPr>
           <w:rFonts w:ascii="Times New Roman" w:hAnsi="Times New Roman" w:cs="Times New Roman"/>
@@ -8223,6 +9718,7 @@
         </w:rPr>
         <w:t>if’s</w:t>
       </w:r>
+      <w:proofErr w:type="spellEnd"/>
       <w:r>
         <w:rPr>
           <w:rFonts w:ascii="Times New Roman" w:hAnsi="Times New Roman" w:cs="Times New Roman"/>
@@ -8319,7 +9815,43 @@
           <w:sz w:val="24"/>
           <w:szCs w:val="24"/>
         </w:rPr>
-        <w:t>Um exemplo é o __init__, onde o python, por convenção, já identifica que é o inicializador da classe.</w:t>
+        <w:t>Um exemplo é o __</w:t>
+      </w:r>
+      <w:proofErr w:type="spellStart"/>
+      <w:r>
+        <w:rPr>
+          <w:rFonts w:ascii="Times New Roman" w:hAnsi="Times New Roman" w:cs="Times New Roman"/>
+          <w:sz w:val="24"/>
+          <w:szCs w:val="24"/>
+        </w:rPr>
+        <w:t>init</w:t>
+      </w:r>
+      <w:proofErr w:type="spellEnd"/>
+      <w:r>
+        <w:rPr>
+          <w:rFonts w:ascii="Times New Roman" w:hAnsi="Times New Roman" w:cs="Times New Roman"/>
+          <w:sz w:val="24"/>
+          <w:szCs w:val="24"/>
+        </w:rPr>
+        <w:t xml:space="preserve">__, onde o python, por convenção, já identifica que é o </w:t>
+      </w:r>
+      <w:proofErr w:type="spellStart"/>
+      <w:r>
+        <w:rPr>
+          <w:rFonts w:ascii="Times New Roman" w:hAnsi="Times New Roman" w:cs="Times New Roman"/>
+          <w:sz w:val="24"/>
+          <w:szCs w:val="24"/>
+        </w:rPr>
+        <w:t>inicializador</w:t>
+      </w:r>
+      <w:proofErr w:type="spellEnd"/>
+      <w:r>
+        <w:rPr>
+          <w:rFonts w:ascii="Times New Roman" w:hAnsi="Times New Roman" w:cs="Times New Roman"/>
+          <w:sz w:val="24"/>
+          <w:szCs w:val="24"/>
+        </w:rPr>
+        <w:t xml:space="preserve"> da classe.</w:t>
       </w:r>
     </w:p>
     <w:p>
@@ -8369,6 +9901,7 @@
         </w:rPr>
         <w:t xml:space="preserve">Já existe um método que nos ajuda com isso, chamado de </w:t>
       </w:r>
+      <w:proofErr w:type="spellStart"/>
       <w:r>
         <w:rPr>
           <w:rFonts w:ascii="Times New Roman" w:hAnsi="Times New Roman" w:cs="Times New Roman"/>
@@ -8377,7 +9910,18 @@
           <w:sz w:val="24"/>
           <w:szCs w:val="24"/>
         </w:rPr>
-        <w:t>def __str__(self):</w:t>
+        <w:t>def</w:t>
+      </w:r>
+      <w:proofErr w:type="spellEnd"/>
+      <w:r>
+        <w:rPr>
+          <w:rFonts w:ascii="Times New Roman" w:hAnsi="Times New Roman" w:cs="Times New Roman"/>
+          <w:i/>
+          <w:iCs/>
+          <w:sz w:val="24"/>
+          <w:szCs w:val="24"/>
+        </w:rPr>
+        <w:t xml:space="preserve"> __str__(self):</w:t>
       </w:r>
       <w:r>
         <w:rPr>
@@ -8585,6 +10129,7 @@
         </w:rPr>
         <w:t xml:space="preserve"> (variável) que está na lista </w:t>
       </w:r>
+      <w:proofErr w:type="spellStart"/>
       <w:r>
         <w:rPr>
           <w:rFonts w:ascii="Times New Roman" w:hAnsi="Times New Roman" w:cs="Times New Roman"/>
@@ -8595,6 +10140,7 @@
         </w:rPr>
         <w:t>filmes_e_series</w:t>
       </w:r>
+      <w:proofErr w:type="spellEnd"/>
       <w:r>
         <w:rPr>
           <w:rFonts w:ascii="Times New Roman" w:hAnsi="Times New Roman" w:cs="Times New Roman"/>
@@ -8968,6 +10514,7 @@
         </w:rPr>
         <w:t xml:space="preserve">Apesar de o conteúdo exibido e o comportamento ser teoricamente o mesmo, na prática o nosso código ficou muito melhor e mais </w:t>
       </w:r>
+      <w:proofErr w:type="spellStart"/>
       <w:r>
         <w:rPr>
           <w:rFonts w:ascii="Times New Roman" w:hAnsi="Times New Roman" w:cs="Times New Roman"/>
@@ -8978,6 +10525,7 @@
         </w:rPr>
         <w:t>pythonico</w:t>
       </w:r>
+      <w:proofErr w:type="spellEnd"/>
       <w:r>
         <w:rPr>
           <w:rFonts w:ascii="Times New Roman" w:hAnsi="Times New Roman" w:cs="Times New Roman"/>
@@ -8986,6 +10534,405 @@
         </w:rPr>
         <w:t>, utilizando as funções, métodos, atributos e tudo mais de maneira correta, mais organizada e coesa do que antes, ficando cada vez mais profissional.</w:t>
       </w:r>
+    </w:p>
+    <w:p>
+      <w:pPr>
+        <w:pStyle w:val="PargrafodaLista"/>
+        <w:numPr>
+          <w:ilvl w:val="1"/>
+          <w:numId w:val="2"/>
+        </w:numPr>
+        <w:spacing w:line="360" w:lineRule="auto"/>
+        <w:jc w:val="both"/>
+        <w:rPr>
+          <w:rFonts w:ascii="Times New Roman" w:hAnsi="Times New Roman" w:cs="Times New Roman"/>
+          <w:sz w:val="24"/>
+          <w:szCs w:val="24"/>
+        </w:rPr>
+      </w:pPr>
+      <w:r>
+        <w:rPr>
+          <w:rFonts w:ascii="Times New Roman" w:hAnsi="Times New Roman" w:cs="Times New Roman"/>
+          <w:sz w:val="24"/>
+          <w:szCs w:val="24"/>
+        </w:rPr>
+        <w:t xml:space="preserve"> __</w:t>
+      </w:r>
+      <w:proofErr w:type="spellStart"/>
+      <w:r>
+        <w:rPr>
+          <w:rFonts w:ascii="Times New Roman" w:hAnsi="Times New Roman" w:cs="Times New Roman"/>
+          <w:sz w:val="24"/>
+          <w:szCs w:val="24"/>
+        </w:rPr>
+        <w:t>repr</w:t>
+      </w:r>
+      <w:proofErr w:type="spellEnd"/>
+      <w:r>
+        <w:rPr>
+          <w:rFonts w:ascii="Times New Roman" w:hAnsi="Times New Roman" w:cs="Times New Roman"/>
+          <w:sz w:val="24"/>
+          <w:szCs w:val="24"/>
+        </w:rPr>
+        <w:t xml:space="preserve">__: </w:t>
+      </w:r>
+    </w:p>
+    <w:p>
+      <w:pPr>
+        <w:pStyle w:val="PargrafodaLista"/>
+        <w:numPr>
+          <w:ilvl w:val="2"/>
+          <w:numId w:val="2"/>
+        </w:numPr>
+        <w:rPr>
+          <w:rFonts w:ascii="Times New Roman" w:hAnsi="Times New Roman" w:cs="Times New Roman"/>
+          <w:sz w:val="24"/>
+          <w:szCs w:val="24"/>
+        </w:rPr>
+      </w:pPr>
+      <w:r>
+        <w:rPr>
+          <w:rFonts w:ascii="Times New Roman" w:hAnsi="Times New Roman" w:cs="Times New Roman"/>
+          <w:sz w:val="24"/>
+          <w:szCs w:val="24"/>
+        </w:rPr>
+        <w:t>Assim como o __str__, existe outro método especial chamado __</w:t>
+      </w:r>
+      <w:proofErr w:type="spellStart"/>
+      <w:r>
+        <w:rPr>
+          <w:rFonts w:ascii="Times New Roman" w:hAnsi="Times New Roman" w:cs="Times New Roman"/>
+          <w:sz w:val="24"/>
+          <w:szCs w:val="24"/>
+        </w:rPr>
+        <w:t>repr</w:t>
+      </w:r>
+      <w:proofErr w:type="spellEnd"/>
+      <w:r>
+        <w:rPr>
+          <w:rFonts w:ascii="Times New Roman" w:hAnsi="Times New Roman" w:cs="Times New Roman"/>
+          <w:sz w:val="24"/>
+          <w:szCs w:val="24"/>
+        </w:rPr>
+        <w:t>__, que é usado para mostrar uma representação que ajude no debug ou log de um código.</w:t>
+      </w:r>
+    </w:p>
+    <w:p>
+      <w:pPr>
+        <w:pStyle w:val="PargrafodaLista"/>
+        <w:numPr>
+          <w:ilvl w:val="2"/>
+          <w:numId w:val="2"/>
+        </w:numPr>
+        <w:rPr>
+          <w:rFonts w:ascii="Times New Roman" w:hAnsi="Times New Roman" w:cs="Times New Roman"/>
+          <w:sz w:val="24"/>
+          <w:szCs w:val="24"/>
+        </w:rPr>
+      </w:pPr>
+      <w:r>
+        <w:rPr>
+          <w:rFonts w:ascii="Times New Roman" w:hAnsi="Times New Roman" w:cs="Times New Roman"/>
+          <w:sz w:val="24"/>
+          <w:szCs w:val="24"/>
+        </w:rPr>
+        <w:lastRenderedPageBreak/>
+        <w:t>Por exemplo, se você quiser entender como funciona seu objeto, ou se está válido, e imprimir o seu valor string, qual resultado abaixo facilita sua vida?</w:t>
+      </w:r>
+    </w:p>
+    <w:p>
+      <w:pPr>
+        <w:spacing w:line="360" w:lineRule="auto"/>
+        <w:jc w:val="center"/>
+        <w:rPr>
+          <w:rFonts w:ascii="Times New Roman" w:hAnsi="Times New Roman" w:cs="Times New Roman"/>
+          <w:i/>
+          <w:iCs/>
+          <w:sz w:val="24"/>
+          <w:szCs w:val="24"/>
+        </w:rPr>
+      </w:pPr>
+      <w:r>
+        <w:rPr>
+          <w:rFonts w:ascii="Times New Roman" w:hAnsi="Times New Roman" w:cs="Times New Roman"/>
+          <w:i/>
+          <w:iCs/>
+          <w:sz w:val="24"/>
+          <w:szCs w:val="24"/>
+        </w:rPr>
+        <w:t xml:space="preserve">&gt; Filme(nome='vingadores', ano=2018, </w:t>
+      </w:r>
+      <w:proofErr w:type="spellStart"/>
+      <w:r>
+        <w:rPr>
+          <w:rFonts w:ascii="Times New Roman" w:hAnsi="Times New Roman" w:cs="Times New Roman"/>
+          <w:i/>
+          <w:iCs/>
+          <w:sz w:val="24"/>
+          <w:szCs w:val="24"/>
+        </w:rPr>
+        <w:t>duracao</w:t>
+      </w:r>
+      <w:proofErr w:type="spellEnd"/>
+      <w:r>
+        <w:rPr>
+          <w:rFonts w:ascii="Times New Roman" w:hAnsi="Times New Roman" w:cs="Times New Roman"/>
+          <w:i/>
+          <w:iCs/>
+          <w:sz w:val="24"/>
+          <w:szCs w:val="24"/>
+        </w:rPr>
+        <w:t>=160)</w:t>
+      </w:r>
+    </w:p>
+    <w:p>
+      <w:pPr>
+        <w:spacing w:line="360" w:lineRule="auto"/>
+        <w:jc w:val="center"/>
+        <w:rPr>
+          <w:rFonts w:ascii="Times New Roman" w:hAnsi="Times New Roman" w:cs="Times New Roman"/>
+          <w:i/>
+          <w:iCs/>
+          <w:sz w:val="24"/>
+          <w:szCs w:val="24"/>
+        </w:rPr>
+      </w:pPr>
+      <w:r>
+        <w:rPr>
+          <w:rFonts w:ascii="Times New Roman" w:hAnsi="Times New Roman" w:cs="Times New Roman"/>
+          <w:i/>
+          <w:iCs/>
+          <w:sz w:val="24"/>
+          <w:szCs w:val="24"/>
+        </w:rPr>
+        <w:t>&gt; "Filme: Vingadores de 2018 - 160 min"</w:t>
+      </w:r>
+    </w:p>
+    <w:p>
+      <w:pPr>
+        <w:pStyle w:val="PargrafodaLista"/>
+        <w:numPr>
+          <w:ilvl w:val="2"/>
+          <w:numId w:val="2"/>
+        </w:numPr>
+        <w:rPr>
+          <w:rFonts w:ascii="Times New Roman" w:hAnsi="Times New Roman" w:cs="Times New Roman"/>
+          <w:sz w:val="24"/>
+          <w:szCs w:val="24"/>
+        </w:rPr>
+      </w:pPr>
+      <w:r>
+        <w:rPr>
+          <w:rFonts w:ascii="Times New Roman" w:hAnsi="Times New Roman" w:cs="Times New Roman"/>
+          <w:sz w:val="24"/>
+          <w:szCs w:val="24"/>
+        </w:rPr>
+        <w:t>A ideia da primeira versão é remover ambiguidade e permite, por exemplo, recriar o objeto, já que está mostrando todas as informações.</w:t>
+      </w:r>
+    </w:p>
+    <w:p>
+      <w:pPr>
+        <w:pStyle w:val="PargrafodaLista"/>
+        <w:numPr>
+          <w:ilvl w:val="2"/>
+          <w:numId w:val="2"/>
+        </w:numPr>
+        <w:rPr>
+          <w:rFonts w:ascii="Times New Roman" w:hAnsi="Times New Roman" w:cs="Times New Roman"/>
+          <w:sz w:val="24"/>
+          <w:szCs w:val="24"/>
+        </w:rPr>
+      </w:pPr>
+      <w:r>
+        <w:rPr>
+          <w:rFonts w:ascii="Times New Roman" w:hAnsi="Times New Roman" w:cs="Times New Roman"/>
+          <w:sz w:val="24"/>
+          <w:szCs w:val="24"/>
+        </w:rPr>
+        <w:t xml:space="preserve">Outro exemplo, se chamarmos o </w:t>
+      </w:r>
+      <w:proofErr w:type="spellStart"/>
+      <w:r>
+        <w:rPr>
+          <w:rFonts w:ascii="Times New Roman" w:hAnsi="Times New Roman" w:cs="Times New Roman"/>
+          <w:i/>
+          <w:iCs/>
+          <w:sz w:val="24"/>
+          <w:szCs w:val="24"/>
+        </w:rPr>
+        <w:t>repr</w:t>
+      </w:r>
+      <w:proofErr w:type="spellEnd"/>
+      <w:r>
+        <w:rPr>
+          <w:rFonts w:ascii="Times New Roman" w:hAnsi="Times New Roman" w:cs="Times New Roman"/>
+          <w:sz w:val="24"/>
+          <w:szCs w:val="24"/>
+        </w:rPr>
+        <w:t xml:space="preserve"> de um objeto do tipo </w:t>
+      </w:r>
+      <w:proofErr w:type="spellStart"/>
+      <w:r>
+        <w:rPr>
+          <w:rFonts w:ascii="Times New Roman" w:hAnsi="Times New Roman" w:cs="Times New Roman"/>
+          <w:i/>
+          <w:iCs/>
+          <w:sz w:val="24"/>
+          <w:szCs w:val="24"/>
+        </w:rPr>
+        <w:t>list</w:t>
+      </w:r>
+      <w:proofErr w:type="spellEnd"/>
+      <w:r>
+        <w:rPr>
+          <w:rFonts w:ascii="Times New Roman" w:hAnsi="Times New Roman" w:cs="Times New Roman"/>
+          <w:sz w:val="24"/>
+          <w:szCs w:val="24"/>
+        </w:rPr>
+        <w:t xml:space="preserve">, podemos ter uma ideia do que é esperado quando criarmos o nosso próprio com </w:t>
+      </w:r>
+      <w:r>
+        <w:rPr>
+          <w:rFonts w:ascii="Times New Roman" w:hAnsi="Times New Roman" w:cs="Times New Roman"/>
+          <w:i/>
+          <w:iCs/>
+          <w:sz w:val="24"/>
+          <w:szCs w:val="24"/>
+        </w:rPr>
+        <w:t>__</w:t>
+      </w:r>
+      <w:proofErr w:type="spellStart"/>
+      <w:r>
+        <w:rPr>
+          <w:rFonts w:ascii="Times New Roman" w:hAnsi="Times New Roman" w:cs="Times New Roman"/>
+          <w:i/>
+          <w:iCs/>
+          <w:sz w:val="24"/>
+          <w:szCs w:val="24"/>
+        </w:rPr>
+        <w:t>repr</w:t>
+      </w:r>
+      <w:proofErr w:type="spellEnd"/>
+      <w:r>
+        <w:rPr>
+          <w:rFonts w:ascii="Times New Roman" w:hAnsi="Times New Roman" w:cs="Times New Roman"/>
+          <w:i/>
+          <w:iCs/>
+          <w:sz w:val="24"/>
+          <w:szCs w:val="24"/>
+        </w:rPr>
+        <w:t>__</w:t>
+      </w:r>
+      <w:r>
+        <w:rPr>
+          <w:rFonts w:ascii="Times New Roman" w:hAnsi="Times New Roman" w:cs="Times New Roman"/>
+          <w:sz w:val="24"/>
+          <w:szCs w:val="24"/>
+        </w:rPr>
+        <w:t>:</w:t>
+      </w:r>
+    </w:p>
+    <w:p>
+      <w:pPr>
+        <w:jc w:val="center"/>
+        <w:rPr>
+          <w:rFonts w:ascii="Times New Roman" w:hAnsi="Times New Roman" w:cs="Times New Roman"/>
+          <w:i/>
+          <w:iCs/>
+          <w:sz w:val="24"/>
+          <w:szCs w:val="24"/>
+        </w:rPr>
+      </w:pPr>
+      <w:r>
+        <w:rPr>
+          <w:rFonts w:ascii="Times New Roman" w:hAnsi="Times New Roman" w:cs="Times New Roman"/>
+          <w:i/>
+          <w:iCs/>
+          <w:sz w:val="24"/>
+          <w:szCs w:val="24"/>
+        </w:rPr>
+        <w:t>lista = [1, 2, 4, 5]</w:t>
+      </w:r>
+    </w:p>
+    <w:p>
+      <w:pPr>
+        <w:jc w:val="center"/>
+        <w:rPr>
+          <w:rFonts w:ascii="Times New Roman" w:hAnsi="Times New Roman" w:cs="Times New Roman"/>
+          <w:sz w:val="24"/>
+          <w:szCs w:val="24"/>
+        </w:rPr>
+      </w:pPr>
+      <w:r>
+        <w:rPr>
+          <w:rFonts w:ascii="Times New Roman" w:hAnsi="Times New Roman" w:cs="Times New Roman"/>
+          <w:i/>
+          <w:iCs/>
+          <w:sz w:val="24"/>
+          <w:szCs w:val="24"/>
+        </w:rPr>
+        <w:t>print(</w:t>
+      </w:r>
+      <w:proofErr w:type="spellStart"/>
+      <w:r>
+        <w:rPr>
+          <w:rFonts w:ascii="Times New Roman" w:hAnsi="Times New Roman" w:cs="Times New Roman"/>
+          <w:i/>
+          <w:iCs/>
+          <w:sz w:val="24"/>
+          <w:szCs w:val="24"/>
+        </w:rPr>
+        <w:t>repr</w:t>
+      </w:r>
+      <w:proofErr w:type="spellEnd"/>
+      <w:r>
+        <w:rPr>
+          <w:rFonts w:ascii="Times New Roman" w:hAnsi="Times New Roman" w:cs="Times New Roman"/>
+          <w:i/>
+          <w:iCs/>
+          <w:sz w:val="24"/>
+          <w:szCs w:val="24"/>
+        </w:rPr>
+        <w:t>(lista))</w:t>
+      </w:r>
+    </w:p>
+    <w:p>
+      <w:pPr>
+        <w:pStyle w:val="PargrafodaLista"/>
+        <w:numPr>
+          <w:ilvl w:val="2"/>
+          <w:numId w:val="2"/>
+        </w:numPr>
+        <w:rPr>
+          <w:rFonts w:ascii="Times New Roman" w:hAnsi="Times New Roman" w:cs="Times New Roman"/>
+          <w:sz w:val="24"/>
+          <w:szCs w:val="24"/>
+        </w:rPr>
+      </w:pPr>
+      <w:r>
+        <w:rPr>
+          <w:rFonts w:ascii="Times New Roman" w:hAnsi="Times New Roman" w:cs="Times New Roman"/>
+          <w:sz w:val="24"/>
+          <w:szCs w:val="24"/>
+        </w:rPr>
+        <w:t>Se pegarmos o resultado do print, conseguimos recriar o objeto lista.</w:t>
+      </w:r>
+    </w:p>
+    <w:p>
+      <w:pPr>
+        <w:pStyle w:val="PargrafodaLista"/>
+        <w:numPr>
+          <w:ilvl w:val="2"/>
+          <w:numId w:val="2"/>
+        </w:numPr>
+        <w:spacing w:line="360" w:lineRule="auto"/>
+        <w:jc w:val="both"/>
+        <w:rPr>
+          <w:rFonts w:ascii="Times New Roman" w:hAnsi="Times New Roman" w:cs="Times New Roman"/>
+          <w:sz w:val="24"/>
+          <w:szCs w:val="24"/>
+        </w:rPr>
+      </w:pPr>
     </w:p>
     <w:sectPr>
       <w:pgSz w:w="11906" w:h="16838"/>

</xml_diff>

<commit_message>
O que aprendemos e finalização da aula 4
</commit_message>
<xml_diff>
--- a/Python/Orientação a objetos/Anotações/Python 3 - Orientação a Objetos.docx
+++ b/Python/Orientação a objetos/Anotações/Python 3 - Orientação a Objetos.docx
@@ -172,7 +172,43 @@
           <w:sz w:val="24"/>
           <w:szCs w:val="24"/>
         </w:rPr>
-        <w:t xml:space="preserve"> Para criar uma nova conta, criamos uma variável “conta” que recebe a função “cria_conta(titular, numero, saldo...)”, com os parâmetros já definidos, desse modo, quando chamarmos essa “conta[“titular”]”, por exemplo, receberemos o nome que foi dado como parâmetro “titular” logo aqui acima.</w:t>
+        <w:t xml:space="preserve"> Para criar uma nova conta, criamos uma variável “conta” que recebe a função “</w:t>
+      </w:r>
+      <w:proofErr w:type="spellStart"/>
+      <w:r>
+        <w:rPr>
+          <w:rFonts w:ascii="Times New Roman" w:hAnsi="Times New Roman" w:cs="Times New Roman"/>
+          <w:sz w:val="24"/>
+          <w:szCs w:val="24"/>
+        </w:rPr>
+        <w:t>cria_conta</w:t>
+      </w:r>
+      <w:proofErr w:type="spellEnd"/>
+      <w:r>
+        <w:rPr>
+          <w:rFonts w:ascii="Times New Roman" w:hAnsi="Times New Roman" w:cs="Times New Roman"/>
+          <w:sz w:val="24"/>
+          <w:szCs w:val="24"/>
+        </w:rPr>
+        <w:t xml:space="preserve">(titular, </w:t>
+      </w:r>
+      <w:proofErr w:type="spellStart"/>
+      <w:r>
+        <w:rPr>
+          <w:rFonts w:ascii="Times New Roman" w:hAnsi="Times New Roman" w:cs="Times New Roman"/>
+          <w:sz w:val="24"/>
+          <w:szCs w:val="24"/>
+        </w:rPr>
+        <w:t>numero</w:t>
+      </w:r>
+      <w:proofErr w:type="spellEnd"/>
+      <w:r>
+        <w:rPr>
+          <w:rFonts w:ascii="Times New Roman" w:hAnsi="Times New Roman" w:cs="Times New Roman"/>
+          <w:sz w:val="24"/>
+          <w:szCs w:val="24"/>
+        </w:rPr>
+        <w:t>, saldo...)”, com os parâmetros já definidos, desse modo, quando chamarmos essa “conta[“titular”]”, por exemplo, receberemos o nome que foi dado como parâmetro “titular” logo aqui acima.</w:t>
       </w:r>
     </w:p>
     <w:p>
@@ -464,7 +500,25 @@
           <w:sz w:val="24"/>
           <w:szCs w:val="24"/>
         </w:rPr>
-        <w:t xml:space="preserve"> Class: Determina uma classe.</w:t>
+        <w:t xml:space="preserve"> </w:t>
+      </w:r>
+      <w:proofErr w:type="spellStart"/>
+      <w:r>
+        <w:rPr>
+          <w:rFonts w:ascii="Times New Roman" w:hAnsi="Times New Roman" w:cs="Times New Roman"/>
+          <w:sz w:val="24"/>
+          <w:szCs w:val="24"/>
+        </w:rPr>
+        <w:t>Class</w:t>
+      </w:r>
+      <w:proofErr w:type="spellEnd"/>
+      <w:r>
+        <w:rPr>
+          <w:rFonts w:ascii="Times New Roman" w:hAnsi="Times New Roman" w:cs="Times New Roman"/>
+          <w:sz w:val="24"/>
+          <w:szCs w:val="24"/>
+        </w:rPr>
+        <w:t>: Determina uma classe.</w:t>
       </w:r>
     </w:p>
     <w:p>
@@ -496,7 +550,25 @@
           <w:sz w:val="24"/>
           <w:szCs w:val="24"/>
         </w:rPr>
-        <w:t>Nomenclatura em classes: NomeDeUmaClasseSeEscreveAssim.</w:t>
+        <w:t xml:space="preserve">Nomenclatura em classes: </w:t>
+      </w:r>
+      <w:proofErr w:type="spellStart"/>
+      <w:r>
+        <w:rPr>
+          <w:rFonts w:ascii="Times New Roman" w:hAnsi="Times New Roman" w:cs="Times New Roman"/>
+          <w:sz w:val="24"/>
+          <w:szCs w:val="24"/>
+        </w:rPr>
+        <w:t>NomeDeUmaClasseSeEscreveAssim</w:t>
+      </w:r>
+      <w:proofErr w:type="spellEnd"/>
+      <w:r>
+        <w:rPr>
+          <w:rFonts w:ascii="Times New Roman" w:hAnsi="Times New Roman" w:cs="Times New Roman"/>
+          <w:sz w:val="24"/>
+          <w:szCs w:val="24"/>
+        </w:rPr>
+        <w:t>.</w:t>
       </w:r>
     </w:p>
     <w:p>
@@ -673,13 +745,41 @@
         </w:rPr>
         <w:t xml:space="preserve"> </w:t>
       </w:r>
-      <w:r>
-        <w:rPr>
-          <w:rFonts w:ascii="Times New Roman" w:hAnsi="Times New Roman" w:cs="Times New Roman"/>
-          <w:sz w:val="24"/>
-          <w:szCs w:val="24"/>
-        </w:rPr>
-        <w:t>Def __init__(self):: É uma função construtora</w:t>
+      <w:proofErr w:type="spellStart"/>
+      <w:r>
+        <w:rPr>
+          <w:rFonts w:ascii="Times New Roman" w:hAnsi="Times New Roman" w:cs="Times New Roman"/>
+          <w:sz w:val="24"/>
+          <w:szCs w:val="24"/>
+        </w:rPr>
+        <w:t>Def</w:t>
+      </w:r>
+      <w:proofErr w:type="spellEnd"/>
+      <w:r>
+        <w:rPr>
+          <w:rFonts w:ascii="Times New Roman" w:hAnsi="Times New Roman" w:cs="Times New Roman"/>
+          <w:sz w:val="24"/>
+          <w:szCs w:val="24"/>
+        </w:rPr>
+        <w:t xml:space="preserve"> __</w:t>
+      </w:r>
+      <w:proofErr w:type="spellStart"/>
+      <w:r>
+        <w:rPr>
+          <w:rFonts w:ascii="Times New Roman" w:hAnsi="Times New Roman" w:cs="Times New Roman"/>
+          <w:sz w:val="24"/>
+          <w:szCs w:val="24"/>
+        </w:rPr>
+        <w:t>init</w:t>
+      </w:r>
+      <w:proofErr w:type="spellEnd"/>
+      <w:r>
+        <w:rPr>
+          <w:rFonts w:ascii="Times New Roman" w:hAnsi="Times New Roman" w:cs="Times New Roman"/>
+          <w:sz w:val="24"/>
+          <w:szCs w:val="24"/>
+        </w:rPr>
+        <w:t>__(self):: É uma função construtora</w:t>
       </w:r>
       <w:r>
         <w:rPr>
@@ -721,6 +821,7 @@
         </w:rPr>
         <w:t xml:space="preserve">Funciona basicamente como a função </w:t>
       </w:r>
+      <w:proofErr w:type="spellStart"/>
       <w:r>
         <w:rPr>
           <w:rFonts w:ascii="Times New Roman" w:hAnsi="Times New Roman" w:cs="Times New Roman"/>
@@ -731,6 +832,7 @@
         </w:rPr>
         <w:t>cria_conta</w:t>
       </w:r>
+      <w:proofErr w:type="spellEnd"/>
       <w:r>
         <w:rPr>
           <w:rFonts w:ascii="Times New Roman" w:hAnsi="Times New Roman" w:cs="Times New Roman"/>
@@ -779,7 +881,25 @@
           <w:sz w:val="24"/>
           <w:szCs w:val="24"/>
         </w:rPr>
-        <w:t xml:space="preserve"> colocamos outros parâmetros, como: numero, titular, saldo, dentre outros.</w:t>
+        <w:t xml:space="preserve"> colocamos outros parâmetros, como: </w:t>
+      </w:r>
+      <w:proofErr w:type="spellStart"/>
+      <w:r>
+        <w:rPr>
+          <w:rFonts w:ascii="Times New Roman" w:hAnsi="Times New Roman" w:cs="Times New Roman"/>
+          <w:sz w:val="24"/>
+          <w:szCs w:val="24"/>
+        </w:rPr>
+        <w:t>numero</w:t>
+      </w:r>
+      <w:proofErr w:type="spellEnd"/>
+      <w:r>
+        <w:rPr>
+          <w:rFonts w:ascii="Times New Roman" w:hAnsi="Times New Roman" w:cs="Times New Roman"/>
+          <w:sz w:val="24"/>
+          <w:szCs w:val="24"/>
+        </w:rPr>
+        <w:t>, titular, saldo, dentre outros.</w:t>
       </w:r>
     </w:p>
     <w:p>
@@ -2025,14 +2145,79 @@
           <w:szCs w:val="24"/>
         </w:rPr>
       </w:pPr>
-      <w:r>
-        <w:rPr>
-          <w:rFonts w:ascii="Times New Roman" w:hAnsi="Times New Roman" w:cs="Times New Roman"/>
-          <w:sz w:val="24"/>
-          <w:szCs w:val="24"/>
-        </w:rPr>
-        <w:t xml:space="preserve">None: faz com que uma referência que antes apontava para algo, deixar de apontar, ou seja, se eu criar uma variável chamada outraRef que recebe a variável conta (outraRef = conta) agora temos 2 variáveis referências que nos levam para o mesmo endereço, o objeto conta. Caso eu queira que a variável/referência outraRef deixe de apontar para esse objeto conta, preciso fazer com que ela receba </w:t>
-      </w:r>
+      <w:proofErr w:type="spellStart"/>
+      <w:r>
+        <w:rPr>
+          <w:rFonts w:ascii="Times New Roman" w:hAnsi="Times New Roman" w:cs="Times New Roman"/>
+          <w:sz w:val="24"/>
+          <w:szCs w:val="24"/>
+        </w:rPr>
+        <w:t>None</w:t>
+      </w:r>
+      <w:proofErr w:type="spellEnd"/>
+      <w:r>
+        <w:rPr>
+          <w:rFonts w:ascii="Times New Roman" w:hAnsi="Times New Roman" w:cs="Times New Roman"/>
+          <w:sz w:val="24"/>
+          <w:szCs w:val="24"/>
+        </w:rPr>
+        <w:t xml:space="preserve">: faz com que uma referência que antes apontava para algo, deixar de apontar, ou seja, se eu criar uma variável chamada </w:t>
+      </w:r>
+      <w:proofErr w:type="spellStart"/>
+      <w:r>
+        <w:rPr>
+          <w:rFonts w:ascii="Times New Roman" w:hAnsi="Times New Roman" w:cs="Times New Roman"/>
+          <w:sz w:val="24"/>
+          <w:szCs w:val="24"/>
+        </w:rPr>
+        <w:t>outraRef</w:t>
+      </w:r>
+      <w:proofErr w:type="spellEnd"/>
+      <w:r>
+        <w:rPr>
+          <w:rFonts w:ascii="Times New Roman" w:hAnsi="Times New Roman" w:cs="Times New Roman"/>
+          <w:sz w:val="24"/>
+          <w:szCs w:val="24"/>
+        </w:rPr>
+        <w:t xml:space="preserve"> que recebe a variável conta (</w:t>
+      </w:r>
+      <w:proofErr w:type="spellStart"/>
+      <w:r>
+        <w:rPr>
+          <w:rFonts w:ascii="Times New Roman" w:hAnsi="Times New Roman" w:cs="Times New Roman"/>
+          <w:sz w:val="24"/>
+          <w:szCs w:val="24"/>
+        </w:rPr>
+        <w:t>outraRef</w:t>
+      </w:r>
+      <w:proofErr w:type="spellEnd"/>
+      <w:r>
+        <w:rPr>
+          <w:rFonts w:ascii="Times New Roman" w:hAnsi="Times New Roman" w:cs="Times New Roman"/>
+          <w:sz w:val="24"/>
+          <w:szCs w:val="24"/>
+        </w:rPr>
+        <w:t xml:space="preserve"> = conta) agora temos 2 variáveis referências que nos levam para o mesmo endereço, o objeto conta. Caso eu queira que a variável/referência </w:t>
+      </w:r>
+      <w:proofErr w:type="spellStart"/>
+      <w:r>
+        <w:rPr>
+          <w:rFonts w:ascii="Times New Roman" w:hAnsi="Times New Roman" w:cs="Times New Roman"/>
+          <w:sz w:val="24"/>
+          <w:szCs w:val="24"/>
+        </w:rPr>
+        <w:t>outraRef</w:t>
+      </w:r>
+      <w:proofErr w:type="spellEnd"/>
+      <w:r>
+        <w:rPr>
+          <w:rFonts w:ascii="Times New Roman" w:hAnsi="Times New Roman" w:cs="Times New Roman"/>
+          <w:sz w:val="24"/>
+          <w:szCs w:val="24"/>
+        </w:rPr>
+        <w:t xml:space="preserve"> deixe de apontar para esse objeto conta, preciso fazer com que ela receba </w:t>
+      </w:r>
+      <w:proofErr w:type="spellStart"/>
       <w:r>
         <w:rPr>
           <w:rFonts w:ascii="Times New Roman" w:hAnsi="Times New Roman" w:cs="Times New Roman"/>
@@ -2043,13 +2228,50 @@
         </w:rPr>
         <w:t>none</w:t>
       </w:r>
-      <w:r>
-        <w:rPr>
-          <w:rFonts w:ascii="Times New Roman" w:hAnsi="Times New Roman" w:cs="Times New Roman"/>
-          <w:sz w:val="24"/>
-          <w:szCs w:val="24"/>
-        </w:rPr>
-        <w:t xml:space="preserve"> (outraRef = none).</w:t>
+      <w:proofErr w:type="spellEnd"/>
+      <w:r>
+        <w:rPr>
+          <w:rFonts w:ascii="Times New Roman" w:hAnsi="Times New Roman" w:cs="Times New Roman"/>
+          <w:sz w:val="24"/>
+          <w:szCs w:val="24"/>
+        </w:rPr>
+        <w:t xml:space="preserve"> (</w:t>
+      </w:r>
+      <w:proofErr w:type="spellStart"/>
+      <w:r>
+        <w:rPr>
+          <w:rFonts w:ascii="Times New Roman" w:hAnsi="Times New Roman" w:cs="Times New Roman"/>
+          <w:sz w:val="24"/>
+          <w:szCs w:val="24"/>
+        </w:rPr>
+        <w:t>outraRef</w:t>
+      </w:r>
+      <w:proofErr w:type="spellEnd"/>
+      <w:r>
+        <w:rPr>
+          <w:rFonts w:ascii="Times New Roman" w:hAnsi="Times New Roman" w:cs="Times New Roman"/>
+          <w:sz w:val="24"/>
+          <w:szCs w:val="24"/>
+        </w:rPr>
+        <w:t xml:space="preserve"> = </w:t>
+      </w:r>
+      <w:proofErr w:type="spellStart"/>
+      <w:r>
+        <w:rPr>
+          <w:rFonts w:ascii="Times New Roman" w:hAnsi="Times New Roman" w:cs="Times New Roman"/>
+          <w:sz w:val="24"/>
+          <w:szCs w:val="24"/>
+        </w:rPr>
+        <w:t>none</w:t>
+      </w:r>
+      <w:proofErr w:type="spellEnd"/>
+      <w:r>
+        <w:rPr>
+          <w:rFonts w:ascii="Times New Roman" w:hAnsi="Times New Roman" w:cs="Times New Roman"/>
+          <w:sz w:val="24"/>
+          <w:szCs w:val="24"/>
+        </w:rPr>
+        <w:t>).</w:t>
       </w:r>
     </w:p>
     <w:p>
@@ -2219,14 +2441,34 @@
           <w:szCs w:val="24"/>
         </w:rPr>
       </w:pPr>
-      <w:r>
-        <w:rPr>
-          <w:rFonts w:ascii="Times New Roman" w:hAnsi="Times New Roman" w:cs="Times New Roman"/>
-          <w:sz w:val="24"/>
-          <w:szCs w:val="24"/>
-        </w:rPr>
-        <w:t>Garbage Collector</w:t>
-      </w:r>
+      <w:proofErr w:type="spellStart"/>
+      <w:r>
+        <w:rPr>
+          <w:rFonts w:ascii="Times New Roman" w:hAnsi="Times New Roman" w:cs="Times New Roman"/>
+          <w:sz w:val="24"/>
+          <w:szCs w:val="24"/>
+        </w:rPr>
+        <w:t>Garbage</w:t>
+      </w:r>
+      <w:proofErr w:type="spellEnd"/>
+      <w:r>
+        <w:rPr>
+          <w:rFonts w:ascii="Times New Roman" w:hAnsi="Times New Roman" w:cs="Times New Roman"/>
+          <w:sz w:val="24"/>
+          <w:szCs w:val="24"/>
+        </w:rPr>
+        <w:t xml:space="preserve"> </w:t>
+      </w:r>
+      <w:proofErr w:type="spellStart"/>
+      <w:r>
+        <w:rPr>
+          <w:rFonts w:ascii="Times New Roman" w:hAnsi="Times New Roman" w:cs="Times New Roman"/>
+          <w:sz w:val="24"/>
+          <w:szCs w:val="24"/>
+        </w:rPr>
+        <w:t>Collector</w:t>
+      </w:r>
+      <w:proofErr w:type="spellEnd"/>
       <w:r>
         <w:rPr>
           <w:rFonts w:ascii="Times New Roman" w:hAnsi="Times New Roman" w:cs="Times New Roman"/>
@@ -2257,8 +2499,18 @@
           <w:sz w:val="24"/>
           <w:szCs w:val="24"/>
         </w:rPr>
-        <w:t>O tipo None</w:t>
-      </w:r>
+        <w:t xml:space="preserve">O tipo </w:t>
+      </w:r>
+      <w:proofErr w:type="spellStart"/>
+      <w:r>
+        <w:rPr>
+          <w:rFonts w:ascii="Times New Roman" w:hAnsi="Times New Roman" w:cs="Times New Roman"/>
+          <w:sz w:val="24"/>
+          <w:szCs w:val="24"/>
+        </w:rPr>
+        <w:t>None</w:t>
+      </w:r>
+      <w:proofErr w:type="spellEnd"/>
       <w:r>
         <w:rPr>
           <w:rFonts w:ascii="Times New Roman" w:hAnsi="Times New Roman" w:cs="Times New Roman"/>
@@ -2348,7 +2600,25 @@
           <w:sz w:val="24"/>
           <w:szCs w:val="24"/>
         </w:rPr>
-        <w:t>Para deixar um atributo privado, basta colocar dois “__” antes de cada atributo (em python. Outras linguagens usam palavras como “private”).</w:t>
+        <w:t>Para deixar um atributo privado, basta colocar dois “__” antes de cada atributo (em python. Outras linguagens usam palavras como “</w:t>
+      </w:r>
+      <w:proofErr w:type="spellStart"/>
+      <w:r>
+        <w:rPr>
+          <w:rFonts w:ascii="Times New Roman" w:hAnsi="Times New Roman" w:cs="Times New Roman"/>
+          <w:sz w:val="24"/>
+          <w:szCs w:val="24"/>
+        </w:rPr>
+        <w:t>private</w:t>
+      </w:r>
+      <w:proofErr w:type="spellEnd"/>
+      <w:r>
+        <w:rPr>
+          <w:rFonts w:ascii="Times New Roman" w:hAnsi="Times New Roman" w:cs="Times New Roman"/>
+          <w:sz w:val="24"/>
+          <w:szCs w:val="24"/>
+        </w:rPr>
+        <w:t>”).</w:t>
       </w:r>
       <w:r>
         <w:rPr>
@@ -2625,16 +2895,9 @@
           <w:sz w:val="24"/>
           <w:szCs w:val="24"/>
         </w:rPr>
-        <w:t>“_Conta__saldo”</w:t>
-      </w:r>
-      <w:r>
-        <w:rPr>
-          <w:rFonts w:ascii="Times New Roman" w:hAnsi="Times New Roman" w:cs="Times New Roman"/>
-          <w:sz w:val="24"/>
-          <w:szCs w:val="24"/>
-        </w:rPr>
-        <w:t xml:space="preserve">, </w:t>
-      </w:r>
+        <w:t>“_</w:t>
+      </w:r>
+      <w:proofErr w:type="spellStart"/>
       <w:r>
         <w:rPr>
           <w:rFonts w:ascii="Times New Roman" w:hAnsi="Times New Roman" w:cs="Times New Roman"/>
@@ -2643,16 +2906,9 @@
           <w:sz w:val="24"/>
           <w:szCs w:val="24"/>
         </w:rPr>
-        <w:t>“_Conta__limite”</w:t>
-      </w:r>
-      <w:r>
-        <w:rPr>
-          <w:rFonts w:ascii="Times New Roman" w:hAnsi="Times New Roman" w:cs="Times New Roman"/>
-          <w:sz w:val="24"/>
-          <w:szCs w:val="24"/>
-        </w:rPr>
-        <w:t xml:space="preserve">, </w:t>
-      </w:r>
+        <w:t>Conta__saldo</w:t>
+      </w:r>
+      <w:proofErr w:type="spellEnd"/>
       <w:r>
         <w:rPr>
           <w:rFonts w:ascii="Times New Roman" w:hAnsi="Times New Roman" w:cs="Times New Roman"/>
@@ -2661,7 +2917,87 @@
           <w:sz w:val="24"/>
           <w:szCs w:val="24"/>
         </w:rPr>
-        <w:t>“_Conta__numero”</w:t>
+        <w:t>”</w:t>
+      </w:r>
+      <w:r>
+        <w:rPr>
+          <w:rFonts w:ascii="Times New Roman" w:hAnsi="Times New Roman" w:cs="Times New Roman"/>
+          <w:sz w:val="24"/>
+          <w:szCs w:val="24"/>
+        </w:rPr>
+        <w:t xml:space="preserve">, </w:t>
+      </w:r>
+      <w:r>
+        <w:rPr>
+          <w:rFonts w:ascii="Times New Roman" w:hAnsi="Times New Roman" w:cs="Times New Roman"/>
+          <w:i/>
+          <w:iCs/>
+          <w:sz w:val="24"/>
+          <w:szCs w:val="24"/>
+        </w:rPr>
+        <w:t>“_</w:t>
+      </w:r>
+      <w:proofErr w:type="spellStart"/>
+      <w:r>
+        <w:rPr>
+          <w:rFonts w:ascii="Times New Roman" w:hAnsi="Times New Roman" w:cs="Times New Roman"/>
+          <w:i/>
+          <w:iCs/>
+          <w:sz w:val="24"/>
+          <w:szCs w:val="24"/>
+        </w:rPr>
+        <w:t>Conta__limite</w:t>
+      </w:r>
+      <w:proofErr w:type="spellEnd"/>
+      <w:r>
+        <w:rPr>
+          <w:rFonts w:ascii="Times New Roman" w:hAnsi="Times New Roman" w:cs="Times New Roman"/>
+          <w:i/>
+          <w:iCs/>
+          <w:sz w:val="24"/>
+          <w:szCs w:val="24"/>
+        </w:rPr>
+        <w:t>”</w:t>
+      </w:r>
+      <w:r>
+        <w:rPr>
+          <w:rFonts w:ascii="Times New Roman" w:hAnsi="Times New Roman" w:cs="Times New Roman"/>
+          <w:sz w:val="24"/>
+          <w:szCs w:val="24"/>
+        </w:rPr>
+        <w:t xml:space="preserve">, </w:t>
+      </w:r>
+      <w:r>
+        <w:rPr>
+          <w:rFonts w:ascii="Times New Roman" w:hAnsi="Times New Roman" w:cs="Times New Roman"/>
+          <w:i/>
+          <w:iCs/>
+          <w:sz w:val="24"/>
+          <w:szCs w:val="24"/>
+        </w:rPr>
+        <w:t>“_</w:t>
+      </w:r>
+      <w:proofErr w:type="spellStart"/>
+      <w:r>
+        <w:rPr>
+          <w:rFonts w:ascii="Times New Roman" w:hAnsi="Times New Roman" w:cs="Times New Roman"/>
+          <w:i/>
+          <w:iCs/>
+          <w:sz w:val="24"/>
+          <w:szCs w:val="24"/>
+        </w:rPr>
+        <w:t>Conta__numero</w:t>
+      </w:r>
+      <w:proofErr w:type="spellEnd"/>
+      <w:r>
+        <w:rPr>
+          <w:rFonts w:ascii="Times New Roman" w:hAnsi="Times New Roman" w:cs="Times New Roman"/>
+          <w:i/>
+          <w:iCs/>
+          <w:sz w:val="24"/>
+          <w:szCs w:val="24"/>
+        </w:rPr>
+        <w:t>”</w:t>
       </w:r>
       <w:r>
         <w:rPr>
@@ -3121,8 +3457,36 @@
           <w:sz w:val="24"/>
           <w:szCs w:val="24"/>
         </w:rPr>
-        <w:t xml:space="preserve"> - Single responsibility principle</w:t>
-      </w:r>
+        <w:t xml:space="preserve"> - Single </w:t>
+      </w:r>
+      <w:proofErr w:type="spellStart"/>
+      <w:r>
+        <w:rPr>
+          <w:rFonts w:ascii="Times New Roman" w:hAnsi="Times New Roman" w:cs="Times New Roman"/>
+          <w:sz w:val="24"/>
+          <w:szCs w:val="24"/>
+        </w:rPr>
+        <w:t>responsibility</w:t>
+      </w:r>
+      <w:proofErr w:type="spellEnd"/>
+      <w:r>
+        <w:rPr>
+          <w:rFonts w:ascii="Times New Roman" w:hAnsi="Times New Roman" w:cs="Times New Roman"/>
+          <w:sz w:val="24"/>
+          <w:szCs w:val="24"/>
+        </w:rPr>
+        <w:t xml:space="preserve"> </w:t>
+      </w:r>
+      <w:proofErr w:type="spellStart"/>
+      <w:r>
+        <w:rPr>
+          <w:rFonts w:ascii="Times New Roman" w:hAnsi="Times New Roman" w:cs="Times New Roman"/>
+          <w:sz w:val="24"/>
+          <w:szCs w:val="24"/>
+        </w:rPr>
+        <w:t>principle</w:t>
+      </w:r>
+      <w:proofErr w:type="spellEnd"/>
       <w:r>
         <w:rPr>
           <w:rFonts w:ascii="Times New Roman" w:hAnsi="Times New Roman" w:cs="Times New Roman"/>
@@ -3163,8 +3527,36 @@
           <w:sz w:val="24"/>
           <w:szCs w:val="24"/>
         </w:rPr>
-        <w:t xml:space="preserve"> - Open/closed principle</w:t>
-      </w:r>
+        <w:t xml:space="preserve"> - Open/</w:t>
+      </w:r>
+      <w:proofErr w:type="spellStart"/>
+      <w:r>
+        <w:rPr>
+          <w:rFonts w:ascii="Times New Roman" w:hAnsi="Times New Roman" w:cs="Times New Roman"/>
+          <w:sz w:val="24"/>
+          <w:szCs w:val="24"/>
+        </w:rPr>
+        <w:t>closed</w:t>
+      </w:r>
+      <w:proofErr w:type="spellEnd"/>
+      <w:r>
+        <w:rPr>
+          <w:rFonts w:ascii="Times New Roman" w:hAnsi="Times New Roman" w:cs="Times New Roman"/>
+          <w:sz w:val="24"/>
+          <w:szCs w:val="24"/>
+        </w:rPr>
+        <w:t xml:space="preserve"> </w:t>
+      </w:r>
+      <w:proofErr w:type="spellStart"/>
+      <w:r>
+        <w:rPr>
+          <w:rFonts w:ascii="Times New Roman" w:hAnsi="Times New Roman" w:cs="Times New Roman"/>
+          <w:sz w:val="24"/>
+          <w:szCs w:val="24"/>
+        </w:rPr>
+        <w:t>principle</w:t>
+      </w:r>
+      <w:proofErr w:type="spellEnd"/>
       <w:r>
         <w:rPr>
           <w:rFonts w:ascii="Times New Roman" w:hAnsi="Times New Roman" w:cs="Times New Roman"/>
@@ -3205,8 +3597,54 @@
           <w:sz w:val="24"/>
           <w:szCs w:val="24"/>
         </w:rPr>
-        <w:t xml:space="preserve"> - Liskov substitution principle</w:t>
-      </w:r>
+        <w:t xml:space="preserve"> - </w:t>
+      </w:r>
+      <w:proofErr w:type="spellStart"/>
+      <w:r>
+        <w:rPr>
+          <w:rFonts w:ascii="Times New Roman" w:hAnsi="Times New Roman" w:cs="Times New Roman"/>
+          <w:sz w:val="24"/>
+          <w:szCs w:val="24"/>
+        </w:rPr>
+        <w:t>Liskov</w:t>
+      </w:r>
+      <w:proofErr w:type="spellEnd"/>
+      <w:r>
+        <w:rPr>
+          <w:rFonts w:ascii="Times New Roman" w:hAnsi="Times New Roman" w:cs="Times New Roman"/>
+          <w:sz w:val="24"/>
+          <w:szCs w:val="24"/>
+        </w:rPr>
+        <w:t xml:space="preserve"> </w:t>
+      </w:r>
+      <w:proofErr w:type="spellStart"/>
+      <w:r>
+        <w:rPr>
+          <w:rFonts w:ascii="Times New Roman" w:hAnsi="Times New Roman" w:cs="Times New Roman"/>
+          <w:sz w:val="24"/>
+          <w:szCs w:val="24"/>
+        </w:rPr>
+        <w:t>substitution</w:t>
+      </w:r>
+      <w:proofErr w:type="spellEnd"/>
+      <w:r>
+        <w:rPr>
+          <w:rFonts w:ascii="Times New Roman" w:hAnsi="Times New Roman" w:cs="Times New Roman"/>
+          <w:sz w:val="24"/>
+          <w:szCs w:val="24"/>
+        </w:rPr>
+        <w:t xml:space="preserve"> </w:t>
+      </w:r>
+      <w:proofErr w:type="spellStart"/>
+      <w:r>
+        <w:rPr>
+          <w:rFonts w:ascii="Times New Roman" w:hAnsi="Times New Roman" w:cs="Times New Roman"/>
+          <w:sz w:val="24"/>
+          <w:szCs w:val="24"/>
+        </w:rPr>
+        <w:t>principle</w:t>
+      </w:r>
+      <w:proofErr w:type="spellEnd"/>
       <w:r>
         <w:rPr>
           <w:rFonts w:ascii="Times New Roman" w:hAnsi="Times New Roman" w:cs="Times New Roman"/>
@@ -3247,8 +3685,36 @@
           <w:sz w:val="24"/>
           <w:szCs w:val="24"/>
         </w:rPr>
-        <w:t xml:space="preserve"> - Interface segregation principle</w:t>
-      </w:r>
+        <w:t xml:space="preserve"> - Interface </w:t>
+      </w:r>
+      <w:proofErr w:type="spellStart"/>
+      <w:r>
+        <w:rPr>
+          <w:rFonts w:ascii="Times New Roman" w:hAnsi="Times New Roman" w:cs="Times New Roman"/>
+          <w:sz w:val="24"/>
+          <w:szCs w:val="24"/>
+        </w:rPr>
+        <w:t>segregation</w:t>
+      </w:r>
+      <w:proofErr w:type="spellEnd"/>
+      <w:r>
+        <w:rPr>
+          <w:rFonts w:ascii="Times New Roman" w:hAnsi="Times New Roman" w:cs="Times New Roman"/>
+          <w:sz w:val="24"/>
+          <w:szCs w:val="24"/>
+        </w:rPr>
+        <w:t xml:space="preserve"> </w:t>
+      </w:r>
+      <w:proofErr w:type="spellStart"/>
+      <w:r>
+        <w:rPr>
+          <w:rFonts w:ascii="Times New Roman" w:hAnsi="Times New Roman" w:cs="Times New Roman"/>
+          <w:sz w:val="24"/>
+          <w:szCs w:val="24"/>
+        </w:rPr>
+        <w:t>principle</w:t>
+      </w:r>
+      <w:proofErr w:type="spellEnd"/>
       <w:r>
         <w:rPr>
           <w:rFonts w:ascii="Times New Roman" w:hAnsi="Times New Roman" w:cs="Times New Roman"/>
@@ -3289,8 +3755,54 @@
           <w:sz w:val="24"/>
           <w:szCs w:val="24"/>
         </w:rPr>
-        <w:t xml:space="preserve"> - Dependency inversion principle</w:t>
-      </w:r>
+        <w:t xml:space="preserve"> - </w:t>
+      </w:r>
+      <w:proofErr w:type="spellStart"/>
+      <w:r>
+        <w:rPr>
+          <w:rFonts w:ascii="Times New Roman" w:hAnsi="Times New Roman" w:cs="Times New Roman"/>
+          <w:sz w:val="24"/>
+          <w:szCs w:val="24"/>
+        </w:rPr>
+        <w:t>Dependency</w:t>
+      </w:r>
+      <w:proofErr w:type="spellEnd"/>
+      <w:r>
+        <w:rPr>
+          <w:rFonts w:ascii="Times New Roman" w:hAnsi="Times New Roman" w:cs="Times New Roman"/>
+          <w:sz w:val="24"/>
+          <w:szCs w:val="24"/>
+        </w:rPr>
+        <w:t xml:space="preserve"> </w:t>
+      </w:r>
+      <w:proofErr w:type="spellStart"/>
+      <w:r>
+        <w:rPr>
+          <w:rFonts w:ascii="Times New Roman" w:hAnsi="Times New Roman" w:cs="Times New Roman"/>
+          <w:sz w:val="24"/>
+          <w:szCs w:val="24"/>
+        </w:rPr>
+        <w:t>inversion</w:t>
+      </w:r>
+      <w:proofErr w:type="spellEnd"/>
+      <w:r>
+        <w:rPr>
+          <w:rFonts w:ascii="Times New Roman" w:hAnsi="Times New Roman" w:cs="Times New Roman"/>
+          <w:sz w:val="24"/>
+          <w:szCs w:val="24"/>
+        </w:rPr>
+        <w:t xml:space="preserve"> </w:t>
+      </w:r>
+      <w:proofErr w:type="spellStart"/>
+      <w:r>
+        <w:rPr>
+          <w:rFonts w:ascii="Times New Roman" w:hAnsi="Times New Roman" w:cs="Times New Roman"/>
+          <w:sz w:val="24"/>
+          <w:szCs w:val="24"/>
+        </w:rPr>
+        <w:t>principle</w:t>
+      </w:r>
+      <w:proofErr w:type="spellEnd"/>
       <w:r>
         <w:rPr>
           <w:rFonts w:ascii="Times New Roman" w:hAnsi="Times New Roman" w:cs="Times New Roman"/>
@@ -3534,21 +4046,67 @@
         </w:rPr>
         <w:t xml:space="preserve"> </w:t>
       </w:r>
-      <w:r>
-        <w:rPr>
-          <w:rFonts w:ascii="Times New Roman" w:hAnsi="Times New Roman" w:cs="Times New Roman"/>
-          <w:sz w:val="24"/>
-          <w:szCs w:val="24"/>
-        </w:rPr>
-        <w:t>Getter: basicamente uma nomenclatura para métodos que só devolvem informações, como somente o número do saldo (sem o extrato), somente o titular, limite etc.</w:t>
-      </w:r>
-      <w:r>
-        <w:rPr>
-          <w:rFonts w:ascii="Times New Roman" w:hAnsi="Times New Roman" w:cs="Times New Roman"/>
-          <w:sz w:val="24"/>
-          <w:szCs w:val="24"/>
-        </w:rPr>
-        <w:t xml:space="preserve"> Quando quiser um método que faça essas coisas, basta nomear ele como get_saldo(), get_titular().</w:t>
+      <w:proofErr w:type="spellStart"/>
+      <w:r>
+        <w:rPr>
+          <w:rFonts w:ascii="Times New Roman" w:hAnsi="Times New Roman" w:cs="Times New Roman"/>
+          <w:sz w:val="24"/>
+          <w:szCs w:val="24"/>
+        </w:rPr>
+        <w:t>Getter</w:t>
+      </w:r>
+      <w:proofErr w:type="spellEnd"/>
+      <w:r>
+        <w:rPr>
+          <w:rFonts w:ascii="Times New Roman" w:hAnsi="Times New Roman" w:cs="Times New Roman"/>
+          <w:sz w:val="24"/>
+          <w:szCs w:val="24"/>
+        </w:rPr>
+        <w:t>: basicamente uma nomenclatura para métodos que só devolvem informações, como somente o número do saldo (sem o extrato), somente o titular, limite etc.</w:t>
+      </w:r>
+      <w:r>
+        <w:rPr>
+          <w:rFonts w:ascii="Times New Roman" w:hAnsi="Times New Roman" w:cs="Times New Roman"/>
+          <w:sz w:val="24"/>
+          <w:szCs w:val="24"/>
+        </w:rPr>
+        <w:t xml:space="preserve"> Quando quiser um método que faça essas coisas, basta nomear ele como </w:t>
+      </w:r>
+      <w:proofErr w:type="spellStart"/>
+      <w:r>
+        <w:rPr>
+          <w:rFonts w:ascii="Times New Roman" w:hAnsi="Times New Roman" w:cs="Times New Roman"/>
+          <w:sz w:val="24"/>
+          <w:szCs w:val="24"/>
+        </w:rPr>
+        <w:t>get_saldo</w:t>
+      </w:r>
+      <w:proofErr w:type="spellEnd"/>
+      <w:r>
+        <w:rPr>
+          <w:rFonts w:ascii="Times New Roman" w:hAnsi="Times New Roman" w:cs="Times New Roman"/>
+          <w:sz w:val="24"/>
+          <w:szCs w:val="24"/>
+        </w:rPr>
+        <w:t xml:space="preserve">(), </w:t>
+      </w:r>
+      <w:proofErr w:type="spellStart"/>
+      <w:r>
+        <w:rPr>
+          <w:rFonts w:ascii="Times New Roman" w:hAnsi="Times New Roman" w:cs="Times New Roman"/>
+          <w:sz w:val="24"/>
+          <w:szCs w:val="24"/>
+        </w:rPr>
+        <w:t>get_titular</w:t>
+      </w:r>
+      <w:proofErr w:type="spellEnd"/>
+      <w:r>
+        <w:rPr>
+          <w:rFonts w:ascii="Times New Roman" w:hAnsi="Times New Roman" w:cs="Times New Roman"/>
+          <w:sz w:val="24"/>
+          <w:szCs w:val="24"/>
+        </w:rPr>
+        <w:t>().</w:t>
       </w:r>
       <w:r>
         <w:rPr>
@@ -3634,7 +4192,61 @@
           <w:sz w:val="24"/>
           <w:szCs w:val="24"/>
         </w:rPr>
-        <w:t xml:space="preserve"> Setters: basicamente nomenclatura dada para métodos que definem coisas, como por exemplo, um novo limite. Setters nunca retornam nada, apenas settam coisas novas. Ex.:</w:t>
+        <w:t xml:space="preserve"> </w:t>
+      </w:r>
+      <w:proofErr w:type="spellStart"/>
+      <w:r>
+        <w:rPr>
+          <w:rFonts w:ascii="Times New Roman" w:hAnsi="Times New Roman" w:cs="Times New Roman"/>
+          <w:sz w:val="24"/>
+          <w:szCs w:val="24"/>
+        </w:rPr>
+        <w:t>Setters</w:t>
+      </w:r>
+      <w:proofErr w:type="spellEnd"/>
+      <w:r>
+        <w:rPr>
+          <w:rFonts w:ascii="Times New Roman" w:hAnsi="Times New Roman" w:cs="Times New Roman"/>
+          <w:sz w:val="24"/>
+          <w:szCs w:val="24"/>
+        </w:rPr>
+        <w:t xml:space="preserve">: basicamente nomenclatura dada para métodos que definem coisas, como por exemplo, um novo limite. </w:t>
+      </w:r>
+      <w:proofErr w:type="spellStart"/>
+      <w:r>
+        <w:rPr>
+          <w:rFonts w:ascii="Times New Roman" w:hAnsi="Times New Roman" w:cs="Times New Roman"/>
+          <w:sz w:val="24"/>
+          <w:szCs w:val="24"/>
+        </w:rPr>
+        <w:t>Setters</w:t>
+      </w:r>
+      <w:proofErr w:type="spellEnd"/>
+      <w:r>
+        <w:rPr>
+          <w:rFonts w:ascii="Times New Roman" w:hAnsi="Times New Roman" w:cs="Times New Roman"/>
+          <w:sz w:val="24"/>
+          <w:szCs w:val="24"/>
+        </w:rPr>
+        <w:t xml:space="preserve"> nunca retornam nada, apenas </w:t>
+      </w:r>
+      <w:proofErr w:type="spellStart"/>
+      <w:r>
+        <w:rPr>
+          <w:rFonts w:ascii="Times New Roman" w:hAnsi="Times New Roman" w:cs="Times New Roman"/>
+          <w:sz w:val="24"/>
+          <w:szCs w:val="24"/>
+        </w:rPr>
+        <w:t>settam</w:t>
+      </w:r>
+      <w:proofErr w:type="spellEnd"/>
+      <w:r>
+        <w:rPr>
+          <w:rFonts w:ascii="Times New Roman" w:hAnsi="Times New Roman" w:cs="Times New Roman"/>
+          <w:sz w:val="24"/>
+          <w:szCs w:val="24"/>
+        </w:rPr>
+        <w:t xml:space="preserve"> coisas novas. Ex.:</w:t>
       </w:r>
     </w:p>
     <w:p>
@@ -3775,7 +4387,43 @@
           <w:sz w:val="24"/>
           <w:szCs w:val="24"/>
         </w:rPr>
-        <w:t>Sempre usar getters e setters só q</w:t>
+        <w:t xml:space="preserve">Sempre usar </w:t>
+      </w:r>
+      <w:proofErr w:type="spellStart"/>
+      <w:r>
+        <w:rPr>
+          <w:rFonts w:ascii="Times New Roman" w:hAnsi="Times New Roman" w:cs="Times New Roman"/>
+          <w:sz w:val="24"/>
+          <w:szCs w:val="24"/>
+        </w:rPr>
+        <w:t>getters</w:t>
+      </w:r>
+      <w:proofErr w:type="spellEnd"/>
+      <w:r>
+        <w:rPr>
+          <w:rFonts w:ascii="Times New Roman" w:hAnsi="Times New Roman" w:cs="Times New Roman"/>
+          <w:sz w:val="24"/>
+          <w:szCs w:val="24"/>
+        </w:rPr>
+        <w:t xml:space="preserve"> e </w:t>
+      </w:r>
+      <w:proofErr w:type="spellStart"/>
+      <w:r>
+        <w:rPr>
+          <w:rFonts w:ascii="Times New Roman" w:hAnsi="Times New Roman" w:cs="Times New Roman"/>
+          <w:sz w:val="24"/>
+          <w:szCs w:val="24"/>
+        </w:rPr>
+        <w:t>setters</w:t>
+      </w:r>
+      <w:proofErr w:type="spellEnd"/>
+      <w:r>
+        <w:rPr>
+          <w:rFonts w:ascii="Times New Roman" w:hAnsi="Times New Roman" w:cs="Times New Roman"/>
+          <w:sz w:val="24"/>
+          <w:szCs w:val="24"/>
+        </w:rPr>
+        <w:t xml:space="preserve"> só q</w:t>
       </w:r>
       <w:r>
         <w:rPr>
@@ -3855,7 +4503,25 @@
           <w:sz w:val="24"/>
           <w:szCs w:val="24"/>
         </w:rPr>
-        <w:t xml:space="preserve"> @property: Quando colocado antes de um método, mascara ele e faz com que se pareça com um atributo na hr de chamar no console. Ex.:</w:t>
+        <w:t xml:space="preserve"> @property: Quando colocado antes de um método, mascara ele e faz com que se pareça com um atributo na </w:t>
+      </w:r>
+      <w:proofErr w:type="spellStart"/>
+      <w:r>
+        <w:rPr>
+          <w:rFonts w:ascii="Times New Roman" w:hAnsi="Times New Roman" w:cs="Times New Roman"/>
+          <w:sz w:val="24"/>
+          <w:szCs w:val="24"/>
+        </w:rPr>
+        <w:t>hr</w:t>
+      </w:r>
+      <w:proofErr w:type="spellEnd"/>
+      <w:r>
+        <w:rPr>
+          <w:rFonts w:ascii="Times New Roman" w:hAnsi="Times New Roman" w:cs="Times New Roman"/>
+          <w:sz w:val="24"/>
+          <w:szCs w:val="24"/>
+        </w:rPr>
+        <w:t xml:space="preserve"> de chamar no console. Ex.:</w:t>
       </w:r>
     </w:p>
     <w:p>
@@ -3949,8 +4615,36 @@
           <w:sz w:val="24"/>
           <w:szCs w:val="24"/>
         </w:rPr>
-        <w:t xml:space="preserve"> getter, mas sem o nome get_nome</w:t>
-      </w:r>
+        <w:t xml:space="preserve"> </w:t>
+      </w:r>
+      <w:proofErr w:type="spellStart"/>
+      <w:r>
+        <w:rPr>
+          <w:rFonts w:ascii="Times New Roman" w:hAnsi="Times New Roman" w:cs="Times New Roman"/>
+          <w:sz w:val="24"/>
+          <w:szCs w:val="24"/>
+        </w:rPr>
+        <w:t>getter</w:t>
+      </w:r>
+      <w:proofErr w:type="spellEnd"/>
+      <w:r>
+        <w:rPr>
+          <w:rFonts w:ascii="Times New Roman" w:hAnsi="Times New Roman" w:cs="Times New Roman"/>
+          <w:sz w:val="24"/>
+          <w:szCs w:val="24"/>
+        </w:rPr>
+        <w:t xml:space="preserve">, mas sem o nome </w:t>
+      </w:r>
+      <w:proofErr w:type="spellStart"/>
+      <w:r>
+        <w:rPr>
+          <w:rFonts w:ascii="Times New Roman" w:hAnsi="Times New Roman" w:cs="Times New Roman"/>
+          <w:sz w:val="24"/>
+          <w:szCs w:val="24"/>
+        </w:rPr>
+        <w:t>get_nome</w:t>
+      </w:r>
+      <w:proofErr w:type="spellEnd"/>
       <w:r>
         <w:rPr>
           <w:rFonts w:ascii="Times New Roman" w:hAnsi="Times New Roman" w:cs="Times New Roman"/>
@@ -4145,7 +4839,25 @@
           <w:sz w:val="24"/>
           <w:szCs w:val="24"/>
         </w:rPr>
-        <w:t>Na imagem acima podemos ver a propriedade “nome” aparecendo em primeiro e o atributo real logo abaixo como “_Cliente__nome”, como sugestão do próprio python.</w:t>
+        <w:t>Na imagem acima podemos ver a propriedade “nome” aparecendo em primeiro e o atributo real logo abaixo como “_</w:t>
+      </w:r>
+      <w:proofErr w:type="spellStart"/>
+      <w:r>
+        <w:rPr>
+          <w:rFonts w:ascii="Times New Roman" w:hAnsi="Times New Roman" w:cs="Times New Roman"/>
+          <w:sz w:val="24"/>
+          <w:szCs w:val="24"/>
+        </w:rPr>
+        <w:t>Cliente__nome</w:t>
+      </w:r>
+      <w:proofErr w:type="spellEnd"/>
+      <w:r>
+        <w:rPr>
+          <w:rFonts w:ascii="Times New Roman" w:hAnsi="Times New Roman" w:cs="Times New Roman"/>
+          <w:sz w:val="24"/>
+          <w:szCs w:val="24"/>
+        </w:rPr>
+        <w:t>”, como sugestão do próprio python.</w:t>
       </w:r>
     </w:p>
     <w:p>
@@ -4169,15 +4881,43 @@
           <w:sz w:val="24"/>
           <w:szCs w:val="24"/>
         </w:rPr>
-        <w:t xml:space="preserve"> Podemos fazer a mesma coisa com os setters</w:t>
-      </w:r>
-      <w:r>
-        <w:rPr>
-          <w:rFonts w:ascii="Times New Roman" w:hAnsi="Times New Roman" w:cs="Times New Roman"/>
-          <w:sz w:val="24"/>
-          <w:szCs w:val="24"/>
-        </w:rPr>
-        <w:t>, mas utilizando uma sintax um pouco diferente:</w:t>
+        <w:t xml:space="preserve"> Podemos fazer a mesma coisa com os </w:t>
+      </w:r>
+      <w:proofErr w:type="spellStart"/>
+      <w:r>
+        <w:rPr>
+          <w:rFonts w:ascii="Times New Roman" w:hAnsi="Times New Roman" w:cs="Times New Roman"/>
+          <w:sz w:val="24"/>
+          <w:szCs w:val="24"/>
+        </w:rPr>
+        <w:t>setters</w:t>
+      </w:r>
+      <w:proofErr w:type="spellEnd"/>
+      <w:r>
+        <w:rPr>
+          <w:rFonts w:ascii="Times New Roman" w:hAnsi="Times New Roman" w:cs="Times New Roman"/>
+          <w:sz w:val="24"/>
+          <w:szCs w:val="24"/>
+        </w:rPr>
+        <w:t xml:space="preserve">, mas utilizando uma </w:t>
+      </w:r>
+      <w:proofErr w:type="spellStart"/>
+      <w:r>
+        <w:rPr>
+          <w:rFonts w:ascii="Times New Roman" w:hAnsi="Times New Roman" w:cs="Times New Roman"/>
+          <w:sz w:val="24"/>
+          <w:szCs w:val="24"/>
+        </w:rPr>
+        <w:t>sintax</w:t>
+      </w:r>
+      <w:proofErr w:type="spellEnd"/>
+      <w:r>
+        <w:rPr>
+          <w:rFonts w:ascii="Times New Roman" w:hAnsi="Times New Roman" w:cs="Times New Roman"/>
+          <w:sz w:val="24"/>
+          <w:szCs w:val="24"/>
+        </w:rPr>
+        <w:t xml:space="preserve"> um pouco diferente:</w:t>
       </w:r>
     </w:p>
     <w:p>
@@ -4255,7 +4995,25 @@
           <w:sz w:val="24"/>
           <w:szCs w:val="24"/>
         </w:rPr>
-        <w:t>Como podemos ver, ao invés de usar o @property, colocamos o nome que queremos dar para o método seguido de um “.” E a função que ele executará, sendo, nesse caso, um setter.</w:t>
+        <w:t xml:space="preserve">Como podemos ver, ao invés de usar o @property, colocamos o nome que queremos dar para o método seguido de um “.” E a função que ele executará, sendo, nesse caso, um </w:t>
+      </w:r>
+      <w:proofErr w:type="spellStart"/>
+      <w:r>
+        <w:rPr>
+          <w:rFonts w:ascii="Times New Roman" w:hAnsi="Times New Roman" w:cs="Times New Roman"/>
+          <w:sz w:val="24"/>
+          <w:szCs w:val="24"/>
+        </w:rPr>
+        <w:t>setter</w:t>
+      </w:r>
+      <w:proofErr w:type="spellEnd"/>
+      <w:r>
+        <w:rPr>
+          <w:rFonts w:ascii="Times New Roman" w:hAnsi="Times New Roman" w:cs="Times New Roman"/>
+          <w:sz w:val="24"/>
+          <w:szCs w:val="24"/>
+        </w:rPr>
+        <w:t>.</w:t>
       </w:r>
     </w:p>
     <w:p>
@@ -4398,7 +5156,43 @@
           <w:szCs w:val="24"/>
         </w:rPr>
         <w:lastRenderedPageBreak/>
-        <w:t>Se quiser chamar o getter, basta dar enter ao colocar .propriedade, se quiser chamar o setter, faça uma nova atribuição de valor, como se estivesse fazendo acesso direto ao atributo.</w:t>
+        <w:t xml:space="preserve">Se quiser chamar o </w:t>
+      </w:r>
+      <w:proofErr w:type="spellStart"/>
+      <w:r>
+        <w:rPr>
+          <w:rFonts w:ascii="Times New Roman" w:hAnsi="Times New Roman" w:cs="Times New Roman"/>
+          <w:sz w:val="24"/>
+          <w:szCs w:val="24"/>
+        </w:rPr>
+        <w:t>getter</w:t>
+      </w:r>
+      <w:proofErr w:type="spellEnd"/>
+      <w:r>
+        <w:rPr>
+          <w:rFonts w:ascii="Times New Roman" w:hAnsi="Times New Roman" w:cs="Times New Roman"/>
+          <w:sz w:val="24"/>
+          <w:szCs w:val="24"/>
+        </w:rPr>
+        <w:t xml:space="preserve">, basta dar enter ao colocar .propriedade, se quiser chamar o </w:t>
+      </w:r>
+      <w:proofErr w:type="spellStart"/>
+      <w:r>
+        <w:rPr>
+          <w:rFonts w:ascii="Times New Roman" w:hAnsi="Times New Roman" w:cs="Times New Roman"/>
+          <w:sz w:val="24"/>
+          <w:szCs w:val="24"/>
+        </w:rPr>
+        <w:t>setter</w:t>
+      </w:r>
+      <w:proofErr w:type="spellEnd"/>
+      <w:r>
+        <w:rPr>
+          <w:rFonts w:ascii="Times New Roman" w:hAnsi="Times New Roman" w:cs="Times New Roman"/>
+          <w:sz w:val="24"/>
+          <w:szCs w:val="24"/>
+        </w:rPr>
+        <w:t>, faça uma nova atribuição de valor, como se estivesse fazendo acesso direto ao atributo.</w:t>
       </w:r>
     </w:p>
     <w:p>
@@ -4454,8 +5248,18 @@
           <w:sz w:val="24"/>
           <w:szCs w:val="24"/>
         </w:rPr>
-        <w:t>Métodos de leitura dos atributos, os getters</w:t>
-      </w:r>
+        <w:t xml:space="preserve">Métodos de leitura dos atributos, os </w:t>
+      </w:r>
+      <w:proofErr w:type="spellStart"/>
+      <w:r>
+        <w:rPr>
+          <w:rFonts w:ascii="Times New Roman" w:hAnsi="Times New Roman" w:cs="Times New Roman"/>
+          <w:sz w:val="24"/>
+          <w:szCs w:val="24"/>
+        </w:rPr>
+        <w:t>getters</w:t>
+      </w:r>
+      <w:proofErr w:type="spellEnd"/>
       <w:r>
         <w:rPr>
           <w:rFonts w:ascii="Times New Roman" w:hAnsi="Times New Roman" w:cs="Times New Roman"/>
@@ -4486,8 +5290,36 @@
           <w:sz w:val="24"/>
           <w:szCs w:val="24"/>
         </w:rPr>
-        <w:t>Métodos de modifição dos atributos, os setters</w:t>
-      </w:r>
+        <w:t xml:space="preserve">Métodos de </w:t>
+      </w:r>
+      <w:proofErr w:type="spellStart"/>
+      <w:r>
+        <w:rPr>
+          <w:rFonts w:ascii="Times New Roman" w:hAnsi="Times New Roman" w:cs="Times New Roman"/>
+          <w:sz w:val="24"/>
+          <w:szCs w:val="24"/>
+        </w:rPr>
+        <w:t>modifição</w:t>
+      </w:r>
+      <w:proofErr w:type="spellEnd"/>
+      <w:r>
+        <w:rPr>
+          <w:rFonts w:ascii="Times New Roman" w:hAnsi="Times New Roman" w:cs="Times New Roman"/>
+          <w:sz w:val="24"/>
+          <w:szCs w:val="24"/>
+        </w:rPr>
+        <w:t xml:space="preserve"> dos atributos, os </w:t>
+      </w:r>
+      <w:proofErr w:type="spellStart"/>
+      <w:r>
+        <w:rPr>
+          <w:rFonts w:ascii="Times New Roman" w:hAnsi="Times New Roman" w:cs="Times New Roman"/>
+          <w:sz w:val="24"/>
+          <w:szCs w:val="24"/>
+        </w:rPr>
+        <w:t>setters</w:t>
+      </w:r>
+      <w:proofErr w:type="spellEnd"/>
       <w:r>
         <w:rPr>
           <w:rFonts w:ascii="Times New Roman" w:hAnsi="Times New Roman" w:cs="Times New Roman"/>
@@ -5700,6 +6532,7 @@
         </w:rPr>
         <w:t xml:space="preserve"> Para dizer que a classe Filme e Series são filhas da classe Programa, precisamos colocar </w:t>
       </w:r>
+      <w:proofErr w:type="spellStart"/>
       <w:r>
         <w:rPr>
           <w:rFonts w:ascii="Times New Roman" w:hAnsi="Times New Roman" w:cs="Times New Roman"/>
@@ -5708,7 +6541,40 @@
           <w:sz w:val="24"/>
           <w:szCs w:val="24"/>
         </w:rPr>
-        <w:t>class Classe (Nome_Da_Classe_Mae): Código</w:t>
+        <w:t>class</w:t>
+      </w:r>
+      <w:proofErr w:type="spellEnd"/>
+      <w:r>
+        <w:rPr>
+          <w:rFonts w:ascii="Times New Roman" w:hAnsi="Times New Roman" w:cs="Times New Roman"/>
+          <w:i/>
+          <w:iCs/>
+          <w:sz w:val="24"/>
+          <w:szCs w:val="24"/>
+        </w:rPr>
+        <w:t xml:space="preserve"> Classe (</w:t>
+      </w:r>
+      <w:proofErr w:type="spellStart"/>
+      <w:r>
+        <w:rPr>
+          <w:rFonts w:ascii="Times New Roman" w:hAnsi="Times New Roman" w:cs="Times New Roman"/>
+          <w:i/>
+          <w:iCs/>
+          <w:sz w:val="24"/>
+          <w:szCs w:val="24"/>
+        </w:rPr>
+        <w:t>Nome_Da_Classe_Mae</w:t>
+      </w:r>
+      <w:proofErr w:type="spellEnd"/>
+      <w:r>
+        <w:rPr>
+          <w:rFonts w:ascii="Times New Roman" w:hAnsi="Times New Roman" w:cs="Times New Roman"/>
+          <w:i/>
+          <w:iCs/>
+          <w:sz w:val="24"/>
+          <w:szCs w:val="24"/>
+        </w:rPr>
+        <w:t>): Código</w:t>
       </w:r>
       <w:r>
         <w:rPr>
@@ -5880,7 +6746,25 @@
           <w:sz w:val="24"/>
           <w:szCs w:val="24"/>
         </w:rPr>
-        <w:t>No caso do __nome, na classe Programa, ficará _Programa__nome, para a classe filha, porém, isso é totalmente contra produtivo, pois teremos que alterar todos os atributos d</w:t>
+        <w:t>No caso do __nome, na classe Programa, ficará _</w:t>
+      </w:r>
+      <w:proofErr w:type="spellStart"/>
+      <w:r>
+        <w:rPr>
+          <w:rFonts w:ascii="Times New Roman" w:hAnsi="Times New Roman" w:cs="Times New Roman"/>
+          <w:sz w:val="24"/>
+          <w:szCs w:val="24"/>
+        </w:rPr>
+        <w:t>Programa__nome</w:t>
+      </w:r>
+      <w:proofErr w:type="spellEnd"/>
+      <w:r>
+        <w:rPr>
+          <w:rFonts w:ascii="Times New Roman" w:hAnsi="Times New Roman" w:cs="Times New Roman"/>
+          <w:sz w:val="24"/>
+          <w:szCs w:val="24"/>
+        </w:rPr>
+        <w:t>, para a classe filha, porém, isso é totalmente contra produtivo, pois teremos que alterar todos os atributos d</w:t>
       </w:r>
       <w:r>
         <w:rPr>
@@ -6096,7 +6980,25 @@
           <w:sz w:val="24"/>
           <w:szCs w:val="24"/>
         </w:rPr>
-        <w:t>Podemos juntar ele com o .__init__(atributos que queremos para a classe).</w:t>
+        <w:t>Podemos juntar ele com o .__</w:t>
+      </w:r>
+      <w:proofErr w:type="spellStart"/>
+      <w:r>
+        <w:rPr>
+          <w:rFonts w:ascii="Times New Roman" w:hAnsi="Times New Roman" w:cs="Times New Roman"/>
+          <w:sz w:val="24"/>
+          <w:szCs w:val="24"/>
+        </w:rPr>
+        <w:t>init</w:t>
+      </w:r>
+      <w:proofErr w:type="spellEnd"/>
+      <w:r>
+        <w:rPr>
+          <w:rFonts w:ascii="Times New Roman" w:hAnsi="Times New Roman" w:cs="Times New Roman"/>
+          <w:sz w:val="24"/>
+          <w:szCs w:val="24"/>
+        </w:rPr>
+        <w:t>__(atributos que queremos para a classe).</w:t>
       </w:r>
       <w:r>
         <w:rPr>
@@ -6235,7 +7137,43 @@
           <w:sz w:val="24"/>
           <w:szCs w:val="24"/>
         </w:rPr>
-        <w:t>.__init__(), passando no init os parâmetros que queremos utilizar na classe filha e deixamos apenas o que difere da super classe que é a geral.</w:t>
+        <w:t>.__</w:t>
+      </w:r>
+      <w:proofErr w:type="spellStart"/>
+      <w:r>
+        <w:rPr>
+          <w:rFonts w:ascii="Times New Roman" w:hAnsi="Times New Roman" w:cs="Times New Roman"/>
+          <w:sz w:val="24"/>
+          <w:szCs w:val="24"/>
+        </w:rPr>
+        <w:t>init</w:t>
+      </w:r>
+      <w:proofErr w:type="spellEnd"/>
+      <w:r>
+        <w:rPr>
+          <w:rFonts w:ascii="Times New Roman" w:hAnsi="Times New Roman" w:cs="Times New Roman"/>
+          <w:sz w:val="24"/>
+          <w:szCs w:val="24"/>
+        </w:rPr>
+        <w:t xml:space="preserve">__(), passando no </w:t>
+      </w:r>
+      <w:proofErr w:type="spellStart"/>
+      <w:r>
+        <w:rPr>
+          <w:rFonts w:ascii="Times New Roman" w:hAnsi="Times New Roman" w:cs="Times New Roman"/>
+          <w:sz w:val="24"/>
+          <w:szCs w:val="24"/>
+        </w:rPr>
+        <w:t>init</w:t>
+      </w:r>
+      <w:proofErr w:type="spellEnd"/>
+      <w:r>
+        <w:rPr>
+          <w:rFonts w:ascii="Times New Roman" w:hAnsi="Times New Roman" w:cs="Times New Roman"/>
+          <w:sz w:val="24"/>
+          <w:szCs w:val="24"/>
+        </w:rPr>
+        <w:t xml:space="preserve"> os parâmetros que queremos utilizar na classe filha e deixamos apenas o que difere da super classe que é a geral.</w:t>
       </w:r>
     </w:p>
     <w:p>
@@ -6308,7 +7246,79 @@
           <w:sz w:val="24"/>
           <w:szCs w:val="24"/>
         </w:rPr>
-        <w:t>Colocar o super init depois do def init da classe filha, basicamente serve para sobrescrever o init da classe filha pelo da classe mãe, e tudo o que vier abaixo dele, será conteúdo novo para acrescentar nessa classe.</w:t>
+        <w:t xml:space="preserve">Colocar o super </w:t>
+      </w:r>
+      <w:proofErr w:type="spellStart"/>
+      <w:r>
+        <w:rPr>
+          <w:rFonts w:ascii="Times New Roman" w:hAnsi="Times New Roman" w:cs="Times New Roman"/>
+          <w:sz w:val="24"/>
+          <w:szCs w:val="24"/>
+        </w:rPr>
+        <w:t>init</w:t>
+      </w:r>
+      <w:proofErr w:type="spellEnd"/>
+      <w:r>
+        <w:rPr>
+          <w:rFonts w:ascii="Times New Roman" w:hAnsi="Times New Roman" w:cs="Times New Roman"/>
+          <w:sz w:val="24"/>
+          <w:szCs w:val="24"/>
+        </w:rPr>
+        <w:t xml:space="preserve"> depois do </w:t>
+      </w:r>
+      <w:proofErr w:type="spellStart"/>
+      <w:r>
+        <w:rPr>
+          <w:rFonts w:ascii="Times New Roman" w:hAnsi="Times New Roman" w:cs="Times New Roman"/>
+          <w:sz w:val="24"/>
+          <w:szCs w:val="24"/>
+        </w:rPr>
+        <w:t>def</w:t>
+      </w:r>
+      <w:proofErr w:type="spellEnd"/>
+      <w:r>
+        <w:rPr>
+          <w:rFonts w:ascii="Times New Roman" w:hAnsi="Times New Roman" w:cs="Times New Roman"/>
+          <w:sz w:val="24"/>
+          <w:szCs w:val="24"/>
+        </w:rPr>
+        <w:t xml:space="preserve"> </w:t>
+      </w:r>
+      <w:proofErr w:type="spellStart"/>
+      <w:r>
+        <w:rPr>
+          <w:rFonts w:ascii="Times New Roman" w:hAnsi="Times New Roman" w:cs="Times New Roman"/>
+          <w:sz w:val="24"/>
+          <w:szCs w:val="24"/>
+        </w:rPr>
+        <w:t>init</w:t>
+      </w:r>
+      <w:proofErr w:type="spellEnd"/>
+      <w:r>
+        <w:rPr>
+          <w:rFonts w:ascii="Times New Roman" w:hAnsi="Times New Roman" w:cs="Times New Roman"/>
+          <w:sz w:val="24"/>
+          <w:szCs w:val="24"/>
+        </w:rPr>
+        <w:t xml:space="preserve"> da classe filha, basicamente serve para sobrescrever o </w:t>
+      </w:r>
+      <w:proofErr w:type="spellStart"/>
+      <w:r>
+        <w:rPr>
+          <w:rFonts w:ascii="Times New Roman" w:hAnsi="Times New Roman" w:cs="Times New Roman"/>
+          <w:sz w:val="24"/>
+          <w:szCs w:val="24"/>
+        </w:rPr>
+        <w:t>init</w:t>
+      </w:r>
+      <w:proofErr w:type="spellEnd"/>
+      <w:r>
+        <w:rPr>
+          <w:rFonts w:ascii="Times New Roman" w:hAnsi="Times New Roman" w:cs="Times New Roman"/>
+          <w:sz w:val="24"/>
+          <w:szCs w:val="24"/>
+        </w:rPr>
+        <w:t xml:space="preserve"> da classe filha pelo da classe mãe, e tudo o que vier abaixo dele, será conteúdo novo para acrescentar nessa classe.</w:t>
       </w:r>
     </w:p>
     <w:p>
@@ -6370,7 +7380,25 @@
           <w:sz w:val="24"/>
           <w:szCs w:val="24"/>
         </w:rPr>
-        <w:t>São métodos declarados com @classmethod. Quando criamos um método de classe, temos acesso aos atributos da classe. Da mesma forma com os atributos de classe, podemos acessar estes métodos de dentro dos métodos de instância, a partir de __class__, se desejarmos:</w:t>
+        <w:t>São métodos declarados com @classmethod. Quando criamos um método de classe, temos acesso aos atributos da classe. Da mesma forma com os atributos de classe, podemos acessar estes métodos de dentro dos métodos de instância, a partir de __</w:t>
+      </w:r>
+      <w:proofErr w:type="spellStart"/>
+      <w:r>
+        <w:rPr>
+          <w:rFonts w:ascii="Times New Roman" w:hAnsi="Times New Roman" w:cs="Times New Roman"/>
+          <w:sz w:val="24"/>
+          <w:szCs w:val="24"/>
+        </w:rPr>
+        <w:t>class</w:t>
+      </w:r>
+      <w:proofErr w:type="spellEnd"/>
+      <w:r>
+        <w:rPr>
+          <w:rFonts w:ascii="Times New Roman" w:hAnsi="Times New Roman" w:cs="Times New Roman"/>
+          <w:sz w:val="24"/>
+          <w:szCs w:val="24"/>
+        </w:rPr>
+        <w:t>__, se desejarmos:</w:t>
       </w:r>
     </w:p>
     <w:p>
@@ -6385,6 +7413,7 @@
           <w:szCs w:val="24"/>
         </w:rPr>
       </w:pPr>
+      <w:proofErr w:type="spellStart"/>
       <w:r>
         <w:rPr>
           <w:rFonts w:ascii="Times New Roman" w:hAnsi="Times New Roman" w:cs="Times New Roman"/>
@@ -6393,13 +7422,10 @@
           <w:sz w:val="24"/>
           <w:szCs w:val="24"/>
         </w:rPr>
-        <w:t>class Funcionario:</w:t>
-      </w:r>
-    </w:p>
-    <w:p>
-      <w:pPr>
-        <w:pStyle w:val="PargrafodaLista"/>
-        <w:ind w:left="2832"/>
+        <w:t>class</w:t>
+      </w:r>
+      <w:proofErr w:type="spellEnd"/>
+      <w:r>
         <w:rPr>
           <w:rFonts w:ascii="Times New Roman" w:hAnsi="Times New Roman" w:cs="Times New Roman"/>
           <w:i/>
@@ -6407,7 +7433,9 @@
           <w:sz w:val="24"/>
           <w:szCs w:val="24"/>
         </w:rPr>
-      </w:pPr>
+        <w:t xml:space="preserve"> </w:t>
+      </w:r>
+      <w:proofErr w:type="spellStart"/>
       <w:r>
         <w:rPr>
           <w:rFonts w:ascii="Times New Roman" w:hAnsi="Times New Roman" w:cs="Times New Roman"/>
@@ -6416,13 +7444,10 @@
           <w:sz w:val="24"/>
           <w:szCs w:val="24"/>
         </w:rPr>
-        <w:t xml:space="preserve">    prefixo = 'Instrutor'</w:t>
-      </w:r>
-    </w:p>
-    <w:p>
-      <w:pPr>
-        <w:pStyle w:val="PargrafodaLista"/>
-        <w:ind w:left="2832"/>
+        <w:t>Funcionario</w:t>
+      </w:r>
+      <w:proofErr w:type="spellEnd"/>
+      <w:r>
         <w:rPr>
           <w:rFonts w:ascii="Times New Roman" w:hAnsi="Times New Roman" w:cs="Times New Roman"/>
           <w:i/>
@@ -6430,7 +7455,8 @@
           <w:sz w:val="24"/>
           <w:szCs w:val="24"/>
         </w:rPr>
-      </w:pPr>
+        <w:t>:</w:t>
+      </w:r>
     </w:p>
     <w:p>
       <w:pPr>
@@ -6452,7 +7478,7 @@
           <w:sz w:val="24"/>
           <w:szCs w:val="24"/>
         </w:rPr>
-        <w:t xml:space="preserve">    @classmethod</w:t>
+        <w:t xml:space="preserve">    prefixo = 'Instrutor'</w:t>
       </w:r>
     </w:p>
     <w:p>
@@ -6467,7 +7493,11 @@
           <w:szCs w:val="24"/>
         </w:rPr>
       </w:pPr>
-      <w:r>
+    </w:p>
+    <w:p>
+      <w:pPr>
+        <w:pStyle w:val="PargrafodaLista"/>
+        <w:ind w:left="2832"/>
         <w:rPr>
           <w:rFonts w:ascii="Times New Roman" w:hAnsi="Times New Roman" w:cs="Times New Roman"/>
           <w:i/>
@@ -6475,18 +7505,6 @@
           <w:sz w:val="24"/>
           <w:szCs w:val="24"/>
         </w:rPr>
-        <w:t xml:space="preserve">    def info(cls):</w:t>
-      </w:r>
-    </w:p>
-    <w:p>
-      <w:pPr>
-        <w:pStyle w:val="PargrafodaLista"/>
-        <w:ind w:left="2832"/>
-        <w:rPr>
-          <w:rFonts w:ascii="Times New Roman" w:hAnsi="Times New Roman" w:cs="Times New Roman"/>
-          <w:sz w:val="24"/>
-          <w:szCs w:val="24"/>
-        </w:rPr>
       </w:pPr>
       <w:r>
         <w:rPr>
@@ -6496,7 +7514,183 @@
           <w:sz w:val="24"/>
           <w:szCs w:val="24"/>
         </w:rPr>
-        <w:t xml:space="preserve">        return f'Esse é um {cls.prefixo}'</w:t>
+        <w:t xml:space="preserve">    @classmethod</w:t>
+      </w:r>
+    </w:p>
+    <w:p>
+      <w:pPr>
+        <w:pStyle w:val="PargrafodaLista"/>
+        <w:ind w:left="2832"/>
+        <w:rPr>
+          <w:rFonts w:ascii="Times New Roman" w:hAnsi="Times New Roman" w:cs="Times New Roman"/>
+          <w:i/>
+          <w:iCs/>
+          <w:sz w:val="24"/>
+          <w:szCs w:val="24"/>
+        </w:rPr>
+      </w:pPr>
+      <w:r>
+        <w:rPr>
+          <w:rFonts w:ascii="Times New Roman" w:hAnsi="Times New Roman" w:cs="Times New Roman"/>
+          <w:i/>
+          <w:iCs/>
+          <w:sz w:val="24"/>
+          <w:szCs w:val="24"/>
+        </w:rPr>
+        <w:t xml:space="preserve">    </w:t>
+      </w:r>
+      <w:proofErr w:type="spellStart"/>
+      <w:r>
+        <w:rPr>
+          <w:rFonts w:ascii="Times New Roman" w:hAnsi="Times New Roman" w:cs="Times New Roman"/>
+          <w:i/>
+          <w:iCs/>
+          <w:sz w:val="24"/>
+          <w:szCs w:val="24"/>
+        </w:rPr>
+        <w:t>def</w:t>
+      </w:r>
+      <w:proofErr w:type="spellEnd"/>
+      <w:r>
+        <w:rPr>
+          <w:rFonts w:ascii="Times New Roman" w:hAnsi="Times New Roman" w:cs="Times New Roman"/>
+          <w:i/>
+          <w:iCs/>
+          <w:sz w:val="24"/>
+          <w:szCs w:val="24"/>
+        </w:rPr>
+        <w:t xml:space="preserve"> </w:t>
+      </w:r>
+      <w:proofErr w:type="spellStart"/>
+      <w:r>
+        <w:rPr>
+          <w:rFonts w:ascii="Times New Roman" w:hAnsi="Times New Roman" w:cs="Times New Roman"/>
+          <w:i/>
+          <w:iCs/>
+          <w:sz w:val="24"/>
+          <w:szCs w:val="24"/>
+        </w:rPr>
+        <w:t>info</w:t>
+      </w:r>
+      <w:proofErr w:type="spellEnd"/>
+      <w:r>
+        <w:rPr>
+          <w:rFonts w:ascii="Times New Roman" w:hAnsi="Times New Roman" w:cs="Times New Roman"/>
+          <w:i/>
+          <w:iCs/>
+          <w:sz w:val="24"/>
+          <w:szCs w:val="24"/>
+        </w:rPr>
+        <w:t>(</w:t>
+      </w:r>
+      <w:proofErr w:type="spellStart"/>
+      <w:r>
+        <w:rPr>
+          <w:rFonts w:ascii="Times New Roman" w:hAnsi="Times New Roman" w:cs="Times New Roman"/>
+          <w:i/>
+          <w:iCs/>
+          <w:sz w:val="24"/>
+          <w:szCs w:val="24"/>
+        </w:rPr>
+        <w:t>cls</w:t>
+      </w:r>
+      <w:proofErr w:type="spellEnd"/>
+      <w:r>
+        <w:rPr>
+          <w:rFonts w:ascii="Times New Roman" w:hAnsi="Times New Roman" w:cs="Times New Roman"/>
+          <w:i/>
+          <w:iCs/>
+          <w:sz w:val="24"/>
+          <w:szCs w:val="24"/>
+        </w:rPr>
+        <w:t>):</w:t>
+      </w:r>
+    </w:p>
+    <w:p>
+      <w:pPr>
+        <w:pStyle w:val="PargrafodaLista"/>
+        <w:ind w:left="2832"/>
+        <w:rPr>
+          <w:rFonts w:ascii="Times New Roman" w:hAnsi="Times New Roman" w:cs="Times New Roman"/>
+          <w:sz w:val="24"/>
+          <w:szCs w:val="24"/>
+        </w:rPr>
+      </w:pPr>
+      <w:r>
+        <w:rPr>
+          <w:rFonts w:ascii="Times New Roman" w:hAnsi="Times New Roman" w:cs="Times New Roman"/>
+          <w:i/>
+          <w:iCs/>
+          <w:sz w:val="24"/>
+          <w:szCs w:val="24"/>
+        </w:rPr>
+        <w:t xml:space="preserve">        </w:t>
+      </w:r>
+      <w:proofErr w:type="spellStart"/>
+      <w:r>
+        <w:rPr>
+          <w:rFonts w:ascii="Times New Roman" w:hAnsi="Times New Roman" w:cs="Times New Roman"/>
+          <w:i/>
+          <w:iCs/>
+          <w:sz w:val="24"/>
+          <w:szCs w:val="24"/>
+        </w:rPr>
+        <w:t>return</w:t>
+      </w:r>
+      <w:proofErr w:type="spellEnd"/>
+      <w:r>
+        <w:rPr>
+          <w:rFonts w:ascii="Times New Roman" w:hAnsi="Times New Roman" w:cs="Times New Roman"/>
+          <w:i/>
+          <w:iCs/>
+          <w:sz w:val="24"/>
+          <w:szCs w:val="24"/>
+        </w:rPr>
+        <w:t xml:space="preserve"> </w:t>
+      </w:r>
+      <w:proofErr w:type="spellStart"/>
+      <w:r>
+        <w:rPr>
+          <w:rFonts w:ascii="Times New Roman" w:hAnsi="Times New Roman" w:cs="Times New Roman"/>
+          <w:i/>
+          <w:iCs/>
+          <w:sz w:val="24"/>
+          <w:szCs w:val="24"/>
+        </w:rPr>
+        <w:t>f'Esse</w:t>
+      </w:r>
+      <w:proofErr w:type="spellEnd"/>
+      <w:r>
+        <w:rPr>
+          <w:rFonts w:ascii="Times New Roman" w:hAnsi="Times New Roman" w:cs="Times New Roman"/>
+          <w:i/>
+          <w:iCs/>
+          <w:sz w:val="24"/>
+          <w:szCs w:val="24"/>
+        </w:rPr>
+        <w:t xml:space="preserve"> é um {</w:t>
+      </w:r>
+      <w:proofErr w:type="spellStart"/>
+      <w:r>
+        <w:rPr>
+          <w:rFonts w:ascii="Times New Roman" w:hAnsi="Times New Roman" w:cs="Times New Roman"/>
+          <w:i/>
+          <w:iCs/>
+          <w:sz w:val="24"/>
+          <w:szCs w:val="24"/>
+        </w:rPr>
+        <w:t>cls.prefixo</w:t>
+      </w:r>
+      <w:proofErr w:type="spellEnd"/>
+      <w:r>
+        <w:rPr>
+          <w:rFonts w:ascii="Times New Roman" w:hAnsi="Times New Roman" w:cs="Times New Roman"/>
+          <w:i/>
+          <w:iCs/>
+          <w:sz w:val="24"/>
+          <w:szCs w:val="24"/>
+        </w:rPr>
+        <w:t>}'</w:t>
       </w:r>
     </w:p>
     <w:p>
@@ -6518,7 +7712,43 @@
           <w:sz w:val="24"/>
           <w:szCs w:val="24"/>
         </w:rPr>
-        <w:t>Perceba que, ao invés de self, passamos cls para o método, já que neste caso sempre recebemos uma instância da classe como primeiro argumento. O nome cls é uma convenção, assim como self.</w:t>
+        <w:t xml:space="preserve">Perceba que, ao invés de self, passamos </w:t>
+      </w:r>
+      <w:proofErr w:type="spellStart"/>
+      <w:r>
+        <w:rPr>
+          <w:rFonts w:ascii="Times New Roman" w:hAnsi="Times New Roman" w:cs="Times New Roman"/>
+          <w:sz w:val="24"/>
+          <w:szCs w:val="24"/>
+        </w:rPr>
+        <w:t>cls</w:t>
+      </w:r>
+      <w:proofErr w:type="spellEnd"/>
+      <w:r>
+        <w:rPr>
+          <w:rFonts w:ascii="Times New Roman" w:hAnsi="Times New Roman" w:cs="Times New Roman"/>
+          <w:sz w:val="24"/>
+          <w:szCs w:val="24"/>
+        </w:rPr>
+        <w:t xml:space="preserve"> para o método, já que neste caso sempre recebemos uma instância da classe como primeiro argumento. O nome </w:t>
+      </w:r>
+      <w:proofErr w:type="spellStart"/>
+      <w:r>
+        <w:rPr>
+          <w:rFonts w:ascii="Times New Roman" w:hAnsi="Times New Roman" w:cs="Times New Roman"/>
+          <w:sz w:val="24"/>
+          <w:szCs w:val="24"/>
+        </w:rPr>
+        <w:t>cls</w:t>
+      </w:r>
+      <w:proofErr w:type="spellEnd"/>
+      <w:r>
+        <w:rPr>
+          <w:rFonts w:ascii="Times New Roman" w:hAnsi="Times New Roman" w:cs="Times New Roman"/>
+          <w:sz w:val="24"/>
+          <w:szCs w:val="24"/>
+        </w:rPr>
+        <w:t xml:space="preserve"> é uma convenção, assim como self.</w:t>
       </w:r>
     </w:p>
     <w:p>
@@ -6596,6 +7826,7 @@
           <w:szCs w:val="24"/>
         </w:rPr>
       </w:pPr>
+      <w:proofErr w:type="spellStart"/>
       <w:r>
         <w:rPr>
           <w:rFonts w:ascii="Times New Roman" w:hAnsi="Times New Roman" w:cs="Times New Roman"/>
@@ -6604,14 +7835,10 @@
           <w:sz w:val="24"/>
           <w:szCs w:val="24"/>
         </w:rPr>
-        <w:t>class FolhaDePagamento:</w:t>
-      </w:r>
-    </w:p>
-    <w:p>
-      <w:pPr>
-        <w:spacing w:line="360" w:lineRule="auto"/>
-        <w:ind w:left="2832"/>
-        <w:jc w:val="both"/>
+        <w:t>class</w:t>
+      </w:r>
+      <w:proofErr w:type="spellEnd"/>
+      <w:r>
         <w:rPr>
           <w:rFonts w:ascii="Times New Roman" w:hAnsi="Times New Roman" w:cs="Times New Roman"/>
           <w:i/>
@@ -6619,7 +7846,9 @@
           <w:sz w:val="24"/>
           <w:szCs w:val="24"/>
         </w:rPr>
-      </w:pPr>
+        <w:t xml:space="preserve"> </w:t>
+      </w:r>
+      <w:proofErr w:type="spellStart"/>
       <w:r>
         <w:rPr>
           <w:rFonts w:ascii="Times New Roman" w:hAnsi="Times New Roman" w:cs="Times New Roman"/>
@@ -6628,14 +7857,10 @@
           <w:sz w:val="24"/>
           <w:szCs w:val="24"/>
         </w:rPr>
-        <w:t xml:space="preserve">    @staticmethod</w:t>
-      </w:r>
-    </w:p>
-    <w:p>
-      <w:pPr>
-        <w:spacing w:line="360" w:lineRule="auto"/>
-        <w:ind w:left="2832"/>
-        <w:jc w:val="both"/>
+        <w:t>FolhaDePagamento</w:t>
+      </w:r>
+      <w:proofErr w:type="spellEnd"/>
+      <w:r>
         <w:rPr>
           <w:rFonts w:ascii="Times New Roman" w:hAnsi="Times New Roman" w:cs="Times New Roman"/>
           <w:i/>
@@ -6643,8 +7868,14 @@
           <w:sz w:val="24"/>
           <w:szCs w:val="24"/>
         </w:rPr>
-      </w:pPr>
-      <w:r>
+        <w:t>:</w:t>
+      </w:r>
+    </w:p>
+    <w:p>
+      <w:pPr>
+        <w:spacing w:line="360" w:lineRule="auto"/>
+        <w:ind w:left="2832"/>
+        <w:jc w:val="both"/>
         <w:rPr>
           <w:rFonts w:ascii="Times New Roman" w:hAnsi="Times New Roman" w:cs="Times New Roman"/>
           <w:i/>
@@ -6652,19 +7883,6 @@
           <w:sz w:val="24"/>
           <w:szCs w:val="24"/>
         </w:rPr>
-        <w:t xml:space="preserve">    def log():</w:t>
-      </w:r>
-    </w:p>
-    <w:p>
-      <w:pPr>
-        <w:spacing w:line="360" w:lineRule="auto"/>
-        <w:ind w:left="2832"/>
-        <w:jc w:val="both"/>
-        <w:rPr>
-          <w:rFonts w:ascii="Times New Roman" w:hAnsi="Times New Roman" w:cs="Times New Roman"/>
-          <w:sz w:val="24"/>
-          <w:szCs w:val="24"/>
-        </w:rPr>
       </w:pPr>
       <w:r>
         <w:rPr>
@@ -6674,7 +7892,119 @@
           <w:sz w:val="24"/>
           <w:szCs w:val="24"/>
         </w:rPr>
-        <w:t xml:space="preserve">        return f'Isso é um log qualquer'</w:t>
+        <w:t xml:space="preserve">    @staticmethod</w:t>
+      </w:r>
+    </w:p>
+    <w:p>
+      <w:pPr>
+        <w:spacing w:line="360" w:lineRule="auto"/>
+        <w:ind w:left="2832"/>
+        <w:jc w:val="both"/>
+        <w:rPr>
+          <w:rFonts w:ascii="Times New Roman" w:hAnsi="Times New Roman" w:cs="Times New Roman"/>
+          <w:i/>
+          <w:iCs/>
+          <w:sz w:val="24"/>
+          <w:szCs w:val="24"/>
+        </w:rPr>
+      </w:pPr>
+      <w:r>
+        <w:rPr>
+          <w:rFonts w:ascii="Times New Roman" w:hAnsi="Times New Roman" w:cs="Times New Roman"/>
+          <w:i/>
+          <w:iCs/>
+          <w:sz w:val="24"/>
+          <w:szCs w:val="24"/>
+        </w:rPr>
+        <w:t xml:space="preserve">    </w:t>
+      </w:r>
+      <w:proofErr w:type="spellStart"/>
+      <w:r>
+        <w:rPr>
+          <w:rFonts w:ascii="Times New Roman" w:hAnsi="Times New Roman" w:cs="Times New Roman"/>
+          <w:i/>
+          <w:iCs/>
+          <w:sz w:val="24"/>
+          <w:szCs w:val="24"/>
+        </w:rPr>
+        <w:t>def</w:t>
+      </w:r>
+      <w:proofErr w:type="spellEnd"/>
+      <w:r>
+        <w:rPr>
+          <w:rFonts w:ascii="Times New Roman" w:hAnsi="Times New Roman" w:cs="Times New Roman"/>
+          <w:i/>
+          <w:iCs/>
+          <w:sz w:val="24"/>
+          <w:szCs w:val="24"/>
+        </w:rPr>
+        <w:t xml:space="preserve"> log():</w:t>
+      </w:r>
+    </w:p>
+    <w:p>
+      <w:pPr>
+        <w:spacing w:line="360" w:lineRule="auto"/>
+        <w:ind w:left="2832"/>
+        <w:jc w:val="both"/>
+        <w:rPr>
+          <w:rFonts w:ascii="Times New Roman" w:hAnsi="Times New Roman" w:cs="Times New Roman"/>
+          <w:sz w:val="24"/>
+          <w:szCs w:val="24"/>
+        </w:rPr>
+      </w:pPr>
+      <w:r>
+        <w:rPr>
+          <w:rFonts w:ascii="Times New Roman" w:hAnsi="Times New Roman" w:cs="Times New Roman"/>
+          <w:i/>
+          <w:iCs/>
+          <w:sz w:val="24"/>
+          <w:szCs w:val="24"/>
+        </w:rPr>
+        <w:t xml:space="preserve">        </w:t>
+      </w:r>
+      <w:proofErr w:type="spellStart"/>
+      <w:r>
+        <w:rPr>
+          <w:rFonts w:ascii="Times New Roman" w:hAnsi="Times New Roman" w:cs="Times New Roman"/>
+          <w:i/>
+          <w:iCs/>
+          <w:sz w:val="24"/>
+          <w:szCs w:val="24"/>
+        </w:rPr>
+        <w:t>return</w:t>
+      </w:r>
+      <w:proofErr w:type="spellEnd"/>
+      <w:r>
+        <w:rPr>
+          <w:rFonts w:ascii="Times New Roman" w:hAnsi="Times New Roman" w:cs="Times New Roman"/>
+          <w:i/>
+          <w:iCs/>
+          <w:sz w:val="24"/>
+          <w:szCs w:val="24"/>
+        </w:rPr>
+        <w:t xml:space="preserve"> </w:t>
+      </w:r>
+      <w:proofErr w:type="spellStart"/>
+      <w:r>
+        <w:rPr>
+          <w:rFonts w:ascii="Times New Roman" w:hAnsi="Times New Roman" w:cs="Times New Roman"/>
+          <w:i/>
+          <w:iCs/>
+          <w:sz w:val="24"/>
+          <w:szCs w:val="24"/>
+        </w:rPr>
+        <w:t>f'Isso</w:t>
+      </w:r>
+      <w:proofErr w:type="spellEnd"/>
+      <w:r>
+        <w:rPr>
+          <w:rFonts w:ascii="Times New Roman" w:hAnsi="Times New Roman" w:cs="Times New Roman"/>
+          <w:i/>
+          <w:iCs/>
+          <w:sz w:val="24"/>
+          <w:szCs w:val="24"/>
+        </w:rPr>
+        <w:t xml:space="preserve"> é um log qualquer'</w:t>
       </w:r>
     </w:p>
     <w:p>
@@ -6781,7 +8111,25 @@
           <w:szCs w:val="24"/>
         </w:rPr>
         <w:lastRenderedPageBreak/>
-        <w:t>Alguns pythonistas não aconselham o uso do @staticmethod, já que poderia ser substituído por uma simples função no corpo do módulo. Outros mais puristas entendem que os métodos estáticos fazem sentido, sim, e que devem ser vistos como responsabilidade das classes.</w:t>
+        <w:t xml:space="preserve">Alguns </w:t>
+      </w:r>
+      <w:proofErr w:type="spellStart"/>
+      <w:r>
+        <w:rPr>
+          <w:rFonts w:ascii="Times New Roman" w:hAnsi="Times New Roman" w:cs="Times New Roman"/>
+          <w:sz w:val="24"/>
+          <w:szCs w:val="24"/>
+        </w:rPr>
+        <w:t>pythonistas</w:t>
+      </w:r>
+      <w:proofErr w:type="spellEnd"/>
+      <w:r>
+        <w:rPr>
+          <w:rFonts w:ascii="Times New Roman" w:hAnsi="Times New Roman" w:cs="Times New Roman"/>
+          <w:sz w:val="24"/>
+          <w:szCs w:val="24"/>
+        </w:rPr>
+        <w:t xml:space="preserve"> não aconselham o uso do @staticmethod, já que poderia ser substituído por uma simples função no corpo do módulo. Outros mais puristas entendem que os métodos estáticos fazem sentido, sim, e que devem ser vistos como responsabilidade das classes.</w:t>
       </w:r>
     </w:p>
     <w:p>
@@ -6941,7 +8289,31 @@
           <w:szCs w:val="24"/>
           <w:u w:val="single"/>
         </w:rPr>
-        <w:t>Aula 3 – Reduzindo ifs Com Polimorfismo:</w:t>
+        <w:t xml:space="preserve">Aula 3 – Reduzindo </w:t>
+      </w:r>
+      <w:proofErr w:type="spellStart"/>
+      <w:r>
+        <w:rPr>
+          <w:rFonts w:ascii="Times New Roman" w:hAnsi="Times New Roman" w:cs="Times New Roman"/>
+          <w:b/>
+          <w:bCs/>
+          <w:sz w:val="24"/>
+          <w:szCs w:val="24"/>
+          <w:u w:val="single"/>
+        </w:rPr>
+        <w:t>ifs</w:t>
+      </w:r>
+      <w:proofErr w:type="spellEnd"/>
+      <w:r>
+        <w:rPr>
+          <w:rFonts w:ascii="Times New Roman" w:hAnsi="Times New Roman" w:cs="Times New Roman"/>
+          <w:b/>
+          <w:bCs/>
+          <w:sz w:val="24"/>
+          <w:szCs w:val="24"/>
+          <w:u w:val="single"/>
+        </w:rPr>
+        <w:t xml:space="preserve"> Com Polimorfismo:</w:t>
       </w:r>
     </w:p>
     <w:p>
@@ -7141,7 +8513,25 @@
           <w:sz w:val="24"/>
           <w:szCs w:val="24"/>
         </w:rPr>
-        <w:t>Criamos uma variável chamada detalhe e utilizamos um if atribuído à ela para definir o que será exibido, duração ou temporadas.</w:t>
+        <w:t xml:space="preserve">Criamos uma variável chamada detalhe e utilizamos um if atribuído </w:t>
+      </w:r>
+      <w:proofErr w:type="gramStart"/>
+      <w:r>
+        <w:rPr>
+          <w:rFonts w:ascii="Times New Roman" w:hAnsi="Times New Roman" w:cs="Times New Roman"/>
+          <w:sz w:val="24"/>
+          <w:szCs w:val="24"/>
+        </w:rPr>
+        <w:t>à</w:t>
+      </w:r>
+      <w:proofErr w:type="gramEnd"/>
+      <w:r>
+        <w:rPr>
+          <w:rFonts w:ascii="Times New Roman" w:hAnsi="Times New Roman" w:cs="Times New Roman"/>
+          <w:sz w:val="24"/>
+          <w:szCs w:val="24"/>
+        </w:rPr>
+        <w:t xml:space="preserve"> ela para definir o que será exibido, duração ou temporadas.</w:t>
       </w:r>
     </w:p>
     <w:p>
@@ -7183,15 +8573,77 @@
           <w:sz w:val="24"/>
           <w:szCs w:val="24"/>
         </w:rPr>
-        <w:t>(hasattr(has atribute))</w:t>
-      </w:r>
-      <w:r>
-        <w:rPr>
-          <w:rFonts w:ascii="Times New Roman" w:hAnsi="Times New Roman" w:cs="Times New Roman"/>
-          <w:sz w:val="24"/>
-          <w:szCs w:val="24"/>
-        </w:rPr>
-        <w:t xml:space="preserve"> ‘duracao’, se não, exibe a temporada.</w:t>
+        <w:t>(</w:t>
+      </w:r>
+      <w:proofErr w:type="spellStart"/>
+      <w:r>
+        <w:rPr>
+          <w:rFonts w:ascii="Times New Roman" w:hAnsi="Times New Roman" w:cs="Times New Roman"/>
+          <w:i/>
+          <w:iCs/>
+          <w:sz w:val="24"/>
+          <w:szCs w:val="24"/>
+        </w:rPr>
+        <w:t>hasattr</w:t>
+      </w:r>
+      <w:proofErr w:type="spellEnd"/>
+      <w:r>
+        <w:rPr>
+          <w:rFonts w:ascii="Times New Roman" w:hAnsi="Times New Roman" w:cs="Times New Roman"/>
+          <w:i/>
+          <w:iCs/>
+          <w:sz w:val="24"/>
+          <w:szCs w:val="24"/>
+        </w:rPr>
+        <w:t>(</w:t>
+      </w:r>
+      <w:proofErr w:type="spellStart"/>
+      <w:r>
+        <w:rPr>
+          <w:rFonts w:ascii="Times New Roman" w:hAnsi="Times New Roman" w:cs="Times New Roman"/>
+          <w:i/>
+          <w:iCs/>
+          <w:sz w:val="24"/>
+          <w:szCs w:val="24"/>
+        </w:rPr>
+        <w:t>has</w:t>
+      </w:r>
+      <w:proofErr w:type="spellEnd"/>
+      <w:r>
+        <w:rPr>
+          <w:rFonts w:ascii="Times New Roman" w:hAnsi="Times New Roman" w:cs="Times New Roman"/>
+          <w:i/>
+          <w:iCs/>
+          <w:sz w:val="24"/>
+          <w:szCs w:val="24"/>
+        </w:rPr>
+        <w:t xml:space="preserve"> atribute))</w:t>
+      </w:r>
+      <w:r>
+        <w:rPr>
+          <w:rFonts w:ascii="Times New Roman" w:hAnsi="Times New Roman" w:cs="Times New Roman"/>
+          <w:sz w:val="24"/>
+          <w:szCs w:val="24"/>
+        </w:rPr>
+        <w:t xml:space="preserve"> ‘</w:t>
+      </w:r>
+      <w:proofErr w:type="spellStart"/>
+      <w:r>
+        <w:rPr>
+          <w:rFonts w:ascii="Times New Roman" w:hAnsi="Times New Roman" w:cs="Times New Roman"/>
+          <w:sz w:val="24"/>
+          <w:szCs w:val="24"/>
+        </w:rPr>
+        <w:t>duracao</w:t>
+      </w:r>
+      <w:proofErr w:type="spellEnd"/>
+      <w:r>
+        <w:rPr>
+          <w:rFonts w:ascii="Times New Roman" w:hAnsi="Times New Roman" w:cs="Times New Roman"/>
+          <w:sz w:val="24"/>
+          <w:szCs w:val="24"/>
+        </w:rPr>
+        <w:t>’, se não, exibe a temporada.</w:t>
       </w:r>
     </w:p>
     <w:p>
@@ -7259,6 +8711,7 @@
         </w:rPr>
         <w:t xml:space="preserve">O for está dizendo que para cada programa, ou seja, item, dentro da variável </w:t>
       </w:r>
+      <w:proofErr w:type="spellStart"/>
       <w:r>
         <w:rPr>
           <w:rFonts w:ascii="Times New Roman" w:hAnsi="Times New Roman" w:cs="Times New Roman"/>
@@ -7269,6 +8722,7 @@
         </w:rPr>
         <w:t>filmes_e_series</w:t>
       </w:r>
+      <w:proofErr w:type="spellEnd"/>
       <w:r>
         <w:rPr>
           <w:rFonts w:ascii="Times New Roman" w:hAnsi="Times New Roman" w:cs="Times New Roman"/>
@@ -7481,7 +8935,25 @@
           <w:sz w:val="24"/>
           <w:szCs w:val="24"/>
         </w:rPr>
-        <w:t xml:space="preserve">Para economizar ifs, podemos evitar fazer tudo o que foi dito ali em cima (para imprimir uma coisa diferente para cada objeto) e simplesmente criar um novo método chamado imprime para a super classe, </w:t>
+        <w:t xml:space="preserve">Para economizar </w:t>
+      </w:r>
+      <w:proofErr w:type="spellStart"/>
+      <w:r>
+        <w:rPr>
+          <w:rFonts w:ascii="Times New Roman" w:hAnsi="Times New Roman" w:cs="Times New Roman"/>
+          <w:sz w:val="24"/>
+          <w:szCs w:val="24"/>
+        </w:rPr>
+        <w:t>ifs</w:t>
+      </w:r>
+      <w:proofErr w:type="spellEnd"/>
+      <w:r>
+        <w:rPr>
+          <w:rFonts w:ascii="Times New Roman" w:hAnsi="Times New Roman" w:cs="Times New Roman"/>
+          <w:sz w:val="24"/>
+          <w:szCs w:val="24"/>
+        </w:rPr>
+        <w:t xml:space="preserve">, podemos evitar fazer tudo o que foi dito ali em cima (para imprimir uma coisa diferente para cada objeto) e simplesmente criar um novo método chamado imprime para a super classe, </w:t>
       </w:r>
       <w:r>
         <w:rPr>
@@ -7545,7 +9017,25 @@
           <w:sz w:val="24"/>
           <w:szCs w:val="24"/>
         </w:rPr>
-        <w:t>Os objetos devem saber se imprimir, assim como uma string sabe se imprimir quando você manda ela imprimir.</w:t>
+        <w:t xml:space="preserve">Os objetos devem saber se imprimir, assim como uma string sabe se imprimir quando você </w:t>
+      </w:r>
+      <w:proofErr w:type="gramStart"/>
+      <w:r>
+        <w:rPr>
+          <w:rFonts w:ascii="Times New Roman" w:hAnsi="Times New Roman" w:cs="Times New Roman"/>
+          <w:sz w:val="24"/>
+          <w:szCs w:val="24"/>
+        </w:rPr>
+        <w:t>manda ela</w:t>
+      </w:r>
+      <w:proofErr w:type="gramEnd"/>
+      <w:r>
+        <w:rPr>
+          <w:rFonts w:ascii="Times New Roman" w:hAnsi="Times New Roman" w:cs="Times New Roman"/>
+          <w:sz w:val="24"/>
+          <w:szCs w:val="24"/>
+        </w:rPr>
+        <w:t xml:space="preserve"> imprimir.</w:t>
       </w:r>
     </w:p>
     <w:p>
@@ -7873,6 +9363,7 @@
         </w:rPr>
         <w:t xml:space="preserve">, falando para ele que, a cada programa em </w:t>
       </w:r>
+      <w:proofErr w:type="spellStart"/>
       <w:r>
         <w:rPr>
           <w:rFonts w:ascii="Times New Roman" w:hAnsi="Times New Roman" w:cs="Times New Roman"/>
@@ -7883,6 +9374,7 @@
         </w:rPr>
         <w:t>filmes_e_series</w:t>
       </w:r>
+      <w:proofErr w:type="spellEnd"/>
       <w:r>
         <w:rPr>
           <w:rFonts w:ascii="Times New Roman" w:hAnsi="Times New Roman" w:cs="Times New Roman"/>
@@ -8068,6 +9560,7 @@
         </w:rPr>
         <w:t xml:space="preserve">, quando for a vez do filme ser impresso, e o método específico da </w:t>
       </w:r>
+      <w:proofErr w:type="spellStart"/>
       <w:r>
         <w:rPr>
           <w:rFonts w:ascii="Times New Roman" w:hAnsi="Times New Roman" w:cs="Times New Roman"/>
@@ -8088,6 +9581,7 @@
         </w:rPr>
         <w:t>erie</w:t>
       </w:r>
+      <w:proofErr w:type="spellEnd"/>
       <w:r>
         <w:rPr>
           <w:rFonts w:ascii="Times New Roman" w:hAnsi="Times New Roman" w:cs="Times New Roman"/>
@@ -8213,6 +9707,7 @@
         </w:rPr>
         <w:t xml:space="preserve"> reduzindo os </w:t>
       </w:r>
+      <w:proofErr w:type="spellStart"/>
       <w:r>
         <w:rPr>
           <w:rFonts w:ascii="Times New Roman" w:hAnsi="Times New Roman" w:cs="Times New Roman"/>
@@ -8223,6 +9718,7 @@
         </w:rPr>
         <w:t>if’s</w:t>
       </w:r>
+      <w:proofErr w:type="spellEnd"/>
       <w:r>
         <w:rPr>
           <w:rFonts w:ascii="Times New Roman" w:hAnsi="Times New Roman" w:cs="Times New Roman"/>
@@ -8319,7 +9815,43 @@
           <w:sz w:val="24"/>
           <w:szCs w:val="24"/>
         </w:rPr>
-        <w:t>Um exemplo é o __init__, onde o python, por convenção, já identifica que é o inicializador da classe.</w:t>
+        <w:t>Um exemplo é o __</w:t>
+      </w:r>
+      <w:proofErr w:type="spellStart"/>
+      <w:r>
+        <w:rPr>
+          <w:rFonts w:ascii="Times New Roman" w:hAnsi="Times New Roman" w:cs="Times New Roman"/>
+          <w:sz w:val="24"/>
+          <w:szCs w:val="24"/>
+        </w:rPr>
+        <w:t>init</w:t>
+      </w:r>
+      <w:proofErr w:type="spellEnd"/>
+      <w:r>
+        <w:rPr>
+          <w:rFonts w:ascii="Times New Roman" w:hAnsi="Times New Roman" w:cs="Times New Roman"/>
+          <w:sz w:val="24"/>
+          <w:szCs w:val="24"/>
+        </w:rPr>
+        <w:t xml:space="preserve">__, onde o python, por convenção, já identifica que é o </w:t>
+      </w:r>
+      <w:proofErr w:type="spellStart"/>
+      <w:r>
+        <w:rPr>
+          <w:rFonts w:ascii="Times New Roman" w:hAnsi="Times New Roman" w:cs="Times New Roman"/>
+          <w:sz w:val="24"/>
+          <w:szCs w:val="24"/>
+        </w:rPr>
+        <w:t>inicializador</w:t>
+      </w:r>
+      <w:proofErr w:type="spellEnd"/>
+      <w:r>
+        <w:rPr>
+          <w:rFonts w:ascii="Times New Roman" w:hAnsi="Times New Roman" w:cs="Times New Roman"/>
+          <w:sz w:val="24"/>
+          <w:szCs w:val="24"/>
+        </w:rPr>
+        <w:t xml:space="preserve"> da classe.</w:t>
       </w:r>
     </w:p>
     <w:p>
@@ -8369,6 +9901,7 @@
         </w:rPr>
         <w:t xml:space="preserve">Já existe um método que nos ajuda com isso, chamado de </w:t>
       </w:r>
+      <w:proofErr w:type="spellStart"/>
       <w:r>
         <w:rPr>
           <w:rFonts w:ascii="Times New Roman" w:hAnsi="Times New Roman" w:cs="Times New Roman"/>
@@ -8377,7 +9910,18 @@
           <w:sz w:val="24"/>
           <w:szCs w:val="24"/>
         </w:rPr>
-        <w:t>def __str__(self):</w:t>
+        <w:t>def</w:t>
+      </w:r>
+      <w:proofErr w:type="spellEnd"/>
+      <w:r>
+        <w:rPr>
+          <w:rFonts w:ascii="Times New Roman" w:hAnsi="Times New Roman" w:cs="Times New Roman"/>
+          <w:i/>
+          <w:iCs/>
+          <w:sz w:val="24"/>
+          <w:szCs w:val="24"/>
+        </w:rPr>
+        <w:t xml:space="preserve"> __str__(self):</w:t>
       </w:r>
       <w:r>
         <w:rPr>
@@ -8585,6 +10129,7 @@
         </w:rPr>
         <w:t xml:space="preserve"> (variável) que está na lista </w:t>
       </w:r>
+      <w:proofErr w:type="spellStart"/>
       <w:r>
         <w:rPr>
           <w:rFonts w:ascii="Times New Roman" w:hAnsi="Times New Roman" w:cs="Times New Roman"/>
@@ -8595,6 +10140,7 @@
         </w:rPr>
         <w:t>filmes_e_series</w:t>
       </w:r>
+      <w:proofErr w:type="spellEnd"/>
       <w:r>
         <w:rPr>
           <w:rFonts w:ascii="Times New Roman" w:hAnsi="Times New Roman" w:cs="Times New Roman"/>
@@ -8968,6 +10514,7 @@
         </w:rPr>
         <w:t xml:space="preserve">Apesar de o conteúdo exibido e o comportamento ser teoricamente o mesmo, na prática o nosso código ficou muito melhor e mais </w:t>
       </w:r>
+      <w:proofErr w:type="spellStart"/>
       <w:r>
         <w:rPr>
           <w:rFonts w:ascii="Times New Roman" w:hAnsi="Times New Roman" w:cs="Times New Roman"/>
@@ -8978,6 +10525,7 @@
         </w:rPr>
         <w:t>pythonico</w:t>
       </w:r>
+      <w:proofErr w:type="spellEnd"/>
       <w:r>
         <w:rPr>
           <w:rFonts w:ascii="Times New Roman" w:hAnsi="Times New Roman" w:cs="Times New Roman"/>
@@ -9008,7 +10556,25 @@
           <w:sz w:val="24"/>
           <w:szCs w:val="24"/>
         </w:rPr>
-        <w:t xml:space="preserve"> __repr__: </w:t>
+        <w:t xml:space="preserve"> __</w:t>
+      </w:r>
+      <w:proofErr w:type="spellStart"/>
+      <w:r>
+        <w:rPr>
+          <w:rFonts w:ascii="Times New Roman" w:hAnsi="Times New Roman" w:cs="Times New Roman"/>
+          <w:sz w:val="24"/>
+          <w:szCs w:val="24"/>
+        </w:rPr>
+        <w:t>repr</w:t>
+      </w:r>
+      <w:proofErr w:type="spellEnd"/>
+      <w:r>
+        <w:rPr>
+          <w:rFonts w:ascii="Times New Roman" w:hAnsi="Times New Roman" w:cs="Times New Roman"/>
+          <w:sz w:val="24"/>
+          <w:szCs w:val="24"/>
+        </w:rPr>
+        <w:t xml:space="preserve">__: </w:t>
       </w:r>
     </w:p>
     <w:p>
@@ -9030,7 +10596,25 @@
           <w:sz w:val="24"/>
           <w:szCs w:val="24"/>
         </w:rPr>
-        <w:t>Assim como o __str__, existe outro método especial chamado __repr__, que é usado para mostrar uma representação que ajude no debug ou log de um código.</w:t>
+        <w:t>Assim como o __str__, existe outro método especial chamado __</w:t>
+      </w:r>
+      <w:proofErr w:type="spellStart"/>
+      <w:r>
+        <w:rPr>
+          <w:rFonts w:ascii="Times New Roman" w:hAnsi="Times New Roman" w:cs="Times New Roman"/>
+          <w:sz w:val="24"/>
+          <w:szCs w:val="24"/>
+        </w:rPr>
+        <w:t>repr</w:t>
+      </w:r>
+      <w:proofErr w:type="spellEnd"/>
+      <w:r>
+        <w:rPr>
+          <w:rFonts w:ascii="Times New Roman" w:hAnsi="Times New Roman" w:cs="Times New Roman"/>
+          <w:sz w:val="24"/>
+          <w:szCs w:val="24"/>
+        </w:rPr>
+        <w:t>__, que é usado para mostrar uma representação que ajude no debug ou log de um código.</w:t>
       </w:r>
     </w:p>
     <w:p>
@@ -9076,13 +10660,10 @@
           <w:sz w:val="24"/>
           <w:szCs w:val="24"/>
         </w:rPr>
-        <w:t>&gt; Filme(nome='vingadores', ano=2018, duracao=160)</w:t>
-      </w:r>
-    </w:p>
-    <w:p>
-      <w:pPr>
-        <w:spacing w:line="360" w:lineRule="auto"/>
-        <w:jc w:val="center"/>
+        <w:t xml:space="preserve">&gt; Filme(nome='vingadores', ano=2018, </w:t>
+      </w:r>
+      <w:proofErr w:type="spellStart"/>
+      <w:r>
         <w:rPr>
           <w:rFonts w:ascii="Times New Roman" w:hAnsi="Times New Roman" w:cs="Times New Roman"/>
           <w:i/>
@@ -9090,7 +10671,9 @@
           <w:sz w:val="24"/>
           <w:szCs w:val="24"/>
         </w:rPr>
-      </w:pPr>
+        <w:t>duracao</w:t>
+      </w:r>
+      <w:proofErr w:type="spellEnd"/>
       <w:r>
         <w:rPr>
           <w:rFonts w:ascii="Times New Roman" w:hAnsi="Times New Roman" w:cs="Times New Roman"/>
@@ -9099,6 +10682,29 @@
           <w:sz w:val="24"/>
           <w:szCs w:val="24"/>
         </w:rPr>
+        <w:t>=160)</w:t>
+      </w:r>
+    </w:p>
+    <w:p>
+      <w:pPr>
+        <w:spacing w:line="360" w:lineRule="auto"/>
+        <w:jc w:val="center"/>
+        <w:rPr>
+          <w:rFonts w:ascii="Times New Roman" w:hAnsi="Times New Roman" w:cs="Times New Roman"/>
+          <w:i/>
+          <w:iCs/>
+          <w:sz w:val="24"/>
+          <w:szCs w:val="24"/>
+        </w:rPr>
+      </w:pPr>
+      <w:r>
+        <w:rPr>
+          <w:rFonts w:ascii="Times New Roman" w:hAnsi="Times New Roman" w:cs="Times New Roman"/>
+          <w:i/>
+          <w:iCs/>
+          <w:sz w:val="24"/>
+          <w:szCs w:val="24"/>
+        </w:rPr>
         <w:t>&gt; "Filme: Vingadores de 2018 - 160 min"</w:t>
       </w:r>
     </w:p>
@@ -9145,6 +10751,7 @@
         </w:rPr>
         <w:t xml:space="preserve">Outro exemplo, se chamarmos o </w:t>
       </w:r>
+      <w:proofErr w:type="spellStart"/>
       <w:r>
         <w:rPr>
           <w:rFonts w:ascii="Times New Roman" w:hAnsi="Times New Roman" w:cs="Times New Roman"/>
@@ -9155,6 +10762,7 @@
         </w:rPr>
         <w:t>repr</w:t>
       </w:r>
+      <w:proofErr w:type="spellEnd"/>
       <w:r>
         <w:rPr>
           <w:rFonts w:ascii="Times New Roman" w:hAnsi="Times New Roman" w:cs="Times New Roman"/>
@@ -9163,6 +10771,7 @@
         </w:rPr>
         <w:t xml:space="preserve"> de um objeto do tipo </w:t>
       </w:r>
+      <w:proofErr w:type="spellStart"/>
       <w:r>
         <w:rPr>
           <w:rFonts w:ascii="Times New Roman" w:hAnsi="Times New Roman" w:cs="Times New Roman"/>
@@ -9173,6 +10782,7 @@
         </w:rPr>
         <w:t>list</w:t>
       </w:r>
+      <w:proofErr w:type="spellEnd"/>
       <w:r>
         <w:rPr>
           <w:rFonts w:ascii="Times New Roman" w:hAnsi="Times New Roman" w:cs="Times New Roman"/>
@@ -9189,20 +10799,10 @@
           <w:sz w:val="24"/>
           <w:szCs w:val="24"/>
         </w:rPr>
-        <w:t>__repr__</w:t>
-      </w:r>
-      <w:r>
-        <w:rPr>
-          <w:rFonts w:ascii="Times New Roman" w:hAnsi="Times New Roman" w:cs="Times New Roman"/>
-          <w:sz w:val="24"/>
-          <w:szCs w:val="24"/>
-        </w:rPr>
-        <w:t>:</w:t>
-      </w:r>
-    </w:p>
-    <w:p>
-      <w:pPr>
-        <w:jc w:val="center"/>
+        <w:t>__</w:t>
+      </w:r>
+      <w:proofErr w:type="spellStart"/>
+      <w:r>
         <w:rPr>
           <w:rFonts w:ascii="Times New Roman" w:hAnsi="Times New Roman" w:cs="Times New Roman"/>
           <w:i/>
@@ -9210,7 +10810,9 @@
           <w:sz w:val="24"/>
           <w:szCs w:val="24"/>
         </w:rPr>
-      </w:pPr>
+        <w:t>repr</w:t>
+      </w:r>
+      <w:proofErr w:type="spellEnd"/>
       <w:r>
         <w:rPr>
           <w:rFonts w:ascii="Times New Roman" w:hAnsi="Times New Roman" w:cs="Times New Roman"/>
@@ -9219,19 +10821,20 @@
           <w:sz w:val="24"/>
           <w:szCs w:val="24"/>
         </w:rPr>
-        <w:t>lista = [1, 2, 4, 5]</w:t>
+        <w:t>__</w:t>
+      </w:r>
+      <w:r>
+        <w:rPr>
+          <w:rFonts w:ascii="Times New Roman" w:hAnsi="Times New Roman" w:cs="Times New Roman"/>
+          <w:sz w:val="24"/>
+          <w:szCs w:val="24"/>
+        </w:rPr>
+        <w:t>:</w:t>
       </w:r>
     </w:p>
     <w:p>
       <w:pPr>
         <w:jc w:val="center"/>
-        <w:rPr>
-          <w:rFonts w:ascii="Times New Roman" w:hAnsi="Times New Roman" w:cs="Times New Roman"/>
-          <w:sz w:val="24"/>
-          <w:szCs w:val="24"/>
-        </w:rPr>
-      </w:pPr>
-      <w:r>
         <w:rPr>
           <w:rFonts w:ascii="Times New Roman" w:hAnsi="Times New Roman" w:cs="Times New Roman"/>
           <w:i/>
@@ -9239,7 +10842,58 @@
           <w:sz w:val="24"/>
           <w:szCs w:val="24"/>
         </w:rPr>
-        <w:t>print(repr(lista))</w:t>
+      </w:pPr>
+      <w:r>
+        <w:rPr>
+          <w:rFonts w:ascii="Times New Roman" w:hAnsi="Times New Roman" w:cs="Times New Roman"/>
+          <w:i/>
+          <w:iCs/>
+          <w:sz w:val="24"/>
+          <w:szCs w:val="24"/>
+        </w:rPr>
+        <w:t>lista = [1, 2, 4, 5]</w:t>
+      </w:r>
+    </w:p>
+    <w:p>
+      <w:pPr>
+        <w:jc w:val="center"/>
+        <w:rPr>
+          <w:rFonts w:ascii="Times New Roman" w:hAnsi="Times New Roman" w:cs="Times New Roman"/>
+          <w:sz w:val="24"/>
+          <w:szCs w:val="24"/>
+        </w:rPr>
+      </w:pPr>
+      <w:r>
+        <w:rPr>
+          <w:rFonts w:ascii="Times New Roman" w:hAnsi="Times New Roman" w:cs="Times New Roman"/>
+          <w:i/>
+          <w:iCs/>
+          <w:sz w:val="24"/>
+          <w:szCs w:val="24"/>
+        </w:rPr>
+        <w:t>print(</w:t>
+      </w:r>
+      <w:proofErr w:type="spellStart"/>
+      <w:r>
+        <w:rPr>
+          <w:rFonts w:ascii="Times New Roman" w:hAnsi="Times New Roman" w:cs="Times New Roman"/>
+          <w:i/>
+          <w:iCs/>
+          <w:sz w:val="24"/>
+          <w:szCs w:val="24"/>
+        </w:rPr>
+        <w:t>repr</w:t>
+      </w:r>
+      <w:proofErr w:type="spellEnd"/>
+      <w:r>
+        <w:rPr>
+          <w:rFonts w:ascii="Times New Roman" w:hAnsi="Times New Roman" w:cs="Times New Roman"/>
+          <w:i/>
+          <w:iCs/>
+          <w:sz w:val="24"/>
+          <w:szCs w:val="24"/>
+        </w:rPr>
+        <w:t>(lista))</w:t>
       </w:r>
     </w:p>
     <w:p>
@@ -9472,6 +11126,7 @@
         </w:rPr>
         <w:t xml:space="preserve"> como um </w:t>
       </w:r>
+      <w:proofErr w:type="spellStart"/>
       <w:r>
         <w:rPr>
           <w:rFonts w:ascii="Times New Roman" w:hAnsi="Times New Roman" w:cs="Times New Roman"/>
@@ -9482,6 +11137,7 @@
         </w:rPr>
         <w:t>list</w:t>
       </w:r>
+      <w:proofErr w:type="spellEnd"/>
       <w:r>
         <w:rPr>
           <w:rFonts w:ascii="Times New Roman" w:hAnsi="Times New Roman" w:cs="Times New Roman"/>
@@ -9490,6 +11146,7 @@
         </w:rPr>
         <w:t xml:space="preserve">, precisamos torna-lo </w:t>
       </w:r>
+      <w:proofErr w:type="spellStart"/>
       <w:r>
         <w:rPr>
           <w:rFonts w:ascii="Times New Roman" w:hAnsi="Times New Roman" w:cs="Times New Roman"/>
@@ -9500,6 +11157,7 @@
         </w:rPr>
         <w:t>interable</w:t>
       </w:r>
+      <w:proofErr w:type="spellEnd"/>
       <w:r>
         <w:rPr>
           <w:rFonts w:ascii="Times New Roman" w:hAnsi="Times New Roman" w:cs="Times New Roman"/>
@@ -9558,7 +11216,29 @@
           <w:sz w:val="24"/>
           <w:szCs w:val="24"/>
         </w:rPr>
-        <w:t>(list)</w:t>
+        <w:t>(</w:t>
+      </w:r>
+      <w:proofErr w:type="spellStart"/>
+      <w:r>
+        <w:rPr>
+          <w:rFonts w:ascii="Times New Roman" w:hAnsi="Times New Roman" w:cs="Times New Roman"/>
+          <w:i/>
+          <w:iCs/>
+          <w:sz w:val="24"/>
+          <w:szCs w:val="24"/>
+        </w:rPr>
+        <w:t>list</w:t>
+      </w:r>
+      <w:proofErr w:type="spellEnd"/>
+      <w:r>
+        <w:rPr>
+          <w:rFonts w:ascii="Times New Roman" w:hAnsi="Times New Roman" w:cs="Times New Roman"/>
+          <w:i/>
+          <w:iCs/>
+          <w:sz w:val="24"/>
+          <w:szCs w:val="24"/>
+        </w:rPr>
+        <w:t>)</w:t>
       </w:r>
       <w:r>
         <w:rPr>
@@ -9592,6 +11272,7 @@
         </w:rPr>
         <w:t xml:space="preserve">Herdar o </w:t>
       </w:r>
+      <w:proofErr w:type="spellStart"/>
       <w:r>
         <w:rPr>
           <w:rFonts w:ascii="Times New Roman" w:hAnsi="Times New Roman" w:cs="Times New Roman"/>
@@ -9602,6 +11283,7 @@
         </w:rPr>
         <w:t>list</w:t>
       </w:r>
+      <w:proofErr w:type="spellEnd"/>
       <w:r>
         <w:rPr>
           <w:rFonts w:ascii="Times New Roman" w:hAnsi="Times New Roman" w:cs="Times New Roman"/>
@@ -9634,6 +11316,7 @@
         </w:rPr>
         <w:t xml:space="preserve">Tudo isso já implementado dentro da </w:t>
       </w:r>
+      <w:proofErr w:type="spellStart"/>
       <w:r>
         <w:rPr>
           <w:rFonts w:ascii="Times New Roman" w:hAnsi="Times New Roman" w:cs="Times New Roman"/>
@@ -9644,6 +11327,7 @@
         </w:rPr>
         <w:t>list</w:t>
       </w:r>
+      <w:proofErr w:type="spellEnd"/>
       <w:r>
         <w:rPr>
           <w:rFonts w:ascii="Times New Roman" w:hAnsi="Times New Roman" w:cs="Times New Roman"/>
@@ -9728,7 +11412,25 @@
           <w:szCs w:val="24"/>
         </w:rPr>
         <w:lastRenderedPageBreak/>
-        <w:t xml:space="preserve">Para não sobrescrever, apenas incrementar o nome no nosso inicializador, colocamos o </w:t>
+        <w:t xml:space="preserve">Para não sobrescrever, apenas incrementar o nome no nosso </w:t>
+      </w:r>
+      <w:proofErr w:type="spellStart"/>
+      <w:r>
+        <w:rPr>
+          <w:rFonts w:ascii="Times New Roman" w:hAnsi="Times New Roman" w:cs="Times New Roman"/>
+          <w:sz w:val="24"/>
+          <w:szCs w:val="24"/>
+        </w:rPr>
+        <w:t>inicializador</w:t>
+      </w:r>
+      <w:proofErr w:type="spellEnd"/>
+      <w:r>
+        <w:rPr>
+          <w:rFonts w:ascii="Times New Roman" w:hAnsi="Times New Roman" w:cs="Times New Roman"/>
+          <w:sz w:val="24"/>
+          <w:szCs w:val="24"/>
+        </w:rPr>
+        <w:t xml:space="preserve">, colocamos o </w:t>
       </w:r>
       <w:r>
         <w:rPr>
@@ -9738,7 +11440,29 @@
           <w:sz w:val="24"/>
           <w:szCs w:val="24"/>
         </w:rPr>
-        <w:t xml:space="preserve">super().__init__(programas </w:t>
+        <w:t>super().__</w:t>
+      </w:r>
+      <w:proofErr w:type="spellStart"/>
+      <w:r>
+        <w:rPr>
+          <w:rFonts w:ascii="Times New Roman" w:hAnsi="Times New Roman" w:cs="Times New Roman"/>
+          <w:i/>
+          <w:iCs/>
+          <w:sz w:val="24"/>
+          <w:szCs w:val="24"/>
+        </w:rPr>
+        <w:t>init</w:t>
+      </w:r>
+      <w:proofErr w:type="spellEnd"/>
+      <w:r>
+        <w:rPr>
+          <w:rFonts w:ascii="Times New Roman" w:hAnsi="Times New Roman" w:cs="Times New Roman"/>
+          <w:i/>
+          <w:iCs/>
+          <w:sz w:val="24"/>
+          <w:szCs w:val="24"/>
+        </w:rPr>
+        <w:t xml:space="preserve">__(programas </w:t>
       </w:r>
       <w:r>
         <w:rPr>
@@ -9749,13 +11473,26 @@
           <w:sz w:val="24"/>
           <w:szCs w:val="24"/>
         </w:rPr>
-        <w:t>sendo esse um nome qualquer para a list</w:t>
-      </w:r>
+        <w:t xml:space="preserve">sendo esse um nome qualquer para a </w:t>
+      </w:r>
+      <w:proofErr w:type="spellStart"/>
       <w:r>
         <w:rPr>
           <w:rFonts w:ascii="Times New Roman" w:hAnsi="Times New Roman" w:cs="Times New Roman"/>
           <w:i/>
           <w:iCs/>
+          <w:strike/>
+          <w:sz w:val="24"/>
+          <w:szCs w:val="24"/>
+        </w:rPr>
+        <w:t>list</w:t>
+      </w:r>
+      <w:proofErr w:type="spellEnd"/>
+      <w:r>
+        <w:rPr>
+          <w:rFonts w:ascii="Times New Roman" w:hAnsi="Times New Roman" w:cs="Times New Roman"/>
+          <w:i/>
+          <w:iCs/>
           <w:sz w:val="24"/>
           <w:szCs w:val="24"/>
         </w:rPr>
@@ -9767,7 +11504,25 @@
           <w:sz w:val="24"/>
           <w:szCs w:val="24"/>
         </w:rPr>
-        <w:t>, dizendo assim que queremos todo o inicializador da classe mãe.</w:t>
+        <w:t xml:space="preserve">, dizendo assim que queremos todo o </w:t>
+      </w:r>
+      <w:proofErr w:type="spellStart"/>
+      <w:r>
+        <w:rPr>
+          <w:rFonts w:ascii="Times New Roman" w:hAnsi="Times New Roman" w:cs="Times New Roman"/>
+          <w:sz w:val="24"/>
+          <w:szCs w:val="24"/>
+        </w:rPr>
+        <w:t>inicializador</w:t>
+      </w:r>
+      <w:proofErr w:type="spellEnd"/>
+      <w:r>
+        <w:rPr>
+          <w:rFonts w:ascii="Times New Roman" w:hAnsi="Times New Roman" w:cs="Times New Roman"/>
+          <w:sz w:val="24"/>
+          <w:szCs w:val="24"/>
+        </w:rPr>
+        <w:t xml:space="preserve"> da classe mãe.</w:t>
       </w:r>
     </w:p>
     <w:p>
@@ -9801,6 +11556,7 @@
         </w:rPr>
         <w:t xml:space="preserve"> classe </w:t>
       </w:r>
+      <w:proofErr w:type="spellStart"/>
       <w:r>
         <w:rPr>
           <w:rFonts w:ascii="Times New Roman" w:hAnsi="Times New Roman" w:cs="Times New Roman"/>
@@ -9811,6 +11567,7 @@
         </w:rPr>
         <w:t>list</w:t>
       </w:r>
+      <w:proofErr w:type="spellEnd"/>
       <w:r>
         <w:rPr>
           <w:rFonts w:ascii="Times New Roman" w:hAnsi="Times New Roman" w:cs="Times New Roman"/>
@@ -9819,6 +11576,7 @@
         </w:rPr>
         <w:t xml:space="preserve"> é um </w:t>
       </w:r>
+      <w:proofErr w:type="spellStart"/>
       <w:r>
         <w:rPr>
           <w:rFonts w:ascii="Times New Roman" w:hAnsi="Times New Roman" w:cs="Times New Roman"/>
@@ -9829,6 +11587,7 @@
         </w:rPr>
         <w:t>built</w:t>
       </w:r>
+      <w:proofErr w:type="spellEnd"/>
       <w:r>
         <w:rPr>
           <w:rFonts w:ascii="Times New Roman" w:hAnsi="Times New Roman" w:cs="Times New Roman"/>
@@ -9873,6 +11632,7 @@
         </w:rPr>
         <w:t xml:space="preserve">/conhecemos essa classe </w:t>
       </w:r>
+      <w:proofErr w:type="spellStart"/>
       <w:r>
         <w:rPr>
           <w:rFonts w:ascii="Times New Roman" w:hAnsi="Times New Roman" w:cs="Times New Roman"/>
@@ -9883,6 +11643,7 @@
         </w:rPr>
         <w:t>list</w:t>
       </w:r>
+      <w:proofErr w:type="spellEnd"/>
       <w:r>
         <w:rPr>
           <w:rFonts w:ascii="Times New Roman" w:hAnsi="Times New Roman" w:cs="Times New Roman"/>
@@ -9931,6 +11692,7 @@
         </w:rPr>
         <w:t xml:space="preserve">O problema é que criamos complexidade no nosso código ao herdar a classe </w:t>
       </w:r>
+      <w:proofErr w:type="spellStart"/>
       <w:r>
         <w:rPr>
           <w:rFonts w:ascii="Times New Roman" w:hAnsi="Times New Roman" w:cs="Times New Roman"/>
@@ -9941,6 +11703,7 @@
         </w:rPr>
         <w:t>list</w:t>
       </w:r>
+      <w:proofErr w:type="spellEnd"/>
       <w:r>
         <w:rPr>
           <w:rFonts w:ascii="Times New Roman" w:hAnsi="Times New Roman" w:cs="Times New Roman"/>
@@ -9981,6 +11744,7 @@
         </w:rPr>
         <w:t xml:space="preserve"> Para evitar esses problemas, existe um jeito de conseguir todas as funcionalidades de um </w:t>
       </w:r>
+      <w:proofErr w:type="spellStart"/>
       <w:r>
         <w:rPr>
           <w:rFonts w:ascii="Times New Roman" w:hAnsi="Times New Roman" w:cs="Times New Roman"/>
@@ -9991,6 +11755,7 @@
         </w:rPr>
         <w:t>list</w:t>
       </w:r>
+      <w:proofErr w:type="spellEnd"/>
       <w:r>
         <w:rPr>
           <w:rFonts w:ascii="Times New Roman" w:hAnsi="Times New Roman" w:cs="Times New Roman"/>
@@ -9999,6 +11764,7 @@
         </w:rPr>
         <w:t xml:space="preserve">, mas sem “converter” o nosso objeto/classe em um </w:t>
       </w:r>
+      <w:proofErr w:type="spellStart"/>
       <w:r>
         <w:rPr>
           <w:rFonts w:ascii="Times New Roman" w:hAnsi="Times New Roman" w:cs="Times New Roman"/>
@@ -10009,6 +11775,7 @@
         </w:rPr>
         <w:t>list</w:t>
       </w:r>
+      <w:proofErr w:type="spellEnd"/>
       <w:r>
         <w:rPr>
           <w:rFonts w:ascii="Times New Roman" w:hAnsi="Times New Roman" w:cs="Times New Roman"/>
@@ -10016,6 +11783,30 @@
           <w:szCs w:val="24"/>
         </w:rPr>
         <w:t>.</w:t>
+      </w:r>
+    </w:p>
+    <w:p>
+      <w:pPr>
+        <w:pStyle w:val="PargrafodaLista"/>
+        <w:numPr>
+          <w:ilvl w:val="1"/>
+          <w:numId w:val="2"/>
+        </w:numPr>
+        <w:spacing w:line="360" w:lineRule="auto"/>
+        <w:jc w:val="both"/>
+        <w:rPr>
+          <w:rFonts w:ascii="Times New Roman" w:hAnsi="Times New Roman" w:cs="Times New Roman"/>
+          <w:sz w:val="24"/>
+          <w:szCs w:val="24"/>
+        </w:rPr>
+      </w:pPr>
+      <w:r>
+        <w:rPr>
+          <w:rFonts w:ascii="Times New Roman" w:hAnsi="Times New Roman" w:cs="Times New Roman"/>
+          <w:sz w:val="24"/>
+          <w:szCs w:val="24"/>
+        </w:rPr>
+        <w:t xml:space="preserve"> O que aprendemos:</w:t>
       </w:r>
     </w:p>
     <w:p>
@@ -10039,7 +11830,97 @@
           <w:sz w:val="24"/>
           <w:szCs w:val="24"/>
         </w:rPr>
-        <w:t xml:space="preserve"> </w:t>
+        <w:t xml:space="preserve">Herança de um tipo </w:t>
+      </w:r>
+      <w:proofErr w:type="spellStart"/>
+      <w:r>
+        <w:rPr>
+          <w:rFonts w:ascii="Times New Roman" w:hAnsi="Times New Roman" w:cs="Times New Roman"/>
+          <w:sz w:val="24"/>
+          <w:szCs w:val="24"/>
+        </w:rPr>
+        <w:t>built</w:t>
+      </w:r>
+      <w:proofErr w:type="spellEnd"/>
+      <w:r>
+        <w:rPr>
+          <w:rFonts w:ascii="Times New Roman" w:hAnsi="Times New Roman" w:cs="Times New Roman"/>
+          <w:sz w:val="24"/>
+          <w:szCs w:val="24"/>
+        </w:rPr>
+        <w:t>-in (nativo)</w:t>
+      </w:r>
+      <w:r>
+        <w:rPr>
+          <w:rFonts w:ascii="Times New Roman" w:hAnsi="Times New Roman" w:cs="Times New Roman"/>
+          <w:sz w:val="24"/>
+          <w:szCs w:val="24"/>
+        </w:rPr>
+        <w:t>;</w:t>
+      </w:r>
+    </w:p>
+    <w:p>
+      <w:pPr>
+        <w:pStyle w:val="PargrafodaLista"/>
+        <w:numPr>
+          <w:ilvl w:val="2"/>
+          <w:numId w:val="2"/>
+        </w:numPr>
+        <w:spacing w:line="360" w:lineRule="auto"/>
+        <w:jc w:val="both"/>
+        <w:rPr>
+          <w:rFonts w:ascii="Times New Roman" w:hAnsi="Times New Roman" w:cs="Times New Roman"/>
+          <w:sz w:val="24"/>
+          <w:szCs w:val="24"/>
+        </w:rPr>
+      </w:pPr>
+      <w:r>
+        <w:rPr>
+          <w:rFonts w:ascii="Times New Roman" w:hAnsi="Times New Roman" w:cs="Times New Roman"/>
+          <w:sz w:val="24"/>
+          <w:szCs w:val="24"/>
+        </w:rPr>
+        <w:t>Vantagens da herança de um iterável</w:t>
+      </w:r>
+      <w:r>
+        <w:rPr>
+          <w:rFonts w:ascii="Times New Roman" w:hAnsi="Times New Roman" w:cs="Times New Roman"/>
+          <w:sz w:val="24"/>
+          <w:szCs w:val="24"/>
+        </w:rPr>
+        <w:t>;</w:t>
+      </w:r>
+    </w:p>
+    <w:p>
+      <w:pPr>
+        <w:pStyle w:val="PargrafodaLista"/>
+        <w:numPr>
+          <w:ilvl w:val="2"/>
+          <w:numId w:val="2"/>
+        </w:numPr>
+        <w:spacing w:line="360" w:lineRule="auto"/>
+        <w:jc w:val="both"/>
+        <w:rPr>
+          <w:rFonts w:ascii="Times New Roman" w:hAnsi="Times New Roman" w:cs="Times New Roman"/>
+          <w:sz w:val="24"/>
+          <w:szCs w:val="24"/>
+        </w:rPr>
+      </w:pPr>
+      <w:r>
+        <w:rPr>
+          <w:rFonts w:ascii="Times New Roman" w:hAnsi="Times New Roman" w:cs="Times New Roman"/>
+          <w:sz w:val="24"/>
+          <w:szCs w:val="24"/>
+        </w:rPr>
+        <w:t>Desvantagem de fazer herança</w:t>
+      </w:r>
+      <w:r>
+        <w:rPr>
+          <w:rFonts w:ascii="Times New Roman" w:hAnsi="Times New Roman" w:cs="Times New Roman"/>
+          <w:sz w:val="24"/>
+          <w:szCs w:val="24"/>
+        </w:rPr>
+        <w:t>.</w:t>
       </w:r>
     </w:p>
     <w:sectPr>

</xml_diff>

<commit_message>
Se anda como um pato...
Aprendemos o significado, da onde vem, suas vantagens e quando utilizar o duck typing.
</commit_message>
<xml_diff>
--- a/Python/Orientação a objetos/Anotações/Python 3 - Orientação a Objetos.docx
+++ b/Python/Orientação a objetos/Anotações/Python 3 - Orientação a Objetos.docx
@@ -8516,25 +8516,7 @@
           <w:sz w:val="24"/>
           <w:szCs w:val="24"/>
         </w:rPr>
-        <w:t xml:space="preserve">Criamos uma variável chamada detalhe e utilizamos um if atribuído </w:t>
-      </w:r>
-      <w:proofErr w:type="gramStart"/>
-      <w:r>
-        <w:rPr>
-          <w:rFonts w:ascii="Times New Roman" w:hAnsi="Times New Roman" w:cs="Times New Roman"/>
-          <w:sz w:val="24"/>
-          <w:szCs w:val="24"/>
-        </w:rPr>
-        <w:t>à</w:t>
-      </w:r>
-      <w:proofErr w:type="gramEnd"/>
-      <w:r>
-        <w:rPr>
-          <w:rFonts w:ascii="Times New Roman" w:hAnsi="Times New Roman" w:cs="Times New Roman"/>
-          <w:sz w:val="24"/>
-          <w:szCs w:val="24"/>
-        </w:rPr>
-        <w:t xml:space="preserve"> ela para definir o que será exibido, duração ou temporadas.</w:t>
+        <w:t>Criamos uma variável chamada detalhe e utilizamos um if atribuído à ela para definir o que será exibido, duração ou temporadas.</w:t>
       </w:r>
     </w:p>
     <w:p>
@@ -9024,25 +9006,7 @@
           <w:sz w:val="24"/>
           <w:szCs w:val="24"/>
         </w:rPr>
-        <w:t xml:space="preserve">Os objetos devem saber se imprimir, assim como uma string sabe se imprimir quando você </w:t>
-      </w:r>
-      <w:proofErr w:type="gramStart"/>
-      <w:r>
-        <w:rPr>
-          <w:rFonts w:ascii="Times New Roman" w:hAnsi="Times New Roman" w:cs="Times New Roman"/>
-          <w:sz w:val="24"/>
-          <w:szCs w:val="24"/>
-        </w:rPr>
-        <w:t>manda ela</w:t>
-      </w:r>
-      <w:proofErr w:type="gramEnd"/>
-      <w:r>
-        <w:rPr>
-          <w:rFonts w:ascii="Times New Roman" w:hAnsi="Times New Roman" w:cs="Times New Roman"/>
-          <w:sz w:val="24"/>
-          <w:szCs w:val="24"/>
-        </w:rPr>
-        <w:t xml:space="preserve"> imprimir.</w:t>
+        <w:t>Os objetos devem saber se imprimir, assim como uma string sabe se imprimir quando você manda ela imprimir.</w:t>
       </w:r>
     </w:p>
     <w:p>
@@ -12066,6 +12030,756 @@
           <w:szCs w:val="24"/>
         </w:rPr>
         <w:t xml:space="preserve"> </w:t>
+      </w:r>
+      <w:r>
+        <w:rPr>
+          <w:rFonts w:ascii="Times New Roman" w:hAnsi="Times New Roman" w:cs="Times New Roman"/>
+          <w:sz w:val="24"/>
+          <w:szCs w:val="24"/>
+        </w:rPr>
+        <w:t xml:space="preserve">Para que nossas classes sejam </w:t>
+      </w:r>
+      <w:proofErr w:type="spellStart"/>
+      <w:r>
+        <w:rPr>
+          <w:rFonts w:ascii="Times New Roman" w:hAnsi="Times New Roman" w:cs="Times New Roman"/>
+          <w:sz w:val="24"/>
+          <w:szCs w:val="24"/>
+        </w:rPr>
+        <w:t>interaveis</w:t>
+      </w:r>
+      <w:proofErr w:type="spellEnd"/>
+      <w:r>
+        <w:rPr>
+          <w:rFonts w:ascii="Times New Roman" w:hAnsi="Times New Roman" w:cs="Times New Roman"/>
+          <w:sz w:val="24"/>
+          <w:szCs w:val="24"/>
+        </w:rPr>
+        <w:t xml:space="preserve"> não é necessário que ela herde isso de outra classe, basta sabermos o que um </w:t>
+      </w:r>
+      <w:proofErr w:type="spellStart"/>
+      <w:r>
+        <w:rPr>
+          <w:rFonts w:ascii="Times New Roman" w:hAnsi="Times New Roman" w:cs="Times New Roman"/>
+          <w:sz w:val="24"/>
+          <w:szCs w:val="24"/>
+        </w:rPr>
+        <w:t>interavel</w:t>
+      </w:r>
+      <w:proofErr w:type="spellEnd"/>
+      <w:r>
+        <w:rPr>
+          <w:rFonts w:ascii="Times New Roman" w:hAnsi="Times New Roman" w:cs="Times New Roman"/>
+          <w:sz w:val="24"/>
+          <w:szCs w:val="24"/>
+        </w:rPr>
+        <w:t xml:space="preserve"> faz e encapsular isso na nossa classe.</w:t>
+      </w:r>
+    </w:p>
+    <w:p>
+      <w:pPr>
+        <w:pStyle w:val="PargrafodaLista"/>
+        <w:numPr>
+          <w:ilvl w:val="2"/>
+          <w:numId w:val="2"/>
+        </w:numPr>
+        <w:spacing w:line="360" w:lineRule="auto"/>
+        <w:jc w:val="both"/>
+        <w:rPr>
+          <w:rFonts w:ascii="Times New Roman" w:hAnsi="Times New Roman" w:cs="Times New Roman"/>
+          <w:sz w:val="24"/>
+          <w:szCs w:val="24"/>
+        </w:rPr>
+      </w:pPr>
+      <w:proofErr w:type="spellStart"/>
+      <w:r>
+        <w:rPr>
+          <w:rFonts w:ascii="Times New Roman" w:hAnsi="Times New Roman" w:cs="Times New Roman"/>
+          <w:sz w:val="24"/>
+          <w:szCs w:val="24"/>
+        </w:rPr>
+        <w:t>Def</w:t>
+      </w:r>
+      <w:proofErr w:type="spellEnd"/>
+      <w:r>
+        <w:rPr>
+          <w:rFonts w:ascii="Times New Roman" w:hAnsi="Times New Roman" w:cs="Times New Roman"/>
+          <w:sz w:val="24"/>
+          <w:szCs w:val="24"/>
+        </w:rPr>
+        <w:t xml:space="preserve"> __</w:t>
+      </w:r>
+      <w:proofErr w:type="spellStart"/>
+      <w:r>
+        <w:rPr>
+          <w:rFonts w:ascii="Times New Roman" w:hAnsi="Times New Roman" w:cs="Times New Roman"/>
+          <w:sz w:val="24"/>
+          <w:szCs w:val="24"/>
+        </w:rPr>
+        <w:t>getitem</w:t>
+      </w:r>
+      <w:proofErr w:type="spellEnd"/>
+      <w:r>
+        <w:rPr>
+          <w:rFonts w:ascii="Times New Roman" w:hAnsi="Times New Roman" w:cs="Times New Roman"/>
+          <w:sz w:val="24"/>
+          <w:szCs w:val="24"/>
+        </w:rPr>
+        <w:t xml:space="preserve">__(self, item): Método utilizado para nossa classe se tornar um </w:t>
+      </w:r>
+      <w:proofErr w:type="spellStart"/>
+      <w:r>
+        <w:rPr>
+          <w:rFonts w:ascii="Times New Roman" w:hAnsi="Times New Roman" w:cs="Times New Roman"/>
+          <w:sz w:val="24"/>
+          <w:szCs w:val="24"/>
+        </w:rPr>
+        <w:t>interavel</w:t>
+      </w:r>
+      <w:proofErr w:type="spellEnd"/>
+      <w:r>
+        <w:rPr>
+          <w:rFonts w:ascii="Times New Roman" w:hAnsi="Times New Roman" w:cs="Times New Roman"/>
+          <w:sz w:val="24"/>
+          <w:szCs w:val="24"/>
+        </w:rPr>
+        <w:t>.</w:t>
+      </w:r>
+    </w:p>
+    <w:p>
+      <w:pPr>
+        <w:pStyle w:val="PargrafodaLista"/>
+        <w:numPr>
+          <w:ilvl w:val="2"/>
+          <w:numId w:val="2"/>
+        </w:numPr>
+        <w:spacing w:line="360" w:lineRule="auto"/>
+        <w:jc w:val="both"/>
+        <w:rPr>
+          <w:rFonts w:ascii="Times New Roman" w:hAnsi="Times New Roman" w:cs="Times New Roman"/>
+          <w:sz w:val="24"/>
+          <w:szCs w:val="24"/>
+        </w:rPr>
+      </w:pPr>
+      <w:r>
+        <w:rPr>
+          <w:rFonts w:ascii="Times New Roman" w:hAnsi="Times New Roman" w:cs="Times New Roman"/>
+          <w:sz w:val="24"/>
+          <w:szCs w:val="24"/>
+        </w:rPr>
+        <w:t xml:space="preserve">Basta retornar o seu atributo lista com </w:t>
+      </w:r>
+      <w:r>
+        <w:rPr>
+          <w:rFonts w:ascii="Times New Roman" w:hAnsi="Times New Roman" w:cs="Times New Roman"/>
+          <w:i/>
+          <w:iCs/>
+          <w:sz w:val="24"/>
+          <w:szCs w:val="24"/>
+        </w:rPr>
+        <w:t>item</w:t>
+      </w:r>
+      <w:r>
+        <w:rPr>
+          <w:rFonts w:ascii="Times New Roman" w:hAnsi="Times New Roman" w:cs="Times New Roman"/>
+          <w:sz w:val="24"/>
+          <w:szCs w:val="24"/>
+        </w:rPr>
+        <w:t xml:space="preserve"> dentro para que funcione:</w:t>
+      </w:r>
+    </w:p>
+    <w:p>
+      <w:pPr>
+        <w:spacing w:line="360" w:lineRule="auto"/>
+        <w:jc w:val="center"/>
+        <w:rPr>
+          <w:rFonts w:ascii="Times New Roman" w:hAnsi="Times New Roman" w:cs="Times New Roman"/>
+          <w:sz w:val="24"/>
+          <w:szCs w:val="24"/>
+        </w:rPr>
+      </w:pPr>
+      <w:r>
+        <w:rPr>
+          <w:rFonts w:ascii="Times New Roman" w:hAnsi="Times New Roman" w:cs="Times New Roman"/>
+          <w:sz w:val="24"/>
+          <w:szCs w:val="24"/>
+        </w:rPr>
+        <w:drawing>
+          <wp:inline distT="0" distB="0" distL="0" distR="0" wp14:anchorId="2D1C790F" wp14:editId="385D0FCA">
+            <wp:extent cx="2848373" cy="1276528"/>
+            <wp:effectExtent l="0" t="0" r="9525" b="0"/>
+            <wp:docPr id="43" name="Imagem 43"/>
+            <wp:cNvGraphicFramePr>
+              <a:graphicFrameLocks xmlns:a="http://schemas.openxmlformats.org/drawingml/2006/main" noChangeAspect="1"/>
+            </wp:cNvGraphicFramePr>
+            <a:graphic xmlns:a="http://schemas.openxmlformats.org/drawingml/2006/main">
+              <a:graphicData uri="http://schemas.openxmlformats.org/drawingml/2006/picture">
+                <pic:pic xmlns:pic="http://schemas.openxmlformats.org/drawingml/2006/picture">
+                  <pic:nvPicPr>
+                    <pic:cNvPr id="1" name=""/>
+                    <pic:cNvPicPr/>
+                  </pic:nvPicPr>
+                  <pic:blipFill>
+                    <a:blip r:embed="rId46"/>
+                    <a:stretch>
+                      <a:fillRect/>
+                    </a:stretch>
+                  </pic:blipFill>
+                  <pic:spPr>
+                    <a:xfrm>
+                      <a:off x="0" y="0"/>
+                      <a:ext cx="2848373" cy="1276528"/>
+                    </a:xfrm>
+                    <a:prstGeom prst="rect">
+                      <a:avLst/>
+                    </a:prstGeom>
+                  </pic:spPr>
+                </pic:pic>
+              </a:graphicData>
+            </a:graphic>
+          </wp:inline>
+        </w:drawing>
+      </w:r>
+    </w:p>
+    <w:p>
+      <w:pPr>
+        <w:pStyle w:val="PargrafodaLista"/>
+        <w:numPr>
+          <w:ilvl w:val="2"/>
+          <w:numId w:val="2"/>
+        </w:numPr>
+        <w:spacing w:line="360" w:lineRule="auto"/>
+        <w:jc w:val="both"/>
+        <w:rPr>
+          <w:rFonts w:ascii="Times New Roman" w:hAnsi="Times New Roman" w:cs="Times New Roman"/>
+          <w:sz w:val="24"/>
+          <w:szCs w:val="24"/>
+        </w:rPr>
+      </w:pPr>
+      <w:r>
+        <w:rPr>
+          <w:rFonts w:ascii="Times New Roman" w:hAnsi="Times New Roman" w:cs="Times New Roman"/>
+          <w:sz w:val="24"/>
+          <w:szCs w:val="24"/>
+        </w:rPr>
+        <w:t xml:space="preserve">Além disso também ganhamos as funcionalidades </w:t>
+      </w:r>
+      <w:r>
+        <w:rPr>
+          <w:rFonts w:ascii="Times New Roman" w:hAnsi="Times New Roman" w:cs="Times New Roman"/>
+          <w:i/>
+          <w:iCs/>
+          <w:sz w:val="24"/>
+          <w:szCs w:val="24"/>
+        </w:rPr>
+        <w:t>for in</w:t>
+      </w:r>
+      <w:r>
+        <w:rPr>
+          <w:rFonts w:ascii="Times New Roman" w:hAnsi="Times New Roman" w:cs="Times New Roman"/>
+          <w:sz w:val="24"/>
+          <w:szCs w:val="24"/>
+        </w:rPr>
+        <w:t xml:space="preserve"> e </w:t>
+      </w:r>
+      <w:r>
+        <w:rPr>
+          <w:rFonts w:ascii="Times New Roman" w:hAnsi="Times New Roman" w:cs="Times New Roman"/>
+          <w:i/>
+          <w:iCs/>
+          <w:sz w:val="24"/>
+          <w:szCs w:val="24"/>
+        </w:rPr>
+        <w:t>in</w:t>
+      </w:r>
+      <w:r>
+        <w:rPr>
+          <w:rFonts w:ascii="Times New Roman" w:hAnsi="Times New Roman" w:cs="Times New Roman"/>
+          <w:sz w:val="24"/>
+          <w:szCs w:val="24"/>
+        </w:rPr>
+        <w:t xml:space="preserve"> de um </w:t>
+      </w:r>
+      <w:proofErr w:type="spellStart"/>
+      <w:r>
+        <w:rPr>
+          <w:rFonts w:ascii="Times New Roman" w:hAnsi="Times New Roman" w:cs="Times New Roman"/>
+          <w:i/>
+          <w:iCs/>
+          <w:sz w:val="24"/>
+          <w:szCs w:val="24"/>
+        </w:rPr>
+        <w:t>list</w:t>
+      </w:r>
+      <w:proofErr w:type="spellEnd"/>
+      <w:r>
+        <w:rPr>
+          <w:rFonts w:ascii="Times New Roman" w:hAnsi="Times New Roman" w:cs="Times New Roman"/>
+          <w:sz w:val="24"/>
+          <w:szCs w:val="24"/>
+        </w:rPr>
+        <w:t xml:space="preserve">, ou seja, podemos criar loops sem utilizar um método para isso e </w:t>
+      </w:r>
+      <w:r>
+        <w:rPr>
+          <w:rFonts w:ascii="Times New Roman" w:hAnsi="Times New Roman" w:cs="Times New Roman"/>
+          <w:sz w:val="24"/>
+          <w:szCs w:val="24"/>
+        </w:rPr>
+        <w:lastRenderedPageBreak/>
+        <w:t xml:space="preserve">também podemos verificar se determinado item existe na nossa </w:t>
+      </w:r>
+      <w:proofErr w:type="spellStart"/>
+      <w:r>
+        <w:rPr>
+          <w:rFonts w:ascii="Times New Roman" w:hAnsi="Times New Roman" w:cs="Times New Roman"/>
+          <w:i/>
+          <w:iCs/>
+          <w:sz w:val="24"/>
+          <w:szCs w:val="24"/>
+        </w:rPr>
+        <w:t>list</w:t>
+      </w:r>
+      <w:proofErr w:type="spellEnd"/>
+      <w:r>
+        <w:rPr>
+          <w:rFonts w:ascii="Times New Roman" w:hAnsi="Times New Roman" w:cs="Times New Roman"/>
+          <w:sz w:val="24"/>
+          <w:szCs w:val="24"/>
+        </w:rPr>
+        <w:t xml:space="preserve"> ou não. Ex.:</w:t>
+      </w:r>
+    </w:p>
+    <w:p>
+      <w:pPr>
+        <w:spacing w:line="360" w:lineRule="auto"/>
+        <w:jc w:val="center"/>
+        <w:rPr>
+          <w:rFonts w:ascii="Times New Roman" w:hAnsi="Times New Roman" w:cs="Times New Roman"/>
+          <w:sz w:val="24"/>
+          <w:szCs w:val="24"/>
+        </w:rPr>
+      </w:pPr>
+      <w:r>
+        <w:rPr>
+          <w:noProof/>
+        </w:rPr>
+        <w:drawing>
+          <wp:inline distT="0" distB="0" distL="0" distR="0" wp14:anchorId="36A595AA" wp14:editId="096B6012">
+            <wp:extent cx="3476190" cy="857143"/>
+            <wp:effectExtent l="0" t="0" r="0" b="635"/>
+            <wp:docPr id="44" name="Imagem 44"/>
+            <wp:cNvGraphicFramePr>
+              <a:graphicFrameLocks xmlns:a="http://schemas.openxmlformats.org/drawingml/2006/main" noChangeAspect="1"/>
+            </wp:cNvGraphicFramePr>
+            <a:graphic xmlns:a="http://schemas.openxmlformats.org/drawingml/2006/main">
+              <a:graphicData uri="http://schemas.openxmlformats.org/drawingml/2006/picture">
+                <pic:pic xmlns:pic="http://schemas.openxmlformats.org/drawingml/2006/picture">
+                  <pic:nvPicPr>
+                    <pic:cNvPr id="1" name=""/>
+                    <pic:cNvPicPr/>
+                  </pic:nvPicPr>
+                  <pic:blipFill>
+                    <a:blip r:embed="rId47"/>
+                    <a:stretch>
+                      <a:fillRect/>
+                    </a:stretch>
+                  </pic:blipFill>
+                  <pic:spPr>
+                    <a:xfrm>
+                      <a:off x="0" y="0"/>
+                      <a:ext cx="3476190" cy="857143"/>
+                    </a:xfrm>
+                    <a:prstGeom prst="rect">
+                      <a:avLst/>
+                    </a:prstGeom>
+                  </pic:spPr>
+                </pic:pic>
+              </a:graphicData>
+            </a:graphic>
+          </wp:inline>
+        </w:drawing>
+      </w:r>
+    </w:p>
+    <w:p>
+      <w:pPr>
+        <w:pStyle w:val="PargrafodaLista"/>
+        <w:numPr>
+          <w:ilvl w:val="2"/>
+          <w:numId w:val="2"/>
+        </w:numPr>
+        <w:spacing w:line="360" w:lineRule="auto"/>
+        <w:jc w:val="both"/>
+        <w:rPr>
+          <w:rFonts w:ascii="Times New Roman" w:hAnsi="Times New Roman" w:cs="Times New Roman"/>
+          <w:sz w:val="24"/>
+          <w:szCs w:val="24"/>
+        </w:rPr>
+      </w:pPr>
+      <w:r>
+        <w:rPr>
+          <w:rFonts w:ascii="Times New Roman" w:hAnsi="Times New Roman" w:cs="Times New Roman"/>
+          <w:sz w:val="24"/>
+          <w:szCs w:val="24"/>
+        </w:rPr>
+        <w:t>No console:</w:t>
+      </w:r>
+    </w:p>
+    <w:p>
+      <w:pPr>
+        <w:spacing w:line="360" w:lineRule="auto"/>
+        <w:jc w:val="center"/>
+        <w:rPr>
+          <w:rFonts w:ascii="Times New Roman" w:hAnsi="Times New Roman" w:cs="Times New Roman"/>
+          <w:sz w:val="24"/>
+          <w:szCs w:val="24"/>
+        </w:rPr>
+      </w:pPr>
+      <w:r>
+        <w:rPr>
+          <w:noProof/>
+        </w:rPr>
+        <w:drawing>
+          <wp:inline distT="0" distB="0" distL="0" distR="0" wp14:anchorId="1A4FE964" wp14:editId="06B96451">
+            <wp:extent cx="3838095" cy="1285714"/>
+            <wp:effectExtent l="0" t="0" r="0" b="0"/>
+            <wp:docPr id="45" name="Imagem 45"/>
+            <wp:cNvGraphicFramePr>
+              <a:graphicFrameLocks xmlns:a="http://schemas.openxmlformats.org/drawingml/2006/main" noChangeAspect="1"/>
+            </wp:cNvGraphicFramePr>
+            <a:graphic xmlns:a="http://schemas.openxmlformats.org/drawingml/2006/main">
+              <a:graphicData uri="http://schemas.openxmlformats.org/drawingml/2006/picture">
+                <pic:pic xmlns:pic="http://schemas.openxmlformats.org/drawingml/2006/picture">
+                  <pic:nvPicPr>
+                    <pic:cNvPr id="1" name=""/>
+                    <pic:cNvPicPr/>
+                  </pic:nvPicPr>
+                  <pic:blipFill>
+                    <a:blip r:embed="rId48"/>
+                    <a:stretch>
+                      <a:fillRect/>
+                    </a:stretch>
+                  </pic:blipFill>
+                  <pic:spPr>
+                    <a:xfrm>
+                      <a:off x="0" y="0"/>
+                      <a:ext cx="3838095" cy="1285714"/>
+                    </a:xfrm>
+                    <a:prstGeom prst="rect">
+                      <a:avLst/>
+                    </a:prstGeom>
+                  </pic:spPr>
+                </pic:pic>
+              </a:graphicData>
+            </a:graphic>
+          </wp:inline>
+        </w:drawing>
+      </w:r>
+    </w:p>
+    <w:p>
+      <w:pPr>
+        <w:pStyle w:val="PargrafodaLista"/>
+        <w:numPr>
+          <w:ilvl w:val="2"/>
+          <w:numId w:val="2"/>
+        </w:numPr>
+        <w:spacing w:line="360" w:lineRule="auto"/>
+        <w:jc w:val="both"/>
+        <w:rPr>
+          <w:rFonts w:ascii="Times New Roman" w:hAnsi="Times New Roman" w:cs="Times New Roman"/>
+          <w:sz w:val="24"/>
+          <w:szCs w:val="24"/>
+        </w:rPr>
+      </w:pPr>
+      <w:r>
+        <w:rPr>
+          <w:rFonts w:ascii="Times New Roman" w:hAnsi="Times New Roman" w:cs="Times New Roman"/>
+          <w:sz w:val="24"/>
+          <w:szCs w:val="24"/>
+        </w:rPr>
+        <w:t xml:space="preserve">O </w:t>
+      </w:r>
+      <w:r>
+        <w:rPr>
+          <w:rFonts w:ascii="Times New Roman" w:hAnsi="Times New Roman" w:cs="Times New Roman"/>
+          <w:i/>
+          <w:iCs/>
+          <w:sz w:val="24"/>
+          <w:szCs w:val="24"/>
+        </w:rPr>
+        <w:t>“true”</w:t>
+      </w:r>
+      <w:r>
+        <w:rPr>
+          <w:rFonts w:ascii="Times New Roman" w:hAnsi="Times New Roman" w:cs="Times New Roman"/>
+          <w:sz w:val="24"/>
+          <w:szCs w:val="24"/>
+        </w:rPr>
+        <w:t xml:space="preserve"> está dizendo que </w:t>
+      </w:r>
+      <w:r>
+        <w:rPr>
+          <w:rFonts w:ascii="Times New Roman" w:hAnsi="Times New Roman" w:cs="Times New Roman"/>
+          <w:i/>
+          <w:iCs/>
+          <w:sz w:val="24"/>
+          <w:szCs w:val="24"/>
+        </w:rPr>
+        <w:t xml:space="preserve">“sim, vingadores está na </w:t>
+      </w:r>
+      <w:proofErr w:type="spellStart"/>
+      <w:r>
+        <w:rPr>
+          <w:rFonts w:ascii="Times New Roman" w:hAnsi="Times New Roman" w:cs="Times New Roman"/>
+          <w:i/>
+          <w:iCs/>
+          <w:sz w:val="24"/>
+          <w:szCs w:val="24"/>
+        </w:rPr>
+        <w:t>playlist_fim_de_semana</w:t>
+      </w:r>
+      <w:proofErr w:type="spellEnd"/>
+      <w:r>
+        <w:rPr>
+          <w:rFonts w:ascii="Times New Roman" w:hAnsi="Times New Roman" w:cs="Times New Roman"/>
+          <w:i/>
+          <w:iCs/>
+          <w:sz w:val="24"/>
+          <w:szCs w:val="24"/>
+        </w:rPr>
+        <w:t>”</w:t>
+      </w:r>
+      <w:r>
+        <w:rPr>
+          <w:rFonts w:ascii="Times New Roman" w:hAnsi="Times New Roman" w:cs="Times New Roman"/>
+          <w:sz w:val="24"/>
+          <w:szCs w:val="24"/>
+        </w:rPr>
+        <w:t>.</w:t>
+      </w:r>
+    </w:p>
+    <w:p>
+      <w:pPr>
+        <w:pStyle w:val="PargrafodaLista"/>
+        <w:numPr>
+          <w:ilvl w:val="2"/>
+          <w:numId w:val="2"/>
+        </w:numPr>
+        <w:spacing w:line="360" w:lineRule="auto"/>
+        <w:jc w:val="both"/>
+        <w:rPr>
+          <w:rFonts w:ascii="Times New Roman" w:hAnsi="Times New Roman" w:cs="Times New Roman"/>
+          <w:sz w:val="24"/>
+          <w:szCs w:val="24"/>
+        </w:rPr>
+      </w:pPr>
+      <w:r>
+        <w:rPr>
+          <w:rFonts w:ascii="Times New Roman" w:hAnsi="Times New Roman" w:cs="Times New Roman"/>
+          <w:sz w:val="24"/>
+          <w:szCs w:val="24"/>
+        </w:rPr>
+        <w:t>Também podemos pedir para que print qual é determinado item na lista, que ele irá funcionar.</w:t>
+      </w:r>
+    </w:p>
+    <w:p>
+      <w:pPr>
+        <w:pStyle w:val="PargrafodaLista"/>
+        <w:numPr>
+          <w:ilvl w:val="1"/>
+          <w:numId w:val="2"/>
+        </w:numPr>
+        <w:spacing w:line="360" w:lineRule="auto"/>
+        <w:jc w:val="both"/>
+        <w:rPr>
+          <w:rFonts w:ascii="Times New Roman" w:hAnsi="Times New Roman" w:cs="Times New Roman"/>
+          <w:sz w:val="24"/>
+          <w:szCs w:val="24"/>
+        </w:rPr>
+      </w:pPr>
+      <w:r>
+        <w:rPr>
+          <w:rFonts w:ascii="Times New Roman" w:hAnsi="Times New Roman" w:cs="Times New Roman"/>
+          <w:sz w:val="24"/>
+          <w:szCs w:val="24"/>
+        </w:rPr>
+        <w:t xml:space="preserve"> </w:t>
+      </w:r>
+      <w:r>
+        <w:rPr>
+          <w:rFonts w:ascii="Times New Roman" w:hAnsi="Times New Roman" w:cs="Times New Roman"/>
+          <w:sz w:val="24"/>
+          <w:szCs w:val="24"/>
+        </w:rPr>
+        <w:t xml:space="preserve">Esse método de trazer o comportamento de um </w:t>
+      </w:r>
+      <w:proofErr w:type="spellStart"/>
+      <w:r>
+        <w:rPr>
+          <w:rFonts w:ascii="Times New Roman" w:hAnsi="Times New Roman" w:cs="Times New Roman"/>
+          <w:sz w:val="24"/>
+          <w:szCs w:val="24"/>
+        </w:rPr>
+        <w:t>interavel</w:t>
+      </w:r>
+      <w:proofErr w:type="spellEnd"/>
+      <w:r>
+        <w:rPr>
+          <w:rFonts w:ascii="Times New Roman" w:hAnsi="Times New Roman" w:cs="Times New Roman"/>
+          <w:sz w:val="24"/>
+          <w:szCs w:val="24"/>
+        </w:rPr>
+        <w:t xml:space="preserve"> para nossa classe fazendo com que ela se comporte como tal, se chama </w:t>
+      </w:r>
+      <w:proofErr w:type="spellStart"/>
+      <w:r>
+        <w:rPr>
+          <w:rFonts w:ascii="Times New Roman" w:hAnsi="Times New Roman" w:cs="Times New Roman"/>
+          <w:sz w:val="24"/>
+          <w:szCs w:val="24"/>
+        </w:rPr>
+        <w:t>duck</w:t>
+      </w:r>
+      <w:proofErr w:type="spellEnd"/>
+      <w:r>
+        <w:rPr>
+          <w:rFonts w:ascii="Times New Roman" w:hAnsi="Times New Roman" w:cs="Times New Roman"/>
+          <w:sz w:val="24"/>
+          <w:szCs w:val="24"/>
+        </w:rPr>
+        <w:t xml:space="preserve"> </w:t>
+      </w:r>
+      <w:proofErr w:type="spellStart"/>
+      <w:r>
+        <w:rPr>
+          <w:rFonts w:ascii="Times New Roman" w:hAnsi="Times New Roman" w:cs="Times New Roman"/>
+          <w:sz w:val="24"/>
+          <w:szCs w:val="24"/>
+        </w:rPr>
+        <w:t>typing</w:t>
+      </w:r>
+      <w:proofErr w:type="spellEnd"/>
+      <w:r>
+        <w:rPr>
+          <w:rFonts w:ascii="Times New Roman" w:hAnsi="Times New Roman" w:cs="Times New Roman"/>
+          <w:sz w:val="24"/>
+          <w:szCs w:val="24"/>
+        </w:rPr>
+        <w:t>.</w:t>
+      </w:r>
+    </w:p>
+    <w:p>
+      <w:pPr>
+        <w:pStyle w:val="PargrafodaLista"/>
+        <w:numPr>
+          <w:ilvl w:val="2"/>
+          <w:numId w:val="2"/>
+        </w:numPr>
+        <w:spacing w:line="360" w:lineRule="auto"/>
+        <w:jc w:val="both"/>
+        <w:rPr>
+          <w:rFonts w:ascii="Times New Roman" w:hAnsi="Times New Roman" w:cs="Times New Roman"/>
+          <w:sz w:val="24"/>
+          <w:szCs w:val="24"/>
+        </w:rPr>
+      </w:pPr>
+      <w:r>
+        <w:rPr>
+          <w:rFonts w:ascii="Times New Roman" w:hAnsi="Times New Roman" w:cs="Times New Roman"/>
+          <w:sz w:val="24"/>
+          <w:szCs w:val="24"/>
+        </w:rPr>
+        <w:t>Isso porque o python não se importa com tipagem de classes, para ele só importa se a classe tá fazendo o que precisa, o resto não interessa.</w:t>
+      </w:r>
+    </w:p>
+    <w:p>
+      <w:pPr>
+        <w:pStyle w:val="PargrafodaLista"/>
+        <w:numPr>
+          <w:ilvl w:val="2"/>
+          <w:numId w:val="2"/>
+        </w:numPr>
+        <w:spacing w:line="360" w:lineRule="auto"/>
+        <w:jc w:val="both"/>
+        <w:rPr>
+          <w:rFonts w:ascii="Times New Roman" w:hAnsi="Times New Roman" w:cs="Times New Roman"/>
+          <w:sz w:val="24"/>
+          <w:szCs w:val="24"/>
+        </w:rPr>
+      </w:pPr>
+      <w:r>
+        <w:rPr>
+          <w:rFonts w:ascii="Times New Roman" w:hAnsi="Times New Roman" w:cs="Times New Roman"/>
+          <w:sz w:val="24"/>
+          <w:szCs w:val="24"/>
+        </w:rPr>
+        <w:t xml:space="preserve">Basicamente: se existe uma ave que faz </w:t>
+      </w:r>
+      <w:proofErr w:type="spellStart"/>
+      <w:r>
+        <w:rPr>
+          <w:rFonts w:ascii="Times New Roman" w:hAnsi="Times New Roman" w:cs="Times New Roman"/>
+          <w:sz w:val="24"/>
+          <w:szCs w:val="24"/>
+        </w:rPr>
+        <w:t>quack</w:t>
+      </w:r>
+      <w:proofErr w:type="spellEnd"/>
+      <w:r>
+        <w:rPr>
+          <w:rFonts w:ascii="Times New Roman" w:hAnsi="Times New Roman" w:cs="Times New Roman"/>
+          <w:sz w:val="24"/>
+          <w:szCs w:val="24"/>
+        </w:rPr>
+        <w:t>, anda como pato, voa como pato, não me importa qual ave é aquela</w:t>
+      </w:r>
+      <w:r>
+        <w:rPr>
+          <w:rFonts w:ascii="Times New Roman" w:hAnsi="Times New Roman" w:cs="Times New Roman"/>
+          <w:sz w:val="24"/>
+          <w:szCs w:val="24"/>
+        </w:rPr>
+        <w:t>,</w:t>
+      </w:r>
+      <w:r>
+        <w:rPr>
+          <w:rFonts w:ascii="Times New Roman" w:hAnsi="Times New Roman" w:cs="Times New Roman"/>
+          <w:sz w:val="24"/>
+          <w:szCs w:val="24"/>
+        </w:rPr>
+        <w:t xml:space="preserve"> pois</w:t>
+      </w:r>
+      <w:r>
+        <w:rPr>
+          <w:rFonts w:ascii="Times New Roman" w:hAnsi="Times New Roman" w:cs="Times New Roman"/>
+          <w:sz w:val="24"/>
+          <w:szCs w:val="24"/>
+        </w:rPr>
+        <w:t>,</w:t>
+      </w:r>
+      <w:r>
+        <w:rPr>
+          <w:rFonts w:ascii="Times New Roman" w:hAnsi="Times New Roman" w:cs="Times New Roman"/>
+          <w:sz w:val="24"/>
+          <w:szCs w:val="24"/>
+        </w:rPr>
+        <w:t xml:space="preserve"> como se comporta como pato, </w:t>
+      </w:r>
+      <w:r>
+        <w:rPr>
+          <w:rFonts w:ascii="Times New Roman" w:hAnsi="Times New Roman" w:cs="Times New Roman"/>
+          <w:sz w:val="24"/>
+          <w:szCs w:val="24"/>
+        </w:rPr>
+        <w:t xml:space="preserve">pra mim </w:t>
+      </w:r>
+      <w:r>
+        <w:rPr>
+          <w:rFonts w:ascii="Times New Roman" w:hAnsi="Times New Roman" w:cs="Times New Roman"/>
+          <w:sz w:val="24"/>
+          <w:szCs w:val="24"/>
+        </w:rPr>
+        <w:t>é um pato.</w:t>
       </w:r>
     </w:p>
     <w:sectPr>

</xml_diff>

<commit_message>
O que aprendemos. Finalizei aula 5
</commit_message>
<xml_diff>
--- a/Python/Orientação a objetos/Anotações/Python 3 - Orientação a Objetos.docx
+++ b/Python/Orientação a objetos/Anotações/Python 3 - Orientação a Objetos.docx
@@ -172,7 +172,43 @@
           <w:sz w:val="24"/>
           <w:szCs w:val="24"/>
         </w:rPr>
-        <w:t xml:space="preserve"> Para criar uma nova conta, criamos uma variável “conta” que recebe a função “cria_conta(titular, numero, saldo...)”, com os parâmetros já definidos, desse modo, quando chamarmos essa “conta[“titular”]”, por exemplo, receberemos o nome que foi dado como parâmetro “titular” logo aqui acima.</w:t>
+        <w:t xml:space="preserve"> Para criar uma nova conta, criamos uma variável “conta” que recebe a função “</w:t>
+      </w:r>
+      <w:proofErr w:type="spellStart"/>
+      <w:r>
+        <w:rPr>
+          <w:rFonts w:ascii="Times New Roman" w:hAnsi="Times New Roman" w:cs="Times New Roman"/>
+          <w:sz w:val="24"/>
+          <w:szCs w:val="24"/>
+        </w:rPr>
+        <w:t>cria_conta</w:t>
+      </w:r>
+      <w:proofErr w:type="spellEnd"/>
+      <w:r>
+        <w:rPr>
+          <w:rFonts w:ascii="Times New Roman" w:hAnsi="Times New Roman" w:cs="Times New Roman"/>
+          <w:sz w:val="24"/>
+          <w:szCs w:val="24"/>
+        </w:rPr>
+        <w:t xml:space="preserve">(titular, </w:t>
+      </w:r>
+      <w:proofErr w:type="spellStart"/>
+      <w:r>
+        <w:rPr>
+          <w:rFonts w:ascii="Times New Roman" w:hAnsi="Times New Roman" w:cs="Times New Roman"/>
+          <w:sz w:val="24"/>
+          <w:szCs w:val="24"/>
+        </w:rPr>
+        <w:t>numero</w:t>
+      </w:r>
+      <w:proofErr w:type="spellEnd"/>
+      <w:r>
+        <w:rPr>
+          <w:rFonts w:ascii="Times New Roman" w:hAnsi="Times New Roman" w:cs="Times New Roman"/>
+          <w:sz w:val="24"/>
+          <w:szCs w:val="24"/>
+        </w:rPr>
+        <w:t>, saldo...)”, com os parâmetros já definidos, desse modo, quando chamarmos essa “conta[“titular”]”, por exemplo, receberemos o nome que foi dado como parâmetro “titular” logo aqui acima.</w:t>
       </w:r>
     </w:p>
     <w:p>
@@ -464,7 +500,25 @@
           <w:sz w:val="24"/>
           <w:szCs w:val="24"/>
         </w:rPr>
-        <w:t xml:space="preserve"> Class: Determina uma classe.</w:t>
+        <w:t xml:space="preserve"> </w:t>
+      </w:r>
+      <w:proofErr w:type="spellStart"/>
+      <w:r>
+        <w:rPr>
+          <w:rFonts w:ascii="Times New Roman" w:hAnsi="Times New Roman" w:cs="Times New Roman"/>
+          <w:sz w:val="24"/>
+          <w:szCs w:val="24"/>
+        </w:rPr>
+        <w:t>Class</w:t>
+      </w:r>
+      <w:proofErr w:type="spellEnd"/>
+      <w:r>
+        <w:rPr>
+          <w:rFonts w:ascii="Times New Roman" w:hAnsi="Times New Roman" w:cs="Times New Roman"/>
+          <w:sz w:val="24"/>
+          <w:szCs w:val="24"/>
+        </w:rPr>
+        <w:t>: Determina uma classe.</w:t>
       </w:r>
     </w:p>
     <w:p>
@@ -496,7 +550,25 @@
           <w:sz w:val="24"/>
           <w:szCs w:val="24"/>
         </w:rPr>
-        <w:t>Nomenclatura em classes: NomeDeUmaClasseSeEscreveAssim.</w:t>
+        <w:t xml:space="preserve">Nomenclatura em classes: </w:t>
+      </w:r>
+      <w:proofErr w:type="spellStart"/>
+      <w:r>
+        <w:rPr>
+          <w:rFonts w:ascii="Times New Roman" w:hAnsi="Times New Roman" w:cs="Times New Roman"/>
+          <w:sz w:val="24"/>
+          <w:szCs w:val="24"/>
+        </w:rPr>
+        <w:t>NomeDeUmaClasseSeEscreveAssim</w:t>
+      </w:r>
+      <w:proofErr w:type="spellEnd"/>
+      <w:r>
+        <w:rPr>
+          <w:rFonts w:ascii="Times New Roman" w:hAnsi="Times New Roman" w:cs="Times New Roman"/>
+          <w:sz w:val="24"/>
+          <w:szCs w:val="24"/>
+        </w:rPr>
+        <w:t>.</w:t>
       </w:r>
     </w:p>
     <w:p>
@@ -673,13 +745,41 @@
         </w:rPr>
         <w:t xml:space="preserve"> </w:t>
       </w:r>
-      <w:r>
-        <w:rPr>
-          <w:rFonts w:ascii="Times New Roman" w:hAnsi="Times New Roman" w:cs="Times New Roman"/>
-          <w:sz w:val="24"/>
-          <w:szCs w:val="24"/>
-        </w:rPr>
-        <w:t>Def __init__(self):: É uma função construtora</w:t>
+      <w:proofErr w:type="spellStart"/>
+      <w:r>
+        <w:rPr>
+          <w:rFonts w:ascii="Times New Roman" w:hAnsi="Times New Roman" w:cs="Times New Roman"/>
+          <w:sz w:val="24"/>
+          <w:szCs w:val="24"/>
+        </w:rPr>
+        <w:t>Def</w:t>
+      </w:r>
+      <w:proofErr w:type="spellEnd"/>
+      <w:r>
+        <w:rPr>
+          <w:rFonts w:ascii="Times New Roman" w:hAnsi="Times New Roman" w:cs="Times New Roman"/>
+          <w:sz w:val="24"/>
+          <w:szCs w:val="24"/>
+        </w:rPr>
+        <w:t xml:space="preserve"> __</w:t>
+      </w:r>
+      <w:proofErr w:type="spellStart"/>
+      <w:r>
+        <w:rPr>
+          <w:rFonts w:ascii="Times New Roman" w:hAnsi="Times New Roman" w:cs="Times New Roman"/>
+          <w:sz w:val="24"/>
+          <w:szCs w:val="24"/>
+        </w:rPr>
+        <w:t>init</w:t>
+      </w:r>
+      <w:proofErr w:type="spellEnd"/>
+      <w:r>
+        <w:rPr>
+          <w:rFonts w:ascii="Times New Roman" w:hAnsi="Times New Roman" w:cs="Times New Roman"/>
+          <w:sz w:val="24"/>
+          <w:szCs w:val="24"/>
+        </w:rPr>
+        <w:t>__(self):: É uma função construtora</w:t>
       </w:r>
       <w:r>
         <w:rPr>
@@ -721,6 +821,7 @@
         </w:rPr>
         <w:t xml:space="preserve">Funciona basicamente como a função </w:t>
       </w:r>
+      <w:proofErr w:type="spellStart"/>
       <w:r>
         <w:rPr>
           <w:rFonts w:ascii="Times New Roman" w:hAnsi="Times New Roman" w:cs="Times New Roman"/>
@@ -731,6 +832,7 @@
         </w:rPr>
         <w:t>cria_conta</w:t>
       </w:r>
+      <w:proofErr w:type="spellEnd"/>
       <w:r>
         <w:rPr>
           <w:rFonts w:ascii="Times New Roman" w:hAnsi="Times New Roman" w:cs="Times New Roman"/>
@@ -779,7 +881,25 @@
           <w:sz w:val="24"/>
           <w:szCs w:val="24"/>
         </w:rPr>
-        <w:t xml:space="preserve"> colocamos outros parâmetros, como: numero, titular, saldo, dentre outros.</w:t>
+        <w:t xml:space="preserve"> colocamos outros parâmetros, como: </w:t>
+      </w:r>
+      <w:proofErr w:type="spellStart"/>
+      <w:r>
+        <w:rPr>
+          <w:rFonts w:ascii="Times New Roman" w:hAnsi="Times New Roman" w:cs="Times New Roman"/>
+          <w:sz w:val="24"/>
+          <w:szCs w:val="24"/>
+        </w:rPr>
+        <w:t>numero</w:t>
+      </w:r>
+      <w:proofErr w:type="spellEnd"/>
+      <w:r>
+        <w:rPr>
+          <w:rFonts w:ascii="Times New Roman" w:hAnsi="Times New Roman" w:cs="Times New Roman"/>
+          <w:sz w:val="24"/>
+          <w:szCs w:val="24"/>
+        </w:rPr>
+        <w:t>, titular, saldo, dentre outros.</w:t>
       </w:r>
     </w:p>
     <w:p>
@@ -2025,14 +2145,79 @@
           <w:szCs w:val="24"/>
         </w:rPr>
       </w:pPr>
-      <w:r>
-        <w:rPr>
-          <w:rFonts w:ascii="Times New Roman" w:hAnsi="Times New Roman" w:cs="Times New Roman"/>
-          <w:sz w:val="24"/>
-          <w:szCs w:val="24"/>
-        </w:rPr>
-        <w:t xml:space="preserve">None: faz com que uma referência que antes apontava para algo, deixar de apontar, ou seja, se eu criar uma variável chamada outraRef que recebe a variável conta (outraRef = conta) agora temos 2 variáveis referências que nos levam para o mesmo endereço, o objeto conta. Caso eu queira que a variável/referência outraRef deixe de apontar para esse objeto conta, preciso fazer com que ela receba </w:t>
-      </w:r>
+      <w:proofErr w:type="spellStart"/>
+      <w:r>
+        <w:rPr>
+          <w:rFonts w:ascii="Times New Roman" w:hAnsi="Times New Roman" w:cs="Times New Roman"/>
+          <w:sz w:val="24"/>
+          <w:szCs w:val="24"/>
+        </w:rPr>
+        <w:t>None</w:t>
+      </w:r>
+      <w:proofErr w:type="spellEnd"/>
+      <w:r>
+        <w:rPr>
+          <w:rFonts w:ascii="Times New Roman" w:hAnsi="Times New Roman" w:cs="Times New Roman"/>
+          <w:sz w:val="24"/>
+          <w:szCs w:val="24"/>
+        </w:rPr>
+        <w:t xml:space="preserve">: faz com que uma referência que antes apontava para algo, deixar de apontar, ou seja, se eu criar uma variável chamada </w:t>
+      </w:r>
+      <w:proofErr w:type="spellStart"/>
+      <w:r>
+        <w:rPr>
+          <w:rFonts w:ascii="Times New Roman" w:hAnsi="Times New Roman" w:cs="Times New Roman"/>
+          <w:sz w:val="24"/>
+          <w:szCs w:val="24"/>
+        </w:rPr>
+        <w:t>outraRef</w:t>
+      </w:r>
+      <w:proofErr w:type="spellEnd"/>
+      <w:r>
+        <w:rPr>
+          <w:rFonts w:ascii="Times New Roman" w:hAnsi="Times New Roman" w:cs="Times New Roman"/>
+          <w:sz w:val="24"/>
+          <w:szCs w:val="24"/>
+        </w:rPr>
+        <w:t xml:space="preserve"> que recebe a variável conta (</w:t>
+      </w:r>
+      <w:proofErr w:type="spellStart"/>
+      <w:r>
+        <w:rPr>
+          <w:rFonts w:ascii="Times New Roman" w:hAnsi="Times New Roman" w:cs="Times New Roman"/>
+          <w:sz w:val="24"/>
+          <w:szCs w:val="24"/>
+        </w:rPr>
+        <w:t>outraRef</w:t>
+      </w:r>
+      <w:proofErr w:type="spellEnd"/>
+      <w:r>
+        <w:rPr>
+          <w:rFonts w:ascii="Times New Roman" w:hAnsi="Times New Roman" w:cs="Times New Roman"/>
+          <w:sz w:val="24"/>
+          <w:szCs w:val="24"/>
+        </w:rPr>
+        <w:t xml:space="preserve"> = conta) agora temos 2 variáveis referências que nos levam para o mesmo endereço, o objeto conta. Caso eu queira que a variável/referência </w:t>
+      </w:r>
+      <w:proofErr w:type="spellStart"/>
+      <w:r>
+        <w:rPr>
+          <w:rFonts w:ascii="Times New Roman" w:hAnsi="Times New Roman" w:cs="Times New Roman"/>
+          <w:sz w:val="24"/>
+          <w:szCs w:val="24"/>
+        </w:rPr>
+        <w:t>outraRef</w:t>
+      </w:r>
+      <w:proofErr w:type="spellEnd"/>
+      <w:r>
+        <w:rPr>
+          <w:rFonts w:ascii="Times New Roman" w:hAnsi="Times New Roman" w:cs="Times New Roman"/>
+          <w:sz w:val="24"/>
+          <w:szCs w:val="24"/>
+        </w:rPr>
+        <w:t xml:space="preserve"> deixe de apontar para esse objeto conta, preciso fazer com que ela receba </w:t>
+      </w:r>
+      <w:proofErr w:type="spellStart"/>
       <w:r>
         <w:rPr>
           <w:rFonts w:ascii="Times New Roman" w:hAnsi="Times New Roman" w:cs="Times New Roman"/>
@@ -2043,13 +2228,50 @@
         </w:rPr>
         <w:t>none</w:t>
       </w:r>
-      <w:r>
-        <w:rPr>
-          <w:rFonts w:ascii="Times New Roman" w:hAnsi="Times New Roman" w:cs="Times New Roman"/>
-          <w:sz w:val="24"/>
-          <w:szCs w:val="24"/>
-        </w:rPr>
-        <w:t xml:space="preserve"> (outraRef = none).</w:t>
+      <w:proofErr w:type="spellEnd"/>
+      <w:r>
+        <w:rPr>
+          <w:rFonts w:ascii="Times New Roman" w:hAnsi="Times New Roman" w:cs="Times New Roman"/>
+          <w:sz w:val="24"/>
+          <w:szCs w:val="24"/>
+        </w:rPr>
+        <w:t xml:space="preserve"> (</w:t>
+      </w:r>
+      <w:proofErr w:type="spellStart"/>
+      <w:r>
+        <w:rPr>
+          <w:rFonts w:ascii="Times New Roman" w:hAnsi="Times New Roman" w:cs="Times New Roman"/>
+          <w:sz w:val="24"/>
+          <w:szCs w:val="24"/>
+        </w:rPr>
+        <w:t>outraRef</w:t>
+      </w:r>
+      <w:proofErr w:type="spellEnd"/>
+      <w:r>
+        <w:rPr>
+          <w:rFonts w:ascii="Times New Roman" w:hAnsi="Times New Roman" w:cs="Times New Roman"/>
+          <w:sz w:val="24"/>
+          <w:szCs w:val="24"/>
+        </w:rPr>
+        <w:t xml:space="preserve"> = </w:t>
+      </w:r>
+      <w:proofErr w:type="spellStart"/>
+      <w:r>
+        <w:rPr>
+          <w:rFonts w:ascii="Times New Roman" w:hAnsi="Times New Roman" w:cs="Times New Roman"/>
+          <w:sz w:val="24"/>
+          <w:szCs w:val="24"/>
+        </w:rPr>
+        <w:t>none</w:t>
+      </w:r>
+      <w:proofErr w:type="spellEnd"/>
+      <w:r>
+        <w:rPr>
+          <w:rFonts w:ascii="Times New Roman" w:hAnsi="Times New Roman" w:cs="Times New Roman"/>
+          <w:sz w:val="24"/>
+          <w:szCs w:val="24"/>
+        </w:rPr>
+        <w:t>).</w:t>
       </w:r>
     </w:p>
     <w:p>
@@ -2219,14 +2441,34 @@
           <w:szCs w:val="24"/>
         </w:rPr>
       </w:pPr>
-      <w:r>
-        <w:rPr>
-          <w:rFonts w:ascii="Times New Roman" w:hAnsi="Times New Roman" w:cs="Times New Roman"/>
-          <w:sz w:val="24"/>
-          <w:szCs w:val="24"/>
-        </w:rPr>
-        <w:t>Garbage Collector</w:t>
-      </w:r>
+      <w:proofErr w:type="spellStart"/>
+      <w:r>
+        <w:rPr>
+          <w:rFonts w:ascii="Times New Roman" w:hAnsi="Times New Roman" w:cs="Times New Roman"/>
+          <w:sz w:val="24"/>
+          <w:szCs w:val="24"/>
+        </w:rPr>
+        <w:t>Garbage</w:t>
+      </w:r>
+      <w:proofErr w:type="spellEnd"/>
+      <w:r>
+        <w:rPr>
+          <w:rFonts w:ascii="Times New Roman" w:hAnsi="Times New Roman" w:cs="Times New Roman"/>
+          <w:sz w:val="24"/>
+          <w:szCs w:val="24"/>
+        </w:rPr>
+        <w:t xml:space="preserve"> </w:t>
+      </w:r>
+      <w:proofErr w:type="spellStart"/>
+      <w:r>
+        <w:rPr>
+          <w:rFonts w:ascii="Times New Roman" w:hAnsi="Times New Roman" w:cs="Times New Roman"/>
+          <w:sz w:val="24"/>
+          <w:szCs w:val="24"/>
+        </w:rPr>
+        <w:t>Collector</w:t>
+      </w:r>
+      <w:proofErr w:type="spellEnd"/>
       <w:r>
         <w:rPr>
           <w:rFonts w:ascii="Times New Roman" w:hAnsi="Times New Roman" w:cs="Times New Roman"/>
@@ -2257,8 +2499,18 @@
           <w:sz w:val="24"/>
           <w:szCs w:val="24"/>
         </w:rPr>
-        <w:t>O tipo None</w:t>
-      </w:r>
+        <w:t xml:space="preserve">O tipo </w:t>
+      </w:r>
+      <w:proofErr w:type="spellStart"/>
+      <w:r>
+        <w:rPr>
+          <w:rFonts w:ascii="Times New Roman" w:hAnsi="Times New Roman" w:cs="Times New Roman"/>
+          <w:sz w:val="24"/>
+          <w:szCs w:val="24"/>
+        </w:rPr>
+        <w:t>None</w:t>
+      </w:r>
+      <w:proofErr w:type="spellEnd"/>
       <w:r>
         <w:rPr>
           <w:rFonts w:ascii="Times New Roman" w:hAnsi="Times New Roman" w:cs="Times New Roman"/>
@@ -2348,7 +2600,25 @@
           <w:sz w:val="24"/>
           <w:szCs w:val="24"/>
         </w:rPr>
-        <w:t>Para deixar um atributo privado, basta colocar dois “__” antes de cada atributo (em python. Outras linguagens usam palavras como “private”).</w:t>
+        <w:t>Para deixar um atributo privado, basta colocar dois “__” antes de cada atributo (em python. Outras linguagens usam palavras como “</w:t>
+      </w:r>
+      <w:proofErr w:type="spellStart"/>
+      <w:r>
+        <w:rPr>
+          <w:rFonts w:ascii="Times New Roman" w:hAnsi="Times New Roman" w:cs="Times New Roman"/>
+          <w:sz w:val="24"/>
+          <w:szCs w:val="24"/>
+        </w:rPr>
+        <w:t>private</w:t>
+      </w:r>
+      <w:proofErr w:type="spellEnd"/>
+      <w:r>
+        <w:rPr>
+          <w:rFonts w:ascii="Times New Roman" w:hAnsi="Times New Roman" w:cs="Times New Roman"/>
+          <w:sz w:val="24"/>
+          <w:szCs w:val="24"/>
+        </w:rPr>
+        <w:t>”).</w:t>
       </w:r>
       <w:r>
         <w:rPr>
@@ -2625,16 +2895,9 @@
           <w:sz w:val="24"/>
           <w:szCs w:val="24"/>
         </w:rPr>
-        <w:t>“_Conta__saldo”</w:t>
-      </w:r>
-      <w:r>
-        <w:rPr>
-          <w:rFonts w:ascii="Times New Roman" w:hAnsi="Times New Roman" w:cs="Times New Roman"/>
-          <w:sz w:val="24"/>
-          <w:szCs w:val="24"/>
-        </w:rPr>
-        <w:t xml:space="preserve">, </w:t>
-      </w:r>
+        <w:t>“_</w:t>
+      </w:r>
+      <w:proofErr w:type="spellStart"/>
       <w:r>
         <w:rPr>
           <w:rFonts w:ascii="Times New Roman" w:hAnsi="Times New Roman" w:cs="Times New Roman"/>
@@ -2643,16 +2906,9 @@
           <w:sz w:val="24"/>
           <w:szCs w:val="24"/>
         </w:rPr>
-        <w:t>“_Conta__limite”</w:t>
-      </w:r>
-      <w:r>
-        <w:rPr>
-          <w:rFonts w:ascii="Times New Roman" w:hAnsi="Times New Roman" w:cs="Times New Roman"/>
-          <w:sz w:val="24"/>
-          <w:szCs w:val="24"/>
-        </w:rPr>
-        <w:t xml:space="preserve">, </w:t>
-      </w:r>
+        <w:t>Conta__saldo</w:t>
+      </w:r>
+      <w:proofErr w:type="spellEnd"/>
       <w:r>
         <w:rPr>
           <w:rFonts w:ascii="Times New Roman" w:hAnsi="Times New Roman" w:cs="Times New Roman"/>
@@ -2661,7 +2917,87 @@
           <w:sz w:val="24"/>
           <w:szCs w:val="24"/>
         </w:rPr>
-        <w:t>“_Conta__numero”</w:t>
+        <w:t>”</w:t>
+      </w:r>
+      <w:r>
+        <w:rPr>
+          <w:rFonts w:ascii="Times New Roman" w:hAnsi="Times New Roman" w:cs="Times New Roman"/>
+          <w:sz w:val="24"/>
+          <w:szCs w:val="24"/>
+        </w:rPr>
+        <w:t xml:space="preserve">, </w:t>
+      </w:r>
+      <w:r>
+        <w:rPr>
+          <w:rFonts w:ascii="Times New Roman" w:hAnsi="Times New Roman" w:cs="Times New Roman"/>
+          <w:i/>
+          <w:iCs/>
+          <w:sz w:val="24"/>
+          <w:szCs w:val="24"/>
+        </w:rPr>
+        <w:t>“_</w:t>
+      </w:r>
+      <w:proofErr w:type="spellStart"/>
+      <w:r>
+        <w:rPr>
+          <w:rFonts w:ascii="Times New Roman" w:hAnsi="Times New Roman" w:cs="Times New Roman"/>
+          <w:i/>
+          <w:iCs/>
+          <w:sz w:val="24"/>
+          <w:szCs w:val="24"/>
+        </w:rPr>
+        <w:t>Conta__limite</w:t>
+      </w:r>
+      <w:proofErr w:type="spellEnd"/>
+      <w:r>
+        <w:rPr>
+          <w:rFonts w:ascii="Times New Roman" w:hAnsi="Times New Roman" w:cs="Times New Roman"/>
+          <w:i/>
+          <w:iCs/>
+          <w:sz w:val="24"/>
+          <w:szCs w:val="24"/>
+        </w:rPr>
+        <w:t>”</w:t>
+      </w:r>
+      <w:r>
+        <w:rPr>
+          <w:rFonts w:ascii="Times New Roman" w:hAnsi="Times New Roman" w:cs="Times New Roman"/>
+          <w:sz w:val="24"/>
+          <w:szCs w:val="24"/>
+        </w:rPr>
+        <w:t xml:space="preserve">, </w:t>
+      </w:r>
+      <w:r>
+        <w:rPr>
+          <w:rFonts w:ascii="Times New Roman" w:hAnsi="Times New Roman" w:cs="Times New Roman"/>
+          <w:i/>
+          <w:iCs/>
+          <w:sz w:val="24"/>
+          <w:szCs w:val="24"/>
+        </w:rPr>
+        <w:t>“_</w:t>
+      </w:r>
+      <w:proofErr w:type="spellStart"/>
+      <w:r>
+        <w:rPr>
+          <w:rFonts w:ascii="Times New Roman" w:hAnsi="Times New Roman" w:cs="Times New Roman"/>
+          <w:i/>
+          <w:iCs/>
+          <w:sz w:val="24"/>
+          <w:szCs w:val="24"/>
+        </w:rPr>
+        <w:t>Conta__numero</w:t>
+      </w:r>
+      <w:proofErr w:type="spellEnd"/>
+      <w:r>
+        <w:rPr>
+          <w:rFonts w:ascii="Times New Roman" w:hAnsi="Times New Roman" w:cs="Times New Roman"/>
+          <w:i/>
+          <w:iCs/>
+          <w:sz w:val="24"/>
+          <w:szCs w:val="24"/>
+        </w:rPr>
+        <w:t>”</w:t>
       </w:r>
       <w:r>
         <w:rPr>
@@ -3121,8 +3457,36 @@
           <w:sz w:val="24"/>
           <w:szCs w:val="24"/>
         </w:rPr>
-        <w:t xml:space="preserve"> - Single responsibility principle</w:t>
-      </w:r>
+        <w:t xml:space="preserve"> - Single </w:t>
+      </w:r>
+      <w:proofErr w:type="spellStart"/>
+      <w:r>
+        <w:rPr>
+          <w:rFonts w:ascii="Times New Roman" w:hAnsi="Times New Roman" w:cs="Times New Roman"/>
+          <w:sz w:val="24"/>
+          <w:szCs w:val="24"/>
+        </w:rPr>
+        <w:t>responsibility</w:t>
+      </w:r>
+      <w:proofErr w:type="spellEnd"/>
+      <w:r>
+        <w:rPr>
+          <w:rFonts w:ascii="Times New Roman" w:hAnsi="Times New Roman" w:cs="Times New Roman"/>
+          <w:sz w:val="24"/>
+          <w:szCs w:val="24"/>
+        </w:rPr>
+        <w:t xml:space="preserve"> </w:t>
+      </w:r>
+      <w:proofErr w:type="spellStart"/>
+      <w:r>
+        <w:rPr>
+          <w:rFonts w:ascii="Times New Roman" w:hAnsi="Times New Roman" w:cs="Times New Roman"/>
+          <w:sz w:val="24"/>
+          <w:szCs w:val="24"/>
+        </w:rPr>
+        <w:t>principle</w:t>
+      </w:r>
+      <w:proofErr w:type="spellEnd"/>
       <w:r>
         <w:rPr>
           <w:rFonts w:ascii="Times New Roman" w:hAnsi="Times New Roman" w:cs="Times New Roman"/>
@@ -3163,8 +3527,36 @@
           <w:sz w:val="24"/>
           <w:szCs w:val="24"/>
         </w:rPr>
-        <w:t xml:space="preserve"> - Open/closed principle</w:t>
-      </w:r>
+        <w:t xml:space="preserve"> - Open/</w:t>
+      </w:r>
+      <w:proofErr w:type="spellStart"/>
+      <w:r>
+        <w:rPr>
+          <w:rFonts w:ascii="Times New Roman" w:hAnsi="Times New Roman" w:cs="Times New Roman"/>
+          <w:sz w:val="24"/>
+          <w:szCs w:val="24"/>
+        </w:rPr>
+        <w:t>closed</w:t>
+      </w:r>
+      <w:proofErr w:type="spellEnd"/>
+      <w:r>
+        <w:rPr>
+          <w:rFonts w:ascii="Times New Roman" w:hAnsi="Times New Roman" w:cs="Times New Roman"/>
+          <w:sz w:val="24"/>
+          <w:szCs w:val="24"/>
+        </w:rPr>
+        <w:t xml:space="preserve"> </w:t>
+      </w:r>
+      <w:proofErr w:type="spellStart"/>
+      <w:r>
+        <w:rPr>
+          <w:rFonts w:ascii="Times New Roman" w:hAnsi="Times New Roman" w:cs="Times New Roman"/>
+          <w:sz w:val="24"/>
+          <w:szCs w:val="24"/>
+        </w:rPr>
+        <w:t>principle</w:t>
+      </w:r>
+      <w:proofErr w:type="spellEnd"/>
       <w:r>
         <w:rPr>
           <w:rFonts w:ascii="Times New Roman" w:hAnsi="Times New Roman" w:cs="Times New Roman"/>
@@ -3205,8 +3597,54 @@
           <w:sz w:val="24"/>
           <w:szCs w:val="24"/>
         </w:rPr>
-        <w:t xml:space="preserve"> - Liskov substitution principle</w:t>
-      </w:r>
+        <w:t xml:space="preserve"> - </w:t>
+      </w:r>
+      <w:proofErr w:type="spellStart"/>
+      <w:r>
+        <w:rPr>
+          <w:rFonts w:ascii="Times New Roman" w:hAnsi="Times New Roman" w:cs="Times New Roman"/>
+          <w:sz w:val="24"/>
+          <w:szCs w:val="24"/>
+        </w:rPr>
+        <w:t>Liskov</w:t>
+      </w:r>
+      <w:proofErr w:type="spellEnd"/>
+      <w:r>
+        <w:rPr>
+          <w:rFonts w:ascii="Times New Roman" w:hAnsi="Times New Roman" w:cs="Times New Roman"/>
+          <w:sz w:val="24"/>
+          <w:szCs w:val="24"/>
+        </w:rPr>
+        <w:t xml:space="preserve"> </w:t>
+      </w:r>
+      <w:proofErr w:type="spellStart"/>
+      <w:r>
+        <w:rPr>
+          <w:rFonts w:ascii="Times New Roman" w:hAnsi="Times New Roman" w:cs="Times New Roman"/>
+          <w:sz w:val="24"/>
+          <w:szCs w:val="24"/>
+        </w:rPr>
+        <w:t>substitution</w:t>
+      </w:r>
+      <w:proofErr w:type="spellEnd"/>
+      <w:r>
+        <w:rPr>
+          <w:rFonts w:ascii="Times New Roman" w:hAnsi="Times New Roman" w:cs="Times New Roman"/>
+          <w:sz w:val="24"/>
+          <w:szCs w:val="24"/>
+        </w:rPr>
+        <w:t xml:space="preserve"> </w:t>
+      </w:r>
+      <w:proofErr w:type="spellStart"/>
+      <w:r>
+        <w:rPr>
+          <w:rFonts w:ascii="Times New Roman" w:hAnsi="Times New Roman" w:cs="Times New Roman"/>
+          <w:sz w:val="24"/>
+          <w:szCs w:val="24"/>
+        </w:rPr>
+        <w:t>principle</w:t>
+      </w:r>
+      <w:proofErr w:type="spellEnd"/>
       <w:r>
         <w:rPr>
           <w:rFonts w:ascii="Times New Roman" w:hAnsi="Times New Roman" w:cs="Times New Roman"/>
@@ -3247,8 +3685,36 @@
           <w:sz w:val="24"/>
           <w:szCs w:val="24"/>
         </w:rPr>
-        <w:t xml:space="preserve"> - Interface segregation principle</w:t>
-      </w:r>
+        <w:t xml:space="preserve"> - Interface </w:t>
+      </w:r>
+      <w:proofErr w:type="spellStart"/>
+      <w:r>
+        <w:rPr>
+          <w:rFonts w:ascii="Times New Roman" w:hAnsi="Times New Roman" w:cs="Times New Roman"/>
+          <w:sz w:val="24"/>
+          <w:szCs w:val="24"/>
+        </w:rPr>
+        <w:t>segregation</w:t>
+      </w:r>
+      <w:proofErr w:type="spellEnd"/>
+      <w:r>
+        <w:rPr>
+          <w:rFonts w:ascii="Times New Roman" w:hAnsi="Times New Roman" w:cs="Times New Roman"/>
+          <w:sz w:val="24"/>
+          <w:szCs w:val="24"/>
+        </w:rPr>
+        <w:t xml:space="preserve"> </w:t>
+      </w:r>
+      <w:proofErr w:type="spellStart"/>
+      <w:r>
+        <w:rPr>
+          <w:rFonts w:ascii="Times New Roman" w:hAnsi="Times New Roman" w:cs="Times New Roman"/>
+          <w:sz w:val="24"/>
+          <w:szCs w:val="24"/>
+        </w:rPr>
+        <w:t>principle</w:t>
+      </w:r>
+      <w:proofErr w:type="spellEnd"/>
       <w:r>
         <w:rPr>
           <w:rFonts w:ascii="Times New Roman" w:hAnsi="Times New Roman" w:cs="Times New Roman"/>
@@ -3289,8 +3755,54 @@
           <w:sz w:val="24"/>
           <w:szCs w:val="24"/>
         </w:rPr>
-        <w:t xml:space="preserve"> - Dependency inversion principle</w:t>
-      </w:r>
+        <w:t xml:space="preserve"> - </w:t>
+      </w:r>
+      <w:proofErr w:type="spellStart"/>
+      <w:r>
+        <w:rPr>
+          <w:rFonts w:ascii="Times New Roman" w:hAnsi="Times New Roman" w:cs="Times New Roman"/>
+          <w:sz w:val="24"/>
+          <w:szCs w:val="24"/>
+        </w:rPr>
+        <w:t>Dependency</w:t>
+      </w:r>
+      <w:proofErr w:type="spellEnd"/>
+      <w:r>
+        <w:rPr>
+          <w:rFonts w:ascii="Times New Roman" w:hAnsi="Times New Roman" w:cs="Times New Roman"/>
+          <w:sz w:val="24"/>
+          <w:szCs w:val="24"/>
+        </w:rPr>
+        <w:t xml:space="preserve"> </w:t>
+      </w:r>
+      <w:proofErr w:type="spellStart"/>
+      <w:r>
+        <w:rPr>
+          <w:rFonts w:ascii="Times New Roman" w:hAnsi="Times New Roman" w:cs="Times New Roman"/>
+          <w:sz w:val="24"/>
+          <w:szCs w:val="24"/>
+        </w:rPr>
+        <w:t>inversion</w:t>
+      </w:r>
+      <w:proofErr w:type="spellEnd"/>
+      <w:r>
+        <w:rPr>
+          <w:rFonts w:ascii="Times New Roman" w:hAnsi="Times New Roman" w:cs="Times New Roman"/>
+          <w:sz w:val="24"/>
+          <w:szCs w:val="24"/>
+        </w:rPr>
+        <w:t xml:space="preserve"> </w:t>
+      </w:r>
+      <w:proofErr w:type="spellStart"/>
+      <w:r>
+        <w:rPr>
+          <w:rFonts w:ascii="Times New Roman" w:hAnsi="Times New Roman" w:cs="Times New Roman"/>
+          <w:sz w:val="24"/>
+          <w:szCs w:val="24"/>
+        </w:rPr>
+        <w:t>principle</w:t>
+      </w:r>
+      <w:proofErr w:type="spellEnd"/>
       <w:r>
         <w:rPr>
           <w:rFonts w:ascii="Times New Roman" w:hAnsi="Times New Roman" w:cs="Times New Roman"/>
@@ -3534,21 +4046,67 @@
         </w:rPr>
         <w:t xml:space="preserve"> </w:t>
       </w:r>
-      <w:r>
-        <w:rPr>
-          <w:rFonts w:ascii="Times New Roman" w:hAnsi="Times New Roman" w:cs="Times New Roman"/>
-          <w:sz w:val="24"/>
-          <w:szCs w:val="24"/>
-        </w:rPr>
-        <w:t>Getter: basicamente uma nomenclatura para métodos que só devolvem informações, como somente o número do saldo (sem o extrato), somente o titular, limite etc.</w:t>
-      </w:r>
-      <w:r>
-        <w:rPr>
-          <w:rFonts w:ascii="Times New Roman" w:hAnsi="Times New Roman" w:cs="Times New Roman"/>
-          <w:sz w:val="24"/>
-          <w:szCs w:val="24"/>
-        </w:rPr>
-        <w:t xml:space="preserve"> Quando quiser um método que faça essas coisas, basta nomear ele como get_saldo(), get_titular().</w:t>
+      <w:proofErr w:type="spellStart"/>
+      <w:r>
+        <w:rPr>
+          <w:rFonts w:ascii="Times New Roman" w:hAnsi="Times New Roman" w:cs="Times New Roman"/>
+          <w:sz w:val="24"/>
+          <w:szCs w:val="24"/>
+        </w:rPr>
+        <w:t>Getter</w:t>
+      </w:r>
+      <w:proofErr w:type="spellEnd"/>
+      <w:r>
+        <w:rPr>
+          <w:rFonts w:ascii="Times New Roman" w:hAnsi="Times New Roman" w:cs="Times New Roman"/>
+          <w:sz w:val="24"/>
+          <w:szCs w:val="24"/>
+        </w:rPr>
+        <w:t>: basicamente uma nomenclatura para métodos que só devolvem informações, como somente o número do saldo (sem o extrato), somente o titular, limite etc.</w:t>
+      </w:r>
+      <w:r>
+        <w:rPr>
+          <w:rFonts w:ascii="Times New Roman" w:hAnsi="Times New Roman" w:cs="Times New Roman"/>
+          <w:sz w:val="24"/>
+          <w:szCs w:val="24"/>
+        </w:rPr>
+        <w:t xml:space="preserve"> Quando quiser um método que faça essas coisas, basta nomear ele como </w:t>
+      </w:r>
+      <w:proofErr w:type="spellStart"/>
+      <w:r>
+        <w:rPr>
+          <w:rFonts w:ascii="Times New Roman" w:hAnsi="Times New Roman" w:cs="Times New Roman"/>
+          <w:sz w:val="24"/>
+          <w:szCs w:val="24"/>
+        </w:rPr>
+        <w:t>get_saldo</w:t>
+      </w:r>
+      <w:proofErr w:type="spellEnd"/>
+      <w:r>
+        <w:rPr>
+          <w:rFonts w:ascii="Times New Roman" w:hAnsi="Times New Roman" w:cs="Times New Roman"/>
+          <w:sz w:val="24"/>
+          <w:szCs w:val="24"/>
+        </w:rPr>
+        <w:t xml:space="preserve">(), </w:t>
+      </w:r>
+      <w:proofErr w:type="spellStart"/>
+      <w:r>
+        <w:rPr>
+          <w:rFonts w:ascii="Times New Roman" w:hAnsi="Times New Roman" w:cs="Times New Roman"/>
+          <w:sz w:val="24"/>
+          <w:szCs w:val="24"/>
+        </w:rPr>
+        <w:t>get_titular</w:t>
+      </w:r>
+      <w:proofErr w:type="spellEnd"/>
+      <w:r>
+        <w:rPr>
+          <w:rFonts w:ascii="Times New Roman" w:hAnsi="Times New Roman" w:cs="Times New Roman"/>
+          <w:sz w:val="24"/>
+          <w:szCs w:val="24"/>
+        </w:rPr>
+        <w:t>().</w:t>
       </w:r>
       <w:r>
         <w:rPr>
@@ -3634,7 +4192,61 @@
           <w:sz w:val="24"/>
           <w:szCs w:val="24"/>
         </w:rPr>
-        <w:t xml:space="preserve"> Setters: basicamente nomenclatura dada para métodos que definem coisas, como por exemplo, um novo limite. Setters nunca retornam nada, apenas settam coisas novas. Ex.:</w:t>
+        <w:t xml:space="preserve"> </w:t>
+      </w:r>
+      <w:proofErr w:type="spellStart"/>
+      <w:r>
+        <w:rPr>
+          <w:rFonts w:ascii="Times New Roman" w:hAnsi="Times New Roman" w:cs="Times New Roman"/>
+          <w:sz w:val="24"/>
+          <w:szCs w:val="24"/>
+        </w:rPr>
+        <w:t>Setters</w:t>
+      </w:r>
+      <w:proofErr w:type="spellEnd"/>
+      <w:r>
+        <w:rPr>
+          <w:rFonts w:ascii="Times New Roman" w:hAnsi="Times New Roman" w:cs="Times New Roman"/>
+          <w:sz w:val="24"/>
+          <w:szCs w:val="24"/>
+        </w:rPr>
+        <w:t xml:space="preserve">: basicamente nomenclatura dada para métodos que definem coisas, como por exemplo, um novo limite. </w:t>
+      </w:r>
+      <w:proofErr w:type="spellStart"/>
+      <w:r>
+        <w:rPr>
+          <w:rFonts w:ascii="Times New Roman" w:hAnsi="Times New Roman" w:cs="Times New Roman"/>
+          <w:sz w:val="24"/>
+          <w:szCs w:val="24"/>
+        </w:rPr>
+        <w:t>Setters</w:t>
+      </w:r>
+      <w:proofErr w:type="spellEnd"/>
+      <w:r>
+        <w:rPr>
+          <w:rFonts w:ascii="Times New Roman" w:hAnsi="Times New Roman" w:cs="Times New Roman"/>
+          <w:sz w:val="24"/>
+          <w:szCs w:val="24"/>
+        </w:rPr>
+        <w:t xml:space="preserve"> nunca retornam nada, apenas </w:t>
+      </w:r>
+      <w:proofErr w:type="spellStart"/>
+      <w:r>
+        <w:rPr>
+          <w:rFonts w:ascii="Times New Roman" w:hAnsi="Times New Roman" w:cs="Times New Roman"/>
+          <w:sz w:val="24"/>
+          <w:szCs w:val="24"/>
+        </w:rPr>
+        <w:t>settam</w:t>
+      </w:r>
+      <w:proofErr w:type="spellEnd"/>
+      <w:r>
+        <w:rPr>
+          <w:rFonts w:ascii="Times New Roman" w:hAnsi="Times New Roman" w:cs="Times New Roman"/>
+          <w:sz w:val="24"/>
+          <w:szCs w:val="24"/>
+        </w:rPr>
+        <w:t xml:space="preserve"> coisas novas. Ex.:</w:t>
       </w:r>
     </w:p>
     <w:p>
@@ -3775,7 +4387,43 @@
           <w:sz w:val="24"/>
           <w:szCs w:val="24"/>
         </w:rPr>
-        <w:t>Sempre usar getters e setters só q</w:t>
+        <w:t xml:space="preserve">Sempre usar </w:t>
+      </w:r>
+      <w:proofErr w:type="spellStart"/>
+      <w:r>
+        <w:rPr>
+          <w:rFonts w:ascii="Times New Roman" w:hAnsi="Times New Roman" w:cs="Times New Roman"/>
+          <w:sz w:val="24"/>
+          <w:szCs w:val="24"/>
+        </w:rPr>
+        <w:t>getters</w:t>
+      </w:r>
+      <w:proofErr w:type="spellEnd"/>
+      <w:r>
+        <w:rPr>
+          <w:rFonts w:ascii="Times New Roman" w:hAnsi="Times New Roman" w:cs="Times New Roman"/>
+          <w:sz w:val="24"/>
+          <w:szCs w:val="24"/>
+        </w:rPr>
+        <w:t xml:space="preserve"> e </w:t>
+      </w:r>
+      <w:proofErr w:type="spellStart"/>
+      <w:r>
+        <w:rPr>
+          <w:rFonts w:ascii="Times New Roman" w:hAnsi="Times New Roman" w:cs="Times New Roman"/>
+          <w:sz w:val="24"/>
+          <w:szCs w:val="24"/>
+        </w:rPr>
+        <w:t>setters</w:t>
+      </w:r>
+      <w:proofErr w:type="spellEnd"/>
+      <w:r>
+        <w:rPr>
+          <w:rFonts w:ascii="Times New Roman" w:hAnsi="Times New Roman" w:cs="Times New Roman"/>
+          <w:sz w:val="24"/>
+          <w:szCs w:val="24"/>
+        </w:rPr>
+        <w:t xml:space="preserve"> só q</w:t>
       </w:r>
       <w:r>
         <w:rPr>
@@ -3855,7 +4503,25 @@
           <w:sz w:val="24"/>
           <w:szCs w:val="24"/>
         </w:rPr>
-        <w:t xml:space="preserve"> @property: Quando colocado antes de um método, mascara ele e faz com que se pareça com um atributo na hr de chamar no console. Ex.:</w:t>
+        <w:t xml:space="preserve"> @property: Quando colocado antes de um método, mascara ele e faz com que se pareça com um atributo na </w:t>
+      </w:r>
+      <w:proofErr w:type="spellStart"/>
+      <w:r>
+        <w:rPr>
+          <w:rFonts w:ascii="Times New Roman" w:hAnsi="Times New Roman" w:cs="Times New Roman"/>
+          <w:sz w:val="24"/>
+          <w:szCs w:val="24"/>
+        </w:rPr>
+        <w:t>hr</w:t>
+      </w:r>
+      <w:proofErr w:type="spellEnd"/>
+      <w:r>
+        <w:rPr>
+          <w:rFonts w:ascii="Times New Roman" w:hAnsi="Times New Roman" w:cs="Times New Roman"/>
+          <w:sz w:val="24"/>
+          <w:szCs w:val="24"/>
+        </w:rPr>
+        <w:t xml:space="preserve"> de chamar no console. Ex.:</w:t>
       </w:r>
     </w:p>
     <w:p>
@@ -3949,8 +4615,36 @@
           <w:sz w:val="24"/>
           <w:szCs w:val="24"/>
         </w:rPr>
-        <w:t xml:space="preserve"> getter, mas sem o nome get_nome</w:t>
-      </w:r>
+        <w:t xml:space="preserve"> </w:t>
+      </w:r>
+      <w:proofErr w:type="spellStart"/>
+      <w:r>
+        <w:rPr>
+          <w:rFonts w:ascii="Times New Roman" w:hAnsi="Times New Roman" w:cs="Times New Roman"/>
+          <w:sz w:val="24"/>
+          <w:szCs w:val="24"/>
+        </w:rPr>
+        <w:t>getter</w:t>
+      </w:r>
+      <w:proofErr w:type="spellEnd"/>
+      <w:r>
+        <w:rPr>
+          <w:rFonts w:ascii="Times New Roman" w:hAnsi="Times New Roman" w:cs="Times New Roman"/>
+          <w:sz w:val="24"/>
+          <w:szCs w:val="24"/>
+        </w:rPr>
+        <w:t xml:space="preserve">, mas sem o nome </w:t>
+      </w:r>
+      <w:proofErr w:type="spellStart"/>
+      <w:r>
+        <w:rPr>
+          <w:rFonts w:ascii="Times New Roman" w:hAnsi="Times New Roman" w:cs="Times New Roman"/>
+          <w:sz w:val="24"/>
+          <w:szCs w:val="24"/>
+        </w:rPr>
+        <w:t>get_nome</w:t>
+      </w:r>
+      <w:proofErr w:type="spellEnd"/>
       <w:r>
         <w:rPr>
           <w:rFonts w:ascii="Times New Roman" w:hAnsi="Times New Roman" w:cs="Times New Roman"/>
@@ -4145,7 +4839,25 @@
           <w:sz w:val="24"/>
           <w:szCs w:val="24"/>
         </w:rPr>
-        <w:t>Na imagem acima podemos ver a propriedade “nome” aparecendo em primeiro e o atributo real logo abaixo como “_Cliente__nome”, como sugestão do próprio python.</w:t>
+        <w:t>Na imagem acima podemos ver a propriedade “nome” aparecendo em primeiro e o atributo real logo abaixo como “_</w:t>
+      </w:r>
+      <w:proofErr w:type="spellStart"/>
+      <w:r>
+        <w:rPr>
+          <w:rFonts w:ascii="Times New Roman" w:hAnsi="Times New Roman" w:cs="Times New Roman"/>
+          <w:sz w:val="24"/>
+          <w:szCs w:val="24"/>
+        </w:rPr>
+        <w:t>Cliente__nome</w:t>
+      </w:r>
+      <w:proofErr w:type="spellEnd"/>
+      <w:r>
+        <w:rPr>
+          <w:rFonts w:ascii="Times New Roman" w:hAnsi="Times New Roman" w:cs="Times New Roman"/>
+          <w:sz w:val="24"/>
+          <w:szCs w:val="24"/>
+        </w:rPr>
+        <w:t>”, como sugestão do próprio python.</w:t>
       </w:r>
     </w:p>
     <w:p>
@@ -4169,15 +4881,43 @@
           <w:sz w:val="24"/>
           <w:szCs w:val="24"/>
         </w:rPr>
-        <w:t xml:space="preserve"> Podemos fazer a mesma coisa com os setters</w:t>
-      </w:r>
-      <w:r>
-        <w:rPr>
-          <w:rFonts w:ascii="Times New Roman" w:hAnsi="Times New Roman" w:cs="Times New Roman"/>
-          <w:sz w:val="24"/>
-          <w:szCs w:val="24"/>
-        </w:rPr>
-        <w:t>, mas utilizando uma sintax um pouco diferente:</w:t>
+        <w:t xml:space="preserve"> Podemos fazer a mesma coisa com os </w:t>
+      </w:r>
+      <w:proofErr w:type="spellStart"/>
+      <w:r>
+        <w:rPr>
+          <w:rFonts w:ascii="Times New Roman" w:hAnsi="Times New Roman" w:cs="Times New Roman"/>
+          <w:sz w:val="24"/>
+          <w:szCs w:val="24"/>
+        </w:rPr>
+        <w:t>setters</w:t>
+      </w:r>
+      <w:proofErr w:type="spellEnd"/>
+      <w:r>
+        <w:rPr>
+          <w:rFonts w:ascii="Times New Roman" w:hAnsi="Times New Roman" w:cs="Times New Roman"/>
+          <w:sz w:val="24"/>
+          <w:szCs w:val="24"/>
+        </w:rPr>
+        <w:t xml:space="preserve">, mas utilizando uma </w:t>
+      </w:r>
+      <w:proofErr w:type="spellStart"/>
+      <w:r>
+        <w:rPr>
+          <w:rFonts w:ascii="Times New Roman" w:hAnsi="Times New Roman" w:cs="Times New Roman"/>
+          <w:sz w:val="24"/>
+          <w:szCs w:val="24"/>
+        </w:rPr>
+        <w:t>sintax</w:t>
+      </w:r>
+      <w:proofErr w:type="spellEnd"/>
+      <w:r>
+        <w:rPr>
+          <w:rFonts w:ascii="Times New Roman" w:hAnsi="Times New Roman" w:cs="Times New Roman"/>
+          <w:sz w:val="24"/>
+          <w:szCs w:val="24"/>
+        </w:rPr>
+        <w:t xml:space="preserve"> um pouco diferente:</w:t>
       </w:r>
     </w:p>
     <w:p>
@@ -4255,7 +4995,25 @@
           <w:sz w:val="24"/>
           <w:szCs w:val="24"/>
         </w:rPr>
-        <w:t>Como podemos ver, ao invés de usar o @property, colocamos o nome que queremos dar para o método seguido de um “.” E a função que ele executará, sendo, nesse caso, um setter.</w:t>
+        <w:t xml:space="preserve">Como podemos ver, ao invés de usar o @property, colocamos o nome que queremos dar para o método seguido de um “.” E a função que ele executará, sendo, nesse caso, um </w:t>
+      </w:r>
+      <w:proofErr w:type="spellStart"/>
+      <w:r>
+        <w:rPr>
+          <w:rFonts w:ascii="Times New Roman" w:hAnsi="Times New Roman" w:cs="Times New Roman"/>
+          <w:sz w:val="24"/>
+          <w:szCs w:val="24"/>
+        </w:rPr>
+        <w:t>setter</w:t>
+      </w:r>
+      <w:proofErr w:type="spellEnd"/>
+      <w:r>
+        <w:rPr>
+          <w:rFonts w:ascii="Times New Roman" w:hAnsi="Times New Roman" w:cs="Times New Roman"/>
+          <w:sz w:val="24"/>
+          <w:szCs w:val="24"/>
+        </w:rPr>
+        <w:t>.</w:t>
       </w:r>
     </w:p>
     <w:p>
@@ -4398,7 +5156,43 @@
           <w:szCs w:val="24"/>
         </w:rPr>
         <w:lastRenderedPageBreak/>
-        <w:t>Se quiser chamar o getter, basta dar enter ao colocar .propriedade, se quiser chamar o setter, faça uma nova atribuição de valor, como se estivesse fazendo acesso direto ao atributo.</w:t>
+        <w:t xml:space="preserve">Se quiser chamar o </w:t>
+      </w:r>
+      <w:proofErr w:type="spellStart"/>
+      <w:r>
+        <w:rPr>
+          <w:rFonts w:ascii="Times New Roman" w:hAnsi="Times New Roman" w:cs="Times New Roman"/>
+          <w:sz w:val="24"/>
+          <w:szCs w:val="24"/>
+        </w:rPr>
+        <w:t>getter</w:t>
+      </w:r>
+      <w:proofErr w:type="spellEnd"/>
+      <w:r>
+        <w:rPr>
+          <w:rFonts w:ascii="Times New Roman" w:hAnsi="Times New Roman" w:cs="Times New Roman"/>
+          <w:sz w:val="24"/>
+          <w:szCs w:val="24"/>
+        </w:rPr>
+        <w:t xml:space="preserve">, basta dar enter ao colocar .propriedade, se quiser chamar o </w:t>
+      </w:r>
+      <w:proofErr w:type="spellStart"/>
+      <w:r>
+        <w:rPr>
+          <w:rFonts w:ascii="Times New Roman" w:hAnsi="Times New Roman" w:cs="Times New Roman"/>
+          <w:sz w:val="24"/>
+          <w:szCs w:val="24"/>
+        </w:rPr>
+        <w:t>setter</w:t>
+      </w:r>
+      <w:proofErr w:type="spellEnd"/>
+      <w:r>
+        <w:rPr>
+          <w:rFonts w:ascii="Times New Roman" w:hAnsi="Times New Roman" w:cs="Times New Roman"/>
+          <w:sz w:val="24"/>
+          <w:szCs w:val="24"/>
+        </w:rPr>
+        <w:t>, faça uma nova atribuição de valor, como se estivesse fazendo acesso direto ao atributo.</w:t>
       </w:r>
     </w:p>
     <w:p>
@@ -4454,8 +5248,18 @@
           <w:sz w:val="24"/>
           <w:szCs w:val="24"/>
         </w:rPr>
-        <w:t>Métodos de leitura dos atributos, os getters</w:t>
-      </w:r>
+        <w:t xml:space="preserve">Métodos de leitura dos atributos, os </w:t>
+      </w:r>
+      <w:proofErr w:type="spellStart"/>
+      <w:r>
+        <w:rPr>
+          <w:rFonts w:ascii="Times New Roman" w:hAnsi="Times New Roman" w:cs="Times New Roman"/>
+          <w:sz w:val="24"/>
+          <w:szCs w:val="24"/>
+        </w:rPr>
+        <w:t>getters</w:t>
+      </w:r>
+      <w:proofErr w:type="spellEnd"/>
       <w:r>
         <w:rPr>
           <w:rFonts w:ascii="Times New Roman" w:hAnsi="Times New Roman" w:cs="Times New Roman"/>
@@ -4486,8 +5290,36 @@
           <w:sz w:val="24"/>
           <w:szCs w:val="24"/>
         </w:rPr>
-        <w:t>Métodos de modifição dos atributos, os setters</w:t>
-      </w:r>
+        <w:t xml:space="preserve">Métodos de </w:t>
+      </w:r>
+      <w:proofErr w:type="spellStart"/>
+      <w:r>
+        <w:rPr>
+          <w:rFonts w:ascii="Times New Roman" w:hAnsi="Times New Roman" w:cs="Times New Roman"/>
+          <w:sz w:val="24"/>
+          <w:szCs w:val="24"/>
+        </w:rPr>
+        <w:t>modifição</w:t>
+      </w:r>
+      <w:proofErr w:type="spellEnd"/>
+      <w:r>
+        <w:rPr>
+          <w:rFonts w:ascii="Times New Roman" w:hAnsi="Times New Roman" w:cs="Times New Roman"/>
+          <w:sz w:val="24"/>
+          <w:szCs w:val="24"/>
+        </w:rPr>
+        <w:t xml:space="preserve"> dos atributos, os </w:t>
+      </w:r>
+      <w:proofErr w:type="spellStart"/>
+      <w:r>
+        <w:rPr>
+          <w:rFonts w:ascii="Times New Roman" w:hAnsi="Times New Roman" w:cs="Times New Roman"/>
+          <w:sz w:val="24"/>
+          <w:szCs w:val="24"/>
+        </w:rPr>
+        <w:t>setters</w:t>
+      </w:r>
+      <w:proofErr w:type="spellEnd"/>
       <w:r>
         <w:rPr>
           <w:rFonts w:ascii="Times New Roman" w:hAnsi="Times New Roman" w:cs="Times New Roman"/>
@@ -5700,6 +6532,7 @@
         </w:rPr>
         <w:t xml:space="preserve"> Para dizer que a classe Filme e Series são filhas da classe Programa, precisamos colocar </w:t>
       </w:r>
+      <w:proofErr w:type="spellStart"/>
       <w:r>
         <w:rPr>
           <w:rFonts w:ascii="Times New Roman" w:hAnsi="Times New Roman" w:cs="Times New Roman"/>
@@ -5708,7 +6541,40 @@
           <w:sz w:val="24"/>
           <w:szCs w:val="24"/>
         </w:rPr>
-        <w:t>class Classe (Nome_Da_Classe_Mae): Código</w:t>
+        <w:t>class</w:t>
+      </w:r>
+      <w:proofErr w:type="spellEnd"/>
+      <w:r>
+        <w:rPr>
+          <w:rFonts w:ascii="Times New Roman" w:hAnsi="Times New Roman" w:cs="Times New Roman"/>
+          <w:i/>
+          <w:iCs/>
+          <w:sz w:val="24"/>
+          <w:szCs w:val="24"/>
+        </w:rPr>
+        <w:t xml:space="preserve"> Classe (</w:t>
+      </w:r>
+      <w:proofErr w:type="spellStart"/>
+      <w:r>
+        <w:rPr>
+          <w:rFonts w:ascii="Times New Roman" w:hAnsi="Times New Roman" w:cs="Times New Roman"/>
+          <w:i/>
+          <w:iCs/>
+          <w:sz w:val="24"/>
+          <w:szCs w:val="24"/>
+        </w:rPr>
+        <w:t>Nome_Da_Classe_Mae</w:t>
+      </w:r>
+      <w:proofErr w:type="spellEnd"/>
+      <w:r>
+        <w:rPr>
+          <w:rFonts w:ascii="Times New Roman" w:hAnsi="Times New Roman" w:cs="Times New Roman"/>
+          <w:i/>
+          <w:iCs/>
+          <w:sz w:val="24"/>
+          <w:szCs w:val="24"/>
+        </w:rPr>
+        <w:t>): Código</w:t>
       </w:r>
       <w:r>
         <w:rPr>
@@ -5880,7 +6746,25 @@
           <w:sz w:val="24"/>
           <w:szCs w:val="24"/>
         </w:rPr>
-        <w:t>No caso do __nome, na classe Programa, ficará _Programa__nome, para a classe filha, porém, isso é totalmente contra produtivo, pois teremos que alterar todos os atributos d</w:t>
+        <w:t>No caso do __nome, na classe Programa, ficará _</w:t>
+      </w:r>
+      <w:proofErr w:type="spellStart"/>
+      <w:r>
+        <w:rPr>
+          <w:rFonts w:ascii="Times New Roman" w:hAnsi="Times New Roman" w:cs="Times New Roman"/>
+          <w:sz w:val="24"/>
+          <w:szCs w:val="24"/>
+        </w:rPr>
+        <w:t>Programa__nome</w:t>
+      </w:r>
+      <w:proofErr w:type="spellEnd"/>
+      <w:r>
+        <w:rPr>
+          <w:rFonts w:ascii="Times New Roman" w:hAnsi="Times New Roman" w:cs="Times New Roman"/>
+          <w:sz w:val="24"/>
+          <w:szCs w:val="24"/>
+        </w:rPr>
+        <w:t>, para a classe filha, porém, isso é totalmente contra produtivo, pois teremos que alterar todos os atributos d</w:t>
       </w:r>
       <w:r>
         <w:rPr>
@@ -6096,7 +6980,25 @@
           <w:sz w:val="24"/>
           <w:szCs w:val="24"/>
         </w:rPr>
-        <w:t>Podemos juntar ele com o .__init__(atributos que queremos para a classe).</w:t>
+        <w:t>Podemos juntar ele com o .__</w:t>
+      </w:r>
+      <w:proofErr w:type="spellStart"/>
+      <w:r>
+        <w:rPr>
+          <w:rFonts w:ascii="Times New Roman" w:hAnsi="Times New Roman" w:cs="Times New Roman"/>
+          <w:sz w:val="24"/>
+          <w:szCs w:val="24"/>
+        </w:rPr>
+        <w:t>init</w:t>
+      </w:r>
+      <w:proofErr w:type="spellEnd"/>
+      <w:r>
+        <w:rPr>
+          <w:rFonts w:ascii="Times New Roman" w:hAnsi="Times New Roman" w:cs="Times New Roman"/>
+          <w:sz w:val="24"/>
+          <w:szCs w:val="24"/>
+        </w:rPr>
+        <w:t>__(atributos que queremos para a classe).</w:t>
       </w:r>
       <w:r>
         <w:rPr>
@@ -6235,7 +7137,43 @@
           <w:sz w:val="24"/>
           <w:szCs w:val="24"/>
         </w:rPr>
-        <w:t>.__init__(), passando no init os parâmetros que queremos utilizar na classe filha e deixamos apenas o que difere da super classe que é a geral.</w:t>
+        <w:t>.__</w:t>
+      </w:r>
+      <w:proofErr w:type="spellStart"/>
+      <w:r>
+        <w:rPr>
+          <w:rFonts w:ascii="Times New Roman" w:hAnsi="Times New Roman" w:cs="Times New Roman"/>
+          <w:sz w:val="24"/>
+          <w:szCs w:val="24"/>
+        </w:rPr>
+        <w:t>init</w:t>
+      </w:r>
+      <w:proofErr w:type="spellEnd"/>
+      <w:r>
+        <w:rPr>
+          <w:rFonts w:ascii="Times New Roman" w:hAnsi="Times New Roman" w:cs="Times New Roman"/>
+          <w:sz w:val="24"/>
+          <w:szCs w:val="24"/>
+        </w:rPr>
+        <w:t xml:space="preserve">__(), passando no </w:t>
+      </w:r>
+      <w:proofErr w:type="spellStart"/>
+      <w:r>
+        <w:rPr>
+          <w:rFonts w:ascii="Times New Roman" w:hAnsi="Times New Roman" w:cs="Times New Roman"/>
+          <w:sz w:val="24"/>
+          <w:szCs w:val="24"/>
+        </w:rPr>
+        <w:t>init</w:t>
+      </w:r>
+      <w:proofErr w:type="spellEnd"/>
+      <w:r>
+        <w:rPr>
+          <w:rFonts w:ascii="Times New Roman" w:hAnsi="Times New Roman" w:cs="Times New Roman"/>
+          <w:sz w:val="24"/>
+          <w:szCs w:val="24"/>
+        </w:rPr>
+        <w:t xml:space="preserve"> os parâmetros que queremos utilizar na classe filha e deixamos apenas o que difere da super classe que é a geral.</w:t>
       </w:r>
     </w:p>
     <w:p>
@@ -6308,7 +7246,79 @@
           <w:sz w:val="24"/>
           <w:szCs w:val="24"/>
         </w:rPr>
-        <w:t>Colocar o super init depois do def init da classe filha, basicamente serve para sobrescrever o init da classe filha pelo da classe mãe, e tudo o que vier abaixo dele, será conteúdo novo para acrescentar nessa classe.</w:t>
+        <w:t xml:space="preserve">Colocar o super </w:t>
+      </w:r>
+      <w:proofErr w:type="spellStart"/>
+      <w:r>
+        <w:rPr>
+          <w:rFonts w:ascii="Times New Roman" w:hAnsi="Times New Roman" w:cs="Times New Roman"/>
+          <w:sz w:val="24"/>
+          <w:szCs w:val="24"/>
+        </w:rPr>
+        <w:t>init</w:t>
+      </w:r>
+      <w:proofErr w:type="spellEnd"/>
+      <w:r>
+        <w:rPr>
+          <w:rFonts w:ascii="Times New Roman" w:hAnsi="Times New Roman" w:cs="Times New Roman"/>
+          <w:sz w:val="24"/>
+          <w:szCs w:val="24"/>
+        </w:rPr>
+        <w:t xml:space="preserve"> depois do </w:t>
+      </w:r>
+      <w:proofErr w:type="spellStart"/>
+      <w:r>
+        <w:rPr>
+          <w:rFonts w:ascii="Times New Roman" w:hAnsi="Times New Roman" w:cs="Times New Roman"/>
+          <w:sz w:val="24"/>
+          <w:szCs w:val="24"/>
+        </w:rPr>
+        <w:t>def</w:t>
+      </w:r>
+      <w:proofErr w:type="spellEnd"/>
+      <w:r>
+        <w:rPr>
+          <w:rFonts w:ascii="Times New Roman" w:hAnsi="Times New Roman" w:cs="Times New Roman"/>
+          <w:sz w:val="24"/>
+          <w:szCs w:val="24"/>
+        </w:rPr>
+        <w:t xml:space="preserve"> </w:t>
+      </w:r>
+      <w:proofErr w:type="spellStart"/>
+      <w:r>
+        <w:rPr>
+          <w:rFonts w:ascii="Times New Roman" w:hAnsi="Times New Roman" w:cs="Times New Roman"/>
+          <w:sz w:val="24"/>
+          <w:szCs w:val="24"/>
+        </w:rPr>
+        <w:t>init</w:t>
+      </w:r>
+      <w:proofErr w:type="spellEnd"/>
+      <w:r>
+        <w:rPr>
+          <w:rFonts w:ascii="Times New Roman" w:hAnsi="Times New Roman" w:cs="Times New Roman"/>
+          <w:sz w:val="24"/>
+          <w:szCs w:val="24"/>
+        </w:rPr>
+        <w:t xml:space="preserve"> da classe filha, basicamente serve para sobrescrever o </w:t>
+      </w:r>
+      <w:proofErr w:type="spellStart"/>
+      <w:r>
+        <w:rPr>
+          <w:rFonts w:ascii="Times New Roman" w:hAnsi="Times New Roman" w:cs="Times New Roman"/>
+          <w:sz w:val="24"/>
+          <w:szCs w:val="24"/>
+        </w:rPr>
+        <w:t>init</w:t>
+      </w:r>
+      <w:proofErr w:type="spellEnd"/>
+      <w:r>
+        <w:rPr>
+          <w:rFonts w:ascii="Times New Roman" w:hAnsi="Times New Roman" w:cs="Times New Roman"/>
+          <w:sz w:val="24"/>
+          <w:szCs w:val="24"/>
+        </w:rPr>
+        <w:t xml:space="preserve"> da classe filha pelo da classe mãe, e tudo o que vier abaixo dele, será conteúdo novo para acrescentar nessa classe.</w:t>
       </w:r>
     </w:p>
     <w:p>
@@ -6370,7 +7380,25 @@
           <w:sz w:val="24"/>
           <w:szCs w:val="24"/>
         </w:rPr>
-        <w:t>São métodos declarados com @classmethod. Quando criamos um método de classe, temos acesso aos atributos da classe. Da mesma forma com os atributos de classe, podemos acessar estes métodos de dentro dos métodos de instância, a partir de __class__, se desejarmos:</w:t>
+        <w:t>São métodos declarados com @classmethod. Quando criamos um método de classe, temos acesso aos atributos da classe. Da mesma forma com os atributos de classe, podemos acessar estes métodos de dentro dos métodos de instância, a partir de __</w:t>
+      </w:r>
+      <w:proofErr w:type="spellStart"/>
+      <w:r>
+        <w:rPr>
+          <w:rFonts w:ascii="Times New Roman" w:hAnsi="Times New Roman" w:cs="Times New Roman"/>
+          <w:sz w:val="24"/>
+          <w:szCs w:val="24"/>
+        </w:rPr>
+        <w:t>class</w:t>
+      </w:r>
+      <w:proofErr w:type="spellEnd"/>
+      <w:r>
+        <w:rPr>
+          <w:rFonts w:ascii="Times New Roman" w:hAnsi="Times New Roman" w:cs="Times New Roman"/>
+          <w:sz w:val="24"/>
+          <w:szCs w:val="24"/>
+        </w:rPr>
+        <w:t>__, se desejarmos:</w:t>
       </w:r>
     </w:p>
     <w:p>
@@ -6385,6 +7413,7 @@
           <w:szCs w:val="24"/>
         </w:rPr>
       </w:pPr>
+      <w:proofErr w:type="spellStart"/>
       <w:r>
         <w:rPr>
           <w:rFonts w:ascii="Times New Roman" w:hAnsi="Times New Roman" w:cs="Times New Roman"/>
@@ -6393,13 +7422,10 @@
           <w:sz w:val="24"/>
           <w:szCs w:val="24"/>
         </w:rPr>
-        <w:t>class Funcionario:</w:t>
-      </w:r>
-    </w:p>
-    <w:p>
-      <w:pPr>
-        <w:pStyle w:val="PargrafodaLista"/>
-        <w:ind w:left="2832"/>
+        <w:t>class</w:t>
+      </w:r>
+      <w:proofErr w:type="spellEnd"/>
+      <w:r>
         <w:rPr>
           <w:rFonts w:ascii="Times New Roman" w:hAnsi="Times New Roman" w:cs="Times New Roman"/>
           <w:i/>
@@ -6407,7 +7433,9 @@
           <w:sz w:val="24"/>
           <w:szCs w:val="24"/>
         </w:rPr>
-      </w:pPr>
+        <w:t xml:space="preserve"> </w:t>
+      </w:r>
+      <w:proofErr w:type="spellStart"/>
       <w:r>
         <w:rPr>
           <w:rFonts w:ascii="Times New Roman" w:hAnsi="Times New Roman" w:cs="Times New Roman"/>
@@ -6416,13 +7444,10 @@
           <w:sz w:val="24"/>
           <w:szCs w:val="24"/>
         </w:rPr>
-        <w:t xml:space="preserve">    prefixo = 'Instrutor'</w:t>
-      </w:r>
-    </w:p>
-    <w:p>
-      <w:pPr>
-        <w:pStyle w:val="PargrafodaLista"/>
-        <w:ind w:left="2832"/>
+        <w:t>Funcionario</w:t>
+      </w:r>
+      <w:proofErr w:type="spellEnd"/>
+      <w:r>
         <w:rPr>
           <w:rFonts w:ascii="Times New Roman" w:hAnsi="Times New Roman" w:cs="Times New Roman"/>
           <w:i/>
@@ -6430,7 +7455,8 @@
           <w:sz w:val="24"/>
           <w:szCs w:val="24"/>
         </w:rPr>
-      </w:pPr>
+        <w:t>:</w:t>
+      </w:r>
     </w:p>
     <w:p>
       <w:pPr>
@@ -6452,7 +7478,7 @@
           <w:sz w:val="24"/>
           <w:szCs w:val="24"/>
         </w:rPr>
-        <w:t xml:space="preserve">    @classmethod</w:t>
+        <w:t xml:space="preserve">    prefixo = 'Instrutor'</w:t>
       </w:r>
     </w:p>
     <w:p>
@@ -6467,7 +7493,11 @@
           <w:szCs w:val="24"/>
         </w:rPr>
       </w:pPr>
-      <w:r>
+    </w:p>
+    <w:p>
+      <w:pPr>
+        <w:pStyle w:val="PargrafodaLista"/>
+        <w:ind w:left="2832"/>
         <w:rPr>
           <w:rFonts w:ascii="Times New Roman" w:hAnsi="Times New Roman" w:cs="Times New Roman"/>
           <w:i/>
@@ -6475,18 +7505,6 @@
           <w:sz w:val="24"/>
           <w:szCs w:val="24"/>
         </w:rPr>
-        <w:t xml:space="preserve">    def info(cls):</w:t>
-      </w:r>
-    </w:p>
-    <w:p>
-      <w:pPr>
-        <w:pStyle w:val="PargrafodaLista"/>
-        <w:ind w:left="2832"/>
-        <w:rPr>
-          <w:rFonts w:ascii="Times New Roman" w:hAnsi="Times New Roman" w:cs="Times New Roman"/>
-          <w:sz w:val="24"/>
-          <w:szCs w:val="24"/>
-        </w:rPr>
       </w:pPr>
       <w:r>
         <w:rPr>
@@ -6496,7 +7514,183 @@
           <w:sz w:val="24"/>
           <w:szCs w:val="24"/>
         </w:rPr>
-        <w:t xml:space="preserve">        return f'Esse é um {cls.prefixo}'</w:t>
+        <w:t xml:space="preserve">    @classmethod</w:t>
+      </w:r>
+    </w:p>
+    <w:p>
+      <w:pPr>
+        <w:pStyle w:val="PargrafodaLista"/>
+        <w:ind w:left="2832"/>
+        <w:rPr>
+          <w:rFonts w:ascii="Times New Roman" w:hAnsi="Times New Roman" w:cs="Times New Roman"/>
+          <w:i/>
+          <w:iCs/>
+          <w:sz w:val="24"/>
+          <w:szCs w:val="24"/>
+        </w:rPr>
+      </w:pPr>
+      <w:r>
+        <w:rPr>
+          <w:rFonts w:ascii="Times New Roman" w:hAnsi="Times New Roman" w:cs="Times New Roman"/>
+          <w:i/>
+          <w:iCs/>
+          <w:sz w:val="24"/>
+          <w:szCs w:val="24"/>
+        </w:rPr>
+        <w:t xml:space="preserve">    </w:t>
+      </w:r>
+      <w:proofErr w:type="spellStart"/>
+      <w:r>
+        <w:rPr>
+          <w:rFonts w:ascii="Times New Roman" w:hAnsi="Times New Roman" w:cs="Times New Roman"/>
+          <w:i/>
+          <w:iCs/>
+          <w:sz w:val="24"/>
+          <w:szCs w:val="24"/>
+        </w:rPr>
+        <w:t>def</w:t>
+      </w:r>
+      <w:proofErr w:type="spellEnd"/>
+      <w:r>
+        <w:rPr>
+          <w:rFonts w:ascii="Times New Roman" w:hAnsi="Times New Roman" w:cs="Times New Roman"/>
+          <w:i/>
+          <w:iCs/>
+          <w:sz w:val="24"/>
+          <w:szCs w:val="24"/>
+        </w:rPr>
+        <w:t xml:space="preserve"> </w:t>
+      </w:r>
+      <w:proofErr w:type="spellStart"/>
+      <w:r>
+        <w:rPr>
+          <w:rFonts w:ascii="Times New Roman" w:hAnsi="Times New Roman" w:cs="Times New Roman"/>
+          <w:i/>
+          <w:iCs/>
+          <w:sz w:val="24"/>
+          <w:szCs w:val="24"/>
+        </w:rPr>
+        <w:t>info</w:t>
+      </w:r>
+      <w:proofErr w:type="spellEnd"/>
+      <w:r>
+        <w:rPr>
+          <w:rFonts w:ascii="Times New Roman" w:hAnsi="Times New Roman" w:cs="Times New Roman"/>
+          <w:i/>
+          <w:iCs/>
+          <w:sz w:val="24"/>
+          <w:szCs w:val="24"/>
+        </w:rPr>
+        <w:t>(</w:t>
+      </w:r>
+      <w:proofErr w:type="spellStart"/>
+      <w:r>
+        <w:rPr>
+          <w:rFonts w:ascii="Times New Roman" w:hAnsi="Times New Roman" w:cs="Times New Roman"/>
+          <w:i/>
+          <w:iCs/>
+          <w:sz w:val="24"/>
+          <w:szCs w:val="24"/>
+        </w:rPr>
+        <w:t>cls</w:t>
+      </w:r>
+      <w:proofErr w:type="spellEnd"/>
+      <w:r>
+        <w:rPr>
+          <w:rFonts w:ascii="Times New Roman" w:hAnsi="Times New Roman" w:cs="Times New Roman"/>
+          <w:i/>
+          <w:iCs/>
+          <w:sz w:val="24"/>
+          <w:szCs w:val="24"/>
+        </w:rPr>
+        <w:t>):</w:t>
+      </w:r>
+    </w:p>
+    <w:p>
+      <w:pPr>
+        <w:pStyle w:val="PargrafodaLista"/>
+        <w:ind w:left="2832"/>
+        <w:rPr>
+          <w:rFonts w:ascii="Times New Roman" w:hAnsi="Times New Roman" w:cs="Times New Roman"/>
+          <w:sz w:val="24"/>
+          <w:szCs w:val="24"/>
+        </w:rPr>
+      </w:pPr>
+      <w:r>
+        <w:rPr>
+          <w:rFonts w:ascii="Times New Roman" w:hAnsi="Times New Roman" w:cs="Times New Roman"/>
+          <w:i/>
+          <w:iCs/>
+          <w:sz w:val="24"/>
+          <w:szCs w:val="24"/>
+        </w:rPr>
+        <w:t xml:space="preserve">        </w:t>
+      </w:r>
+      <w:proofErr w:type="spellStart"/>
+      <w:r>
+        <w:rPr>
+          <w:rFonts w:ascii="Times New Roman" w:hAnsi="Times New Roman" w:cs="Times New Roman"/>
+          <w:i/>
+          <w:iCs/>
+          <w:sz w:val="24"/>
+          <w:szCs w:val="24"/>
+        </w:rPr>
+        <w:t>return</w:t>
+      </w:r>
+      <w:proofErr w:type="spellEnd"/>
+      <w:r>
+        <w:rPr>
+          <w:rFonts w:ascii="Times New Roman" w:hAnsi="Times New Roman" w:cs="Times New Roman"/>
+          <w:i/>
+          <w:iCs/>
+          <w:sz w:val="24"/>
+          <w:szCs w:val="24"/>
+        </w:rPr>
+        <w:t xml:space="preserve"> </w:t>
+      </w:r>
+      <w:proofErr w:type="spellStart"/>
+      <w:r>
+        <w:rPr>
+          <w:rFonts w:ascii="Times New Roman" w:hAnsi="Times New Roman" w:cs="Times New Roman"/>
+          <w:i/>
+          <w:iCs/>
+          <w:sz w:val="24"/>
+          <w:szCs w:val="24"/>
+        </w:rPr>
+        <w:t>f'Esse</w:t>
+      </w:r>
+      <w:proofErr w:type="spellEnd"/>
+      <w:r>
+        <w:rPr>
+          <w:rFonts w:ascii="Times New Roman" w:hAnsi="Times New Roman" w:cs="Times New Roman"/>
+          <w:i/>
+          <w:iCs/>
+          <w:sz w:val="24"/>
+          <w:szCs w:val="24"/>
+        </w:rPr>
+        <w:t xml:space="preserve"> é um {</w:t>
+      </w:r>
+      <w:proofErr w:type="spellStart"/>
+      <w:r>
+        <w:rPr>
+          <w:rFonts w:ascii="Times New Roman" w:hAnsi="Times New Roman" w:cs="Times New Roman"/>
+          <w:i/>
+          <w:iCs/>
+          <w:sz w:val="24"/>
+          <w:szCs w:val="24"/>
+        </w:rPr>
+        <w:t>cls.prefixo</w:t>
+      </w:r>
+      <w:proofErr w:type="spellEnd"/>
+      <w:r>
+        <w:rPr>
+          <w:rFonts w:ascii="Times New Roman" w:hAnsi="Times New Roman" w:cs="Times New Roman"/>
+          <w:i/>
+          <w:iCs/>
+          <w:sz w:val="24"/>
+          <w:szCs w:val="24"/>
+        </w:rPr>
+        <w:t>}'</w:t>
       </w:r>
     </w:p>
     <w:p>
@@ -6518,7 +7712,43 @@
           <w:sz w:val="24"/>
           <w:szCs w:val="24"/>
         </w:rPr>
-        <w:t>Perceba que, ao invés de self, passamos cls para o método, já que neste caso sempre recebemos uma instância da classe como primeiro argumento. O nome cls é uma convenção, assim como self.</w:t>
+        <w:t xml:space="preserve">Perceba que, ao invés de self, passamos </w:t>
+      </w:r>
+      <w:proofErr w:type="spellStart"/>
+      <w:r>
+        <w:rPr>
+          <w:rFonts w:ascii="Times New Roman" w:hAnsi="Times New Roman" w:cs="Times New Roman"/>
+          <w:sz w:val="24"/>
+          <w:szCs w:val="24"/>
+        </w:rPr>
+        <w:t>cls</w:t>
+      </w:r>
+      <w:proofErr w:type="spellEnd"/>
+      <w:r>
+        <w:rPr>
+          <w:rFonts w:ascii="Times New Roman" w:hAnsi="Times New Roman" w:cs="Times New Roman"/>
+          <w:sz w:val="24"/>
+          <w:szCs w:val="24"/>
+        </w:rPr>
+        <w:t xml:space="preserve"> para o método, já que neste caso sempre recebemos uma instância da classe como primeiro argumento. O nome </w:t>
+      </w:r>
+      <w:proofErr w:type="spellStart"/>
+      <w:r>
+        <w:rPr>
+          <w:rFonts w:ascii="Times New Roman" w:hAnsi="Times New Roman" w:cs="Times New Roman"/>
+          <w:sz w:val="24"/>
+          <w:szCs w:val="24"/>
+        </w:rPr>
+        <w:t>cls</w:t>
+      </w:r>
+      <w:proofErr w:type="spellEnd"/>
+      <w:r>
+        <w:rPr>
+          <w:rFonts w:ascii="Times New Roman" w:hAnsi="Times New Roman" w:cs="Times New Roman"/>
+          <w:sz w:val="24"/>
+          <w:szCs w:val="24"/>
+        </w:rPr>
+        <w:t xml:space="preserve"> é uma convenção, assim como self.</w:t>
       </w:r>
     </w:p>
     <w:p>
@@ -6596,6 +7826,7 @@
           <w:szCs w:val="24"/>
         </w:rPr>
       </w:pPr>
+      <w:proofErr w:type="spellStart"/>
       <w:r>
         <w:rPr>
           <w:rFonts w:ascii="Times New Roman" w:hAnsi="Times New Roman" w:cs="Times New Roman"/>
@@ -6604,14 +7835,10 @@
           <w:sz w:val="24"/>
           <w:szCs w:val="24"/>
         </w:rPr>
-        <w:t>class FolhaDePagamento:</w:t>
-      </w:r>
-    </w:p>
-    <w:p>
-      <w:pPr>
-        <w:spacing w:line="360" w:lineRule="auto"/>
-        <w:ind w:left="2832"/>
-        <w:jc w:val="both"/>
+        <w:t>class</w:t>
+      </w:r>
+      <w:proofErr w:type="spellEnd"/>
+      <w:r>
         <w:rPr>
           <w:rFonts w:ascii="Times New Roman" w:hAnsi="Times New Roman" w:cs="Times New Roman"/>
           <w:i/>
@@ -6619,7 +7846,9 @@
           <w:sz w:val="24"/>
           <w:szCs w:val="24"/>
         </w:rPr>
-      </w:pPr>
+        <w:t xml:space="preserve"> </w:t>
+      </w:r>
+      <w:proofErr w:type="spellStart"/>
       <w:r>
         <w:rPr>
           <w:rFonts w:ascii="Times New Roman" w:hAnsi="Times New Roman" w:cs="Times New Roman"/>
@@ -6628,14 +7857,10 @@
           <w:sz w:val="24"/>
           <w:szCs w:val="24"/>
         </w:rPr>
-        <w:t xml:space="preserve">    @staticmethod</w:t>
-      </w:r>
-    </w:p>
-    <w:p>
-      <w:pPr>
-        <w:spacing w:line="360" w:lineRule="auto"/>
-        <w:ind w:left="2832"/>
-        <w:jc w:val="both"/>
+        <w:t>FolhaDePagamento</w:t>
+      </w:r>
+      <w:proofErr w:type="spellEnd"/>
+      <w:r>
         <w:rPr>
           <w:rFonts w:ascii="Times New Roman" w:hAnsi="Times New Roman" w:cs="Times New Roman"/>
           <w:i/>
@@ -6643,8 +7868,14 @@
           <w:sz w:val="24"/>
           <w:szCs w:val="24"/>
         </w:rPr>
-      </w:pPr>
-      <w:r>
+        <w:t>:</w:t>
+      </w:r>
+    </w:p>
+    <w:p>
+      <w:pPr>
+        <w:spacing w:line="360" w:lineRule="auto"/>
+        <w:ind w:left="2832"/>
+        <w:jc w:val="both"/>
         <w:rPr>
           <w:rFonts w:ascii="Times New Roman" w:hAnsi="Times New Roman" w:cs="Times New Roman"/>
           <w:i/>
@@ -6652,19 +7883,6 @@
           <w:sz w:val="24"/>
           <w:szCs w:val="24"/>
         </w:rPr>
-        <w:t xml:space="preserve">    def log():</w:t>
-      </w:r>
-    </w:p>
-    <w:p>
-      <w:pPr>
-        <w:spacing w:line="360" w:lineRule="auto"/>
-        <w:ind w:left="2832"/>
-        <w:jc w:val="both"/>
-        <w:rPr>
-          <w:rFonts w:ascii="Times New Roman" w:hAnsi="Times New Roman" w:cs="Times New Roman"/>
-          <w:sz w:val="24"/>
-          <w:szCs w:val="24"/>
-        </w:rPr>
       </w:pPr>
       <w:r>
         <w:rPr>
@@ -6674,7 +7892,119 @@
           <w:sz w:val="24"/>
           <w:szCs w:val="24"/>
         </w:rPr>
-        <w:t xml:space="preserve">        return f'Isso é um log qualquer'</w:t>
+        <w:t xml:space="preserve">    @staticmethod</w:t>
+      </w:r>
+    </w:p>
+    <w:p>
+      <w:pPr>
+        <w:spacing w:line="360" w:lineRule="auto"/>
+        <w:ind w:left="2832"/>
+        <w:jc w:val="both"/>
+        <w:rPr>
+          <w:rFonts w:ascii="Times New Roman" w:hAnsi="Times New Roman" w:cs="Times New Roman"/>
+          <w:i/>
+          <w:iCs/>
+          <w:sz w:val="24"/>
+          <w:szCs w:val="24"/>
+        </w:rPr>
+      </w:pPr>
+      <w:r>
+        <w:rPr>
+          <w:rFonts w:ascii="Times New Roman" w:hAnsi="Times New Roman" w:cs="Times New Roman"/>
+          <w:i/>
+          <w:iCs/>
+          <w:sz w:val="24"/>
+          <w:szCs w:val="24"/>
+        </w:rPr>
+        <w:t xml:space="preserve">    </w:t>
+      </w:r>
+      <w:proofErr w:type="spellStart"/>
+      <w:r>
+        <w:rPr>
+          <w:rFonts w:ascii="Times New Roman" w:hAnsi="Times New Roman" w:cs="Times New Roman"/>
+          <w:i/>
+          <w:iCs/>
+          <w:sz w:val="24"/>
+          <w:szCs w:val="24"/>
+        </w:rPr>
+        <w:t>def</w:t>
+      </w:r>
+      <w:proofErr w:type="spellEnd"/>
+      <w:r>
+        <w:rPr>
+          <w:rFonts w:ascii="Times New Roman" w:hAnsi="Times New Roman" w:cs="Times New Roman"/>
+          <w:i/>
+          <w:iCs/>
+          <w:sz w:val="24"/>
+          <w:szCs w:val="24"/>
+        </w:rPr>
+        <w:t xml:space="preserve"> log():</w:t>
+      </w:r>
+    </w:p>
+    <w:p>
+      <w:pPr>
+        <w:spacing w:line="360" w:lineRule="auto"/>
+        <w:ind w:left="2832"/>
+        <w:jc w:val="both"/>
+        <w:rPr>
+          <w:rFonts w:ascii="Times New Roman" w:hAnsi="Times New Roman" w:cs="Times New Roman"/>
+          <w:sz w:val="24"/>
+          <w:szCs w:val="24"/>
+        </w:rPr>
+      </w:pPr>
+      <w:r>
+        <w:rPr>
+          <w:rFonts w:ascii="Times New Roman" w:hAnsi="Times New Roman" w:cs="Times New Roman"/>
+          <w:i/>
+          <w:iCs/>
+          <w:sz w:val="24"/>
+          <w:szCs w:val="24"/>
+        </w:rPr>
+        <w:t xml:space="preserve">        </w:t>
+      </w:r>
+      <w:proofErr w:type="spellStart"/>
+      <w:r>
+        <w:rPr>
+          <w:rFonts w:ascii="Times New Roman" w:hAnsi="Times New Roman" w:cs="Times New Roman"/>
+          <w:i/>
+          <w:iCs/>
+          <w:sz w:val="24"/>
+          <w:szCs w:val="24"/>
+        </w:rPr>
+        <w:t>return</w:t>
+      </w:r>
+      <w:proofErr w:type="spellEnd"/>
+      <w:r>
+        <w:rPr>
+          <w:rFonts w:ascii="Times New Roman" w:hAnsi="Times New Roman" w:cs="Times New Roman"/>
+          <w:i/>
+          <w:iCs/>
+          <w:sz w:val="24"/>
+          <w:szCs w:val="24"/>
+        </w:rPr>
+        <w:t xml:space="preserve"> </w:t>
+      </w:r>
+      <w:proofErr w:type="spellStart"/>
+      <w:r>
+        <w:rPr>
+          <w:rFonts w:ascii="Times New Roman" w:hAnsi="Times New Roman" w:cs="Times New Roman"/>
+          <w:i/>
+          <w:iCs/>
+          <w:sz w:val="24"/>
+          <w:szCs w:val="24"/>
+        </w:rPr>
+        <w:t>f'Isso</w:t>
+      </w:r>
+      <w:proofErr w:type="spellEnd"/>
+      <w:r>
+        <w:rPr>
+          <w:rFonts w:ascii="Times New Roman" w:hAnsi="Times New Roman" w:cs="Times New Roman"/>
+          <w:i/>
+          <w:iCs/>
+          <w:sz w:val="24"/>
+          <w:szCs w:val="24"/>
+        </w:rPr>
+        <w:t xml:space="preserve"> é um log qualquer'</w:t>
       </w:r>
     </w:p>
     <w:p>
@@ -6781,7 +8111,25 @@
           <w:szCs w:val="24"/>
         </w:rPr>
         <w:lastRenderedPageBreak/>
-        <w:t>Alguns pythonistas não aconselham o uso do @staticmethod, já que poderia ser substituído por uma simples função no corpo do módulo. Outros mais puristas entendem que os métodos estáticos fazem sentido, sim, e que devem ser vistos como responsabilidade das classes.</w:t>
+        <w:t xml:space="preserve">Alguns </w:t>
+      </w:r>
+      <w:proofErr w:type="spellStart"/>
+      <w:r>
+        <w:rPr>
+          <w:rFonts w:ascii="Times New Roman" w:hAnsi="Times New Roman" w:cs="Times New Roman"/>
+          <w:sz w:val="24"/>
+          <w:szCs w:val="24"/>
+        </w:rPr>
+        <w:t>pythonistas</w:t>
+      </w:r>
+      <w:proofErr w:type="spellEnd"/>
+      <w:r>
+        <w:rPr>
+          <w:rFonts w:ascii="Times New Roman" w:hAnsi="Times New Roman" w:cs="Times New Roman"/>
+          <w:sz w:val="24"/>
+          <w:szCs w:val="24"/>
+        </w:rPr>
+        <w:t xml:space="preserve"> não aconselham o uso do @staticmethod, já que poderia ser substituído por uma simples função no corpo do módulo. Outros mais puristas entendem que os métodos estáticos fazem sentido, sim, e que devem ser vistos como responsabilidade das classes.</w:t>
       </w:r>
     </w:p>
     <w:p>
@@ -6941,7 +8289,31 @@
           <w:szCs w:val="24"/>
           <w:u w:val="single"/>
         </w:rPr>
-        <w:t>Aula 3 – Reduzindo ifs Com Polimorfismo:</w:t>
+        <w:t xml:space="preserve">Aula 3 – Reduzindo </w:t>
+      </w:r>
+      <w:proofErr w:type="spellStart"/>
+      <w:r>
+        <w:rPr>
+          <w:rFonts w:ascii="Times New Roman" w:hAnsi="Times New Roman" w:cs="Times New Roman"/>
+          <w:b/>
+          <w:bCs/>
+          <w:sz w:val="24"/>
+          <w:szCs w:val="24"/>
+          <w:u w:val="single"/>
+        </w:rPr>
+        <w:t>ifs</w:t>
+      </w:r>
+      <w:proofErr w:type="spellEnd"/>
+      <w:r>
+        <w:rPr>
+          <w:rFonts w:ascii="Times New Roman" w:hAnsi="Times New Roman" w:cs="Times New Roman"/>
+          <w:b/>
+          <w:bCs/>
+          <w:sz w:val="24"/>
+          <w:szCs w:val="24"/>
+          <w:u w:val="single"/>
+        </w:rPr>
+        <w:t xml:space="preserve"> Com Polimorfismo:</w:t>
       </w:r>
     </w:p>
     <w:p>
@@ -7144,7 +8516,25 @@
           <w:sz w:val="24"/>
           <w:szCs w:val="24"/>
         </w:rPr>
-        <w:t>Criamos uma variável chamada detalhe e utilizamos um if atribuído à ela para definir o que será exibido, duração ou temporadas.</w:t>
+        <w:t xml:space="preserve">Criamos uma variável chamada detalhe e utilizamos um if atribuído </w:t>
+      </w:r>
+      <w:proofErr w:type="gramStart"/>
+      <w:r>
+        <w:rPr>
+          <w:rFonts w:ascii="Times New Roman" w:hAnsi="Times New Roman" w:cs="Times New Roman"/>
+          <w:sz w:val="24"/>
+          <w:szCs w:val="24"/>
+        </w:rPr>
+        <w:t>à</w:t>
+      </w:r>
+      <w:proofErr w:type="gramEnd"/>
+      <w:r>
+        <w:rPr>
+          <w:rFonts w:ascii="Times New Roman" w:hAnsi="Times New Roman" w:cs="Times New Roman"/>
+          <w:sz w:val="24"/>
+          <w:szCs w:val="24"/>
+        </w:rPr>
+        <w:t xml:space="preserve"> ela para definir o que será exibido, duração ou temporadas.</w:t>
       </w:r>
     </w:p>
     <w:p>
@@ -7186,15 +8576,77 @@
           <w:sz w:val="24"/>
           <w:szCs w:val="24"/>
         </w:rPr>
-        <w:t>(hasattr(has atribute))</w:t>
-      </w:r>
-      <w:r>
-        <w:rPr>
-          <w:rFonts w:ascii="Times New Roman" w:hAnsi="Times New Roman" w:cs="Times New Roman"/>
-          <w:sz w:val="24"/>
-          <w:szCs w:val="24"/>
-        </w:rPr>
-        <w:t xml:space="preserve"> ‘duracao’, se não, exibe a temporada.</w:t>
+        <w:t>(</w:t>
+      </w:r>
+      <w:proofErr w:type="spellStart"/>
+      <w:r>
+        <w:rPr>
+          <w:rFonts w:ascii="Times New Roman" w:hAnsi="Times New Roman" w:cs="Times New Roman"/>
+          <w:i/>
+          <w:iCs/>
+          <w:sz w:val="24"/>
+          <w:szCs w:val="24"/>
+        </w:rPr>
+        <w:t>hasattr</w:t>
+      </w:r>
+      <w:proofErr w:type="spellEnd"/>
+      <w:r>
+        <w:rPr>
+          <w:rFonts w:ascii="Times New Roman" w:hAnsi="Times New Roman" w:cs="Times New Roman"/>
+          <w:i/>
+          <w:iCs/>
+          <w:sz w:val="24"/>
+          <w:szCs w:val="24"/>
+        </w:rPr>
+        <w:t>(</w:t>
+      </w:r>
+      <w:proofErr w:type="spellStart"/>
+      <w:r>
+        <w:rPr>
+          <w:rFonts w:ascii="Times New Roman" w:hAnsi="Times New Roman" w:cs="Times New Roman"/>
+          <w:i/>
+          <w:iCs/>
+          <w:sz w:val="24"/>
+          <w:szCs w:val="24"/>
+        </w:rPr>
+        <w:t>has</w:t>
+      </w:r>
+      <w:proofErr w:type="spellEnd"/>
+      <w:r>
+        <w:rPr>
+          <w:rFonts w:ascii="Times New Roman" w:hAnsi="Times New Roman" w:cs="Times New Roman"/>
+          <w:i/>
+          <w:iCs/>
+          <w:sz w:val="24"/>
+          <w:szCs w:val="24"/>
+        </w:rPr>
+        <w:t xml:space="preserve"> atribute))</w:t>
+      </w:r>
+      <w:r>
+        <w:rPr>
+          <w:rFonts w:ascii="Times New Roman" w:hAnsi="Times New Roman" w:cs="Times New Roman"/>
+          <w:sz w:val="24"/>
+          <w:szCs w:val="24"/>
+        </w:rPr>
+        <w:t xml:space="preserve"> ‘</w:t>
+      </w:r>
+      <w:proofErr w:type="spellStart"/>
+      <w:r>
+        <w:rPr>
+          <w:rFonts w:ascii="Times New Roman" w:hAnsi="Times New Roman" w:cs="Times New Roman"/>
+          <w:sz w:val="24"/>
+          <w:szCs w:val="24"/>
+        </w:rPr>
+        <w:t>duracao</w:t>
+      </w:r>
+      <w:proofErr w:type="spellEnd"/>
+      <w:r>
+        <w:rPr>
+          <w:rFonts w:ascii="Times New Roman" w:hAnsi="Times New Roman" w:cs="Times New Roman"/>
+          <w:sz w:val="24"/>
+          <w:szCs w:val="24"/>
+        </w:rPr>
+        <w:t>’, se não, exibe a temporada.</w:t>
       </w:r>
     </w:p>
     <w:p>
@@ -7262,6 +8714,7 @@
         </w:rPr>
         <w:t xml:space="preserve">O for está dizendo que para cada programa, ou seja, item, dentro da variável </w:t>
       </w:r>
+      <w:proofErr w:type="spellStart"/>
       <w:r>
         <w:rPr>
           <w:rFonts w:ascii="Times New Roman" w:hAnsi="Times New Roman" w:cs="Times New Roman"/>
@@ -7272,6 +8725,7 @@
         </w:rPr>
         <w:t>filmes_e_series</w:t>
       </w:r>
+      <w:proofErr w:type="spellEnd"/>
       <w:r>
         <w:rPr>
           <w:rFonts w:ascii="Times New Roman" w:hAnsi="Times New Roman" w:cs="Times New Roman"/>
@@ -7488,7 +8942,25 @@
           <w:sz w:val="24"/>
           <w:szCs w:val="24"/>
         </w:rPr>
-        <w:t xml:space="preserve">Para economizar ifs, podemos evitar fazer tudo o que foi dito ali em cima (para imprimir uma coisa diferente para cada objeto) e simplesmente criar um novo método chamado imprime para a super classe, </w:t>
+        <w:t xml:space="preserve">Para economizar </w:t>
+      </w:r>
+      <w:proofErr w:type="spellStart"/>
+      <w:r>
+        <w:rPr>
+          <w:rFonts w:ascii="Times New Roman" w:hAnsi="Times New Roman" w:cs="Times New Roman"/>
+          <w:sz w:val="24"/>
+          <w:szCs w:val="24"/>
+        </w:rPr>
+        <w:t>ifs</w:t>
+      </w:r>
+      <w:proofErr w:type="spellEnd"/>
+      <w:r>
+        <w:rPr>
+          <w:rFonts w:ascii="Times New Roman" w:hAnsi="Times New Roman" w:cs="Times New Roman"/>
+          <w:sz w:val="24"/>
+          <w:szCs w:val="24"/>
+        </w:rPr>
+        <w:t xml:space="preserve">, podemos evitar fazer tudo o que foi dito ali em cima (para imprimir uma coisa diferente para cada objeto) e simplesmente criar um novo método chamado imprime para a super classe, </w:t>
       </w:r>
       <w:r>
         <w:rPr>
@@ -7552,7 +9024,25 @@
           <w:sz w:val="24"/>
           <w:szCs w:val="24"/>
         </w:rPr>
-        <w:t>Os objetos devem saber se imprimir, assim como uma string sabe se imprimir quando você manda ela imprimir.</w:t>
+        <w:t xml:space="preserve">Os objetos devem saber se imprimir, assim como uma string sabe se imprimir quando você </w:t>
+      </w:r>
+      <w:proofErr w:type="gramStart"/>
+      <w:r>
+        <w:rPr>
+          <w:rFonts w:ascii="Times New Roman" w:hAnsi="Times New Roman" w:cs="Times New Roman"/>
+          <w:sz w:val="24"/>
+          <w:szCs w:val="24"/>
+        </w:rPr>
+        <w:t>manda ela</w:t>
+      </w:r>
+      <w:proofErr w:type="gramEnd"/>
+      <w:r>
+        <w:rPr>
+          <w:rFonts w:ascii="Times New Roman" w:hAnsi="Times New Roman" w:cs="Times New Roman"/>
+          <w:sz w:val="24"/>
+          <w:szCs w:val="24"/>
+        </w:rPr>
+        <w:t xml:space="preserve"> imprimir.</w:t>
       </w:r>
     </w:p>
     <w:p>
@@ -7881,6 +9371,7 @@
         </w:rPr>
         <w:t xml:space="preserve">, falando para ele que, a cada programa em </w:t>
       </w:r>
+      <w:proofErr w:type="spellStart"/>
       <w:r>
         <w:rPr>
           <w:rFonts w:ascii="Times New Roman" w:hAnsi="Times New Roman" w:cs="Times New Roman"/>
@@ -7891,6 +9382,7 @@
         </w:rPr>
         <w:t>filmes_e_series</w:t>
       </w:r>
+      <w:proofErr w:type="spellEnd"/>
       <w:r>
         <w:rPr>
           <w:rFonts w:ascii="Times New Roman" w:hAnsi="Times New Roman" w:cs="Times New Roman"/>
@@ -8077,6 +9569,7 @@
         </w:rPr>
         <w:t xml:space="preserve">, quando for a vez do filme ser impresso, e o método específico da </w:t>
       </w:r>
+      <w:proofErr w:type="spellStart"/>
       <w:r>
         <w:rPr>
           <w:rFonts w:ascii="Times New Roman" w:hAnsi="Times New Roman" w:cs="Times New Roman"/>
@@ -8097,6 +9590,7 @@
         </w:rPr>
         <w:t>erie</w:t>
       </w:r>
+      <w:proofErr w:type="spellEnd"/>
       <w:r>
         <w:rPr>
           <w:rFonts w:ascii="Times New Roman" w:hAnsi="Times New Roman" w:cs="Times New Roman"/>
@@ -8223,6 +9717,7 @@
         </w:rPr>
         <w:t xml:space="preserve"> reduzindo os </w:t>
       </w:r>
+      <w:proofErr w:type="spellStart"/>
       <w:r>
         <w:rPr>
           <w:rFonts w:ascii="Times New Roman" w:hAnsi="Times New Roman" w:cs="Times New Roman"/>
@@ -8233,6 +9728,7 @@
         </w:rPr>
         <w:t>if’s</w:t>
       </w:r>
+      <w:proofErr w:type="spellEnd"/>
       <w:r>
         <w:rPr>
           <w:rFonts w:ascii="Times New Roman" w:hAnsi="Times New Roman" w:cs="Times New Roman"/>
@@ -8329,7 +9825,43 @@
           <w:sz w:val="24"/>
           <w:szCs w:val="24"/>
         </w:rPr>
-        <w:t>Um exemplo é o __init__, onde o python, por convenção, já identifica que é o inicializador da classe.</w:t>
+        <w:t>Um exemplo é o __</w:t>
+      </w:r>
+      <w:proofErr w:type="spellStart"/>
+      <w:r>
+        <w:rPr>
+          <w:rFonts w:ascii="Times New Roman" w:hAnsi="Times New Roman" w:cs="Times New Roman"/>
+          <w:sz w:val="24"/>
+          <w:szCs w:val="24"/>
+        </w:rPr>
+        <w:t>init</w:t>
+      </w:r>
+      <w:proofErr w:type="spellEnd"/>
+      <w:r>
+        <w:rPr>
+          <w:rFonts w:ascii="Times New Roman" w:hAnsi="Times New Roman" w:cs="Times New Roman"/>
+          <w:sz w:val="24"/>
+          <w:szCs w:val="24"/>
+        </w:rPr>
+        <w:t xml:space="preserve">__, onde o python, por convenção, já identifica que é o </w:t>
+      </w:r>
+      <w:proofErr w:type="spellStart"/>
+      <w:r>
+        <w:rPr>
+          <w:rFonts w:ascii="Times New Roman" w:hAnsi="Times New Roman" w:cs="Times New Roman"/>
+          <w:sz w:val="24"/>
+          <w:szCs w:val="24"/>
+        </w:rPr>
+        <w:t>inicializador</w:t>
+      </w:r>
+      <w:proofErr w:type="spellEnd"/>
+      <w:r>
+        <w:rPr>
+          <w:rFonts w:ascii="Times New Roman" w:hAnsi="Times New Roman" w:cs="Times New Roman"/>
+          <w:sz w:val="24"/>
+          <w:szCs w:val="24"/>
+        </w:rPr>
+        <w:t xml:space="preserve"> da classe.</w:t>
       </w:r>
     </w:p>
     <w:p>
@@ -8379,6 +9911,7 @@
         </w:rPr>
         <w:t xml:space="preserve">Já existe um método que nos ajuda com isso, chamado de </w:t>
       </w:r>
+      <w:proofErr w:type="spellStart"/>
       <w:r>
         <w:rPr>
           <w:rFonts w:ascii="Times New Roman" w:hAnsi="Times New Roman" w:cs="Times New Roman"/>
@@ -8387,7 +9920,18 @@
           <w:sz w:val="24"/>
           <w:szCs w:val="24"/>
         </w:rPr>
-        <w:t>def __str__(self):</w:t>
+        <w:t>def</w:t>
+      </w:r>
+      <w:proofErr w:type="spellEnd"/>
+      <w:r>
+        <w:rPr>
+          <w:rFonts w:ascii="Times New Roman" w:hAnsi="Times New Roman" w:cs="Times New Roman"/>
+          <w:i/>
+          <w:iCs/>
+          <w:sz w:val="24"/>
+          <w:szCs w:val="24"/>
+        </w:rPr>
+        <w:t xml:space="preserve"> __str__(self):</w:t>
       </w:r>
       <w:r>
         <w:rPr>
@@ -8596,6 +10140,7 @@
         </w:rPr>
         <w:t xml:space="preserve"> (variável) que está na lista </w:t>
       </w:r>
+      <w:proofErr w:type="spellStart"/>
       <w:r>
         <w:rPr>
           <w:rFonts w:ascii="Times New Roman" w:hAnsi="Times New Roman" w:cs="Times New Roman"/>
@@ -8606,6 +10151,7 @@
         </w:rPr>
         <w:t>filmes_e_series</w:t>
       </w:r>
+      <w:proofErr w:type="spellEnd"/>
       <w:r>
         <w:rPr>
           <w:rFonts w:ascii="Times New Roman" w:hAnsi="Times New Roman" w:cs="Times New Roman"/>
@@ -8982,6 +10528,7 @@
         </w:rPr>
         <w:t xml:space="preserve">Apesar de o conteúdo exibido e o comportamento ser teoricamente o mesmo, na prática o nosso código ficou muito melhor e mais </w:t>
       </w:r>
+      <w:proofErr w:type="spellStart"/>
       <w:r>
         <w:rPr>
           <w:rFonts w:ascii="Times New Roman" w:hAnsi="Times New Roman" w:cs="Times New Roman"/>
@@ -8992,6 +10539,7 @@
         </w:rPr>
         <w:t>pythonico</w:t>
       </w:r>
+      <w:proofErr w:type="spellEnd"/>
       <w:r>
         <w:rPr>
           <w:rFonts w:ascii="Times New Roman" w:hAnsi="Times New Roman" w:cs="Times New Roman"/>
@@ -9022,7 +10570,25 @@
           <w:sz w:val="24"/>
           <w:szCs w:val="24"/>
         </w:rPr>
-        <w:t xml:space="preserve"> __repr__: </w:t>
+        <w:t xml:space="preserve"> __</w:t>
+      </w:r>
+      <w:proofErr w:type="spellStart"/>
+      <w:r>
+        <w:rPr>
+          <w:rFonts w:ascii="Times New Roman" w:hAnsi="Times New Roman" w:cs="Times New Roman"/>
+          <w:sz w:val="24"/>
+          <w:szCs w:val="24"/>
+        </w:rPr>
+        <w:t>repr</w:t>
+      </w:r>
+      <w:proofErr w:type="spellEnd"/>
+      <w:r>
+        <w:rPr>
+          <w:rFonts w:ascii="Times New Roman" w:hAnsi="Times New Roman" w:cs="Times New Roman"/>
+          <w:sz w:val="24"/>
+          <w:szCs w:val="24"/>
+        </w:rPr>
+        <w:t xml:space="preserve">__: </w:t>
       </w:r>
     </w:p>
     <w:p>
@@ -9044,7 +10610,25 @@
           <w:sz w:val="24"/>
           <w:szCs w:val="24"/>
         </w:rPr>
-        <w:t>Assim como o __str__, existe outro método especial chamado __repr__, que é usado para mostrar uma representação que ajude no debug ou log de um código.</w:t>
+        <w:t>Assim como o __str__, existe outro método especial chamado __</w:t>
+      </w:r>
+      <w:proofErr w:type="spellStart"/>
+      <w:r>
+        <w:rPr>
+          <w:rFonts w:ascii="Times New Roman" w:hAnsi="Times New Roman" w:cs="Times New Roman"/>
+          <w:sz w:val="24"/>
+          <w:szCs w:val="24"/>
+        </w:rPr>
+        <w:t>repr</w:t>
+      </w:r>
+      <w:proofErr w:type="spellEnd"/>
+      <w:r>
+        <w:rPr>
+          <w:rFonts w:ascii="Times New Roman" w:hAnsi="Times New Roman" w:cs="Times New Roman"/>
+          <w:sz w:val="24"/>
+          <w:szCs w:val="24"/>
+        </w:rPr>
+        <w:t>__, que é usado para mostrar uma representação que ajude no debug ou log de um código.</w:t>
       </w:r>
     </w:p>
     <w:p>
@@ -9090,13 +10674,10 @@
           <w:sz w:val="24"/>
           <w:szCs w:val="24"/>
         </w:rPr>
-        <w:t>&gt; Filme(nome='vingadores', ano=2018, duracao=160)</w:t>
-      </w:r>
-    </w:p>
-    <w:p>
-      <w:pPr>
-        <w:spacing w:line="360" w:lineRule="auto"/>
-        <w:jc w:val="center"/>
+        <w:t xml:space="preserve">&gt; Filme(nome='vingadores', ano=2018, </w:t>
+      </w:r>
+      <w:proofErr w:type="spellStart"/>
+      <w:r>
         <w:rPr>
           <w:rFonts w:ascii="Times New Roman" w:hAnsi="Times New Roman" w:cs="Times New Roman"/>
           <w:i/>
@@ -9104,7 +10685,9 @@
           <w:sz w:val="24"/>
           <w:szCs w:val="24"/>
         </w:rPr>
-      </w:pPr>
+        <w:t>duracao</w:t>
+      </w:r>
+      <w:proofErr w:type="spellEnd"/>
       <w:r>
         <w:rPr>
           <w:rFonts w:ascii="Times New Roman" w:hAnsi="Times New Roman" w:cs="Times New Roman"/>
@@ -9113,6 +10696,29 @@
           <w:sz w:val="24"/>
           <w:szCs w:val="24"/>
         </w:rPr>
+        <w:t>=160)</w:t>
+      </w:r>
+    </w:p>
+    <w:p>
+      <w:pPr>
+        <w:spacing w:line="360" w:lineRule="auto"/>
+        <w:jc w:val="center"/>
+        <w:rPr>
+          <w:rFonts w:ascii="Times New Roman" w:hAnsi="Times New Roman" w:cs="Times New Roman"/>
+          <w:i/>
+          <w:iCs/>
+          <w:sz w:val="24"/>
+          <w:szCs w:val="24"/>
+        </w:rPr>
+      </w:pPr>
+      <w:r>
+        <w:rPr>
+          <w:rFonts w:ascii="Times New Roman" w:hAnsi="Times New Roman" w:cs="Times New Roman"/>
+          <w:i/>
+          <w:iCs/>
+          <w:sz w:val="24"/>
+          <w:szCs w:val="24"/>
+        </w:rPr>
         <w:t>&gt; "Filme: Vingadores de 2018 - 160 min"</w:t>
       </w:r>
     </w:p>
@@ -9159,6 +10765,7 @@
         </w:rPr>
         <w:t xml:space="preserve">Outro exemplo, se chamarmos o </w:t>
       </w:r>
+      <w:proofErr w:type="spellStart"/>
       <w:r>
         <w:rPr>
           <w:rFonts w:ascii="Times New Roman" w:hAnsi="Times New Roman" w:cs="Times New Roman"/>
@@ -9169,6 +10776,7 @@
         </w:rPr>
         <w:t>repr</w:t>
       </w:r>
+      <w:proofErr w:type="spellEnd"/>
       <w:r>
         <w:rPr>
           <w:rFonts w:ascii="Times New Roman" w:hAnsi="Times New Roman" w:cs="Times New Roman"/>
@@ -9177,6 +10785,7 @@
         </w:rPr>
         <w:t xml:space="preserve"> de um objeto do tipo </w:t>
       </w:r>
+      <w:proofErr w:type="spellStart"/>
       <w:r>
         <w:rPr>
           <w:rFonts w:ascii="Times New Roman" w:hAnsi="Times New Roman" w:cs="Times New Roman"/>
@@ -9187,6 +10796,7 @@
         </w:rPr>
         <w:t>list</w:t>
       </w:r>
+      <w:proofErr w:type="spellEnd"/>
       <w:r>
         <w:rPr>
           <w:rFonts w:ascii="Times New Roman" w:hAnsi="Times New Roman" w:cs="Times New Roman"/>
@@ -9203,20 +10813,10 @@
           <w:sz w:val="24"/>
           <w:szCs w:val="24"/>
         </w:rPr>
-        <w:t>__repr__</w:t>
-      </w:r>
-      <w:r>
-        <w:rPr>
-          <w:rFonts w:ascii="Times New Roman" w:hAnsi="Times New Roman" w:cs="Times New Roman"/>
-          <w:sz w:val="24"/>
-          <w:szCs w:val="24"/>
-        </w:rPr>
-        <w:t>:</w:t>
-      </w:r>
-    </w:p>
-    <w:p>
-      <w:pPr>
-        <w:jc w:val="center"/>
+        <w:t>__</w:t>
+      </w:r>
+      <w:proofErr w:type="spellStart"/>
+      <w:r>
         <w:rPr>
           <w:rFonts w:ascii="Times New Roman" w:hAnsi="Times New Roman" w:cs="Times New Roman"/>
           <w:i/>
@@ -9224,7 +10824,9 @@
           <w:sz w:val="24"/>
           <w:szCs w:val="24"/>
         </w:rPr>
-      </w:pPr>
+        <w:t>repr</w:t>
+      </w:r>
+      <w:proofErr w:type="spellEnd"/>
       <w:r>
         <w:rPr>
           <w:rFonts w:ascii="Times New Roman" w:hAnsi="Times New Roman" w:cs="Times New Roman"/>
@@ -9233,19 +10835,20 @@
           <w:sz w:val="24"/>
           <w:szCs w:val="24"/>
         </w:rPr>
-        <w:t>lista = [1, 2, 4, 5]</w:t>
+        <w:t>__</w:t>
+      </w:r>
+      <w:r>
+        <w:rPr>
+          <w:rFonts w:ascii="Times New Roman" w:hAnsi="Times New Roman" w:cs="Times New Roman"/>
+          <w:sz w:val="24"/>
+          <w:szCs w:val="24"/>
+        </w:rPr>
+        <w:t>:</w:t>
       </w:r>
     </w:p>
     <w:p>
       <w:pPr>
         <w:jc w:val="center"/>
-        <w:rPr>
-          <w:rFonts w:ascii="Times New Roman" w:hAnsi="Times New Roman" w:cs="Times New Roman"/>
-          <w:sz w:val="24"/>
-          <w:szCs w:val="24"/>
-        </w:rPr>
-      </w:pPr>
-      <w:r>
         <w:rPr>
           <w:rFonts w:ascii="Times New Roman" w:hAnsi="Times New Roman" w:cs="Times New Roman"/>
           <w:i/>
@@ -9253,7 +10856,58 @@
           <w:sz w:val="24"/>
           <w:szCs w:val="24"/>
         </w:rPr>
-        <w:t>print(repr(lista))</w:t>
+      </w:pPr>
+      <w:r>
+        <w:rPr>
+          <w:rFonts w:ascii="Times New Roman" w:hAnsi="Times New Roman" w:cs="Times New Roman"/>
+          <w:i/>
+          <w:iCs/>
+          <w:sz w:val="24"/>
+          <w:szCs w:val="24"/>
+        </w:rPr>
+        <w:t>lista = [1, 2, 4, 5]</w:t>
+      </w:r>
+    </w:p>
+    <w:p>
+      <w:pPr>
+        <w:jc w:val="center"/>
+        <w:rPr>
+          <w:rFonts w:ascii="Times New Roman" w:hAnsi="Times New Roman" w:cs="Times New Roman"/>
+          <w:sz w:val="24"/>
+          <w:szCs w:val="24"/>
+        </w:rPr>
+      </w:pPr>
+      <w:r>
+        <w:rPr>
+          <w:rFonts w:ascii="Times New Roman" w:hAnsi="Times New Roman" w:cs="Times New Roman"/>
+          <w:i/>
+          <w:iCs/>
+          <w:sz w:val="24"/>
+          <w:szCs w:val="24"/>
+        </w:rPr>
+        <w:t>print(</w:t>
+      </w:r>
+      <w:proofErr w:type="spellStart"/>
+      <w:r>
+        <w:rPr>
+          <w:rFonts w:ascii="Times New Roman" w:hAnsi="Times New Roman" w:cs="Times New Roman"/>
+          <w:i/>
+          <w:iCs/>
+          <w:sz w:val="24"/>
+          <w:szCs w:val="24"/>
+        </w:rPr>
+        <w:t>repr</w:t>
+      </w:r>
+      <w:proofErr w:type="spellEnd"/>
+      <w:r>
+        <w:rPr>
+          <w:rFonts w:ascii="Times New Roman" w:hAnsi="Times New Roman" w:cs="Times New Roman"/>
+          <w:i/>
+          <w:iCs/>
+          <w:sz w:val="24"/>
+          <w:szCs w:val="24"/>
+        </w:rPr>
+        <w:t>(lista))</w:t>
       </w:r>
     </w:p>
     <w:p>
@@ -9486,6 +11140,7 @@
         </w:rPr>
         <w:t xml:space="preserve"> como um </w:t>
       </w:r>
+      <w:proofErr w:type="spellStart"/>
       <w:r>
         <w:rPr>
           <w:rFonts w:ascii="Times New Roman" w:hAnsi="Times New Roman" w:cs="Times New Roman"/>
@@ -9496,6 +11151,7 @@
         </w:rPr>
         <w:t>list</w:t>
       </w:r>
+      <w:proofErr w:type="spellEnd"/>
       <w:r>
         <w:rPr>
           <w:rFonts w:ascii="Times New Roman" w:hAnsi="Times New Roman" w:cs="Times New Roman"/>
@@ -9504,6 +11160,7 @@
         </w:rPr>
         <w:t xml:space="preserve">, precisamos torna-lo </w:t>
       </w:r>
+      <w:proofErr w:type="spellStart"/>
       <w:r>
         <w:rPr>
           <w:rFonts w:ascii="Times New Roman" w:hAnsi="Times New Roman" w:cs="Times New Roman"/>
@@ -9514,6 +11171,7 @@
         </w:rPr>
         <w:t>interable</w:t>
       </w:r>
+      <w:proofErr w:type="spellEnd"/>
       <w:r>
         <w:rPr>
           <w:rFonts w:ascii="Times New Roman" w:hAnsi="Times New Roman" w:cs="Times New Roman"/>
@@ -9572,7 +11230,29 @@
           <w:sz w:val="24"/>
           <w:szCs w:val="24"/>
         </w:rPr>
-        <w:t>(list)</w:t>
+        <w:t>(</w:t>
+      </w:r>
+      <w:proofErr w:type="spellStart"/>
+      <w:r>
+        <w:rPr>
+          <w:rFonts w:ascii="Times New Roman" w:hAnsi="Times New Roman" w:cs="Times New Roman"/>
+          <w:i/>
+          <w:iCs/>
+          <w:sz w:val="24"/>
+          <w:szCs w:val="24"/>
+        </w:rPr>
+        <w:t>list</w:t>
+      </w:r>
+      <w:proofErr w:type="spellEnd"/>
+      <w:r>
+        <w:rPr>
+          <w:rFonts w:ascii="Times New Roman" w:hAnsi="Times New Roman" w:cs="Times New Roman"/>
+          <w:i/>
+          <w:iCs/>
+          <w:sz w:val="24"/>
+          <w:szCs w:val="24"/>
+        </w:rPr>
+        <w:t>)</w:t>
       </w:r>
       <w:r>
         <w:rPr>
@@ -9606,6 +11286,7 @@
         </w:rPr>
         <w:t xml:space="preserve">Herdar o </w:t>
       </w:r>
+      <w:proofErr w:type="spellStart"/>
       <w:r>
         <w:rPr>
           <w:rFonts w:ascii="Times New Roman" w:hAnsi="Times New Roman" w:cs="Times New Roman"/>
@@ -9616,13 +11297,32 @@
         </w:rPr>
         <w:t>list</w:t>
       </w:r>
-      <w:r>
-        <w:rPr>
-          <w:rFonts w:ascii="Times New Roman" w:hAnsi="Times New Roman" w:cs="Times New Roman"/>
-          <w:sz w:val="24"/>
-          <w:szCs w:val="24"/>
-        </w:rPr>
-        <w:t xml:space="preserve"> nos trás várias vantagens e funcionalidades como saber o tamanho de uma lista, se existe algo específico dentro de uma lista ou não, como um filme ou série no caso da nossa playlist, dentre outras coisas.</w:t>
+      <w:proofErr w:type="spellEnd"/>
+      <w:r>
+        <w:rPr>
+          <w:rFonts w:ascii="Times New Roman" w:hAnsi="Times New Roman" w:cs="Times New Roman"/>
+          <w:sz w:val="24"/>
+          <w:szCs w:val="24"/>
+        </w:rPr>
+        <w:t xml:space="preserve"> nos </w:t>
+      </w:r>
+      <w:proofErr w:type="spellStart"/>
+      <w:r>
+        <w:rPr>
+          <w:rFonts w:ascii="Times New Roman" w:hAnsi="Times New Roman" w:cs="Times New Roman"/>
+          <w:sz w:val="24"/>
+          <w:szCs w:val="24"/>
+        </w:rPr>
+        <w:t>trás</w:t>
+      </w:r>
+      <w:proofErr w:type="spellEnd"/>
+      <w:r>
+        <w:rPr>
+          <w:rFonts w:ascii="Times New Roman" w:hAnsi="Times New Roman" w:cs="Times New Roman"/>
+          <w:sz w:val="24"/>
+          <w:szCs w:val="24"/>
+        </w:rPr>
+        <w:t xml:space="preserve"> várias vantagens e funcionalidades como saber o tamanho de uma lista, se existe algo específico dentro de uma lista ou não, como um filme ou série no caso da nossa playlist, dentre outras coisas.</w:t>
       </w:r>
     </w:p>
     <w:p>
@@ -9648,6 +11348,7 @@
         </w:rPr>
         <w:t xml:space="preserve">Tudo isso já implementado dentro da </w:t>
       </w:r>
+      <w:proofErr w:type="spellStart"/>
       <w:r>
         <w:rPr>
           <w:rFonts w:ascii="Times New Roman" w:hAnsi="Times New Roman" w:cs="Times New Roman"/>
@@ -9658,6 +11359,7 @@
         </w:rPr>
         <w:t>list</w:t>
       </w:r>
+      <w:proofErr w:type="spellEnd"/>
       <w:r>
         <w:rPr>
           <w:rFonts w:ascii="Times New Roman" w:hAnsi="Times New Roman" w:cs="Times New Roman"/>
@@ -9743,7 +11445,25 @@
           <w:szCs w:val="24"/>
         </w:rPr>
         <w:lastRenderedPageBreak/>
-        <w:t xml:space="preserve">Para não sobrescrever, apenas incrementar o nome no nosso inicializador, colocamos o </w:t>
+        <w:t xml:space="preserve">Para não sobrescrever, apenas incrementar o nome no nosso </w:t>
+      </w:r>
+      <w:proofErr w:type="spellStart"/>
+      <w:r>
+        <w:rPr>
+          <w:rFonts w:ascii="Times New Roman" w:hAnsi="Times New Roman" w:cs="Times New Roman"/>
+          <w:sz w:val="24"/>
+          <w:szCs w:val="24"/>
+        </w:rPr>
+        <w:t>inicializador</w:t>
+      </w:r>
+      <w:proofErr w:type="spellEnd"/>
+      <w:r>
+        <w:rPr>
+          <w:rFonts w:ascii="Times New Roman" w:hAnsi="Times New Roman" w:cs="Times New Roman"/>
+          <w:sz w:val="24"/>
+          <w:szCs w:val="24"/>
+        </w:rPr>
+        <w:t xml:space="preserve">, colocamos o </w:t>
       </w:r>
       <w:r>
         <w:rPr>
@@ -9753,7 +11473,29 @@
           <w:sz w:val="24"/>
           <w:szCs w:val="24"/>
         </w:rPr>
-        <w:t xml:space="preserve">super().__init__(programas </w:t>
+        <w:t>super().__</w:t>
+      </w:r>
+      <w:proofErr w:type="spellStart"/>
+      <w:r>
+        <w:rPr>
+          <w:rFonts w:ascii="Times New Roman" w:hAnsi="Times New Roman" w:cs="Times New Roman"/>
+          <w:i/>
+          <w:iCs/>
+          <w:sz w:val="24"/>
+          <w:szCs w:val="24"/>
+        </w:rPr>
+        <w:t>init</w:t>
+      </w:r>
+      <w:proofErr w:type="spellEnd"/>
+      <w:r>
+        <w:rPr>
+          <w:rFonts w:ascii="Times New Roman" w:hAnsi="Times New Roman" w:cs="Times New Roman"/>
+          <w:i/>
+          <w:iCs/>
+          <w:sz w:val="24"/>
+          <w:szCs w:val="24"/>
+        </w:rPr>
+        <w:t xml:space="preserve">__(programas </w:t>
       </w:r>
       <w:r>
         <w:rPr>
@@ -9764,13 +11506,26 @@
           <w:sz w:val="24"/>
           <w:szCs w:val="24"/>
         </w:rPr>
-        <w:t>sendo esse um nome qualquer para a list</w:t>
-      </w:r>
+        <w:t xml:space="preserve">sendo esse um nome qualquer para a </w:t>
+      </w:r>
+      <w:proofErr w:type="spellStart"/>
       <w:r>
         <w:rPr>
           <w:rFonts w:ascii="Times New Roman" w:hAnsi="Times New Roman" w:cs="Times New Roman"/>
           <w:i/>
           <w:iCs/>
+          <w:strike/>
+          <w:sz w:val="24"/>
+          <w:szCs w:val="24"/>
+        </w:rPr>
+        <w:t>list</w:t>
+      </w:r>
+      <w:proofErr w:type="spellEnd"/>
+      <w:r>
+        <w:rPr>
+          <w:rFonts w:ascii="Times New Roman" w:hAnsi="Times New Roman" w:cs="Times New Roman"/>
+          <w:i/>
+          <w:iCs/>
           <w:sz w:val="24"/>
           <w:szCs w:val="24"/>
         </w:rPr>
@@ -9782,7 +11537,25 @@
           <w:sz w:val="24"/>
           <w:szCs w:val="24"/>
         </w:rPr>
-        <w:t>, dizendo assim que queremos todo o inicializador da classe mãe.</w:t>
+        <w:t xml:space="preserve">, dizendo assim que queremos todo o </w:t>
+      </w:r>
+      <w:proofErr w:type="spellStart"/>
+      <w:r>
+        <w:rPr>
+          <w:rFonts w:ascii="Times New Roman" w:hAnsi="Times New Roman" w:cs="Times New Roman"/>
+          <w:sz w:val="24"/>
+          <w:szCs w:val="24"/>
+        </w:rPr>
+        <w:t>inicializador</w:t>
+      </w:r>
+      <w:proofErr w:type="spellEnd"/>
+      <w:r>
+        <w:rPr>
+          <w:rFonts w:ascii="Times New Roman" w:hAnsi="Times New Roman" w:cs="Times New Roman"/>
+          <w:sz w:val="24"/>
+          <w:szCs w:val="24"/>
+        </w:rPr>
+        <w:t xml:space="preserve"> da classe mãe.</w:t>
       </w:r>
     </w:p>
     <w:p>
@@ -9816,6 +11589,7 @@
         </w:rPr>
         <w:t xml:space="preserve"> classe </w:t>
       </w:r>
+      <w:proofErr w:type="spellStart"/>
       <w:r>
         <w:rPr>
           <w:rFonts w:ascii="Times New Roman" w:hAnsi="Times New Roman" w:cs="Times New Roman"/>
@@ -9826,6 +11600,7 @@
         </w:rPr>
         <w:t>list</w:t>
       </w:r>
+      <w:proofErr w:type="spellEnd"/>
       <w:r>
         <w:rPr>
           <w:rFonts w:ascii="Times New Roman" w:hAnsi="Times New Roman" w:cs="Times New Roman"/>
@@ -9834,6 +11609,7 @@
         </w:rPr>
         <w:t xml:space="preserve"> é um </w:t>
       </w:r>
+      <w:proofErr w:type="spellStart"/>
       <w:r>
         <w:rPr>
           <w:rFonts w:ascii="Times New Roman" w:hAnsi="Times New Roman" w:cs="Times New Roman"/>
@@ -9844,6 +11620,7 @@
         </w:rPr>
         <w:t>built</w:t>
       </w:r>
+      <w:proofErr w:type="spellEnd"/>
       <w:r>
         <w:rPr>
           <w:rFonts w:ascii="Times New Roman" w:hAnsi="Times New Roman" w:cs="Times New Roman"/>
@@ -9888,6 +11665,7 @@
         </w:rPr>
         <w:t xml:space="preserve">/conhecemos essa classe </w:t>
       </w:r>
+      <w:proofErr w:type="spellStart"/>
       <w:r>
         <w:rPr>
           <w:rFonts w:ascii="Times New Roman" w:hAnsi="Times New Roman" w:cs="Times New Roman"/>
@@ -9898,6 +11676,7 @@
         </w:rPr>
         <w:t>list</w:t>
       </w:r>
+      <w:proofErr w:type="spellEnd"/>
       <w:r>
         <w:rPr>
           <w:rFonts w:ascii="Times New Roman" w:hAnsi="Times New Roman" w:cs="Times New Roman"/>
@@ -9946,6 +11725,7 @@
         </w:rPr>
         <w:t xml:space="preserve">O problema é que criamos complexidade no nosso código ao herdar a classe </w:t>
       </w:r>
+      <w:proofErr w:type="spellStart"/>
       <w:r>
         <w:rPr>
           <w:rFonts w:ascii="Times New Roman" w:hAnsi="Times New Roman" w:cs="Times New Roman"/>
@@ -9956,6 +11736,7 @@
         </w:rPr>
         <w:t>list</w:t>
       </w:r>
+      <w:proofErr w:type="spellEnd"/>
       <w:r>
         <w:rPr>
           <w:rFonts w:ascii="Times New Roman" w:hAnsi="Times New Roman" w:cs="Times New Roman"/>
@@ -9996,6 +11777,7 @@
         </w:rPr>
         <w:t xml:space="preserve"> Para evitar esses problemas, existe um jeito de conseguir todas as funcionalidades de um </w:t>
       </w:r>
+      <w:proofErr w:type="spellStart"/>
       <w:r>
         <w:rPr>
           <w:rFonts w:ascii="Times New Roman" w:hAnsi="Times New Roman" w:cs="Times New Roman"/>
@@ -10006,6 +11788,7 @@
         </w:rPr>
         <w:t>list</w:t>
       </w:r>
+      <w:proofErr w:type="spellEnd"/>
       <w:r>
         <w:rPr>
           <w:rFonts w:ascii="Times New Roman" w:hAnsi="Times New Roman" w:cs="Times New Roman"/>
@@ -10014,6 +11797,7 @@
         </w:rPr>
         <w:t xml:space="preserve">, mas sem “converter” o nosso objeto/classe em um </w:t>
       </w:r>
+      <w:proofErr w:type="spellStart"/>
       <w:r>
         <w:rPr>
           <w:rFonts w:ascii="Times New Roman" w:hAnsi="Times New Roman" w:cs="Times New Roman"/>
@@ -10024,6 +11808,7 @@
         </w:rPr>
         <w:t>list</w:t>
       </w:r>
+      <w:proofErr w:type="spellEnd"/>
       <w:r>
         <w:rPr>
           <w:rFonts w:ascii="Times New Roman" w:hAnsi="Times New Roman" w:cs="Times New Roman"/>
@@ -10078,7 +11863,25 @@
           <w:sz w:val="24"/>
           <w:szCs w:val="24"/>
         </w:rPr>
-        <w:t>Herança de um tipo built-in (nativo)</w:t>
+        <w:t xml:space="preserve">Herança de um tipo </w:t>
+      </w:r>
+      <w:proofErr w:type="spellStart"/>
+      <w:r>
+        <w:rPr>
+          <w:rFonts w:ascii="Times New Roman" w:hAnsi="Times New Roman" w:cs="Times New Roman"/>
+          <w:sz w:val="24"/>
+          <w:szCs w:val="24"/>
+        </w:rPr>
+        <w:t>built</w:t>
+      </w:r>
+      <w:proofErr w:type="spellEnd"/>
+      <w:r>
+        <w:rPr>
+          <w:rFonts w:ascii="Times New Roman" w:hAnsi="Times New Roman" w:cs="Times New Roman"/>
+          <w:sz w:val="24"/>
+          <w:szCs w:val="24"/>
+        </w:rPr>
+        <w:t>-in (nativo)</w:t>
       </w:r>
       <w:r>
         <w:rPr>
@@ -10190,7 +11993,55 @@
           <w:szCs w:val="24"/>
           <w:u w:val="single"/>
         </w:rPr>
-        <w:t>Aula 5 – Duck Typing e um Modelo de Dados:</w:t>
+        <w:t xml:space="preserve">Aula 5 – </w:t>
+      </w:r>
+      <w:proofErr w:type="spellStart"/>
+      <w:r>
+        <w:rPr>
+          <w:rFonts w:ascii="Times New Roman" w:hAnsi="Times New Roman" w:cs="Times New Roman"/>
+          <w:b/>
+          <w:bCs/>
+          <w:sz w:val="24"/>
+          <w:szCs w:val="24"/>
+          <w:u w:val="single"/>
+        </w:rPr>
+        <w:t>Duck</w:t>
+      </w:r>
+      <w:proofErr w:type="spellEnd"/>
+      <w:r>
+        <w:rPr>
+          <w:rFonts w:ascii="Times New Roman" w:hAnsi="Times New Roman" w:cs="Times New Roman"/>
+          <w:b/>
+          <w:bCs/>
+          <w:sz w:val="24"/>
+          <w:szCs w:val="24"/>
+          <w:u w:val="single"/>
+        </w:rPr>
+        <w:t xml:space="preserve"> </w:t>
+      </w:r>
+      <w:proofErr w:type="spellStart"/>
+      <w:r>
+        <w:rPr>
+          <w:rFonts w:ascii="Times New Roman" w:hAnsi="Times New Roman" w:cs="Times New Roman"/>
+          <w:b/>
+          <w:bCs/>
+          <w:sz w:val="24"/>
+          <w:szCs w:val="24"/>
+          <w:u w:val="single"/>
+        </w:rPr>
+        <w:t>Typing</w:t>
+      </w:r>
+      <w:proofErr w:type="spellEnd"/>
+      <w:r>
+        <w:rPr>
+          <w:rFonts w:ascii="Times New Roman" w:hAnsi="Times New Roman" w:cs="Times New Roman"/>
+          <w:b/>
+          <w:bCs/>
+          <w:sz w:val="24"/>
+          <w:szCs w:val="24"/>
+          <w:u w:val="single"/>
+        </w:rPr>
+        <w:t xml:space="preserve"> e um Modelo de Dados:</w:t>
       </w:r>
     </w:p>
     <w:p>
@@ -10222,8 +12073,27 @@
           <w:sz w:val="24"/>
           <w:szCs w:val="24"/>
         </w:rPr>
-        <w:t xml:space="preserve">Para que nossas classes sejam interaveis não é necessário que ela herde isso de outra classe, basta sabermos o que um </w:t>
-      </w:r>
+        <w:t xml:space="preserve">Para que nossas classes sejam </w:t>
+      </w:r>
+      <w:proofErr w:type="spellStart"/>
+      <w:r>
+        <w:rPr>
+          <w:rFonts w:ascii="Times New Roman" w:hAnsi="Times New Roman" w:cs="Times New Roman"/>
+          <w:sz w:val="24"/>
+          <w:szCs w:val="24"/>
+        </w:rPr>
+        <w:t>interaveis</w:t>
+      </w:r>
+      <w:proofErr w:type="spellEnd"/>
+      <w:r>
+        <w:rPr>
+          <w:rFonts w:ascii="Times New Roman" w:hAnsi="Times New Roman" w:cs="Times New Roman"/>
+          <w:sz w:val="24"/>
+          <w:szCs w:val="24"/>
+        </w:rPr>
+        <w:t xml:space="preserve"> não é necessário que ela herde isso de outra classe, basta sabermos o que um </w:t>
+      </w:r>
+      <w:proofErr w:type="spellStart"/>
       <w:r>
         <w:rPr>
           <w:rFonts w:ascii="Times New Roman" w:hAnsi="Times New Roman" w:cs="Times New Roman"/>
@@ -10232,6 +12102,7 @@
         </w:rPr>
         <w:t>iteravel</w:t>
       </w:r>
+      <w:proofErr w:type="spellEnd"/>
       <w:r>
         <w:rPr>
           <w:rFonts w:ascii="Times New Roman" w:hAnsi="Times New Roman" w:cs="Times New Roman"/>
@@ -10256,14 +12127,43 @@
           <w:szCs w:val="24"/>
         </w:rPr>
       </w:pPr>
-      <w:r>
-        <w:rPr>
-          <w:rFonts w:ascii="Times New Roman" w:hAnsi="Times New Roman" w:cs="Times New Roman"/>
-          <w:sz w:val="24"/>
-          <w:szCs w:val="24"/>
-        </w:rPr>
-        <w:t xml:space="preserve">Def __getitem__(self, item): Método utilizado para nossa classe se tornar um </w:t>
-      </w:r>
+      <w:proofErr w:type="spellStart"/>
+      <w:r>
+        <w:rPr>
+          <w:rFonts w:ascii="Times New Roman" w:hAnsi="Times New Roman" w:cs="Times New Roman"/>
+          <w:sz w:val="24"/>
+          <w:szCs w:val="24"/>
+        </w:rPr>
+        <w:t>Def</w:t>
+      </w:r>
+      <w:proofErr w:type="spellEnd"/>
+      <w:r>
+        <w:rPr>
+          <w:rFonts w:ascii="Times New Roman" w:hAnsi="Times New Roman" w:cs="Times New Roman"/>
+          <w:sz w:val="24"/>
+          <w:szCs w:val="24"/>
+        </w:rPr>
+        <w:t xml:space="preserve"> __</w:t>
+      </w:r>
+      <w:proofErr w:type="spellStart"/>
+      <w:r>
+        <w:rPr>
+          <w:rFonts w:ascii="Times New Roman" w:hAnsi="Times New Roman" w:cs="Times New Roman"/>
+          <w:sz w:val="24"/>
+          <w:szCs w:val="24"/>
+        </w:rPr>
+        <w:t>getitem</w:t>
+      </w:r>
+      <w:proofErr w:type="spellEnd"/>
+      <w:r>
+        <w:rPr>
+          <w:rFonts w:ascii="Times New Roman" w:hAnsi="Times New Roman" w:cs="Times New Roman"/>
+          <w:sz w:val="24"/>
+          <w:szCs w:val="24"/>
+        </w:rPr>
+        <w:t xml:space="preserve">__(self, item): Método utilizado para nossa classe se tornar um </w:t>
+      </w:r>
+      <w:proofErr w:type="spellStart"/>
       <w:r>
         <w:rPr>
           <w:rFonts w:ascii="Times New Roman" w:hAnsi="Times New Roman" w:cs="Times New Roman"/>
@@ -10272,6 +12172,7 @@
         </w:rPr>
         <w:t>iteravel</w:t>
       </w:r>
+      <w:proofErr w:type="spellEnd"/>
       <w:r>
         <w:rPr>
           <w:rFonts w:ascii="Times New Roman" w:hAnsi="Times New Roman" w:cs="Times New Roman"/>
@@ -10435,6 +12336,7 @@
         </w:rPr>
         <w:t xml:space="preserve"> de um </w:t>
       </w:r>
+      <w:proofErr w:type="spellStart"/>
       <w:r>
         <w:rPr>
           <w:rFonts w:ascii="Times New Roman" w:hAnsi="Times New Roman" w:cs="Times New Roman"/>
@@ -10445,6 +12347,7 @@
         </w:rPr>
         <w:t>list</w:t>
       </w:r>
+      <w:proofErr w:type="spellEnd"/>
       <w:r>
         <w:rPr>
           <w:rFonts w:ascii="Times New Roman" w:hAnsi="Times New Roman" w:cs="Times New Roman"/>
@@ -10462,6 +12365,7 @@
         <w:lastRenderedPageBreak/>
         <w:t xml:space="preserve">também podemos verificar se determinado item existe na nossa </w:t>
       </w:r>
+      <w:proofErr w:type="spellStart"/>
       <w:r>
         <w:rPr>
           <w:rFonts w:ascii="Times New Roman" w:hAnsi="Times New Roman" w:cs="Times New Roman"/>
@@ -10472,6 +12376,7 @@
         </w:rPr>
         <w:t>list</w:t>
       </w:r>
+      <w:proofErr w:type="spellEnd"/>
       <w:r>
         <w:rPr>
           <w:rFonts w:ascii="Times New Roman" w:hAnsi="Times New Roman" w:cs="Times New Roman"/>
@@ -10656,7 +12561,29 @@
           <w:sz w:val="24"/>
           <w:szCs w:val="24"/>
         </w:rPr>
-        <w:t>“sim, vingadores está na playlist_fim_de_semana”</w:t>
+        <w:t xml:space="preserve">“sim, vingadores está na </w:t>
+      </w:r>
+      <w:proofErr w:type="spellStart"/>
+      <w:r>
+        <w:rPr>
+          <w:rFonts w:ascii="Times New Roman" w:hAnsi="Times New Roman" w:cs="Times New Roman"/>
+          <w:i/>
+          <w:iCs/>
+          <w:sz w:val="24"/>
+          <w:szCs w:val="24"/>
+        </w:rPr>
+        <w:t>playlist_fim_de_semana</w:t>
+      </w:r>
+      <w:proofErr w:type="spellEnd"/>
+      <w:r>
+        <w:rPr>
+          <w:rFonts w:ascii="Times New Roman" w:hAnsi="Times New Roman" w:cs="Times New Roman"/>
+          <w:i/>
+          <w:iCs/>
+          <w:sz w:val="24"/>
+          <w:szCs w:val="24"/>
+        </w:rPr>
+        <w:t>”</w:t>
       </w:r>
       <w:r>
         <w:rPr>
@@ -10722,6 +12649,7 @@
         </w:rPr>
         <w:t xml:space="preserve">Esse método de trazer o comportamento de um </w:t>
       </w:r>
+      <w:proofErr w:type="spellStart"/>
       <w:r>
         <w:rPr>
           <w:rFonts w:ascii="Times New Roman" w:hAnsi="Times New Roman" w:cs="Times New Roman"/>
@@ -10730,14 +12658,43 @@
         </w:rPr>
         <w:t>iteravel</w:t>
       </w:r>
-      <w:r>
-        <w:rPr>
-          <w:rFonts w:ascii="Times New Roman" w:hAnsi="Times New Roman" w:cs="Times New Roman"/>
-          <w:sz w:val="24"/>
-          <w:szCs w:val="24"/>
-        </w:rPr>
-        <w:t xml:space="preserve"> para nossa classe fazendo com que ela se comporte como tal, se chama duck typing</w:t>
-      </w:r>
+      <w:proofErr w:type="spellEnd"/>
+      <w:r>
+        <w:rPr>
+          <w:rFonts w:ascii="Times New Roman" w:hAnsi="Times New Roman" w:cs="Times New Roman"/>
+          <w:sz w:val="24"/>
+          <w:szCs w:val="24"/>
+        </w:rPr>
+        <w:t xml:space="preserve"> para nossa classe fazendo com que ela se comporte como tal, se chama </w:t>
+      </w:r>
+      <w:proofErr w:type="spellStart"/>
+      <w:r>
+        <w:rPr>
+          <w:rFonts w:ascii="Times New Roman" w:hAnsi="Times New Roman" w:cs="Times New Roman"/>
+          <w:sz w:val="24"/>
+          <w:szCs w:val="24"/>
+        </w:rPr>
+        <w:t>duck</w:t>
+      </w:r>
+      <w:proofErr w:type="spellEnd"/>
+      <w:r>
+        <w:rPr>
+          <w:rFonts w:ascii="Times New Roman" w:hAnsi="Times New Roman" w:cs="Times New Roman"/>
+          <w:sz w:val="24"/>
+          <w:szCs w:val="24"/>
+        </w:rPr>
+        <w:t xml:space="preserve"> </w:t>
+      </w:r>
+      <w:proofErr w:type="spellStart"/>
+      <w:r>
+        <w:rPr>
+          <w:rFonts w:ascii="Times New Roman" w:hAnsi="Times New Roman" w:cs="Times New Roman"/>
+          <w:sz w:val="24"/>
+          <w:szCs w:val="24"/>
+        </w:rPr>
+        <w:t>typing</w:t>
+      </w:r>
+      <w:proofErr w:type="spellEnd"/>
       <w:r>
         <w:rPr>
           <w:rFonts w:ascii="Times New Roman" w:hAnsi="Times New Roman" w:cs="Times New Roman"/>
@@ -10792,7 +12749,25 @@
           <w:sz w:val="24"/>
           <w:szCs w:val="24"/>
         </w:rPr>
-        <w:t>Basicamente: se existe uma ave que faz quack, anda como pato, voa como pato, não me importa qual ave é aquela</w:t>
+        <w:t xml:space="preserve">Basicamente: se existe uma ave que faz </w:t>
+      </w:r>
+      <w:proofErr w:type="spellStart"/>
+      <w:r>
+        <w:rPr>
+          <w:rFonts w:ascii="Times New Roman" w:hAnsi="Times New Roman" w:cs="Times New Roman"/>
+          <w:sz w:val="24"/>
+          <w:szCs w:val="24"/>
+        </w:rPr>
+        <w:t>quack</w:t>
+      </w:r>
+      <w:proofErr w:type="spellEnd"/>
+      <w:r>
+        <w:rPr>
+          <w:rFonts w:ascii="Times New Roman" w:hAnsi="Times New Roman" w:cs="Times New Roman"/>
+          <w:sz w:val="24"/>
+          <w:szCs w:val="24"/>
+        </w:rPr>
+        <w:t>, anda como pato, voa como pato, não me importa qual ave é aquela</w:t>
       </w:r>
       <w:r>
         <w:rPr>
@@ -10864,7 +12839,43 @@
           <w:sz w:val="24"/>
           <w:szCs w:val="24"/>
         </w:rPr>
-        <w:t xml:space="preserve"> __len__(self): Outro “método mágico” para utilizarmos. Um comportamento interno da nossa classe que retorna o tamanho da nossa lista, assim podemos utilizar o len(lista).</w:t>
+        <w:t xml:space="preserve"> __</w:t>
+      </w:r>
+      <w:proofErr w:type="spellStart"/>
+      <w:r>
+        <w:rPr>
+          <w:rFonts w:ascii="Times New Roman" w:hAnsi="Times New Roman" w:cs="Times New Roman"/>
+          <w:sz w:val="24"/>
+          <w:szCs w:val="24"/>
+        </w:rPr>
+        <w:t>len</w:t>
+      </w:r>
+      <w:proofErr w:type="spellEnd"/>
+      <w:r>
+        <w:rPr>
+          <w:rFonts w:ascii="Times New Roman" w:hAnsi="Times New Roman" w:cs="Times New Roman"/>
+          <w:sz w:val="24"/>
+          <w:szCs w:val="24"/>
+        </w:rPr>
+        <w:t xml:space="preserve">__(self): Outro “método mágico” para utilizarmos. Um comportamento interno da nossa classe que retorna o tamanho da nossa lista, assim podemos utilizar o </w:t>
+      </w:r>
+      <w:proofErr w:type="spellStart"/>
+      <w:r>
+        <w:rPr>
+          <w:rFonts w:ascii="Times New Roman" w:hAnsi="Times New Roman" w:cs="Times New Roman"/>
+          <w:sz w:val="24"/>
+          <w:szCs w:val="24"/>
+        </w:rPr>
+        <w:t>len</w:t>
+      </w:r>
+      <w:proofErr w:type="spellEnd"/>
+      <w:r>
+        <w:rPr>
+          <w:rFonts w:ascii="Times New Roman" w:hAnsi="Times New Roman" w:cs="Times New Roman"/>
+          <w:sz w:val="24"/>
+          <w:szCs w:val="24"/>
+        </w:rPr>
+        <w:t>(lista).</w:t>
       </w:r>
     </w:p>
     <w:p>
@@ -11043,7 +13054,25 @@
           <w:sz w:val="24"/>
           <w:szCs w:val="24"/>
         </w:rPr>
-        <w:t>Dessa forma podemos utilizar o len() normalmente no nosso código, assim:</w:t>
+        <w:t xml:space="preserve">Dessa forma podemos utilizar o </w:t>
+      </w:r>
+      <w:proofErr w:type="spellStart"/>
+      <w:r>
+        <w:rPr>
+          <w:rFonts w:ascii="Times New Roman" w:hAnsi="Times New Roman" w:cs="Times New Roman"/>
+          <w:sz w:val="24"/>
+          <w:szCs w:val="24"/>
+        </w:rPr>
+        <w:t>len</w:t>
+      </w:r>
+      <w:proofErr w:type="spellEnd"/>
+      <w:r>
+        <w:rPr>
+          <w:rFonts w:ascii="Times New Roman" w:hAnsi="Times New Roman" w:cs="Times New Roman"/>
+          <w:sz w:val="24"/>
+          <w:szCs w:val="24"/>
+        </w:rPr>
+        <w:t>() normalmente no nosso código, assim:</w:t>
       </w:r>
     </w:p>
     <w:p>
@@ -11326,6 +13355,192 @@
           <w:szCs w:val="24"/>
         </w:rPr>
         <w:t xml:space="preserve"> </w:t>
+      </w:r>
+      <w:r>
+        <w:rPr>
+          <w:rFonts w:ascii="Times New Roman" w:hAnsi="Times New Roman" w:cs="Times New Roman"/>
+          <w:sz w:val="24"/>
+          <w:szCs w:val="24"/>
+        </w:rPr>
+        <w:t>O que aprendemos:</w:t>
+      </w:r>
+    </w:p>
+    <w:p>
+      <w:pPr>
+        <w:pStyle w:val="PargrafodaLista"/>
+        <w:numPr>
+          <w:ilvl w:val="2"/>
+          <w:numId w:val="2"/>
+        </w:numPr>
+        <w:spacing w:line="360" w:lineRule="auto"/>
+        <w:jc w:val="both"/>
+        <w:rPr>
+          <w:rFonts w:ascii="Times New Roman" w:hAnsi="Times New Roman" w:cs="Times New Roman"/>
+          <w:sz w:val="24"/>
+          <w:szCs w:val="24"/>
+        </w:rPr>
+      </w:pPr>
+      <w:proofErr w:type="spellStart"/>
+      <w:r>
+        <w:rPr>
+          <w:rFonts w:ascii="Times New Roman" w:hAnsi="Times New Roman" w:cs="Times New Roman"/>
+          <w:sz w:val="24"/>
+          <w:szCs w:val="24"/>
+        </w:rPr>
+        <w:t>Duck</w:t>
+      </w:r>
+      <w:proofErr w:type="spellEnd"/>
+      <w:r>
+        <w:rPr>
+          <w:rFonts w:ascii="Times New Roman" w:hAnsi="Times New Roman" w:cs="Times New Roman"/>
+          <w:sz w:val="24"/>
+          <w:szCs w:val="24"/>
+        </w:rPr>
+        <w:t xml:space="preserve"> </w:t>
+      </w:r>
+      <w:proofErr w:type="spellStart"/>
+      <w:r>
+        <w:rPr>
+          <w:rFonts w:ascii="Times New Roman" w:hAnsi="Times New Roman" w:cs="Times New Roman"/>
+          <w:sz w:val="24"/>
+          <w:szCs w:val="24"/>
+        </w:rPr>
+        <w:t>typing</w:t>
+      </w:r>
+      <w:proofErr w:type="spellEnd"/>
+      <w:r>
+        <w:rPr>
+          <w:rFonts w:ascii="Times New Roman" w:hAnsi="Times New Roman" w:cs="Times New Roman"/>
+          <w:sz w:val="24"/>
+          <w:szCs w:val="24"/>
+        </w:rPr>
+        <w:t>;</w:t>
+      </w:r>
+    </w:p>
+    <w:p>
+      <w:pPr>
+        <w:pStyle w:val="PargrafodaLista"/>
+        <w:numPr>
+          <w:ilvl w:val="2"/>
+          <w:numId w:val="2"/>
+        </w:numPr>
+        <w:spacing w:line="360" w:lineRule="auto"/>
+        <w:jc w:val="both"/>
+        <w:rPr>
+          <w:rFonts w:ascii="Times New Roman" w:hAnsi="Times New Roman" w:cs="Times New Roman"/>
+          <w:sz w:val="24"/>
+          <w:szCs w:val="24"/>
+        </w:rPr>
+      </w:pPr>
+      <w:r>
+        <w:rPr>
+          <w:rFonts w:ascii="Times New Roman" w:hAnsi="Times New Roman" w:cs="Times New Roman"/>
+          <w:sz w:val="24"/>
+          <w:szCs w:val="24"/>
+        </w:rPr>
+        <w:t>Python data (object) model</w:t>
+      </w:r>
+      <w:r>
+        <w:rPr>
+          <w:rFonts w:ascii="Times New Roman" w:hAnsi="Times New Roman" w:cs="Times New Roman"/>
+          <w:sz w:val="24"/>
+          <w:szCs w:val="24"/>
+        </w:rPr>
+        <w:t>;</w:t>
+      </w:r>
+    </w:p>
+    <w:p>
+      <w:pPr>
+        <w:pStyle w:val="PargrafodaLista"/>
+        <w:numPr>
+          <w:ilvl w:val="2"/>
+          <w:numId w:val="2"/>
+        </w:numPr>
+        <w:spacing w:line="360" w:lineRule="auto"/>
+        <w:jc w:val="both"/>
+        <w:rPr>
+          <w:rFonts w:ascii="Times New Roman" w:hAnsi="Times New Roman" w:cs="Times New Roman"/>
+          <w:sz w:val="24"/>
+          <w:szCs w:val="24"/>
+        </w:rPr>
+      </w:pPr>
+      <w:proofErr w:type="spellStart"/>
+      <w:r>
+        <w:rPr>
+          <w:rFonts w:ascii="Times New Roman" w:hAnsi="Times New Roman" w:cs="Times New Roman"/>
+          <w:sz w:val="24"/>
+          <w:szCs w:val="24"/>
+        </w:rPr>
+        <w:t>Dunder</w:t>
+      </w:r>
+      <w:proofErr w:type="spellEnd"/>
+      <w:r>
+        <w:rPr>
+          <w:rFonts w:ascii="Times New Roman" w:hAnsi="Times New Roman" w:cs="Times New Roman"/>
+          <w:sz w:val="24"/>
+          <w:szCs w:val="24"/>
+        </w:rPr>
+        <w:t xml:space="preserve"> </w:t>
+      </w:r>
+      <w:proofErr w:type="spellStart"/>
+      <w:r>
+        <w:rPr>
+          <w:rFonts w:ascii="Times New Roman" w:hAnsi="Times New Roman" w:cs="Times New Roman"/>
+          <w:sz w:val="24"/>
+          <w:szCs w:val="24"/>
+        </w:rPr>
+        <w:t>methods</w:t>
+      </w:r>
+      <w:proofErr w:type="spellEnd"/>
+      <w:r>
+        <w:rPr>
+          <w:rFonts w:ascii="Times New Roman" w:hAnsi="Times New Roman" w:cs="Times New Roman"/>
+          <w:sz w:val="24"/>
+          <w:szCs w:val="24"/>
+        </w:rPr>
+        <w:t>;</w:t>
+      </w:r>
+    </w:p>
+    <w:p>
+      <w:pPr>
+        <w:pStyle w:val="PargrafodaLista"/>
+        <w:numPr>
+          <w:ilvl w:val="2"/>
+          <w:numId w:val="2"/>
+        </w:numPr>
+        <w:spacing w:line="360" w:lineRule="auto"/>
+        <w:jc w:val="both"/>
+        <w:rPr>
+          <w:rFonts w:ascii="Times New Roman" w:hAnsi="Times New Roman" w:cs="Times New Roman"/>
+          <w:sz w:val="24"/>
+          <w:szCs w:val="24"/>
+        </w:rPr>
+      </w:pPr>
+      <w:r>
+        <w:rPr>
+          <w:rFonts w:ascii="Times New Roman" w:hAnsi="Times New Roman" w:cs="Times New Roman"/>
+          <w:sz w:val="24"/>
+          <w:szCs w:val="24"/>
+        </w:rPr>
+        <w:t xml:space="preserve">Uso de </w:t>
+      </w:r>
+      <w:proofErr w:type="spellStart"/>
+      <w:r>
+        <w:rPr>
+          <w:rFonts w:ascii="Times New Roman" w:hAnsi="Times New Roman" w:cs="Times New Roman"/>
+          <w:sz w:val="24"/>
+          <w:szCs w:val="24"/>
+        </w:rPr>
+        <w:t>ABCs</w:t>
+      </w:r>
+      <w:proofErr w:type="spellEnd"/>
+      <w:r>
+        <w:rPr>
+          <w:rFonts w:ascii="Times New Roman" w:hAnsi="Times New Roman" w:cs="Times New Roman"/>
+          <w:sz w:val="24"/>
+          <w:szCs w:val="24"/>
+        </w:rPr>
+        <w:t>.</w:t>
       </w:r>
     </w:p>
     <w:sectPr>

</xml_diff>

<commit_message>
Finalizei a aula 6 e o curso de python
O que aprendemos.
Avançando na OO
</commit_message>
<xml_diff>
--- a/Python/Orientação a objetos/Anotações/Python 3 - Orientação a Objetos.docx
+++ b/Python/Orientação a objetos/Anotações/Python 3 - Orientação a Objetos.docx
@@ -172,7 +172,43 @@
           <w:sz w:val="24"/>
           <w:szCs w:val="24"/>
         </w:rPr>
-        <w:t xml:space="preserve"> Para criar uma nova conta, criamos uma variável “conta” que recebe a função “cria_conta(titular, numero, saldo...)”, com os parâmetros já definidos, desse modo, quando chamarmos essa “conta[“titular”]”, por exemplo, receberemos o nome que foi dado como parâmetro “titular” logo aqui acima.</w:t>
+        <w:t xml:space="preserve"> Para criar uma nova conta, criamos uma variável “conta” que recebe a função “</w:t>
+      </w:r>
+      <w:proofErr w:type="spellStart"/>
+      <w:r>
+        <w:rPr>
+          <w:rFonts w:ascii="Times New Roman" w:hAnsi="Times New Roman" w:cs="Times New Roman"/>
+          <w:sz w:val="24"/>
+          <w:szCs w:val="24"/>
+        </w:rPr>
+        <w:t>cria_conta</w:t>
+      </w:r>
+      <w:proofErr w:type="spellEnd"/>
+      <w:r>
+        <w:rPr>
+          <w:rFonts w:ascii="Times New Roman" w:hAnsi="Times New Roman" w:cs="Times New Roman"/>
+          <w:sz w:val="24"/>
+          <w:szCs w:val="24"/>
+        </w:rPr>
+        <w:t xml:space="preserve">(titular, </w:t>
+      </w:r>
+      <w:proofErr w:type="spellStart"/>
+      <w:r>
+        <w:rPr>
+          <w:rFonts w:ascii="Times New Roman" w:hAnsi="Times New Roman" w:cs="Times New Roman"/>
+          <w:sz w:val="24"/>
+          <w:szCs w:val="24"/>
+        </w:rPr>
+        <w:t>numero</w:t>
+      </w:r>
+      <w:proofErr w:type="spellEnd"/>
+      <w:r>
+        <w:rPr>
+          <w:rFonts w:ascii="Times New Roman" w:hAnsi="Times New Roman" w:cs="Times New Roman"/>
+          <w:sz w:val="24"/>
+          <w:szCs w:val="24"/>
+        </w:rPr>
+        <w:t>, saldo...)”, com os parâmetros já definidos, desse modo, quando chamarmos essa “conta[“titular”]”, por exemplo, receberemos o nome que foi dado como parâmetro “titular” logo aqui acima.</w:t>
       </w:r>
     </w:p>
     <w:p>
@@ -464,7 +500,25 @@
           <w:sz w:val="24"/>
           <w:szCs w:val="24"/>
         </w:rPr>
-        <w:t xml:space="preserve"> Class: Determina uma classe.</w:t>
+        <w:t xml:space="preserve"> </w:t>
+      </w:r>
+      <w:proofErr w:type="spellStart"/>
+      <w:r>
+        <w:rPr>
+          <w:rFonts w:ascii="Times New Roman" w:hAnsi="Times New Roman" w:cs="Times New Roman"/>
+          <w:sz w:val="24"/>
+          <w:szCs w:val="24"/>
+        </w:rPr>
+        <w:t>Class</w:t>
+      </w:r>
+      <w:proofErr w:type="spellEnd"/>
+      <w:r>
+        <w:rPr>
+          <w:rFonts w:ascii="Times New Roman" w:hAnsi="Times New Roman" w:cs="Times New Roman"/>
+          <w:sz w:val="24"/>
+          <w:szCs w:val="24"/>
+        </w:rPr>
+        <w:t>: Determina uma classe.</w:t>
       </w:r>
     </w:p>
     <w:p>
@@ -496,7 +550,25 @@
           <w:sz w:val="24"/>
           <w:szCs w:val="24"/>
         </w:rPr>
-        <w:t>Nomenclatura em classes: NomeDeUmaClasseSeEscreveAssim.</w:t>
+        <w:t xml:space="preserve">Nomenclatura em classes: </w:t>
+      </w:r>
+      <w:proofErr w:type="spellStart"/>
+      <w:r>
+        <w:rPr>
+          <w:rFonts w:ascii="Times New Roman" w:hAnsi="Times New Roman" w:cs="Times New Roman"/>
+          <w:sz w:val="24"/>
+          <w:szCs w:val="24"/>
+        </w:rPr>
+        <w:t>NomeDeUmaClasseSeEscreveAssim</w:t>
+      </w:r>
+      <w:proofErr w:type="spellEnd"/>
+      <w:r>
+        <w:rPr>
+          <w:rFonts w:ascii="Times New Roman" w:hAnsi="Times New Roman" w:cs="Times New Roman"/>
+          <w:sz w:val="24"/>
+          <w:szCs w:val="24"/>
+        </w:rPr>
+        <w:t>.</w:t>
       </w:r>
     </w:p>
     <w:p>
@@ -673,13 +745,41 @@
         </w:rPr>
         <w:t xml:space="preserve"> </w:t>
       </w:r>
-      <w:r>
-        <w:rPr>
-          <w:rFonts w:ascii="Times New Roman" w:hAnsi="Times New Roman" w:cs="Times New Roman"/>
-          <w:sz w:val="24"/>
-          <w:szCs w:val="24"/>
-        </w:rPr>
-        <w:t>Def __init__(self):: É uma função construtora</w:t>
+      <w:proofErr w:type="spellStart"/>
+      <w:r>
+        <w:rPr>
+          <w:rFonts w:ascii="Times New Roman" w:hAnsi="Times New Roman" w:cs="Times New Roman"/>
+          <w:sz w:val="24"/>
+          <w:szCs w:val="24"/>
+        </w:rPr>
+        <w:t>Def</w:t>
+      </w:r>
+      <w:proofErr w:type="spellEnd"/>
+      <w:r>
+        <w:rPr>
+          <w:rFonts w:ascii="Times New Roman" w:hAnsi="Times New Roman" w:cs="Times New Roman"/>
+          <w:sz w:val="24"/>
+          <w:szCs w:val="24"/>
+        </w:rPr>
+        <w:t xml:space="preserve"> __</w:t>
+      </w:r>
+      <w:proofErr w:type="spellStart"/>
+      <w:r>
+        <w:rPr>
+          <w:rFonts w:ascii="Times New Roman" w:hAnsi="Times New Roman" w:cs="Times New Roman"/>
+          <w:sz w:val="24"/>
+          <w:szCs w:val="24"/>
+        </w:rPr>
+        <w:t>init</w:t>
+      </w:r>
+      <w:proofErr w:type="spellEnd"/>
+      <w:r>
+        <w:rPr>
+          <w:rFonts w:ascii="Times New Roman" w:hAnsi="Times New Roman" w:cs="Times New Roman"/>
+          <w:sz w:val="24"/>
+          <w:szCs w:val="24"/>
+        </w:rPr>
+        <w:t>__(self):: É uma função construtora</w:t>
       </w:r>
       <w:r>
         <w:rPr>
@@ -721,6 +821,7 @@
         </w:rPr>
         <w:t xml:space="preserve">Funciona basicamente como a função </w:t>
       </w:r>
+      <w:proofErr w:type="spellStart"/>
       <w:r>
         <w:rPr>
           <w:rFonts w:ascii="Times New Roman" w:hAnsi="Times New Roman" w:cs="Times New Roman"/>
@@ -731,6 +832,7 @@
         </w:rPr>
         <w:t>cria_conta</w:t>
       </w:r>
+      <w:proofErr w:type="spellEnd"/>
       <w:r>
         <w:rPr>
           <w:rFonts w:ascii="Times New Roman" w:hAnsi="Times New Roman" w:cs="Times New Roman"/>
@@ -779,7 +881,25 @@
           <w:sz w:val="24"/>
           <w:szCs w:val="24"/>
         </w:rPr>
-        <w:t xml:space="preserve"> colocamos outros parâmetros, como: numero, titular, saldo, dentre outros.</w:t>
+        <w:t xml:space="preserve"> colocamos outros parâmetros, como: </w:t>
+      </w:r>
+      <w:proofErr w:type="spellStart"/>
+      <w:r>
+        <w:rPr>
+          <w:rFonts w:ascii="Times New Roman" w:hAnsi="Times New Roman" w:cs="Times New Roman"/>
+          <w:sz w:val="24"/>
+          <w:szCs w:val="24"/>
+        </w:rPr>
+        <w:t>numero</w:t>
+      </w:r>
+      <w:proofErr w:type="spellEnd"/>
+      <w:r>
+        <w:rPr>
+          <w:rFonts w:ascii="Times New Roman" w:hAnsi="Times New Roman" w:cs="Times New Roman"/>
+          <w:sz w:val="24"/>
+          <w:szCs w:val="24"/>
+        </w:rPr>
+        <w:t>, titular, saldo, dentre outros.</w:t>
       </w:r>
     </w:p>
     <w:p>
@@ -2025,14 +2145,79 @@
           <w:szCs w:val="24"/>
         </w:rPr>
       </w:pPr>
-      <w:r>
-        <w:rPr>
-          <w:rFonts w:ascii="Times New Roman" w:hAnsi="Times New Roman" w:cs="Times New Roman"/>
-          <w:sz w:val="24"/>
-          <w:szCs w:val="24"/>
-        </w:rPr>
-        <w:t xml:space="preserve">None: faz com que uma referência que antes apontava para algo, deixar de apontar, ou seja, se eu criar uma variável chamada outraRef que recebe a variável conta (outraRef = conta) agora temos 2 variáveis referências que nos levam para o mesmo endereço, o objeto conta. Caso eu queira que a variável/referência outraRef deixe de apontar para esse objeto conta, preciso fazer com que ela receba </w:t>
-      </w:r>
+      <w:proofErr w:type="spellStart"/>
+      <w:r>
+        <w:rPr>
+          <w:rFonts w:ascii="Times New Roman" w:hAnsi="Times New Roman" w:cs="Times New Roman"/>
+          <w:sz w:val="24"/>
+          <w:szCs w:val="24"/>
+        </w:rPr>
+        <w:t>None</w:t>
+      </w:r>
+      <w:proofErr w:type="spellEnd"/>
+      <w:r>
+        <w:rPr>
+          <w:rFonts w:ascii="Times New Roman" w:hAnsi="Times New Roman" w:cs="Times New Roman"/>
+          <w:sz w:val="24"/>
+          <w:szCs w:val="24"/>
+        </w:rPr>
+        <w:t xml:space="preserve">: faz com que uma referência que antes apontava para algo, deixar de apontar, ou seja, se eu criar uma variável chamada </w:t>
+      </w:r>
+      <w:proofErr w:type="spellStart"/>
+      <w:r>
+        <w:rPr>
+          <w:rFonts w:ascii="Times New Roman" w:hAnsi="Times New Roman" w:cs="Times New Roman"/>
+          <w:sz w:val="24"/>
+          <w:szCs w:val="24"/>
+        </w:rPr>
+        <w:t>outraRef</w:t>
+      </w:r>
+      <w:proofErr w:type="spellEnd"/>
+      <w:r>
+        <w:rPr>
+          <w:rFonts w:ascii="Times New Roman" w:hAnsi="Times New Roman" w:cs="Times New Roman"/>
+          <w:sz w:val="24"/>
+          <w:szCs w:val="24"/>
+        </w:rPr>
+        <w:t xml:space="preserve"> que recebe a variável conta (</w:t>
+      </w:r>
+      <w:proofErr w:type="spellStart"/>
+      <w:r>
+        <w:rPr>
+          <w:rFonts w:ascii="Times New Roman" w:hAnsi="Times New Roman" w:cs="Times New Roman"/>
+          <w:sz w:val="24"/>
+          <w:szCs w:val="24"/>
+        </w:rPr>
+        <w:t>outraRef</w:t>
+      </w:r>
+      <w:proofErr w:type="spellEnd"/>
+      <w:r>
+        <w:rPr>
+          <w:rFonts w:ascii="Times New Roman" w:hAnsi="Times New Roman" w:cs="Times New Roman"/>
+          <w:sz w:val="24"/>
+          <w:szCs w:val="24"/>
+        </w:rPr>
+        <w:t xml:space="preserve"> = conta) agora temos 2 variáveis referências que nos levam para o mesmo endereço, o objeto conta. Caso eu queira que a variável/referência </w:t>
+      </w:r>
+      <w:proofErr w:type="spellStart"/>
+      <w:r>
+        <w:rPr>
+          <w:rFonts w:ascii="Times New Roman" w:hAnsi="Times New Roman" w:cs="Times New Roman"/>
+          <w:sz w:val="24"/>
+          <w:szCs w:val="24"/>
+        </w:rPr>
+        <w:t>outraRef</w:t>
+      </w:r>
+      <w:proofErr w:type="spellEnd"/>
+      <w:r>
+        <w:rPr>
+          <w:rFonts w:ascii="Times New Roman" w:hAnsi="Times New Roman" w:cs="Times New Roman"/>
+          <w:sz w:val="24"/>
+          <w:szCs w:val="24"/>
+        </w:rPr>
+        <w:t xml:space="preserve"> deixe de apontar para esse objeto conta, preciso fazer com que ela receba </w:t>
+      </w:r>
+      <w:proofErr w:type="spellStart"/>
       <w:r>
         <w:rPr>
           <w:rFonts w:ascii="Times New Roman" w:hAnsi="Times New Roman" w:cs="Times New Roman"/>
@@ -2043,13 +2228,50 @@
         </w:rPr>
         <w:t>none</w:t>
       </w:r>
-      <w:r>
-        <w:rPr>
-          <w:rFonts w:ascii="Times New Roman" w:hAnsi="Times New Roman" w:cs="Times New Roman"/>
-          <w:sz w:val="24"/>
-          <w:szCs w:val="24"/>
-        </w:rPr>
-        <w:t xml:space="preserve"> (outraRef = none).</w:t>
+      <w:proofErr w:type="spellEnd"/>
+      <w:r>
+        <w:rPr>
+          <w:rFonts w:ascii="Times New Roman" w:hAnsi="Times New Roman" w:cs="Times New Roman"/>
+          <w:sz w:val="24"/>
+          <w:szCs w:val="24"/>
+        </w:rPr>
+        <w:t xml:space="preserve"> (</w:t>
+      </w:r>
+      <w:proofErr w:type="spellStart"/>
+      <w:r>
+        <w:rPr>
+          <w:rFonts w:ascii="Times New Roman" w:hAnsi="Times New Roman" w:cs="Times New Roman"/>
+          <w:sz w:val="24"/>
+          <w:szCs w:val="24"/>
+        </w:rPr>
+        <w:t>outraRef</w:t>
+      </w:r>
+      <w:proofErr w:type="spellEnd"/>
+      <w:r>
+        <w:rPr>
+          <w:rFonts w:ascii="Times New Roman" w:hAnsi="Times New Roman" w:cs="Times New Roman"/>
+          <w:sz w:val="24"/>
+          <w:szCs w:val="24"/>
+        </w:rPr>
+        <w:t xml:space="preserve"> = </w:t>
+      </w:r>
+      <w:proofErr w:type="spellStart"/>
+      <w:r>
+        <w:rPr>
+          <w:rFonts w:ascii="Times New Roman" w:hAnsi="Times New Roman" w:cs="Times New Roman"/>
+          <w:sz w:val="24"/>
+          <w:szCs w:val="24"/>
+        </w:rPr>
+        <w:t>none</w:t>
+      </w:r>
+      <w:proofErr w:type="spellEnd"/>
+      <w:r>
+        <w:rPr>
+          <w:rFonts w:ascii="Times New Roman" w:hAnsi="Times New Roman" w:cs="Times New Roman"/>
+          <w:sz w:val="24"/>
+          <w:szCs w:val="24"/>
+        </w:rPr>
+        <w:t>).</w:t>
       </w:r>
     </w:p>
     <w:p>
@@ -2219,14 +2441,34 @@
           <w:szCs w:val="24"/>
         </w:rPr>
       </w:pPr>
-      <w:r>
-        <w:rPr>
-          <w:rFonts w:ascii="Times New Roman" w:hAnsi="Times New Roman" w:cs="Times New Roman"/>
-          <w:sz w:val="24"/>
-          <w:szCs w:val="24"/>
-        </w:rPr>
-        <w:t>Garbage Collector</w:t>
-      </w:r>
+      <w:proofErr w:type="spellStart"/>
+      <w:r>
+        <w:rPr>
+          <w:rFonts w:ascii="Times New Roman" w:hAnsi="Times New Roman" w:cs="Times New Roman"/>
+          <w:sz w:val="24"/>
+          <w:szCs w:val="24"/>
+        </w:rPr>
+        <w:t>Garbage</w:t>
+      </w:r>
+      <w:proofErr w:type="spellEnd"/>
+      <w:r>
+        <w:rPr>
+          <w:rFonts w:ascii="Times New Roman" w:hAnsi="Times New Roman" w:cs="Times New Roman"/>
+          <w:sz w:val="24"/>
+          <w:szCs w:val="24"/>
+        </w:rPr>
+        <w:t xml:space="preserve"> </w:t>
+      </w:r>
+      <w:proofErr w:type="spellStart"/>
+      <w:r>
+        <w:rPr>
+          <w:rFonts w:ascii="Times New Roman" w:hAnsi="Times New Roman" w:cs="Times New Roman"/>
+          <w:sz w:val="24"/>
+          <w:szCs w:val="24"/>
+        </w:rPr>
+        <w:t>Collector</w:t>
+      </w:r>
+      <w:proofErr w:type="spellEnd"/>
       <w:r>
         <w:rPr>
           <w:rFonts w:ascii="Times New Roman" w:hAnsi="Times New Roman" w:cs="Times New Roman"/>
@@ -2257,8 +2499,18 @@
           <w:sz w:val="24"/>
           <w:szCs w:val="24"/>
         </w:rPr>
-        <w:t>O tipo None</w:t>
-      </w:r>
+        <w:t xml:space="preserve">O tipo </w:t>
+      </w:r>
+      <w:proofErr w:type="spellStart"/>
+      <w:r>
+        <w:rPr>
+          <w:rFonts w:ascii="Times New Roman" w:hAnsi="Times New Roman" w:cs="Times New Roman"/>
+          <w:sz w:val="24"/>
+          <w:szCs w:val="24"/>
+        </w:rPr>
+        <w:t>None</w:t>
+      </w:r>
+      <w:proofErr w:type="spellEnd"/>
       <w:r>
         <w:rPr>
           <w:rFonts w:ascii="Times New Roman" w:hAnsi="Times New Roman" w:cs="Times New Roman"/>
@@ -2348,7 +2600,25 @@
           <w:sz w:val="24"/>
           <w:szCs w:val="24"/>
         </w:rPr>
-        <w:t>Para deixar um atributo privado, basta colocar dois “__” antes de cada atributo (em python. Outras linguagens usam palavras como “private”).</w:t>
+        <w:t>Para deixar um atributo privado, basta colocar dois “__” antes de cada atributo (em python. Outras linguagens usam palavras como “</w:t>
+      </w:r>
+      <w:proofErr w:type="spellStart"/>
+      <w:r>
+        <w:rPr>
+          <w:rFonts w:ascii="Times New Roman" w:hAnsi="Times New Roman" w:cs="Times New Roman"/>
+          <w:sz w:val="24"/>
+          <w:szCs w:val="24"/>
+        </w:rPr>
+        <w:t>private</w:t>
+      </w:r>
+      <w:proofErr w:type="spellEnd"/>
+      <w:r>
+        <w:rPr>
+          <w:rFonts w:ascii="Times New Roman" w:hAnsi="Times New Roman" w:cs="Times New Roman"/>
+          <w:sz w:val="24"/>
+          <w:szCs w:val="24"/>
+        </w:rPr>
+        <w:t>”).</w:t>
       </w:r>
       <w:r>
         <w:rPr>
@@ -2625,16 +2895,9 @@
           <w:sz w:val="24"/>
           <w:szCs w:val="24"/>
         </w:rPr>
-        <w:t>“_Conta__saldo”</w:t>
-      </w:r>
-      <w:r>
-        <w:rPr>
-          <w:rFonts w:ascii="Times New Roman" w:hAnsi="Times New Roman" w:cs="Times New Roman"/>
-          <w:sz w:val="24"/>
-          <w:szCs w:val="24"/>
-        </w:rPr>
-        <w:t xml:space="preserve">, </w:t>
-      </w:r>
+        <w:t>“_</w:t>
+      </w:r>
+      <w:proofErr w:type="spellStart"/>
       <w:r>
         <w:rPr>
           <w:rFonts w:ascii="Times New Roman" w:hAnsi="Times New Roman" w:cs="Times New Roman"/>
@@ -2643,16 +2906,9 @@
           <w:sz w:val="24"/>
           <w:szCs w:val="24"/>
         </w:rPr>
-        <w:t>“_Conta__limite”</w:t>
-      </w:r>
-      <w:r>
-        <w:rPr>
-          <w:rFonts w:ascii="Times New Roman" w:hAnsi="Times New Roman" w:cs="Times New Roman"/>
-          <w:sz w:val="24"/>
-          <w:szCs w:val="24"/>
-        </w:rPr>
-        <w:t xml:space="preserve">, </w:t>
-      </w:r>
+        <w:t>Conta__saldo</w:t>
+      </w:r>
+      <w:proofErr w:type="spellEnd"/>
       <w:r>
         <w:rPr>
           <w:rFonts w:ascii="Times New Roman" w:hAnsi="Times New Roman" w:cs="Times New Roman"/>
@@ -2661,7 +2917,87 @@
           <w:sz w:val="24"/>
           <w:szCs w:val="24"/>
         </w:rPr>
-        <w:t>“_Conta__numero”</w:t>
+        <w:t>”</w:t>
+      </w:r>
+      <w:r>
+        <w:rPr>
+          <w:rFonts w:ascii="Times New Roman" w:hAnsi="Times New Roman" w:cs="Times New Roman"/>
+          <w:sz w:val="24"/>
+          <w:szCs w:val="24"/>
+        </w:rPr>
+        <w:t xml:space="preserve">, </w:t>
+      </w:r>
+      <w:r>
+        <w:rPr>
+          <w:rFonts w:ascii="Times New Roman" w:hAnsi="Times New Roman" w:cs="Times New Roman"/>
+          <w:i/>
+          <w:iCs/>
+          <w:sz w:val="24"/>
+          <w:szCs w:val="24"/>
+        </w:rPr>
+        <w:t>“_</w:t>
+      </w:r>
+      <w:proofErr w:type="spellStart"/>
+      <w:r>
+        <w:rPr>
+          <w:rFonts w:ascii="Times New Roman" w:hAnsi="Times New Roman" w:cs="Times New Roman"/>
+          <w:i/>
+          <w:iCs/>
+          <w:sz w:val="24"/>
+          <w:szCs w:val="24"/>
+        </w:rPr>
+        <w:t>Conta__limite</w:t>
+      </w:r>
+      <w:proofErr w:type="spellEnd"/>
+      <w:r>
+        <w:rPr>
+          <w:rFonts w:ascii="Times New Roman" w:hAnsi="Times New Roman" w:cs="Times New Roman"/>
+          <w:i/>
+          <w:iCs/>
+          <w:sz w:val="24"/>
+          <w:szCs w:val="24"/>
+        </w:rPr>
+        <w:t>”</w:t>
+      </w:r>
+      <w:r>
+        <w:rPr>
+          <w:rFonts w:ascii="Times New Roman" w:hAnsi="Times New Roman" w:cs="Times New Roman"/>
+          <w:sz w:val="24"/>
+          <w:szCs w:val="24"/>
+        </w:rPr>
+        <w:t xml:space="preserve">, </w:t>
+      </w:r>
+      <w:r>
+        <w:rPr>
+          <w:rFonts w:ascii="Times New Roman" w:hAnsi="Times New Roman" w:cs="Times New Roman"/>
+          <w:i/>
+          <w:iCs/>
+          <w:sz w:val="24"/>
+          <w:szCs w:val="24"/>
+        </w:rPr>
+        <w:t>“_</w:t>
+      </w:r>
+      <w:proofErr w:type="spellStart"/>
+      <w:r>
+        <w:rPr>
+          <w:rFonts w:ascii="Times New Roman" w:hAnsi="Times New Roman" w:cs="Times New Roman"/>
+          <w:i/>
+          <w:iCs/>
+          <w:sz w:val="24"/>
+          <w:szCs w:val="24"/>
+        </w:rPr>
+        <w:t>Conta__numero</w:t>
+      </w:r>
+      <w:proofErr w:type="spellEnd"/>
+      <w:r>
+        <w:rPr>
+          <w:rFonts w:ascii="Times New Roman" w:hAnsi="Times New Roman" w:cs="Times New Roman"/>
+          <w:i/>
+          <w:iCs/>
+          <w:sz w:val="24"/>
+          <w:szCs w:val="24"/>
+        </w:rPr>
+        <w:t>”</w:t>
       </w:r>
       <w:r>
         <w:rPr>
@@ -3121,8 +3457,36 @@
           <w:sz w:val="24"/>
           <w:szCs w:val="24"/>
         </w:rPr>
-        <w:t xml:space="preserve"> - Single responsibility principle</w:t>
-      </w:r>
+        <w:t xml:space="preserve"> - Single </w:t>
+      </w:r>
+      <w:proofErr w:type="spellStart"/>
+      <w:r>
+        <w:rPr>
+          <w:rFonts w:ascii="Times New Roman" w:hAnsi="Times New Roman" w:cs="Times New Roman"/>
+          <w:sz w:val="24"/>
+          <w:szCs w:val="24"/>
+        </w:rPr>
+        <w:t>responsibility</w:t>
+      </w:r>
+      <w:proofErr w:type="spellEnd"/>
+      <w:r>
+        <w:rPr>
+          <w:rFonts w:ascii="Times New Roman" w:hAnsi="Times New Roman" w:cs="Times New Roman"/>
+          <w:sz w:val="24"/>
+          <w:szCs w:val="24"/>
+        </w:rPr>
+        <w:t xml:space="preserve"> </w:t>
+      </w:r>
+      <w:proofErr w:type="spellStart"/>
+      <w:r>
+        <w:rPr>
+          <w:rFonts w:ascii="Times New Roman" w:hAnsi="Times New Roman" w:cs="Times New Roman"/>
+          <w:sz w:val="24"/>
+          <w:szCs w:val="24"/>
+        </w:rPr>
+        <w:t>principle</w:t>
+      </w:r>
+      <w:proofErr w:type="spellEnd"/>
       <w:r>
         <w:rPr>
           <w:rFonts w:ascii="Times New Roman" w:hAnsi="Times New Roman" w:cs="Times New Roman"/>
@@ -3163,8 +3527,36 @@
           <w:sz w:val="24"/>
           <w:szCs w:val="24"/>
         </w:rPr>
-        <w:t xml:space="preserve"> - Open/closed principle</w:t>
-      </w:r>
+        <w:t xml:space="preserve"> - Open/</w:t>
+      </w:r>
+      <w:proofErr w:type="spellStart"/>
+      <w:r>
+        <w:rPr>
+          <w:rFonts w:ascii="Times New Roman" w:hAnsi="Times New Roman" w:cs="Times New Roman"/>
+          <w:sz w:val="24"/>
+          <w:szCs w:val="24"/>
+        </w:rPr>
+        <w:t>closed</w:t>
+      </w:r>
+      <w:proofErr w:type="spellEnd"/>
+      <w:r>
+        <w:rPr>
+          <w:rFonts w:ascii="Times New Roman" w:hAnsi="Times New Roman" w:cs="Times New Roman"/>
+          <w:sz w:val="24"/>
+          <w:szCs w:val="24"/>
+        </w:rPr>
+        <w:t xml:space="preserve"> </w:t>
+      </w:r>
+      <w:proofErr w:type="spellStart"/>
+      <w:r>
+        <w:rPr>
+          <w:rFonts w:ascii="Times New Roman" w:hAnsi="Times New Roman" w:cs="Times New Roman"/>
+          <w:sz w:val="24"/>
+          <w:szCs w:val="24"/>
+        </w:rPr>
+        <w:t>principle</w:t>
+      </w:r>
+      <w:proofErr w:type="spellEnd"/>
       <w:r>
         <w:rPr>
           <w:rFonts w:ascii="Times New Roman" w:hAnsi="Times New Roman" w:cs="Times New Roman"/>
@@ -3205,8 +3597,54 @@
           <w:sz w:val="24"/>
           <w:szCs w:val="24"/>
         </w:rPr>
-        <w:t xml:space="preserve"> - Liskov substitution principle</w:t>
-      </w:r>
+        <w:t xml:space="preserve"> - </w:t>
+      </w:r>
+      <w:proofErr w:type="spellStart"/>
+      <w:r>
+        <w:rPr>
+          <w:rFonts w:ascii="Times New Roman" w:hAnsi="Times New Roman" w:cs="Times New Roman"/>
+          <w:sz w:val="24"/>
+          <w:szCs w:val="24"/>
+        </w:rPr>
+        <w:t>Liskov</w:t>
+      </w:r>
+      <w:proofErr w:type="spellEnd"/>
+      <w:r>
+        <w:rPr>
+          <w:rFonts w:ascii="Times New Roman" w:hAnsi="Times New Roman" w:cs="Times New Roman"/>
+          <w:sz w:val="24"/>
+          <w:szCs w:val="24"/>
+        </w:rPr>
+        <w:t xml:space="preserve"> </w:t>
+      </w:r>
+      <w:proofErr w:type="spellStart"/>
+      <w:r>
+        <w:rPr>
+          <w:rFonts w:ascii="Times New Roman" w:hAnsi="Times New Roman" w:cs="Times New Roman"/>
+          <w:sz w:val="24"/>
+          <w:szCs w:val="24"/>
+        </w:rPr>
+        <w:t>substitution</w:t>
+      </w:r>
+      <w:proofErr w:type="spellEnd"/>
+      <w:r>
+        <w:rPr>
+          <w:rFonts w:ascii="Times New Roman" w:hAnsi="Times New Roman" w:cs="Times New Roman"/>
+          <w:sz w:val="24"/>
+          <w:szCs w:val="24"/>
+        </w:rPr>
+        <w:t xml:space="preserve"> </w:t>
+      </w:r>
+      <w:proofErr w:type="spellStart"/>
+      <w:r>
+        <w:rPr>
+          <w:rFonts w:ascii="Times New Roman" w:hAnsi="Times New Roman" w:cs="Times New Roman"/>
+          <w:sz w:val="24"/>
+          <w:szCs w:val="24"/>
+        </w:rPr>
+        <w:t>principle</w:t>
+      </w:r>
+      <w:proofErr w:type="spellEnd"/>
       <w:r>
         <w:rPr>
           <w:rFonts w:ascii="Times New Roman" w:hAnsi="Times New Roman" w:cs="Times New Roman"/>
@@ -3247,8 +3685,36 @@
           <w:sz w:val="24"/>
           <w:szCs w:val="24"/>
         </w:rPr>
-        <w:t xml:space="preserve"> - Interface segregation principle</w:t>
-      </w:r>
+        <w:t xml:space="preserve"> - Interface </w:t>
+      </w:r>
+      <w:proofErr w:type="spellStart"/>
+      <w:r>
+        <w:rPr>
+          <w:rFonts w:ascii="Times New Roman" w:hAnsi="Times New Roman" w:cs="Times New Roman"/>
+          <w:sz w:val="24"/>
+          <w:szCs w:val="24"/>
+        </w:rPr>
+        <w:t>segregation</w:t>
+      </w:r>
+      <w:proofErr w:type="spellEnd"/>
+      <w:r>
+        <w:rPr>
+          <w:rFonts w:ascii="Times New Roman" w:hAnsi="Times New Roman" w:cs="Times New Roman"/>
+          <w:sz w:val="24"/>
+          <w:szCs w:val="24"/>
+        </w:rPr>
+        <w:t xml:space="preserve"> </w:t>
+      </w:r>
+      <w:proofErr w:type="spellStart"/>
+      <w:r>
+        <w:rPr>
+          <w:rFonts w:ascii="Times New Roman" w:hAnsi="Times New Roman" w:cs="Times New Roman"/>
+          <w:sz w:val="24"/>
+          <w:szCs w:val="24"/>
+        </w:rPr>
+        <w:t>principle</w:t>
+      </w:r>
+      <w:proofErr w:type="spellEnd"/>
       <w:r>
         <w:rPr>
           <w:rFonts w:ascii="Times New Roman" w:hAnsi="Times New Roman" w:cs="Times New Roman"/>
@@ -3289,8 +3755,54 @@
           <w:sz w:val="24"/>
           <w:szCs w:val="24"/>
         </w:rPr>
-        <w:t xml:space="preserve"> - Dependency inversion principle</w:t>
-      </w:r>
+        <w:t xml:space="preserve"> - </w:t>
+      </w:r>
+      <w:proofErr w:type="spellStart"/>
+      <w:r>
+        <w:rPr>
+          <w:rFonts w:ascii="Times New Roman" w:hAnsi="Times New Roman" w:cs="Times New Roman"/>
+          <w:sz w:val="24"/>
+          <w:szCs w:val="24"/>
+        </w:rPr>
+        <w:t>Dependency</w:t>
+      </w:r>
+      <w:proofErr w:type="spellEnd"/>
+      <w:r>
+        <w:rPr>
+          <w:rFonts w:ascii="Times New Roman" w:hAnsi="Times New Roman" w:cs="Times New Roman"/>
+          <w:sz w:val="24"/>
+          <w:szCs w:val="24"/>
+        </w:rPr>
+        <w:t xml:space="preserve"> </w:t>
+      </w:r>
+      <w:proofErr w:type="spellStart"/>
+      <w:r>
+        <w:rPr>
+          <w:rFonts w:ascii="Times New Roman" w:hAnsi="Times New Roman" w:cs="Times New Roman"/>
+          <w:sz w:val="24"/>
+          <w:szCs w:val="24"/>
+        </w:rPr>
+        <w:t>inversion</w:t>
+      </w:r>
+      <w:proofErr w:type="spellEnd"/>
+      <w:r>
+        <w:rPr>
+          <w:rFonts w:ascii="Times New Roman" w:hAnsi="Times New Roman" w:cs="Times New Roman"/>
+          <w:sz w:val="24"/>
+          <w:szCs w:val="24"/>
+        </w:rPr>
+        <w:t xml:space="preserve"> </w:t>
+      </w:r>
+      <w:proofErr w:type="spellStart"/>
+      <w:r>
+        <w:rPr>
+          <w:rFonts w:ascii="Times New Roman" w:hAnsi="Times New Roman" w:cs="Times New Roman"/>
+          <w:sz w:val="24"/>
+          <w:szCs w:val="24"/>
+        </w:rPr>
+        <w:t>principle</w:t>
+      </w:r>
+      <w:proofErr w:type="spellEnd"/>
       <w:r>
         <w:rPr>
           <w:rFonts w:ascii="Times New Roman" w:hAnsi="Times New Roman" w:cs="Times New Roman"/>
@@ -3534,21 +4046,67 @@
         </w:rPr>
         <w:t xml:space="preserve"> </w:t>
       </w:r>
-      <w:r>
-        <w:rPr>
-          <w:rFonts w:ascii="Times New Roman" w:hAnsi="Times New Roman" w:cs="Times New Roman"/>
-          <w:sz w:val="24"/>
-          <w:szCs w:val="24"/>
-        </w:rPr>
-        <w:t>Getter: basicamente uma nomenclatura para métodos que só devolvem informações, como somente o número do saldo (sem o extrato), somente o titular, limite etc.</w:t>
-      </w:r>
-      <w:r>
-        <w:rPr>
-          <w:rFonts w:ascii="Times New Roman" w:hAnsi="Times New Roman" w:cs="Times New Roman"/>
-          <w:sz w:val="24"/>
-          <w:szCs w:val="24"/>
-        </w:rPr>
-        <w:t xml:space="preserve"> Quando quiser um método que faça essas coisas, basta nomear ele como get_saldo(), get_titular().</w:t>
+      <w:proofErr w:type="spellStart"/>
+      <w:r>
+        <w:rPr>
+          <w:rFonts w:ascii="Times New Roman" w:hAnsi="Times New Roman" w:cs="Times New Roman"/>
+          <w:sz w:val="24"/>
+          <w:szCs w:val="24"/>
+        </w:rPr>
+        <w:t>Getter</w:t>
+      </w:r>
+      <w:proofErr w:type="spellEnd"/>
+      <w:r>
+        <w:rPr>
+          <w:rFonts w:ascii="Times New Roman" w:hAnsi="Times New Roman" w:cs="Times New Roman"/>
+          <w:sz w:val="24"/>
+          <w:szCs w:val="24"/>
+        </w:rPr>
+        <w:t>: basicamente uma nomenclatura para métodos que só devolvem informações, como somente o número do saldo (sem o extrato), somente o titular, limite etc.</w:t>
+      </w:r>
+      <w:r>
+        <w:rPr>
+          <w:rFonts w:ascii="Times New Roman" w:hAnsi="Times New Roman" w:cs="Times New Roman"/>
+          <w:sz w:val="24"/>
+          <w:szCs w:val="24"/>
+        </w:rPr>
+        <w:t xml:space="preserve"> Quando quiser um método que faça essas coisas, basta nomear ele como </w:t>
+      </w:r>
+      <w:proofErr w:type="spellStart"/>
+      <w:r>
+        <w:rPr>
+          <w:rFonts w:ascii="Times New Roman" w:hAnsi="Times New Roman" w:cs="Times New Roman"/>
+          <w:sz w:val="24"/>
+          <w:szCs w:val="24"/>
+        </w:rPr>
+        <w:t>get_saldo</w:t>
+      </w:r>
+      <w:proofErr w:type="spellEnd"/>
+      <w:r>
+        <w:rPr>
+          <w:rFonts w:ascii="Times New Roman" w:hAnsi="Times New Roman" w:cs="Times New Roman"/>
+          <w:sz w:val="24"/>
+          <w:szCs w:val="24"/>
+        </w:rPr>
+        <w:t xml:space="preserve">(), </w:t>
+      </w:r>
+      <w:proofErr w:type="spellStart"/>
+      <w:r>
+        <w:rPr>
+          <w:rFonts w:ascii="Times New Roman" w:hAnsi="Times New Roman" w:cs="Times New Roman"/>
+          <w:sz w:val="24"/>
+          <w:szCs w:val="24"/>
+        </w:rPr>
+        <w:t>get_titular</w:t>
+      </w:r>
+      <w:proofErr w:type="spellEnd"/>
+      <w:r>
+        <w:rPr>
+          <w:rFonts w:ascii="Times New Roman" w:hAnsi="Times New Roman" w:cs="Times New Roman"/>
+          <w:sz w:val="24"/>
+          <w:szCs w:val="24"/>
+        </w:rPr>
+        <w:t>().</w:t>
       </w:r>
       <w:r>
         <w:rPr>
@@ -3634,7 +4192,61 @@
           <w:sz w:val="24"/>
           <w:szCs w:val="24"/>
         </w:rPr>
-        <w:t xml:space="preserve"> Setters: basicamente nomenclatura dada para métodos que definem coisas, como por exemplo, um novo limite. Setters nunca retornam nada, apenas settam coisas novas. Ex.:</w:t>
+        <w:t xml:space="preserve"> </w:t>
+      </w:r>
+      <w:proofErr w:type="spellStart"/>
+      <w:r>
+        <w:rPr>
+          <w:rFonts w:ascii="Times New Roman" w:hAnsi="Times New Roman" w:cs="Times New Roman"/>
+          <w:sz w:val="24"/>
+          <w:szCs w:val="24"/>
+        </w:rPr>
+        <w:t>Setters</w:t>
+      </w:r>
+      <w:proofErr w:type="spellEnd"/>
+      <w:r>
+        <w:rPr>
+          <w:rFonts w:ascii="Times New Roman" w:hAnsi="Times New Roman" w:cs="Times New Roman"/>
+          <w:sz w:val="24"/>
+          <w:szCs w:val="24"/>
+        </w:rPr>
+        <w:t xml:space="preserve">: basicamente nomenclatura dada para métodos que definem coisas, como por exemplo, um novo limite. </w:t>
+      </w:r>
+      <w:proofErr w:type="spellStart"/>
+      <w:r>
+        <w:rPr>
+          <w:rFonts w:ascii="Times New Roman" w:hAnsi="Times New Roman" w:cs="Times New Roman"/>
+          <w:sz w:val="24"/>
+          <w:szCs w:val="24"/>
+        </w:rPr>
+        <w:t>Setters</w:t>
+      </w:r>
+      <w:proofErr w:type="spellEnd"/>
+      <w:r>
+        <w:rPr>
+          <w:rFonts w:ascii="Times New Roman" w:hAnsi="Times New Roman" w:cs="Times New Roman"/>
+          <w:sz w:val="24"/>
+          <w:szCs w:val="24"/>
+        </w:rPr>
+        <w:t xml:space="preserve"> nunca retornam nada, apenas </w:t>
+      </w:r>
+      <w:proofErr w:type="spellStart"/>
+      <w:r>
+        <w:rPr>
+          <w:rFonts w:ascii="Times New Roman" w:hAnsi="Times New Roman" w:cs="Times New Roman"/>
+          <w:sz w:val="24"/>
+          <w:szCs w:val="24"/>
+        </w:rPr>
+        <w:t>settam</w:t>
+      </w:r>
+      <w:proofErr w:type="spellEnd"/>
+      <w:r>
+        <w:rPr>
+          <w:rFonts w:ascii="Times New Roman" w:hAnsi="Times New Roman" w:cs="Times New Roman"/>
+          <w:sz w:val="24"/>
+          <w:szCs w:val="24"/>
+        </w:rPr>
+        <w:t xml:space="preserve"> coisas novas. Ex.:</w:t>
       </w:r>
     </w:p>
     <w:p>
@@ -3775,7 +4387,43 @@
           <w:sz w:val="24"/>
           <w:szCs w:val="24"/>
         </w:rPr>
-        <w:t>Sempre usar getters e setters só q</w:t>
+        <w:t xml:space="preserve">Sempre usar </w:t>
+      </w:r>
+      <w:proofErr w:type="spellStart"/>
+      <w:r>
+        <w:rPr>
+          <w:rFonts w:ascii="Times New Roman" w:hAnsi="Times New Roman" w:cs="Times New Roman"/>
+          <w:sz w:val="24"/>
+          <w:szCs w:val="24"/>
+        </w:rPr>
+        <w:t>getters</w:t>
+      </w:r>
+      <w:proofErr w:type="spellEnd"/>
+      <w:r>
+        <w:rPr>
+          <w:rFonts w:ascii="Times New Roman" w:hAnsi="Times New Roman" w:cs="Times New Roman"/>
+          <w:sz w:val="24"/>
+          <w:szCs w:val="24"/>
+        </w:rPr>
+        <w:t xml:space="preserve"> e </w:t>
+      </w:r>
+      <w:proofErr w:type="spellStart"/>
+      <w:r>
+        <w:rPr>
+          <w:rFonts w:ascii="Times New Roman" w:hAnsi="Times New Roman" w:cs="Times New Roman"/>
+          <w:sz w:val="24"/>
+          <w:szCs w:val="24"/>
+        </w:rPr>
+        <w:t>setters</w:t>
+      </w:r>
+      <w:proofErr w:type="spellEnd"/>
+      <w:r>
+        <w:rPr>
+          <w:rFonts w:ascii="Times New Roman" w:hAnsi="Times New Roman" w:cs="Times New Roman"/>
+          <w:sz w:val="24"/>
+          <w:szCs w:val="24"/>
+        </w:rPr>
+        <w:t xml:space="preserve"> só q</w:t>
       </w:r>
       <w:r>
         <w:rPr>
@@ -3855,7 +4503,25 @@
           <w:sz w:val="24"/>
           <w:szCs w:val="24"/>
         </w:rPr>
-        <w:t xml:space="preserve"> @property: Quando colocado antes de um método, mascara ele e faz com que se pareça com um atributo na hr de chamar no console. Ex.:</w:t>
+        <w:t xml:space="preserve"> @property: Quando colocado antes de um método, mascara ele e faz com que se pareça com um atributo na </w:t>
+      </w:r>
+      <w:proofErr w:type="spellStart"/>
+      <w:r>
+        <w:rPr>
+          <w:rFonts w:ascii="Times New Roman" w:hAnsi="Times New Roman" w:cs="Times New Roman"/>
+          <w:sz w:val="24"/>
+          <w:szCs w:val="24"/>
+        </w:rPr>
+        <w:t>hr</w:t>
+      </w:r>
+      <w:proofErr w:type="spellEnd"/>
+      <w:r>
+        <w:rPr>
+          <w:rFonts w:ascii="Times New Roman" w:hAnsi="Times New Roman" w:cs="Times New Roman"/>
+          <w:sz w:val="24"/>
+          <w:szCs w:val="24"/>
+        </w:rPr>
+        <w:t xml:space="preserve"> de chamar no console. Ex.:</w:t>
       </w:r>
     </w:p>
     <w:p>
@@ -3949,8 +4615,36 @@
           <w:sz w:val="24"/>
           <w:szCs w:val="24"/>
         </w:rPr>
-        <w:t xml:space="preserve"> getter, mas sem o nome get_nome</w:t>
-      </w:r>
+        <w:t xml:space="preserve"> </w:t>
+      </w:r>
+      <w:proofErr w:type="spellStart"/>
+      <w:r>
+        <w:rPr>
+          <w:rFonts w:ascii="Times New Roman" w:hAnsi="Times New Roman" w:cs="Times New Roman"/>
+          <w:sz w:val="24"/>
+          <w:szCs w:val="24"/>
+        </w:rPr>
+        <w:t>getter</w:t>
+      </w:r>
+      <w:proofErr w:type="spellEnd"/>
+      <w:r>
+        <w:rPr>
+          <w:rFonts w:ascii="Times New Roman" w:hAnsi="Times New Roman" w:cs="Times New Roman"/>
+          <w:sz w:val="24"/>
+          <w:szCs w:val="24"/>
+        </w:rPr>
+        <w:t xml:space="preserve">, mas sem o nome </w:t>
+      </w:r>
+      <w:proofErr w:type="spellStart"/>
+      <w:r>
+        <w:rPr>
+          <w:rFonts w:ascii="Times New Roman" w:hAnsi="Times New Roman" w:cs="Times New Roman"/>
+          <w:sz w:val="24"/>
+          <w:szCs w:val="24"/>
+        </w:rPr>
+        <w:t>get_nome</w:t>
+      </w:r>
+      <w:proofErr w:type="spellEnd"/>
       <w:r>
         <w:rPr>
           <w:rFonts w:ascii="Times New Roman" w:hAnsi="Times New Roman" w:cs="Times New Roman"/>
@@ -4145,7 +4839,25 @@
           <w:sz w:val="24"/>
           <w:szCs w:val="24"/>
         </w:rPr>
-        <w:t>Na imagem acima podemos ver a propriedade “nome” aparecendo em primeiro e o atributo real logo abaixo como “_Cliente__nome”, como sugestão do próprio python.</w:t>
+        <w:t>Na imagem acima podemos ver a propriedade “nome” aparecendo em primeiro e o atributo real logo abaixo como “_</w:t>
+      </w:r>
+      <w:proofErr w:type="spellStart"/>
+      <w:r>
+        <w:rPr>
+          <w:rFonts w:ascii="Times New Roman" w:hAnsi="Times New Roman" w:cs="Times New Roman"/>
+          <w:sz w:val="24"/>
+          <w:szCs w:val="24"/>
+        </w:rPr>
+        <w:t>Cliente__nome</w:t>
+      </w:r>
+      <w:proofErr w:type="spellEnd"/>
+      <w:r>
+        <w:rPr>
+          <w:rFonts w:ascii="Times New Roman" w:hAnsi="Times New Roman" w:cs="Times New Roman"/>
+          <w:sz w:val="24"/>
+          <w:szCs w:val="24"/>
+        </w:rPr>
+        <w:t>”, como sugestão do próprio python.</w:t>
       </w:r>
     </w:p>
     <w:p>
@@ -4169,15 +4881,43 @@
           <w:sz w:val="24"/>
           <w:szCs w:val="24"/>
         </w:rPr>
-        <w:t xml:space="preserve"> Podemos fazer a mesma coisa com os setters</w:t>
-      </w:r>
-      <w:r>
-        <w:rPr>
-          <w:rFonts w:ascii="Times New Roman" w:hAnsi="Times New Roman" w:cs="Times New Roman"/>
-          <w:sz w:val="24"/>
-          <w:szCs w:val="24"/>
-        </w:rPr>
-        <w:t>, mas utilizando uma sintax um pouco diferente:</w:t>
+        <w:t xml:space="preserve"> Podemos fazer a mesma coisa com os </w:t>
+      </w:r>
+      <w:proofErr w:type="spellStart"/>
+      <w:r>
+        <w:rPr>
+          <w:rFonts w:ascii="Times New Roman" w:hAnsi="Times New Roman" w:cs="Times New Roman"/>
+          <w:sz w:val="24"/>
+          <w:szCs w:val="24"/>
+        </w:rPr>
+        <w:t>setters</w:t>
+      </w:r>
+      <w:proofErr w:type="spellEnd"/>
+      <w:r>
+        <w:rPr>
+          <w:rFonts w:ascii="Times New Roman" w:hAnsi="Times New Roman" w:cs="Times New Roman"/>
+          <w:sz w:val="24"/>
+          <w:szCs w:val="24"/>
+        </w:rPr>
+        <w:t xml:space="preserve">, mas utilizando uma </w:t>
+      </w:r>
+      <w:proofErr w:type="spellStart"/>
+      <w:r>
+        <w:rPr>
+          <w:rFonts w:ascii="Times New Roman" w:hAnsi="Times New Roman" w:cs="Times New Roman"/>
+          <w:sz w:val="24"/>
+          <w:szCs w:val="24"/>
+        </w:rPr>
+        <w:t>sintax</w:t>
+      </w:r>
+      <w:proofErr w:type="spellEnd"/>
+      <w:r>
+        <w:rPr>
+          <w:rFonts w:ascii="Times New Roman" w:hAnsi="Times New Roman" w:cs="Times New Roman"/>
+          <w:sz w:val="24"/>
+          <w:szCs w:val="24"/>
+        </w:rPr>
+        <w:t xml:space="preserve"> um pouco diferente:</w:t>
       </w:r>
     </w:p>
     <w:p>
@@ -4255,7 +4995,25 @@
           <w:sz w:val="24"/>
           <w:szCs w:val="24"/>
         </w:rPr>
-        <w:t>Como podemos ver, ao invés de usar o @property, colocamos o nome que queremos dar para o método seguido de um “.” E a função que ele executará, sendo, nesse caso, um setter.</w:t>
+        <w:t xml:space="preserve">Como podemos ver, ao invés de usar o @property, colocamos o nome que queremos dar para o método seguido de um “.” E a função que ele executará, sendo, nesse caso, um </w:t>
+      </w:r>
+      <w:proofErr w:type="spellStart"/>
+      <w:r>
+        <w:rPr>
+          <w:rFonts w:ascii="Times New Roman" w:hAnsi="Times New Roman" w:cs="Times New Roman"/>
+          <w:sz w:val="24"/>
+          <w:szCs w:val="24"/>
+        </w:rPr>
+        <w:t>setter</w:t>
+      </w:r>
+      <w:proofErr w:type="spellEnd"/>
+      <w:r>
+        <w:rPr>
+          <w:rFonts w:ascii="Times New Roman" w:hAnsi="Times New Roman" w:cs="Times New Roman"/>
+          <w:sz w:val="24"/>
+          <w:szCs w:val="24"/>
+        </w:rPr>
+        <w:t>.</w:t>
       </w:r>
     </w:p>
     <w:p>
@@ -4398,7 +5156,43 @@
           <w:szCs w:val="24"/>
         </w:rPr>
         <w:lastRenderedPageBreak/>
-        <w:t>Se quiser chamar o getter, basta dar enter ao colocar .propriedade, se quiser chamar o setter, faça uma nova atribuição de valor, como se estivesse fazendo acesso direto ao atributo.</w:t>
+        <w:t xml:space="preserve">Se quiser chamar o </w:t>
+      </w:r>
+      <w:proofErr w:type="spellStart"/>
+      <w:r>
+        <w:rPr>
+          <w:rFonts w:ascii="Times New Roman" w:hAnsi="Times New Roman" w:cs="Times New Roman"/>
+          <w:sz w:val="24"/>
+          <w:szCs w:val="24"/>
+        </w:rPr>
+        <w:t>getter</w:t>
+      </w:r>
+      <w:proofErr w:type="spellEnd"/>
+      <w:r>
+        <w:rPr>
+          <w:rFonts w:ascii="Times New Roman" w:hAnsi="Times New Roman" w:cs="Times New Roman"/>
+          <w:sz w:val="24"/>
+          <w:szCs w:val="24"/>
+        </w:rPr>
+        <w:t xml:space="preserve">, basta dar enter ao colocar .propriedade, se quiser chamar o </w:t>
+      </w:r>
+      <w:proofErr w:type="spellStart"/>
+      <w:r>
+        <w:rPr>
+          <w:rFonts w:ascii="Times New Roman" w:hAnsi="Times New Roman" w:cs="Times New Roman"/>
+          <w:sz w:val="24"/>
+          <w:szCs w:val="24"/>
+        </w:rPr>
+        <w:t>setter</w:t>
+      </w:r>
+      <w:proofErr w:type="spellEnd"/>
+      <w:r>
+        <w:rPr>
+          <w:rFonts w:ascii="Times New Roman" w:hAnsi="Times New Roman" w:cs="Times New Roman"/>
+          <w:sz w:val="24"/>
+          <w:szCs w:val="24"/>
+        </w:rPr>
+        <w:t>, faça uma nova atribuição de valor, como se estivesse fazendo acesso direto ao atributo.</w:t>
       </w:r>
     </w:p>
     <w:p>
@@ -4454,8 +5248,18 @@
           <w:sz w:val="24"/>
           <w:szCs w:val="24"/>
         </w:rPr>
-        <w:t>Métodos de leitura dos atributos, os getters</w:t>
-      </w:r>
+        <w:t xml:space="preserve">Métodos de leitura dos atributos, os </w:t>
+      </w:r>
+      <w:proofErr w:type="spellStart"/>
+      <w:r>
+        <w:rPr>
+          <w:rFonts w:ascii="Times New Roman" w:hAnsi="Times New Roman" w:cs="Times New Roman"/>
+          <w:sz w:val="24"/>
+          <w:szCs w:val="24"/>
+        </w:rPr>
+        <w:t>getters</w:t>
+      </w:r>
+      <w:proofErr w:type="spellEnd"/>
       <w:r>
         <w:rPr>
           <w:rFonts w:ascii="Times New Roman" w:hAnsi="Times New Roman" w:cs="Times New Roman"/>
@@ -4486,8 +5290,36 @@
           <w:sz w:val="24"/>
           <w:szCs w:val="24"/>
         </w:rPr>
-        <w:t>Métodos de modifição dos atributos, os setters</w:t>
-      </w:r>
+        <w:t xml:space="preserve">Métodos de </w:t>
+      </w:r>
+      <w:proofErr w:type="spellStart"/>
+      <w:r>
+        <w:rPr>
+          <w:rFonts w:ascii="Times New Roman" w:hAnsi="Times New Roman" w:cs="Times New Roman"/>
+          <w:sz w:val="24"/>
+          <w:szCs w:val="24"/>
+        </w:rPr>
+        <w:t>modifição</w:t>
+      </w:r>
+      <w:proofErr w:type="spellEnd"/>
+      <w:r>
+        <w:rPr>
+          <w:rFonts w:ascii="Times New Roman" w:hAnsi="Times New Roman" w:cs="Times New Roman"/>
+          <w:sz w:val="24"/>
+          <w:szCs w:val="24"/>
+        </w:rPr>
+        <w:t xml:space="preserve"> dos atributos, os </w:t>
+      </w:r>
+      <w:proofErr w:type="spellStart"/>
+      <w:r>
+        <w:rPr>
+          <w:rFonts w:ascii="Times New Roman" w:hAnsi="Times New Roman" w:cs="Times New Roman"/>
+          <w:sz w:val="24"/>
+          <w:szCs w:val="24"/>
+        </w:rPr>
+        <w:t>setters</w:t>
+      </w:r>
+      <w:proofErr w:type="spellEnd"/>
       <w:r>
         <w:rPr>
           <w:rFonts w:ascii="Times New Roman" w:hAnsi="Times New Roman" w:cs="Times New Roman"/>
@@ -5700,6 +6532,7 @@
         </w:rPr>
         <w:t xml:space="preserve"> Para dizer que a classe Filme e Series são filhas da classe Programa, precisamos colocar </w:t>
       </w:r>
+      <w:proofErr w:type="spellStart"/>
       <w:r>
         <w:rPr>
           <w:rFonts w:ascii="Times New Roman" w:hAnsi="Times New Roman" w:cs="Times New Roman"/>
@@ -5708,7 +6541,40 @@
           <w:sz w:val="24"/>
           <w:szCs w:val="24"/>
         </w:rPr>
-        <w:t>class Classe (Nome_Da_Classe_Mae): Código</w:t>
+        <w:t>class</w:t>
+      </w:r>
+      <w:proofErr w:type="spellEnd"/>
+      <w:r>
+        <w:rPr>
+          <w:rFonts w:ascii="Times New Roman" w:hAnsi="Times New Roman" w:cs="Times New Roman"/>
+          <w:i/>
+          <w:iCs/>
+          <w:sz w:val="24"/>
+          <w:szCs w:val="24"/>
+        </w:rPr>
+        <w:t xml:space="preserve"> Classe (</w:t>
+      </w:r>
+      <w:proofErr w:type="spellStart"/>
+      <w:r>
+        <w:rPr>
+          <w:rFonts w:ascii="Times New Roman" w:hAnsi="Times New Roman" w:cs="Times New Roman"/>
+          <w:i/>
+          <w:iCs/>
+          <w:sz w:val="24"/>
+          <w:szCs w:val="24"/>
+        </w:rPr>
+        <w:t>Nome_Da_Classe_Mae</w:t>
+      </w:r>
+      <w:proofErr w:type="spellEnd"/>
+      <w:r>
+        <w:rPr>
+          <w:rFonts w:ascii="Times New Roman" w:hAnsi="Times New Roman" w:cs="Times New Roman"/>
+          <w:i/>
+          <w:iCs/>
+          <w:sz w:val="24"/>
+          <w:szCs w:val="24"/>
+        </w:rPr>
+        <w:t>): Código</w:t>
       </w:r>
       <w:r>
         <w:rPr>
@@ -5880,7 +6746,25 @@
           <w:sz w:val="24"/>
           <w:szCs w:val="24"/>
         </w:rPr>
-        <w:t>No caso do __nome, na classe Programa, ficará _Programa__nome, para a classe filha, porém, isso é totalmente contra produtivo, pois teremos que alterar todos os atributos d</w:t>
+        <w:t>No caso do __nome, na classe Programa, ficará _</w:t>
+      </w:r>
+      <w:proofErr w:type="spellStart"/>
+      <w:r>
+        <w:rPr>
+          <w:rFonts w:ascii="Times New Roman" w:hAnsi="Times New Roman" w:cs="Times New Roman"/>
+          <w:sz w:val="24"/>
+          <w:szCs w:val="24"/>
+        </w:rPr>
+        <w:t>Programa__nome</w:t>
+      </w:r>
+      <w:proofErr w:type="spellEnd"/>
+      <w:r>
+        <w:rPr>
+          <w:rFonts w:ascii="Times New Roman" w:hAnsi="Times New Roman" w:cs="Times New Roman"/>
+          <w:sz w:val="24"/>
+          <w:szCs w:val="24"/>
+        </w:rPr>
+        <w:t>, para a classe filha, porém, isso é totalmente contra produtivo, pois teremos que alterar todos os atributos d</w:t>
       </w:r>
       <w:r>
         <w:rPr>
@@ -6096,7 +6980,25 @@
           <w:sz w:val="24"/>
           <w:szCs w:val="24"/>
         </w:rPr>
-        <w:t>Podemos juntar ele com o .__init__(atributos que queremos para a classe).</w:t>
+        <w:t>Podemos juntar ele com o .__</w:t>
+      </w:r>
+      <w:proofErr w:type="spellStart"/>
+      <w:r>
+        <w:rPr>
+          <w:rFonts w:ascii="Times New Roman" w:hAnsi="Times New Roman" w:cs="Times New Roman"/>
+          <w:sz w:val="24"/>
+          <w:szCs w:val="24"/>
+        </w:rPr>
+        <w:t>init</w:t>
+      </w:r>
+      <w:proofErr w:type="spellEnd"/>
+      <w:r>
+        <w:rPr>
+          <w:rFonts w:ascii="Times New Roman" w:hAnsi="Times New Roman" w:cs="Times New Roman"/>
+          <w:sz w:val="24"/>
+          <w:szCs w:val="24"/>
+        </w:rPr>
+        <w:t>__(atributos que queremos para a classe).</w:t>
       </w:r>
       <w:r>
         <w:rPr>
@@ -6235,7 +7137,43 @@
           <w:sz w:val="24"/>
           <w:szCs w:val="24"/>
         </w:rPr>
-        <w:t>.__init__(), passando no init os parâmetros que queremos utilizar na classe filha e deixamos apenas o que difere da super classe que é a geral.</w:t>
+        <w:t>.__</w:t>
+      </w:r>
+      <w:proofErr w:type="spellStart"/>
+      <w:r>
+        <w:rPr>
+          <w:rFonts w:ascii="Times New Roman" w:hAnsi="Times New Roman" w:cs="Times New Roman"/>
+          <w:sz w:val="24"/>
+          <w:szCs w:val="24"/>
+        </w:rPr>
+        <w:t>init</w:t>
+      </w:r>
+      <w:proofErr w:type="spellEnd"/>
+      <w:r>
+        <w:rPr>
+          <w:rFonts w:ascii="Times New Roman" w:hAnsi="Times New Roman" w:cs="Times New Roman"/>
+          <w:sz w:val="24"/>
+          <w:szCs w:val="24"/>
+        </w:rPr>
+        <w:t xml:space="preserve">__(), passando no </w:t>
+      </w:r>
+      <w:proofErr w:type="spellStart"/>
+      <w:r>
+        <w:rPr>
+          <w:rFonts w:ascii="Times New Roman" w:hAnsi="Times New Roman" w:cs="Times New Roman"/>
+          <w:sz w:val="24"/>
+          <w:szCs w:val="24"/>
+        </w:rPr>
+        <w:t>init</w:t>
+      </w:r>
+      <w:proofErr w:type="spellEnd"/>
+      <w:r>
+        <w:rPr>
+          <w:rFonts w:ascii="Times New Roman" w:hAnsi="Times New Roman" w:cs="Times New Roman"/>
+          <w:sz w:val="24"/>
+          <w:szCs w:val="24"/>
+        </w:rPr>
+        <w:t xml:space="preserve"> os parâmetros que queremos utilizar na classe filha e deixamos apenas o que difere da super classe que é a geral.</w:t>
       </w:r>
     </w:p>
     <w:p>
@@ -6308,7 +7246,79 @@
           <w:sz w:val="24"/>
           <w:szCs w:val="24"/>
         </w:rPr>
-        <w:t>Colocar o super init depois do def init da classe filha, basicamente serve para sobrescrever o init da classe filha pelo da classe mãe, e tudo o que vier abaixo dele, será conteúdo novo para acrescentar nessa classe.</w:t>
+        <w:t xml:space="preserve">Colocar o super </w:t>
+      </w:r>
+      <w:proofErr w:type="spellStart"/>
+      <w:r>
+        <w:rPr>
+          <w:rFonts w:ascii="Times New Roman" w:hAnsi="Times New Roman" w:cs="Times New Roman"/>
+          <w:sz w:val="24"/>
+          <w:szCs w:val="24"/>
+        </w:rPr>
+        <w:t>init</w:t>
+      </w:r>
+      <w:proofErr w:type="spellEnd"/>
+      <w:r>
+        <w:rPr>
+          <w:rFonts w:ascii="Times New Roman" w:hAnsi="Times New Roman" w:cs="Times New Roman"/>
+          <w:sz w:val="24"/>
+          <w:szCs w:val="24"/>
+        </w:rPr>
+        <w:t xml:space="preserve"> depois do </w:t>
+      </w:r>
+      <w:proofErr w:type="spellStart"/>
+      <w:r>
+        <w:rPr>
+          <w:rFonts w:ascii="Times New Roman" w:hAnsi="Times New Roman" w:cs="Times New Roman"/>
+          <w:sz w:val="24"/>
+          <w:szCs w:val="24"/>
+        </w:rPr>
+        <w:t>def</w:t>
+      </w:r>
+      <w:proofErr w:type="spellEnd"/>
+      <w:r>
+        <w:rPr>
+          <w:rFonts w:ascii="Times New Roman" w:hAnsi="Times New Roman" w:cs="Times New Roman"/>
+          <w:sz w:val="24"/>
+          <w:szCs w:val="24"/>
+        </w:rPr>
+        <w:t xml:space="preserve"> </w:t>
+      </w:r>
+      <w:proofErr w:type="spellStart"/>
+      <w:r>
+        <w:rPr>
+          <w:rFonts w:ascii="Times New Roman" w:hAnsi="Times New Roman" w:cs="Times New Roman"/>
+          <w:sz w:val="24"/>
+          <w:szCs w:val="24"/>
+        </w:rPr>
+        <w:t>init</w:t>
+      </w:r>
+      <w:proofErr w:type="spellEnd"/>
+      <w:r>
+        <w:rPr>
+          <w:rFonts w:ascii="Times New Roman" w:hAnsi="Times New Roman" w:cs="Times New Roman"/>
+          <w:sz w:val="24"/>
+          <w:szCs w:val="24"/>
+        </w:rPr>
+        <w:t xml:space="preserve"> da classe filha, basicamente serve para sobrescrever o </w:t>
+      </w:r>
+      <w:proofErr w:type="spellStart"/>
+      <w:r>
+        <w:rPr>
+          <w:rFonts w:ascii="Times New Roman" w:hAnsi="Times New Roman" w:cs="Times New Roman"/>
+          <w:sz w:val="24"/>
+          <w:szCs w:val="24"/>
+        </w:rPr>
+        <w:t>init</w:t>
+      </w:r>
+      <w:proofErr w:type="spellEnd"/>
+      <w:r>
+        <w:rPr>
+          <w:rFonts w:ascii="Times New Roman" w:hAnsi="Times New Roman" w:cs="Times New Roman"/>
+          <w:sz w:val="24"/>
+          <w:szCs w:val="24"/>
+        </w:rPr>
+        <w:t xml:space="preserve"> da classe filha pelo da classe mãe, e tudo o que vier abaixo dele, será conteúdo novo para acrescentar nessa classe.</w:t>
       </w:r>
     </w:p>
     <w:p>
@@ -6370,7 +7380,25 @@
           <w:sz w:val="24"/>
           <w:szCs w:val="24"/>
         </w:rPr>
-        <w:t>São métodos declarados com @classmethod. Quando criamos um método de classe, temos acesso aos atributos da classe. Da mesma forma com os atributos de classe, podemos acessar estes métodos de dentro dos métodos de instância, a partir de __class__, se desejarmos:</w:t>
+        <w:t>São métodos declarados com @classmethod. Quando criamos um método de classe, temos acesso aos atributos da classe. Da mesma forma com os atributos de classe, podemos acessar estes métodos de dentro dos métodos de instância, a partir de __</w:t>
+      </w:r>
+      <w:proofErr w:type="spellStart"/>
+      <w:r>
+        <w:rPr>
+          <w:rFonts w:ascii="Times New Roman" w:hAnsi="Times New Roman" w:cs="Times New Roman"/>
+          <w:sz w:val="24"/>
+          <w:szCs w:val="24"/>
+        </w:rPr>
+        <w:t>class</w:t>
+      </w:r>
+      <w:proofErr w:type="spellEnd"/>
+      <w:r>
+        <w:rPr>
+          <w:rFonts w:ascii="Times New Roman" w:hAnsi="Times New Roman" w:cs="Times New Roman"/>
+          <w:sz w:val="24"/>
+          <w:szCs w:val="24"/>
+        </w:rPr>
+        <w:t>__, se desejarmos:</w:t>
       </w:r>
     </w:p>
     <w:p>
@@ -6385,6 +7413,7 @@
           <w:szCs w:val="24"/>
         </w:rPr>
       </w:pPr>
+      <w:proofErr w:type="spellStart"/>
       <w:r>
         <w:rPr>
           <w:rFonts w:ascii="Times New Roman" w:hAnsi="Times New Roman" w:cs="Times New Roman"/>
@@ -6393,13 +7422,10 @@
           <w:sz w:val="24"/>
           <w:szCs w:val="24"/>
         </w:rPr>
-        <w:t>class Funcionario:</w:t>
-      </w:r>
-    </w:p>
-    <w:p>
-      <w:pPr>
-        <w:pStyle w:val="PargrafodaLista"/>
-        <w:ind w:left="2832"/>
+        <w:t>class</w:t>
+      </w:r>
+      <w:proofErr w:type="spellEnd"/>
+      <w:r>
         <w:rPr>
           <w:rFonts w:ascii="Times New Roman" w:hAnsi="Times New Roman" w:cs="Times New Roman"/>
           <w:i/>
@@ -6407,7 +7433,9 @@
           <w:sz w:val="24"/>
           <w:szCs w:val="24"/>
         </w:rPr>
-      </w:pPr>
+        <w:t xml:space="preserve"> </w:t>
+      </w:r>
+      <w:proofErr w:type="spellStart"/>
       <w:r>
         <w:rPr>
           <w:rFonts w:ascii="Times New Roman" w:hAnsi="Times New Roman" w:cs="Times New Roman"/>
@@ -6416,13 +7444,10 @@
           <w:sz w:val="24"/>
           <w:szCs w:val="24"/>
         </w:rPr>
-        <w:t xml:space="preserve">    prefixo = 'Instrutor'</w:t>
-      </w:r>
-    </w:p>
-    <w:p>
-      <w:pPr>
-        <w:pStyle w:val="PargrafodaLista"/>
-        <w:ind w:left="2832"/>
+        <w:t>Funcionario</w:t>
+      </w:r>
+      <w:proofErr w:type="spellEnd"/>
+      <w:r>
         <w:rPr>
           <w:rFonts w:ascii="Times New Roman" w:hAnsi="Times New Roman" w:cs="Times New Roman"/>
           <w:i/>
@@ -6430,7 +7455,8 @@
           <w:sz w:val="24"/>
           <w:szCs w:val="24"/>
         </w:rPr>
-      </w:pPr>
+        <w:t>:</w:t>
+      </w:r>
     </w:p>
     <w:p>
       <w:pPr>
@@ -6452,7 +7478,7 @@
           <w:sz w:val="24"/>
           <w:szCs w:val="24"/>
         </w:rPr>
-        <w:t xml:space="preserve">    @classmethod</w:t>
+        <w:t xml:space="preserve">    prefixo = 'Instrutor'</w:t>
       </w:r>
     </w:p>
     <w:p>
@@ -6467,7 +7493,11 @@
           <w:szCs w:val="24"/>
         </w:rPr>
       </w:pPr>
-      <w:r>
+    </w:p>
+    <w:p>
+      <w:pPr>
+        <w:pStyle w:val="PargrafodaLista"/>
+        <w:ind w:left="2832"/>
         <w:rPr>
           <w:rFonts w:ascii="Times New Roman" w:hAnsi="Times New Roman" w:cs="Times New Roman"/>
           <w:i/>
@@ -6475,18 +7505,6 @@
           <w:sz w:val="24"/>
           <w:szCs w:val="24"/>
         </w:rPr>
-        <w:t xml:space="preserve">    def info(cls):</w:t>
-      </w:r>
-    </w:p>
-    <w:p>
-      <w:pPr>
-        <w:pStyle w:val="PargrafodaLista"/>
-        <w:ind w:left="2832"/>
-        <w:rPr>
-          <w:rFonts w:ascii="Times New Roman" w:hAnsi="Times New Roman" w:cs="Times New Roman"/>
-          <w:sz w:val="24"/>
-          <w:szCs w:val="24"/>
-        </w:rPr>
       </w:pPr>
       <w:r>
         <w:rPr>
@@ -6496,7 +7514,183 @@
           <w:sz w:val="24"/>
           <w:szCs w:val="24"/>
         </w:rPr>
-        <w:t xml:space="preserve">        return f'Esse é um {cls.prefixo}'</w:t>
+        <w:t xml:space="preserve">    @classmethod</w:t>
+      </w:r>
+    </w:p>
+    <w:p>
+      <w:pPr>
+        <w:pStyle w:val="PargrafodaLista"/>
+        <w:ind w:left="2832"/>
+        <w:rPr>
+          <w:rFonts w:ascii="Times New Roman" w:hAnsi="Times New Roman" w:cs="Times New Roman"/>
+          <w:i/>
+          <w:iCs/>
+          <w:sz w:val="24"/>
+          <w:szCs w:val="24"/>
+        </w:rPr>
+      </w:pPr>
+      <w:r>
+        <w:rPr>
+          <w:rFonts w:ascii="Times New Roman" w:hAnsi="Times New Roman" w:cs="Times New Roman"/>
+          <w:i/>
+          <w:iCs/>
+          <w:sz w:val="24"/>
+          <w:szCs w:val="24"/>
+        </w:rPr>
+        <w:t xml:space="preserve">    </w:t>
+      </w:r>
+      <w:proofErr w:type="spellStart"/>
+      <w:r>
+        <w:rPr>
+          <w:rFonts w:ascii="Times New Roman" w:hAnsi="Times New Roman" w:cs="Times New Roman"/>
+          <w:i/>
+          <w:iCs/>
+          <w:sz w:val="24"/>
+          <w:szCs w:val="24"/>
+        </w:rPr>
+        <w:t>def</w:t>
+      </w:r>
+      <w:proofErr w:type="spellEnd"/>
+      <w:r>
+        <w:rPr>
+          <w:rFonts w:ascii="Times New Roman" w:hAnsi="Times New Roman" w:cs="Times New Roman"/>
+          <w:i/>
+          <w:iCs/>
+          <w:sz w:val="24"/>
+          <w:szCs w:val="24"/>
+        </w:rPr>
+        <w:t xml:space="preserve"> </w:t>
+      </w:r>
+      <w:proofErr w:type="spellStart"/>
+      <w:r>
+        <w:rPr>
+          <w:rFonts w:ascii="Times New Roman" w:hAnsi="Times New Roman" w:cs="Times New Roman"/>
+          <w:i/>
+          <w:iCs/>
+          <w:sz w:val="24"/>
+          <w:szCs w:val="24"/>
+        </w:rPr>
+        <w:t>info</w:t>
+      </w:r>
+      <w:proofErr w:type="spellEnd"/>
+      <w:r>
+        <w:rPr>
+          <w:rFonts w:ascii="Times New Roman" w:hAnsi="Times New Roman" w:cs="Times New Roman"/>
+          <w:i/>
+          <w:iCs/>
+          <w:sz w:val="24"/>
+          <w:szCs w:val="24"/>
+        </w:rPr>
+        <w:t>(</w:t>
+      </w:r>
+      <w:proofErr w:type="spellStart"/>
+      <w:r>
+        <w:rPr>
+          <w:rFonts w:ascii="Times New Roman" w:hAnsi="Times New Roman" w:cs="Times New Roman"/>
+          <w:i/>
+          <w:iCs/>
+          <w:sz w:val="24"/>
+          <w:szCs w:val="24"/>
+        </w:rPr>
+        <w:t>cls</w:t>
+      </w:r>
+      <w:proofErr w:type="spellEnd"/>
+      <w:r>
+        <w:rPr>
+          <w:rFonts w:ascii="Times New Roman" w:hAnsi="Times New Roman" w:cs="Times New Roman"/>
+          <w:i/>
+          <w:iCs/>
+          <w:sz w:val="24"/>
+          <w:szCs w:val="24"/>
+        </w:rPr>
+        <w:t>):</w:t>
+      </w:r>
+    </w:p>
+    <w:p>
+      <w:pPr>
+        <w:pStyle w:val="PargrafodaLista"/>
+        <w:ind w:left="2832"/>
+        <w:rPr>
+          <w:rFonts w:ascii="Times New Roman" w:hAnsi="Times New Roman" w:cs="Times New Roman"/>
+          <w:sz w:val="24"/>
+          <w:szCs w:val="24"/>
+        </w:rPr>
+      </w:pPr>
+      <w:r>
+        <w:rPr>
+          <w:rFonts w:ascii="Times New Roman" w:hAnsi="Times New Roman" w:cs="Times New Roman"/>
+          <w:i/>
+          <w:iCs/>
+          <w:sz w:val="24"/>
+          <w:szCs w:val="24"/>
+        </w:rPr>
+        <w:t xml:space="preserve">        </w:t>
+      </w:r>
+      <w:proofErr w:type="spellStart"/>
+      <w:r>
+        <w:rPr>
+          <w:rFonts w:ascii="Times New Roman" w:hAnsi="Times New Roman" w:cs="Times New Roman"/>
+          <w:i/>
+          <w:iCs/>
+          <w:sz w:val="24"/>
+          <w:szCs w:val="24"/>
+        </w:rPr>
+        <w:t>return</w:t>
+      </w:r>
+      <w:proofErr w:type="spellEnd"/>
+      <w:r>
+        <w:rPr>
+          <w:rFonts w:ascii="Times New Roman" w:hAnsi="Times New Roman" w:cs="Times New Roman"/>
+          <w:i/>
+          <w:iCs/>
+          <w:sz w:val="24"/>
+          <w:szCs w:val="24"/>
+        </w:rPr>
+        <w:t xml:space="preserve"> </w:t>
+      </w:r>
+      <w:proofErr w:type="spellStart"/>
+      <w:r>
+        <w:rPr>
+          <w:rFonts w:ascii="Times New Roman" w:hAnsi="Times New Roman" w:cs="Times New Roman"/>
+          <w:i/>
+          <w:iCs/>
+          <w:sz w:val="24"/>
+          <w:szCs w:val="24"/>
+        </w:rPr>
+        <w:t>f'Esse</w:t>
+      </w:r>
+      <w:proofErr w:type="spellEnd"/>
+      <w:r>
+        <w:rPr>
+          <w:rFonts w:ascii="Times New Roman" w:hAnsi="Times New Roman" w:cs="Times New Roman"/>
+          <w:i/>
+          <w:iCs/>
+          <w:sz w:val="24"/>
+          <w:szCs w:val="24"/>
+        </w:rPr>
+        <w:t xml:space="preserve"> é um {</w:t>
+      </w:r>
+      <w:proofErr w:type="spellStart"/>
+      <w:r>
+        <w:rPr>
+          <w:rFonts w:ascii="Times New Roman" w:hAnsi="Times New Roman" w:cs="Times New Roman"/>
+          <w:i/>
+          <w:iCs/>
+          <w:sz w:val="24"/>
+          <w:szCs w:val="24"/>
+        </w:rPr>
+        <w:t>cls.prefixo</w:t>
+      </w:r>
+      <w:proofErr w:type="spellEnd"/>
+      <w:r>
+        <w:rPr>
+          <w:rFonts w:ascii="Times New Roman" w:hAnsi="Times New Roman" w:cs="Times New Roman"/>
+          <w:i/>
+          <w:iCs/>
+          <w:sz w:val="24"/>
+          <w:szCs w:val="24"/>
+        </w:rPr>
+        <w:t>}'</w:t>
       </w:r>
     </w:p>
     <w:p>
@@ -6518,7 +7712,43 @@
           <w:sz w:val="24"/>
           <w:szCs w:val="24"/>
         </w:rPr>
-        <w:t>Perceba que, ao invés de self, passamos cls para o método, já que neste caso sempre recebemos uma instância da classe como primeiro argumento. O nome cls é uma convenção, assim como self.</w:t>
+        <w:t xml:space="preserve">Perceba que, ao invés de self, passamos </w:t>
+      </w:r>
+      <w:proofErr w:type="spellStart"/>
+      <w:r>
+        <w:rPr>
+          <w:rFonts w:ascii="Times New Roman" w:hAnsi="Times New Roman" w:cs="Times New Roman"/>
+          <w:sz w:val="24"/>
+          <w:szCs w:val="24"/>
+        </w:rPr>
+        <w:t>cls</w:t>
+      </w:r>
+      <w:proofErr w:type="spellEnd"/>
+      <w:r>
+        <w:rPr>
+          <w:rFonts w:ascii="Times New Roman" w:hAnsi="Times New Roman" w:cs="Times New Roman"/>
+          <w:sz w:val="24"/>
+          <w:szCs w:val="24"/>
+        </w:rPr>
+        <w:t xml:space="preserve"> para o método, já que neste caso sempre recebemos uma instância da classe como primeiro argumento. O nome </w:t>
+      </w:r>
+      <w:proofErr w:type="spellStart"/>
+      <w:r>
+        <w:rPr>
+          <w:rFonts w:ascii="Times New Roman" w:hAnsi="Times New Roman" w:cs="Times New Roman"/>
+          <w:sz w:val="24"/>
+          <w:szCs w:val="24"/>
+        </w:rPr>
+        <w:t>cls</w:t>
+      </w:r>
+      <w:proofErr w:type="spellEnd"/>
+      <w:r>
+        <w:rPr>
+          <w:rFonts w:ascii="Times New Roman" w:hAnsi="Times New Roman" w:cs="Times New Roman"/>
+          <w:sz w:val="24"/>
+          <w:szCs w:val="24"/>
+        </w:rPr>
+        <w:t xml:space="preserve"> é uma convenção, assim como self.</w:t>
       </w:r>
     </w:p>
     <w:p>
@@ -6596,6 +7826,7 @@
           <w:szCs w:val="24"/>
         </w:rPr>
       </w:pPr>
+      <w:proofErr w:type="spellStart"/>
       <w:r>
         <w:rPr>
           <w:rFonts w:ascii="Times New Roman" w:hAnsi="Times New Roman" w:cs="Times New Roman"/>
@@ -6604,14 +7835,10 @@
           <w:sz w:val="24"/>
           <w:szCs w:val="24"/>
         </w:rPr>
-        <w:t>class FolhaDePagamento:</w:t>
-      </w:r>
-    </w:p>
-    <w:p>
-      <w:pPr>
-        <w:spacing w:line="360" w:lineRule="auto"/>
-        <w:ind w:left="2832"/>
-        <w:jc w:val="both"/>
+        <w:t>class</w:t>
+      </w:r>
+      <w:proofErr w:type="spellEnd"/>
+      <w:r>
         <w:rPr>
           <w:rFonts w:ascii="Times New Roman" w:hAnsi="Times New Roman" w:cs="Times New Roman"/>
           <w:i/>
@@ -6619,7 +7846,9 @@
           <w:sz w:val="24"/>
           <w:szCs w:val="24"/>
         </w:rPr>
-      </w:pPr>
+        <w:t xml:space="preserve"> </w:t>
+      </w:r>
+      <w:proofErr w:type="spellStart"/>
       <w:r>
         <w:rPr>
           <w:rFonts w:ascii="Times New Roman" w:hAnsi="Times New Roman" w:cs="Times New Roman"/>
@@ -6628,14 +7857,10 @@
           <w:sz w:val="24"/>
           <w:szCs w:val="24"/>
         </w:rPr>
-        <w:t xml:space="preserve">    @staticmethod</w:t>
-      </w:r>
-    </w:p>
-    <w:p>
-      <w:pPr>
-        <w:spacing w:line="360" w:lineRule="auto"/>
-        <w:ind w:left="2832"/>
-        <w:jc w:val="both"/>
+        <w:t>FolhaDePagamento</w:t>
+      </w:r>
+      <w:proofErr w:type="spellEnd"/>
+      <w:r>
         <w:rPr>
           <w:rFonts w:ascii="Times New Roman" w:hAnsi="Times New Roman" w:cs="Times New Roman"/>
           <w:i/>
@@ -6643,8 +7868,14 @@
           <w:sz w:val="24"/>
           <w:szCs w:val="24"/>
         </w:rPr>
-      </w:pPr>
-      <w:r>
+        <w:t>:</w:t>
+      </w:r>
+    </w:p>
+    <w:p>
+      <w:pPr>
+        <w:spacing w:line="360" w:lineRule="auto"/>
+        <w:ind w:left="2832"/>
+        <w:jc w:val="both"/>
         <w:rPr>
           <w:rFonts w:ascii="Times New Roman" w:hAnsi="Times New Roman" w:cs="Times New Roman"/>
           <w:i/>
@@ -6652,19 +7883,6 @@
           <w:sz w:val="24"/>
           <w:szCs w:val="24"/>
         </w:rPr>
-        <w:t xml:space="preserve">    def log():</w:t>
-      </w:r>
-    </w:p>
-    <w:p>
-      <w:pPr>
-        <w:spacing w:line="360" w:lineRule="auto"/>
-        <w:ind w:left="2832"/>
-        <w:jc w:val="both"/>
-        <w:rPr>
-          <w:rFonts w:ascii="Times New Roman" w:hAnsi="Times New Roman" w:cs="Times New Roman"/>
-          <w:sz w:val="24"/>
-          <w:szCs w:val="24"/>
-        </w:rPr>
       </w:pPr>
       <w:r>
         <w:rPr>
@@ -6674,7 +7892,119 @@
           <w:sz w:val="24"/>
           <w:szCs w:val="24"/>
         </w:rPr>
-        <w:t xml:space="preserve">        return f'Isso é um log qualquer'</w:t>
+        <w:t xml:space="preserve">    @staticmethod</w:t>
+      </w:r>
+    </w:p>
+    <w:p>
+      <w:pPr>
+        <w:spacing w:line="360" w:lineRule="auto"/>
+        <w:ind w:left="2832"/>
+        <w:jc w:val="both"/>
+        <w:rPr>
+          <w:rFonts w:ascii="Times New Roman" w:hAnsi="Times New Roman" w:cs="Times New Roman"/>
+          <w:i/>
+          <w:iCs/>
+          <w:sz w:val="24"/>
+          <w:szCs w:val="24"/>
+        </w:rPr>
+      </w:pPr>
+      <w:r>
+        <w:rPr>
+          <w:rFonts w:ascii="Times New Roman" w:hAnsi="Times New Roman" w:cs="Times New Roman"/>
+          <w:i/>
+          <w:iCs/>
+          <w:sz w:val="24"/>
+          <w:szCs w:val="24"/>
+        </w:rPr>
+        <w:t xml:space="preserve">    </w:t>
+      </w:r>
+      <w:proofErr w:type="spellStart"/>
+      <w:r>
+        <w:rPr>
+          <w:rFonts w:ascii="Times New Roman" w:hAnsi="Times New Roman" w:cs="Times New Roman"/>
+          <w:i/>
+          <w:iCs/>
+          <w:sz w:val="24"/>
+          <w:szCs w:val="24"/>
+        </w:rPr>
+        <w:t>def</w:t>
+      </w:r>
+      <w:proofErr w:type="spellEnd"/>
+      <w:r>
+        <w:rPr>
+          <w:rFonts w:ascii="Times New Roman" w:hAnsi="Times New Roman" w:cs="Times New Roman"/>
+          <w:i/>
+          <w:iCs/>
+          <w:sz w:val="24"/>
+          <w:szCs w:val="24"/>
+        </w:rPr>
+        <w:t xml:space="preserve"> log():</w:t>
+      </w:r>
+    </w:p>
+    <w:p>
+      <w:pPr>
+        <w:spacing w:line="360" w:lineRule="auto"/>
+        <w:ind w:left="2832"/>
+        <w:jc w:val="both"/>
+        <w:rPr>
+          <w:rFonts w:ascii="Times New Roman" w:hAnsi="Times New Roman" w:cs="Times New Roman"/>
+          <w:sz w:val="24"/>
+          <w:szCs w:val="24"/>
+        </w:rPr>
+      </w:pPr>
+      <w:r>
+        <w:rPr>
+          <w:rFonts w:ascii="Times New Roman" w:hAnsi="Times New Roman" w:cs="Times New Roman"/>
+          <w:i/>
+          <w:iCs/>
+          <w:sz w:val="24"/>
+          <w:szCs w:val="24"/>
+        </w:rPr>
+        <w:t xml:space="preserve">        </w:t>
+      </w:r>
+      <w:proofErr w:type="spellStart"/>
+      <w:r>
+        <w:rPr>
+          <w:rFonts w:ascii="Times New Roman" w:hAnsi="Times New Roman" w:cs="Times New Roman"/>
+          <w:i/>
+          <w:iCs/>
+          <w:sz w:val="24"/>
+          <w:szCs w:val="24"/>
+        </w:rPr>
+        <w:t>return</w:t>
+      </w:r>
+      <w:proofErr w:type="spellEnd"/>
+      <w:r>
+        <w:rPr>
+          <w:rFonts w:ascii="Times New Roman" w:hAnsi="Times New Roman" w:cs="Times New Roman"/>
+          <w:i/>
+          <w:iCs/>
+          <w:sz w:val="24"/>
+          <w:szCs w:val="24"/>
+        </w:rPr>
+        <w:t xml:space="preserve"> </w:t>
+      </w:r>
+      <w:proofErr w:type="spellStart"/>
+      <w:r>
+        <w:rPr>
+          <w:rFonts w:ascii="Times New Roman" w:hAnsi="Times New Roman" w:cs="Times New Roman"/>
+          <w:i/>
+          <w:iCs/>
+          <w:sz w:val="24"/>
+          <w:szCs w:val="24"/>
+        </w:rPr>
+        <w:t>f'Isso</w:t>
+      </w:r>
+      <w:proofErr w:type="spellEnd"/>
+      <w:r>
+        <w:rPr>
+          <w:rFonts w:ascii="Times New Roman" w:hAnsi="Times New Roman" w:cs="Times New Roman"/>
+          <w:i/>
+          <w:iCs/>
+          <w:sz w:val="24"/>
+          <w:szCs w:val="24"/>
+        </w:rPr>
+        <w:t xml:space="preserve"> é um log qualquer'</w:t>
       </w:r>
     </w:p>
     <w:p>
@@ -6781,7 +8111,25 @@
           <w:szCs w:val="24"/>
         </w:rPr>
         <w:lastRenderedPageBreak/>
-        <w:t>Alguns pythonistas não aconselham o uso do @staticmethod, já que poderia ser substituído por uma simples função no corpo do módulo. Outros mais puristas entendem que os métodos estáticos fazem sentido, sim, e que devem ser vistos como responsabilidade das classes.</w:t>
+        <w:t xml:space="preserve">Alguns </w:t>
+      </w:r>
+      <w:proofErr w:type="spellStart"/>
+      <w:r>
+        <w:rPr>
+          <w:rFonts w:ascii="Times New Roman" w:hAnsi="Times New Roman" w:cs="Times New Roman"/>
+          <w:sz w:val="24"/>
+          <w:szCs w:val="24"/>
+        </w:rPr>
+        <w:t>pythonistas</w:t>
+      </w:r>
+      <w:proofErr w:type="spellEnd"/>
+      <w:r>
+        <w:rPr>
+          <w:rFonts w:ascii="Times New Roman" w:hAnsi="Times New Roman" w:cs="Times New Roman"/>
+          <w:sz w:val="24"/>
+          <w:szCs w:val="24"/>
+        </w:rPr>
+        <w:t xml:space="preserve"> não aconselham o uso do @staticmethod, já que poderia ser substituído por uma simples função no corpo do módulo. Outros mais puristas entendem que os métodos estáticos fazem sentido, sim, e que devem ser vistos como responsabilidade das classes.</w:t>
       </w:r>
     </w:p>
     <w:p>
@@ -6941,7 +8289,31 @@
           <w:szCs w:val="24"/>
           <w:u w:val="single"/>
         </w:rPr>
-        <w:t>Aula 3 – Reduzindo ifs Com Polimorfismo:</w:t>
+        <w:t xml:space="preserve">Aula 3 – Reduzindo </w:t>
+      </w:r>
+      <w:proofErr w:type="spellStart"/>
+      <w:r>
+        <w:rPr>
+          <w:rFonts w:ascii="Times New Roman" w:hAnsi="Times New Roman" w:cs="Times New Roman"/>
+          <w:b/>
+          <w:bCs/>
+          <w:sz w:val="24"/>
+          <w:szCs w:val="24"/>
+          <w:u w:val="single"/>
+        </w:rPr>
+        <w:t>ifs</w:t>
+      </w:r>
+      <w:proofErr w:type="spellEnd"/>
+      <w:r>
+        <w:rPr>
+          <w:rFonts w:ascii="Times New Roman" w:hAnsi="Times New Roman" w:cs="Times New Roman"/>
+          <w:b/>
+          <w:bCs/>
+          <w:sz w:val="24"/>
+          <w:szCs w:val="24"/>
+          <w:u w:val="single"/>
+        </w:rPr>
+        <w:t xml:space="preserve"> Com Polimorfismo:</w:t>
       </w:r>
     </w:p>
     <w:p>
@@ -7144,7 +8516,25 @@
           <w:sz w:val="24"/>
           <w:szCs w:val="24"/>
         </w:rPr>
-        <w:t>Criamos uma variável chamada detalhe e utilizamos um if atribuído à ela para definir o que será exibido, duração ou temporadas.</w:t>
+        <w:t xml:space="preserve">Criamos uma variável chamada detalhe e utilizamos um if atribuído </w:t>
+      </w:r>
+      <w:proofErr w:type="gramStart"/>
+      <w:r>
+        <w:rPr>
+          <w:rFonts w:ascii="Times New Roman" w:hAnsi="Times New Roman" w:cs="Times New Roman"/>
+          <w:sz w:val="24"/>
+          <w:szCs w:val="24"/>
+        </w:rPr>
+        <w:t>à</w:t>
+      </w:r>
+      <w:proofErr w:type="gramEnd"/>
+      <w:r>
+        <w:rPr>
+          <w:rFonts w:ascii="Times New Roman" w:hAnsi="Times New Roman" w:cs="Times New Roman"/>
+          <w:sz w:val="24"/>
+          <w:szCs w:val="24"/>
+        </w:rPr>
+        <w:t xml:space="preserve"> ela para definir o que será exibido, duração ou temporadas.</w:t>
       </w:r>
     </w:p>
     <w:p>
@@ -7186,15 +8576,77 @@
           <w:sz w:val="24"/>
           <w:szCs w:val="24"/>
         </w:rPr>
-        <w:t>(hasattr(has atribute))</w:t>
-      </w:r>
-      <w:r>
-        <w:rPr>
-          <w:rFonts w:ascii="Times New Roman" w:hAnsi="Times New Roman" w:cs="Times New Roman"/>
-          <w:sz w:val="24"/>
-          <w:szCs w:val="24"/>
-        </w:rPr>
-        <w:t xml:space="preserve"> ‘duracao’, se não, exibe a temporada.</w:t>
+        <w:t>(</w:t>
+      </w:r>
+      <w:proofErr w:type="spellStart"/>
+      <w:r>
+        <w:rPr>
+          <w:rFonts w:ascii="Times New Roman" w:hAnsi="Times New Roman" w:cs="Times New Roman"/>
+          <w:i/>
+          <w:iCs/>
+          <w:sz w:val="24"/>
+          <w:szCs w:val="24"/>
+        </w:rPr>
+        <w:t>hasattr</w:t>
+      </w:r>
+      <w:proofErr w:type="spellEnd"/>
+      <w:r>
+        <w:rPr>
+          <w:rFonts w:ascii="Times New Roman" w:hAnsi="Times New Roman" w:cs="Times New Roman"/>
+          <w:i/>
+          <w:iCs/>
+          <w:sz w:val="24"/>
+          <w:szCs w:val="24"/>
+        </w:rPr>
+        <w:t>(</w:t>
+      </w:r>
+      <w:proofErr w:type="spellStart"/>
+      <w:r>
+        <w:rPr>
+          <w:rFonts w:ascii="Times New Roman" w:hAnsi="Times New Roman" w:cs="Times New Roman"/>
+          <w:i/>
+          <w:iCs/>
+          <w:sz w:val="24"/>
+          <w:szCs w:val="24"/>
+        </w:rPr>
+        <w:t>has</w:t>
+      </w:r>
+      <w:proofErr w:type="spellEnd"/>
+      <w:r>
+        <w:rPr>
+          <w:rFonts w:ascii="Times New Roman" w:hAnsi="Times New Roman" w:cs="Times New Roman"/>
+          <w:i/>
+          <w:iCs/>
+          <w:sz w:val="24"/>
+          <w:szCs w:val="24"/>
+        </w:rPr>
+        <w:t xml:space="preserve"> atribute))</w:t>
+      </w:r>
+      <w:r>
+        <w:rPr>
+          <w:rFonts w:ascii="Times New Roman" w:hAnsi="Times New Roman" w:cs="Times New Roman"/>
+          <w:sz w:val="24"/>
+          <w:szCs w:val="24"/>
+        </w:rPr>
+        <w:t xml:space="preserve"> ‘</w:t>
+      </w:r>
+      <w:proofErr w:type="spellStart"/>
+      <w:r>
+        <w:rPr>
+          <w:rFonts w:ascii="Times New Roman" w:hAnsi="Times New Roman" w:cs="Times New Roman"/>
+          <w:sz w:val="24"/>
+          <w:szCs w:val="24"/>
+        </w:rPr>
+        <w:t>duracao</w:t>
+      </w:r>
+      <w:proofErr w:type="spellEnd"/>
+      <w:r>
+        <w:rPr>
+          <w:rFonts w:ascii="Times New Roman" w:hAnsi="Times New Roman" w:cs="Times New Roman"/>
+          <w:sz w:val="24"/>
+          <w:szCs w:val="24"/>
+        </w:rPr>
+        <w:t>’, se não, exibe a temporada.</w:t>
       </w:r>
     </w:p>
     <w:p>
@@ -7262,6 +8714,7 @@
         </w:rPr>
         <w:t xml:space="preserve">O for está dizendo que para cada programa, ou seja, item, dentro da variável </w:t>
       </w:r>
+      <w:proofErr w:type="spellStart"/>
       <w:r>
         <w:rPr>
           <w:rFonts w:ascii="Times New Roman" w:hAnsi="Times New Roman" w:cs="Times New Roman"/>
@@ -7272,6 +8725,7 @@
         </w:rPr>
         <w:t>filmes_e_series</w:t>
       </w:r>
+      <w:proofErr w:type="spellEnd"/>
       <w:r>
         <w:rPr>
           <w:rFonts w:ascii="Times New Roman" w:hAnsi="Times New Roman" w:cs="Times New Roman"/>
@@ -7488,7 +8942,25 @@
           <w:sz w:val="24"/>
           <w:szCs w:val="24"/>
         </w:rPr>
-        <w:t xml:space="preserve">Para economizar ifs, podemos evitar fazer tudo o que foi dito ali em cima (para imprimir uma coisa diferente para cada objeto) e simplesmente criar um novo método chamado imprime para a super classe, </w:t>
+        <w:t xml:space="preserve">Para economizar </w:t>
+      </w:r>
+      <w:proofErr w:type="spellStart"/>
+      <w:r>
+        <w:rPr>
+          <w:rFonts w:ascii="Times New Roman" w:hAnsi="Times New Roman" w:cs="Times New Roman"/>
+          <w:sz w:val="24"/>
+          <w:szCs w:val="24"/>
+        </w:rPr>
+        <w:t>ifs</w:t>
+      </w:r>
+      <w:proofErr w:type="spellEnd"/>
+      <w:r>
+        <w:rPr>
+          <w:rFonts w:ascii="Times New Roman" w:hAnsi="Times New Roman" w:cs="Times New Roman"/>
+          <w:sz w:val="24"/>
+          <w:szCs w:val="24"/>
+        </w:rPr>
+        <w:t xml:space="preserve">, podemos evitar fazer tudo o que foi dito ali em cima (para imprimir uma coisa diferente para cada objeto) e simplesmente criar um novo método chamado imprime para a super classe, </w:t>
       </w:r>
       <w:r>
         <w:rPr>
@@ -7552,7 +9024,25 @@
           <w:sz w:val="24"/>
           <w:szCs w:val="24"/>
         </w:rPr>
-        <w:t>Os objetos devem saber se imprimir, assim como uma string sabe se imprimir quando você manda ela imprimir.</w:t>
+        <w:t xml:space="preserve">Os objetos devem saber se imprimir, assim como uma string sabe se imprimir quando você </w:t>
+      </w:r>
+      <w:proofErr w:type="gramStart"/>
+      <w:r>
+        <w:rPr>
+          <w:rFonts w:ascii="Times New Roman" w:hAnsi="Times New Roman" w:cs="Times New Roman"/>
+          <w:sz w:val="24"/>
+          <w:szCs w:val="24"/>
+        </w:rPr>
+        <w:t>manda ela</w:t>
+      </w:r>
+      <w:proofErr w:type="gramEnd"/>
+      <w:r>
+        <w:rPr>
+          <w:rFonts w:ascii="Times New Roman" w:hAnsi="Times New Roman" w:cs="Times New Roman"/>
+          <w:sz w:val="24"/>
+          <w:szCs w:val="24"/>
+        </w:rPr>
+        <w:t xml:space="preserve"> imprimir.</w:t>
       </w:r>
     </w:p>
     <w:p>
@@ -7881,6 +9371,7 @@
         </w:rPr>
         <w:t xml:space="preserve">, falando para ele que, a cada programa em </w:t>
       </w:r>
+      <w:proofErr w:type="spellStart"/>
       <w:r>
         <w:rPr>
           <w:rFonts w:ascii="Times New Roman" w:hAnsi="Times New Roman" w:cs="Times New Roman"/>
@@ -7891,6 +9382,7 @@
         </w:rPr>
         <w:t>filmes_e_series</w:t>
       </w:r>
+      <w:proofErr w:type="spellEnd"/>
       <w:r>
         <w:rPr>
           <w:rFonts w:ascii="Times New Roman" w:hAnsi="Times New Roman" w:cs="Times New Roman"/>
@@ -8077,6 +9569,7 @@
         </w:rPr>
         <w:t xml:space="preserve">, quando for a vez do filme ser impresso, e o método específico da </w:t>
       </w:r>
+      <w:proofErr w:type="spellStart"/>
       <w:r>
         <w:rPr>
           <w:rFonts w:ascii="Times New Roman" w:hAnsi="Times New Roman" w:cs="Times New Roman"/>
@@ -8097,6 +9590,7 @@
         </w:rPr>
         <w:t>erie</w:t>
       </w:r>
+      <w:proofErr w:type="spellEnd"/>
       <w:r>
         <w:rPr>
           <w:rFonts w:ascii="Times New Roman" w:hAnsi="Times New Roman" w:cs="Times New Roman"/>
@@ -8223,6 +9717,7 @@
         </w:rPr>
         <w:t xml:space="preserve"> reduzindo os </w:t>
       </w:r>
+      <w:proofErr w:type="spellStart"/>
       <w:r>
         <w:rPr>
           <w:rFonts w:ascii="Times New Roman" w:hAnsi="Times New Roman" w:cs="Times New Roman"/>
@@ -8233,6 +9728,7 @@
         </w:rPr>
         <w:t>if’s</w:t>
       </w:r>
+      <w:proofErr w:type="spellEnd"/>
       <w:r>
         <w:rPr>
           <w:rFonts w:ascii="Times New Roman" w:hAnsi="Times New Roman" w:cs="Times New Roman"/>
@@ -8329,7 +9825,43 @@
           <w:sz w:val="24"/>
           <w:szCs w:val="24"/>
         </w:rPr>
-        <w:t>Um exemplo é o __init__, onde o python, por convenção, já identifica que é o inicializador da classe.</w:t>
+        <w:t>Um exemplo é o __</w:t>
+      </w:r>
+      <w:proofErr w:type="spellStart"/>
+      <w:r>
+        <w:rPr>
+          <w:rFonts w:ascii="Times New Roman" w:hAnsi="Times New Roman" w:cs="Times New Roman"/>
+          <w:sz w:val="24"/>
+          <w:szCs w:val="24"/>
+        </w:rPr>
+        <w:t>init</w:t>
+      </w:r>
+      <w:proofErr w:type="spellEnd"/>
+      <w:r>
+        <w:rPr>
+          <w:rFonts w:ascii="Times New Roman" w:hAnsi="Times New Roman" w:cs="Times New Roman"/>
+          <w:sz w:val="24"/>
+          <w:szCs w:val="24"/>
+        </w:rPr>
+        <w:t xml:space="preserve">__, onde o python, por convenção, já identifica que é o </w:t>
+      </w:r>
+      <w:proofErr w:type="spellStart"/>
+      <w:r>
+        <w:rPr>
+          <w:rFonts w:ascii="Times New Roman" w:hAnsi="Times New Roman" w:cs="Times New Roman"/>
+          <w:sz w:val="24"/>
+          <w:szCs w:val="24"/>
+        </w:rPr>
+        <w:t>inicializador</w:t>
+      </w:r>
+      <w:proofErr w:type="spellEnd"/>
+      <w:r>
+        <w:rPr>
+          <w:rFonts w:ascii="Times New Roman" w:hAnsi="Times New Roman" w:cs="Times New Roman"/>
+          <w:sz w:val="24"/>
+          <w:szCs w:val="24"/>
+        </w:rPr>
+        <w:t xml:space="preserve"> da classe.</w:t>
       </w:r>
     </w:p>
     <w:p>
@@ -8379,6 +9911,7 @@
         </w:rPr>
         <w:t xml:space="preserve">Já existe um método que nos ajuda com isso, chamado de </w:t>
       </w:r>
+      <w:proofErr w:type="spellStart"/>
       <w:r>
         <w:rPr>
           <w:rFonts w:ascii="Times New Roman" w:hAnsi="Times New Roman" w:cs="Times New Roman"/>
@@ -8387,7 +9920,18 @@
           <w:sz w:val="24"/>
           <w:szCs w:val="24"/>
         </w:rPr>
-        <w:t>def __str__(self):</w:t>
+        <w:t>def</w:t>
+      </w:r>
+      <w:proofErr w:type="spellEnd"/>
+      <w:r>
+        <w:rPr>
+          <w:rFonts w:ascii="Times New Roman" w:hAnsi="Times New Roman" w:cs="Times New Roman"/>
+          <w:i/>
+          <w:iCs/>
+          <w:sz w:val="24"/>
+          <w:szCs w:val="24"/>
+        </w:rPr>
+        <w:t xml:space="preserve"> __str__(self):</w:t>
       </w:r>
       <w:r>
         <w:rPr>
@@ -8596,6 +10140,7 @@
         </w:rPr>
         <w:t xml:space="preserve"> (variável) que está na lista </w:t>
       </w:r>
+      <w:proofErr w:type="spellStart"/>
       <w:r>
         <w:rPr>
           <w:rFonts w:ascii="Times New Roman" w:hAnsi="Times New Roman" w:cs="Times New Roman"/>
@@ -8606,6 +10151,7 @@
         </w:rPr>
         <w:t>filmes_e_series</w:t>
       </w:r>
+      <w:proofErr w:type="spellEnd"/>
       <w:r>
         <w:rPr>
           <w:rFonts w:ascii="Times New Roman" w:hAnsi="Times New Roman" w:cs="Times New Roman"/>
@@ -8982,6 +10528,7 @@
         </w:rPr>
         <w:t xml:space="preserve">Apesar de o conteúdo exibido e o comportamento ser teoricamente o mesmo, na prática o nosso código ficou muito melhor e mais </w:t>
       </w:r>
+      <w:proofErr w:type="spellStart"/>
       <w:r>
         <w:rPr>
           <w:rFonts w:ascii="Times New Roman" w:hAnsi="Times New Roman" w:cs="Times New Roman"/>
@@ -8992,6 +10539,7 @@
         </w:rPr>
         <w:t>pythonico</w:t>
       </w:r>
+      <w:proofErr w:type="spellEnd"/>
       <w:r>
         <w:rPr>
           <w:rFonts w:ascii="Times New Roman" w:hAnsi="Times New Roman" w:cs="Times New Roman"/>
@@ -9022,7 +10570,25 @@
           <w:sz w:val="24"/>
           <w:szCs w:val="24"/>
         </w:rPr>
-        <w:t xml:space="preserve"> __repr__: </w:t>
+        <w:t xml:space="preserve"> __</w:t>
+      </w:r>
+      <w:proofErr w:type="spellStart"/>
+      <w:r>
+        <w:rPr>
+          <w:rFonts w:ascii="Times New Roman" w:hAnsi="Times New Roman" w:cs="Times New Roman"/>
+          <w:sz w:val="24"/>
+          <w:szCs w:val="24"/>
+        </w:rPr>
+        <w:t>repr</w:t>
+      </w:r>
+      <w:proofErr w:type="spellEnd"/>
+      <w:r>
+        <w:rPr>
+          <w:rFonts w:ascii="Times New Roman" w:hAnsi="Times New Roman" w:cs="Times New Roman"/>
+          <w:sz w:val="24"/>
+          <w:szCs w:val="24"/>
+        </w:rPr>
+        <w:t xml:space="preserve">__: </w:t>
       </w:r>
     </w:p>
     <w:p>
@@ -9044,7 +10610,25 @@
           <w:sz w:val="24"/>
           <w:szCs w:val="24"/>
         </w:rPr>
-        <w:t>Assim como o __str__, existe outro método especial chamado __repr__, que é usado para mostrar uma representação que ajude no debug ou log de um código.</w:t>
+        <w:t>Assim como o __str__, existe outro método especial chamado __</w:t>
+      </w:r>
+      <w:proofErr w:type="spellStart"/>
+      <w:r>
+        <w:rPr>
+          <w:rFonts w:ascii="Times New Roman" w:hAnsi="Times New Roman" w:cs="Times New Roman"/>
+          <w:sz w:val="24"/>
+          <w:szCs w:val="24"/>
+        </w:rPr>
+        <w:t>repr</w:t>
+      </w:r>
+      <w:proofErr w:type="spellEnd"/>
+      <w:r>
+        <w:rPr>
+          <w:rFonts w:ascii="Times New Roman" w:hAnsi="Times New Roman" w:cs="Times New Roman"/>
+          <w:sz w:val="24"/>
+          <w:szCs w:val="24"/>
+        </w:rPr>
+        <w:t>__, que é usado para mostrar uma representação que ajude no debug ou log de um código.</w:t>
       </w:r>
     </w:p>
     <w:p>
@@ -9090,13 +10674,10 @@
           <w:sz w:val="24"/>
           <w:szCs w:val="24"/>
         </w:rPr>
-        <w:t>&gt; Filme(nome='vingadores', ano=2018, duracao=160)</w:t>
-      </w:r>
-    </w:p>
-    <w:p>
-      <w:pPr>
-        <w:spacing w:line="360" w:lineRule="auto"/>
-        <w:jc w:val="center"/>
+        <w:t xml:space="preserve">&gt; Filme(nome='vingadores', ano=2018, </w:t>
+      </w:r>
+      <w:proofErr w:type="spellStart"/>
+      <w:r>
         <w:rPr>
           <w:rFonts w:ascii="Times New Roman" w:hAnsi="Times New Roman" w:cs="Times New Roman"/>
           <w:i/>
@@ -9104,7 +10685,9 @@
           <w:sz w:val="24"/>
           <w:szCs w:val="24"/>
         </w:rPr>
-      </w:pPr>
+        <w:t>duracao</w:t>
+      </w:r>
+      <w:proofErr w:type="spellEnd"/>
       <w:r>
         <w:rPr>
           <w:rFonts w:ascii="Times New Roman" w:hAnsi="Times New Roman" w:cs="Times New Roman"/>
@@ -9113,6 +10696,29 @@
           <w:sz w:val="24"/>
           <w:szCs w:val="24"/>
         </w:rPr>
+        <w:t>=160)</w:t>
+      </w:r>
+    </w:p>
+    <w:p>
+      <w:pPr>
+        <w:spacing w:line="360" w:lineRule="auto"/>
+        <w:jc w:val="center"/>
+        <w:rPr>
+          <w:rFonts w:ascii="Times New Roman" w:hAnsi="Times New Roman" w:cs="Times New Roman"/>
+          <w:i/>
+          <w:iCs/>
+          <w:sz w:val="24"/>
+          <w:szCs w:val="24"/>
+        </w:rPr>
+      </w:pPr>
+      <w:r>
+        <w:rPr>
+          <w:rFonts w:ascii="Times New Roman" w:hAnsi="Times New Roman" w:cs="Times New Roman"/>
+          <w:i/>
+          <w:iCs/>
+          <w:sz w:val="24"/>
+          <w:szCs w:val="24"/>
+        </w:rPr>
         <w:t>&gt; "Filme: Vingadores de 2018 - 160 min"</w:t>
       </w:r>
     </w:p>
@@ -9159,6 +10765,7 @@
         </w:rPr>
         <w:t xml:space="preserve">Outro exemplo, se chamarmos o </w:t>
       </w:r>
+      <w:proofErr w:type="spellStart"/>
       <w:r>
         <w:rPr>
           <w:rFonts w:ascii="Times New Roman" w:hAnsi="Times New Roman" w:cs="Times New Roman"/>
@@ -9169,6 +10776,7 @@
         </w:rPr>
         <w:t>repr</w:t>
       </w:r>
+      <w:proofErr w:type="spellEnd"/>
       <w:r>
         <w:rPr>
           <w:rFonts w:ascii="Times New Roman" w:hAnsi="Times New Roman" w:cs="Times New Roman"/>
@@ -9177,6 +10785,7 @@
         </w:rPr>
         <w:t xml:space="preserve"> de um objeto do tipo </w:t>
       </w:r>
+      <w:proofErr w:type="spellStart"/>
       <w:r>
         <w:rPr>
           <w:rFonts w:ascii="Times New Roman" w:hAnsi="Times New Roman" w:cs="Times New Roman"/>
@@ -9187,6 +10796,7 @@
         </w:rPr>
         <w:t>list</w:t>
       </w:r>
+      <w:proofErr w:type="spellEnd"/>
       <w:r>
         <w:rPr>
           <w:rFonts w:ascii="Times New Roman" w:hAnsi="Times New Roman" w:cs="Times New Roman"/>
@@ -9203,20 +10813,10 @@
           <w:sz w:val="24"/>
           <w:szCs w:val="24"/>
         </w:rPr>
-        <w:t>__repr__</w:t>
-      </w:r>
-      <w:r>
-        <w:rPr>
-          <w:rFonts w:ascii="Times New Roman" w:hAnsi="Times New Roman" w:cs="Times New Roman"/>
-          <w:sz w:val="24"/>
-          <w:szCs w:val="24"/>
-        </w:rPr>
-        <w:t>:</w:t>
-      </w:r>
-    </w:p>
-    <w:p>
-      <w:pPr>
-        <w:jc w:val="center"/>
+        <w:t>__</w:t>
+      </w:r>
+      <w:proofErr w:type="spellStart"/>
+      <w:r>
         <w:rPr>
           <w:rFonts w:ascii="Times New Roman" w:hAnsi="Times New Roman" w:cs="Times New Roman"/>
           <w:i/>
@@ -9224,7 +10824,9 @@
           <w:sz w:val="24"/>
           <w:szCs w:val="24"/>
         </w:rPr>
-      </w:pPr>
+        <w:t>repr</w:t>
+      </w:r>
+      <w:proofErr w:type="spellEnd"/>
       <w:r>
         <w:rPr>
           <w:rFonts w:ascii="Times New Roman" w:hAnsi="Times New Roman" w:cs="Times New Roman"/>
@@ -9233,19 +10835,20 @@
           <w:sz w:val="24"/>
           <w:szCs w:val="24"/>
         </w:rPr>
-        <w:t>lista = [1, 2, 4, 5]</w:t>
+        <w:t>__</w:t>
+      </w:r>
+      <w:r>
+        <w:rPr>
+          <w:rFonts w:ascii="Times New Roman" w:hAnsi="Times New Roman" w:cs="Times New Roman"/>
+          <w:sz w:val="24"/>
+          <w:szCs w:val="24"/>
+        </w:rPr>
+        <w:t>:</w:t>
       </w:r>
     </w:p>
     <w:p>
       <w:pPr>
         <w:jc w:val="center"/>
-        <w:rPr>
-          <w:rFonts w:ascii="Times New Roman" w:hAnsi="Times New Roman" w:cs="Times New Roman"/>
-          <w:sz w:val="24"/>
-          <w:szCs w:val="24"/>
-        </w:rPr>
-      </w:pPr>
-      <w:r>
         <w:rPr>
           <w:rFonts w:ascii="Times New Roman" w:hAnsi="Times New Roman" w:cs="Times New Roman"/>
           <w:i/>
@@ -9253,7 +10856,58 @@
           <w:sz w:val="24"/>
           <w:szCs w:val="24"/>
         </w:rPr>
-        <w:t>print(repr(lista))</w:t>
+      </w:pPr>
+      <w:r>
+        <w:rPr>
+          <w:rFonts w:ascii="Times New Roman" w:hAnsi="Times New Roman" w:cs="Times New Roman"/>
+          <w:i/>
+          <w:iCs/>
+          <w:sz w:val="24"/>
+          <w:szCs w:val="24"/>
+        </w:rPr>
+        <w:t>lista = [1, 2, 4, 5]</w:t>
+      </w:r>
+    </w:p>
+    <w:p>
+      <w:pPr>
+        <w:jc w:val="center"/>
+        <w:rPr>
+          <w:rFonts w:ascii="Times New Roman" w:hAnsi="Times New Roman" w:cs="Times New Roman"/>
+          <w:sz w:val="24"/>
+          <w:szCs w:val="24"/>
+        </w:rPr>
+      </w:pPr>
+      <w:r>
+        <w:rPr>
+          <w:rFonts w:ascii="Times New Roman" w:hAnsi="Times New Roman" w:cs="Times New Roman"/>
+          <w:i/>
+          <w:iCs/>
+          <w:sz w:val="24"/>
+          <w:szCs w:val="24"/>
+        </w:rPr>
+        <w:t>print(</w:t>
+      </w:r>
+      <w:proofErr w:type="spellStart"/>
+      <w:r>
+        <w:rPr>
+          <w:rFonts w:ascii="Times New Roman" w:hAnsi="Times New Roman" w:cs="Times New Roman"/>
+          <w:i/>
+          <w:iCs/>
+          <w:sz w:val="24"/>
+          <w:szCs w:val="24"/>
+        </w:rPr>
+        <w:t>repr</w:t>
+      </w:r>
+      <w:proofErr w:type="spellEnd"/>
+      <w:r>
+        <w:rPr>
+          <w:rFonts w:ascii="Times New Roman" w:hAnsi="Times New Roman" w:cs="Times New Roman"/>
+          <w:i/>
+          <w:iCs/>
+          <w:sz w:val="24"/>
+          <w:szCs w:val="24"/>
+        </w:rPr>
+        <w:t>(lista))</w:t>
       </w:r>
     </w:p>
     <w:p>
@@ -9486,6 +11140,7 @@
         </w:rPr>
         <w:t xml:space="preserve"> como um </w:t>
       </w:r>
+      <w:proofErr w:type="spellStart"/>
       <w:r>
         <w:rPr>
           <w:rFonts w:ascii="Times New Roman" w:hAnsi="Times New Roman" w:cs="Times New Roman"/>
@@ -9496,6 +11151,7 @@
         </w:rPr>
         <w:t>list</w:t>
       </w:r>
+      <w:proofErr w:type="spellEnd"/>
       <w:r>
         <w:rPr>
           <w:rFonts w:ascii="Times New Roman" w:hAnsi="Times New Roman" w:cs="Times New Roman"/>
@@ -9504,6 +11160,7 @@
         </w:rPr>
         <w:t xml:space="preserve">, precisamos torna-lo </w:t>
       </w:r>
+      <w:proofErr w:type="spellStart"/>
       <w:r>
         <w:rPr>
           <w:rFonts w:ascii="Times New Roman" w:hAnsi="Times New Roman" w:cs="Times New Roman"/>
@@ -9514,6 +11171,7 @@
         </w:rPr>
         <w:t>interable</w:t>
       </w:r>
+      <w:proofErr w:type="spellEnd"/>
       <w:r>
         <w:rPr>
           <w:rFonts w:ascii="Times New Roman" w:hAnsi="Times New Roman" w:cs="Times New Roman"/>
@@ -9572,7 +11230,29 @@
           <w:sz w:val="24"/>
           <w:szCs w:val="24"/>
         </w:rPr>
-        <w:t>(list)</w:t>
+        <w:t>(</w:t>
+      </w:r>
+      <w:proofErr w:type="spellStart"/>
+      <w:r>
+        <w:rPr>
+          <w:rFonts w:ascii="Times New Roman" w:hAnsi="Times New Roman" w:cs="Times New Roman"/>
+          <w:i/>
+          <w:iCs/>
+          <w:sz w:val="24"/>
+          <w:szCs w:val="24"/>
+        </w:rPr>
+        <w:t>list</w:t>
+      </w:r>
+      <w:proofErr w:type="spellEnd"/>
+      <w:r>
+        <w:rPr>
+          <w:rFonts w:ascii="Times New Roman" w:hAnsi="Times New Roman" w:cs="Times New Roman"/>
+          <w:i/>
+          <w:iCs/>
+          <w:sz w:val="24"/>
+          <w:szCs w:val="24"/>
+        </w:rPr>
+        <w:t>)</w:t>
       </w:r>
       <w:r>
         <w:rPr>
@@ -9606,6 +11286,7 @@
         </w:rPr>
         <w:t xml:space="preserve">Herdar o </w:t>
       </w:r>
+      <w:proofErr w:type="spellStart"/>
       <w:r>
         <w:rPr>
           <w:rFonts w:ascii="Times New Roman" w:hAnsi="Times New Roman" w:cs="Times New Roman"/>
@@ -9616,13 +11297,32 @@
         </w:rPr>
         <w:t>list</w:t>
       </w:r>
-      <w:r>
-        <w:rPr>
-          <w:rFonts w:ascii="Times New Roman" w:hAnsi="Times New Roman" w:cs="Times New Roman"/>
-          <w:sz w:val="24"/>
-          <w:szCs w:val="24"/>
-        </w:rPr>
-        <w:t xml:space="preserve"> nos trás várias vantagens e funcionalidades como saber o tamanho de uma lista, se existe algo específico dentro de uma lista ou não, como um filme ou série no caso da nossa playlist, dentre outras coisas.</w:t>
+      <w:proofErr w:type="spellEnd"/>
+      <w:r>
+        <w:rPr>
+          <w:rFonts w:ascii="Times New Roman" w:hAnsi="Times New Roman" w:cs="Times New Roman"/>
+          <w:sz w:val="24"/>
+          <w:szCs w:val="24"/>
+        </w:rPr>
+        <w:t xml:space="preserve"> nos </w:t>
+      </w:r>
+      <w:proofErr w:type="spellStart"/>
+      <w:r>
+        <w:rPr>
+          <w:rFonts w:ascii="Times New Roman" w:hAnsi="Times New Roman" w:cs="Times New Roman"/>
+          <w:sz w:val="24"/>
+          <w:szCs w:val="24"/>
+        </w:rPr>
+        <w:t>trás</w:t>
+      </w:r>
+      <w:proofErr w:type="spellEnd"/>
+      <w:r>
+        <w:rPr>
+          <w:rFonts w:ascii="Times New Roman" w:hAnsi="Times New Roman" w:cs="Times New Roman"/>
+          <w:sz w:val="24"/>
+          <w:szCs w:val="24"/>
+        </w:rPr>
+        <w:t xml:space="preserve"> várias vantagens e funcionalidades como saber o tamanho de uma lista, se existe algo específico dentro de uma lista ou não, como um filme ou série no caso da nossa playlist, dentre outras coisas.</w:t>
       </w:r>
     </w:p>
     <w:p>
@@ -9648,6 +11348,7 @@
         </w:rPr>
         <w:t xml:space="preserve">Tudo isso já implementado dentro da </w:t>
       </w:r>
+      <w:proofErr w:type="spellStart"/>
       <w:r>
         <w:rPr>
           <w:rFonts w:ascii="Times New Roman" w:hAnsi="Times New Roman" w:cs="Times New Roman"/>
@@ -9658,6 +11359,7 @@
         </w:rPr>
         <w:t>list</w:t>
       </w:r>
+      <w:proofErr w:type="spellEnd"/>
       <w:r>
         <w:rPr>
           <w:rFonts w:ascii="Times New Roman" w:hAnsi="Times New Roman" w:cs="Times New Roman"/>
@@ -9743,7 +11445,25 @@
           <w:szCs w:val="24"/>
         </w:rPr>
         <w:lastRenderedPageBreak/>
-        <w:t xml:space="preserve">Para não sobrescrever, apenas incrementar o nome no nosso inicializador, colocamos o </w:t>
+        <w:t xml:space="preserve">Para não sobrescrever, apenas incrementar o nome no nosso </w:t>
+      </w:r>
+      <w:proofErr w:type="spellStart"/>
+      <w:r>
+        <w:rPr>
+          <w:rFonts w:ascii="Times New Roman" w:hAnsi="Times New Roman" w:cs="Times New Roman"/>
+          <w:sz w:val="24"/>
+          <w:szCs w:val="24"/>
+        </w:rPr>
+        <w:t>inicializador</w:t>
+      </w:r>
+      <w:proofErr w:type="spellEnd"/>
+      <w:r>
+        <w:rPr>
+          <w:rFonts w:ascii="Times New Roman" w:hAnsi="Times New Roman" w:cs="Times New Roman"/>
+          <w:sz w:val="24"/>
+          <w:szCs w:val="24"/>
+        </w:rPr>
+        <w:t xml:space="preserve">, colocamos o </w:t>
       </w:r>
       <w:r>
         <w:rPr>
@@ -9753,7 +11473,29 @@
           <w:sz w:val="24"/>
           <w:szCs w:val="24"/>
         </w:rPr>
-        <w:t xml:space="preserve">super().__init__(programas </w:t>
+        <w:t>super().__</w:t>
+      </w:r>
+      <w:proofErr w:type="spellStart"/>
+      <w:r>
+        <w:rPr>
+          <w:rFonts w:ascii="Times New Roman" w:hAnsi="Times New Roman" w:cs="Times New Roman"/>
+          <w:i/>
+          <w:iCs/>
+          <w:sz w:val="24"/>
+          <w:szCs w:val="24"/>
+        </w:rPr>
+        <w:t>init</w:t>
+      </w:r>
+      <w:proofErr w:type="spellEnd"/>
+      <w:r>
+        <w:rPr>
+          <w:rFonts w:ascii="Times New Roman" w:hAnsi="Times New Roman" w:cs="Times New Roman"/>
+          <w:i/>
+          <w:iCs/>
+          <w:sz w:val="24"/>
+          <w:szCs w:val="24"/>
+        </w:rPr>
+        <w:t xml:space="preserve">__(programas </w:t>
       </w:r>
       <w:r>
         <w:rPr>
@@ -9764,13 +11506,26 @@
           <w:sz w:val="24"/>
           <w:szCs w:val="24"/>
         </w:rPr>
-        <w:t>sendo esse um nome qualquer para a list</w:t>
-      </w:r>
+        <w:t xml:space="preserve">sendo esse um nome qualquer para a </w:t>
+      </w:r>
+      <w:proofErr w:type="spellStart"/>
       <w:r>
         <w:rPr>
           <w:rFonts w:ascii="Times New Roman" w:hAnsi="Times New Roman" w:cs="Times New Roman"/>
           <w:i/>
           <w:iCs/>
+          <w:strike/>
+          <w:sz w:val="24"/>
+          <w:szCs w:val="24"/>
+        </w:rPr>
+        <w:t>list</w:t>
+      </w:r>
+      <w:proofErr w:type="spellEnd"/>
+      <w:r>
+        <w:rPr>
+          <w:rFonts w:ascii="Times New Roman" w:hAnsi="Times New Roman" w:cs="Times New Roman"/>
+          <w:i/>
+          <w:iCs/>
           <w:sz w:val="24"/>
           <w:szCs w:val="24"/>
         </w:rPr>
@@ -9782,7 +11537,25 @@
           <w:sz w:val="24"/>
           <w:szCs w:val="24"/>
         </w:rPr>
-        <w:t>, dizendo assim que queremos todo o inicializador da classe mãe.</w:t>
+        <w:t xml:space="preserve">, dizendo assim que queremos todo o </w:t>
+      </w:r>
+      <w:proofErr w:type="spellStart"/>
+      <w:r>
+        <w:rPr>
+          <w:rFonts w:ascii="Times New Roman" w:hAnsi="Times New Roman" w:cs="Times New Roman"/>
+          <w:sz w:val="24"/>
+          <w:szCs w:val="24"/>
+        </w:rPr>
+        <w:t>inicializador</w:t>
+      </w:r>
+      <w:proofErr w:type="spellEnd"/>
+      <w:r>
+        <w:rPr>
+          <w:rFonts w:ascii="Times New Roman" w:hAnsi="Times New Roman" w:cs="Times New Roman"/>
+          <w:sz w:val="24"/>
+          <w:szCs w:val="24"/>
+        </w:rPr>
+        <w:t xml:space="preserve"> da classe mãe.</w:t>
       </w:r>
     </w:p>
     <w:p>
@@ -9816,6 +11589,7 @@
         </w:rPr>
         <w:t xml:space="preserve"> classe </w:t>
       </w:r>
+      <w:proofErr w:type="spellStart"/>
       <w:r>
         <w:rPr>
           <w:rFonts w:ascii="Times New Roman" w:hAnsi="Times New Roman" w:cs="Times New Roman"/>
@@ -9826,6 +11600,7 @@
         </w:rPr>
         <w:t>list</w:t>
       </w:r>
+      <w:proofErr w:type="spellEnd"/>
       <w:r>
         <w:rPr>
           <w:rFonts w:ascii="Times New Roman" w:hAnsi="Times New Roman" w:cs="Times New Roman"/>
@@ -9834,6 +11609,7 @@
         </w:rPr>
         <w:t xml:space="preserve"> é um </w:t>
       </w:r>
+      <w:proofErr w:type="spellStart"/>
       <w:r>
         <w:rPr>
           <w:rFonts w:ascii="Times New Roman" w:hAnsi="Times New Roman" w:cs="Times New Roman"/>
@@ -9844,6 +11620,7 @@
         </w:rPr>
         <w:t>built</w:t>
       </w:r>
+      <w:proofErr w:type="spellEnd"/>
       <w:r>
         <w:rPr>
           <w:rFonts w:ascii="Times New Roman" w:hAnsi="Times New Roman" w:cs="Times New Roman"/>
@@ -9888,6 +11665,7 @@
         </w:rPr>
         <w:t xml:space="preserve">/conhecemos essa classe </w:t>
       </w:r>
+      <w:proofErr w:type="spellStart"/>
       <w:r>
         <w:rPr>
           <w:rFonts w:ascii="Times New Roman" w:hAnsi="Times New Roman" w:cs="Times New Roman"/>
@@ -9898,6 +11676,7 @@
         </w:rPr>
         <w:t>list</w:t>
       </w:r>
+      <w:proofErr w:type="spellEnd"/>
       <w:r>
         <w:rPr>
           <w:rFonts w:ascii="Times New Roman" w:hAnsi="Times New Roman" w:cs="Times New Roman"/>
@@ -9946,6 +11725,7 @@
         </w:rPr>
         <w:t xml:space="preserve">O problema é que criamos complexidade no nosso código ao herdar a classe </w:t>
       </w:r>
+      <w:proofErr w:type="spellStart"/>
       <w:r>
         <w:rPr>
           <w:rFonts w:ascii="Times New Roman" w:hAnsi="Times New Roman" w:cs="Times New Roman"/>
@@ -9956,6 +11736,7 @@
         </w:rPr>
         <w:t>list</w:t>
       </w:r>
+      <w:proofErr w:type="spellEnd"/>
       <w:r>
         <w:rPr>
           <w:rFonts w:ascii="Times New Roman" w:hAnsi="Times New Roman" w:cs="Times New Roman"/>
@@ -9996,6 +11777,7 @@
         </w:rPr>
         <w:t xml:space="preserve"> Para evitar esses problemas, existe um jeito de conseguir todas as funcionalidades de um </w:t>
       </w:r>
+      <w:proofErr w:type="spellStart"/>
       <w:r>
         <w:rPr>
           <w:rFonts w:ascii="Times New Roman" w:hAnsi="Times New Roman" w:cs="Times New Roman"/>
@@ -10006,6 +11788,7 @@
         </w:rPr>
         <w:t>list</w:t>
       </w:r>
+      <w:proofErr w:type="spellEnd"/>
       <w:r>
         <w:rPr>
           <w:rFonts w:ascii="Times New Roman" w:hAnsi="Times New Roman" w:cs="Times New Roman"/>
@@ -10014,6 +11797,7 @@
         </w:rPr>
         <w:t xml:space="preserve">, mas sem “converter” o nosso objeto/classe em um </w:t>
       </w:r>
+      <w:proofErr w:type="spellStart"/>
       <w:r>
         <w:rPr>
           <w:rFonts w:ascii="Times New Roman" w:hAnsi="Times New Roman" w:cs="Times New Roman"/>
@@ -10024,6 +11808,7 @@
         </w:rPr>
         <w:t>list</w:t>
       </w:r>
+      <w:proofErr w:type="spellEnd"/>
       <w:r>
         <w:rPr>
           <w:rFonts w:ascii="Times New Roman" w:hAnsi="Times New Roman" w:cs="Times New Roman"/>
@@ -10078,7 +11863,25 @@
           <w:sz w:val="24"/>
           <w:szCs w:val="24"/>
         </w:rPr>
-        <w:t>Herança de um tipo built-in (nativo)</w:t>
+        <w:t xml:space="preserve">Herança de um tipo </w:t>
+      </w:r>
+      <w:proofErr w:type="spellStart"/>
+      <w:r>
+        <w:rPr>
+          <w:rFonts w:ascii="Times New Roman" w:hAnsi="Times New Roman" w:cs="Times New Roman"/>
+          <w:sz w:val="24"/>
+          <w:szCs w:val="24"/>
+        </w:rPr>
+        <w:t>built</w:t>
+      </w:r>
+      <w:proofErr w:type="spellEnd"/>
+      <w:r>
+        <w:rPr>
+          <w:rFonts w:ascii="Times New Roman" w:hAnsi="Times New Roman" w:cs="Times New Roman"/>
+          <w:sz w:val="24"/>
+          <w:szCs w:val="24"/>
+        </w:rPr>
+        <w:t>-in (nativo)</w:t>
       </w:r>
       <w:r>
         <w:rPr>
@@ -10190,7 +11993,55 @@
           <w:szCs w:val="24"/>
           <w:u w:val="single"/>
         </w:rPr>
-        <w:t>Aula 5 – Duck Typing e um Modelo de Dados:</w:t>
+        <w:t xml:space="preserve">Aula 5 – </w:t>
+      </w:r>
+      <w:proofErr w:type="spellStart"/>
+      <w:r>
+        <w:rPr>
+          <w:rFonts w:ascii="Times New Roman" w:hAnsi="Times New Roman" w:cs="Times New Roman"/>
+          <w:b/>
+          <w:bCs/>
+          <w:sz w:val="24"/>
+          <w:szCs w:val="24"/>
+          <w:u w:val="single"/>
+        </w:rPr>
+        <w:t>Duck</w:t>
+      </w:r>
+      <w:proofErr w:type="spellEnd"/>
+      <w:r>
+        <w:rPr>
+          <w:rFonts w:ascii="Times New Roman" w:hAnsi="Times New Roman" w:cs="Times New Roman"/>
+          <w:b/>
+          <w:bCs/>
+          <w:sz w:val="24"/>
+          <w:szCs w:val="24"/>
+          <w:u w:val="single"/>
+        </w:rPr>
+        <w:t xml:space="preserve"> </w:t>
+      </w:r>
+      <w:proofErr w:type="spellStart"/>
+      <w:r>
+        <w:rPr>
+          <w:rFonts w:ascii="Times New Roman" w:hAnsi="Times New Roman" w:cs="Times New Roman"/>
+          <w:b/>
+          <w:bCs/>
+          <w:sz w:val="24"/>
+          <w:szCs w:val="24"/>
+          <w:u w:val="single"/>
+        </w:rPr>
+        <w:t>Typing</w:t>
+      </w:r>
+      <w:proofErr w:type="spellEnd"/>
+      <w:r>
+        <w:rPr>
+          <w:rFonts w:ascii="Times New Roman" w:hAnsi="Times New Roman" w:cs="Times New Roman"/>
+          <w:b/>
+          <w:bCs/>
+          <w:sz w:val="24"/>
+          <w:szCs w:val="24"/>
+          <w:u w:val="single"/>
+        </w:rPr>
+        <w:t xml:space="preserve"> e um Modelo de Dados:</w:t>
       </w:r>
     </w:p>
     <w:p>
@@ -10222,8 +12073,27 @@
           <w:sz w:val="24"/>
           <w:szCs w:val="24"/>
         </w:rPr>
-        <w:t xml:space="preserve">Para que nossas classes sejam interaveis não é necessário que ela herde isso de outra classe, basta sabermos o que um </w:t>
-      </w:r>
+        <w:t xml:space="preserve">Para que nossas classes sejam </w:t>
+      </w:r>
+      <w:proofErr w:type="spellStart"/>
+      <w:r>
+        <w:rPr>
+          <w:rFonts w:ascii="Times New Roman" w:hAnsi="Times New Roman" w:cs="Times New Roman"/>
+          <w:sz w:val="24"/>
+          <w:szCs w:val="24"/>
+        </w:rPr>
+        <w:t>interaveis</w:t>
+      </w:r>
+      <w:proofErr w:type="spellEnd"/>
+      <w:r>
+        <w:rPr>
+          <w:rFonts w:ascii="Times New Roman" w:hAnsi="Times New Roman" w:cs="Times New Roman"/>
+          <w:sz w:val="24"/>
+          <w:szCs w:val="24"/>
+        </w:rPr>
+        <w:t xml:space="preserve"> não é necessário que ela herde isso de outra classe, basta sabermos o que um </w:t>
+      </w:r>
+      <w:proofErr w:type="spellStart"/>
       <w:r>
         <w:rPr>
           <w:rFonts w:ascii="Times New Roman" w:hAnsi="Times New Roman" w:cs="Times New Roman"/>
@@ -10232,6 +12102,7 @@
         </w:rPr>
         <w:t>iteravel</w:t>
       </w:r>
+      <w:proofErr w:type="spellEnd"/>
       <w:r>
         <w:rPr>
           <w:rFonts w:ascii="Times New Roman" w:hAnsi="Times New Roman" w:cs="Times New Roman"/>
@@ -10256,14 +12127,43 @@
           <w:szCs w:val="24"/>
         </w:rPr>
       </w:pPr>
-      <w:r>
-        <w:rPr>
-          <w:rFonts w:ascii="Times New Roman" w:hAnsi="Times New Roman" w:cs="Times New Roman"/>
-          <w:sz w:val="24"/>
-          <w:szCs w:val="24"/>
-        </w:rPr>
-        <w:t xml:space="preserve">Def __getitem__(self, item): Método utilizado para nossa classe se tornar um </w:t>
-      </w:r>
+      <w:proofErr w:type="spellStart"/>
+      <w:r>
+        <w:rPr>
+          <w:rFonts w:ascii="Times New Roman" w:hAnsi="Times New Roman" w:cs="Times New Roman"/>
+          <w:sz w:val="24"/>
+          <w:szCs w:val="24"/>
+        </w:rPr>
+        <w:t>Def</w:t>
+      </w:r>
+      <w:proofErr w:type="spellEnd"/>
+      <w:r>
+        <w:rPr>
+          <w:rFonts w:ascii="Times New Roman" w:hAnsi="Times New Roman" w:cs="Times New Roman"/>
+          <w:sz w:val="24"/>
+          <w:szCs w:val="24"/>
+        </w:rPr>
+        <w:t xml:space="preserve"> __</w:t>
+      </w:r>
+      <w:proofErr w:type="spellStart"/>
+      <w:r>
+        <w:rPr>
+          <w:rFonts w:ascii="Times New Roman" w:hAnsi="Times New Roman" w:cs="Times New Roman"/>
+          <w:sz w:val="24"/>
+          <w:szCs w:val="24"/>
+        </w:rPr>
+        <w:t>getitem</w:t>
+      </w:r>
+      <w:proofErr w:type="spellEnd"/>
+      <w:r>
+        <w:rPr>
+          <w:rFonts w:ascii="Times New Roman" w:hAnsi="Times New Roman" w:cs="Times New Roman"/>
+          <w:sz w:val="24"/>
+          <w:szCs w:val="24"/>
+        </w:rPr>
+        <w:t xml:space="preserve">__(self, item): Método utilizado para nossa classe se tornar um </w:t>
+      </w:r>
+      <w:proofErr w:type="spellStart"/>
       <w:r>
         <w:rPr>
           <w:rFonts w:ascii="Times New Roman" w:hAnsi="Times New Roman" w:cs="Times New Roman"/>
@@ -10272,6 +12172,7 @@
         </w:rPr>
         <w:t>iteravel</w:t>
       </w:r>
+      <w:proofErr w:type="spellEnd"/>
       <w:r>
         <w:rPr>
           <w:rFonts w:ascii="Times New Roman" w:hAnsi="Times New Roman" w:cs="Times New Roman"/>
@@ -10435,6 +12336,7 @@
         </w:rPr>
         <w:t xml:space="preserve"> de um </w:t>
       </w:r>
+      <w:proofErr w:type="spellStart"/>
       <w:r>
         <w:rPr>
           <w:rFonts w:ascii="Times New Roman" w:hAnsi="Times New Roman" w:cs="Times New Roman"/>
@@ -10445,6 +12347,7 @@
         </w:rPr>
         <w:t>list</w:t>
       </w:r>
+      <w:proofErr w:type="spellEnd"/>
       <w:r>
         <w:rPr>
           <w:rFonts w:ascii="Times New Roman" w:hAnsi="Times New Roman" w:cs="Times New Roman"/>
@@ -10462,6 +12365,7 @@
         <w:lastRenderedPageBreak/>
         <w:t xml:space="preserve">também podemos verificar se determinado item existe na nossa </w:t>
       </w:r>
+      <w:proofErr w:type="spellStart"/>
       <w:r>
         <w:rPr>
           <w:rFonts w:ascii="Times New Roman" w:hAnsi="Times New Roman" w:cs="Times New Roman"/>
@@ -10472,6 +12376,7 @@
         </w:rPr>
         <w:t>list</w:t>
       </w:r>
+      <w:proofErr w:type="spellEnd"/>
       <w:r>
         <w:rPr>
           <w:rFonts w:ascii="Times New Roman" w:hAnsi="Times New Roman" w:cs="Times New Roman"/>
@@ -10656,7 +12561,29 @@
           <w:sz w:val="24"/>
           <w:szCs w:val="24"/>
         </w:rPr>
-        <w:t>“sim, vingadores está na playlist_fim_de_semana”</w:t>
+        <w:t xml:space="preserve">“sim, vingadores está na </w:t>
+      </w:r>
+      <w:proofErr w:type="spellStart"/>
+      <w:r>
+        <w:rPr>
+          <w:rFonts w:ascii="Times New Roman" w:hAnsi="Times New Roman" w:cs="Times New Roman"/>
+          <w:i/>
+          <w:iCs/>
+          <w:sz w:val="24"/>
+          <w:szCs w:val="24"/>
+        </w:rPr>
+        <w:t>playlist_fim_de_semana</w:t>
+      </w:r>
+      <w:proofErr w:type="spellEnd"/>
+      <w:r>
+        <w:rPr>
+          <w:rFonts w:ascii="Times New Roman" w:hAnsi="Times New Roman" w:cs="Times New Roman"/>
+          <w:i/>
+          <w:iCs/>
+          <w:sz w:val="24"/>
+          <w:szCs w:val="24"/>
+        </w:rPr>
+        <w:t>”</w:t>
       </w:r>
       <w:r>
         <w:rPr>
@@ -10722,6 +12649,7 @@
         </w:rPr>
         <w:t xml:space="preserve">Esse método de trazer o comportamento de um </w:t>
       </w:r>
+      <w:proofErr w:type="spellStart"/>
       <w:r>
         <w:rPr>
           <w:rFonts w:ascii="Times New Roman" w:hAnsi="Times New Roman" w:cs="Times New Roman"/>
@@ -10730,14 +12658,43 @@
         </w:rPr>
         <w:t>iteravel</w:t>
       </w:r>
-      <w:r>
-        <w:rPr>
-          <w:rFonts w:ascii="Times New Roman" w:hAnsi="Times New Roman" w:cs="Times New Roman"/>
-          <w:sz w:val="24"/>
-          <w:szCs w:val="24"/>
-        </w:rPr>
-        <w:t xml:space="preserve"> para nossa classe fazendo com que ela se comporte como tal, se chama duck typing</w:t>
-      </w:r>
+      <w:proofErr w:type="spellEnd"/>
+      <w:r>
+        <w:rPr>
+          <w:rFonts w:ascii="Times New Roman" w:hAnsi="Times New Roman" w:cs="Times New Roman"/>
+          <w:sz w:val="24"/>
+          <w:szCs w:val="24"/>
+        </w:rPr>
+        <w:t xml:space="preserve"> para nossa classe fazendo com que ela se comporte como tal, se chama </w:t>
+      </w:r>
+      <w:proofErr w:type="spellStart"/>
+      <w:r>
+        <w:rPr>
+          <w:rFonts w:ascii="Times New Roman" w:hAnsi="Times New Roman" w:cs="Times New Roman"/>
+          <w:sz w:val="24"/>
+          <w:szCs w:val="24"/>
+        </w:rPr>
+        <w:t>duck</w:t>
+      </w:r>
+      <w:proofErr w:type="spellEnd"/>
+      <w:r>
+        <w:rPr>
+          <w:rFonts w:ascii="Times New Roman" w:hAnsi="Times New Roman" w:cs="Times New Roman"/>
+          <w:sz w:val="24"/>
+          <w:szCs w:val="24"/>
+        </w:rPr>
+        <w:t xml:space="preserve"> </w:t>
+      </w:r>
+      <w:proofErr w:type="spellStart"/>
+      <w:r>
+        <w:rPr>
+          <w:rFonts w:ascii="Times New Roman" w:hAnsi="Times New Roman" w:cs="Times New Roman"/>
+          <w:sz w:val="24"/>
+          <w:szCs w:val="24"/>
+        </w:rPr>
+        <w:t>typing</w:t>
+      </w:r>
+      <w:proofErr w:type="spellEnd"/>
       <w:r>
         <w:rPr>
           <w:rFonts w:ascii="Times New Roman" w:hAnsi="Times New Roman" w:cs="Times New Roman"/>
@@ -10792,7 +12749,25 @@
           <w:sz w:val="24"/>
           <w:szCs w:val="24"/>
         </w:rPr>
-        <w:t>Basicamente: se existe uma ave que faz quack, anda como pato, voa como pato, não me importa qual ave é aquela</w:t>
+        <w:t xml:space="preserve">Basicamente: se existe uma ave que faz </w:t>
+      </w:r>
+      <w:proofErr w:type="spellStart"/>
+      <w:r>
+        <w:rPr>
+          <w:rFonts w:ascii="Times New Roman" w:hAnsi="Times New Roman" w:cs="Times New Roman"/>
+          <w:sz w:val="24"/>
+          <w:szCs w:val="24"/>
+        </w:rPr>
+        <w:t>quack</w:t>
+      </w:r>
+      <w:proofErr w:type="spellEnd"/>
+      <w:r>
+        <w:rPr>
+          <w:rFonts w:ascii="Times New Roman" w:hAnsi="Times New Roman" w:cs="Times New Roman"/>
+          <w:sz w:val="24"/>
+          <w:szCs w:val="24"/>
+        </w:rPr>
+        <w:t>, anda como pato, voa como pato, não me importa qual ave é aquela</w:t>
       </w:r>
       <w:r>
         <w:rPr>
@@ -10864,7 +12839,43 @@
           <w:sz w:val="24"/>
           <w:szCs w:val="24"/>
         </w:rPr>
-        <w:t xml:space="preserve"> __len__(self): Outro “método mágico” para utilizarmos. Um comportamento interno da nossa classe que retorna o tamanho da nossa lista, assim podemos utilizar o len(lista).</w:t>
+        <w:t xml:space="preserve"> __</w:t>
+      </w:r>
+      <w:proofErr w:type="spellStart"/>
+      <w:r>
+        <w:rPr>
+          <w:rFonts w:ascii="Times New Roman" w:hAnsi="Times New Roman" w:cs="Times New Roman"/>
+          <w:sz w:val="24"/>
+          <w:szCs w:val="24"/>
+        </w:rPr>
+        <w:t>len</w:t>
+      </w:r>
+      <w:proofErr w:type="spellEnd"/>
+      <w:r>
+        <w:rPr>
+          <w:rFonts w:ascii="Times New Roman" w:hAnsi="Times New Roman" w:cs="Times New Roman"/>
+          <w:sz w:val="24"/>
+          <w:szCs w:val="24"/>
+        </w:rPr>
+        <w:t xml:space="preserve">__(self): Outro “método mágico” para utilizarmos. Um comportamento interno da nossa classe que retorna o tamanho da nossa lista, assim podemos utilizar o </w:t>
+      </w:r>
+      <w:proofErr w:type="spellStart"/>
+      <w:r>
+        <w:rPr>
+          <w:rFonts w:ascii="Times New Roman" w:hAnsi="Times New Roman" w:cs="Times New Roman"/>
+          <w:sz w:val="24"/>
+          <w:szCs w:val="24"/>
+        </w:rPr>
+        <w:t>len</w:t>
+      </w:r>
+      <w:proofErr w:type="spellEnd"/>
+      <w:r>
+        <w:rPr>
+          <w:rFonts w:ascii="Times New Roman" w:hAnsi="Times New Roman" w:cs="Times New Roman"/>
+          <w:sz w:val="24"/>
+          <w:szCs w:val="24"/>
+        </w:rPr>
+        <w:t>(lista).</w:t>
       </w:r>
     </w:p>
     <w:p>
@@ -11043,7 +13054,25 @@
           <w:sz w:val="24"/>
           <w:szCs w:val="24"/>
         </w:rPr>
-        <w:t>Dessa forma podemos utilizar o len() normalmente no nosso código, assim:</w:t>
+        <w:t xml:space="preserve">Dessa forma podemos utilizar o </w:t>
+      </w:r>
+      <w:proofErr w:type="spellStart"/>
+      <w:r>
+        <w:rPr>
+          <w:rFonts w:ascii="Times New Roman" w:hAnsi="Times New Roman" w:cs="Times New Roman"/>
+          <w:sz w:val="24"/>
+          <w:szCs w:val="24"/>
+        </w:rPr>
+        <w:t>len</w:t>
+      </w:r>
+      <w:proofErr w:type="spellEnd"/>
+      <w:r>
+        <w:rPr>
+          <w:rFonts w:ascii="Times New Roman" w:hAnsi="Times New Roman" w:cs="Times New Roman"/>
+          <w:sz w:val="24"/>
+          <w:szCs w:val="24"/>
+        </w:rPr>
+        <w:t>() normalmente no nosso código, assim:</w:t>
       </w:r>
     </w:p>
     <w:p>
@@ -11351,14 +13380,34 @@
           <w:szCs w:val="24"/>
         </w:rPr>
       </w:pPr>
-      <w:r>
-        <w:rPr>
-          <w:rFonts w:ascii="Times New Roman" w:hAnsi="Times New Roman" w:cs="Times New Roman"/>
-          <w:sz w:val="24"/>
-          <w:szCs w:val="24"/>
-        </w:rPr>
-        <w:t>Duck typing</w:t>
-      </w:r>
+      <w:proofErr w:type="spellStart"/>
+      <w:r>
+        <w:rPr>
+          <w:rFonts w:ascii="Times New Roman" w:hAnsi="Times New Roman" w:cs="Times New Roman"/>
+          <w:sz w:val="24"/>
+          <w:szCs w:val="24"/>
+        </w:rPr>
+        <w:t>Duck</w:t>
+      </w:r>
+      <w:proofErr w:type="spellEnd"/>
+      <w:r>
+        <w:rPr>
+          <w:rFonts w:ascii="Times New Roman" w:hAnsi="Times New Roman" w:cs="Times New Roman"/>
+          <w:sz w:val="24"/>
+          <w:szCs w:val="24"/>
+        </w:rPr>
+        <w:t xml:space="preserve"> </w:t>
+      </w:r>
+      <w:proofErr w:type="spellStart"/>
+      <w:r>
+        <w:rPr>
+          <w:rFonts w:ascii="Times New Roman" w:hAnsi="Times New Roman" w:cs="Times New Roman"/>
+          <w:sz w:val="24"/>
+          <w:szCs w:val="24"/>
+        </w:rPr>
+        <w:t>typing</w:t>
+      </w:r>
+      <w:proofErr w:type="spellEnd"/>
       <w:r>
         <w:rPr>
           <w:rFonts w:ascii="Times New Roman" w:hAnsi="Times New Roman" w:cs="Times New Roman"/>
@@ -11415,14 +13464,34 @@
           <w:szCs w:val="24"/>
         </w:rPr>
       </w:pPr>
-      <w:r>
-        <w:rPr>
-          <w:rFonts w:ascii="Times New Roman" w:hAnsi="Times New Roman" w:cs="Times New Roman"/>
-          <w:sz w:val="24"/>
-          <w:szCs w:val="24"/>
-        </w:rPr>
-        <w:t>Dunder methods</w:t>
-      </w:r>
+      <w:proofErr w:type="spellStart"/>
+      <w:r>
+        <w:rPr>
+          <w:rFonts w:ascii="Times New Roman" w:hAnsi="Times New Roman" w:cs="Times New Roman"/>
+          <w:sz w:val="24"/>
+          <w:szCs w:val="24"/>
+        </w:rPr>
+        <w:t>Dunder</w:t>
+      </w:r>
+      <w:proofErr w:type="spellEnd"/>
+      <w:r>
+        <w:rPr>
+          <w:rFonts w:ascii="Times New Roman" w:hAnsi="Times New Roman" w:cs="Times New Roman"/>
+          <w:sz w:val="24"/>
+          <w:szCs w:val="24"/>
+        </w:rPr>
+        <w:t xml:space="preserve"> </w:t>
+      </w:r>
+      <w:proofErr w:type="spellStart"/>
+      <w:r>
+        <w:rPr>
+          <w:rFonts w:ascii="Times New Roman" w:hAnsi="Times New Roman" w:cs="Times New Roman"/>
+          <w:sz w:val="24"/>
+          <w:szCs w:val="24"/>
+        </w:rPr>
+        <w:t>methods</w:t>
+      </w:r>
+      <w:proofErr w:type="spellEnd"/>
       <w:r>
         <w:rPr>
           <w:rFonts w:ascii="Times New Roman" w:hAnsi="Times New Roman" w:cs="Times New Roman"/>
@@ -11453,8 +13522,18 @@
           <w:sz w:val="24"/>
           <w:szCs w:val="24"/>
         </w:rPr>
-        <w:t>Uso de ABCs</w:t>
-      </w:r>
+        <w:t xml:space="preserve">Uso de </w:t>
+      </w:r>
+      <w:proofErr w:type="spellStart"/>
+      <w:r>
+        <w:rPr>
+          <w:rFonts w:ascii="Times New Roman" w:hAnsi="Times New Roman" w:cs="Times New Roman"/>
+          <w:sz w:val="24"/>
+          <w:szCs w:val="24"/>
+        </w:rPr>
+        <w:t>ABCs</w:t>
+      </w:r>
+      <w:proofErr w:type="spellEnd"/>
       <w:r>
         <w:rPr>
           <w:rFonts w:ascii="Times New Roman" w:hAnsi="Times New Roman" w:cs="Times New Roman"/>
@@ -11618,7 +13697,43 @@
           <w:sz w:val="24"/>
           <w:szCs w:val="24"/>
         </w:rPr>
-        <w:t>Desse modo, essa nova classe pode utilizar tanto os métodos da Alura quanto da Caelum, enquanto um que herde apenas 1, só poderá usar os métodos dele.</w:t>
+        <w:t xml:space="preserve">Desse modo, essa nova classe pode utilizar tanto os métodos da </w:t>
+      </w:r>
+      <w:proofErr w:type="spellStart"/>
+      <w:r>
+        <w:rPr>
+          <w:rFonts w:ascii="Times New Roman" w:hAnsi="Times New Roman" w:cs="Times New Roman"/>
+          <w:sz w:val="24"/>
+          <w:szCs w:val="24"/>
+        </w:rPr>
+        <w:t>Alura</w:t>
+      </w:r>
+      <w:proofErr w:type="spellEnd"/>
+      <w:r>
+        <w:rPr>
+          <w:rFonts w:ascii="Times New Roman" w:hAnsi="Times New Roman" w:cs="Times New Roman"/>
+          <w:sz w:val="24"/>
+          <w:szCs w:val="24"/>
+        </w:rPr>
+        <w:t xml:space="preserve"> quanto da </w:t>
+      </w:r>
+      <w:proofErr w:type="spellStart"/>
+      <w:r>
+        <w:rPr>
+          <w:rFonts w:ascii="Times New Roman" w:hAnsi="Times New Roman" w:cs="Times New Roman"/>
+          <w:sz w:val="24"/>
+          <w:szCs w:val="24"/>
+        </w:rPr>
+        <w:t>Caelum</w:t>
+      </w:r>
+      <w:proofErr w:type="spellEnd"/>
+      <w:r>
+        <w:rPr>
+          <w:rFonts w:ascii="Times New Roman" w:hAnsi="Times New Roman" w:cs="Times New Roman"/>
+          <w:sz w:val="24"/>
+          <w:szCs w:val="24"/>
+        </w:rPr>
+        <w:t>, enquanto um que herde apenas 1, só poderá usar os métodos dele.</w:t>
       </w:r>
     </w:p>
     <w:p>
@@ -11762,7 +13877,97 @@
           <w:sz w:val="24"/>
           <w:szCs w:val="24"/>
         </w:rPr>
-        <w:t xml:space="preserve"> Nossa classe filha que procura o método é a Pleno(), a classe mãe dela é a Alura() e a Caelum(), a classe mãe, tanto da Alura() quanto da Caelum(), é a Funcionario().</w:t>
+        <w:t xml:space="preserve"> Nossa classe filha que procura o método é a Pleno(), a classe mãe dela é a </w:t>
+      </w:r>
+      <w:proofErr w:type="spellStart"/>
+      <w:r>
+        <w:rPr>
+          <w:rFonts w:ascii="Times New Roman" w:hAnsi="Times New Roman" w:cs="Times New Roman"/>
+          <w:sz w:val="24"/>
+          <w:szCs w:val="24"/>
+        </w:rPr>
+        <w:t>Alura</w:t>
+      </w:r>
+      <w:proofErr w:type="spellEnd"/>
+      <w:r>
+        <w:rPr>
+          <w:rFonts w:ascii="Times New Roman" w:hAnsi="Times New Roman" w:cs="Times New Roman"/>
+          <w:sz w:val="24"/>
+          <w:szCs w:val="24"/>
+        </w:rPr>
+        <w:t xml:space="preserve">() e a </w:t>
+      </w:r>
+      <w:proofErr w:type="spellStart"/>
+      <w:r>
+        <w:rPr>
+          <w:rFonts w:ascii="Times New Roman" w:hAnsi="Times New Roman" w:cs="Times New Roman"/>
+          <w:sz w:val="24"/>
+          <w:szCs w:val="24"/>
+        </w:rPr>
+        <w:t>Caelum</w:t>
+      </w:r>
+      <w:proofErr w:type="spellEnd"/>
+      <w:r>
+        <w:rPr>
+          <w:rFonts w:ascii="Times New Roman" w:hAnsi="Times New Roman" w:cs="Times New Roman"/>
+          <w:sz w:val="24"/>
+          <w:szCs w:val="24"/>
+        </w:rPr>
+        <w:t xml:space="preserve">(), a classe mãe, tanto da </w:t>
+      </w:r>
+      <w:proofErr w:type="spellStart"/>
+      <w:r>
+        <w:rPr>
+          <w:rFonts w:ascii="Times New Roman" w:hAnsi="Times New Roman" w:cs="Times New Roman"/>
+          <w:sz w:val="24"/>
+          <w:szCs w:val="24"/>
+        </w:rPr>
+        <w:t>Alura</w:t>
+      </w:r>
+      <w:proofErr w:type="spellEnd"/>
+      <w:r>
+        <w:rPr>
+          <w:rFonts w:ascii="Times New Roman" w:hAnsi="Times New Roman" w:cs="Times New Roman"/>
+          <w:sz w:val="24"/>
+          <w:szCs w:val="24"/>
+        </w:rPr>
+        <w:t xml:space="preserve">() quanto da </w:t>
+      </w:r>
+      <w:proofErr w:type="spellStart"/>
+      <w:r>
+        <w:rPr>
+          <w:rFonts w:ascii="Times New Roman" w:hAnsi="Times New Roman" w:cs="Times New Roman"/>
+          <w:sz w:val="24"/>
+          <w:szCs w:val="24"/>
+        </w:rPr>
+        <w:t>Caelum</w:t>
+      </w:r>
+      <w:proofErr w:type="spellEnd"/>
+      <w:r>
+        <w:rPr>
+          <w:rFonts w:ascii="Times New Roman" w:hAnsi="Times New Roman" w:cs="Times New Roman"/>
+          <w:sz w:val="24"/>
+          <w:szCs w:val="24"/>
+        </w:rPr>
+        <w:t xml:space="preserve">(), é a </w:t>
+      </w:r>
+      <w:proofErr w:type="spellStart"/>
+      <w:r>
+        <w:rPr>
+          <w:rFonts w:ascii="Times New Roman" w:hAnsi="Times New Roman" w:cs="Times New Roman"/>
+          <w:sz w:val="24"/>
+          <w:szCs w:val="24"/>
+        </w:rPr>
+        <w:t>Funcionario</w:t>
+      </w:r>
+      <w:proofErr w:type="spellEnd"/>
+      <w:r>
+        <w:rPr>
+          <w:rFonts w:ascii="Times New Roman" w:hAnsi="Times New Roman" w:cs="Times New Roman"/>
+          <w:sz w:val="24"/>
+          <w:szCs w:val="24"/>
+        </w:rPr>
+        <w:t>().</w:t>
       </w:r>
     </w:p>
     <w:p>
@@ -11818,7 +14023,97 @@
           <w:sz w:val="24"/>
           <w:szCs w:val="24"/>
         </w:rPr>
-        <w:t>Pleno(Alura, Caelum) &gt; Alura(Funcionario) &gt; Funcionario()</w:t>
+        <w:t>Pleno(</w:t>
+      </w:r>
+      <w:proofErr w:type="spellStart"/>
+      <w:r>
+        <w:rPr>
+          <w:rFonts w:ascii="Times New Roman" w:hAnsi="Times New Roman" w:cs="Times New Roman"/>
+          <w:sz w:val="24"/>
+          <w:szCs w:val="24"/>
+        </w:rPr>
+        <w:t>Alura</w:t>
+      </w:r>
+      <w:proofErr w:type="spellEnd"/>
+      <w:r>
+        <w:rPr>
+          <w:rFonts w:ascii="Times New Roman" w:hAnsi="Times New Roman" w:cs="Times New Roman"/>
+          <w:sz w:val="24"/>
+          <w:szCs w:val="24"/>
+        </w:rPr>
+        <w:t xml:space="preserve">, </w:t>
+      </w:r>
+      <w:proofErr w:type="spellStart"/>
+      <w:r>
+        <w:rPr>
+          <w:rFonts w:ascii="Times New Roman" w:hAnsi="Times New Roman" w:cs="Times New Roman"/>
+          <w:sz w:val="24"/>
+          <w:szCs w:val="24"/>
+        </w:rPr>
+        <w:t>Caelum</w:t>
+      </w:r>
+      <w:proofErr w:type="spellEnd"/>
+      <w:r>
+        <w:rPr>
+          <w:rFonts w:ascii="Times New Roman" w:hAnsi="Times New Roman" w:cs="Times New Roman"/>
+          <w:sz w:val="24"/>
+          <w:szCs w:val="24"/>
+        </w:rPr>
+        <w:t xml:space="preserve">) &gt; </w:t>
+      </w:r>
+      <w:proofErr w:type="spellStart"/>
+      <w:r>
+        <w:rPr>
+          <w:rFonts w:ascii="Times New Roman" w:hAnsi="Times New Roman" w:cs="Times New Roman"/>
+          <w:sz w:val="24"/>
+          <w:szCs w:val="24"/>
+        </w:rPr>
+        <w:t>Alura</w:t>
+      </w:r>
+      <w:proofErr w:type="spellEnd"/>
+      <w:r>
+        <w:rPr>
+          <w:rFonts w:ascii="Times New Roman" w:hAnsi="Times New Roman" w:cs="Times New Roman"/>
+          <w:sz w:val="24"/>
+          <w:szCs w:val="24"/>
+        </w:rPr>
+        <w:t>(</w:t>
+      </w:r>
+      <w:proofErr w:type="spellStart"/>
+      <w:r>
+        <w:rPr>
+          <w:rFonts w:ascii="Times New Roman" w:hAnsi="Times New Roman" w:cs="Times New Roman"/>
+          <w:sz w:val="24"/>
+          <w:szCs w:val="24"/>
+        </w:rPr>
+        <w:t>Funcionario</w:t>
+      </w:r>
+      <w:proofErr w:type="spellEnd"/>
+      <w:r>
+        <w:rPr>
+          <w:rFonts w:ascii="Times New Roman" w:hAnsi="Times New Roman" w:cs="Times New Roman"/>
+          <w:sz w:val="24"/>
+          <w:szCs w:val="24"/>
+        </w:rPr>
+        <w:t xml:space="preserve">) &gt; </w:t>
+      </w:r>
+      <w:proofErr w:type="spellStart"/>
+      <w:r>
+        <w:rPr>
+          <w:rFonts w:ascii="Times New Roman" w:hAnsi="Times New Roman" w:cs="Times New Roman"/>
+          <w:sz w:val="24"/>
+          <w:szCs w:val="24"/>
+        </w:rPr>
+        <w:t>Funcionario</w:t>
+      </w:r>
+      <w:proofErr w:type="spellEnd"/>
+      <w:r>
+        <w:rPr>
+          <w:rFonts w:ascii="Times New Roman" w:hAnsi="Times New Roman" w:cs="Times New Roman"/>
+          <w:sz w:val="24"/>
+          <w:szCs w:val="24"/>
+        </w:rPr>
+        <w:t>()</w:t>
       </w:r>
       <w:r>
         <w:rPr>
@@ -11828,13 +14123,59 @@
         </w:rPr>
         <w:t xml:space="preserve"> &gt; </w:t>
       </w:r>
-      <w:r>
-        <w:rPr>
-          <w:rFonts w:ascii="Times New Roman" w:hAnsi="Times New Roman" w:cs="Times New Roman"/>
-          <w:sz w:val="24"/>
-          <w:szCs w:val="24"/>
-        </w:rPr>
-        <w:t>Caelum(Funcionario) &gt; Funcionario().</w:t>
+      <w:proofErr w:type="spellStart"/>
+      <w:r>
+        <w:rPr>
+          <w:rFonts w:ascii="Times New Roman" w:hAnsi="Times New Roman" w:cs="Times New Roman"/>
+          <w:sz w:val="24"/>
+          <w:szCs w:val="24"/>
+        </w:rPr>
+        <w:t>Caelum</w:t>
+      </w:r>
+      <w:proofErr w:type="spellEnd"/>
+      <w:r>
+        <w:rPr>
+          <w:rFonts w:ascii="Times New Roman" w:hAnsi="Times New Roman" w:cs="Times New Roman"/>
+          <w:sz w:val="24"/>
+          <w:szCs w:val="24"/>
+        </w:rPr>
+        <w:t>(</w:t>
+      </w:r>
+      <w:proofErr w:type="spellStart"/>
+      <w:r>
+        <w:rPr>
+          <w:rFonts w:ascii="Times New Roman" w:hAnsi="Times New Roman" w:cs="Times New Roman"/>
+          <w:sz w:val="24"/>
+          <w:szCs w:val="24"/>
+        </w:rPr>
+        <w:t>Funcionario</w:t>
+      </w:r>
+      <w:proofErr w:type="spellEnd"/>
+      <w:r>
+        <w:rPr>
+          <w:rFonts w:ascii="Times New Roman" w:hAnsi="Times New Roman" w:cs="Times New Roman"/>
+          <w:sz w:val="24"/>
+          <w:szCs w:val="24"/>
+        </w:rPr>
+        <w:t xml:space="preserve">) &gt; </w:t>
+      </w:r>
+      <w:proofErr w:type="spellStart"/>
+      <w:r>
+        <w:rPr>
+          <w:rFonts w:ascii="Times New Roman" w:hAnsi="Times New Roman" w:cs="Times New Roman"/>
+          <w:sz w:val="24"/>
+          <w:szCs w:val="24"/>
+        </w:rPr>
+        <w:t>Funcionario</w:t>
+      </w:r>
+      <w:proofErr w:type="spellEnd"/>
+      <w:r>
+        <w:rPr>
+          <w:rFonts w:ascii="Times New Roman" w:hAnsi="Times New Roman" w:cs="Times New Roman"/>
+          <w:sz w:val="24"/>
+          <w:szCs w:val="24"/>
+        </w:rPr>
+        <w:t>().</w:t>
       </w:r>
     </w:p>
     <w:p>
@@ -11898,7 +14239,79 @@
           <w:sz w:val="24"/>
           <w:szCs w:val="24"/>
         </w:rPr>
-        <w:t>O que acontece é que, antes de verificar a classe mãe da classe mãe, ou seja, Funcionario(), logo em seguida de Alura(), é a verificação se a próxima classe mãe de Pleno(), ou seja, Caelum(), possui a mesma classe mãe que Alura() ou não.</w:t>
+        <w:t xml:space="preserve">O que acontece é que, antes de verificar a classe mãe da classe mãe, ou seja, </w:t>
+      </w:r>
+      <w:proofErr w:type="spellStart"/>
+      <w:r>
+        <w:rPr>
+          <w:rFonts w:ascii="Times New Roman" w:hAnsi="Times New Roman" w:cs="Times New Roman"/>
+          <w:sz w:val="24"/>
+          <w:szCs w:val="24"/>
+        </w:rPr>
+        <w:t>Funcionario</w:t>
+      </w:r>
+      <w:proofErr w:type="spellEnd"/>
+      <w:r>
+        <w:rPr>
+          <w:rFonts w:ascii="Times New Roman" w:hAnsi="Times New Roman" w:cs="Times New Roman"/>
+          <w:sz w:val="24"/>
+          <w:szCs w:val="24"/>
+        </w:rPr>
+        <w:t xml:space="preserve">(), logo em seguida de </w:t>
+      </w:r>
+      <w:proofErr w:type="spellStart"/>
+      <w:r>
+        <w:rPr>
+          <w:rFonts w:ascii="Times New Roman" w:hAnsi="Times New Roman" w:cs="Times New Roman"/>
+          <w:sz w:val="24"/>
+          <w:szCs w:val="24"/>
+        </w:rPr>
+        <w:t>Alura</w:t>
+      </w:r>
+      <w:proofErr w:type="spellEnd"/>
+      <w:r>
+        <w:rPr>
+          <w:rFonts w:ascii="Times New Roman" w:hAnsi="Times New Roman" w:cs="Times New Roman"/>
+          <w:sz w:val="24"/>
+          <w:szCs w:val="24"/>
+        </w:rPr>
+        <w:t xml:space="preserve">(), é a verificação se a próxima classe mãe de Pleno(), ou seja, </w:t>
+      </w:r>
+      <w:proofErr w:type="spellStart"/>
+      <w:r>
+        <w:rPr>
+          <w:rFonts w:ascii="Times New Roman" w:hAnsi="Times New Roman" w:cs="Times New Roman"/>
+          <w:sz w:val="24"/>
+          <w:szCs w:val="24"/>
+        </w:rPr>
+        <w:t>Caelum</w:t>
+      </w:r>
+      <w:proofErr w:type="spellEnd"/>
+      <w:r>
+        <w:rPr>
+          <w:rFonts w:ascii="Times New Roman" w:hAnsi="Times New Roman" w:cs="Times New Roman"/>
+          <w:sz w:val="24"/>
+          <w:szCs w:val="24"/>
+        </w:rPr>
+        <w:t xml:space="preserve">(), possui a mesma classe mãe que </w:t>
+      </w:r>
+      <w:proofErr w:type="spellStart"/>
+      <w:r>
+        <w:rPr>
+          <w:rFonts w:ascii="Times New Roman" w:hAnsi="Times New Roman" w:cs="Times New Roman"/>
+          <w:sz w:val="24"/>
+          <w:szCs w:val="24"/>
+        </w:rPr>
+        <w:t>Alura</w:t>
+      </w:r>
+      <w:proofErr w:type="spellEnd"/>
+      <w:r>
+        <w:rPr>
+          <w:rFonts w:ascii="Times New Roman" w:hAnsi="Times New Roman" w:cs="Times New Roman"/>
+          <w:sz w:val="24"/>
+          <w:szCs w:val="24"/>
+        </w:rPr>
+        <w:t>() ou não.</w:t>
       </w:r>
     </w:p>
     <w:p>
@@ -11947,7 +14360,133 @@
           <w:sz w:val="24"/>
           <w:szCs w:val="24"/>
         </w:rPr>
-        <w:t>Pleno(Alura, Caelum) &gt; Alura(Funcionario) &gt; Caelum(Funcionario) &gt; Funcionario().</w:t>
+        <w:t>Pleno(</w:t>
+      </w:r>
+      <w:proofErr w:type="spellStart"/>
+      <w:r>
+        <w:rPr>
+          <w:rFonts w:ascii="Times New Roman" w:hAnsi="Times New Roman" w:cs="Times New Roman"/>
+          <w:sz w:val="24"/>
+          <w:szCs w:val="24"/>
+        </w:rPr>
+        <w:t>Alura</w:t>
+      </w:r>
+      <w:proofErr w:type="spellEnd"/>
+      <w:r>
+        <w:rPr>
+          <w:rFonts w:ascii="Times New Roman" w:hAnsi="Times New Roman" w:cs="Times New Roman"/>
+          <w:sz w:val="24"/>
+          <w:szCs w:val="24"/>
+        </w:rPr>
+        <w:t xml:space="preserve">, </w:t>
+      </w:r>
+      <w:proofErr w:type="spellStart"/>
+      <w:r>
+        <w:rPr>
+          <w:rFonts w:ascii="Times New Roman" w:hAnsi="Times New Roman" w:cs="Times New Roman"/>
+          <w:sz w:val="24"/>
+          <w:szCs w:val="24"/>
+        </w:rPr>
+        <w:t>Caelum</w:t>
+      </w:r>
+      <w:proofErr w:type="spellEnd"/>
+      <w:r>
+        <w:rPr>
+          <w:rFonts w:ascii="Times New Roman" w:hAnsi="Times New Roman" w:cs="Times New Roman"/>
+          <w:sz w:val="24"/>
+          <w:szCs w:val="24"/>
+        </w:rPr>
+        <w:t xml:space="preserve">) &gt; </w:t>
+      </w:r>
+      <w:proofErr w:type="spellStart"/>
+      <w:r>
+        <w:rPr>
+          <w:rFonts w:ascii="Times New Roman" w:hAnsi="Times New Roman" w:cs="Times New Roman"/>
+          <w:sz w:val="24"/>
+          <w:szCs w:val="24"/>
+        </w:rPr>
+        <w:t>Alura</w:t>
+      </w:r>
+      <w:proofErr w:type="spellEnd"/>
+      <w:r>
+        <w:rPr>
+          <w:rFonts w:ascii="Times New Roman" w:hAnsi="Times New Roman" w:cs="Times New Roman"/>
+          <w:sz w:val="24"/>
+          <w:szCs w:val="24"/>
+        </w:rPr>
+        <w:t>(</w:t>
+      </w:r>
+      <w:proofErr w:type="spellStart"/>
+      <w:r>
+        <w:rPr>
+          <w:rFonts w:ascii="Times New Roman" w:hAnsi="Times New Roman" w:cs="Times New Roman"/>
+          <w:sz w:val="24"/>
+          <w:szCs w:val="24"/>
+        </w:rPr>
+        <w:t>Funcionario</w:t>
+      </w:r>
+      <w:proofErr w:type="spellEnd"/>
+      <w:r>
+        <w:rPr>
+          <w:rFonts w:ascii="Times New Roman" w:hAnsi="Times New Roman" w:cs="Times New Roman"/>
+          <w:sz w:val="24"/>
+          <w:szCs w:val="24"/>
+        </w:rPr>
+        <w:t xml:space="preserve">) &gt; </w:t>
+      </w:r>
+      <w:proofErr w:type="spellStart"/>
+      <w:r>
+        <w:rPr>
+          <w:rFonts w:ascii="Times New Roman" w:hAnsi="Times New Roman" w:cs="Times New Roman"/>
+          <w:sz w:val="24"/>
+          <w:szCs w:val="24"/>
+        </w:rPr>
+        <w:t>Caelum</w:t>
+      </w:r>
+      <w:proofErr w:type="spellEnd"/>
+      <w:r>
+        <w:rPr>
+          <w:rFonts w:ascii="Times New Roman" w:hAnsi="Times New Roman" w:cs="Times New Roman"/>
+          <w:sz w:val="24"/>
+          <w:szCs w:val="24"/>
+        </w:rPr>
+        <w:t>(</w:t>
+      </w:r>
+      <w:proofErr w:type="spellStart"/>
+      <w:r>
+        <w:rPr>
+          <w:rFonts w:ascii="Times New Roman" w:hAnsi="Times New Roman" w:cs="Times New Roman"/>
+          <w:sz w:val="24"/>
+          <w:szCs w:val="24"/>
+        </w:rPr>
+        <w:t>Funcionario</w:t>
+      </w:r>
+      <w:proofErr w:type="spellEnd"/>
+      <w:r>
+        <w:rPr>
+          <w:rFonts w:ascii="Times New Roman" w:hAnsi="Times New Roman" w:cs="Times New Roman"/>
+          <w:sz w:val="24"/>
+          <w:szCs w:val="24"/>
+        </w:rPr>
+        <w:t xml:space="preserve">) &gt; </w:t>
+      </w:r>
+      <w:proofErr w:type="spellStart"/>
+      <w:r>
+        <w:rPr>
+          <w:rFonts w:ascii="Times New Roman" w:hAnsi="Times New Roman" w:cs="Times New Roman"/>
+          <w:sz w:val="24"/>
+          <w:szCs w:val="24"/>
+        </w:rPr>
+        <w:t>Funcionario</w:t>
+      </w:r>
+      <w:proofErr w:type="spellEnd"/>
+      <w:r>
+        <w:rPr>
+          <w:rFonts w:ascii="Times New Roman" w:hAnsi="Times New Roman" w:cs="Times New Roman"/>
+          <w:sz w:val="24"/>
+          <w:szCs w:val="24"/>
+        </w:rPr>
+        <w:t>().</w:t>
       </w:r>
     </w:p>
     <w:p>
@@ -11971,7 +14510,25 @@
           <w:sz w:val="24"/>
           <w:szCs w:val="24"/>
         </w:rPr>
-        <w:t>Isso ocorre porque ele entende que alí não é o lugar dela ainda e pode ter outra classe, na sequência, que se encaixe melhor, deixando a classe mãe em comum das duas por último.</w:t>
+        <w:t xml:space="preserve">Isso ocorre porque ele entende que </w:t>
+      </w:r>
+      <w:proofErr w:type="spellStart"/>
+      <w:r>
+        <w:rPr>
+          <w:rFonts w:ascii="Times New Roman" w:hAnsi="Times New Roman" w:cs="Times New Roman"/>
+          <w:sz w:val="24"/>
+          <w:szCs w:val="24"/>
+        </w:rPr>
+        <w:t>alí</w:t>
+      </w:r>
+      <w:proofErr w:type="spellEnd"/>
+      <w:r>
+        <w:rPr>
+          <w:rFonts w:ascii="Times New Roman" w:hAnsi="Times New Roman" w:cs="Times New Roman"/>
+          <w:sz w:val="24"/>
+          <w:szCs w:val="24"/>
+        </w:rPr>
+        <w:t xml:space="preserve"> não é o lugar dela ainda e pode ter outra classe, na sequência, que se encaixe melhor, deixando a classe mãe em comum das duas por último.</w:t>
       </w:r>
     </w:p>
     <w:p>
@@ -11995,7 +14552,25 @@
           <w:sz w:val="24"/>
           <w:szCs w:val="24"/>
         </w:rPr>
-        <w:t>Chamamos isso de good head, ou seja, uma classe de “cabeça boa”</w:t>
+        <w:t xml:space="preserve">Chamamos isso de </w:t>
+      </w:r>
+      <w:proofErr w:type="spellStart"/>
+      <w:r>
+        <w:rPr>
+          <w:rFonts w:ascii="Times New Roman" w:hAnsi="Times New Roman" w:cs="Times New Roman"/>
+          <w:sz w:val="24"/>
+          <w:szCs w:val="24"/>
+        </w:rPr>
+        <w:t>good</w:t>
+      </w:r>
+      <w:proofErr w:type="spellEnd"/>
+      <w:r>
+        <w:rPr>
+          <w:rFonts w:ascii="Times New Roman" w:hAnsi="Times New Roman" w:cs="Times New Roman"/>
+          <w:sz w:val="24"/>
+          <w:szCs w:val="24"/>
+        </w:rPr>
+        <w:t xml:space="preserve"> head, ou seja, uma classe de “cabeça boa”</w:t>
       </w:r>
       <w:r>
         <w:rPr>
@@ -12037,13 +14612,23 @@
         </w:rPr>
         <w:t xml:space="preserve"> </w:t>
       </w:r>
-      <w:r>
-        <w:rPr>
-          <w:rFonts w:ascii="Times New Roman" w:hAnsi="Times New Roman" w:cs="Times New Roman"/>
-          <w:sz w:val="24"/>
-          <w:szCs w:val="24"/>
-        </w:rPr>
-        <w:t>Mixin: Classes que não são instanciadas e bem pequenas usadas para fazer o compartilhamento de um comportamento que não é o mais importante de uma classe.</w:t>
+      <w:proofErr w:type="spellStart"/>
+      <w:r>
+        <w:rPr>
+          <w:rFonts w:ascii="Times New Roman" w:hAnsi="Times New Roman" w:cs="Times New Roman"/>
+          <w:sz w:val="24"/>
+          <w:szCs w:val="24"/>
+        </w:rPr>
+        <w:t>Mixin</w:t>
+      </w:r>
+      <w:proofErr w:type="spellEnd"/>
+      <w:r>
+        <w:rPr>
+          <w:rFonts w:ascii="Times New Roman" w:hAnsi="Times New Roman" w:cs="Times New Roman"/>
+          <w:sz w:val="24"/>
+          <w:szCs w:val="24"/>
+        </w:rPr>
+        <w:t>: Classes que não são instanciadas e bem pequenas usadas para fazer o compartilhamento de um comportamento que não é o mais importante de uma classe.</w:t>
       </w:r>
     </w:p>
     <w:p>
@@ -12093,6 +14678,128 @@
         </w:rPr>
         <w:t>ciar ele</w:t>
       </w:r>
+      <w:r>
+        <w:rPr>
+          <w:rFonts w:ascii="Times New Roman" w:hAnsi="Times New Roman" w:cs="Times New Roman"/>
+          <w:sz w:val="24"/>
+          <w:szCs w:val="24"/>
+        </w:rPr>
+        <w:t>.</w:t>
+      </w:r>
+    </w:p>
+    <w:p>
+      <w:pPr>
+        <w:pStyle w:val="PargrafodaLista"/>
+        <w:numPr>
+          <w:ilvl w:val="1"/>
+          <w:numId w:val="2"/>
+        </w:numPr>
+        <w:spacing w:line="360" w:lineRule="auto"/>
+        <w:jc w:val="both"/>
+        <w:rPr>
+          <w:rFonts w:ascii="Times New Roman" w:hAnsi="Times New Roman" w:cs="Times New Roman"/>
+          <w:sz w:val="24"/>
+          <w:szCs w:val="24"/>
+        </w:rPr>
+      </w:pPr>
+      <w:r>
+        <w:rPr>
+          <w:rFonts w:ascii="Times New Roman" w:hAnsi="Times New Roman" w:cs="Times New Roman"/>
+          <w:sz w:val="24"/>
+          <w:szCs w:val="24"/>
+        </w:rPr>
+        <w:t xml:space="preserve"> O que aprendemos:</w:t>
+      </w:r>
+    </w:p>
+    <w:p>
+      <w:pPr>
+        <w:pStyle w:val="PargrafodaLista"/>
+        <w:numPr>
+          <w:ilvl w:val="2"/>
+          <w:numId w:val="2"/>
+        </w:numPr>
+        <w:spacing w:line="360" w:lineRule="auto"/>
+        <w:jc w:val="both"/>
+        <w:rPr>
+          <w:rFonts w:ascii="Times New Roman" w:hAnsi="Times New Roman" w:cs="Times New Roman"/>
+          <w:sz w:val="24"/>
+          <w:szCs w:val="24"/>
+        </w:rPr>
+      </w:pPr>
+      <w:r>
+        <w:rPr>
+          <w:rFonts w:ascii="Times New Roman" w:hAnsi="Times New Roman" w:cs="Times New Roman"/>
+          <w:sz w:val="24"/>
+          <w:szCs w:val="24"/>
+        </w:rPr>
+        <w:t>Herança múltipla</w:t>
+      </w:r>
+      <w:r>
+        <w:rPr>
+          <w:rFonts w:ascii="Times New Roman" w:hAnsi="Times New Roman" w:cs="Times New Roman"/>
+          <w:sz w:val="24"/>
+          <w:szCs w:val="24"/>
+        </w:rPr>
+        <w:t>;</w:t>
+      </w:r>
+    </w:p>
+    <w:p>
+      <w:pPr>
+        <w:pStyle w:val="PargrafodaLista"/>
+        <w:numPr>
+          <w:ilvl w:val="2"/>
+          <w:numId w:val="2"/>
+        </w:numPr>
+        <w:spacing w:line="360" w:lineRule="auto"/>
+        <w:jc w:val="both"/>
+        <w:rPr>
+          <w:rFonts w:ascii="Times New Roman" w:hAnsi="Times New Roman" w:cs="Times New Roman"/>
+          <w:sz w:val="24"/>
+          <w:szCs w:val="24"/>
+        </w:rPr>
+      </w:pPr>
+      <w:r>
+        <w:rPr>
+          <w:rFonts w:ascii="Times New Roman" w:hAnsi="Times New Roman" w:cs="Times New Roman"/>
+          <w:sz w:val="24"/>
+          <w:szCs w:val="24"/>
+        </w:rPr>
+        <w:t>Resolução da ordem de chamada de métodos</w:t>
+      </w:r>
+      <w:r>
+        <w:rPr>
+          <w:rFonts w:ascii="Times New Roman" w:hAnsi="Times New Roman" w:cs="Times New Roman"/>
+          <w:sz w:val="24"/>
+          <w:szCs w:val="24"/>
+        </w:rPr>
+        <w:t>;</w:t>
+      </w:r>
+    </w:p>
+    <w:p>
+      <w:pPr>
+        <w:pStyle w:val="PargrafodaLista"/>
+        <w:numPr>
+          <w:ilvl w:val="2"/>
+          <w:numId w:val="2"/>
+        </w:numPr>
+        <w:spacing w:line="360" w:lineRule="auto"/>
+        <w:jc w:val="both"/>
+        <w:rPr>
+          <w:rFonts w:ascii="Times New Roman" w:hAnsi="Times New Roman" w:cs="Times New Roman"/>
+          <w:sz w:val="24"/>
+          <w:szCs w:val="24"/>
+        </w:rPr>
+      </w:pPr>
+      <w:proofErr w:type="spellStart"/>
+      <w:r>
+        <w:rPr>
+          <w:rFonts w:ascii="Times New Roman" w:hAnsi="Times New Roman" w:cs="Times New Roman"/>
+          <w:sz w:val="24"/>
+          <w:szCs w:val="24"/>
+        </w:rPr>
+        <w:t>Mixins</w:t>
+      </w:r>
+      <w:proofErr w:type="spellEnd"/>
       <w:r>
         <w:rPr>
           <w:rFonts w:ascii="Times New Roman" w:hAnsi="Times New Roman" w:cs="Times New Roman"/>

</xml_diff>